<commit_message>
STG_FILE and STG_FILE_ROW generated in the DB, and trigger reversed engineered
</commit_message>
<xml_diff>
--- a/analysis/User_Questions.docx
+++ b/analysis/User_Questions.docx
@@ -21,6 +21,7 @@
         <w:tc>
           <w:tcPr>
             <w:tcW w:w="4962" w:type="dxa"/>
+            <w:tcMar/>
           </w:tcPr>
           <w:p>
             <w:pPr>
@@ -40,6 +41,7 @@
         <w:tc>
           <w:tcPr>
             <w:tcW w:w="689" w:type="dxa"/>
+            <w:tcMar/>
           </w:tcPr>
           <w:p>
             <w:pPr>
@@ -65,6 +67,7 @@
         <w:tc>
           <w:tcPr>
             <w:tcW w:w="1220" w:type="dxa"/>
+            <w:tcMar/>
           </w:tcPr>
           <w:p>
             <w:pPr>
@@ -84,6 +87,7 @@
         <w:tc>
           <w:tcPr>
             <w:tcW w:w="4311" w:type="dxa"/>
+            <w:tcMar/>
           </w:tcPr>
           <w:p>
             <w:pPr>
@@ -109,6 +113,7 @@
         <w:tc>
           <w:tcPr>
             <w:tcW w:w="1243" w:type="dxa"/>
+            <w:tcMar/>
           </w:tcPr>
           <w:p>
             <w:pPr>
@@ -128,6 +133,7 @@
         <w:tc>
           <w:tcPr>
             <w:tcW w:w="2885" w:type="dxa"/>
+            <w:tcMar/>
           </w:tcPr>
           <w:p>
             <w:pPr>
@@ -149,24 +155,33 @@
         <w:tc>
           <w:tcPr>
             <w:tcW w:w="4962" w:type="dxa"/>
-          </w:tcPr>
-          <w:p>
-            <w:pPr>
-              <w:rPr>
-                <w:sz w:val="18"/>
-              </w:rPr>
-            </w:pPr>
-            <w:r>
-              <w:rPr>
-                <w:sz w:val="18"/>
-              </w:rPr>
-              <w:t>Can Job Tracking and Job Processing be created automatically in one DB operation?</w:t>
+            <w:tcMar/>
+          </w:tcPr>
+          <w:p>
+            <w:pPr>
+              <w:rPr>
+                <w:sz w:val="18"/>
+              </w:rPr>
+            </w:pPr>
+            <w:r>
+              <w:rPr>
+                <w:b/>
+                <w:sz w:val="18"/>
+              </w:rPr>
+              <w:t>DB Alteration</w:t>
+            </w:r>
+            <w:r>
+              <w:rPr>
+                <w:sz w:val="18"/>
+              </w:rPr>
+              <w:t>: a column was added to JOB_TRACKING to identify what is the data type being processed: CSV, SERD or data entry</w:t>
             </w:r>
           </w:p>
         </w:tc>
         <w:tc>
           <w:tcPr>
             <w:tcW w:w="689" w:type="dxa"/>
+            <w:tcMar/>
           </w:tcPr>
           <w:p>
             <w:pPr>
@@ -186,24 +201,38 @@
         <w:tc>
           <w:tcPr>
             <w:tcW w:w="1220" w:type="dxa"/>
-          </w:tcPr>
-          <w:p>
-            <w:pPr>
-              <w:rPr>
-                <w:sz w:val="18"/>
-              </w:rPr>
-            </w:pPr>
-            <w:r>
-              <w:rPr>
-                <w:sz w:val="18"/>
-              </w:rPr>
-              <w:t>2024-04-09</w:t>
+            <w:tcMar/>
+          </w:tcPr>
+          <w:p>
+            <w:pPr>
+              <w:rPr>
+                <w:sz w:val="18"/>
+              </w:rPr>
+            </w:pPr>
+            <w:r>
+              <w:rPr>
+                <w:sz w:val="18"/>
+              </w:rPr>
+              <w:t>202</w:t>
+            </w:r>
+            <w:r>
+              <w:rPr>
+                <w:sz w:val="18"/>
+              </w:rPr>
+              <w:t>4-0</w:t>
+            </w:r>
+            <w:r>
+              <w:rPr>
+                <w:sz w:val="18"/>
+              </w:rPr>
+              <w:t>4-09</w:t>
             </w:r>
           </w:p>
         </w:tc>
         <w:tc>
           <w:tcPr>
             <w:tcW w:w="4311" w:type="dxa"/>
+            <w:tcMar/>
           </w:tcPr>
           <w:p>
             <w:pPr>
@@ -216,6 +245,7 @@
         <w:tc>
           <w:tcPr>
             <w:tcW w:w="1243" w:type="dxa"/>
+            <w:tcMar/>
           </w:tcPr>
           <w:p>
             <w:pPr>
@@ -228,6 +258,7 @@
         <w:tc>
           <w:tcPr>
             <w:tcW w:w="2885" w:type="dxa"/>
+            <w:tcMar/>
           </w:tcPr>
           <w:p>
             <w:pPr>
@@ -242,31 +273,42 @@
         <w:tc>
           <w:tcPr>
             <w:tcW w:w="4962" w:type="dxa"/>
-          </w:tcPr>
-          <w:p>
-            <w:pPr>
-              <w:rPr>
-                <w:sz w:val="18"/>
-              </w:rPr>
-            </w:pPr>
-            <w:r>
-              <w:rPr>
-                <w:b/>
-                <w:sz w:val="18"/>
-              </w:rPr>
-              <w:t>DB Alteration</w:t>
-            </w:r>
-            <w:r>
-              <w:rPr>
-                <w:sz w:val="18"/>
-              </w:rPr>
-              <w:t>: a column was added to JOB_TRACKING to identify what is the data type being processed: CSV, SERD or data entry</w:t>
+            <w:tcMar/>
+          </w:tcPr>
+          <w:p>
+            <w:pPr>
+              <w:rPr>
+                <w:sz w:val="18"/>
+                <w:szCs w:val="18"/>
+              </w:rPr>
+            </w:pPr>
+            <w:r>
+              <w:rPr>
+                <w:sz w:val="18"/>
+                <w:szCs w:val="18"/>
+              </w:rPr>
+              <w:t xml:space="preserve">Are there limitations of Job Types </w:t>
+            </w:r>
+            <w:r>
+              <w:rPr>
+                <w:sz w:val="18"/>
+                <w:szCs w:val="18"/>
+              </w:rPr>
+              <w:t>according to</w:t>
+            </w:r>
+            <w:r>
+              <w:rPr>
+                <w:sz w:val="18"/>
+                <w:szCs w:val="18"/>
+              </w:rPr>
+              <w:t xml:space="preserve"> the data types? </w:t>
             </w:r>
           </w:p>
         </w:tc>
         <w:tc>
           <w:tcPr>
             <w:tcW w:w="689" w:type="dxa"/>
+            <w:tcMar/>
           </w:tcPr>
           <w:p>
             <w:pPr>
@@ -286,36 +328,26 @@
         <w:tc>
           <w:tcPr>
             <w:tcW w:w="1220" w:type="dxa"/>
-          </w:tcPr>
-          <w:p>
-            <w:pPr>
-              <w:rPr>
-                <w:sz w:val="18"/>
-              </w:rPr>
-            </w:pPr>
-            <w:r>
-              <w:rPr>
-                <w:sz w:val="18"/>
-              </w:rPr>
-              <w:t>202</w:t>
-            </w:r>
-            <w:r>
-              <w:rPr>
-                <w:sz w:val="18"/>
-              </w:rPr>
-              <w:t>4-0</w:t>
-            </w:r>
-            <w:r>
-              <w:rPr>
-                <w:sz w:val="18"/>
-              </w:rPr>
-              <w:t>4-09</w:t>
+            <w:tcMar/>
+          </w:tcPr>
+          <w:p>
+            <w:pPr>
+              <w:rPr>
+                <w:sz w:val="18"/>
+              </w:rPr>
+            </w:pPr>
+            <w:r>
+              <w:rPr>
+                <w:sz w:val="18"/>
+              </w:rPr>
+              <w:t>2024-04-09</w:t>
             </w:r>
           </w:p>
         </w:tc>
         <w:tc>
           <w:tcPr>
             <w:tcW w:w="4311" w:type="dxa"/>
+            <w:tcMar/>
           </w:tcPr>
           <w:p>
             <w:pPr>
@@ -328,6 +360,7 @@
         <w:tc>
           <w:tcPr>
             <w:tcW w:w="1243" w:type="dxa"/>
+            <w:tcMar/>
           </w:tcPr>
           <w:p>
             <w:pPr>
@@ -340,6 +373,7 @@
         <w:tc>
           <w:tcPr>
             <w:tcW w:w="2885" w:type="dxa"/>
+            <w:tcMar/>
           </w:tcPr>
           <w:p>
             <w:pPr>
@@ -354,115 +388,7 @@
         <w:tc>
           <w:tcPr>
             <w:tcW w:w="4962" w:type="dxa"/>
-          </w:tcPr>
-          <w:p>
-            <w:pPr>
-              <w:rPr>
-                <w:sz w:val="18"/>
-                <w:szCs w:val="18"/>
-              </w:rPr>
-            </w:pPr>
-            <w:r>
-              <w:rPr>
-                <w:sz w:val="18"/>
-                <w:szCs w:val="18"/>
-              </w:rPr>
-              <w:t xml:space="preserve">Are there limitations of Job Types </w:t>
-            </w:r>
-            <w:r>
-              <w:rPr>
-                <w:sz w:val="18"/>
-                <w:szCs w:val="18"/>
-              </w:rPr>
-              <w:t>according to</w:t>
-            </w:r>
-            <w:r>
-              <w:rPr>
-                <w:sz w:val="18"/>
-                <w:szCs w:val="18"/>
-              </w:rPr>
-              <w:t xml:space="preserve"> the data types? </w:t>
-            </w:r>
-          </w:p>
-        </w:tc>
-        <w:tc>
-          <w:tcPr>
-            <w:tcW w:w="689" w:type="dxa"/>
-          </w:tcPr>
-          <w:p>
-            <w:pPr>
-              <w:jc w:val="center"/>
-              <w:rPr>
-                <w:sz w:val="18"/>
-              </w:rPr>
-            </w:pPr>
-            <w:r>
-              <w:rPr>
-                <w:sz w:val="18"/>
-              </w:rPr>
-              <w:t>11</w:t>
-            </w:r>
-          </w:p>
-        </w:tc>
-        <w:tc>
-          <w:tcPr>
-            <w:tcW w:w="1220" w:type="dxa"/>
-          </w:tcPr>
-          <w:p>
-            <w:pPr>
-              <w:rPr>
-                <w:sz w:val="18"/>
-              </w:rPr>
-            </w:pPr>
-            <w:r>
-              <w:rPr>
-                <w:sz w:val="18"/>
-              </w:rPr>
-              <w:t>2024-04-09</w:t>
-            </w:r>
-          </w:p>
-        </w:tc>
-        <w:tc>
-          <w:tcPr>
-            <w:tcW w:w="4311" w:type="dxa"/>
-          </w:tcPr>
-          <w:p>
-            <w:pPr>
-              <w:rPr>
-                <w:sz w:val="18"/>
-              </w:rPr>
-            </w:pPr>
-          </w:p>
-        </w:tc>
-        <w:tc>
-          <w:tcPr>
-            <w:tcW w:w="1243" w:type="dxa"/>
-          </w:tcPr>
-          <w:p>
-            <w:pPr>
-              <w:rPr>
-                <w:sz w:val="18"/>
-              </w:rPr>
-            </w:pPr>
-          </w:p>
-        </w:tc>
-        <w:tc>
-          <w:tcPr>
-            <w:tcW w:w="2885" w:type="dxa"/>
-          </w:tcPr>
-          <w:p>
-            <w:pPr>
-              <w:rPr>
-                <w:sz w:val="18"/>
-              </w:rPr>
-            </w:pPr>
-          </w:p>
-        </w:tc>
-      </w:tr>
-      <w:tr>
-        <w:tc>
-          <w:tcPr>
-            <w:tcW w:w="4962" w:type="dxa"/>
+            <w:tcMar/>
           </w:tcPr>
           <w:p>
             <w:pPr>
@@ -517,6 +443,7 @@
         <w:tc>
           <w:tcPr>
             <w:tcW w:w="689" w:type="dxa"/>
+            <w:tcMar/>
           </w:tcPr>
           <w:p>
             <w:pPr>
@@ -536,6 +463,7 @@
         <w:tc>
           <w:tcPr>
             <w:tcW w:w="1220" w:type="dxa"/>
+            <w:tcMar/>
           </w:tcPr>
           <w:p>
             <w:pPr>
@@ -554,6 +482,7 @@
         <w:tc>
           <w:tcPr>
             <w:tcW w:w="4311" w:type="dxa"/>
+            <w:tcMar/>
           </w:tcPr>
           <w:p>
             <w:pPr>
@@ -566,6 +495,7 @@
         <w:tc>
           <w:tcPr>
             <w:tcW w:w="1243" w:type="dxa"/>
+            <w:tcMar/>
           </w:tcPr>
           <w:p>
             <w:pPr>
@@ -578,6 +508,7 @@
         <w:tc>
           <w:tcPr>
             <w:tcW w:w="2885" w:type="dxa"/>
+            <w:tcMar/>
           </w:tcPr>
           <w:p>
             <w:pPr>
@@ -592,6 +523,7 @@
         <w:tc>
           <w:tcPr>
             <w:tcW w:w="4962" w:type="dxa"/>
+            <w:tcMar/>
           </w:tcPr>
           <w:p>
             <w:pPr>
@@ -623,6 +555,7 @@
         <w:tc>
           <w:tcPr>
             <w:tcW w:w="689" w:type="dxa"/>
+            <w:tcMar/>
           </w:tcPr>
           <w:p>
             <w:pPr>
@@ -642,6 +575,7 @@
         <w:tc>
           <w:tcPr>
             <w:tcW w:w="1220" w:type="dxa"/>
+            <w:tcMar/>
           </w:tcPr>
           <w:p>
             <w:pPr>
@@ -660,6 +594,7 @@
         <w:tc>
           <w:tcPr>
             <w:tcW w:w="4311" w:type="dxa"/>
+            <w:tcMar/>
           </w:tcPr>
           <w:p>
             <w:pPr>
@@ -672,6 +607,7 @@
         <w:tc>
           <w:tcPr>
             <w:tcW w:w="1243" w:type="dxa"/>
+            <w:tcMar/>
           </w:tcPr>
           <w:p>
             <w:pPr>
@@ -684,6 +620,7 @@
         <w:tc>
           <w:tcPr>
             <w:tcW w:w="2885" w:type="dxa"/>
+            <w:tcMar/>
           </w:tcPr>
           <w:p>
             <w:pPr>
@@ -704,6 +641,7 @@
         <w:tc>
           <w:tcPr>
             <w:tcW w:w="4962" w:type="dxa"/>
+            <w:tcMar/>
           </w:tcPr>
           <w:p>
             <w:pPr>
@@ -806,6 +744,7 @@
         <w:tc>
           <w:tcPr>
             <w:tcW w:w="689" w:type="dxa"/>
+            <w:tcMar/>
           </w:tcPr>
           <w:p>
             <w:pPr>
@@ -825,6 +764,7 @@
         <w:tc>
           <w:tcPr>
             <w:tcW w:w="1220" w:type="dxa"/>
+            <w:tcMar/>
           </w:tcPr>
           <w:p>
             <w:pPr>
@@ -843,6 +783,7 @@
         <w:tc>
           <w:tcPr>
             <w:tcW w:w="4311" w:type="dxa"/>
+            <w:tcMar/>
           </w:tcPr>
           <w:p>
             <w:pPr>
@@ -855,6 +796,7 @@
         <w:tc>
           <w:tcPr>
             <w:tcW w:w="1243" w:type="dxa"/>
+            <w:tcMar/>
           </w:tcPr>
           <w:p>
             <w:pPr>
@@ -867,6 +809,7 @@
         <w:tc>
           <w:tcPr>
             <w:tcW w:w="2885" w:type="dxa"/>
+            <w:tcMar/>
           </w:tcPr>
           <w:p>
             <w:pPr>
@@ -881,6 +824,7 @@
         <w:tc>
           <w:tcPr>
             <w:tcW w:w="4962" w:type="dxa"/>
+            <w:tcMar/>
           </w:tcPr>
           <w:p>
             <w:pPr>
@@ -1026,6 +970,7 @@
         <w:tc>
           <w:tcPr>
             <w:tcW w:w="689" w:type="dxa"/>
+            <w:tcMar/>
           </w:tcPr>
           <w:p>
             <w:pPr>
@@ -1045,6 +990,7 @@
         <w:tc>
           <w:tcPr>
             <w:tcW w:w="1220" w:type="dxa"/>
+            <w:tcMar/>
           </w:tcPr>
           <w:p>
             <w:pPr>
@@ -1058,13 +1004,14 @@
               </w:rPr>
               <w:t>2024-04-09</w:t>
             </w:r>
-            <w:bookmarkStart w:id="0" w:name="_GoBack"/>
+            <w:bookmarkStart w:name="_GoBack" w:id="0"/>
             <w:bookmarkEnd w:id="0"/>
           </w:p>
         </w:tc>
         <w:tc>
           <w:tcPr>
             <w:tcW w:w="4311" w:type="dxa"/>
+            <w:tcMar/>
           </w:tcPr>
           <w:p>
             <w:pPr>
@@ -1077,6 +1024,7 @@
         <w:tc>
           <w:tcPr>
             <w:tcW w:w="1243" w:type="dxa"/>
+            <w:tcMar/>
           </w:tcPr>
           <w:p>
             <w:pPr>
@@ -1089,6 +1037,7 @@
         <w:tc>
           <w:tcPr>
             <w:tcW w:w="2885" w:type="dxa"/>
+            <w:tcMar/>
           </w:tcPr>
           <w:p>
             <w:pPr>
@@ -1103,43 +1052,158 @@
         <w:tc>
           <w:tcPr>
             <w:tcW w:w="4962" w:type="dxa"/>
-          </w:tcPr>
-          <w:p>
-            <w:pPr>
-              <w:rPr>
-                <w:sz w:val="18"/>
-              </w:rPr>
-            </w:pPr>
+            <w:tcMar/>
+          </w:tcPr>
+          <w:p>
+            <w:pPr>
+              <w:rPr>
+                <w:sz w:val="18"/>
+                <w:szCs w:val="18"/>
+              </w:rPr>
+            </w:pPr>
+            <w:r>
+              <w:rPr>
+                <w:sz w:val="18"/>
+                <w:szCs w:val="18"/>
+              </w:rPr>
+              <w:t>Confirm:</w:t>
+            </w:r>
+          </w:p>
+          <w:p>
+            <w:pPr>
+              <w:pStyle w:val="Normal"/>
+              <w:shd w:val="clear" w:color="auto" w:fill="FFFFFF" w:themeFill="background1"/>
+              <w:spacing w:before="0" w:beforeAutospacing="off" w:after="0" w:afterAutospacing="off" w:line="285" w:lineRule="exact"/>
+              <w:rPr>
+                <w:sz w:val="18"/>
+                <w:szCs w:val="18"/>
+              </w:rPr>
+            </w:pPr>
+            <w:r>
+              <w:rPr>
+                <w:sz w:val="18"/>
+                <w:szCs w:val="18"/>
+              </w:rPr>
+              <w:t>job_tracking.source</w:t>
+            </w:r>
+            <w:r>
+              <w:rPr>
+                <w:sz w:val="18"/>
+                <w:szCs w:val="18"/>
+              </w:rPr>
+              <w:t xml:space="preserve"> = </w:t>
+            </w:r>
+            <w:r>
+              <w:rPr>
+                <w:sz w:val="18"/>
+                <w:szCs w:val="18"/>
+              </w:rPr>
+              <w:t>meds_processing_job.originator</w:t>
+            </w:r>
+          </w:p>
+          <w:p>
+            <w:pPr>
+              <w:pStyle w:val="Normal"/>
+              <w:shd w:val="clear" w:color="auto" w:fill="FFFFFF" w:themeFill="background1"/>
+              <w:spacing w:before="0" w:beforeAutospacing="off" w:after="0" w:afterAutospacing="off" w:line="285" w:lineRule="exact"/>
+              <w:rPr>
+                <w:sz w:val="18"/>
+                <w:szCs w:val="18"/>
+              </w:rPr>
+            </w:pPr>
+            <w:r>
+              <w:rPr>
+                <w:sz w:val="18"/>
+                <w:szCs w:val="18"/>
+              </w:rPr>
+              <w:t>Job_tracking.classification</w:t>
+            </w:r>
+            <w:r>
+              <w:rPr>
+                <w:sz w:val="18"/>
+                <w:szCs w:val="18"/>
+              </w:rPr>
+              <w:t xml:space="preserve"> = </w:t>
+            </w:r>
+            <w:r>
+              <w:rPr>
+                <w:sz w:val="18"/>
+                <w:szCs w:val="18"/>
+              </w:rPr>
+              <w:t>meds_processing_job.</w:t>
+            </w:r>
+            <w:r>
+              <w:rPr>
+                <w:sz w:val="18"/>
+                <w:szCs w:val="18"/>
+              </w:rPr>
+              <w:t>protection</w:t>
+            </w:r>
           </w:p>
         </w:tc>
         <w:tc>
           <w:tcPr>
             <w:tcW w:w="689" w:type="dxa"/>
+            <w:tcMar/>
           </w:tcPr>
           <w:p>
             <w:pPr>
               <w:jc w:val="center"/>
               <w:rPr>
                 <w:sz w:val="18"/>
-              </w:rPr>
-            </w:pPr>
+                <w:szCs w:val="18"/>
+              </w:rPr>
+            </w:pPr>
+            <w:r>
+              <w:rPr>
+                <w:sz w:val="18"/>
+                <w:szCs w:val="18"/>
+              </w:rPr>
+              <w:t>11</w:t>
+            </w:r>
+          </w:p>
+          <w:p>
+            <w:pPr>
+              <w:jc w:val="center"/>
+              <w:rPr>
+                <w:sz w:val="18"/>
+                <w:szCs w:val="18"/>
+              </w:rPr>
+            </w:pPr>
+            <w:r>
+              <w:rPr>
+                <w:sz w:val="18"/>
+                <w:szCs w:val="18"/>
+              </w:rPr>
+              <w:t>3001</w:t>
+            </w:r>
           </w:p>
         </w:tc>
         <w:tc>
           <w:tcPr>
             <w:tcW w:w="1220" w:type="dxa"/>
-          </w:tcPr>
-          <w:p>
-            <w:pPr>
-              <w:rPr>
-                <w:sz w:val="18"/>
-              </w:rPr>
-            </w:pPr>
+            <w:tcMar/>
+          </w:tcPr>
+          <w:p>
+            <w:pPr>
+              <w:rPr>
+                <w:sz w:val="18"/>
+                <w:szCs w:val="18"/>
+              </w:rPr>
+            </w:pPr>
+            <w:r>
+              <w:rPr>
+                <w:sz w:val="18"/>
+                <w:szCs w:val="18"/>
+              </w:rPr>
+              <w:t>2024-04-15</w:t>
+            </w:r>
           </w:p>
         </w:tc>
         <w:tc>
           <w:tcPr>
             <w:tcW w:w="4311" w:type="dxa"/>
+            <w:tcMar/>
           </w:tcPr>
           <w:p>
             <w:pPr>
@@ -1152,6 +1216,7 @@
         <w:tc>
           <w:tcPr>
             <w:tcW w:w="1243" w:type="dxa"/>
+            <w:tcMar/>
           </w:tcPr>
           <w:p>
             <w:pPr>
@@ -1164,6 +1229,7 @@
         <w:tc>
           <w:tcPr>
             <w:tcW w:w="2885" w:type="dxa"/>
+            <w:tcMar/>
           </w:tcPr>
           <w:p>
             <w:pPr>
@@ -1178,6 +1244,7 @@
         <w:tc>
           <w:tcPr>
             <w:tcW w:w="4962" w:type="dxa"/>
+            <w:tcMar/>
           </w:tcPr>
           <w:p>
             <w:pPr>
@@ -1190,6 +1257,7 @@
         <w:tc>
           <w:tcPr>
             <w:tcW w:w="689" w:type="dxa"/>
+            <w:tcMar/>
           </w:tcPr>
           <w:p>
             <w:pPr>
@@ -1203,6 +1271,7 @@
         <w:tc>
           <w:tcPr>
             <w:tcW w:w="1220" w:type="dxa"/>
+            <w:tcMar/>
           </w:tcPr>
           <w:p>
             <w:pPr>
@@ -1215,6 +1284,7 @@
         <w:tc>
           <w:tcPr>
             <w:tcW w:w="4311" w:type="dxa"/>
+            <w:tcMar/>
           </w:tcPr>
           <w:p>
             <w:pPr>
@@ -1227,6 +1297,7 @@
         <w:tc>
           <w:tcPr>
             <w:tcW w:w="1243" w:type="dxa"/>
+            <w:tcMar/>
           </w:tcPr>
           <w:p>
             <w:pPr>
@@ -1239,6 +1310,7 @@
         <w:tc>
           <w:tcPr>
             <w:tcW w:w="2885" w:type="dxa"/>
+            <w:tcMar/>
           </w:tcPr>
           <w:p>
             <w:pPr>
@@ -1253,6 +1325,7 @@
         <w:tc>
           <w:tcPr>
             <w:tcW w:w="4962" w:type="dxa"/>
+            <w:tcMar/>
           </w:tcPr>
           <w:p>
             <w:pPr>
@@ -1265,6 +1338,7 @@
         <w:tc>
           <w:tcPr>
             <w:tcW w:w="689" w:type="dxa"/>
+            <w:tcMar/>
           </w:tcPr>
           <w:p>
             <w:pPr>
@@ -1278,6 +1352,7 @@
         <w:tc>
           <w:tcPr>
             <w:tcW w:w="1220" w:type="dxa"/>
+            <w:tcMar/>
           </w:tcPr>
           <w:p>
             <w:pPr>
@@ -1290,6 +1365,7 @@
         <w:tc>
           <w:tcPr>
             <w:tcW w:w="4311" w:type="dxa"/>
+            <w:tcMar/>
           </w:tcPr>
           <w:p>
             <w:pPr>
@@ -1302,6 +1378,7 @@
         <w:tc>
           <w:tcPr>
             <w:tcW w:w="1243" w:type="dxa"/>
+            <w:tcMar/>
           </w:tcPr>
           <w:p>
             <w:pPr>
@@ -1314,6 +1391,7 @@
         <w:tc>
           <w:tcPr>
             <w:tcW w:w="2885" w:type="dxa"/>
+            <w:tcMar/>
           </w:tcPr>
           <w:p>
             <w:pPr>
@@ -1328,6 +1406,7 @@
         <w:tc>
           <w:tcPr>
             <w:tcW w:w="4962" w:type="dxa"/>
+            <w:tcMar/>
           </w:tcPr>
           <w:p>
             <w:pPr>
@@ -1340,6 +1419,7 @@
         <w:tc>
           <w:tcPr>
             <w:tcW w:w="689" w:type="dxa"/>
+            <w:tcMar/>
           </w:tcPr>
           <w:p>
             <w:pPr>
@@ -1353,6 +1433,7 @@
         <w:tc>
           <w:tcPr>
             <w:tcW w:w="1220" w:type="dxa"/>
+            <w:tcMar/>
           </w:tcPr>
           <w:p>
             <w:pPr>
@@ -1365,6 +1446,7 @@
         <w:tc>
           <w:tcPr>
             <w:tcW w:w="4311" w:type="dxa"/>
+            <w:tcMar/>
           </w:tcPr>
           <w:p>
             <w:pPr>
@@ -1377,6 +1459,7 @@
         <w:tc>
           <w:tcPr>
             <w:tcW w:w="1243" w:type="dxa"/>
+            <w:tcMar/>
           </w:tcPr>
           <w:p>
             <w:pPr>
@@ -1389,6 +1472,7 @@
         <w:tc>
           <w:tcPr>
             <w:tcW w:w="2885" w:type="dxa"/>
+            <w:tcMar/>
           </w:tcPr>
           <w:p>
             <w:pPr>
@@ -1403,6 +1487,7 @@
         <w:tc>
           <w:tcPr>
             <w:tcW w:w="4962" w:type="dxa"/>
+            <w:tcMar/>
           </w:tcPr>
           <w:p>
             <w:pPr>
@@ -1415,6 +1500,7 @@
         <w:tc>
           <w:tcPr>
             <w:tcW w:w="689" w:type="dxa"/>
+            <w:tcMar/>
           </w:tcPr>
           <w:p>
             <w:pPr>
@@ -1428,6 +1514,7 @@
         <w:tc>
           <w:tcPr>
             <w:tcW w:w="1220" w:type="dxa"/>
+            <w:tcMar/>
           </w:tcPr>
           <w:p>
             <w:pPr>
@@ -1440,6 +1527,7 @@
         <w:tc>
           <w:tcPr>
             <w:tcW w:w="4311" w:type="dxa"/>
+            <w:tcMar/>
           </w:tcPr>
           <w:p>
             <w:pPr>
@@ -1452,6 +1540,7 @@
         <w:tc>
           <w:tcPr>
             <w:tcW w:w="1243" w:type="dxa"/>
+            <w:tcMar/>
           </w:tcPr>
           <w:p>
             <w:pPr>
@@ -1464,6 +1553,7 @@
         <w:tc>
           <w:tcPr>
             <w:tcW w:w="2885" w:type="dxa"/>
+            <w:tcMar/>
           </w:tcPr>
           <w:p>
             <w:pPr>
@@ -1478,6 +1568,7 @@
         <w:tc>
           <w:tcPr>
             <w:tcW w:w="4962" w:type="dxa"/>
+            <w:tcMar/>
           </w:tcPr>
           <w:p>
             <w:pPr>
@@ -1490,6 +1581,7 @@
         <w:tc>
           <w:tcPr>
             <w:tcW w:w="689" w:type="dxa"/>
+            <w:tcMar/>
           </w:tcPr>
           <w:p>
             <w:pPr>
@@ -1503,6 +1595,7 @@
         <w:tc>
           <w:tcPr>
             <w:tcW w:w="1220" w:type="dxa"/>
+            <w:tcMar/>
           </w:tcPr>
           <w:p>
             <w:pPr>
@@ -1515,6 +1608,7 @@
         <w:tc>
           <w:tcPr>
             <w:tcW w:w="4311" w:type="dxa"/>
+            <w:tcMar/>
           </w:tcPr>
           <w:p>
             <w:pPr>
@@ -1527,6 +1621,7 @@
         <w:tc>
           <w:tcPr>
             <w:tcW w:w="1243" w:type="dxa"/>
+            <w:tcMar/>
           </w:tcPr>
           <w:p>
             <w:pPr>
@@ -1539,6 +1634,7 @@
         <w:tc>
           <w:tcPr>
             <w:tcW w:w="2885" w:type="dxa"/>
+            <w:tcMar/>
           </w:tcPr>
           <w:p>
             <w:pPr>
@@ -1553,6 +1649,7 @@
         <w:tc>
           <w:tcPr>
             <w:tcW w:w="4962" w:type="dxa"/>
+            <w:tcMar/>
           </w:tcPr>
           <w:p>
             <w:pPr>
@@ -1565,6 +1662,7 @@
         <w:tc>
           <w:tcPr>
             <w:tcW w:w="689" w:type="dxa"/>
+            <w:tcMar/>
           </w:tcPr>
           <w:p>
             <w:pPr>
@@ -1578,6 +1676,7 @@
         <w:tc>
           <w:tcPr>
             <w:tcW w:w="1220" w:type="dxa"/>
+            <w:tcMar/>
           </w:tcPr>
           <w:p>
             <w:pPr>
@@ -1590,6 +1689,7 @@
         <w:tc>
           <w:tcPr>
             <w:tcW w:w="4311" w:type="dxa"/>
+            <w:tcMar/>
           </w:tcPr>
           <w:p>
             <w:pPr>
@@ -1602,6 +1702,7 @@
         <w:tc>
           <w:tcPr>
             <w:tcW w:w="1243" w:type="dxa"/>
+            <w:tcMar/>
           </w:tcPr>
           <w:p>
             <w:pPr>
@@ -1614,6 +1715,7 @@
         <w:tc>
           <w:tcPr>
             <w:tcW w:w="2885" w:type="dxa"/>
+            <w:tcMar/>
           </w:tcPr>
           <w:p>
             <w:pPr>
@@ -1628,6 +1730,7 @@
         <w:tc>
           <w:tcPr>
             <w:tcW w:w="4962" w:type="dxa"/>
+            <w:tcMar/>
           </w:tcPr>
           <w:p>
             <w:pPr>
@@ -1640,6 +1743,7 @@
         <w:tc>
           <w:tcPr>
             <w:tcW w:w="689" w:type="dxa"/>
+            <w:tcMar/>
           </w:tcPr>
           <w:p>
             <w:pPr>
@@ -1653,6 +1757,7 @@
         <w:tc>
           <w:tcPr>
             <w:tcW w:w="1220" w:type="dxa"/>
+            <w:tcMar/>
           </w:tcPr>
           <w:p>
             <w:pPr>
@@ -1665,6 +1770,7 @@
         <w:tc>
           <w:tcPr>
             <w:tcW w:w="4311" w:type="dxa"/>
+            <w:tcMar/>
           </w:tcPr>
           <w:p>
             <w:pPr>
@@ -1677,6 +1783,7 @@
         <w:tc>
           <w:tcPr>
             <w:tcW w:w="1243" w:type="dxa"/>
+            <w:tcMar/>
           </w:tcPr>
           <w:p>
             <w:pPr>
@@ -1689,6 +1796,7 @@
         <w:tc>
           <w:tcPr>
             <w:tcW w:w="2885" w:type="dxa"/>
+            <w:tcMar/>
           </w:tcPr>
           <w:p>
             <w:pPr>
@@ -1703,6 +1811,7 @@
         <w:tc>
           <w:tcPr>
             <w:tcW w:w="4962" w:type="dxa"/>
+            <w:tcMar/>
           </w:tcPr>
           <w:p>
             <w:pPr>
@@ -1715,6 +1824,7 @@
         <w:tc>
           <w:tcPr>
             <w:tcW w:w="689" w:type="dxa"/>
+            <w:tcMar/>
           </w:tcPr>
           <w:p>
             <w:pPr>
@@ -1728,6 +1838,7 @@
         <w:tc>
           <w:tcPr>
             <w:tcW w:w="1220" w:type="dxa"/>
+            <w:tcMar/>
           </w:tcPr>
           <w:p>
             <w:pPr>
@@ -1740,6 +1851,7 @@
         <w:tc>
           <w:tcPr>
             <w:tcW w:w="4311" w:type="dxa"/>
+            <w:tcMar/>
           </w:tcPr>
           <w:p>
             <w:pPr>
@@ -1752,6 +1864,7 @@
         <w:tc>
           <w:tcPr>
             <w:tcW w:w="1243" w:type="dxa"/>
+            <w:tcMar/>
           </w:tcPr>
           <w:p>
             <w:pPr>
@@ -1764,6 +1877,7 @@
         <w:tc>
           <w:tcPr>
             <w:tcW w:w="2885" w:type="dxa"/>
+            <w:tcMar/>
           </w:tcPr>
           <w:p>
             <w:pPr>
@@ -1778,6 +1892,7 @@
         <w:tc>
           <w:tcPr>
             <w:tcW w:w="4962" w:type="dxa"/>
+            <w:tcMar/>
           </w:tcPr>
           <w:p>
             <w:pPr>
@@ -1790,6 +1905,7 @@
         <w:tc>
           <w:tcPr>
             <w:tcW w:w="689" w:type="dxa"/>
+            <w:tcMar/>
           </w:tcPr>
           <w:p>
             <w:pPr>
@@ -1803,6 +1919,7 @@
         <w:tc>
           <w:tcPr>
             <w:tcW w:w="1220" w:type="dxa"/>
+            <w:tcMar/>
           </w:tcPr>
           <w:p>
             <w:pPr>
@@ -1815,6 +1932,7 @@
         <w:tc>
           <w:tcPr>
             <w:tcW w:w="4311" w:type="dxa"/>
+            <w:tcMar/>
           </w:tcPr>
           <w:p>
             <w:pPr>
@@ -1827,6 +1945,7 @@
         <w:tc>
           <w:tcPr>
             <w:tcW w:w="1243" w:type="dxa"/>
+            <w:tcMar/>
           </w:tcPr>
           <w:p>
             <w:pPr>
@@ -1839,6 +1958,7 @@
         <w:tc>
           <w:tcPr>
             <w:tcW w:w="2885" w:type="dxa"/>
+            <w:tcMar/>
           </w:tcPr>
           <w:p>
             <w:pPr>
@@ -1853,6 +1973,7 @@
         <w:tc>
           <w:tcPr>
             <w:tcW w:w="4962" w:type="dxa"/>
+            <w:tcMar/>
           </w:tcPr>
           <w:p>
             <w:pPr>
@@ -1865,6 +1986,7 @@
         <w:tc>
           <w:tcPr>
             <w:tcW w:w="689" w:type="dxa"/>
+            <w:tcMar/>
           </w:tcPr>
           <w:p>
             <w:pPr>
@@ -1878,6 +2000,7 @@
         <w:tc>
           <w:tcPr>
             <w:tcW w:w="1220" w:type="dxa"/>
+            <w:tcMar/>
           </w:tcPr>
           <w:p>
             <w:pPr>
@@ -1890,6 +2013,7 @@
         <w:tc>
           <w:tcPr>
             <w:tcW w:w="4311" w:type="dxa"/>
+            <w:tcMar/>
           </w:tcPr>
           <w:p>
             <w:pPr>
@@ -1902,6 +2026,7 @@
         <w:tc>
           <w:tcPr>
             <w:tcW w:w="1243" w:type="dxa"/>
+            <w:tcMar/>
           </w:tcPr>
           <w:p>
             <w:pPr>
@@ -1914,6 +2039,7 @@
         <w:tc>
           <w:tcPr>
             <w:tcW w:w="2885" w:type="dxa"/>
+            <w:tcMar/>
           </w:tcPr>
           <w:p>
             <w:pPr>
@@ -1928,6 +2054,7 @@
         <w:tc>
           <w:tcPr>
             <w:tcW w:w="4962" w:type="dxa"/>
+            <w:tcMar/>
           </w:tcPr>
           <w:p>
             <w:pPr>
@@ -1940,6 +2067,7 @@
         <w:tc>
           <w:tcPr>
             <w:tcW w:w="689" w:type="dxa"/>
+            <w:tcMar/>
           </w:tcPr>
           <w:p>
             <w:pPr>
@@ -1953,6 +2081,7 @@
         <w:tc>
           <w:tcPr>
             <w:tcW w:w="1220" w:type="dxa"/>
+            <w:tcMar/>
           </w:tcPr>
           <w:p>
             <w:pPr>
@@ -1965,6 +2094,7 @@
         <w:tc>
           <w:tcPr>
             <w:tcW w:w="4311" w:type="dxa"/>
+            <w:tcMar/>
           </w:tcPr>
           <w:p>
             <w:pPr>
@@ -1977,6 +2107,7 @@
         <w:tc>
           <w:tcPr>
             <w:tcW w:w="1243" w:type="dxa"/>
+            <w:tcMar/>
           </w:tcPr>
           <w:p>
             <w:pPr>
@@ -1989,6 +2120,7 @@
         <w:tc>
           <w:tcPr>
             <w:tcW w:w="2885" w:type="dxa"/>
+            <w:tcMar/>
           </w:tcPr>
           <w:p>
             <w:pPr>
@@ -2003,6 +2135,7 @@
         <w:tc>
           <w:tcPr>
             <w:tcW w:w="4962" w:type="dxa"/>
+            <w:tcMar/>
           </w:tcPr>
           <w:p>
             <w:pPr>
@@ -2015,6 +2148,7 @@
         <w:tc>
           <w:tcPr>
             <w:tcW w:w="689" w:type="dxa"/>
+            <w:tcMar/>
           </w:tcPr>
           <w:p>
             <w:pPr>
@@ -2028,6 +2162,7 @@
         <w:tc>
           <w:tcPr>
             <w:tcW w:w="1220" w:type="dxa"/>
+            <w:tcMar/>
           </w:tcPr>
           <w:p>
             <w:pPr>
@@ -2040,6 +2175,7 @@
         <w:tc>
           <w:tcPr>
             <w:tcW w:w="4311" w:type="dxa"/>
+            <w:tcMar/>
           </w:tcPr>
           <w:p>
             <w:pPr>
@@ -2052,6 +2188,7 @@
         <w:tc>
           <w:tcPr>
             <w:tcW w:w="1243" w:type="dxa"/>
+            <w:tcMar/>
           </w:tcPr>
           <w:p>
             <w:pPr>
@@ -2064,6 +2201,7 @@
         <w:tc>
           <w:tcPr>
             <w:tcW w:w="2885" w:type="dxa"/>
+            <w:tcMar/>
           </w:tcPr>
           <w:p>
             <w:pPr>
@@ -2078,6 +2216,7 @@
         <w:tc>
           <w:tcPr>
             <w:tcW w:w="4962" w:type="dxa"/>
+            <w:tcMar/>
           </w:tcPr>
           <w:p>
             <w:pPr>
@@ -2090,6 +2229,7 @@
         <w:tc>
           <w:tcPr>
             <w:tcW w:w="689" w:type="dxa"/>
+            <w:tcMar/>
           </w:tcPr>
           <w:p>
             <w:pPr>
@@ -2103,6 +2243,7 @@
         <w:tc>
           <w:tcPr>
             <w:tcW w:w="1220" w:type="dxa"/>
+            <w:tcMar/>
           </w:tcPr>
           <w:p>
             <w:pPr>
@@ -2115,6 +2256,7 @@
         <w:tc>
           <w:tcPr>
             <w:tcW w:w="4311" w:type="dxa"/>
+            <w:tcMar/>
           </w:tcPr>
           <w:p>
             <w:pPr>
@@ -2127,6 +2269,7 @@
         <w:tc>
           <w:tcPr>
             <w:tcW w:w="1243" w:type="dxa"/>
+            <w:tcMar/>
           </w:tcPr>
           <w:p>
             <w:pPr>
@@ -2139,6 +2282,7 @@
         <w:tc>
           <w:tcPr>
             <w:tcW w:w="2885" w:type="dxa"/>
+            <w:tcMar/>
           </w:tcPr>
           <w:p>
             <w:pPr>
@@ -2153,6 +2297,7 @@
         <w:tc>
           <w:tcPr>
             <w:tcW w:w="4962" w:type="dxa"/>
+            <w:tcMar/>
           </w:tcPr>
           <w:p>
             <w:pPr>
@@ -2165,6 +2310,7 @@
         <w:tc>
           <w:tcPr>
             <w:tcW w:w="689" w:type="dxa"/>
+            <w:tcMar/>
           </w:tcPr>
           <w:p>
             <w:pPr>
@@ -2178,6 +2324,7 @@
         <w:tc>
           <w:tcPr>
             <w:tcW w:w="1220" w:type="dxa"/>
+            <w:tcMar/>
           </w:tcPr>
           <w:p>
             <w:pPr>
@@ -2190,6 +2337,7 @@
         <w:tc>
           <w:tcPr>
             <w:tcW w:w="4311" w:type="dxa"/>
+            <w:tcMar/>
           </w:tcPr>
           <w:p>
             <w:pPr>
@@ -2202,6 +2350,7 @@
         <w:tc>
           <w:tcPr>
             <w:tcW w:w="1243" w:type="dxa"/>
+            <w:tcMar/>
           </w:tcPr>
           <w:p>
             <w:pPr>
@@ -2214,6 +2363,7 @@
         <w:tc>
           <w:tcPr>
             <w:tcW w:w="2885" w:type="dxa"/>
+            <w:tcMar/>
           </w:tcPr>
           <w:p>
             <w:pPr>
@@ -2228,6 +2378,7 @@
         <w:tc>
           <w:tcPr>
             <w:tcW w:w="4962" w:type="dxa"/>
+            <w:tcMar/>
           </w:tcPr>
           <w:p>
             <w:pPr>
@@ -2240,6 +2391,7 @@
         <w:tc>
           <w:tcPr>
             <w:tcW w:w="689" w:type="dxa"/>
+            <w:tcMar/>
           </w:tcPr>
           <w:p>
             <w:pPr>
@@ -2253,6 +2405,7 @@
         <w:tc>
           <w:tcPr>
             <w:tcW w:w="1220" w:type="dxa"/>
+            <w:tcMar/>
           </w:tcPr>
           <w:p>
             <w:pPr>
@@ -2265,6 +2418,7 @@
         <w:tc>
           <w:tcPr>
             <w:tcW w:w="4311" w:type="dxa"/>
+            <w:tcMar/>
           </w:tcPr>
           <w:p>
             <w:pPr>
@@ -2277,6 +2431,7 @@
         <w:tc>
           <w:tcPr>
             <w:tcW w:w="1243" w:type="dxa"/>
+            <w:tcMar/>
           </w:tcPr>
           <w:p>
             <w:pPr>
@@ -2289,6 +2444,7 @@
         <w:tc>
           <w:tcPr>
             <w:tcW w:w="2885" w:type="dxa"/>
+            <w:tcMar/>
           </w:tcPr>
           <w:p>
             <w:pPr>
@@ -2303,6 +2459,7 @@
         <w:tc>
           <w:tcPr>
             <w:tcW w:w="4962" w:type="dxa"/>
+            <w:tcMar/>
           </w:tcPr>
           <w:p>
             <w:pPr>
@@ -2315,6 +2472,7 @@
         <w:tc>
           <w:tcPr>
             <w:tcW w:w="689" w:type="dxa"/>
+            <w:tcMar/>
           </w:tcPr>
           <w:p>
             <w:pPr>
@@ -2328,6 +2486,7 @@
         <w:tc>
           <w:tcPr>
             <w:tcW w:w="1220" w:type="dxa"/>
+            <w:tcMar/>
           </w:tcPr>
           <w:p>
             <w:pPr>
@@ -2340,6 +2499,7 @@
         <w:tc>
           <w:tcPr>
             <w:tcW w:w="4311" w:type="dxa"/>
+            <w:tcMar/>
           </w:tcPr>
           <w:p>
             <w:pPr>
@@ -2352,6 +2512,7 @@
         <w:tc>
           <w:tcPr>
             <w:tcW w:w="1243" w:type="dxa"/>
+            <w:tcMar/>
           </w:tcPr>
           <w:p>
             <w:pPr>
@@ -2364,6 +2525,7 @@
         <w:tc>
           <w:tcPr>
             <w:tcW w:w="2885" w:type="dxa"/>
+            <w:tcMar/>
           </w:tcPr>
           <w:p>
             <w:pPr>
@@ -2378,6 +2540,7 @@
         <w:tc>
           <w:tcPr>
             <w:tcW w:w="4962" w:type="dxa"/>
+            <w:tcMar/>
           </w:tcPr>
           <w:p>
             <w:pPr>
@@ -2390,6 +2553,7 @@
         <w:tc>
           <w:tcPr>
             <w:tcW w:w="689" w:type="dxa"/>
+            <w:tcMar/>
           </w:tcPr>
           <w:p>
             <w:pPr>
@@ -2403,6 +2567,7 @@
         <w:tc>
           <w:tcPr>
             <w:tcW w:w="1220" w:type="dxa"/>
+            <w:tcMar/>
           </w:tcPr>
           <w:p>
             <w:pPr>
@@ -2415,6 +2580,7 @@
         <w:tc>
           <w:tcPr>
             <w:tcW w:w="4311" w:type="dxa"/>
+            <w:tcMar/>
           </w:tcPr>
           <w:p>
             <w:pPr>
@@ -2427,6 +2593,7 @@
         <w:tc>
           <w:tcPr>
             <w:tcW w:w="1243" w:type="dxa"/>
+            <w:tcMar/>
           </w:tcPr>
           <w:p>
             <w:pPr>
@@ -2439,6 +2606,7 @@
         <w:tc>
           <w:tcPr>
             <w:tcW w:w="2885" w:type="dxa"/>
+            <w:tcMar/>
           </w:tcPr>
           <w:p>
             <w:pPr>
@@ -2453,6 +2621,7 @@
         <w:tc>
           <w:tcPr>
             <w:tcW w:w="4962" w:type="dxa"/>
+            <w:tcMar/>
           </w:tcPr>
           <w:p>
             <w:pPr>
@@ -2465,6 +2634,7 @@
         <w:tc>
           <w:tcPr>
             <w:tcW w:w="689" w:type="dxa"/>
+            <w:tcMar/>
           </w:tcPr>
           <w:p>
             <w:pPr>
@@ -2478,6 +2648,7 @@
         <w:tc>
           <w:tcPr>
             <w:tcW w:w="1220" w:type="dxa"/>
+            <w:tcMar/>
           </w:tcPr>
           <w:p>
             <w:pPr>
@@ -2490,6 +2661,7 @@
         <w:tc>
           <w:tcPr>
             <w:tcW w:w="4311" w:type="dxa"/>
+            <w:tcMar/>
           </w:tcPr>
           <w:p>
             <w:pPr>
@@ -2502,6 +2674,7 @@
         <w:tc>
           <w:tcPr>
             <w:tcW w:w="1243" w:type="dxa"/>
+            <w:tcMar/>
           </w:tcPr>
           <w:p>
             <w:pPr>
@@ -2514,6 +2687,7 @@
         <w:tc>
           <w:tcPr>
             <w:tcW w:w="2885" w:type="dxa"/>
+            <w:tcMar/>
           </w:tcPr>
           <w:p>
             <w:pPr>
@@ -2528,6 +2702,7 @@
         <w:tc>
           <w:tcPr>
             <w:tcW w:w="4962" w:type="dxa"/>
+            <w:tcMar/>
           </w:tcPr>
           <w:p>
             <w:pPr>
@@ -2540,6 +2715,7 @@
         <w:tc>
           <w:tcPr>
             <w:tcW w:w="689" w:type="dxa"/>
+            <w:tcMar/>
           </w:tcPr>
           <w:p>
             <w:pPr>
@@ -2553,6 +2729,7 @@
         <w:tc>
           <w:tcPr>
             <w:tcW w:w="1220" w:type="dxa"/>
+            <w:tcMar/>
           </w:tcPr>
           <w:p>
             <w:pPr>
@@ -2565,6 +2742,7 @@
         <w:tc>
           <w:tcPr>
             <w:tcW w:w="4311" w:type="dxa"/>
+            <w:tcMar/>
           </w:tcPr>
           <w:p>
             <w:pPr>
@@ -2577,6 +2755,7 @@
         <w:tc>
           <w:tcPr>
             <w:tcW w:w="1243" w:type="dxa"/>
+            <w:tcMar/>
           </w:tcPr>
           <w:p>
             <w:pPr>
@@ -2589,6 +2768,7 @@
         <w:tc>
           <w:tcPr>
             <w:tcW w:w="2885" w:type="dxa"/>
+            <w:tcMar/>
           </w:tcPr>
           <w:p>
             <w:pPr>
@@ -2603,6 +2783,7 @@
         <w:tc>
           <w:tcPr>
             <w:tcW w:w="4962" w:type="dxa"/>
+            <w:tcMar/>
           </w:tcPr>
           <w:p>
             <w:pPr>
@@ -2615,6 +2796,7 @@
         <w:tc>
           <w:tcPr>
             <w:tcW w:w="689" w:type="dxa"/>
+            <w:tcMar/>
           </w:tcPr>
           <w:p>
             <w:pPr>
@@ -2628,6 +2810,7 @@
         <w:tc>
           <w:tcPr>
             <w:tcW w:w="1220" w:type="dxa"/>
+            <w:tcMar/>
           </w:tcPr>
           <w:p>
             <w:pPr>
@@ -2640,6 +2823,7 @@
         <w:tc>
           <w:tcPr>
             <w:tcW w:w="4311" w:type="dxa"/>
+            <w:tcMar/>
           </w:tcPr>
           <w:p>
             <w:pPr>
@@ -2652,6 +2836,7 @@
         <w:tc>
           <w:tcPr>
             <w:tcW w:w="1243" w:type="dxa"/>
+            <w:tcMar/>
           </w:tcPr>
           <w:p>
             <w:pPr>
@@ -2664,6 +2849,7 @@
         <w:tc>
           <w:tcPr>
             <w:tcW w:w="2885" w:type="dxa"/>
+            <w:tcMar/>
           </w:tcPr>
           <w:p>
             <w:pPr>
@@ -2678,6 +2864,7 @@
         <w:tc>
           <w:tcPr>
             <w:tcW w:w="4962" w:type="dxa"/>
+            <w:tcMar/>
           </w:tcPr>
           <w:p>
             <w:pPr>
@@ -2690,6 +2877,7 @@
         <w:tc>
           <w:tcPr>
             <w:tcW w:w="689" w:type="dxa"/>
+            <w:tcMar/>
           </w:tcPr>
           <w:p>
             <w:pPr>
@@ -2703,6 +2891,7 @@
         <w:tc>
           <w:tcPr>
             <w:tcW w:w="1220" w:type="dxa"/>
+            <w:tcMar/>
           </w:tcPr>
           <w:p>
             <w:pPr>
@@ -2715,6 +2904,7 @@
         <w:tc>
           <w:tcPr>
             <w:tcW w:w="4311" w:type="dxa"/>
+            <w:tcMar/>
           </w:tcPr>
           <w:p>
             <w:pPr>
@@ -2727,6 +2917,7 @@
         <w:tc>
           <w:tcPr>
             <w:tcW w:w="1243" w:type="dxa"/>
+            <w:tcMar/>
           </w:tcPr>
           <w:p>
             <w:pPr>
@@ -2739,6 +2930,7 @@
         <w:tc>
           <w:tcPr>
             <w:tcW w:w="2885" w:type="dxa"/>
+            <w:tcMar/>
           </w:tcPr>
           <w:p>
             <w:pPr>
@@ -2776,7 +2968,7 @@
         <w:ind w:left="720" w:hanging="360"/>
       </w:pPr>
       <w:rPr>
-        <w:rFonts w:ascii="Symbol" w:hAnsi="Symbol" w:hint="default"/>
+        <w:rFonts w:hint="default" w:ascii="Symbol" w:hAnsi="Symbol"/>
       </w:rPr>
     </w:lvl>
     <w:lvl w:ilvl="1" w:tplc="08090003" w:tentative="1">
@@ -2788,7 +2980,7 @@
         <w:ind w:left="1440" w:hanging="360"/>
       </w:pPr>
       <w:rPr>
-        <w:rFonts w:ascii="Courier New" w:hAnsi="Courier New" w:cs="Courier New" w:hint="default"/>
+        <w:rFonts w:hint="default" w:ascii="Courier New" w:hAnsi="Courier New" w:cs="Courier New"/>
       </w:rPr>
     </w:lvl>
     <w:lvl w:ilvl="2" w:tplc="08090005" w:tentative="1">
@@ -2800,7 +2992,7 @@
         <w:ind w:left="2160" w:hanging="360"/>
       </w:pPr>
       <w:rPr>
-        <w:rFonts w:ascii="Wingdings" w:hAnsi="Wingdings" w:hint="default"/>
+        <w:rFonts w:hint="default" w:ascii="Wingdings" w:hAnsi="Wingdings"/>
       </w:rPr>
     </w:lvl>
     <w:lvl w:ilvl="3" w:tplc="08090001" w:tentative="1">
@@ -2812,7 +3004,7 @@
         <w:ind w:left="2880" w:hanging="360"/>
       </w:pPr>
       <w:rPr>
-        <w:rFonts w:ascii="Symbol" w:hAnsi="Symbol" w:hint="default"/>
+        <w:rFonts w:hint="default" w:ascii="Symbol" w:hAnsi="Symbol"/>
       </w:rPr>
     </w:lvl>
     <w:lvl w:ilvl="4" w:tplc="08090003" w:tentative="1">
@@ -2824,7 +3016,7 @@
         <w:ind w:left="3600" w:hanging="360"/>
       </w:pPr>
       <w:rPr>
-        <w:rFonts w:ascii="Courier New" w:hAnsi="Courier New" w:cs="Courier New" w:hint="default"/>
+        <w:rFonts w:hint="default" w:ascii="Courier New" w:hAnsi="Courier New" w:cs="Courier New"/>
       </w:rPr>
     </w:lvl>
     <w:lvl w:ilvl="5" w:tplc="08090005" w:tentative="1">
@@ -2836,7 +3028,7 @@
         <w:ind w:left="4320" w:hanging="360"/>
       </w:pPr>
       <w:rPr>
-        <w:rFonts w:ascii="Wingdings" w:hAnsi="Wingdings" w:hint="default"/>
+        <w:rFonts w:hint="default" w:ascii="Wingdings" w:hAnsi="Wingdings"/>
       </w:rPr>
     </w:lvl>
     <w:lvl w:ilvl="6" w:tplc="08090001" w:tentative="1">
@@ -2848,7 +3040,7 @@
         <w:ind w:left="5040" w:hanging="360"/>
       </w:pPr>
       <w:rPr>
-        <w:rFonts w:ascii="Symbol" w:hAnsi="Symbol" w:hint="default"/>
+        <w:rFonts w:hint="default" w:ascii="Symbol" w:hAnsi="Symbol"/>
       </w:rPr>
     </w:lvl>
     <w:lvl w:ilvl="7" w:tplc="08090003" w:tentative="1">
@@ -2860,7 +3052,7 @@
         <w:ind w:left="5760" w:hanging="360"/>
       </w:pPr>
       <w:rPr>
-        <w:rFonts w:ascii="Courier New" w:hAnsi="Courier New" w:cs="Courier New" w:hint="default"/>
+        <w:rFonts w:hint="default" w:ascii="Courier New" w:hAnsi="Courier New" w:cs="Courier New"/>
       </w:rPr>
     </w:lvl>
     <w:lvl w:ilvl="8" w:tplc="08090005" w:tentative="1">
@@ -2872,7 +3064,7 @@
         <w:ind w:left="6480" w:hanging="360"/>
       </w:pPr>
       <w:rPr>
-        <w:rFonts w:ascii="Wingdings" w:hAnsi="Wingdings" w:hint="default"/>
+        <w:rFonts w:hint="default" w:ascii="Wingdings" w:hAnsi="Wingdings"/>
       </w:rPr>
     </w:lvl>
   </w:abstractNum>
@@ -2889,7 +3081,7 @@
         <w:ind w:left="720" w:hanging="360"/>
       </w:pPr>
       <w:rPr>
-        <w:rFonts w:ascii="Symbol" w:hAnsi="Symbol" w:hint="default"/>
+        <w:rFonts w:hint="default" w:ascii="Symbol" w:hAnsi="Symbol"/>
       </w:rPr>
     </w:lvl>
     <w:lvl w:ilvl="1" w:tplc="08090003" w:tentative="1">
@@ -2901,7 +3093,7 @@
         <w:ind w:left="1440" w:hanging="360"/>
       </w:pPr>
       <w:rPr>
-        <w:rFonts w:ascii="Courier New" w:hAnsi="Courier New" w:cs="Courier New" w:hint="default"/>
+        <w:rFonts w:hint="default" w:ascii="Courier New" w:hAnsi="Courier New" w:cs="Courier New"/>
       </w:rPr>
     </w:lvl>
     <w:lvl w:ilvl="2" w:tplc="08090005" w:tentative="1">
@@ -2913,7 +3105,7 @@
         <w:ind w:left="2160" w:hanging="360"/>
       </w:pPr>
       <w:rPr>
-        <w:rFonts w:ascii="Wingdings" w:hAnsi="Wingdings" w:hint="default"/>
+        <w:rFonts w:hint="default" w:ascii="Wingdings" w:hAnsi="Wingdings"/>
       </w:rPr>
     </w:lvl>
     <w:lvl w:ilvl="3" w:tplc="08090001" w:tentative="1">
@@ -2925,7 +3117,7 @@
         <w:ind w:left="2880" w:hanging="360"/>
       </w:pPr>
       <w:rPr>
-        <w:rFonts w:ascii="Symbol" w:hAnsi="Symbol" w:hint="default"/>
+        <w:rFonts w:hint="default" w:ascii="Symbol" w:hAnsi="Symbol"/>
       </w:rPr>
     </w:lvl>
     <w:lvl w:ilvl="4" w:tplc="08090003" w:tentative="1">
@@ -2937,7 +3129,7 @@
         <w:ind w:left="3600" w:hanging="360"/>
       </w:pPr>
       <w:rPr>
-        <w:rFonts w:ascii="Courier New" w:hAnsi="Courier New" w:cs="Courier New" w:hint="default"/>
+        <w:rFonts w:hint="default" w:ascii="Courier New" w:hAnsi="Courier New" w:cs="Courier New"/>
       </w:rPr>
     </w:lvl>
     <w:lvl w:ilvl="5" w:tplc="08090005" w:tentative="1">
@@ -2949,7 +3141,7 @@
         <w:ind w:left="4320" w:hanging="360"/>
       </w:pPr>
       <w:rPr>
-        <w:rFonts w:ascii="Wingdings" w:hAnsi="Wingdings" w:hint="default"/>
+        <w:rFonts w:hint="default" w:ascii="Wingdings" w:hAnsi="Wingdings"/>
       </w:rPr>
     </w:lvl>
     <w:lvl w:ilvl="6" w:tplc="08090001" w:tentative="1">
@@ -2961,7 +3153,7 @@
         <w:ind w:left="5040" w:hanging="360"/>
       </w:pPr>
       <w:rPr>
-        <w:rFonts w:ascii="Symbol" w:hAnsi="Symbol" w:hint="default"/>
+        <w:rFonts w:hint="default" w:ascii="Symbol" w:hAnsi="Symbol"/>
       </w:rPr>
     </w:lvl>
     <w:lvl w:ilvl="7" w:tplc="08090003" w:tentative="1">
@@ -2973,7 +3165,7 @@
         <w:ind w:left="5760" w:hanging="360"/>
       </w:pPr>
       <w:rPr>
-        <w:rFonts w:ascii="Courier New" w:hAnsi="Courier New" w:cs="Courier New" w:hint="default"/>
+        <w:rFonts w:hint="default" w:ascii="Courier New" w:hAnsi="Courier New" w:cs="Courier New"/>
       </w:rPr>
     </w:lvl>
     <w:lvl w:ilvl="8" w:tplc="08090005" w:tentative="1">
@@ -2985,7 +3177,7 @@
         <w:ind w:left="6480" w:hanging="360"/>
       </w:pPr>
       <w:rPr>
-        <w:rFonts w:ascii="Wingdings" w:hAnsi="Wingdings" w:hint="default"/>
+        <w:rFonts w:hint="default" w:ascii="Wingdings" w:hAnsi="Wingdings"/>
       </w:rPr>
     </w:lvl>
   </w:abstractNum>
@@ -3002,7 +3194,7 @@
         <w:ind w:left="720" w:hanging="360"/>
       </w:pPr>
       <w:rPr>
-        <w:rFonts w:ascii="Symbol" w:hAnsi="Symbol" w:hint="default"/>
+        <w:rFonts w:hint="default" w:ascii="Symbol" w:hAnsi="Symbol"/>
       </w:rPr>
     </w:lvl>
     <w:lvl w:ilvl="1" w:tplc="08090003">
@@ -3014,7 +3206,7 @@
         <w:ind w:left="1440" w:hanging="360"/>
       </w:pPr>
       <w:rPr>
-        <w:rFonts w:ascii="Courier New" w:hAnsi="Courier New" w:cs="Courier New" w:hint="default"/>
+        <w:rFonts w:hint="default" w:ascii="Courier New" w:hAnsi="Courier New" w:cs="Courier New"/>
       </w:rPr>
     </w:lvl>
     <w:lvl w:ilvl="2" w:tplc="08090005" w:tentative="1">
@@ -3026,7 +3218,7 @@
         <w:ind w:left="2160" w:hanging="360"/>
       </w:pPr>
       <w:rPr>
-        <w:rFonts w:ascii="Wingdings" w:hAnsi="Wingdings" w:hint="default"/>
+        <w:rFonts w:hint="default" w:ascii="Wingdings" w:hAnsi="Wingdings"/>
       </w:rPr>
     </w:lvl>
     <w:lvl w:ilvl="3" w:tplc="08090001" w:tentative="1">
@@ -3038,7 +3230,7 @@
         <w:ind w:left="2880" w:hanging="360"/>
       </w:pPr>
       <w:rPr>
-        <w:rFonts w:ascii="Symbol" w:hAnsi="Symbol" w:hint="default"/>
+        <w:rFonts w:hint="default" w:ascii="Symbol" w:hAnsi="Symbol"/>
       </w:rPr>
     </w:lvl>
     <w:lvl w:ilvl="4" w:tplc="08090003" w:tentative="1">
@@ -3050,7 +3242,7 @@
         <w:ind w:left="3600" w:hanging="360"/>
       </w:pPr>
       <w:rPr>
-        <w:rFonts w:ascii="Courier New" w:hAnsi="Courier New" w:cs="Courier New" w:hint="default"/>
+        <w:rFonts w:hint="default" w:ascii="Courier New" w:hAnsi="Courier New" w:cs="Courier New"/>
       </w:rPr>
     </w:lvl>
     <w:lvl w:ilvl="5" w:tplc="08090005" w:tentative="1">
@@ -3062,7 +3254,7 @@
         <w:ind w:left="4320" w:hanging="360"/>
       </w:pPr>
       <w:rPr>
-        <w:rFonts w:ascii="Wingdings" w:hAnsi="Wingdings" w:hint="default"/>
+        <w:rFonts w:hint="default" w:ascii="Wingdings" w:hAnsi="Wingdings"/>
       </w:rPr>
     </w:lvl>
     <w:lvl w:ilvl="6" w:tplc="08090001" w:tentative="1">
@@ -3074,7 +3266,7 @@
         <w:ind w:left="5040" w:hanging="360"/>
       </w:pPr>
       <w:rPr>
-        <w:rFonts w:ascii="Symbol" w:hAnsi="Symbol" w:hint="default"/>
+        <w:rFonts w:hint="default" w:ascii="Symbol" w:hAnsi="Symbol"/>
       </w:rPr>
     </w:lvl>
     <w:lvl w:ilvl="7" w:tplc="08090003" w:tentative="1">
@@ -3086,7 +3278,7 @@
         <w:ind w:left="5760" w:hanging="360"/>
       </w:pPr>
       <w:rPr>
-        <w:rFonts w:ascii="Courier New" w:hAnsi="Courier New" w:cs="Courier New" w:hint="default"/>
+        <w:rFonts w:hint="default" w:ascii="Courier New" w:hAnsi="Courier New" w:cs="Courier New"/>
       </w:rPr>
     </w:lvl>
     <w:lvl w:ilvl="8" w:tplc="08090005" w:tentative="1">
@@ -3098,7 +3290,7 @@
         <w:ind w:left="6480" w:hanging="360"/>
       </w:pPr>
       <w:rPr>
-        <w:rFonts w:ascii="Wingdings" w:hAnsi="Wingdings" w:hint="default"/>
+        <w:rFonts w:hint="default" w:ascii="Wingdings" w:hAnsi="Wingdings"/>
       </w:rPr>
     </w:lvl>
   </w:abstractNum>
@@ -3119,7 +3311,7 @@
   <w:docDefaults>
     <w:rPrDefault>
       <w:rPr>
-        <w:rFonts w:asciiTheme="minorHAnsi" w:eastAsiaTheme="minorHAnsi" w:hAnsiTheme="minorHAnsi" w:cstheme="minorBidi"/>
+        <w:rFonts w:asciiTheme="minorHAnsi" w:hAnsiTheme="minorHAnsi" w:eastAsiaTheme="minorHAnsi" w:cstheme="minorBidi"/>
         <w:sz w:val="22"/>
         <w:szCs w:val="22"/>
         <w:lang w:val="en-GB" w:eastAsia="en-US" w:bidi="ar-SA"/>
@@ -3134,14 +3326,14 @@
   <w:latentStyles w:defLockedState="0" w:defUIPriority="99" w:defSemiHidden="0" w:defUnhideWhenUsed="0" w:defQFormat="0" w:count="375">
     <w:lsdException w:name="Normal" w:uiPriority="0" w:qFormat="1"/>
     <w:lsdException w:name="heading 1" w:uiPriority="9" w:qFormat="1"/>
-    <w:lsdException w:name="heading 2" w:semiHidden="1" w:uiPriority="9" w:unhideWhenUsed="1" w:qFormat="1"/>
-    <w:lsdException w:name="heading 3" w:semiHidden="1" w:uiPriority="9" w:unhideWhenUsed="1" w:qFormat="1"/>
-    <w:lsdException w:name="heading 4" w:semiHidden="1" w:uiPriority="9" w:unhideWhenUsed="1" w:qFormat="1"/>
-    <w:lsdException w:name="heading 5" w:semiHidden="1" w:uiPriority="9" w:unhideWhenUsed="1" w:qFormat="1"/>
-    <w:lsdException w:name="heading 6" w:semiHidden="1" w:uiPriority="9" w:unhideWhenUsed="1" w:qFormat="1"/>
-    <w:lsdException w:name="heading 7" w:semiHidden="1" w:uiPriority="9" w:unhideWhenUsed="1" w:qFormat="1"/>
-    <w:lsdException w:name="heading 8" w:semiHidden="1" w:uiPriority="9" w:unhideWhenUsed="1" w:qFormat="1"/>
-    <w:lsdException w:name="heading 9" w:semiHidden="1" w:uiPriority="9" w:unhideWhenUsed="1" w:qFormat="1"/>
+    <w:lsdException w:name="heading 2" w:uiPriority="9" w:semiHidden="1" w:unhideWhenUsed="1" w:qFormat="1"/>
+    <w:lsdException w:name="heading 3" w:uiPriority="9" w:semiHidden="1" w:unhideWhenUsed="1" w:qFormat="1"/>
+    <w:lsdException w:name="heading 4" w:uiPriority="9" w:semiHidden="1" w:unhideWhenUsed="1" w:qFormat="1"/>
+    <w:lsdException w:name="heading 5" w:uiPriority="9" w:semiHidden="1" w:unhideWhenUsed="1" w:qFormat="1"/>
+    <w:lsdException w:name="heading 6" w:uiPriority="9" w:semiHidden="1" w:unhideWhenUsed="1" w:qFormat="1"/>
+    <w:lsdException w:name="heading 7" w:uiPriority="9" w:semiHidden="1" w:unhideWhenUsed="1" w:qFormat="1"/>
+    <w:lsdException w:name="heading 8" w:uiPriority="9" w:semiHidden="1" w:unhideWhenUsed="1" w:qFormat="1"/>
+    <w:lsdException w:name="heading 9" w:uiPriority="9" w:semiHidden="1" w:unhideWhenUsed="1" w:qFormat="1"/>
     <w:lsdException w:name="index 1" w:semiHidden="1" w:unhideWhenUsed="1"/>
     <w:lsdException w:name="index 2" w:semiHidden="1" w:unhideWhenUsed="1"/>
     <w:lsdException w:name="index 3" w:semiHidden="1" w:unhideWhenUsed="1"/>
@@ -3151,22 +3343,22 @@
     <w:lsdException w:name="index 7" w:semiHidden="1" w:unhideWhenUsed="1"/>
     <w:lsdException w:name="index 8" w:semiHidden="1" w:unhideWhenUsed="1"/>
     <w:lsdException w:name="index 9" w:semiHidden="1" w:unhideWhenUsed="1"/>
-    <w:lsdException w:name="toc 1" w:semiHidden="1" w:uiPriority="39" w:unhideWhenUsed="1"/>
-    <w:lsdException w:name="toc 2" w:semiHidden="1" w:uiPriority="39" w:unhideWhenUsed="1"/>
-    <w:lsdException w:name="toc 3" w:semiHidden="1" w:uiPriority="39" w:unhideWhenUsed="1"/>
-    <w:lsdException w:name="toc 4" w:semiHidden="1" w:uiPriority="39" w:unhideWhenUsed="1"/>
-    <w:lsdException w:name="toc 5" w:semiHidden="1" w:uiPriority="39" w:unhideWhenUsed="1"/>
-    <w:lsdException w:name="toc 6" w:semiHidden="1" w:uiPriority="39" w:unhideWhenUsed="1"/>
-    <w:lsdException w:name="toc 7" w:semiHidden="1" w:uiPriority="39" w:unhideWhenUsed="1"/>
-    <w:lsdException w:name="toc 8" w:semiHidden="1" w:uiPriority="39" w:unhideWhenUsed="1"/>
-    <w:lsdException w:name="toc 9" w:semiHidden="1" w:uiPriority="39" w:unhideWhenUsed="1"/>
+    <w:lsdException w:name="toc 1" w:uiPriority="39" w:semiHidden="1" w:unhideWhenUsed="1"/>
+    <w:lsdException w:name="toc 2" w:uiPriority="39" w:semiHidden="1" w:unhideWhenUsed="1"/>
+    <w:lsdException w:name="toc 3" w:uiPriority="39" w:semiHidden="1" w:unhideWhenUsed="1"/>
+    <w:lsdException w:name="toc 4" w:uiPriority="39" w:semiHidden="1" w:unhideWhenUsed="1"/>
+    <w:lsdException w:name="toc 5" w:uiPriority="39" w:semiHidden="1" w:unhideWhenUsed="1"/>
+    <w:lsdException w:name="toc 6" w:uiPriority="39" w:semiHidden="1" w:unhideWhenUsed="1"/>
+    <w:lsdException w:name="toc 7" w:uiPriority="39" w:semiHidden="1" w:unhideWhenUsed="1"/>
+    <w:lsdException w:name="toc 8" w:uiPriority="39" w:semiHidden="1" w:unhideWhenUsed="1"/>
+    <w:lsdException w:name="toc 9" w:uiPriority="39" w:semiHidden="1" w:unhideWhenUsed="1"/>
     <w:lsdException w:name="Normal Indent" w:semiHidden="1" w:unhideWhenUsed="1"/>
     <w:lsdException w:name="footnote text" w:semiHidden="1" w:unhideWhenUsed="1"/>
     <w:lsdException w:name="annotation text" w:semiHidden="1" w:unhideWhenUsed="1"/>
     <w:lsdException w:name="header" w:semiHidden="1" w:unhideWhenUsed="1"/>
     <w:lsdException w:name="footer" w:semiHidden="1" w:unhideWhenUsed="1"/>
     <w:lsdException w:name="index heading" w:semiHidden="1" w:unhideWhenUsed="1"/>
-    <w:lsdException w:name="caption" w:semiHidden="1" w:uiPriority="35" w:unhideWhenUsed="1" w:qFormat="1"/>
+    <w:lsdException w:name="caption" w:uiPriority="35" w:semiHidden="1" w:unhideWhenUsed="1" w:qFormat="1"/>
     <w:lsdException w:name="table of figures" w:semiHidden="1" w:unhideWhenUsed="1"/>
     <w:lsdException w:name="envelope address" w:semiHidden="1" w:unhideWhenUsed="1"/>
     <w:lsdException w:name="envelope return" w:semiHidden="1" w:unhideWhenUsed="1"/>
@@ -3197,7 +3389,7 @@
     <w:lsdException w:name="Title" w:uiPriority="10" w:qFormat="1"/>
     <w:lsdException w:name="Closing" w:semiHidden="1" w:unhideWhenUsed="1"/>
     <w:lsdException w:name="Signature" w:semiHidden="1" w:unhideWhenUsed="1"/>
-    <w:lsdException w:name="Default Paragraph Font" w:semiHidden="1" w:uiPriority="1" w:unhideWhenUsed="1"/>
+    <w:lsdException w:name="Default Paragraph Font" w:uiPriority="1" w:semiHidden="1" w:unhideWhenUsed="1"/>
     <w:lsdException w:name="Body Text" w:semiHidden="1" w:unhideWhenUsed="1"/>
     <w:lsdException w:name="Body Text Indent" w:semiHidden="1" w:unhideWhenUsed="1"/>
     <w:lsdException w:name="List Continue" w:semiHidden="1" w:unhideWhenUsed="1"/>
@@ -3397,8 +3589,8 @@
     <w:lsdException w:name="Subtle Reference" w:uiPriority="31" w:qFormat="1"/>
     <w:lsdException w:name="Intense Reference" w:uiPriority="32" w:qFormat="1"/>
     <w:lsdException w:name="Book Title" w:uiPriority="33" w:qFormat="1"/>
-    <w:lsdException w:name="Bibliography" w:semiHidden="1" w:uiPriority="37" w:unhideWhenUsed="1"/>
-    <w:lsdException w:name="TOC Heading" w:semiHidden="1" w:uiPriority="39" w:unhideWhenUsed="1" w:qFormat="1"/>
+    <w:lsdException w:name="Bibliography" w:uiPriority="37" w:semiHidden="1" w:unhideWhenUsed="1"/>
+    <w:lsdException w:name="TOC Heading" w:uiPriority="39" w:semiHidden="1" w:unhideWhenUsed="1" w:qFormat="1"/>
     <w:lsdException w:name="Plain Table 1" w:uiPriority="41"/>
     <w:lsdException w:name="Plain Table 2" w:uiPriority="42"/>
     <w:lsdException w:name="Plain Table 3" w:uiPriority="43"/>
@@ -3508,17 +3700,17 @@
     <w:lsdException w:name="Hashtag" w:semiHidden="1" w:unhideWhenUsed="1"/>
     <w:lsdException w:name="Unresolved Mention" w:semiHidden="1" w:unhideWhenUsed="1"/>
   </w:latentStyles>
-  <w:style w:type="paragraph" w:default="1" w:styleId="Normal">
+  <w:style w:type="paragraph" w:styleId="Normal" w:default="1">
     <w:name w:val="Normal"/>
     <w:qFormat/>
   </w:style>
-  <w:style w:type="character" w:default="1" w:styleId="DefaultParagraphFont">
+  <w:style w:type="character" w:styleId="DefaultParagraphFont" w:default="1">
     <w:name w:val="Default Paragraph Font"/>
     <w:uiPriority w:val="1"/>
     <w:semiHidden/>
     <w:unhideWhenUsed/>
   </w:style>
-  <w:style w:type="table" w:default="1" w:styleId="TableNormal">
+  <w:style w:type="table" w:styleId="TableNormal" w:default="1">
     <w:name w:val="Normal Table"/>
     <w:uiPriority w:val="99"/>
     <w:semiHidden/>
@@ -3533,7 +3725,7 @@
       </w:tblCellMar>
     </w:tblPr>
   </w:style>
-  <w:style w:type="numbering" w:default="1" w:styleId="NoList">
+  <w:style w:type="numbering" w:styleId="NoList" w:default="1">
     <w:name w:val="No List"/>
     <w:uiPriority w:val="99"/>
     <w:semiHidden/>
@@ -3549,12 +3741,12 @@
     </w:pPr>
     <w:tblPr>
       <w:tblBorders>
-        <w:top w:val="single" w:sz="4" w:space="0" w:color="auto"/>
-        <w:left w:val="single" w:sz="4" w:space="0" w:color="auto"/>
-        <w:bottom w:val="single" w:sz="4" w:space="0" w:color="auto"/>
-        <w:right w:val="single" w:sz="4" w:space="0" w:color="auto"/>
-        <w:insideH w:val="single" w:sz="4" w:space="0" w:color="auto"/>
-        <w:insideV w:val="single" w:sz="4" w:space="0" w:color="auto"/>
+        <w:top w:val="single" w:color="auto" w:sz="4" w:space="0"/>
+        <w:left w:val="single" w:color="auto" w:sz="4" w:space="0"/>
+        <w:bottom w:val="single" w:color="auto" w:sz="4" w:space="0"/>
+        <w:right w:val="single" w:color="auto" w:sz="4" w:space="0"/>
+        <w:insideH w:val="single" w:color="auto" w:sz="4" w:space="0"/>
+        <w:insideV w:val="single" w:color="auto" w:sz="4" w:space="0"/>
       </w:tblBorders>
     </w:tblPr>
   </w:style>

</xml_diff>

<commit_message>
Code for MEDS_UTIL added
Code for UPLOAD_UTIL added
MEDS_SERD data model adjusted with some errors found in field names
</commit_message>
<xml_diff>
--- a/analysis/User_Questions.docx
+++ b/analysis/User_Questions.docx
@@ -1,6 +1,6 @@
 
 <file path=word/document.xml><?xml version="1.0" encoding="utf-8"?>
-<w:document xmlns:wpc="http://schemas.microsoft.com/office/word/2010/wordprocessingCanvas" xmlns:cx="http://schemas.microsoft.com/office/drawing/2014/chartex" xmlns:cx1="http://schemas.microsoft.com/office/drawing/2015/9/8/chartex" xmlns:cx2="http://schemas.microsoft.com/office/drawing/2015/10/21/chartex" xmlns:cx3="http://schemas.microsoft.com/office/drawing/2016/5/9/chartex" xmlns:cx4="http://schemas.microsoft.com/office/drawing/2016/5/10/chartex" xmlns:cx5="http://schemas.microsoft.com/office/drawing/2016/5/11/chartex" xmlns:cx6="http://schemas.microsoft.com/office/drawing/2016/5/12/chartex" xmlns:cx7="http://schemas.microsoft.com/office/drawing/2016/5/13/chartex" xmlns:cx8="http://schemas.microsoft.com/office/drawing/2016/5/14/chartex" xmlns:mc="http://schemas.openxmlformats.org/markup-compatibility/2006" xmlns:aink="http://schemas.microsoft.com/office/drawing/2016/ink" xmlns:am3d="http://schemas.microsoft.com/office/drawing/2017/model3d" xmlns:o="urn:schemas-microsoft-com:office:office" xmlns:r="http://schemas.openxmlformats.org/officeDocument/2006/relationships" xmlns:m="http://schemas.openxmlformats.org/officeDocument/2006/math" xmlns:v="urn:schemas-microsoft-com:vml" xmlns:wp14="http://schemas.microsoft.com/office/word/2010/wordprocessingDrawing" xmlns:wp="http://schemas.openxmlformats.org/drawingml/2006/wordprocessingDrawing" xmlns:w10="urn:schemas-microsoft-com:office:word" xmlns:w="http://schemas.openxmlformats.org/wordprocessingml/2006/main" xmlns:w14="http://schemas.microsoft.com/office/word/2010/wordml" xmlns:w15="http://schemas.microsoft.com/office/word/2012/wordml" xmlns:w16cid="http://schemas.microsoft.com/office/word/2016/wordml/cid" xmlns:w16se="http://schemas.microsoft.com/office/word/2015/wordml/symex" xmlns:wpg="http://schemas.microsoft.com/office/word/2010/wordprocessingGroup" xmlns:wpi="http://schemas.microsoft.com/office/word/2010/wordprocessingInk" xmlns:wne="http://schemas.microsoft.com/office/word/2006/wordml" xmlns:wps="http://schemas.microsoft.com/office/word/2010/wordprocessingShape" mc:Ignorable="w14 w15 w16se w16cid wp14">
+<w:document xmlns:wpc="http://schemas.microsoft.com/office/word/2010/wordprocessingCanvas" xmlns:cx="http://schemas.microsoft.com/office/drawing/2014/chartex" xmlns:cx1="http://schemas.microsoft.com/office/drawing/2015/9/8/chartex" xmlns:cx2="http://schemas.microsoft.com/office/drawing/2015/10/21/chartex" xmlns:cx3="http://schemas.microsoft.com/office/drawing/2016/5/9/chartex" xmlns:cx4="http://schemas.microsoft.com/office/drawing/2016/5/10/chartex" xmlns:cx5="http://schemas.microsoft.com/office/drawing/2016/5/11/chartex" xmlns:cx6="http://schemas.microsoft.com/office/drawing/2016/5/12/chartex" xmlns:cx7="http://schemas.microsoft.com/office/drawing/2016/5/13/chartex" xmlns:cx8="http://schemas.microsoft.com/office/drawing/2016/5/14/chartex" xmlns:mc="http://schemas.openxmlformats.org/markup-compatibility/2006" xmlns:aink="http://schemas.microsoft.com/office/drawing/2016/ink" xmlns:am3d="http://schemas.microsoft.com/office/drawing/2017/model3d" xmlns:o="urn:schemas-microsoft-com:office:office" xmlns:oel="http://schemas.microsoft.com/office/2019/extlst" xmlns:r="http://schemas.openxmlformats.org/officeDocument/2006/relationships" xmlns:m="http://schemas.openxmlformats.org/officeDocument/2006/math" xmlns:v="urn:schemas-microsoft-com:vml" xmlns:wp14="http://schemas.microsoft.com/office/word/2010/wordprocessingDrawing" xmlns:wp="http://schemas.openxmlformats.org/drawingml/2006/wordprocessingDrawing" xmlns:w10="urn:schemas-microsoft-com:office:word" xmlns:w="http://schemas.openxmlformats.org/wordprocessingml/2006/main" xmlns:w14="http://schemas.microsoft.com/office/word/2010/wordml" xmlns:w15="http://schemas.microsoft.com/office/word/2012/wordml" xmlns:w16cex="http://schemas.microsoft.com/office/word/2018/wordml/cex" xmlns:w16cid="http://schemas.microsoft.com/office/word/2016/wordml/cid" xmlns:w16="http://schemas.microsoft.com/office/word/2018/wordml" xmlns:w16sdtdh="http://schemas.microsoft.com/office/word/2020/wordml/sdtdatahash" xmlns:w16se="http://schemas.microsoft.com/office/word/2015/wordml/symex" xmlns:wpg="http://schemas.microsoft.com/office/word/2010/wordprocessingGroup" xmlns:wpi="http://schemas.microsoft.com/office/word/2010/wordprocessingInk" xmlns:wne="http://schemas.microsoft.com/office/word/2006/wordml" xmlns:wps="http://schemas.microsoft.com/office/word/2010/wordprocessingShape" mc:Ignorable="w14 w15 w16se w16cid w16 w16cex w16sdtdh wp14">
   <w:body>
     <w:tbl>
       <w:tblPr>
@@ -10,13 +10,13 @@
         <w:tblLook w:val="04A0" w:firstRow="1" w:lastRow="0" w:firstColumn="1" w:lastColumn="0" w:noHBand="0" w:noVBand="1"/>
       </w:tblPr>
       <w:tblGrid>
-        <w:gridCol w:w="425"/>
-        <w:gridCol w:w="6971"/>
-        <w:gridCol w:w="1749"/>
-        <w:gridCol w:w="1098"/>
-        <w:gridCol w:w="1802"/>
+        <w:gridCol w:w="420"/>
+        <w:gridCol w:w="6380"/>
+        <w:gridCol w:w="1566"/>
+        <w:gridCol w:w="1014"/>
+        <w:gridCol w:w="2938"/>
         <w:gridCol w:w="563"/>
-        <w:gridCol w:w="2487"/>
+        <w:gridCol w:w="2214"/>
       </w:tblGrid>
       <w:tr>
         <w:tc>
@@ -389,6 +389,19 @@
           <w:tcPr>
             <w:tcW w:w="1802" w:type="dxa"/>
           </w:tcPr>
+          <w:p>
+            <w:pPr>
+              <w:rPr>
+                <w:sz w:val="18"/>
+              </w:rPr>
+            </w:pPr>
+            <w:r>
+              <w:rPr>
+                <w:sz w:val="18"/>
+              </w:rPr>
+              <w:t>No. It’s up to the user to choose appropriate values.</w:t>
+            </w:r>
+          </w:p>
           <w:p>
             <w:pPr>
               <w:rPr>
@@ -845,6 +858,12 @@
                 <w:sz w:val="18"/>
               </w:rPr>
             </w:pPr>
+            <w:r>
+              <w:rPr>
+                <w:sz w:val="18"/>
+              </w:rPr>
+              <w:t>Never</w:t>
+            </w:r>
           </w:p>
         </w:tc>
         <w:tc>
@@ -1059,6 +1078,19 @@
                 <w:sz w:val="18"/>
               </w:rPr>
             </w:pPr>
+            <w:r>
+              <w:rPr>
+                <w:sz w:val="18"/>
+              </w:rPr>
+              <w:t>There is no relationship between JOB_TRACKING.JOB_TYPE_NUMBER and MEDS_PROCESSING_JOB.DATA_TYPE</w:t>
+            </w:r>
+          </w:p>
+          <w:p>
+            <w:pPr>
+              <w:rPr>
+                <w:sz w:val="18"/>
+              </w:rPr>
+            </w:pPr>
           </w:p>
         </w:tc>
         <w:tc>
@@ -1296,6 +1328,49 @@
                 <w:sz w:val="18"/>
               </w:rPr>
             </w:pPr>
+            <w:r>
+              <w:rPr>
+                <w:sz w:val="18"/>
+              </w:rPr>
+              <w:t>Source: yes, except for SERD</w:t>
+            </w:r>
+            <w:r>
+              <w:rPr>
+                <w:sz w:val="18"/>
+              </w:rPr>
+              <w:t xml:space="preserve">. SERD </w:t>
+            </w:r>
+            <w:r>
+              <w:rPr>
+                <w:sz w:val="18"/>
+              </w:rPr>
+              <w:t xml:space="preserve">originator comes from </w:t>
+            </w:r>
+            <w:r>
+              <w:rPr>
+                <w:sz w:val="18"/>
+              </w:rPr>
+              <w:t>content FILE_CODE</w:t>
+            </w:r>
+            <w:r>
+              <w:rPr>
+                <w:sz w:val="18"/>
+              </w:rPr>
+              <w:br/>
+            </w:r>
+          </w:p>
+          <w:p>
+            <w:pPr>
+              <w:rPr>
+                <w:sz w:val="18"/>
+              </w:rPr>
+            </w:pPr>
+            <w:r>
+              <w:rPr>
+                <w:sz w:val="18"/>
+              </w:rPr>
+              <w:t>Classification: yes</w:t>
+            </w:r>
           </w:p>
         </w:tc>
         <w:tc>
@@ -1487,6 +1562,19 @@
                 <w:sz w:val="18"/>
               </w:rPr>
             </w:pPr>
+            <w:r>
+              <w:rPr>
+                <w:sz w:val="18"/>
+              </w:rPr>
+              <w:t>Not all columns need to be populated. We may need to further clarify.</w:t>
+            </w:r>
+          </w:p>
+          <w:p>
+            <w:pPr>
+              <w:rPr>
+                <w:sz w:val="18"/>
+              </w:rPr>
+            </w:pPr>
           </w:p>
         </w:tc>
         <w:tc>
@@ -1572,6 +1660,7 @@
               <w:rPr>
                 <w:sz w:val="18"/>
               </w:rPr>
+              <w:lastRenderedPageBreak/>
               <w:t>The four first columns in the file are:</w:t>
             </w:r>
           </w:p>
@@ -1626,7 +1715,6 @@
               <w:rPr>
                 <w:sz w:val="18"/>
               </w:rPr>
-              <w:lastRenderedPageBreak/>
               <w:t>time (time)</w:t>
             </w:r>
           </w:p>
@@ -1794,6 +1882,95 @@
                 <w:sz w:val="18"/>
               </w:rPr>
             </w:pPr>
+            <w:r>
+              <w:rPr>
+                <w:sz w:val="18"/>
+              </w:rPr>
+              <w:t xml:space="preserve">FIELD_LOOKUP: FIELD_POSITION is continuous across all destination </w:t>
+            </w:r>
+            <w:r>
+              <w:rPr>
+                <w:sz w:val="18"/>
+              </w:rPr>
+              <w:lastRenderedPageBreak/>
+              <w:t>tables, irrespective of which, so we should query “</w:t>
+            </w:r>
+            <w:proofErr w:type="gramStart"/>
+            <w:r>
+              <w:rPr>
+                <w:sz w:val="18"/>
+              </w:rPr>
+              <w:t>where  </w:t>
+            </w:r>
+            <w:proofErr w:type="spellStart"/>
+            <w:r>
+              <w:rPr>
+                <w:sz w:val="18"/>
+              </w:rPr>
+              <w:t>data</w:t>
+            </w:r>
+            <w:proofErr w:type="gramEnd"/>
+            <w:r>
+              <w:rPr>
+                <w:sz w:val="18"/>
+              </w:rPr>
+              <w:t>_type_index</w:t>
+            </w:r>
+            <w:proofErr w:type="spellEnd"/>
+            <w:r>
+              <w:rPr>
+                <w:sz w:val="18"/>
+              </w:rPr>
+              <w:t xml:space="preserve"> = &lt;?&gt; order by </w:t>
+            </w:r>
+            <w:proofErr w:type="spellStart"/>
+            <w:r>
+              <w:rPr>
+                <w:sz w:val="18"/>
+              </w:rPr>
+              <w:t>field_position</w:t>
+            </w:r>
+            <w:proofErr w:type="spellEnd"/>
+            <w:r>
+              <w:rPr>
+                <w:sz w:val="18"/>
+              </w:rPr>
+              <w:t xml:space="preserve">” to get the target table. </w:t>
+            </w:r>
+          </w:p>
+          <w:p>
+            <w:pPr>
+              <w:rPr>
+                <w:sz w:val="18"/>
+              </w:rPr>
+            </w:pPr>
+            <w:r>
+              <w:rPr>
+                <w:sz w:val="18"/>
+              </w:rPr>
+              <w:t>FIELD_</w:t>
+            </w:r>
+            <w:proofErr w:type="gramStart"/>
+            <w:r>
+              <w:rPr>
+                <w:sz w:val="18"/>
+              </w:rPr>
+              <w:t>LOOKUP:FIELD</w:t>
+            </w:r>
+            <w:proofErr w:type="gramEnd"/>
+            <w:r>
+              <w:rPr>
+                <w:sz w:val="18"/>
+              </w:rPr>
+              <w:t>_TYPE references DATA_TYPES_TABLE.TYPE_INDEX, where DESCRIPTION may say “… as consecutive fields”, so that e.g. for OMNI_AMBIENT data (DATA_TYPE_INDEX = 16), DATE_RECORDED is a single column in the target table (OMNI_AMBIENT_OBSERVATION) to be populated by converting CSV columns 1 and 2 into an Oracle DATE</w:t>
+            </w:r>
+          </w:p>
+          <w:p>
+            <w:pPr>
+              <w:rPr>
+                <w:sz w:val="18"/>
+              </w:rPr>
+            </w:pPr>
           </w:p>
         </w:tc>
         <w:tc>
@@ -1893,6 +2070,47 @@
                 <w:sz w:val="18"/>
               </w:rPr>
             </w:pPr>
+            <w:r>
+              <w:rPr>
+                <w:sz w:val="18"/>
+              </w:rPr>
+              <w:t>It’s CSV format data, where FIELD_LOOKUP.FILE_EXTENSION tells us that *.</w:t>
+            </w:r>
+            <w:proofErr w:type="spellStart"/>
+            <w:r>
+              <w:rPr>
+                <w:sz w:val="18"/>
+              </w:rPr>
+              <w:t>hdr</w:t>
+            </w:r>
+            <w:proofErr w:type="spellEnd"/>
+            <w:r>
+              <w:rPr>
+                <w:sz w:val="18"/>
+              </w:rPr>
+              <w:t xml:space="preserve"> files populate ADCP_DATA and ADCP_OBSERVATION, whereas *.</w:t>
+            </w:r>
+            <w:proofErr w:type="spellStart"/>
+            <w:r>
+              <w:rPr>
+                <w:sz w:val="18"/>
+              </w:rPr>
+              <w:t>dat</w:t>
+            </w:r>
+            <w:proofErr w:type="spellEnd"/>
+            <w:r>
+              <w:rPr>
+                <w:sz w:val="18"/>
+              </w:rPr>
+              <w:t xml:space="preserve"> files populate ADCP_REPEAT</w:t>
+            </w:r>
+          </w:p>
+          <w:p>
+            <w:pPr>
+              <w:rPr>
+                <w:sz w:val="18"/>
+              </w:rPr>
+            </w:pPr>
           </w:p>
         </w:tc>
         <w:tc>
@@ -2099,6 +2317,19 @@
           <w:tcPr>
             <w:tcW w:w="1802" w:type="dxa"/>
           </w:tcPr>
+          <w:p>
+            <w:pPr>
+              <w:rPr>
+                <w:sz w:val="18"/>
+              </w:rPr>
+            </w:pPr>
+            <w:r>
+              <w:rPr>
+                <w:sz w:val="18"/>
+              </w:rPr>
+              <w:t>Confusion arises because we don’t have up-to-date JOB_LOOKUPS and FIELD_LOOKUP data. Action for Steve</w:t>
+            </w:r>
+          </w:p>
           <w:p>
             <w:pPr>
               <w:rPr>
@@ -2258,6 +2489,19 @@
                 <w:sz w:val="18"/>
               </w:rPr>
             </w:pPr>
+            <w:r>
+              <w:rPr>
+                <w:sz w:val="18"/>
+              </w:rPr>
+              <w:t>The default is In Progress. There are no other rules.</w:t>
+            </w:r>
+          </w:p>
+          <w:p>
+            <w:pPr>
+              <w:rPr>
+                <w:sz w:val="18"/>
+              </w:rPr>
+            </w:pPr>
           </w:p>
         </w:tc>
         <w:tc>
@@ -2300,6 +2544,7 @@
               <w:rPr>
                 <w:sz w:val="18"/>
               </w:rPr>
+              <w:lastRenderedPageBreak/>
               <w:t>13</w:t>
             </w:r>
           </w:p>
@@ -2559,6 +2804,211 @@
           </w:tcPr>
           <w:p>
             <w:pPr>
+              <w:spacing w:after="0" w:line="240" w:lineRule="auto"/>
+              <w:rPr>
+                <w:sz w:val="18"/>
+              </w:rPr>
+            </w:pPr>
+            <w:r>
+              <w:rPr>
+                <w:sz w:val="18"/>
+              </w:rPr>
+              <w:t>GLIDER_THREADED_DATA</w:t>
+            </w:r>
+          </w:p>
+          <w:p>
+            <w:pPr>
+              <w:spacing w:after="0" w:line="240" w:lineRule="auto"/>
+              <w:rPr>
+                <w:sz w:val="18"/>
+              </w:rPr>
+            </w:pPr>
+            <w:r>
+              <w:rPr>
+                <w:sz w:val="18"/>
+              </w:rPr>
+              <w:t>GLIDER_THREADED_OBSERVATION</w:t>
+            </w:r>
+          </w:p>
+          <w:p>
+            <w:pPr>
+              <w:spacing w:after="0" w:line="240" w:lineRule="auto"/>
+              <w:rPr>
+                <w:sz w:val="18"/>
+              </w:rPr>
+            </w:pPr>
+            <w:r>
+              <w:rPr>
+                <w:sz w:val="18"/>
+              </w:rPr>
+              <w:t>Driven by FIELD_LOOKUP.DATA_TYPE_INDEX etc.</w:t>
+            </w:r>
+          </w:p>
+          <w:p>
+            <w:pPr>
+              <w:spacing w:after="0" w:line="240" w:lineRule="auto"/>
+              <w:rPr>
+                <w:sz w:val="18"/>
+              </w:rPr>
+            </w:pPr>
+          </w:p>
+          <w:p>
+            <w:pPr>
+              <w:spacing w:after="0" w:line="240" w:lineRule="auto"/>
+              <w:rPr>
+                <w:sz w:val="18"/>
+              </w:rPr>
+            </w:pPr>
+            <w:r>
+              <w:rPr>
+                <w:sz w:val="18"/>
+              </w:rPr>
+              <w:t>EDDY_SATELLITE_DATA</w:t>
+            </w:r>
+          </w:p>
+          <w:p>
+            <w:pPr>
+              <w:spacing w:after="0" w:line="240" w:lineRule="auto"/>
+              <w:rPr>
+                <w:sz w:val="18"/>
+              </w:rPr>
+            </w:pPr>
+            <w:r>
+              <w:rPr>
+                <w:sz w:val="18"/>
+              </w:rPr>
+              <w:t>EDDY_SATELLITE_OBSERVATION</w:t>
+            </w:r>
+          </w:p>
+          <w:p>
+            <w:pPr>
+              <w:spacing w:after="0" w:line="240" w:lineRule="auto"/>
+              <w:rPr>
+                <w:sz w:val="18"/>
+              </w:rPr>
+            </w:pPr>
+            <w:r>
+              <w:rPr>
+                <w:sz w:val="18"/>
+              </w:rPr>
+              <w:t>EDDY_SATELLITE_REPEAT</w:t>
+            </w:r>
+          </w:p>
+          <w:p>
+            <w:pPr>
+              <w:spacing w:after="0" w:line="240" w:lineRule="auto"/>
+              <w:rPr>
+                <w:sz w:val="18"/>
+              </w:rPr>
+            </w:pPr>
+            <w:r>
+              <w:rPr>
+                <w:sz w:val="18"/>
+              </w:rPr>
+              <w:t>Import of EDDY data is out of scope. Steve to supply full out-of-scope list.</w:t>
+            </w:r>
+          </w:p>
+          <w:p>
+            <w:pPr>
+              <w:spacing w:after="0" w:line="240" w:lineRule="auto"/>
+              <w:rPr>
+                <w:sz w:val="18"/>
+              </w:rPr>
+            </w:pPr>
+          </w:p>
+          <w:p>
+            <w:pPr>
+              <w:spacing w:after="0" w:line="240" w:lineRule="auto"/>
+              <w:rPr>
+                <w:sz w:val="18"/>
+              </w:rPr>
+            </w:pPr>
+            <w:r>
+              <w:rPr>
+                <w:sz w:val="18"/>
+              </w:rPr>
+              <w:t>MLO_CETACEANS_DATA</w:t>
+            </w:r>
+          </w:p>
+          <w:p>
+            <w:pPr>
+              <w:spacing w:after="0" w:line="240" w:lineRule="auto"/>
+              <w:rPr>
+                <w:sz w:val="18"/>
+              </w:rPr>
+            </w:pPr>
+            <w:r>
+              <w:rPr>
+                <w:sz w:val="18"/>
+              </w:rPr>
+              <w:t>MLO_CETACEANS_OBSERVATION</w:t>
+            </w:r>
+          </w:p>
+          <w:p>
+            <w:pPr>
+              <w:spacing w:after="0" w:line="240" w:lineRule="auto"/>
+              <w:rPr>
+                <w:sz w:val="18"/>
+              </w:rPr>
+            </w:pPr>
+            <w:r>
+              <w:rPr>
+                <w:sz w:val="18"/>
+              </w:rPr>
+              <w:t>MLO_CETACEANS_ENVELOPE</w:t>
+            </w:r>
+          </w:p>
+          <w:p>
+            <w:pPr>
+              <w:spacing w:after="0" w:line="240" w:lineRule="auto"/>
+              <w:rPr>
+                <w:sz w:val="18"/>
+              </w:rPr>
+            </w:pPr>
+            <w:r>
+              <w:rPr>
+                <w:sz w:val="18"/>
+              </w:rPr>
+              <w:t>MLO_CETACEANS_TRACK</w:t>
+            </w:r>
+          </w:p>
+          <w:p>
+            <w:pPr>
+              <w:spacing w:after="0" w:line="240" w:lineRule="auto"/>
+              <w:rPr>
+                <w:sz w:val="18"/>
+              </w:rPr>
+            </w:pPr>
+            <w:r>
+              <w:rPr>
+                <w:sz w:val="18"/>
+              </w:rPr>
+              <w:t xml:space="preserve">Driven by DATA_TYPE_INDEX which </w:t>
+            </w:r>
+            <w:proofErr w:type="gramStart"/>
+            <w:r>
+              <w:rPr>
+                <w:sz w:val="18"/>
+              </w:rPr>
+              <w:t>for  CETACEANS</w:t>
+            </w:r>
+            <w:proofErr w:type="gramEnd"/>
+            <w:r>
+              <w:rPr>
+                <w:sz w:val="18"/>
+              </w:rPr>
+              <w:t xml:space="preserve"> is 25, and this excludes ENVELOPE and TRACK tables that are no longer to be populated but retained purely for visualisation.</w:t>
+            </w:r>
+          </w:p>
+          <w:p>
+            <w:pPr>
+              <w:rPr>
+                <w:sz w:val="18"/>
+              </w:rPr>
+            </w:pPr>
+          </w:p>
+          <w:p>
+            <w:pPr>
               <w:rPr>
                 <w:sz w:val="18"/>
               </w:rPr>
@@ -2649,13 +3099,17 @@
               </w:rPr>
               <w:t xml:space="preserve">TAB_COLUMNS, </w:t>
             </w:r>
-            <w:bookmarkStart w:id="0" w:name="_GoBack"/>
-            <w:bookmarkEnd w:id="0"/>
-            <w:r>
-              <w:rPr>
-                <w:sz w:val="18"/>
-              </w:rPr>
-              <w:t xml:space="preserve">MLO_DATATYPE and </w:t>
+            <w:r>
+              <w:rPr>
+                <w:sz w:val="18"/>
+              </w:rPr>
+              <w:t>MLO_DATATYPE and</w:t>
+            </w:r>
+            <w:r>
+              <w:rPr>
+                <w:sz w:val="18"/>
+              </w:rPr>
+              <w:t xml:space="preserve"> </w:t>
             </w:r>
             <w:r>
               <w:rPr>
@@ -2731,6 +3185,18 @@
                 <w:sz w:val="18"/>
               </w:rPr>
             </w:pPr>
+            <w:r>
+              <w:rPr>
+                <w:sz w:val="18"/>
+              </w:rPr>
+              <w:t>These are legacy tables that we will retain but can all be ignored, as can EVENT_LOG and EVENT_TYPE</w:t>
+            </w:r>
+            <w:r>
+              <w:rPr>
+                <w:sz w:val="18"/>
+              </w:rPr>
+              <w:t xml:space="preserve"> </w:t>
+            </w:r>
           </w:p>
         </w:tc>
         <w:tc>
@@ -4076,7 +4542,7 @@
 </file>
 
 <file path=word/numbering.xml><?xml version="1.0" encoding="utf-8"?>
-<w:numbering xmlns:wpc="http://schemas.microsoft.com/office/word/2010/wordprocessingCanvas" xmlns:cx="http://schemas.microsoft.com/office/drawing/2014/chartex" xmlns:cx1="http://schemas.microsoft.com/office/drawing/2015/9/8/chartex" xmlns:cx2="http://schemas.microsoft.com/office/drawing/2015/10/21/chartex" xmlns:cx3="http://schemas.microsoft.com/office/drawing/2016/5/9/chartex" xmlns:cx4="http://schemas.microsoft.com/office/drawing/2016/5/10/chartex" xmlns:cx5="http://schemas.microsoft.com/office/drawing/2016/5/11/chartex" xmlns:cx6="http://schemas.microsoft.com/office/drawing/2016/5/12/chartex" xmlns:cx7="http://schemas.microsoft.com/office/drawing/2016/5/13/chartex" xmlns:cx8="http://schemas.microsoft.com/office/drawing/2016/5/14/chartex" xmlns:mc="http://schemas.openxmlformats.org/markup-compatibility/2006" xmlns:aink="http://schemas.microsoft.com/office/drawing/2016/ink" xmlns:am3d="http://schemas.microsoft.com/office/drawing/2017/model3d" xmlns:o="urn:schemas-microsoft-com:office:office" xmlns:r="http://schemas.openxmlformats.org/officeDocument/2006/relationships" xmlns:m="http://schemas.openxmlformats.org/officeDocument/2006/math" xmlns:v="urn:schemas-microsoft-com:vml" xmlns:wp14="http://schemas.microsoft.com/office/word/2010/wordprocessingDrawing" xmlns:wp="http://schemas.openxmlformats.org/drawingml/2006/wordprocessingDrawing" xmlns:w10="urn:schemas-microsoft-com:office:word" xmlns:w="http://schemas.openxmlformats.org/wordprocessingml/2006/main" xmlns:w14="http://schemas.microsoft.com/office/word/2010/wordml" xmlns:w15="http://schemas.microsoft.com/office/word/2012/wordml" xmlns:w16cid="http://schemas.microsoft.com/office/word/2016/wordml/cid" xmlns:w16se="http://schemas.microsoft.com/office/word/2015/wordml/symex" xmlns:wpg="http://schemas.microsoft.com/office/word/2010/wordprocessingGroup" xmlns:wpi="http://schemas.microsoft.com/office/word/2010/wordprocessingInk" xmlns:wne="http://schemas.microsoft.com/office/word/2006/wordml" xmlns:wps="http://schemas.microsoft.com/office/word/2010/wordprocessingShape" mc:Ignorable="w14 w15 w16se w16cid wp14">
+<w:numbering xmlns:wpc="http://schemas.microsoft.com/office/word/2010/wordprocessingCanvas" xmlns:cx="http://schemas.microsoft.com/office/drawing/2014/chartex" xmlns:cx1="http://schemas.microsoft.com/office/drawing/2015/9/8/chartex" xmlns:cx2="http://schemas.microsoft.com/office/drawing/2015/10/21/chartex" xmlns:cx3="http://schemas.microsoft.com/office/drawing/2016/5/9/chartex" xmlns:cx4="http://schemas.microsoft.com/office/drawing/2016/5/10/chartex" xmlns:cx5="http://schemas.microsoft.com/office/drawing/2016/5/11/chartex" xmlns:cx6="http://schemas.microsoft.com/office/drawing/2016/5/12/chartex" xmlns:cx7="http://schemas.microsoft.com/office/drawing/2016/5/13/chartex" xmlns:cx8="http://schemas.microsoft.com/office/drawing/2016/5/14/chartex" xmlns:mc="http://schemas.openxmlformats.org/markup-compatibility/2006" xmlns:aink="http://schemas.microsoft.com/office/drawing/2016/ink" xmlns:am3d="http://schemas.microsoft.com/office/drawing/2017/model3d" xmlns:o="urn:schemas-microsoft-com:office:office" xmlns:oel="http://schemas.microsoft.com/office/2019/extlst" xmlns:r="http://schemas.openxmlformats.org/officeDocument/2006/relationships" xmlns:m="http://schemas.openxmlformats.org/officeDocument/2006/math" xmlns:v="urn:schemas-microsoft-com:vml" xmlns:wp14="http://schemas.microsoft.com/office/word/2010/wordprocessingDrawing" xmlns:wp="http://schemas.openxmlformats.org/drawingml/2006/wordprocessingDrawing" xmlns:w10="urn:schemas-microsoft-com:office:word" xmlns:w="http://schemas.openxmlformats.org/wordprocessingml/2006/main" xmlns:w14="http://schemas.microsoft.com/office/word/2010/wordml" xmlns:w15="http://schemas.microsoft.com/office/word/2012/wordml" xmlns:w16cex="http://schemas.microsoft.com/office/word/2018/wordml/cex" xmlns:w16cid="http://schemas.microsoft.com/office/word/2016/wordml/cid" xmlns:w16="http://schemas.microsoft.com/office/word/2018/wordml" xmlns:w16sdtdh="http://schemas.microsoft.com/office/word/2020/wordml/sdtdatahash" xmlns:w16se="http://schemas.microsoft.com/office/word/2015/wordml/symex" xmlns:wpg="http://schemas.microsoft.com/office/word/2010/wordprocessingGroup" xmlns:wpi="http://schemas.microsoft.com/office/word/2010/wordprocessingInk" xmlns:wne="http://schemas.microsoft.com/office/word/2006/wordml" xmlns:wps="http://schemas.microsoft.com/office/word/2010/wordprocessingShape" mc:Ignorable="w14 w15 w16se w16cid w16 w16cex w16sdtdh wp14">
   <w:abstractNum w:abstractNumId="0" w15:restartNumberingAfterBreak="0">
     <w:nsid w:val="0AA34E06"/>
     <w:multiLevelType w:val="hybridMultilevel"/>
@@ -5320,44 +5786,44 @@
       </w:rPr>
     </w:lvl>
   </w:abstractNum>
-  <w:num w:numId="1">
+  <w:num w:numId="1" w16cid:durableId="1114059775">
     <w:abstractNumId w:val="6"/>
   </w:num>
-  <w:num w:numId="2">
+  <w:num w:numId="2" w16cid:durableId="1025596700">
     <w:abstractNumId w:val="3"/>
   </w:num>
-  <w:num w:numId="3">
+  <w:num w:numId="3" w16cid:durableId="253630662">
     <w:abstractNumId w:val="10"/>
   </w:num>
-  <w:num w:numId="4">
+  <w:num w:numId="4" w16cid:durableId="1834449073">
     <w:abstractNumId w:val="0"/>
   </w:num>
-  <w:num w:numId="5">
+  <w:num w:numId="5" w16cid:durableId="401560332">
     <w:abstractNumId w:val="2"/>
   </w:num>
-  <w:num w:numId="6">
+  <w:num w:numId="6" w16cid:durableId="145324537">
     <w:abstractNumId w:val="4"/>
   </w:num>
-  <w:num w:numId="7">
+  <w:num w:numId="7" w16cid:durableId="1844318364">
     <w:abstractNumId w:val="5"/>
   </w:num>
-  <w:num w:numId="8">
+  <w:num w:numId="8" w16cid:durableId="711543659">
     <w:abstractNumId w:val="1"/>
   </w:num>
-  <w:num w:numId="9">
+  <w:num w:numId="9" w16cid:durableId="293944411">
     <w:abstractNumId w:val="7"/>
   </w:num>
-  <w:num w:numId="10">
+  <w:num w:numId="10" w16cid:durableId="1092122597">
     <w:abstractNumId w:val="8"/>
   </w:num>
-  <w:num w:numId="11">
+  <w:num w:numId="11" w16cid:durableId="781458844">
     <w:abstractNumId w:val="9"/>
   </w:num>
 </w:numbering>
 </file>
 
 <file path=word/styles.xml><?xml version="1.0" encoding="utf-8"?>
-<w:styles xmlns:mc="http://schemas.openxmlformats.org/markup-compatibility/2006" xmlns:r="http://schemas.openxmlformats.org/officeDocument/2006/relationships" xmlns:w="http://schemas.openxmlformats.org/wordprocessingml/2006/main" xmlns:w14="http://schemas.microsoft.com/office/word/2010/wordml" xmlns:w15="http://schemas.microsoft.com/office/word/2012/wordml" xmlns:w16cid="http://schemas.microsoft.com/office/word/2016/wordml/cid" xmlns:w16se="http://schemas.microsoft.com/office/word/2015/wordml/symex" mc:Ignorable="w14 w15 w16se w16cid">
+<w:styles xmlns:mc="http://schemas.openxmlformats.org/markup-compatibility/2006" xmlns:r="http://schemas.openxmlformats.org/officeDocument/2006/relationships" xmlns:w="http://schemas.openxmlformats.org/wordprocessingml/2006/main" xmlns:w14="http://schemas.microsoft.com/office/word/2010/wordml" xmlns:w15="http://schemas.microsoft.com/office/word/2012/wordml" xmlns:w16cex="http://schemas.microsoft.com/office/word/2018/wordml/cex" xmlns:w16cid="http://schemas.microsoft.com/office/word/2016/wordml/cid" xmlns:w16="http://schemas.microsoft.com/office/word/2018/wordml" xmlns:w16sdtdh="http://schemas.microsoft.com/office/word/2020/wordml/sdtdatahash" xmlns:w16se="http://schemas.microsoft.com/office/word/2015/wordml/symex" mc:Ignorable="w14 w15 w16se w16cid w16 w16cex w16sdtdh">
   <w:docDefaults>
     <w:rPrDefault>
       <w:rPr>
@@ -5373,7 +5839,7 @@
       </w:pPr>
     </w:pPrDefault>
   </w:docDefaults>
-  <w:latentStyles w:defLockedState="0" w:defUIPriority="99" w:defSemiHidden="0" w:defUnhideWhenUsed="0" w:defQFormat="0" w:count="375">
+  <w:latentStyles w:defLockedState="0" w:defUIPriority="99" w:defSemiHidden="0" w:defUnhideWhenUsed="0" w:defQFormat="0" w:count="376">
     <w:lsdException w:name="Normal" w:uiPriority="0" w:qFormat="1"/>
     <w:lsdException w:name="heading 1" w:uiPriority="9" w:qFormat="1"/>
     <w:lsdException w:name="heading 2" w:semiHidden="1" w:uiPriority="9" w:unhideWhenUsed="1" w:qFormat="1"/>
@@ -5749,6 +6215,7 @@
     <w:lsdException w:name="Smart Hyperlink" w:semiHidden="1" w:unhideWhenUsed="1"/>
     <w:lsdException w:name="Hashtag" w:semiHidden="1" w:unhideWhenUsed="1"/>
     <w:lsdException w:name="Unresolved Mention" w:semiHidden="1" w:unhideWhenUsed="1"/>
+    <w:lsdException w:name="Smart Link" w:semiHidden="1" w:unhideWhenUsed="1"/>
   </w:latentStyles>
   <w:style w:type="paragraph" w:default="1" w:styleId="Normal">
     <w:name w:val="Normal"/>
@@ -6110,26 +6577,6 @@
 </file>
 
 <file path=customXml/item1.xml><?xml version="1.0" encoding="utf-8"?>
-<p:properties xmlns:p="http://schemas.microsoft.com/office/2006/metadata/properties" xmlns:xsi="http://www.w3.org/2001/XMLSchema-instance" xmlns:pc="http://schemas.microsoft.com/office/infopath/2007/PartnerControls">
-  <documentManagement>
-    <lcf76f155ced4ddcb4097134ff3c332f xmlns="3d161086-4829-409f-9f75-5bde88dcb151">
-      <Terms xmlns="http://schemas.microsoft.com/office/infopath/2007/PartnerControls"/>
-    </lcf76f155ced4ddcb4097134ff3c332f>
-    <TaxCatchAll xmlns="42d8e6db-7b1e-4a51-8fbb-e5e83cc76820" xsi:nil="true"/>
-  </documentManagement>
-</p:properties>
-</file>
-
-<file path=customXml/item2.xml><?xml version="1.0" encoding="utf-8"?>
-<?mso-contentType ?>
-<FormTemplates xmlns="http://schemas.microsoft.com/sharepoint/v3/contenttype/forms">
-  <Display>DocumentLibraryForm</Display>
-  <Edit>DocumentLibraryForm</Edit>
-  <New>DocumentLibraryForm</New>
-</FormTemplates>
-</file>
-
-<file path=customXml/item3.xml><?xml version="1.0" encoding="utf-8"?>
 <ct:contentTypeSchema xmlns:ct="http://schemas.microsoft.com/office/2006/metadata/contentType" xmlns:ma="http://schemas.microsoft.com/office/2006/metadata/properties/metaAttributes" ct:_="" ma:_="" ma:contentTypeName="Document" ma:contentTypeID="0x010100CEAE28352B96D64C95AA0D5E2FA62FAD" ma:contentTypeVersion="13" ma:contentTypeDescription="Create a new document." ma:contentTypeScope="" ma:versionID="ed183881d36ac1b5d7d67982eda510d1">
   <xsd:schema xmlns:xsd="http://www.w3.org/2001/XMLSchema" xmlns:xs="http://www.w3.org/2001/XMLSchema" xmlns:p="http://schemas.microsoft.com/office/2006/metadata/properties" xmlns:ns2="3d161086-4829-409f-9f75-5bde88dcb151" xmlns:ns3="42d8e6db-7b1e-4a51-8fbb-e5e83cc76820" targetNamespace="http://schemas.microsoft.com/office/2006/metadata/properties" ma:root="true" ma:fieldsID="685f4fda20cf913d28bf77c13cd653dd" ns2:_="" ns3:_="">
     <xsd:import namespace="3d161086-4829-409f-9f75-5bde88dcb151"/>
@@ -6352,32 +6799,27 @@
 </ct:contentTypeSchema>
 </file>
 
-<file path=customXml/itemProps1.xml><?xml version="1.0" encoding="utf-8"?>
-<ds:datastoreItem xmlns:ds="http://schemas.openxmlformats.org/officeDocument/2006/customXml" ds:itemID="{E83DC1BB-B19F-43BC-B800-B090BE7C2154}">
-  <ds:schemaRefs>
-    <ds:schemaRef ds:uri="http://www.w3.org/XML/1998/namespace"/>
-    <ds:schemaRef ds:uri="http://purl.org/dc/elements/1.1/"/>
-    <ds:schemaRef ds:uri="http://schemas.microsoft.com/office/infopath/2007/PartnerControls"/>
-    <ds:schemaRef ds:uri="http://purl.org/dc/dcmitype/"/>
-    <ds:schemaRef ds:uri="http://schemas.openxmlformats.org/package/2006/metadata/core-properties"/>
-    <ds:schemaRef ds:uri="42d8e6db-7b1e-4a51-8fbb-e5e83cc76820"/>
-    <ds:schemaRef ds:uri="http://schemas.microsoft.com/office/2006/documentManagement/types"/>
-    <ds:schemaRef ds:uri="3d161086-4829-409f-9f75-5bde88dcb151"/>
-    <ds:schemaRef ds:uri="http://schemas.microsoft.com/office/2006/metadata/properties"/>
-    <ds:schemaRef ds:uri="http://purl.org/dc/terms/"/>
-  </ds:schemaRefs>
-</ds:datastoreItem>
+<file path=customXml/item2.xml><?xml version="1.0" encoding="utf-8"?>
+<?mso-contentType ?>
+<FormTemplates xmlns="http://schemas.microsoft.com/sharepoint/v3/contenttype/forms">
+  <Display>DocumentLibraryForm</Display>
+  <Edit>DocumentLibraryForm</Edit>
+  <New>DocumentLibraryForm</New>
+</FormTemplates>
 </file>
 
-<file path=customXml/itemProps2.xml><?xml version="1.0" encoding="utf-8"?>
-<ds:datastoreItem xmlns:ds="http://schemas.openxmlformats.org/officeDocument/2006/customXml" ds:itemID="{D7CC76E2-AAA5-4A50-8A40-CB575903C04C}">
-  <ds:schemaRefs>
-    <ds:schemaRef ds:uri="http://schemas.microsoft.com/sharepoint/v3/contenttype/forms"/>
-  </ds:schemaRefs>
-</ds:datastoreItem>
+<file path=customXml/item3.xml><?xml version="1.0" encoding="utf-8"?>
+<p:properties xmlns:p="http://schemas.microsoft.com/office/2006/metadata/properties" xmlns:xsi="http://www.w3.org/2001/XMLSchema-instance" xmlns:pc="http://schemas.microsoft.com/office/infopath/2007/PartnerControls">
+  <documentManagement>
+    <lcf76f155ced4ddcb4097134ff3c332f xmlns="3d161086-4829-409f-9f75-5bde88dcb151">
+      <Terms xmlns="http://schemas.microsoft.com/office/infopath/2007/PartnerControls"/>
+    </lcf76f155ced4ddcb4097134ff3c332f>
+    <TaxCatchAll xmlns="42d8e6db-7b1e-4a51-8fbb-e5e83cc76820" xsi:nil="true"/>
+  </documentManagement>
+</p:properties>
 </file>
 
-<file path=customXml/itemProps3.xml><?xml version="1.0" encoding="utf-8"?>
+<file path=customXml/itemProps1.xml><?xml version="1.0" encoding="utf-8"?>
 <ds:datastoreItem xmlns:ds="http://schemas.openxmlformats.org/officeDocument/2006/customXml" ds:itemID="{CF6166F5-315F-478E-B315-0735284DBAB2}">
   <ds:schemaRefs>
     <ds:schemaRef ds:uri="http://schemas.microsoft.com/office/2006/metadata/contentType"/>
@@ -6394,4 +6836,29 @@
     <ds:schemaRef ds:uri="http://schemas.microsoft.com/internal/obd"/>
   </ds:schemaRefs>
 </ds:datastoreItem>
+</file>
+
+<file path=customXml/itemProps2.xml><?xml version="1.0" encoding="utf-8"?>
+<ds:datastoreItem xmlns:ds="http://schemas.openxmlformats.org/officeDocument/2006/customXml" ds:itemID="{D7CC76E2-AAA5-4A50-8A40-CB575903C04C}">
+  <ds:schemaRefs>
+    <ds:schemaRef ds:uri="http://schemas.microsoft.com/sharepoint/v3/contenttype/forms"/>
+  </ds:schemaRefs>
+</ds:datastoreItem>
+</file>
+
+<file path=customXml/itemProps3.xml><?xml version="1.0" encoding="utf-8"?>
+<ds:datastoreItem xmlns:ds="http://schemas.openxmlformats.org/officeDocument/2006/customXml" ds:itemID="{E83DC1BB-B19F-43BC-B800-B090BE7C2154}">
+  <ds:schemaRefs>
+    <ds:schemaRef ds:uri="http://purl.org/dc/elements/1.1/"/>
+    <ds:schemaRef ds:uri="http://schemas.openxmlformats.org/package/2006/metadata/core-properties"/>
+    <ds:schemaRef ds:uri="42d8e6db-7b1e-4a51-8fbb-e5e83cc76820"/>
+    <ds:schemaRef ds:uri="http://schemas.microsoft.com/office/2006/documentManagement/types"/>
+    <ds:schemaRef ds:uri="3d161086-4829-409f-9f75-5bde88dcb151"/>
+    <ds:schemaRef ds:uri="http://purl.org/dc/dcmitype/"/>
+    <ds:schemaRef ds:uri="http://schemas.microsoft.com/office/2006/metadata/properties"/>
+    <ds:schemaRef ds:uri="http://schemas.microsoft.com/office/infopath/2007/PartnerControls"/>
+    <ds:schemaRef ds:uri="http://www.w3.org/XML/1998/namespace"/>
+    <ds:schemaRef ds:uri="http://purl.org/dc/terms/"/>
+  </ds:schemaRefs>
+</ds:datastoreItem>
 </file>
</xml_diff>

<commit_message>
Biomass upload finished, started aquapac
</commit_message>
<xml_diff>
--- a/analysis/User_Questions.docx
+++ b/analysis/User_Questions.docx
@@ -1,6 +1,6 @@
 
 <file path=word/document.xml><?xml version="1.0" encoding="utf-8"?>
-<w:document xmlns:wpc="http://schemas.microsoft.com/office/word/2010/wordprocessingCanvas" xmlns:cx="http://schemas.microsoft.com/office/drawing/2014/chartex" xmlns:cx1="http://schemas.microsoft.com/office/drawing/2015/9/8/chartex" xmlns:cx2="http://schemas.microsoft.com/office/drawing/2015/10/21/chartex" xmlns:cx3="http://schemas.microsoft.com/office/drawing/2016/5/9/chartex" xmlns:cx4="http://schemas.microsoft.com/office/drawing/2016/5/10/chartex" xmlns:cx5="http://schemas.microsoft.com/office/drawing/2016/5/11/chartex" xmlns:cx6="http://schemas.microsoft.com/office/drawing/2016/5/12/chartex" xmlns:cx7="http://schemas.microsoft.com/office/drawing/2016/5/13/chartex" xmlns:cx8="http://schemas.microsoft.com/office/drawing/2016/5/14/chartex" xmlns:mc="http://schemas.openxmlformats.org/markup-compatibility/2006" xmlns:aink="http://schemas.microsoft.com/office/drawing/2016/ink" xmlns:am3d="http://schemas.microsoft.com/office/drawing/2017/model3d" xmlns:o="urn:schemas-microsoft-com:office:office" xmlns:oel="http://schemas.microsoft.com/office/2019/extlst" xmlns:r="http://schemas.openxmlformats.org/officeDocument/2006/relationships" xmlns:m="http://schemas.openxmlformats.org/officeDocument/2006/math" xmlns:v="urn:schemas-microsoft-com:vml" xmlns:wp14="http://schemas.microsoft.com/office/word/2010/wordprocessingDrawing" xmlns:wp="http://schemas.openxmlformats.org/drawingml/2006/wordprocessingDrawing" xmlns:w10="urn:schemas-microsoft-com:office:word" xmlns:w="http://schemas.openxmlformats.org/wordprocessingml/2006/main" xmlns:w14="http://schemas.microsoft.com/office/word/2010/wordml" xmlns:w15="http://schemas.microsoft.com/office/word/2012/wordml" xmlns:w16cex="http://schemas.microsoft.com/office/word/2018/wordml/cex" xmlns:w16cid="http://schemas.microsoft.com/office/word/2016/wordml/cid" xmlns:w16="http://schemas.microsoft.com/office/word/2018/wordml" xmlns:w16sdtdh="http://schemas.microsoft.com/office/word/2020/wordml/sdtdatahash" xmlns:w16se="http://schemas.microsoft.com/office/word/2015/wordml/symex" xmlns:wpg="http://schemas.microsoft.com/office/word/2010/wordprocessingGroup" xmlns:wpi="http://schemas.microsoft.com/office/word/2010/wordprocessingInk" xmlns:wne="http://schemas.microsoft.com/office/word/2006/wordml" xmlns:wps="http://schemas.microsoft.com/office/word/2010/wordprocessingShape" mc:Ignorable="w14 w15 w16se w16cid w16 w16cex w16sdtdh wp14">
+<w:document xmlns:wpc="http://schemas.microsoft.com/office/word/2010/wordprocessingCanvas" xmlns:cx="http://schemas.microsoft.com/office/drawing/2014/chartex" xmlns:cx1="http://schemas.microsoft.com/office/drawing/2015/9/8/chartex" xmlns:cx2="http://schemas.microsoft.com/office/drawing/2015/10/21/chartex" xmlns:cx3="http://schemas.microsoft.com/office/drawing/2016/5/9/chartex" xmlns:cx4="http://schemas.microsoft.com/office/drawing/2016/5/10/chartex" xmlns:cx5="http://schemas.microsoft.com/office/drawing/2016/5/11/chartex" xmlns:cx6="http://schemas.microsoft.com/office/drawing/2016/5/12/chartex" xmlns:cx7="http://schemas.microsoft.com/office/drawing/2016/5/13/chartex" xmlns:cx8="http://schemas.microsoft.com/office/drawing/2016/5/14/chartex" xmlns:mc="http://schemas.openxmlformats.org/markup-compatibility/2006" xmlns:aink="http://schemas.microsoft.com/office/drawing/2016/ink" xmlns:am3d="http://schemas.microsoft.com/office/drawing/2017/model3d" xmlns:o="urn:schemas-microsoft-com:office:office" xmlns:r="http://schemas.openxmlformats.org/officeDocument/2006/relationships" xmlns:m="http://schemas.openxmlformats.org/officeDocument/2006/math" xmlns:v="urn:schemas-microsoft-com:vml" xmlns:wp14="http://schemas.microsoft.com/office/word/2010/wordprocessingDrawing" xmlns:wp="http://schemas.openxmlformats.org/drawingml/2006/wordprocessingDrawing" xmlns:w10="urn:schemas-microsoft-com:office:word" xmlns:w="http://schemas.openxmlformats.org/wordprocessingml/2006/main" xmlns:w14="http://schemas.microsoft.com/office/word/2010/wordml" xmlns:w15="http://schemas.microsoft.com/office/word/2012/wordml" xmlns:w16cid="http://schemas.microsoft.com/office/word/2016/wordml/cid" xmlns:w16se="http://schemas.microsoft.com/office/word/2015/wordml/symex" xmlns:wpg="http://schemas.microsoft.com/office/word/2010/wordprocessingGroup" xmlns:wpi="http://schemas.microsoft.com/office/word/2010/wordprocessingInk" xmlns:wne="http://schemas.microsoft.com/office/word/2006/wordml" xmlns:wps="http://schemas.microsoft.com/office/word/2010/wordprocessingShape" mc:Ignorable="w14 w15 w16se w16cid wp14">
   <w:body>
     <w:tbl>
       <w:tblPr>
@@ -163,6 +163,7 @@
         <w:tc>
           <w:tcPr>
             <w:tcW w:w="420" w:type="dxa"/>
+            <w:shd w:val="clear" w:color="auto" w:fill="F2F2F2" w:themeFill="background1" w:themeFillShade="F2"/>
           </w:tcPr>
           <w:p>
             <w:pPr>
@@ -183,6 +184,7 @@
         <w:tc>
           <w:tcPr>
             <w:tcW w:w="5676" w:type="dxa"/>
+            <w:shd w:val="clear" w:color="auto" w:fill="F2F2F2" w:themeFill="background1" w:themeFillShade="F2"/>
           </w:tcPr>
           <w:p>
             <w:pPr>
@@ -208,6 +210,7 @@
         <w:tc>
           <w:tcPr>
             <w:tcW w:w="1134" w:type="dxa"/>
+            <w:shd w:val="clear" w:color="auto" w:fill="F2F2F2" w:themeFill="background1" w:themeFillShade="F2"/>
           </w:tcPr>
           <w:p>
             <w:pPr>
@@ -227,6 +230,7 @@
         <w:tc>
           <w:tcPr>
             <w:tcW w:w="1275" w:type="dxa"/>
+            <w:shd w:val="clear" w:color="auto" w:fill="F2F2F2" w:themeFill="background1" w:themeFillShade="F2"/>
           </w:tcPr>
           <w:p>
             <w:pPr>
@@ -245,6 +249,7 @@
         <w:tc>
           <w:tcPr>
             <w:tcW w:w="2938" w:type="dxa"/>
+            <w:shd w:val="clear" w:color="auto" w:fill="F2F2F2" w:themeFill="background1" w:themeFillShade="F2"/>
           </w:tcPr>
           <w:p>
             <w:pPr>
@@ -257,6 +262,7 @@
         <w:tc>
           <w:tcPr>
             <w:tcW w:w="890" w:type="dxa"/>
+            <w:shd w:val="clear" w:color="auto" w:fill="F2F2F2" w:themeFill="background1" w:themeFillShade="F2"/>
           </w:tcPr>
           <w:p>
             <w:pPr>
@@ -269,6 +275,7 @@
         <w:tc>
           <w:tcPr>
             <w:tcW w:w="2214" w:type="dxa"/>
+            <w:shd w:val="clear" w:color="auto" w:fill="F2F2F2" w:themeFill="background1" w:themeFillShade="F2"/>
           </w:tcPr>
           <w:p>
             <w:pPr>
@@ -283,6 +290,7 @@
         <w:tc>
           <w:tcPr>
             <w:tcW w:w="420" w:type="dxa"/>
+            <w:shd w:val="clear" w:color="auto" w:fill="F2F2F2" w:themeFill="background1" w:themeFillShade="F2"/>
           </w:tcPr>
           <w:p>
             <w:pPr>
@@ -303,6 +311,7 @@
         <w:tc>
           <w:tcPr>
             <w:tcW w:w="5676" w:type="dxa"/>
+            <w:shd w:val="clear" w:color="auto" w:fill="F2F2F2" w:themeFill="background1" w:themeFillShade="F2"/>
           </w:tcPr>
           <w:p>
             <w:pPr>
@@ -351,6 +360,7 @@
         <w:tc>
           <w:tcPr>
             <w:tcW w:w="1134" w:type="dxa"/>
+            <w:shd w:val="clear" w:color="auto" w:fill="F2F2F2" w:themeFill="background1" w:themeFillShade="F2"/>
           </w:tcPr>
           <w:p>
             <w:pPr>
@@ -370,6 +380,7 @@
         <w:tc>
           <w:tcPr>
             <w:tcW w:w="1275" w:type="dxa"/>
+            <w:shd w:val="clear" w:color="auto" w:fill="F2F2F2" w:themeFill="background1" w:themeFillShade="F2"/>
           </w:tcPr>
           <w:p>
             <w:pPr>
@@ -388,6 +399,7 @@
         <w:tc>
           <w:tcPr>
             <w:tcW w:w="2938" w:type="dxa"/>
+            <w:shd w:val="clear" w:color="auto" w:fill="F2F2F2" w:themeFill="background1" w:themeFillShade="F2"/>
           </w:tcPr>
           <w:p>
             <w:pPr>
@@ -413,6 +425,7 @@
         <w:tc>
           <w:tcPr>
             <w:tcW w:w="890" w:type="dxa"/>
+            <w:shd w:val="clear" w:color="auto" w:fill="F2F2F2" w:themeFill="background1" w:themeFillShade="F2"/>
           </w:tcPr>
           <w:p>
             <w:pPr>
@@ -425,6 +438,7 @@
         <w:tc>
           <w:tcPr>
             <w:tcW w:w="2214" w:type="dxa"/>
+            <w:shd w:val="clear" w:color="auto" w:fill="F2F2F2" w:themeFill="background1" w:themeFillShade="F2"/>
           </w:tcPr>
           <w:p>
             <w:pPr>
@@ -451,6 +465,7 @@
         <w:tc>
           <w:tcPr>
             <w:tcW w:w="420" w:type="dxa"/>
+            <w:shd w:val="clear" w:color="auto" w:fill="F2F2F2" w:themeFill="background1" w:themeFillShade="F2"/>
           </w:tcPr>
           <w:p>
             <w:pPr>
@@ -469,6 +484,7 @@
         <w:tc>
           <w:tcPr>
             <w:tcW w:w="5676" w:type="dxa"/>
+            <w:shd w:val="clear" w:color="auto" w:fill="F2F2F2" w:themeFill="background1" w:themeFillShade="F2"/>
           </w:tcPr>
           <w:p>
             <w:pPr>
@@ -523,6 +539,7 @@
         <w:tc>
           <w:tcPr>
             <w:tcW w:w="1134" w:type="dxa"/>
+            <w:shd w:val="clear" w:color="auto" w:fill="F2F2F2" w:themeFill="background1" w:themeFillShade="F2"/>
           </w:tcPr>
           <w:p>
             <w:pPr>
@@ -542,6 +559,7 @@
         <w:tc>
           <w:tcPr>
             <w:tcW w:w="1275" w:type="dxa"/>
+            <w:shd w:val="clear" w:color="auto" w:fill="F2F2F2" w:themeFill="background1" w:themeFillShade="F2"/>
           </w:tcPr>
           <w:p>
             <w:pPr>
@@ -560,6 +578,7 @@
         <w:tc>
           <w:tcPr>
             <w:tcW w:w="2938" w:type="dxa"/>
+            <w:shd w:val="clear" w:color="auto" w:fill="F2F2F2" w:themeFill="background1" w:themeFillShade="F2"/>
           </w:tcPr>
           <w:p>
             <w:pPr>
@@ -572,6 +591,7 @@
         <w:tc>
           <w:tcPr>
             <w:tcW w:w="890" w:type="dxa"/>
+            <w:shd w:val="clear" w:color="auto" w:fill="F2F2F2" w:themeFill="background1" w:themeFillShade="F2"/>
           </w:tcPr>
           <w:p>
             <w:pPr>
@@ -584,6 +604,7 @@
         <w:tc>
           <w:tcPr>
             <w:tcW w:w="2214" w:type="dxa"/>
+            <w:shd w:val="clear" w:color="auto" w:fill="F2F2F2" w:themeFill="background1" w:themeFillShade="F2"/>
           </w:tcPr>
           <w:p>
             <w:pPr>
@@ -598,6 +619,7 @@
         <w:tc>
           <w:tcPr>
             <w:tcW w:w="420" w:type="dxa"/>
+            <w:shd w:val="clear" w:color="auto" w:fill="F2F2F2" w:themeFill="background1" w:themeFillShade="F2"/>
           </w:tcPr>
           <w:p>
             <w:pPr>
@@ -618,6 +640,7 @@
         <w:tc>
           <w:tcPr>
             <w:tcW w:w="5676" w:type="dxa"/>
+            <w:shd w:val="clear" w:color="auto" w:fill="F2F2F2" w:themeFill="background1" w:themeFillShade="F2"/>
           </w:tcPr>
           <w:p>
             <w:pPr>
@@ -643,6 +666,7 @@
         <w:tc>
           <w:tcPr>
             <w:tcW w:w="1134" w:type="dxa"/>
+            <w:shd w:val="clear" w:color="auto" w:fill="F2F2F2" w:themeFill="background1" w:themeFillShade="F2"/>
           </w:tcPr>
           <w:p>
             <w:pPr>
@@ -662,6 +686,7 @@
         <w:tc>
           <w:tcPr>
             <w:tcW w:w="1275" w:type="dxa"/>
+            <w:shd w:val="clear" w:color="auto" w:fill="F2F2F2" w:themeFill="background1" w:themeFillShade="F2"/>
           </w:tcPr>
           <w:p>
             <w:pPr>
@@ -680,6 +705,7 @@
         <w:tc>
           <w:tcPr>
             <w:tcW w:w="2938" w:type="dxa"/>
+            <w:shd w:val="clear" w:color="auto" w:fill="F2F2F2" w:themeFill="background1" w:themeFillShade="F2"/>
           </w:tcPr>
           <w:p>
             <w:pPr>
@@ -692,6 +718,7 @@
         <w:tc>
           <w:tcPr>
             <w:tcW w:w="890" w:type="dxa"/>
+            <w:shd w:val="clear" w:color="auto" w:fill="F2F2F2" w:themeFill="background1" w:themeFillShade="F2"/>
           </w:tcPr>
           <w:p>
             <w:pPr>
@@ -704,6 +731,7 @@
         <w:tc>
           <w:tcPr>
             <w:tcW w:w="2214" w:type="dxa"/>
+            <w:shd w:val="clear" w:color="auto" w:fill="F2F2F2" w:themeFill="background1" w:themeFillShade="F2"/>
           </w:tcPr>
           <w:p>
             <w:pPr>
@@ -724,6 +752,7 @@
         <w:tc>
           <w:tcPr>
             <w:tcW w:w="420" w:type="dxa"/>
+            <w:shd w:val="clear" w:color="auto" w:fill="F2F2F2" w:themeFill="background1" w:themeFillShade="F2"/>
           </w:tcPr>
           <w:p>
             <w:pPr>
@@ -742,6 +771,7 @@
         <w:tc>
           <w:tcPr>
             <w:tcW w:w="5676" w:type="dxa"/>
+            <w:shd w:val="clear" w:color="auto" w:fill="F2F2F2" w:themeFill="background1" w:themeFillShade="F2"/>
           </w:tcPr>
           <w:p>
             <w:pPr>
@@ -826,6 +856,7 @@
         <w:tc>
           <w:tcPr>
             <w:tcW w:w="1134" w:type="dxa"/>
+            <w:shd w:val="clear" w:color="auto" w:fill="F2F2F2" w:themeFill="background1" w:themeFillShade="F2"/>
           </w:tcPr>
           <w:p>
             <w:pPr>
@@ -845,6 +876,7 @@
         <w:tc>
           <w:tcPr>
             <w:tcW w:w="1275" w:type="dxa"/>
+            <w:shd w:val="clear" w:color="auto" w:fill="F2F2F2" w:themeFill="background1" w:themeFillShade="F2"/>
           </w:tcPr>
           <w:p>
             <w:pPr>
@@ -863,6 +895,7 @@
         <w:tc>
           <w:tcPr>
             <w:tcW w:w="2938" w:type="dxa"/>
+            <w:shd w:val="clear" w:color="auto" w:fill="F2F2F2" w:themeFill="background1" w:themeFillShade="F2"/>
           </w:tcPr>
           <w:p>
             <w:pPr>
@@ -881,6 +914,7 @@
         <w:tc>
           <w:tcPr>
             <w:tcW w:w="890" w:type="dxa"/>
+            <w:shd w:val="clear" w:color="auto" w:fill="F2F2F2" w:themeFill="background1" w:themeFillShade="F2"/>
           </w:tcPr>
           <w:p>
             <w:pPr>
@@ -893,24 +927,19 @@
         <w:tc>
           <w:tcPr>
             <w:tcW w:w="2214" w:type="dxa"/>
-          </w:tcPr>
-          <w:p>
-            <w:pPr>
-              <w:rPr>
-                <w:sz w:val="18"/>
-              </w:rPr>
-            </w:pPr>
-            <w:r>
-              <w:rPr>
-                <w:sz w:val="18"/>
-              </w:rPr>
-              <w:t>v</w:t>
-            </w:r>
-            <w:r>
-              <w:rPr>
-                <w:sz w:val="18"/>
-              </w:rPr>
-              <w:t>2 enhancements</w:t>
+            <w:shd w:val="clear" w:color="auto" w:fill="F2F2F2" w:themeFill="background1" w:themeFillShade="F2"/>
+          </w:tcPr>
+          <w:p>
+            <w:pPr>
+              <w:rPr>
+                <w:sz w:val="18"/>
+              </w:rPr>
+            </w:pPr>
+            <w:r>
+              <w:rPr>
+                <w:sz w:val="18"/>
+              </w:rPr>
+              <w:t>v2 enhancements</w:t>
             </w:r>
           </w:p>
         </w:tc>
@@ -919,6 +948,7 @@
         <w:tc>
           <w:tcPr>
             <w:tcW w:w="420" w:type="dxa"/>
+            <w:shd w:val="clear" w:color="auto" w:fill="F2F2F2" w:themeFill="background1" w:themeFillShade="F2"/>
           </w:tcPr>
           <w:p>
             <w:pPr>
@@ -937,6 +967,7 @@
         <w:tc>
           <w:tcPr>
             <w:tcW w:w="5676" w:type="dxa"/>
+            <w:shd w:val="clear" w:color="auto" w:fill="F2F2F2" w:themeFill="background1" w:themeFillShade="F2"/>
           </w:tcPr>
           <w:p>
             <w:pPr>
@@ -1058,6 +1089,7 @@
         <w:tc>
           <w:tcPr>
             <w:tcW w:w="1134" w:type="dxa"/>
+            <w:shd w:val="clear" w:color="auto" w:fill="F2F2F2" w:themeFill="background1" w:themeFillShade="F2"/>
           </w:tcPr>
           <w:p>
             <w:pPr>
@@ -1077,6 +1109,7 @@
         <w:tc>
           <w:tcPr>
             <w:tcW w:w="1275" w:type="dxa"/>
+            <w:shd w:val="clear" w:color="auto" w:fill="F2F2F2" w:themeFill="background1" w:themeFillShade="F2"/>
           </w:tcPr>
           <w:p>
             <w:pPr>
@@ -1095,6 +1128,7 @@
         <w:tc>
           <w:tcPr>
             <w:tcW w:w="2938" w:type="dxa"/>
+            <w:shd w:val="clear" w:color="auto" w:fill="F2F2F2" w:themeFill="background1" w:themeFillShade="F2"/>
           </w:tcPr>
           <w:p>
             <w:pPr>
@@ -1120,6 +1154,7 @@
         <w:tc>
           <w:tcPr>
             <w:tcW w:w="890" w:type="dxa"/>
+            <w:shd w:val="clear" w:color="auto" w:fill="F2F2F2" w:themeFill="background1" w:themeFillShade="F2"/>
           </w:tcPr>
           <w:p>
             <w:pPr>
@@ -1132,6 +1167,7 @@
         <w:tc>
           <w:tcPr>
             <w:tcW w:w="2214" w:type="dxa"/>
+            <w:shd w:val="clear" w:color="auto" w:fill="F2F2F2" w:themeFill="background1" w:themeFillShade="F2"/>
           </w:tcPr>
           <w:p>
             <w:pPr>
@@ -1146,6 +1182,7 @@
         <w:tc>
           <w:tcPr>
             <w:tcW w:w="420" w:type="dxa"/>
+            <w:shd w:val="clear" w:color="auto" w:fill="F2F2F2" w:themeFill="background1" w:themeFillShade="F2"/>
           </w:tcPr>
           <w:p>
             <w:pPr>
@@ -1166,6 +1203,7 @@
         <w:tc>
           <w:tcPr>
             <w:tcW w:w="5676" w:type="dxa"/>
+            <w:shd w:val="clear" w:color="auto" w:fill="F2F2F2" w:themeFill="background1" w:themeFillShade="F2"/>
           </w:tcPr>
           <w:p>
             <w:pPr>
@@ -1211,9 +1249,18 @@
                 <w:sz w:val="18"/>
                 <w:szCs w:val="18"/>
               </w:rPr>
-              <w:t>job_tracking.source</w:t>
+              <w:t>job_</w:t>
+            </w:r>
+            <w:proofErr w:type="gramStart"/>
+            <w:r>
+              <w:rPr>
+                <w:sz w:val="18"/>
+                <w:szCs w:val="18"/>
+              </w:rPr>
+              <w:t>tracking.source</w:t>
             </w:r>
             <w:proofErr w:type="spellEnd"/>
+            <w:proofErr w:type="gramEnd"/>
             <w:r>
               <w:rPr>
                 <w:sz w:val="18"/>
@@ -1246,9 +1293,18 @@
                 <w:sz w:val="18"/>
                 <w:szCs w:val="18"/>
               </w:rPr>
-              <w:t>Job_tracking.classification</w:t>
+              <w:t>Job_</w:t>
+            </w:r>
+            <w:proofErr w:type="gramStart"/>
+            <w:r>
+              <w:rPr>
+                <w:sz w:val="18"/>
+                <w:szCs w:val="18"/>
+              </w:rPr>
+              <w:t>tracking.classification</w:t>
             </w:r>
             <w:proofErr w:type="spellEnd"/>
+            <w:proofErr w:type="gramEnd"/>
             <w:r>
               <w:rPr>
                 <w:sz w:val="18"/>
@@ -1270,6 +1326,7 @@
         <w:tc>
           <w:tcPr>
             <w:tcW w:w="1134" w:type="dxa"/>
+            <w:shd w:val="clear" w:color="auto" w:fill="F2F2F2" w:themeFill="background1" w:themeFillShade="F2"/>
           </w:tcPr>
           <w:p>
             <w:pPr>
@@ -1307,6 +1364,7 @@
         <w:tc>
           <w:tcPr>
             <w:tcW w:w="1275" w:type="dxa"/>
+            <w:shd w:val="clear" w:color="auto" w:fill="F2F2F2" w:themeFill="background1" w:themeFillShade="F2"/>
           </w:tcPr>
           <w:p>
             <w:pPr>
@@ -1327,6 +1385,7 @@
         <w:tc>
           <w:tcPr>
             <w:tcW w:w="2938" w:type="dxa"/>
+            <w:shd w:val="clear" w:color="auto" w:fill="F2F2F2" w:themeFill="background1" w:themeFillShade="F2"/>
           </w:tcPr>
           <w:p>
             <w:pPr>
@@ -1382,6 +1441,7 @@
         <w:tc>
           <w:tcPr>
             <w:tcW w:w="890" w:type="dxa"/>
+            <w:shd w:val="clear" w:color="auto" w:fill="F2F2F2" w:themeFill="background1" w:themeFillShade="F2"/>
           </w:tcPr>
           <w:p>
             <w:pPr>
@@ -1394,6 +1454,7 @@
         <w:tc>
           <w:tcPr>
             <w:tcW w:w="2214" w:type="dxa"/>
+            <w:shd w:val="clear" w:color="auto" w:fill="F2F2F2" w:themeFill="background1" w:themeFillShade="F2"/>
           </w:tcPr>
           <w:p>
             <w:pPr>
@@ -1612,6 +1673,7 @@
         <w:tc>
           <w:tcPr>
             <w:tcW w:w="420" w:type="dxa"/>
+            <w:shd w:val="clear" w:color="auto" w:fill="F2F2F2" w:themeFill="background1" w:themeFillShade="F2"/>
           </w:tcPr>
           <w:p>
             <w:pPr>
@@ -1631,6 +1693,7 @@
         <w:tc>
           <w:tcPr>
             <w:tcW w:w="5676" w:type="dxa"/>
+            <w:shd w:val="clear" w:color="auto" w:fill="F2F2F2" w:themeFill="background1" w:themeFillShade="F2"/>
           </w:tcPr>
           <w:p>
             <w:pPr>
@@ -1843,6 +1906,7 @@
         <w:tc>
           <w:tcPr>
             <w:tcW w:w="1134" w:type="dxa"/>
+            <w:shd w:val="clear" w:color="auto" w:fill="F2F2F2" w:themeFill="background1" w:themeFillShade="F2"/>
           </w:tcPr>
           <w:p>
             <w:pPr>
@@ -1862,6 +1926,7 @@
         <w:tc>
           <w:tcPr>
             <w:tcW w:w="1275" w:type="dxa"/>
+            <w:shd w:val="clear" w:color="auto" w:fill="F2F2F2" w:themeFill="background1" w:themeFillShade="F2"/>
           </w:tcPr>
           <w:p>
             <w:pPr>
@@ -1880,25 +1945,40 @@
         <w:tc>
           <w:tcPr>
             <w:tcW w:w="2938" w:type="dxa"/>
-          </w:tcPr>
-          <w:p>
-            <w:pPr>
-              <w:rPr>
-                <w:sz w:val="18"/>
-              </w:rPr>
-            </w:pPr>
-            <w:r>
-              <w:rPr>
-                <w:sz w:val="18"/>
-              </w:rPr>
-              <w:t>FIELD_LOOKUP: FIELD_POSITION is continuous across all destination tables, irrespective of which, so we should query “where  </w:t>
+            <w:shd w:val="clear" w:color="auto" w:fill="F2F2F2" w:themeFill="background1" w:themeFillShade="F2"/>
+          </w:tcPr>
+          <w:p>
+            <w:pPr>
+              <w:rPr>
+                <w:sz w:val="18"/>
+              </w:rPr>
+            </w:pPr>
+            <w:r>
+              <w:rPr>
+                <w:sz w:val="18"/>
+              </w:rPr>
+              <w:t>FIELD_LOOKUP: FIELD_POSITION is continuous across all destination tables, irrespective of which, so we should query “</w:t>
+            </w:r>
+            <w:proofErr w:type="gramStart"/>
+            <w:r>
+              <w:rPr>
+                <w:sz w:val="18"/>
+              </w:rPr>
+              <w:t>where  </w:t>
             </w:r>
             <w:proofErr w:type="spellStart"/>
             <w:r>
               <w:rPr>
                 <w:sz w:val="18"/>
               </w:rPr>
-              <w:t>data_type_index</w:t>
+              <w:t>data</w:t>
+            </w:r>
+            <w:proofErr w:type="gramEnd"/>
+            <w:r>
+              <w:rPr>
+                <w:sz w:val="18"/>
+              </w:rPr>
+              <w:t>_type_index</w:t>
             </w:r>
             <w:proofErr w:type="spellEnd"/>
             <w:r>
@@ -1932,7 +2012,21 @@
               <w:rPr>
                 <w:sz w:val="18"/>
               </w:rPr>
-              <w:t>FIELD_LOOKUP:FIELD_TYPE references DATA_TYPES_TABLE.TYPE_INDEX, where DESCRIPTION may say “… as consecutive fields”, so that e.g. for OMNI_AMBIENT data (DATA_TYPE_INDEX = 16), DATE_RECORDED is a single column in the target table (OMNI_AMBIENT_OBSERVATION) to be populated by converting CSV columns 1 and 2 into an Oracle DATE</w:t>
+              <w:t>FIELD_</w:t>
+            </w:r>
+            <w:proofErr w:type="gramStart"/>
+            <w:r>
+              <w:rPr>
+                <w:sz w:val="18"/>
+              </w:rPr>
+              <w:t>LOOKUP:FIELD</w:t>
+            </w:r>
+            <w:proofErr w:type="gramEnd"/>
+            <w:r>
+              <w:rPr>
+                <w:sz w:val="18"/>
+              </w:rPr>
+              <w:t>_TYPE references DATA_TYPES_TABLE.TYPE_INDEX, where DESCRIPTION may say “… as consecutive fields”, so that e.g. for OMNI_AMBIENT data (DATA_TYPE_INDEX = 16), DATE_RECORDED is a single column in the target table (OMNI_AMBIENT_OBSERVATION) to be populated by converting CSV columns 1 and 2 into an Oracle DATE</w:t>
             </w:r>
           </w:p>
           <w:p>
@@ -1946,6 +2040,7 @@
         <w:tc>
           <w:tcPr>
             <w:tcW w:w="890" w:type="dxa"/>
+            <w:shd w:val="clear" w:color="auto" w:fill="F2F2F2" w:themeFill="background1" w:themeFillShade="F2"/>
           </w:tcPr>
           <w:p>
             <w:pPr>
@@ -1958,6 +2053,7 @@
         <w:tc>
           <w:tcPr>
             <w:tcW w:w="2214" w:type="dxa"/>
+            <w:shd w:val="clear" w:color="auto" w:fill="F2F2F2" w:themeFill="background1" w:themeFillShade="F2"/>
           </w:tcPr>
           <w:p>
             <w:pPr>
@@ -1972,6 +2068,7 @@
         <w:tc>
           <w:tcPr>
             <w:tcW w:w="420" w:type="dxa"/>
+            <w:shd w:val="clear" w:color="auto" w:fill="F2F2F2" w:themeFill="background1" w:themeFillShade="F2"/>
           </w:tcPr>
           <w:p>
             <w:pPr>
@@ -1990,6 +2087,7 @@
         <w:tc>
           <w:tcPr>
             <w:tcW w:w="5676" w:type="dxa"/>
+            <w:shd w:val="clear" w:color="auto" w:fill="F2F2F2" w:themeFill="background1" w:themeFillShade="F2"/>
           </w:tcPr>
           <w:p>
             <w:pPr>
@@ -2008,6 +2106,7 @@
         <w:tc>
           <w:tcPr>
             <w:tcW w:w="1134" w:type="dxa"/>
+            <w:shd w:val="clear" w:color="auto" w:fill="F2F2F2" w:themeFill="background1" w:themeFillShade="F2"/>
           </w:tcPr>
           <w:p>
             <w:pPr>
@@ -2021,6 +2120,7 @@
         <w:tc>
           <w:tcPr>
             <w:tcW w:w="1275" w:type="dxa"/>
+            <w:shd w:val="clear" w:color="auto" w:fill="F2F2F2" w:themeFill="background1" w:themeFillShade="F2"/>
           </w:tcPr>
           <w:p>
             <w:pPr>
@@ -2033,6 +2133,7 @@
         <w:tc>
           <w:tcPr>
             <w:tcW w:w="2938" w:type="dxa"/>
+            <w:shd w:val="clear" w:color="auto" w:fill="F2F2F2" w:themeFill="background1" w:themeFillShade="F2"/>
           </w:tcPr>
           <w:p>
             <w:pPr>
@@ -2086,6 +2187,7 @@
         <w:tc>
           <w:tcPr>
             <w:tcW w:w="890" w:type="dxa"/>
+            <w:shd w:val="clear" w:color="auto" w:fill="F2F2F2" w:themeFill="background1" w:themeFillShade="F2"/>
           </w:tcPr>
           <w:p>
             <w:pPr>
@@ -2098,6 +2200,7 @@
         <w:tc>
           <w:tcPr>
             <w:tcW w:w="2214" w:type="dxa"/>
+            <w:shd w:val="clear" w:color="auto" w:fill="F2F2F2" w:themeFill="background1" w:themeFillShade="F2"/>
           </w:tcPr>
           <w:p>
             <w:pPr>
@@ -2112,6 +2215,7 @@
         <w:tc>
           <w:tcPr>
             <w:tcW w:w="420" w:type="dxa"/>
+            <w:shd w:val="clear" w:color="auto" w:fill="auto"/>
           </w:tcPr>
           <w:p>
             <w:pPr>
@@ -2130,6 +2234,7 @@
         <w:tc>
           <w:tcPr>
             <w:tcW w:w="5676" w:type="dxa"/>
+            <w:shd w:val="clear" w:color="auto" w:fill="auto"/>
           </w:tcPr>
           <w:p>
             <w:pPr>
@@ -2261,6 +2366,7 @@
         <w:tc>
           <w:tcPr>
             <w:tcW w:w="1134" w:type="dxa"/>
+            <w:shd w:val="clear" w:color="auto" w:fill="auto"/>
           </w:tcPr>
           <w:p>
             <w:pPr>
@@ -2274,6 +2380,7 @@
         <w:tc>
           <w:tcPr>
             <w:tcW w:w="1275" w:type="dxa"/>
+            <w:shd w:val="clear" w:color="auto" w:fill="auto"/>
           </w:tcPr>
           <w:p>
             <w:pPr>
@@ -2286,6 +2393,7 @@
         <w:tc>
           <w:tcPr>
             <w:tcW w:w="2938" w:type="dxa"/>
+            <w:shd w:val="clear" w:color="auto" w:fill="auto"/>
           </w:tcPr>
           <w:p>
             <w:pPr>
@@ -2311,6 +2419,7 @@
         <w:tc>
           <w:tcPr>
             <w:tcW w:w="890" w:type="dxa"/>
+            <w:shd w:val="clear" w:color="auto" w:fill="auto"/>
           </w:tcPr>
           <w:p>
             <w:pPr>
@@ -2323,6 +2432,7 @@
         <w:tc>
           <w:tcPr>
             <w:tcW w:w="2214" w:type="dxa"/>
+            <w:shd w:val="clear" w:color="auto" w:fill="auto"/>
           </w:tcPr>
           <w:p>
             <w:pPr>
@@ -2337,6 +2447,7 @@
         <w:tc>
           <w:tcPr>
             <w:tcW w:w="420" w:type="dxa"/>
+            <w:shd w:val="clear" w:color="auto" w:fill="F2F2F2" w:themeFill="background1" w:themeFillShade="F2"/>
           </w:tcPr>
           <w:p>
             <w:pPr>
@@ -2355,6 +2466,7 @@
         <w:tc>
           <w:tcPr>
             <w:tcW w:w="5676" w:type="dxa"/>
+            <w:shd w:val="clear" w:color="auto" w:fill="F2F2F2" w:themeFill="background1" w:themeFillShade="F2"/>
           </w:tcPr>
           <w:p>
             <w:pPr>
@@ -2427,6 +2539,7 @@
         <w:tc>
           <w:tcPr>
             <w:tcW w:w="1134" w:type="dxa"/>
+            <w:shd w:val="clear" w:color="auto" w:fill="F2F2F2" w:themeFill="background1" w:themeFillShade="F2"/>
           </w:tcPr>
           <w:p>
             <w:pPr>
@@ -2440,6 +2553,7 @@
         <w:tc>
           <w:tcPr>
             <w:tcW w:w="1275" w:type="dxa"/>
+            <w:shd w:val="clear" w:color="auto" w:fill="F2F2F2" w:themeFill="background1" w:themeFillShade="F2"/>
           </w:tcPr>
           <w:p>
             <w:pPr>
@@ -2452,6 +2566,7 @@
         <w:tc>
           <w:tcPr>
             <w:tcW w:w="2938" w:type="dxa"/>
+            <w:shd w:val="clear" w:color="auto" w:fill="F2F2F2" w:themeFill="background1" w:themeFillShade="F2"/>
           </w:tcPr>
           <w:p>
             <w:pPr>
@@ -2477,6 +2592,7 @@
         <w:tc>
           <w:tcPr>
             <w:tcW w:w="890" w:type="dxa"/>
+            <w:shd w:val="clear" w:color="auto" w:fill="F2F2F2" w:themeFill="background1" w:themeFillShade="F2"/>
           </w:tcPr>
           <w:p>
             <w:pPr>
@@ -2489,6 +2605,7 @@
         <w:tc>
           <w:tcPr>
             <w:tcW w:w="2214" w:type="dxa"/>
+            <w:shd w:val="clear" w:color="auto" w:fill="F2F2F2" w:themeFill="background1" w:themeFillShade="F2"/>
           </w:tcPr>
           <w:p>
             <w:pPr>
@@ -2509,6 +2626,7 @@
         <w:tc>
           <w:tcPr>
             <w:tcW w:w="420" w:type="dxa"/>
+            <w:shd w:val="clear" w:color="auto" w:fill="F2F2F2" w:themeFill="background1" w:themeFillShade="F2"/>
           </w:tcPr>
           <w:p>
             <w:pPr>
@@ -2527,6 +2645,7 @@
         <w:tc>
           <w:tcPr>
             <w:tcW w:w="5676" w:type="dxa"/>
+            <w:shd w:val="clear" w:color="auto" w:fill="F2F2F2" w:themeFill="background1" w:themeFillShade="F2"/>
           </w:tcPr>
           <w:p>
             <w:pPr>
@@ -2752,6 +2871,7 @@
         <w:tc>
           <w:tcPr>
             <w:tcW w:w="1134" w:type="dxa"/>
+            <w:shd w:val="clear" w:color="auto" w:fill="F2F2F2" w:themeFill="background1" w:themeFillShade="F2"/>
           </w:tcPr>
           <w:p>
             <w:pPr>
@@ -2765,6 +2885,7 @@
         <w:tc>
           <w:tcPr>
             <w:tcW w:w="1275" w:type="dxa"/>
+            <w:shd w:val="clear" w:color="auto" w:fill="F2F2F2" w:themeFill="background1" w:themeFillShade="F2"/>
           </w:tcPr>
           <w:p>
             <w:pPr>
@@ -2777,6 +2898,7 @@
         <w:tc>
           <w:tcPr>
             <w:tcW w:w="2938" w:type="dxa"/>
+            <w:shd w:val="clear" w:color="auto" w:fill="F2F2F2" w:themeFill="background1" w:themeFillShade="F2"/>
           </w:tcPr>
           <w:p>
             <w:pPr>
@@ -2946,13 +3068,28 @@
               <w:rPr>
                 <w:sz w:val="18"/>
               </w:rPr>
-              <w:t>Driven by DATA_TYPE_INDEX which for  CETACEANS is 25, and this excludes ENVELOPE and TRACK tables that are no longer to be populated but retained purely for visualisation.</w:t>
+              <w:t xml:space="preserve">Driven by DATA_TYPE_INDEX which </w:t>
+            </w:r>
+            <w:proofErr w:type="gramStart"/>
+            <w:r>
+              <w:rPr>
+                <w:sz w:val="18"/>
+              </w:rPr>
+              <w:t>for  CETACEANS</w:t>
+            </w:r>
+            <w:proofErr w:type="gramEnd"/>
+            <w:r>
+              <w:rPr>
+                <w:sz w:val="18"/>
+              </w:rPr>
+              <w:t xml:space="preserve"> is 25, and this excludes ENVELOPE and TRACK tables that are no longer to be populated but retained purely for visualisation.</w:t>
             </w:r>
           </w:p>
         </w:tc>
         <w:tc>
           <w:tcPr>
             <w:tcW w:w="890" w:type="dxa"/>
+            <w:shd w:val="clear" w:color="auto" w:fill="F2F2F2" w:themeFill="background1" w:themeFillShade="F2"/>
           </w:tcPr>
           <w:p>
             <w:pPr>
@@ -2965,6 +3102,7 @@
         <w:tc>
           <w:tcPr>
             <w:tcW w:w="2214" w:type="dxa"/>
+            <w:shd w:val="clear" w:color="auto" w:fill="F2F2F2" w:themeFill="background1" w:themeFillShade="F2"/>
           </w:tcPr>
           <w:p>
             <w:pPr>
@@ -2979,6 +3117,7 @@
         <w:tc>
           <w:tcPr>
             <w:tcW w:w="420" w:type="dxa"/>
+            <w:shd w:val="clear" w:color="auto" w:fill="F2F2F2" w:themeFill="background1" w:themeFillShade="F2"/>
           </w:tcPr>
           <w:p>
             <w:pPr>
@@ -2997,6 +3136,7 @@
         <w:tc>
           <w:tcPr>
             <w:tcW w:w="5676" w:type="dxa"/>
+            <w:shd w:val="clear" w:color="auto" w:fill="F2F2F2" w:themeFill="background1" w:themeFillShade="F2"/>
           </w:tcPr>
           <w:p>
             <w:pPr>
@@ -3088,6 +3228,7 @@
         <w:tc>
           <w:tcPr>
             <w:tcW w:w="1134" w:type="dxa"/>
+            <w:shd w:val="clear" w:color="auto" w:fill="F2F2F2" w:themeFill="background1" w:themeFillShade="F2"/>
           </w:tcPr>
           <w:p>
             <w:pPr>
@@ -3101,6 +3242,7 @@
         <w:tc>
           <w:tcPr>
             <w:tcW w:w="1275" w:type="dxa"/>
+            <w:shd w:val="clear" w:color="auto" w:fill="F2F2F2" w:themeFill="background1" w:themeFillShade="F2"/>
           </w:tcPr>
           <w:p>
             <w:pPr>
@@ -3113,6 +3255,7 @@
         <w:tc>
           <w:tcPr>
             <w:tcW w:w="2938" w:type="dxa"/>
+            <w:shd w:val="clear" w:color="auto" w:fill="F2F2F2" w:themeFill="background1" w:themeFillShade="F2"/>
           </w:tcPr>
           <w:p>
             <w:pPr>
@@ -3137,6 +3280,7 @@
         <w:tc>
           <w:tcPr>
             <w:tcW w:w="890" w:type="dxa"/>
+            <w:shd w:val="clear" w:color="auto" w:fill="F2F2F2" w:themeFill="background1" w:themeFillShade="F2"/>
           </w:tcPr>
           <w:p>
             <w:pPr>
@@ -3149,6 +3293,7 @@
         <w:tc>
           <w:tcPr>
             <w:tcW w:w="2214" w:type="dxa"/>
+            <w:shd w:val="clear" w:color="auto" w:fill="F2F2F2" w:themeFill="background1" w:themeFillShade="F2"/>
           </w:tcPr>
           <w:p>
             <w:pPr>
@@ -3163,6 +3308,7 @@
         <w:tc>
           <w:tcPr>
             <w:tcW w:w="420" w:type="dxa"/>
+            <w:shd w:val="clear" w:color="auto" w:fill="F2F2F2" w:themeFill="background1" w:themeFillShade="F2"/>
           </w:tcPr>
           <w:p>
             <w:pPr>
@@ -3181,6 +3327,7 @@
         <w:tc>
           <w:tcPr>
             <w:tcW w:w="5676" w:type="dxa"/>
+            <w:shd w:val="clear" w:color="auto" w:fill="F2F2F2" w:themeFill="background1" w:themeFillShade="F2"/>
           </w:tcPr>
           <w:p>
             <w:pPr>
@@ -3224,13 +3371,30 @@
                 <w:strike/>
                 <w:sz w:val="18"/>
               </w:rPr>
-              <w:t>Could we have a updated rule for comments?</w:t>
+              <w:t xml:space="preserve">Could we have </w:t>
+            </w:r>
+            <w:proofErr w:type="gramStart"/>
+            <w:r>
+              <w:rPr>
+                <w:strike/>
+                <w:sz w:val="18"/>
+              </w:rPr>
+              <w:t>a</w:t>
+            </w:r>
+            <w:proofErr w:type="gramEnd"/>
+            <w:r>
+              <w:rPr>
+                <w:strike/>
+                <w:sz w:val="18"/>
+              </w:rPr>
+              <w:t xml:space="preserve"> updated rule for comments?</w:t>
             </w:r>
           </w:p>
         </w:tc>
         <w:tc>
           <w:tcPr>
             <w:tcW w:w="1134" w:type="dxa"/>
+            <w:shd w:val="clear" w:color="auto" w:fill="F2F2F2" w:themeFill="background1" w:themeFillShade="F2"/>
           </w:tcPr>
           <w:p>
             <w:pPr>
@@ -3252,6 +3416,7 @@
         <w:tc>
           <w:tcPr>
             <w:tcW w:w="1275" w:type="dxa"/>
+            <w:shd w:val="clear" w:color="auto" w:fill="F2F2F2" w:themeFill="background1" w:themeFillShade="F2"/>
           </w:tcPr>
           <w:p>
             <w:pPr>
@@ -3272,6 +3437,7 @@
         <w:tc>
           <w:tcPr>
             <w:tcW w:w="2938" w:type="dxa"/>
+            <w:shd w:val="clear" w:color="auto" w:fill="F2F2F2" w:themeFill="background1" w:themeFillShade="F2"/>
           </w:tcPr>
           <w:p>
             <w:pPr>
@@ -3284,6 +3450,7 @@
         <w:tc>
           <w:tcPr>
             <w:tcW w:w="890" w:type="dxa"/>
+            <w:shd w:val="clear" w:color="auto" w:fill="F2F2F2" w:themeFill="background1" w:themeFillShade="F2"/>
           </w:tcPr>
           <w:p>
             <w:pPr>
@@ -3296,6 +3463,7 @@
         <w:tc>
           <w:tcPr>
             <w:tcW w:w="2214" w:type="dxa"/>
+            <w:shd w:val="clear" w:color="auto" w:fill="F2F2F2" w:themeFill="background1" w:themeFillShade="F2"/>
           </w:tcPr>
           <w:p>
             <w:pPr>
@@ -3310,6 +3478,7 @@
         <w:tc>
           <w:tcPr>
             <w:tcW w:w="420" w:type="dxa"/>
+            <w:shd w:val="clear" w:color="auto" w:fill="F2F2F2" w:themeFill="background1" w:themeFillShade="F2"/>
           </w:tcPr>
           <w:p>
             <w:pPr>
@@ -3328,18 +3497,33 @@
         <w:tc>
           <w:tcPr>
             <w:tcW w:w="5676" w:type="dxa"/>
-          </w:tcPr>
-          <w:p>
-            <w:pPr>
-              <w:rPr>
-                <w:sz w:val="18"/>
-              </w:rPr>
-            </w:pPr>
-            <w:r>
-              <w:rPr>
-                <w:sz w:val="18"/>
-              </w:rPr>
-              <w:t xml:space="preserve">The following SERD fields are supposed to be numbers, but in some records the values are ‘+   ‘. </w:t>
+            <w:shd w:val="clear" w:color="auto" w:fill="F2F2F2" w:themeFill="background1" w:themeFillShade="F2"/>
+          </w:tcPr>
+          <w:p>
+            <w:pPr>
+              <w:rPr>
+                <w:sz w:val="18"/>
+              </w:rPr>
+            </w:pPr>
+            <w:r>
+              <w:rPr>
+                <w:sz w:val="18"/>
+              </w:rPr>
+              <w:t>The following SERD fields are supposed to be numbers, but in some records the values are ‘+</w:t>
+            </w:r>
+            <w:proofErr w:type="gramStart"/>
+            <w:r>
+              <w:rPr>
+                <w:sz w:val="18"/>
+              </w:rPr>
+              <w:t xml:space="preserve">   ‘</w:t>
+            </w:r>
+            <w:proofErr w:type="gramEnd"/>
+            <w:r>
+              <w:rPr>
+                <w:sz w:val="18"/>
+              </w:rPr>
+              <w:t xml:space="preserve">. </w:t>
             </w:r>
           </w:p>
           <w:p>
@@ -3529,6 +3713,7 @@
         <w:tc>
           <w:tcPr>
             <w:tcW w:w="1134" w:type="dxa"/>
+            <w:shd w:val="clear" w:color="auto" w:fill="F2F2F2" w:themeFill="background1" w:themeFillShade="F2"/>
           </w:tcPr>
           <w:p>
             <w:pPr>
@@ -3548,6 +3733,7 @@
         <w:tc>
           <w:tcPr>
             <w:tcW w:w="1275" w:type="dxa"/>
+            <w:shd w:val="clear" w:color="auto" w:fill="F2F2F2" w:themeFill="background1" w:themeFillShade="F2"/>
           </w:tcPr>
           <w:p>
             <w:pPr>
@@ -3566,6 +3752,7 @@
         <w:tc>
           <w:tcPr>
             <w:tcW w:w="2938" w:type="dxa"/>
+            <w:shd w:val="clear" w:color="auto" w:fill="F2F2F2" w:themeFill="background1" w:themeFillShade="F2"/>
           </w:tcPr>
           <w:p>
             <w:pPr>
@@ -3602,6 +3789,7 @@
         <w:tc>
           <w:tcPr>
             <w:tcW w:w="890" w:type="dxa"/>
+            <w:shd w:val="clear" w:color="auto" w:fill="F2F2F2" w:themeFill="background1" w:themeFillShade="F2"/>
           </w:tcPr>
           <w:p>
             <w:pPr>
@@ -3614,6 +3802,7 @@
         <w:tc>
           <w:tcPr>
             <w:tcW w:w="2214" w:type="dxa"/>
+            <w:shd w:val="clear" w:color="auto" w:fill="F2F2F2" w:themeFill="background1" w:themeFillShade="F2"/>
           </w:tcPr>
           <w:p>
             <w:pPr>
@@ -3628,6 +3817,7 @@
         <w:tc>
           <w:tcPr>
             <w:tcW w:w="420" w:type="dxa"/>
+            <w:shd w:val="clear" w:color="auto" w:fill="F2F2F2" w:themeFill="background1" w:themeFillShade="F2"/>
           </w:tcPr>
           <w:p>
             <w:pPr>
@@ -3647,6 +3837,7 @@
         <w:tc>
           <w:tcPr>
             <w:tcW w:w="5676" w:type="dxa"/>
+            <w:shd w:val="clear" w:color="auto" w:fill="F2F2F2" w:themeFill="background1" w:themeFillShade="F2"/>
           </w:tcPr>
           <w:p>
             <w:pPr>
@@ -3686,15 +3877,21 @@
               <w:rPr>
                 <w:sz w:val="18"/>
               </w:rPr>
-              <w:t xml:space="preserve"> have ‘-‘ ins</w:t>
-            </w:r>
-            <w:bookmarkStart w:id="0" w:name="_GoBack"/>
-            <w:bookmarkEnd w:id="0"/>
-            <w:r>
-              <w:rPr>
-                <w:sz w:val="18"/>
-              </w:rPr>
-              <w:t>erted in the last line of the sample (6-54) :</w:t>
+              <w:t xml:space="preserve"> have ‘</w:t>
+            </w:r>
+            <w:proofErr w:type="gramStart"/>
+            <w:r>
+              <w:rPr>
+                <w:sz w:val="18"/>
+              </w:rPr>
+              <w:t>-‘ inserted</w:t>
+            </w:r>
+            <w:proofErr w:type="gramEnd"/>
+            <w:r>
+              <w:rPr>
+                <w:sz w:val="18"/>
+              </w:rPr>
+              <w:t xml:space="preserve"> in the last line of the sample (6-54) :</w:t>
             </w:r>
           </w:p>
           <w:p>
@@ -3791,6 +3988,7 @@
         <w:tc>
           <w:tcPr>
             <w:tcW w:w="1134" w:type="dxa"/>
+            <w:shd w:val="clear" w:color="auto" w:fill="F2F2F2" w:themeFill="background1" w:themeFillShade="F2"/>
           </w:tcPr>
           <w:p>
             <w:pPr>
@@ -3810,6 +4008,7 @@
         <w:tc>
           <w:tcPr>
             <w:tcW w:w="1275" w:type="dxa"/>
+            <w:shd w:val="clear" w:color="auto" w:fill="F2F2F2" w:themeFill="background1" w:themeFillShade="F2"/>
           </w:tcPr>
           <w:p>
             <w:pPr>
@@ -3828,6 +4027,7 @@
         <w:tc>
           <w:tcPr>
             <w:tcW w:w="2938" w:type="dxa"/>
+            <w:shd w:val="clear" w:color="auto" w:fill="F2F2F2" w:themeFill="background1" w:themeFillShade="F2"/>
           </w:tcPr>
           <w:p>
             <w:pPr>
@@ -3858,6 +4058,7 @@
         <w:tc>
           <w:tcPr>
             <w:tcW w:w="890" w:type="dxa"/>
+            <w:shd w:val="clear" w:color="auto" w:fill="F2F2F2" w:themeFill="background1" w:themeFillShade="F2"/>
           </w:tcPr>
           <w:p>
             <w:pPr>
@@ -3870,6 +4071,7 @@
         <w:tc>
           <w:tcPr>
             <w:tcW w:w="2214" w:type="dxa"/>
+            <w:shd w:val="clear" w:color="auto" w:fill="F2F2F2" w:themeFill="background1" w:themeFillShade="F2"/>
           </w:tcPr>
           <w:p>
             <w:pPr>
@@ -4113,6 +4315,12 @@
                 <w:sz w:val="18"/>
               </w:rPr>
             </w:pPr>
+            <w:r>
+              <w:rPr>
+                <w:sz w:val="18"/>
+              </w:rPr>
+              <w:t>20</w:t>
+            </w:r>
           </w:p>
         </w:tc>
         <w:tc>
@@ -4125,6 +4333,12 @@
                 <w:sz w:val="18"/>
               </w:rPr>
             </w:pPr>
+            <w:r>
+              <w:rPr>
+                <w:sz w:val="18"/>
+              </w:rPr>
+              <w:t>Once a file is uploaded, how do the user confirm it, so the job status can be updated? Do they verify the records somehow?</w:t>
+            </w:r>
           </w:p>
         </w:tc>
         <w:tc>
@@ -4138,6 +4352,12 @@
                 <w:sz w:val="18"/>
               </w:rPr>
             </w:pPr>
+            <w:r>
+              <w:rPr>
+                <w:sz w:val="18"/>
+              </w:rPr>
+              <w:t>n/a</w:t>
+            </w:r>
           </w:p>
         </w:tc>
         <w:tc>
@@ -4150,6 +4370,12 @@
                 <w:sz w:val="18"/>
               </w:rPr>
             </w:pPr>
+            <w:r>
+              <w:rPr>
+                <w:sz w:val="18"/>
+              </w:rPr>
+              <w:t>2024-04-23</w:t>
+            </w:r>
           </w:p>
         </w:tc>
         <w:tc>
@@ -4200,6 +4426,12 @@
                 <w:sz w:val="18"/>
               </w:rPr>
             </w:pPr>
+            <w:r>
+              <w:rPr>
+                <w:sz w:val="18"/>
+              </w:rPr>
+              <w:t>21</w:t>
+            </w:r>
           </w:p>
         </w:tc>
         <w:tc>
@@ -4212,6 +4444,12 @@
                 <w:sz w:val="18"/>
               </w:rPr>
             </w:pPr>
+            <w:r>
+              <w:rPr>
+                <w:sz w:val="18"/>
+              </w:rPr>
+              <w:t>What is the table OBSERVATION, what is it used for and do we need to populate it?</w:t>
+            </w:r>
           </w:p>
         </w:tc>
         <w:tc>
@@ -4225,6 +4463,12 @@
                 <w:sz w:val="18"/>
               </w:rPr>
             </w:pPr>
+            <w:r>
+              <w:rPr>
+                <w:sz w:val="18"/>
+              </w:rPr>
+              <w:t>3004</w:t>
+            </w:r>
           </w:p>
         </w:tc>
         <w:tc>
@@ -4237,6 +4481,18 @@
                 <w:sz w:val="18"/>
               </w:rPr>
             </w:pPr>
+            <w:r>
+              <w:rPr>
+                <w:sz w:val="18"/>
+              </w:rPr>
+              <w:t>2024</w:t>
+            </w:r>
+            <w:r>
+              <w:rPr>
+                <w:sz w:val="18"/>
+              </w:rPr>
+              <w:t>-04-23</w:t>
+            </w:r>
           </w:p>
         </w:tc>
         <w:tc>
@@ -4287,6 +4543,12 @@
                 <w:sz w:val="18"/>
               </w:rPr>
             </w:pPr>
+            <w:r>
+              <w:rPr>
+                <w:sz w:val="18"/>
+              </w:rPr>
+              <w:t>22</w:t>
+            </w:r>
           </w:p>
         </w:tc>
         <w:tc>
@@ -4299,6 +4561,12 @@
                 <w:sz w:val="18"/>
               </w:rPr>
             </w:pPr>
+            <w:r>
+              <w:rPr>
+                <w:sz w:val="18"/>
+              </w:rPr>
+              <w:t xml:space="preserve">There are three different SERD profile data. Are SERD files also of different types, related to those three profiles? </w:t>
+            </w:r>
           </w:p>
         </w:tc>
         <w:tc>
@@ -4312,6 +4580,12 @@
                 <w:sz w:val="18"/>
               </w:rPr>
             </w:pPr>
+            <w:r>
+              <w:rPr>
+                <w:sz w:val="18"/>
+              </w:rPr>
+              <w:t>n/a</w:t>
+            </w:r>
           </w:p>
         </w:tc>
         <w:tc>
@@ -4324,6 +4598,12 @@
                 <w:sz w:val="18"/>
               </w:rPr>
             </w:pPr>
+            <w:r>
+              <w:rPr>
+                <w:sz w:val="18"/>
+              </w:rPr>
+              <w:t>2024-04-23</w:t>
+            </w:r>
           </w:p>
         </w:tc>
         <w:tc>
@@ -4374,6 +4654,12 @@
                 <w:sz w:val="18"/>
               </w:rPr>
             </w:pPr>
+            <w:r>
+              <w:rPr>
+                <w:sz w:val="18"/>
+              </w:rPr>
+              <w:t>23</w:t>
+            </w:r>
           </w:p>
         </w:tc>
         <w:tc>
@@ -4386,6 +4672,24 @@
                 <w:sz w:val="18"/>
               </w:rPr>
             </w:pPr>
+            <w:r>
+              <w:rPr>
+                <w:sz w:val="18"/>
+              </w:rPr>
+              <w:t xml:space="preserve">Are there any file naming conventions </w:t>
+            </w:r>
+            <w:r>
+              <w:rPr>
+                <w:sz w:val="18"/>
+              </w:rPr>
+              <w:t xml:space="preserve">for the SERD files </w:t>
+            </w:r>
+            <w:r>
+              <w:rPr>
+                <w:sz w:val="18"/>
+              </w:rPr>
+              <w:t>we should be aware of?</w:t>
+            </w:r>
           </w:p>
         </w:tc>
         <w:tc>
@@ -4399,6 +4703,12 @@
                 <w:sz w:val="18"/>
               </w:rPr>
             </w:pPr>
+            <w:r>
+              <w:rPr>
+                <w:sz w:val="18"/>
+              </w:rPr>
+              <w:t>n/a</w:t>
+            </w:r>
           </w:p>
         </w:tc>
         <w:tc>
@@ -4411,6 +4721,12 @@
                 <w:sz w:val="18"/>
               </w:rPr>
             </w:pPr>
+            <w:r>
+              <w:rPr>
+                <w:sz w:val="18"/>
+              </w:rPr>
+              <w:t>2024-04-23</w:t>
+            </w:r>
           </w:p>
         </w:tc>
         <w:tc>
@@ -4461,6 +4777,12 @@
                 <w:sz w:val="18"/>
               </w:rPr>
             </w:pPr>
+            <w:r>
+              <w:rPr>
+                <w:sz w:val="18"/>
+              </w:rPr>
+              <w:t>24</w:t>
+            </w:r>
           </w:p>
         </w:tc>
         <w:tc>
@@ -4473,6 +4795,24 @@
                 <w:sz w:val="18"/>
               </w:rPr>
             </w:pPr>
+            <w:r>
+              <w:rPr>
+                <w:sz w:val="18"/>
+              </w:rPr>
+              <w:t xml:space="preserve">What is the repeating part of the </w:t>
+            </w:r>
+            <w:r>
+              <w:rPr>
+                <w:sz w:val="18"/>
+              </w:rPr>
+              <w:t xml:space="preserve">SERD </w:t>
+            </w:r>
+            <w:r>
+              <w:rPr>
+                <w:sz w:val="18"/>
+              </w:rPr>
+              <w:t>records that is not in the documentation sent?</w:t>
+            </w:r>
           </w:p>
         </w:tc>
         <w:tc>
@@ -4486,6 +4826,12 @@
                 <w:sz w:val="18"/>
               </w:rPr>
             </w:pPr>
+            <w:r>
+              <w:rPr>
+                <w:sz w:val="18"/>
+              </w:rPr>
+              <w:t>n/a</w:t>
+            </w:r>
           </w:p>
         </w:tc>
         <w:tc>
@@ -4498,6 +4844,12 @@
                 <w:sz w:val="18"/>
               </w:rPr>
             </w:pPr>
+            <w:r>
+              <w:rPr>
+                <w:sz w:val="18"/>
+              </w:rPr>
+              <w:t>2024-04-23</w:t>
+            </w:r>
           </w:p>
         </w:tc>
         <w:tc>
@@ -4548,6 +4900,12 @@
                 <w:sz w:val="18"/>
               </w:rPr>
             </w:pPr>
+            <w:r>
+              <w:rPr>
+                <w:sz w:val="18"/>
+              </w:rPr>
+              <w:t>25</w:t>
+            </w:r>
           </w:p>
         </w:tc>
         <w:tc>
@@ -4560,6 +4918,51 @@
                 <w:sz w:val="18"/>
               </w:rPr>
             </w:pPr>
+            <w:r>
+              <w:rPr>
+                <w:sz w:val="18"/>
+              </w:rPr>
+              <w:t>To finish the SERD standards analysis, we could</w:t>
+            </w:r>
+          </w:p>
+          <w:p>
+            <w:pPr>
+              <w:rPr>
+                <w:sz w:val="18"/>
+              </w:rPr>
+            </w:pPr>
+            <w:r>
+              <w:rPr>
+                <w:sz w:val="18"/>
+              </w:rPr>
+              <w:t>- sit with someone who knows the mapping and figure it out (remotely),</w:t>
+            </w:r>
+          </w:p>
+          <w:p>
+            <w:pPr>
+              <w:rPr>
+                <w:sz w:val="18"/>
+              </w:rPr>
+            </w:pPr>
+            <w:r>
+              <w:rPr>
+                <w:sz w:val="18"/>
+              </w:rPr>
+              <w:t>- have updated mapping documentation,</w:t>
+            </w:r>
+          </w:p>
+          <w:p>
+            <w:pPr>
+              <w:rPr>
+                <w:sz w:val="18"/>
+              </w:rPr>
+            </w:pPr>
+            <w:r>
+              <w:rPr>
+                <w:sz w:val="18"/>
+              </w:rPr>
+              <w:t>- have data from the profile tables matched with their original files</w:t>
+            </w:r>
           </w:p>
         </w:tc>
         <w:tc>
@@ -4573,6 +4976,12 @@
                 <w:sz w:val="18"/>
               </w:rPr>
             </w:pPr>
+            <w:r>
+              <w:rPr>
+                <w:sz w:val="18"/>
+              </w:rPr>
+              <w:t>n/a</w:t>
+            </w:r>
           </w:p>
         </w:tc>
         <w:tc>
@@ -4585,6 +4994,12 @@
                 <w:sz w:val="18"/>
               </w:rPr>
             </w:pPr>
+            <w:r>
+              <w:rPr>
+                <w:sz w:val="18"/>
+              </w:rPr>
+              <w:t>2024-04-23</w:t>
+            </w:r>
           </w:p>
         </w:tc>
         <w:tc>
@@ -4635,6 +5050,12 @@
                 <w:sz w:val="18"/>
               </w:rPr>
             </w:pPr>
+            <w:r>
+              <w:rPr>
+                <w:sz w:val="18"/>
+              </w:rPr>
+              <w:t>26</w:t>
+            </w:r>
           </w:p>
         </w:tc>
         <w:tc>
@@ -4647,6 +5068,32 @@
                 <w:sz w:val="18"/>
               </w:rPr>
             </w:pPr>
+            <w:r>
+              <w:rPr>
+                <w:sz w:val="18"/>
+              </w:rPr>
+              <w:t xml:space="preserve">SERD fields can be found in FIELD_LOOKUP, </w:t>
+            </w:r>
+            <w:proofErr w:type="gramStart"/>
+            <w:r>
+              <w:rPr>
+                <w:sz w:val="18"/>
+              </w:rPr>
+              <w:t>as .</w:t>
+            </w:r>
+            <w:proofErr w:type="gramEnd"/>
+            <w:r>
+              <w:rPr>
+                <w:sz w:val="18"/>
+              </w:rPr>
+              <w:t>CSV.</w:t>
+            </w:r>
+            <w:r>
+              <w:rPr>
+                <w:sz w:val="18"/>
+              </w:rPr>
+              <w:t>. Should we worry about it?</w:t>
+            </w:r>
           </w:p>
         </w:tc>
         <w:tc>
@@ -4660,6 +5107,12 @@
                 <w:sz w:val="18"/>
               </w:rPr>
             </w:pPr>
+            <w:r>
+              <w:rPr>
+                <w:sz w:val="18"/>
+              </w:rPr>
+              <w:t>n/a</w:t>
+            </w:r>
           </w:p>
         </w:tc>
         <w:tc>
@@ -4672,6 +5125,12 @@
                 <w:sz w:val="18"/>
               </w:rPr>
             </w:pPr>
+            <w:r>
+              <w:rPr>
+                <w:sz w:val="18"/>
+              </w:rPr>
+              <w:t>2024-04-23</w:t>
+            </w:r>
           </w:p>
         </w:tc>
         <w:tc>
@@ -4722,6 +5181,12 @@
                 <w:sz w:val="18"/>
               </w:rPr>
             </w:pPr>
+            <w:r>
+              <w:rPr>
+                <w:sz w:val="18"/>
+              </w:rPr>
+              <w:t>27</w:t>
+            </w:r>
           </w:p>
         </w:tc>
         <w:tc>
@@ -4734,6 +5199,48 @@
                 <w:sz w:val="18"/>
               </w:rPr>
             </w:pPr>
+            <w:r>
+              <w:rPr>
+                <w:sz w:val="18"/>
+              </w:rPr>
+              <w:t>Could Steve confirm what these comments mean?</w:t>
+            </w:r>
+          </w:p>
+          <w:p>
+            <w:pPr>
+              <w:pStyle w:val="ListParagraph"/>
+              <w:numPr>
+                <w:ilvl w:val="0"/>
+                <w:numId w:val="15"/>
+              </w:numPr>
+              <w:rPr>
+                <w:sz w:val="18"/>
+              </w:rPr>
+            </w:pPr>
+            <w:r>
+              <w:rPr>
+                <w:sz w:val="18"/>
+              </w:rPr>
+              <w:t>S Data only</w:t>
+            </w:r>
+          </w:p>
+          <w:p>
+            <w:pPr>
+              <w:pStyle w:val="ListParagraph"/>
+              <w:numPr>
+                <w:ilvl w:val="0"/>
+                <w:numId w:val="15"/>
+              </w:numPr>
+              <w:rPr>
+                <w:sz w:val="18"/>
+              </w:rPr>
+            </w:pPr>
+            <w:r>
+              <w:rPr>
+                <w:sz w:val="18"/>
+              </w:rPr>
+              <w:t>Output only</w:t>
+            </w:r>
           </w:p>
         </w:tc>
         <w:tc>
@@ -4809,6 +5316,12 @@
                 <w:sz w:val="18"/>
               </w:rPr>
             </w:pPr>
+            <w:r>
+              <w:rPr>
+                <w:sz w:val="18"/>
+              </w:rPr>
+              <w:t>28</w:t>
+            </w:r>
           </w:p>
         </w:tc>
         <w:tc>
@@ -4821,6 +5334,12 @@
                 <w:sz w:val="18"/>
               </w:rPr>
             </w:pPr>
+            <w:r>
+              <w:rPr>
+                <w:sz w:val="18"/>
+              </w:rPr>
+              <w:t>More details are needed on the data types of DATATYPE_TABLE</w:t>
+            </w:r>
           </w:p>
         </w:tc>
         <w:tc>
@@ -4834,6 +5353,12 @@
                 <w:sz w:val="18"/>
               </w:rPr>
             </w:pPr>
+            <w:r>
+              <w:rPr>
+                <w:sz w:val="18"/>
+              </w:rPr>
+              <w:t>n/a</w:t>
+            </w:r>
           </w:p>
         </w:tc>
         <w:tc>
@@ -4846,93 +5371,14 @@
                 <w:sz w:val="18"/>
               </w:rPr>
             </w:pPr>
-          </w:p>
-        </w:tc>
-        <w:tc>
-          <w:tcPr>
-            <w:tcW w:w="2938" w:type="dxa"/>
-          </w:tcPr>
-          <w:p>
-            <w:pPr>
-              <w:rPr>
-                <w:sz w:val="18"/>
-              </w:rPr>
-            </w:pPr>
-          </w:p>
-        </w:tc>
-        <w:tc>
-          <w:tcPr>
-            <w:tcW w:w="890" w:type="dxa"/>
-          </w:tcPr>
-          <w:p>
-            <w:pPr>
-              <w:rPr>
-                <w:sz w:val="18"/>
-              </w:rPr>
-            </w:pPr>
-          </w:p>
-        </w:tc>
-        <w:tc>
-          <w:tcPr>
-            <w:tcW w:w="2214" w:type="dxa"/>
-          </w:tcPr>
-          <w:p>
-            <w:pPr>
-              <w:rPr>
-                <w:sz w:val="18"/>
-              </w:rPr>
-            </w:pPr>
-          </w:p>
-        </w:tc>
-      </w:tr>
-      <w:tr>
-        <w:tc>
-          <w:tcPr>
-            <w:tcW w:w="420" w:type="dxa"/>
-          </w:tcPr>
-          <w:p>
-            <w:pPr>
-              <w:rPr>
-                <w:sz w:val="18"/>
-              </w:rPr>
-            </w:pPr>
-          </w:p>
-        </w:tc>
-        <w:tc>
-          <w:tcPr>
-            <w:tcW w:w="5676" w:type="dxa"/>
-          </w:tcPr>
-          <w:p>
-            <w:pPr>
-              <w:rPr>
-                <w:sz w:val="18"/>
-              </w:rPr>
-            </w:pPr>
-          </w:p>
-        </w:tc>
-        <w:tc>
-          <w:tcPr>
-            <w:tcW w:w="1134" w:type="dxa"/>
-          </w:tcPr>
-          <w:p>
-            <w:pPr>
-              <w:jc w:val="center"/>
-              <w:rPr>
-                <w:sz w:val="18"/>
-              </w:rPr>
-            </w:pPr>
-          </w:p>
-        </w:tc>
-        <w:tc>
-          <w:tcPr>
-            <w:tcW w:w="1275" w:type="dxa"/>
-          </w:tcPr>
-          <w:p>
-            <w:pPr>
-              <w:rPr>
-                <w:sz w:val="18"/>
-              </w:rPr>
-            </w:pPr>
+            <w:r>
+              <w:rPr>
+                <w:sz w:val="18"/>
+              </w:rPr>
+              <w:t>2024-04-23</w:t>
+            </w:r>
+            <w:bookmarkStart w:id="0" w:name="_GoBack"/>
+            <w:bookmarkEnd w:id="0"/>
           </w:p>
         </w:tc>
         <w:tc>
@@ -4985,7 +5431,7 @@
 </file>
 
 <file path=word/numbering.xml><?xml version="1.0" encoding="utf-8"?>
-<w:numbering xmlns:wpc="http://schemas.microsoft.com/office/word/2010/wordprocessingCanvas" xmlns:cx="http://schemas.microsoft.com/office/drawing/2014/chartex" xmlns:cx1="http://schemas.microsoft.com/office/drawing/2015/9/8/chartex" xmlns:cx2="http://schemas.microsoft.com/office/drawing/2015/10/21/chartex" xmlns:cx3="http://schemas.microsoft.com/office/drawing/2016/5/9/chartex" xmlns:cx4="http://schemas.microsoft.com/office/drawing/2016/5/10/chartex" xmlns:cx5="http://schemas.microsoft.com/office/drawing/2016/5/11/chartex" xmlns:cx6="http://schemas.microsoft.com/office/drawing/2016/5/12/chartex" xmlns:cx7="http://schemas.microsoft.com/office/drawing/2016/5/13/chartex" xmlns:cx8="http://schemas.microsoft.com/office/drawing/2016/5/14/chartex" xmlns:mc="http://schemas.openxmlformats.org/markup-compatibility/2006" xmlns:aink="http://schemas.microsoft.com/office/drawing/2016/ink" xmlns:am3d="http://schemas.microsoft.com/office/drawing/2017/model3d" xmlns:o="urn:schemas-microsoft-com:office:office" xmlns:oel="http://schemas.microsoft.com/office/2019/extlst" xmlns:r="http://schemas.openxmlformats.org/officeDocument/2006/relationships" xmlns:m="http://schemas.openxmlformats.org/officeDocument/2006/math" xmlns:v="urn:schemas-microsoft-com:vml" xmlns:wp14="http://schemas.microsoft.com/office/word/2010/wordprocessingDrawing" xmlns:wp="http://schemas.openxmlformats.org/drawingml/2006/wordprocessingDrawing" xmlns:w10="urn:schemas-microsoft-com:office:word" xmlns:w="http://schemas.openxmlformats.org/wordprocessingml/2006/main" xmlns:w14="http://schemas.microsoft.com/office/word/2010/wordml" xmlns:w15="http://schemas.microsoft.com/office/word/2012/wordml" xmlns:w16cex="http://schemas.microsoft.com/office/word/2018/wordml/cex" xmlns:w16cid="http://schemas.microsoft.com/office/word/2016/wordml/cid" xmlns:w16="http://schemas.microsoft.com/office/word/2018/wordml" xmlns:w16sdtdh="http://schemas.microsoft.com/office/word/2020/wordml/sdtdatahash" xmlns:w16se="http://schemas.microsoft.com/office/word/2015/wordml/symex" xmlns:wpg="http://schemas.microsoft.com/office/word/2010/wordprocessingGroup" xmlns:wpi="http://schemas.microsoft.com/office/word/2010/wordprocessingInk" xmlns:wne="http://schemas.microsoft.com/office/word/2006/wordml" xmlns:wps="http://schemas.microsoft.com/office/word/2010/wordprocessingShape" mc:Ignorable="w14 w15 w16se w16cid w16 w16cex w16sdtdh wp14">
+<w:numbering xmlns:wpc="http://schemas.microsoft.com/office/word/2010/wordprocessingCanvas" xmlns:cx="http://schemas.microsoft.com/office/drawing/2014/chartex" xmlns:cx1="http://schemas.microsoft.com/office/drawing/2015/9/8/chartex" xmlns:cx2="http://schemas.microsoft.com/office/drawing/2015/10/21/chartex" xmlns:cx3="http://schemas.microsoft.com/office/drawing/2016/5/9/chartex" xmlns:cx4="http://schemas.microsoft.com/office/drawing/2016/5/10/chartex" xmlns:cx5="http://schemas.microsoft.com/office/drawing/2016/5/11/chartex" xmlns:cx6="http://schemas.microsoft.com/office/drawing/2016/5/12/chartex" xmlns:cx7="http://schemas.microsoft.com/office/drawing/2016/5/13/chartex" xmlns:cx8="http://schemas.microsoft.com/office/drawing/2016/5/14/chartex" xmlns:mc="http://schemas.openxmlformats.org/markup-compatibility/2006" xmlns:aink="http://schemas.microsoft.com/office/drawing/2016/ink" xmlns:am3d="http://schemas.microsoft.com/office/drawing/2017/model3d" xmlns:o="urn:schemas-microsoft-com:office:office" xmlns:r="http://schemas.openxmlformats.org/officeDocument/2006/relationships" xmlns:m="http://schemas.openxmlformats.org/officeDocument/2006/math" xmlns:v="urn:schemas-microsoft-com:vml" xmlns:wp14="http://schemas.microsoft.com/office/word/2010/wordprocessingDrawing" xmlns:wp="http://schemas.openxmlformats.org/drawingml/2006/wordprocessingDrawing" xmlns:w10="urn:schemas-microsoft-com:office:word" xmlns:w="http://schemas.openxmlformats.org/wordprocessingml/2006/main" xmlns:w14="http://schemas.microsoft.com/office/word/2010/wordml" xmlns:w15="http://schemas.microsoft.com/office/word/2012/wordml" xmlns:w16cid="http://schemas.microsoft.com/office/word/2016/wordml/cid" xmlns:w16se="http://schemas.microsoft.com/office/word/2015/wordml/symex" xmlns:wpg="http://schemas.microsoft.com/office/word/2010/wordprocessingGroup" xmlns:wpi="http://schemas.microsoft.com/office/word/2010/wordprocessingInk" xmlns:wne="http://schemas.microsoft.com/office/word/2006/wordml" xmlns:wps="http://schemas.microsoft.com/office/word/2010/wordprocessingShape" mc:Ignorable="w14 w15 w16se w16cid wp14">
   <w:abstractNum w:abstractNumId="0" w15:restartNumberingAfterBreak="0">
     <w:nsid w:val="07502D6B"/>
     <w:multiLevelType w:val="hybridMultilevel"/>
@@ -6117,6 +6563,119 @@
     </w:lvl>
   </w:abstractNum>
   <w:abstractNum w:abstractNumId="10" w15:restartNumberingAfterBreak="0">
+    <w:nsid w:val="5E785CE6"/>
+    <w:multiLevelType w:val="hybridMultilevel"/>
+    <w:tmpl w:val="62E2D70A"/>
+    <w:lvl w:ilvl="0" w:tplc="08090001">
+      <w:start w:val="1"/>
+      <w:numFmt w:val="bullet"/>
+      <w:lvlText w:val=""/>
+      <w:lvlJc w:val="left"/>
+      <w:pPr>
+        <w:ind w:left="720" w:hanging="360"/>
+      </w:pPr>
+      <w:rPr>
+        <w:rFonts w:ascii="Symbol" w:hAnsi="Symbol" w:hint="default"/>
+      </w:rPr>
+    </w:lvl>
+    <w:lvl w:ilvl="1" w:tplc="08090003" w:tentative="1">
+      <w:start w:val="1"/>
+      <w:numFmt w:val="bullet"/>
+      <w:lvlText w:val="o"/>
+      <w:lvlJc w:val="left"/>
+      <w:pPr>
+        <w:ind w:left="1440" w:hanging="360"/>
+      </w:pPr>
+      <w:rPr>
+        <w:rFonts w:ascii="Courier New" w:hAnsi="Courier New" w:cs="Courier New" w:hint="default"/>
+      </w:rPr>
+    </w:lvl>
+    <w:lvl w:ilvl="2" w:tplc="08090005" w:tentative="1">
+      <w:start w:val="1"/>
+      <w:numFmt w:val="bullet"/>
+      <w:lvlText w:val=""/>
+      <w:lvlJc w:val="left"/>
+      <w:pPr>
+        <w:ind w:left="2160" w:hanging="360"/>
+      </w:pPr>
+      <w:rPr>
+        <w:rFonts w:ascii="Wingdings" w:hAnsi="Wingdings" w:hint="default"/>
+      </w:rPr>
+    </w:lvl>
+    <w:lvl w:ilvl="3" w:tplc="08090001" w:tentative="1">
+      <w:start w:val="1"/>
+      <w:numFmt w:val="bullet"/>
+      <w:lvlText w:val=""/>
+      <w:lvlJc w:val="left"/>
+      <w:pPr>
+        <w:ind w:left="2880" w:hanging="360"/>
+      </w:pPr>
+      <w:rPr>
+        <w:rFonts w:ascii="Symbol" w:hAnsi="Symbol" w:hint="default"/>
+      </w:rPr>
+    </w:lvl>
+    <w:lvl w:ilvl="4" w:tplc="08090003" w:tentative="1">
+      <w:start w:val="1"/>
+      <w:numFmt w:val="bullet"/>
+      <w:lvlText w:val="o"/>
+      <w:lvlJc w:val="left"/>
+      <w:pPr>
+        <w:ind w:left="3600" w:hanging="360"/>
+      </w:pPr>
+      <w:rPr>
+        <w:rFonts w:ascii="Courier New" w:hAnsi="Courier New" w:cs="Courier New" w:hint="default"/>
+      </w:rPr>
+    </w:lvl>
+    <w:lvl w:ilvl="5" w:tplc="08090005" w:tentative="1">
+      <w:start w:val="1"/>
+      <w:numFmt w:val="bullet"/>
+      <w:lvlText w:val=""/>
+      <w:lvlJc w:val="left"/>
+      <w:pPr>
+        <w:ind w:left="4320" w:hanging="360"/>
+      </w:pPr>
+      <w:rPr>
+        <w:rFonts w:ascii="Wingdings" w:hAnsi="Wingdings" w:hint="default"/>
+      </w:rPr>
+    </w:lvl>
+    <w:lvl w:ilvl="6" w:tplc="08090001" w:tentative="1">
+      <w:start w:val="1"/>
+      <w:numFmt w:val="bullet"/>
+      <w:lvlText w:val=""/>
+      <w:lvlJc w:val="left"/>
+      <w:pPr>
+        <w:ind w:left="5040" w:hanging="360"/>
+      </w:pPr>
+      <w:rPr>
+        <w:rFonts w:ascii="Symbol" w:hAnsi="Symbol" w:hint="default"/>
+      </w:rPr>
+    </w:lvl>
+    <w:lvl w:ilvl="7" w:tplc="08090003" w:tentative="1">
+      <w:start w:val="1"/>
+      <w:numFmt w:val="bullet"/>
+      <w:lvlText w:val="o"/>
+      <w:lvlJc w:val="left"/>
+      <w:pPr>
+        <w:ind w:left="5760" w:hanging="360"/>
+      </w:pPr>
+      <w:rPr>
+        <w:rFonts w:ascii="Courier New" w:hAnsi="Courier New" w:cs="Courier New" w:hint="default"/>
+      </w:rPr>
+    </w:lvl>
+    <w:lvl w:ilvl="8" w:tplc="08090005" w:tentative="1">
+      <w:start w:val="1"/>
+      <w:numFmt w:val="bullet"/>
+      <w:lvlText w:val=""/>
+      <w:lvlJc w:val="left"/>
+      <w:pPr>
+        <w:ind w:left="6480" w:hanging="360"/>
+      </w:pPr>
+      <w:rPr>
+        <w:rFonts w:ascii="Wingdings" w:hAnsi="Wingdings" w:hint="default"/>
+      </w:rPr>
+    </w:lvl>
+  </w:abstractNum>
+  <w:abstractNum w:abstractNumId="11" w15:restartNumberingAfterBreak="0">
     <w:nsid w:val="6D26196A"/>
     <w:multiLevelType w:val="hybridMultilevel"/>
     <w:tmpl w:val="6394A188"/>
@@ -6229,7 +6788,7 @@
       </w:rPr>
     </w:lvl>
   </w:abstractNum>
-  <w:abstractNum w:abstractNumId="11" w15:restartNumberingAfterBreak="0">
+  <w:abstractNum w:abstractNumId="12" w15:restartNumberingAfterBreak="0">
     <w:nsid w:val="718B2B62"/>
     <w:multiLevelType w:val="hybridMultilevel"/>
     <w:tmpl w:val="EE6AD714"/>
@@ -6342,7 +6901,7 @@
       </w:rPr>
     </w:lvl>
   </w:abstractNum>
-  <w:abstractNum w:abstractNumId="12" w15:restartNumberingAfterBreak="0">
+  <w:abstractNum w:abstractNumId="13" w15:restartNumberingAfterBreak="0">
     <w:nsid w:val="72B3125A"/>
     <w:multiLevelType w:val="hybridMultilevel"/>
     <w:tmpl w:val="756C307A"/>
@@ -6455,7 +7014,7 @@
       </w:rPr>
     </w:lvl>
   </w:abstractNum>
-  <w:abstractNum w:abstractNumId="13" w15:restartNumberingAfterBreak="0">
+  <w:abstractNum w:abstractNumId="14" w15:restartNumberingAfterBreak="0">
     <w:nsid w:val="7C0106BF"/>
     <w:multiLevelType w:val="hybridMultilevel"/>
     <w:tmpl w:val="F148D632"/>
@@ -6568,53 +7127,56 @@
       </w:rPr>
     </w:lvl>
   </w:abstractNum>
-  <w:num w:numId="1" w16cid:durableId="1860197804">
+  <w:num w:numId="1">
     <w:abstractNumId w:val="9"/>
   </w:num>
-  <w:num w:numId="2" w16cid:durableId="1111313688">
+  <w:num w:numId="2">
     <w:abstractNumId w:val="5"/>
   </w:num>
-  <w:num w:numId="3" w16cid:durableId="1429542618">
+  <w:num w:numId="3">
+    <w:abstractNumId w:val="14"/>
+  </w:num>
+  <w:num w:numId="4">
+    <w:abstractNumId w:val="1"/>
+  </w:num>
+  <w:num w:numId="5">
+    <w:abstractNumId w:val="4"/>
+  </w:num>
+  <w:num w:numId="6">
+    <w:abstractNumId w:val="6"/>
+  </w:num>
+  <w:num w:numId="7">
+    <w:abstractNumId w:val="7"/>
+  </w:num>
+  <w:num w:numId="8">
+    <w:abstractNumId w:val="2"/>
+  </w:num>
+  <w:num w:numId="9">
+    <w:abstractNumId w:val="11"/>
+  </w:num>
+  <w:num w:numId="10">
+    <w:abstractNumId w:val="12"/>
+  </w:num>
+  <w:num w:numId="11">
     <w:abstractNumId w:val="13"/>
   </w:num>
-  <w:num w:numId="4" w16cid:durableId="399521811">
-    <w:abstractNumId w:val="1"/>
-  </w:num>
-  <w:num w:numId="5" w16cid:durableId="838496945">
-    <w:abstractNumId w:val="4"/>
-  </w:num>
-  <w:num w:numId="6" w16cid:durableId="1032805396">
-    <w:abstractNumId w:val="6"/>
-  </w:num>
-  <w:num w:numId="7" w16cid:durableId="1365206699">
-    <w:abstractNumId w:val="7"/>
-  </w:num>
-  <w:num w:numId="8" w16cid:durableId="424961088">
-    <w:abstractNumId w:val="2"/>
-  </w:num>
-  <w:num w:numId="9" w16cid:durableId="911547291">
-    <w:abstractNumId w:val="10"/>
-  </w:num>
-  <w:num w:numId="10" w16cid:durableId="600987492">
-    <w:abstractNumId w:val="11"/>
-  </w:num>
-  <w:num w:numId="11" w16cid:durableId="972907651">
-    <w:abstractNumId w:val="12"/>
-  </w:num>
-  <w:num w:numId="12" w16cid:durableId="815954866">
+  <w:num w:numId="12">
     <w:abstractNumId w:val="3"/>
   </w:num>
-  <w:num w:numId="13" w16cid:durableId="1194726547">
+  <w:num w:numId="13">
     <w:abstractNumId w:val="8"/>
   </w:num>
-  <w:num w:numId="14" w16cid:durableId="876545578">
+  <w:num w:numId="14">
     <w:abstractNumId w:val="0"/>
+  </w:num>
+  <w:num w:numId="15">
+    <w:abstractNumId w:val="10"/>
   </w:num>
 </w:numbering>
 </file>
 
 <file path=word/styles.xml><?xml version="1.0" encoding="utf-8"?>
-<w:styles xmlns:mc="http://schemas.openxmlformats.org/markup-compatibility/2006" xmlns:r="http://schemas.openxmlformats.org/officeDocument/2006/relationships" xmlns:w="http://schemas.openxmlformats.org/wordprocessingml/2006/main" xmlns:w14="http://schemas.microsoft.com/office/word/2010/wordml" xmlns:w15="http://schemas.microsoft.com/office/word/2012/wordml" xmlns:w16cex="http://schemas.microsoft.com/office/word/2018/wordml/cex" xmlns:w16cid="http://schemas.microsoft.com/office/word/2016/wordml/cid" xmlns:w16="http://schemas.microsoft.com/office/word/2018/wordml" xmlns:w16sdtdh="http://schemas.microsoft.com/office/word/2020/wordml/sdtdatahash" xmlns:w16se="http://schemas.microsoft.com/office/word/2015/wordml/symex" mc:Ignorable="w14 w15 w16se w16cid w16 w16cex w16sdtdh">
+<w:styles xmlns:mc="http://schemas.openxmlformats.org/markup-compatibility/2006" xmlns:r="http://schemas.openxmlformats.org/officeDocument/2006/relationships" xmlns:w="http://schemas.openxmlformats.org/wordprocessingml/2006/main" xmlns:w14="http://schemas.microsoft.com/office/word/2010/wordml" xmlns:w15="http://schemas.microsoft.com/office/word/2012/wordml" xmlns:w16cid="http://schemas.microsoft.com/office/word/2016/wordml/cid" xmlns:w16se="http://schemas.microsoft.com/office/word/2015/wordml/symex" mc:Ignorable="w14 w15 w16se w16cid">
   <w:docDefaults>
     <w:rPrDefault>
       <w:rPr>
@@ -6630,7 +7192,7 @@
       </w:pPr>
     </w:pPrDefault>
   </w:docDefaults>
-  <w:latentStyles w:defLockedState="0" w:defUIPriority="99" w:defSemiHidden="0" w:defUnhideWhenUsed="0" w:defQFormat="0" w:count="376">
+  <w:latentStyles w:defLockedState="0" w:defUIPriority="99" w:defSemiHidden="0" w:defUnhideWhenUsed="0" w:defQFormat="0" w:count="375">
     <w:lsdException w:name="Normal" w:uiPriority="0" w:qFormat="1"/>
     <w:lsdException w:name="heading 1" w:uiPriority="9" w:qFormat="1"/>
     <w:lsdException w:name="heading 2" w:semiHidden="1" w:uiPriority="9" w:unhideWhenUsed="1" w:qFormat="1"/>
@@ -7006,7 +7568,6 @@
     <w:lsdException w:name="Smart Hyperlink" w:semiHidden="1" w:unhideWhenUsed="1"/>
     <w:lsdException w:name="Hashtag" w:semiHidden="1" w:unhideWhenUsed="1"/>
     <w:lsdException w:name="Unresolved Mention" w:semiHidden="1" w:unhideWhenUsed="1"/>
-    <w:lsdException w:name="Smart Link" w:semiHidden="1" w:unhideWhenUsed="1"/>
   </w:latentStyles>
   <w:style w:type="paragraph" w:default="1" w:styleId="Normal">
     <w:name w:val="Normal"/>
@@ -7640,10 +8201,16 @@
 <file path=customXml/itemProps3.xml><?xml version="1.0" encoding="utf-8"?>
 <ds:datastoreItem xmlns:ds="http://schemas.openxmlformats.org/officeDocument/2006/customXml" ds:itemID="{E83DC1BB-B19F-43BC-B800-B090BE7C2154}">
   <ds:schemaRefs>
+    <ds:schemaRef ds:uri="http://www.w3.org/XML/1998/namespace"/>
+    <ds:schemaRef ds:uri="http://schemas.microsoft.com/office/2006/documentManagement/types"/>
     <ds:schemaRef ds:uri="http://schemas.microsoft.com/office/2006/metadata/properties"/>
     <ds:schemaRef ds:uri="http://schemas.microsoft.com/office/infopath/2007/PartnerControls"/>
+    <ds:schemaRef ds:uri="http://purl.org/dc/elements/1.1/"/>
+    <ds:schemaRef ds:uri="http://schemas.openxmlformats.org/package/2006/metadata/core-properties"/>
+    <ds:schemaRef ds:uri="42d8e6db-7b1e-4a51-8fbb-e5e83cc76820"/>
     <ds:schemaRef ds:uri="3d161086-4829-409f-9f75-5bde88dcb151"/>
-    <ds:schemaRef ds:uri="42d8e6db-7b1e-4a51-8fbb-e5e83cc76820"/>
+    <ds:schemaRef ds:uri="http://purl.org/dc/dcmitype/"/>
+    <ds:schemaRef ds:uri="http://purl.org/dc/terms/"/>
   </ds:schemaRefs>
 </ds:datastoreItem>
 </file>
</xml_diff>

<commit_message>
MEDS_TABLE updated with table separation
Scrips unified in the same folder
</commit_message>
<xml_diff>
--- a/analysis/User_Questions.docx
+++ b/analysis/User_Questions.docx
@@ -3571,13 +3571,29 @@
               </w:numPr>
               <w:rPr>
                 <w:sz w:val="18"/>
-              </w:rPr>
-            </w:pPr>
-            <w:r>
-              <w:rPr>
-                <w:sz w:val="18"/>
-              </w:rPr>
-              <w:t>It is an old sample and the problem has been fixed?</w:t>
+                <w:szCs w:val="18"/>
+              </w:rPr>
+            </w:pPr>
+            <w:r>
+              <w:rPr>
+                <w:sz w:val="18"/>
+                <w:szCs w:val="18"/>
+              </w:rPr>
+              <w:t xml:space="preserve">It is an old </w:t>
+            </w:r>
+            <w:r>
+              <w:rPr>
+                <w:sz w:val="18"/>
+                <w:szCs w:val="18"/>
+              </w:rPr>
+              <w:t>sample,</w:t>
+            </w:r>
+            <w:r>
+              <w:rPr>
+                <w:sz w:val="18"/>
+                <w:szCs w:val="18"/>
+              </w:rPr>
+              <w:t xml:space="preserve"> and the problem has been fixed?</w:t>
             </w:r>
           </w:p>
           <w:p>
@@ -3843,11 +3859,13 @@
             <w:pPr>
               <w:rPr>
                 <w:sz w:val="18"/>
-              </w:rPr>
-            </w:pPr>
-            <w:r>
-              <w:rPr>
-                <w:sz w:val="18"/>
+                <w:szCs w:val="18"/>
+              </w:rPr>
+            </w:pPr>
+            <w:r>
+              <w:rPr>
+                <w:sz w:val="18"/>
+                <w:szCs w:val="18"/>
               </w:rPr>
               <w:t xml:space="preserve">The fields </w:t>
             </w:r>
@@ -3855,6 +3873,7 @@
             <w:r>
               <w:rPr>
                 <w:sz w:val="18"/>
+                <w:szCs w:val="18"/>
               </w:rPr>
               <w:t>atmospheric_pressure</w:t>
             </w:r>
@@ -3862,6 +3881,7 @@
             <w:r>
               <w:rPr>
                 <w:sz w:val="18"/>
+                <w:szCs w:val="18"/>
               </w:rPr>
               <w:t xml:space="preserve"> and </w:t>
             </w:r>
@@ -3869,6 +3889,7 @@
             <w:r>
               <w:rPr>
                 <w:sz w:val="18"/>
+                <w:szCs w:val="18"/>
               </w:rPr>
               <w:t>min_observation_depth</w:t>
             </w:r>
@@ -3876,6 +3897,7 @@
             <w:r>
               <w:rPr>
                 <w:sz w:val="18"/>
+                <w:szCs w:val="18"/>
               </w:rPr>
               <w:t xml:space="preserve"> have ‘</w:t>
             </w:r>
@@ -3883,13 +3905,22 @@
             <w:r>
               <w:rPr>
                 <w:sz w:val="18"/>
-              </w:rPr>
-              <w:t>-‘ inserted</w:t>
+                <w:szCs w:val="18"/>
+              </w:rPr>
+              <w:t>-‘</w:t>
             </w:r>
             <w:proofErr w:type="gramEnd"/>
             <w:r>
               <w:rPr>
                 <w:sz w:val="18"/>
+                <w:szCs w:val="18"/>
+              </w:rPr>
+              <w:t>inserted</w:t>
+            </w:r>
+            <w:r>
+              <w:rPr>
+                <w:sz w:val="18"/>
+                <w:szCs w:val="18"/>
               </w:rPr>
               <w:t xml:space="preserve"> in the last line of the sample (6-54) :</w:t>
             </w:r>
@@ -3939,13 +3970,29 @@
               </w:numPr>
               <w:rPr>
                 <w:sz w:val="18"/>
-              </w:rPr>
-            </w:pPr>
-            <w:r>
-              <w:rPr>
-                <w:sz w:val="18"/>
-              </w:rPr>
-              <w:t>It is an old sample and the problem has been fixed?</w:t>
+                <w:szCs w:val="18"/>
+              </w:rPr>
+            </w:pPr>
+            <w:r>
+              <w:rPr>
+                <w:sz w:val="18"/>
+                <w:szCs w:val="18"/>
+              </w:rPr>
+              <w:t xml:space="preserve">It is an old </w:t>
+            </w:r>
+            <w:r>
+              <w:rPr>
+                <w:sz w:val="18"/>
+                <w:szCs w:val="18"/>
+              </w:rPr>
+              <w:t>sample,</w:t>
+            </w:r>
+            <w:r>
+              <w:rPr>
+                <w:sz w:val="18"/>
+                <w:szCs w:val="18"/>
+              </w:rPr>
+              <w:t xml:space="preserve"> and the problem has been fixed?</w:t>
             </w:r>
           </w:p>
           <w:p>
@@ -4448,7 +4495,26 @@
               <w:rPr>
                 <w:sz w:val="18"/>
               </w:rPr>
-              <w:t>What is the table OBSERVATION, what is it used for and do we need to populate it?</w:t>
+              <w:t xml:space="preserve">What is the table OBSERVATION, what is it used </w:t>
+            </w:r>
+            <w:r>
+              <w:rPr>
+                <w:sz w:val="18"/>
+              </w:rPr>
+              <w:t>for</w:t>
+            </w:r>
+            <w:r>
+              <w:rPr>
+                <w:sz w:val="18"/>
+                <w:szCs w:val="18"/>
+              </w:rPr>
+              <w:t>,</w:t>
+            </w:r>
+            <w:r>
+              <w:rPr>
+                <w:sz w:val="18"/>
+              </w:rPr>
+              <w:t xml:space="preserve"> and do we need to populate it?</w:t>
             </w:r>
           </w:p>
         </w:tc>
@@ -4543,12 +4609,6 @@
                 <w:sz w:val="18"/>
               </w:rPr>
             </w:pPr>
-            <w:r>
-              <w:rPr>
-                <w:sz w:val="18"/>
-              </w:rPr>
-              <w:t>22</w:t>
-            </w:r>
           </w:p>
         </w:tc>
         <w:tc>
@@ -4561,12 +4621,6 @@
                 <w:sz w:val="18"/>
               </w:rPr>
             </w:pPr>
-            <w:r>
-              <w:rPr>
-                <w:sz w:val="18"/>
-              </w:rPr>
-              <w:t xml:space="preserve">There are three different SERD profile data. Are SERD files also of different types, related to those three profiles? </w:t>
-            </w:r>
           </w:p>
         </w:tc>
         <w:tc>
@@ -4580,12 +4634,6 @@
                 <w:sz w:val="18"/>
               </w:rPr>
             </w:pPr>
-            <w:r>
-              <w:rPr>
-                <w:sz w:val="18"/>
-              </w:rPr>
-              <w:t>n/a</w:t>
-            </w:r>
           </w:p>
         </w:tc>
         <w:tc>
@@ -4598,12 +4646,6 @@
                 <w:sz w:val="18"/>
               </w:rPr>
             </w:pPr>
-            <w:r>
-              <w:rPr>
-                <w:sz w:val="18"/>
-              </w:rPr>
-              <w:t>2024-04-23</w:t>
-            </w:r>
           </w:p>
         </w:tc>
         <w:tc>
@@ -4900,12 +4942,6 @@
                 <w:sz w:val="18"/>
               </w:rPr>
             </w:pPr>
-            <w:r>
-              <w:rPr>
-                <w:sz w:val="18"/>
-              </w:rPr>
-              <w:t>25</w:t>
-            </w:r>
           </w:p>
         </w:tc>
         <w:tc>
@@ -4918,51 +4954,6 @@
                 <w:sz w:val="18"/>
               </w:rPr>
             </w:pPr>
-            <w:r>
-              <w:rPr>
-                <w:sz w:val="18"/>
-              </w:rPr>
-              <w:t>To finish the SERD standards analysis, we could</w:t>
-            </w:r>
-          </w:p>
-          <w:p>
-            <w:pPr>
-              <w:rPr>
-                <w:sz w:val="18"/>
-              </w:rPr>
-            </w:pPr>
-            <w:r>
-              <w:rPr>
-                <w:sz w:val="18"/>
-              </w:rPr>
-              <w:t>- sit with someone who knows the mapping and figure it out (remotely),</w:t>
-            </w:r>
-          </w:p>
-          <w:p>
-            <w:pPr>
-              <w:rPr>
-                <w:sz w:val="18"/>
-              </w:rPr>
-            </w:pPr>
-            <w:r>
-              <w:rPr>
-                <w:sz w:val="18"/>
-              </w:rPr>
-              <w:t>- have updated mapping documentation,</w:t>
-            </w:r>
-          </w:p>
-          <w:p>
-            <w:pPr>
-              <w:rPr>
-                <w:sz w:val="18"/>
-              </w:rPr>
-            </w:pPr>
-            <w:r>
-              <w:rPr>
-                <w:sz w:val="18"/>
-              </w:rPr>
-              <w:t>- have data from the profile tables matched with their original files</w:t>
-            </w:r>
           </w:p>
         </w:tc>
         <w:tc>
@@ -4976,12 +4967,6 @@
                 <w:sz w:val="18"/>
               </w:rPr>
             </w:pPr>
-            <w:r>
-              <w:rPr>
-                <w:sz w:val="18"/>
-              </w:rPr>
-              <w:t>n/a</w:t>
-            </w:r>
           </w:p>
         </w:tc>
         <w:tc>
@@ -4994,12 +4979,6 @@
                 <w:sz w:val="18"/>
               </w:rPr>
             </w:pPr>
-            <w:r>
-              <w:rPr>
-                <w:sz w:val="18"/>
-              </w:rPr>
-              <w:t>2024-04-23</w:t>
-            </w:r>
           </w:p>
         </w:tc>
         <w:tc>
@@ -5066,11 +5045,13 @@
             <w:pPr>
               <w:rPr>
                 <w:sz w:val="18"/>
-              </w:rPr>
-            </w:pPr>
-            <w:r>
-              <w:rPr>
-                <w:sz w:val="18"/>
+                <w:szCs w:val="18"/>
+              </w:rPr>
+            </w:pPr>
+            <w:r>
+              <w:rPr>
+                <w:sz w:val="18"/>
+                <w:szCs w:val="18"/>
               </w:rPr>
               <w:t xml:space="preserve">SERD fields can be found in FIELD_LOOKUP, </w:t>
             </w:r>
@@ -5078,21 +5059,24 @@
             <w:r>
               <w:rPr>
                 <w:sz w:val="18"/>
-              </w:rPr>
-              <w:t>as .</w:t>
+                <w:szCs w:val="18"/>
+              </w:rPr>
+              <w:t>as.</w:t>
+            </w:r>
+            <w:r>
+              <w:rPr>
+                <w:sz w:val="18"/>
+                <w:szCs w:val="18"/>
+              </w:rPr>
+              <w:t>CSV..</w:t>
             </w:r>
             <w:proofErr w:type="gramEnd"/>
             <w:r>
               <w:rPr>
                 <w:sz w:val="18"/>
-              </w:rPr>
-              <w:t>CSV.</w:t>
-            </w:r>
-            <w:r>
-              <w:rPr>
-                <w:sz w:val="18"/>
-              </w:rPr>
-              <w:t>. Should we worry about it?</w:t>
+                <w:szCs w:val="18"/>
+              </w:rPr>
+              <w:t xml:space="preserve"> Should we worry about it?</w:t>
             </w:r>
           </w:p>
         </w:tc>
@@ -5241,6 +5225,30 @@
               </w:rPr>
               <w:t>Output only</w:t>
             </w:r>
+            <w:r>
+              <w:rPr>
+                <w:sz w:val="18"/>
+              </w:rPr>
+              <w:t xml:space="preserve"> (what is, confirm what we need to do) </w:t>
+            </w:r>
+          </w:p>
+          <w:p>
+            <w:pPr>
+              <w:pStyle w:val="ListParagraph"/>
+              <w:numPr>
+                <w:ilvl w:val="0"/>
+                <w:numId w:val="15"/>
+              </w:numPr>
+              <w:rPr>
+                <w:sz w:val="18"/>
+              </w:rPr>
+            </w:pPr>
+            <w:r>
+              <w:rPr>
+                <w:sz w:val="18"/>
+              </w:rPr>
+              <w:t>Confirmation what is the red formatting</w:t>
+            </w:r>
           </w:p>
         </w:tc>
         <w:tc>
@@ -5377,18 +5385,181 @@
               </w:rPr>
               <w:t>2024-04-23</w:t>
             </w:r>
+          </w:p>
+        </w:tc>
+        <w:tc>
+          <w:tcPr>
+            <w:tcW w:w="2938" w:type="dxa"/>
+          </w:tcPr>
+          <w:p>
+            <w:pPr>
+              <w:rPr>
+                <w:sz w:val="18"/>
+              </w:rPr>
+            </w:pPr>
+          </w:p>
+        </w:tc>
+        <w:tc>
+          <w:tcPr>
+            <w:tcW w:w="890" w:type="dxa"/>
+          </w:tcPr>
+          <w:p>
+            <w:pPr>
+              <w:rPr>
+                <w:sz w:val="18"/>
+              </w:rPr>
+            </w:pPr>
+          </w:p>
+        </w:tc>
+        <w:tc>
+          <w:tcPr>
+            <w:tcW w:w="2214" w:type="dxa"/>
+          </w:tcPr>
+          <w:p>
+            <w:pPr>
+              <w:rPr>
+                <w:sz w:val="18"/>
+              </w:rPr>
+            </w:pPr>
+          </w:p>
+        </w:tc>
+      </w:tr>
+      <w:tr>
+        <w:trPr>
+          <w:trHeight w:val="300"/>
+        </w:trPr>
+        <w:tc>
+          <w:tcPr>
+            <w:tcW w:w="420" w:type="dxa"/>
+          </w:tcPr>
+          <w:p>
+            <w:pPr>
+              <w:rPr>
+                <w:sz w:val="18"/>
+                <w:szCs w:val="18"/>
+              </w:rPr>
+            </w:pPr>
+            <w:r>
+              <w:rPr>
+                <w:sz w:val="18"/>
+                <w:szCs w:val="18"/>
+              </w:rPr>
+              <w:t>29</w:t>
+            </w:r>
+          </w:p>
+        </w:tc>
+        <w:tc>
+          <w:tcPr>
+            <w:tcW w:w="5676" w:type="dxa"/>
+          </w:tcPr>
+          <w:p>
+            <w:pPr>
+              <w:rPr>
+                <w:sz w:val="18"/>
+                <w:szCs w:val="18"/>
+              </w:rPr>
+            </w:pPr>
+            <w:r>
+              <w:rPr>
+                <w:sz w:val="18"/>
+                <w:szCs w:val="18"/>
+              </w:rPr>
+              <w:t>What are the SDO_GEOMETRY fields for? Do we need them in input, output, maps?</w:t>
+            </w:r>
+          </w:p>
+          <w:p>
+            <w:pPr>
+              <w:pStyle w:val="ListParagraph"/>
+              <w:numPr>
+                <w:ilvl w:val="0"/>
+                <w:numId w:val="17"/>
+              </w:numPr>
+              <w:rPr>
+                <w:sz w:val="18"/>
+                <w:szCs w:val="18"/>
+              </w:rPr>
+            </w:pPr>
+            <w:r>
+              <w:rPr>
+                <w:sz w:val="18"/>
+                <w:szCs w:val="18"/>
+              </w:rPr>
+              <w:t>To insert the LOCATION fields, we need SRID data.</w:t>
+            </w:r>
+          </w:p>
+          <w:p>
+            <w:pPr>
+              <w:pStyle w:val="ListParagraph"/>
+              <w:numPr>
+                <w:ilvl w:val="0"/>
+                <w:numId w:val="16"/>
+              </w:numPr>
+              <w:rPr>
+                <w:sz w:val="18"/>
+                <w:szCs w:val="18"/>
+              </w:rPr>
+            </w:pPr>
+            <w:r>
+              <w:rPr>
+                <w:sz w:val="18"/>
+                <w:szCs w:val="18"/>
+              </w:rPr>
+              <w:t xml:space="preserve">To be able to have the fields populated in dev, so we can build exports as needed, we need SRID data </w:t>
+            </w:r>
             <w:bookmarkStart w:id="0" w:name="_GoBack"/>
             <w:bookmarkEnd w:id="0"/>
           </w:p>
         </w:tc>
         <w:tc>
           <w:tcPr>
+            <w:tcW w:w="1134" w:type="dxa"/>
+          </w:tcPr>
+          <w:p>
+            <w:pPr>
+              <w:jc w:val="center"/>
+              <w:rPr>
+                <w:sz w:val="18"/>
+                <w:szCs w:val="18"/>
+              </w:rPr>
+            </w:pPr>
+            <w:r>
+              <w:rPr>
+                <w:sz w:val="18"/>
+                <w:szCs w:val="18"/>
+              </w:rPr>
+              <w:t>n/a</w:t>
+            </w:r>
+          </w:p>
+        </w:tc>
+        <w:tc>
+          <w:tcPr>
+            <w:tcW w:w="1275" w:type="dxa"/>
+          </w:tcPr>
+          <w:p>
+            <w:pPr>
+              <w:rPr>
+                <w:sz w:val="18"/>
+                <w:szCs w:val="18"/>
+              </w:rPr>
+            </w:pPr>
+            <w:r>
+              <w:rPr>
+                <w:sz w:val="18"/>
+                <w:szCs w:val="18"/>
+              </w:rPr>
+              <w:t>2024-04-24</w:t>
+            </w:r>
+          </w:p>
+        </w:tc>
+        <w:tc>
+          <w:tcPr>
             <w:tcW w:w="2938" w:type="dxa"/>
           </w:tcPr>
           <w:p>
             <w:pPr>
               <w:rPr>
                 <w:sz w:val="18"/>
+                <w:szCs w:val="18"/>
               </w:rPr>
             </w:pPr>
           </w:p>
@@ -5401,6 +5572,7 @@
             <w:pPr>
               <w:rPr>
                 <w:sz w:val="18"/>
+                <w:szCs w:val="18"/>
               </w:rPr>
             </w:pPr>
           </w:p>
@@ -5413,6 +5585,7 @@
             <w:pPr>
               <w:rPr>
                 <w:sz w:val="18"/>
+                <w:szCs w:val="18"/>
               </w:rPr>
             </w:pPr>
           </w:p>
@@ -6450,6 +6623,119 @@
     </w:lvl>
   </w:abstractNum>
   <w:abstractNum w:abstractNumId="9" w15:restartNumberingAfterBreak="0">
+    <w:nsid w:val="401A5924"/>
+    <w:multiLevelType w:val="hybridMultilevel"/>
+    <w:tmpl w:val="1042F4BA"/>
+    <w:lvl w:ilvl="0" w:tplc="08090001">
+      <w:start w:val="1"/>
+      <w:numFmt w:val="bullet"/>
+      <w:lvlText w:val=""/>
+      <w:lvlJc w:val="left"/>
+      <w:pPr>
+        <w:ind w:left="720" w:hanging="360"/>
+      </w:pPr>
+      <w:rPr>
+        <w:rFonts w:ascii="Symbol" w:hAnsi="Symbol" w:hint="default"/>
+      </w:rPr>
+    </w:lvl>
+    <w:lvl w:ilvl="1" w:tplc="08090003" w:tentative="1">
+      <w:start w:val="1"/>
+      <w:numFmt w:val="bullet"/>
+      <w:lvlText w:val="o"/>
+      <w:lvlJc w:val="left"/>
+      <w:pPr>
+        <w:ind w:left="1440" w:hanging="360"/>
+      </w:pPr>
+      <w:rPr>
+        <w:rFonts w:ascii="Courier New" w:hAnsi="Courier New" w:cs="Courier New" w:hint="default"/>
+      </w:rPr>
+    </w:lvl>
+    <w:lvl w:ilvl="2" w:tplc="08090005" w:tentative="1">
+      <w:start w:val="1"/>
+      <w:numFmt w:val="bullet"/>
+      <w:lvlText w:val=""/>
+      <w:lvlJc w:val="left"/>
+      <w:pPr>
+        <w:ind w:left="2160" w:hanging="360"/>
+      </w:pPr>
+      <w:rPr>
+        <w:rFonts w:ascii="Wingdings" w:hAnsi="Wingdings" w:hint="default"/>
+      </w:rPr>
+    </w:lvl>
+    <w:lvl w:ilvl="3" w:tplc="08090001" w:tentative="1">
+      <w:start w:val="1"/>
+      <w:numFmt w:val="bullet"/>
+      <w:lvlText w:val=""/>
+      <w:lvlJc w:val="left"/>
+      <w:pPr>
+        <w:ind w:left="2880" w:hanging="360"/>
+      </w:pPr>
+      <w:rPr>
+        <w:rFonts w:ascii="Symbol" w:hAnsi="Symbol" w:hint="default"/>
+      </w:rPr>
+    </w:lvl>
+    <w:lvl w:ilvl="4" w:tplc="08090003" w:tentative="1">
+      <w:start w:val="1"/>
+      <w:numFmt w:val="bullet"/>
+      <w:lvlText w:val="o"/>
+      <w:lvlJc w:val="left"/>
+      <w:pPr>
+        <w:ind w:left="3600" w:hanging="360"/>
+      </w:pPr>
+      <w:rPr>
+        <w:rFonts w:ascii="Courier New" w:hAnsi="Courier New" w:cs="Courier New" w:hint="default"/>
+      </w:rPr>
+    </w:lvl>
+    <w:lvl w:ilvl="5" w:tplc="08090005" w:tentative="1">
+      <w:start w:val="1"/>
+      <w:numFmt w:val="bullet"/>
+      <w:lvlText w:val=""/>
+      <w:lvlJc w:val="left"/>
+      <w:pPr>
+        <w:ind w:left="4320" w:hanging="360"/>
+      </w:pPr>
+      <w:rPr>
+        <w:rFonts w:ascii="Wingdings" w:hAnsi="Wingdings" w:hint="default"/>
+      </w:rPr>
+    </w:lvl>
+    <w:lvl w:ilvl="6" w:tplc="08090001" w:tentative="1">
+      <w:start w:val="1"/>
+      <w:numFmt w:val="bullet"/>
+      <w:lvlText w:val=""/>
+      <w:lvlJc w:val="left"/>
+      <w:pPr>
+        <w:ind w:left="5040" w:hanging="360"/>
+      </w:pPr>
+      <w:rPr>
+        <w:rFonts w:ascii="Symbol" w:hAnsi="Symbol" w:hint="default"/>
+      </w:rPr>
+    </w:lvl>
+    <w:lvl w:ilvl="7" w:tplc="08090003" w:tentative="1">
+      <w:start w:val="1"/>
+      <w:numFmt w:val="bullet"/>
+      <w:lvlText w:val="o"/>
+      <w:lvlJc w:val="left"/>
+      <w:pPr>
+        <w:ind w:left="5760" w:hanging="360"/>
+      </w:pPr>
+      <w:rPr>
+        <w:rFonts w:ascii="Courier New" w:hAnsi="Courier New" w:cs="Courier New" w:hint="default"/>
+      </w:rPr>
+    </w:lvl>
+    <w:lvl w:ilvl="8" w:tplc="08090005" w:tentative="1">
+      <w:start w:val="1"/>
+      <w:numFmt w:val="bullet"/>
+      <w:lvlText w:val=""/>
+      <w:lvlJc w:val="left"/>
+      <w:pPr>
+        <w:ind w:left="6480" w:hanging="360"/>
+      </w:pPr>
+      <w:rPr>
+        <w:rFonts w:ascii="Wingdings" w:hAnsi="Wingdings" w:hint="default"/>
+      </w:rPr>
+    </w:lvl>
+  </w:abstractNum>
+  <w:abstractNum w:abstractNumId="10" w15:restartNumberingAfterBreak="0">
     <w:nsid w:val="4E653929"/>
     <w:multiLevelType w:val="hybridMultilevel"/>
     <w:tmpl w:val="27C0766A"/>
@@ -6562,7 +6848,120 @@
       </w:rPr>
     </w:lvl>
   </w:abstractNum>
-  <w:abstractNum w:abstractNumId="10" w15:restartNumberingAfterBreak="0">
+  <w:abstractNum w:abstractNumId="11" w15:restartNumberingAfterBreak="0">
+    <w:nsid w:val="54B732E9"/>
+    <w:multiLevelType w:val="hybridMultilevel"/>
+    <w:tmpl w:val="988CC480"/>
+    <w:lvl w:ilvl="0" w:tplc="08090001">
+      <w:start w:val="1"/>
+      <w:numFmt w:val="bullet"/>
+      <w:lvlText w:val=""/>
+      <w:lvlJc w:val="left"/>
+      <w:pPr>
+        <w:ind w:left="720" w:hanging="360"/>
+      </w:pPr>
+      <w:rPr>
+        <w:rFonts w:ascii="Symbol" w:hAnsi="Symbol" w:hint="default"/>
+      </w:rPr>
+    </w:lvl>
+    <w:lvl w:ilvl="1" w:tplc="08090003" w:tentative="1">
+      <w:start w:val="1"/>
+      <w:numFmt w:val="bullet"/>
+      <w:lvlText w:val="o"/>
+      <w:lvlJc w:val="left"/>
+      <w:pPr>
+        <w:ind w:left="1440" w:hanging="360"/>
+      </w:pPr>
+      <w:rPr>
+        <w:rFonts w:ascii="Courier New" w:hAnsi="Courier New" w:cs="Courier New" w:hint="default"/>
+      </w:rPr>
+    </w:lvl>
+    <w:lvl w:ilvl="2" w:tplc="08090005" w:tentative="1">
+      <w:start w:val="1"/>
+      <w:numFmt w:val="bullet"/>
+      <w:lvlText w:val=""/>
+      <w:lvlJc w:val="left"/>
+      <w:pPr>
+        <w:ind w:left="2160" w:hanging="360"/>
+      </w:pPr>
+      <w:rPr>
+        <w:rFonts w:ascii="Wingdings" w:hAnsi="Wingdings" w:hint="default"/>
+      </w:rPr>
+    </w:lvl>
+    <w:lvl w:ilvl="3" w:tplc="08090001" w:tentative="1">
+      <w:start w:val="1"/>
+      <w:numFmt w:val="bullet"/>
+      <w:lvlText w:val=""/>
+      <w:lvlJc w:val="left"/>
+      <w:pPr>
+        <w:ind w:left="2880" w:hanging="360"/>
+      </w:pPr>
+      <w:rPr>
+        <w:rFonts w:ascii="Symbol" w:hAnsi="Symbol" w:hint="default"/>
+      </w:rPr>
+    </w:lvl>
+    <w:lvl w:ilvl="4" w:tplc="08090003" w:tentative="1">
+      <w:start w:val="1"/>
+      <w:numFmt w:val="bullet"/>
+      <w:lvlText w:val="o"/>
+      <w:lvlJc w:val="left"/>
+      <w:pPr>
+        <w:ind w:left="3600" w:hanging="360"/>
+      </w:pPr>
+      <w:rPr>
+        <w:rFonts w:ascii="Courier New" w:hAnsi="Courier New" w:cs="Courier New" w:hint="default"/>
+      </w:rPr>
+    </w:lvl>
+    <w:lvl w:ilvl="5" w:tplc="08090005" w:tentative="1">
+      <w:start w:val="1"/>
+      <w:numFmt w:val="bullet"/>
+      <w:lvlText w:val=""/>
+      <w:lvlJc w:val="left"/>
+      <w:pPr>
+        <w:ind w:left="4320" w:hanging="360"/>
+      </w:pPr>
+      <w:rPr>
+        <w:rFonts w:ascii="Wingdings" w:hAnsi="Wingdings" w:hint="default"/>
+      </w:rPr>
+    </w:lvl>
+    <w:lvl w:ilvl="6" w:tplc="08090001" w:tentative="1">
+      <w:start w:val="1"/>
+      <w:numFmt w:val="bullet"/>
+      <w:lvlText w:val=""/>
+      <w:lvlJc w:val="left"/>
+      <w:pPr>
+        <w:ind w:left="5040" w:hanging="360"/>
+      </w:pPr>
+      <w:rPr>
+        <w:rFonts w:ascii="Symbol" w:hAnsi="Symbol" w:hint="default"/>
+      </w:rPr>
+    </w:lvl>
+    <w:lvl w:ilvl="7" w:tplc="08090003" w:tentative="1">
+      <w:start w:val="1"/>
+      <w:numFmt w:val="bullet"/>
+      <w:lvlText w:val="o"/>
+      <w:lvlJc w:val="left"/>
+      <w:pPr>
+        <w:ind w:left="5760" w:hanging="360"/>
+      </w:pPr>
+      <w:rPr>
+        <w:rFonts w:ascii="Courier New" w:hAnsi="Courier New" w:cs="Courier New" w:hint="default"/>
+      </w:rPr>
+    </w:lvl>
+    <w:lvl w:ilvl="8" w:tplc="08090005" w:tentative="1">
+      <w:start w:val="1"/>
+      <w:numFmt w:val="bullet"/>
+      <w:lvlText w:val=""/>
+      <w:lvlJc w:val="left"/>
+      <w:pPr>
+        <w:ind w:left="6480" w:hanging="360"/>
+      </w:pPr>
+      <w:rPr>
+        <w:rFonts w:ascii="Wingdings" w:hAnsi="Wingdings" w:hint="default"/>
+      </w:rPr>
+    </w:lvl>
+  </w:abstractNum>
+  <w:abstractNum w:abstractNumId="12" w15:restartNumberingAfterBreak="0">
     <w:nsid w:val="5E785CE6"/>
     <w:multiLevelType w:val="hybridMultilevel"/>
     <w:tmpl w:val="62E2D70A"/>
@@ -6675,7 +7074,7 @@
       </w:rPr>
     </w:lvl>
   </w:abstractNum>
-  <w:abstractNum w:abstractNumId="11" w15:restartNumberingAfterBreak="0">
+  <w:abstractNum w:abstractNumId="13" w15:restartNumberingAfterBreak="0">
     <w:nsid w:val="6D26196A"/>
     <w:multiLevelType w:val="hybridMultilevel"/>
     <w:tmpl w:val="6394A188"/>
@@ -6788,7 +7187,7 @@
       </w:rPr>
     </w:lvl>
   </w:abstractNum>
-  <w:abstractNum w:abstractNumId="12" w15:restartNumberingAfterBreak="0">
+  <w:abstractNum w:abstractNumId="14" w15:restartNumberingAfterBreak="0">
     <w:nsid w:val="718B2B62"/>
     <w:multiLevelType w:val="hybridMultilevel"/>
     <w:tmpl w:val="EE6AD714"/>
@@ -6901,7 +7300,7 @@
       </w:rPr>
     </w:lvl>
   </w:abstractNum>
-  <w:abstractNum w:abstractNumId="13" w15:restartNumberingAfterBreak="0">
+  <w:abstractNum w:abstractNumId="15" w15:restartNumberingAfterBreak="0">
     <w:nsid w:val="72B3125A"/>
     <w:multiLevelType w:val="hybridMultilevel"/>
     <w:tmpl w:val="756C307A"/>
@@ -7014,7 +7413,7 @@
       </w:rPr>
     </w:lvl>
   </w:abstractNum>
-  <w:abstractNum w:abstractNumId="14" w15:restartNumberingAfterBreak="0">
+  <w:abstractNum w:abstractNumId="16" w15:restartNumberingAfterBreak="0">
     <w:nsid w:val="7C0106BF"/>
     <w:multiLevelType w:val="hybridMultilevel"/>
     <w:tmpl w:val="F148D632"/>
@@ -7128,13 +7527,13 @@
     </w:lvl>
   </w:abstractNum>
   <w:num w:numId="1">
-    <w:abstractNumId w:val="9"/>
+    <w:abstractNumId w:val="10"/>
   </w:num>
   <w:num w:numId="2">
     <w:abstractNumId w:val="5"/>
   </w:num>
   <w:num w:numId="3">
-    <w:abstractNumId w:val="14"/>
+    <w:abstractNumId w:val="16"/>
   </w:num>
   <w:num w:numId="4">
     <w:abstractNumId w:val="1"/>
@@ -7152,13 +7551,13 @@
     <w:abstractNumId w:val="2"/>
   </w:num>
   <w:num w:numId="9">
-    <w:abstractNumId w:val="11"/>
+    <w:abstractNumId w:val="13"/>
   </w:num>
   <w:num w:numId="10">
-    <w:abstractNumId w:val="12"/>
+    <w:abstractNumId w:val="14"/>
   </w:num>
   <w:num w:numId="11">
-    <w:abstractNumId w:val="13"/>
+    <w:abstractNumId w:val="15"/>
   </w:num>
   <w:num w:numId="12">
     <w:abstractNumId w:val="3"/>
@@ -7170,7 +7569,13 @@
     <w:abstractNumId w:val="0"/>
   </w:num>
   <w:num w:numId="15">
-    <w:abstractNumId w:val="10"/>
+    <w:abstractNumId w:val="12"/>
+  </w:num>
+  <w:num w:numId="16">
+    <w:abstractNumId w:val="11"/>
+  </w:num>
+  <w:num w:numId="17">
+    <w:abstractNumId w:val="9"/>
   </w:num>
 </w:numbering>
 </file>
@@ -7929,15 +8334,6 @@
 </file>
 
 <file path=customXml/item1.xml><?xml version="1.0" encoding="utf-8"?>
-<?mso-contentType ?>
-<FormTemplates xmlns="http://schemas.microsoft.com/sharepoint/v3/contenttype/forms">
-  <Display>DocumentLibraryForm</Display>
-  <Edit>DocumentLibraryForm</Edit>
-  <New>DocumentLibraryForm</New>
-</FormTemplates>
-</file>
-
-<file path=customXml/item2.xml><?xml version="1.0" encoding="utf-8"?>
 <ct:contentTypeSchema xmlns:ct="http://schemas.microsoft.com/office/2006/metadata/contentType" xmlns:ma="http://schemas.microsoft.com/office/2006/metadata/properties/metaAttributes" ct:_="" ma:_="" ma:contentTypeName="Document" ma:contentTypeID="0x010100CEAE28352B96D64C95AA0D5E2FA62FAD" ma:contentTypeVersion="13" ma:contentTypeDescription="Create a new document." ma:contentTypeScope="" ma:versionID="ed183881d36ac1b5d7d67982eda510d1">
   <xsd:schema xmlns:xsd="http://www.w3.org/2001/XMLSchema" xmlns:xs="http://www.w3.org/2001/XMLSchema" xmlns:p="http://schemas.microsoft.com/office/2006/metadata/properties" xmlns:ns2="3d161086-4829-409f-9f75-5bde88dcb151" xmlns:ns3="42d8e6db-7b1e-4a51-8fbb-e5e83cc76820" targetNamespace="http://schemas.microsoft.com/office/2006/metadata/properties" ma:root="true" ma:fieldsID="685f4fda20cf913d28bf77c13cd653dd" ns2:_="" ns3:_="">
     <xsd:import namespace="3d161086-4829-409f-9f75-5bde88dcb151"/>
@@ -8160,7 +8556,7 @@
 </ct:contentTypeSchema>
 </file>
 
-<file path=customXml/item3.xml><?xml version="1.0" encoding="utf-8"?>
+<file path=customXml/item2.xml><?xml version="1.0" encoding="utf-8"?>
 <p:properties xmlns:p="http://schemas.microsoft.com/office/2006/metadata/properties" xmlns:xsi="http://www.w3.org/2001/XMLSchema-instance" xmlns:pc="http://schemas.microsoft.com/office/infopath/2007/PartnerControls">
   <documentManagement>
     <lcf76f155ced4ddcb4097134ff3c332f xmlns="3d161086-4829-409f-9f75-5bde88dcb151">
@@ -8171,15 +8567,16 @@
 </p:properties>
 </file>
 
-<file path=customXml/itemProps1.xml><?xml version="1.0" encoding="utf-8"?>
-<ds:datastoreItem xmlns:ds="http://schemas.openxmlformats.org/officeDocument/2006/customXml" ds:itemID="{D7CC76E2-AAA5-4A50-8A40-CB575903C04C}">
-  <ds:schemaRefs>
-    <ds:schemaRef ds:uri="http://schemas.microsoft.com/sharepoint/v3/contenttype/forms"/>
-  </ds:schemaRefs>
-</ds:datastoreItem>
+<file path=customXml/item3.xml><?xml version="1.0" encoding="utf-8"?>
+<?mso-contentType ?>
+<FormTemplates xmlns="http://schemas.microsoft.com/sharepoint/v3/contenttype/forms">
+  <Display>DocumentLibraryForm</Display>
+  <Edit>DocumentLibraryForm</Edit>
+  <New>DocumentLibraryForm</New>
+</FormTemplates>
 </file>
 
-<file path=customXml/itemProps2.xml><?xml version="1.0" encoding="utf-8"?>
+<file path=customXml/itemProps1.xml><?xml version="1.0" encoding="utf-8"?>
 <ds:datastoreItem xmlns:ds="http://schemas.openxmlformats.org/officeDocument/2006/customXml" ds:itemID="{CF6166F5-315F-478E-B315-0735284DBAB2}">
   <ds:schemaRefs>
     <ds:schemaRef ds:uri="http://schemas.microsoft.com/office/2006/metadata/contentType"/>
@@ -8198,19 +8595,27 @@
 </ds:datastoreItem>
 </file>
 
-<file path=customXml/itemProps3.xml><?xml version="1.0" encoding="utf-8"?>
+<file path=customXml/itemProps2.xml><?xml version="1.0" encoding="utf-8"?>
 <ds:datastoreItem xmlns:ds="http://schemas.openxmlformats.org/officeDocument/2006/customXml" ds:itemID="{E83DC1BB-B19F-43BC-B800-B090BE7C2154}">
   <ds:schemaRefs>
+    <ds:schemaRef ds:uri="3d161086-4829-409f-9f75-5bde88dcb151"/>
+    <ds:schemaRef ds:uri="http://schemas.openxmlformats.org/package/2006/metadata/core-properties"/>
+    <ds:schemaRef ds:uri="http://purl.org/dc/dcmitype/"/>
+    <ds:schemaRef ds:uri="42d8e6db-7b1e-4a51-8fbb-e5e83cc76820"/>
+    <ds:schemaRef ds:uri="http://schemas.microsoft.com/office/2006/documentManagement/types"/>
+    <ds:schemaRef ds:uri="http://purl.org/dc/terms/"/>
+    <ds:schemaRef ds:uri="http://purl.org/dc/elements/1.1/"/>
     <ds:schemaRef ds:uri="http://www.w3.org/XML/1998/namespace"/>
-    <ds:schemaRef ds:uri="http://schemas.microsoft.com/office/2006/documentManagement/types"/>
     <ds:schemaRef ds:uri="http://schemas.microsoft.com/office/2006/metadata/properties"/>
     <ds:schemaRef ds:uri="http://schemas.microsoft.com/office/infopath/2007/PartnerControls"/>
-    <ds:schemaRef ds:uri="http://purl.org/dc/elements/1.1/"/>
-    <ds:schemaRef ds:uri="http://schemas.openxmlformats.org/package/2006/metadata/core-properties"/>
-    <ds:schemaRef ds:uri="42d8e6db-7b1e-4a51-8fbb-e5e83cc76820"/>
-    <ds:schemaRef ds:uri="3d161086-4829-409f-9f75-5bde88dcb151"/>
-    <ds:schemaRef ds:uri="http://purl.org/dc/dcmitype/"/>
-    <ds:schemaRef ds:uri="http://purl.org/dc/terms/"/>
+  </ds:schemaRefs>
+</ds:datastoreItem>
+</file>
+
+<file path=customXml/itemProps3.xml><?xml version="1.0" encoding="utf-8"?>
+<ds:datastoreItem xmlns:ds="http://schemas.openxmlformats.org/officeDocument/2006/customXml" ds:itemID="{D7CC76E2-AAA5-4A50-8A40-CB575903C04C}">
+  <ds:schemaRefs>
+    <ds:schemaRef ds:uri="http://schemas.microsoft.com/sharepoint/v3/contenttype/forms"/>
   </ds:schemaRefs>
 </ds:datastoreItem>
 </file>
</xml_diff>

<commit_message>
Analysis fil3s added for aquapack. frontsatellite and biomass
</commit_message>
<xml_diff>
--- a/analysis/User_Questions.docx
+++ b/analysis/User_Questions.docx
@@ -4942,6 +4942,12 @@
                 <w:sz w:val="18"/>
               </w:rPr>
             </w:pPr>
+            <w:r>
+              <w:rPr>
+                <w:sz w:val="18"/>
+              </w:rPr>
+              <w:t>25</w:t>
+            </w:r>
           </w:p>
         </w:tc>
         <w:tc>
@@ -4954,6 +4960,12 @@
                 <w:sz w:val="18"/>
               </w:rPr>
             </w:pPr>
+            <w:r>
+              <w:rPr>
+                <w:sz w:val="18"/>
+              </w:rPr>
+              <w:t>What LOB_LOOKUPS.GENERIC means? Can we trust it and make use of it?</w:t>
+            </w:r>
           </w:p>
         </w:tc>
         <w:tc>
@@ -4967,6 +4979,12 @@
                 <w:sz w:val="18"/>
               </w:rPr>
             </w:pPr>
+            <w:r>
+              <w:rPr>
+                <w:sz w:val="18"/>
+              </w:rPr>
+              <w:t>n/a</w:t>
+            </w:r>
           </w:p>
         </w:tc>
         <w:tc>
@@ -4979,6 +4997,14 @@
                 <w:sz w:val="18"/>
               </w:rPr>
             </w:pPr>
+            <w:r>
+              <w:rPr>
+                <w:sz w:val="18"/>
+              </w:rPr>
+              <w:t>2024-04-24</w:t>
+            </w:r>
+            <w:bookmarkStart w:id="0" w:name="_GoBack"/>
+            <w:bookmarkEnd w:id="0"/>
           </w:p>
         </w:tc>
         <w:tc>
@@ -5506,8 +5532,6 @@
               </w:rPr>
               <w:t xml:space="preserve">To be able to have the fields populated in dev, so we can build exports as needed, we need SRID data </w:t>
             </w:r>
-            <w:bookmarkStart w:id="0" w:name="_GoBack"/>
-            <w:bookmarkEnd w:id="0"/>
           </w:p>
         </w:tc>
         <w:tc>
@@ -8334,6 +8358,26 @@
 </file>
 
 <file path=customXml/item1.xml><?xml version="1.0" encoding="utf-8"?>
+<?mso-contentType ?>
+<FormTemplates xmlns="http://schemas.microsoft.com/sharepoint/v3/contenttype/forms">
+  <Display>DocumentLibraryForm</Display>
+  <Edit>DocumentLibraryForm</Edit>
+  <New>DocumentLibraryForm</New>
+</FormTemplates>
+</file>
+
+<file path=customXml/item2.xml><?xml version="1.0" encoding="utf-8"?>
+<p:properties xmlns:p="http://schemas.microsoft.com/office/2006/metadata/properties" xmlns:xsi="http://www.w3.org/2001/XMLSchema-instance" xmlns:pc="http://schemas.microsoft.com/office/infopath/2007/PartnerControls">
+  <documentManagement>
+    <lcf76f155ced4ddcb4097134ff3c332f xmlns="3d161086-4829-409f-9f75-5bde88dcb151">
+      <Terms xmlns="http://schemas.microsoft.com/office/infopath/2007/PartnerControls"/>
+    </lcf76f155ced4ddcb4097134ff3c332f>
+    <TaxCatchAll xmlns="42d8e6db-7b1e-4a51-8fbb-e5e83cc76820" xsi:nil="true"/>
+  </documentManagement>
+</p:properties>
+</file>
+
+<file path=customXml/item3.xml><?xml version="1.0" encoding="utf-8"?>
 <ct:contentTypeSchema xmlns:ct="http://schemas.microsoft.com/office/2006/metadata/contentType" xmlns:ma="http://schemas.microsoft.com/office/2006/metadata/properties/metaAttributes" ct:_="" ma:_="" ma:contentTypeName="Document" ma:contentTypeID="0x010100CEAE28352B96D64C95AA0D5E2FA62FAD" ma:contentTypeVersion="13" ma:contentTypeDescription="Create a new document." ma:contentTypeScope="" ma:versionID="ed183881d36ac1b5d7d67982eda510d1">
   <xsd:schema xmlns:xsd="http://www.w3.org/2001/XMLSchema" xmlns:xs="http://www.w3.org/2001/XMLSchema" xmlns:p="http://schemas.microsoft.com/office/2006/metadata/properties" xmlns:ns2="3d161086-4829-409f-9f75-5bde88dcb151" xmlns:ns3="42d8e6db-7b1e-4a51-8fbb-e5e83cc76820" targetNamespace="http://schemas.microsoft.com/office/2006/metadata/properties" ma:root="true" ma:fieldsID="685f4fda20cf913d28bf77c13cd653dd" ns2:_="" ns3:_="">
     <xsd:import namespace="3d161086-4829-409f-9f75-5bde88dcb151"/>
@@ -8556,27 +8600,32 @@
 </ct:contentTypeSchema>
 </file>
 
-<file path=customXml/item2.xml><?xml version="1.0" encoding="utf-8"?>
-<p:properties xmlns:p="http://schemas.microsoft.com/office/2006/metadata/properties" xmlns:xsi="http://www.w3.org/2001/XMLSchema-instance" xmlns:pc="http://schemas.microsoft.com/office/infopath/2007/PartnerControls">
-  <documentManagement>
-    <lcf76f155ced4ddcb4097134ff3c332f xmlns="3d161086-4829-409f-9f75-5bde88dcb151">
-      <Terms xmlns="http://schemas.microsoft.com/office/infopath/2007/PartnerControls"/>
-    </lcf76f155ced4ddcb4097134ff3c332f>
-    <TaxCatchAll xmlns="42d8e6db-7b1e-4a51-8fbb-e5e83cc76820" xsi:nil="true"/>
-  </documentManagement>
-</p:properties>
+<file path=customXml/itemProps1.xml><?xml version="1.0" encoding="utf-8"?>
+<ds:datastoreItem xmlns:ds="http://schemas.openxmlformats.org/officeDocument/2006/customXml" ds:itemID="{D7CC76E2-AAA5-4A50-8A40-CB575903C04C}">
+  <ds:schemaRefs>
+    <ds:schemaRef ds:uri="http://schemas.microsoft.com/sharepoint/v3/contenttype/forms"/>
+  </ds:schemaRefs>
+</ds:datastoreItem>
 </file>
 
-<file path=customXml/item3.xml><?xml version="1.0" encoding="utf-8"?>
-<?mso-contentType ?>
-<FormTemplates xmlns="http://schemas.microsoft.com/sharepoint/v3/contenttype/forms">
-  <Display>DocumentLibraryForm</Display>
-  <Edit>DocumentLibraryForm</Edit>
-  <New>DocumentLibraryForm</New>
-</FormTemplates>
+<file path=customXml/itemProps2.xml><?xml version="1.0" encoding="utf-8"?>
+<ds:datastoreItem xmlns:ds="http://schemas.openxmlformats.org/officeDocument/2006/customXml" ds:itemID="{E83DC1BB-B19F-43BC-B800-B090BE7C2154}">
+  <ds:schemaRefs>
+    <ds:schemaRef ds:uri="http://purl.org/dc/elements/1.1/"/>
+    <ds:schemaRef ds:uri="http://schemas.microsoft.com/office/2006/metadata/properties"/>
+    <ds:schemaRef ds:uri="http://purl.org/dc/terms/"/>
+    <ds:schemaRef ds:uri="http://www.w3.org/XML/1998/namespace"/>
+    <ds:schemaRef ds:uri="http://schemas.microsoft.com/office/2006/documentManagement/types"/>
+    <ds:schemaRef ds:uri="3d161086-4829-409f-9f75-5bde88dcb151"/>
+    <ds:schemaRef ds:uri="http://schemas.microsoft.com/office/infopath/2007/PartnerControls"/>
+    <ds:schemaRef ds:uri="http://schemas.openxmlformats.org/package/2006/metadata/core-properties"/>
+    <ds:schemaRef ds:uri="42d8e6db-7b1e-4a51-8fbb-e5e83cc76820"/>
+    <ds:schemaRef ds:uri="http://purl.org/dc/dcmitype/"/>
+  </ds:schemaRefs>
+</ds:datastoreItem>
 </file>
 
-<file path=customXml/itemProps1.xml><?xml version="1.0" encoding="utf-8"?>
+<file path=customXml/itemProps3.xml><?xml version="1.0" encoding="utf-8"?>
 <ds:datastoreItem xmlns:ds="http://schemas.openxmlformats.org/officeDocument/2006/customXml" ds:itemID="{CF6166F5-315F-478E-B315-0735284DBAB2}">
   <ds:schemaRefs>
     <ds:schemaRef ds:uri="http://schemas.microsoft.com/office/2006/metadata/contentType"/>
@@ -8593,29 +8642,4 @@
     <ds:schemaRef ds:uri="http://schemas.microsoft.com/internal/obd"/>
   </ds:schemaRefs>
 </ds:datastoreItem>
-</file>
-
-<file path=customXml/itemProps2.xml><?xml version="1.0" encoding="utf-8"?>
-<ds:datastoreItem xmlns:ds="http://schemas.openxmlformats.org/officeDocument/2006/customXml" ds:itemID="{E83DC1BB-B19F-43BC-B800-B090BE7C2154}">
-  <ds:schemaRefs>
-    <ds:schemaRef ds:uri="3d161086-4829-409f-9f75-5bde88dcb151"/>
-    <ds:schemaRef ds:uri="http://schemas.openxmlformats.org/package/2006/metadata/core-properties"/>
-    <ds:schemaRef ds:uri="http://purl.org/dc/dcmitype/"/>
-    <ds:schemaRef ds:uri="42d8e6db-7b1e-4a51-8fbb-e5e83cc76820"/>
-    <ds:schemaRef ds:uri="http://schemas.microsoft.com/office/2006/documentManagement/types"/>
-    <ds:schemaRef ds:uri="http://purl.org/dc/terms/"/>
-    <ds:schemaRef ds:uri="http://purl.org/dc/elements/1.1/"/>
-    <ds:schemaRef ds:uri="http://www.w3.org/XML/1998/namespace"/>
-    <ds:schemaRef ds:uri="http://schemas.microsoft.com/office/2006/metadata/properties"/>
-    <ds:schemaRef ds:uri="http://schemas.microsoft.com/office/infopath/2007/PartnerControls"/>
-  </ds:schemaRefs>
-</ds:datastoreItem>
-</file>
-
-<file path=customXml/itemProps3.xml><?xml version="1.0" encoding="utf-8"?>
-<ds:datastoreItem xmlns:ds="http://schemas.openxmlformats.org/officeDocument/2006/customXml" ds:itemID="{D7CC76E2-AAA5-4A50-8A40-CB575903C04C}">
-  <ds:schemaRefs>
-    <ds:schemaRef ds:uri="http://schemas.microsoft.com/sharepoint/v3/contenttype/forms"/>
-  </ds:schemaRefs>
-</ds:datastoreItem>
 </file>
</xml_diff>

<commit_message>
V_STG_SERD_ROW_CONTINUATION and V_STG_SERD_ROW_MAIN modified
All scripts consolidated in one folder under 'ddl'
</commit_message>
<xml_diff>
--- a/analysis/User_Questions.docx
+++ b/analysis/User_Questions.docx
@@ -1,6 +1,6 @@
 
 <file path=word/document.xml><?xml version="1.0" encoding="utf-8"?>
-<w:document xmlns:wpc="http://schemas.microsoft.com/office/word/2010/wordprocessingCanvas" xmlns:cx="http://schemas.microsoft.com/office/drawing/2014/chartex" xmlns:cx1="http://schemas.microsoft.com/office/drawing/2015/9/8/chartex" xmlns:cx2="http://schemas.microsoft.com/office/drawing/2015/10/21/chartex" xmlns:cx3="http://schemas.microsoft.com/office/drawing/2016/5/9/chartex" xmlns:cx4="http://schemas.microsoft.com/office/drawing/2016/5/10/chartex" xmlns:cx5="http://schemas.microsoft.com/office/drawing/2016/5/11/chartex" xmlns:cx6="http://schemas.microsoft.com/office/drawing/2016/5/12/chartex" xmlns:cx7="http://schemas.microsoft.com/office/drawing/2016/5/13/chartex" xmlns:cx8="http://schemas.microsoft.com/office/drawing/2016/5/14/chartex" xmlns:mc="http://schemas.openxmlformats.org/markup-compatibility/2006" xmlns:aink="http://schemas.microsoft.com/office/drawing/2016/ink" xmlns:am3d="http://schemas.microsoft.com/office/drawing/2017/model3d" xmlns:o="urn:schemas-microsoft-com:office:office" xmlns:r="http://schemas.openxmlformats.org/officeDocument/2006/relationships" xmlns:m="http://schemas.openxmlformats.org/officeDocument/2006/math" xmlns:v="urn:schemas-microsoft-com:vml" xmlns:wp14="http://schemas.microsoft.com/office/word/2010/wordprocessingDrawing" xmlns:wp="http://schemas.openxmlformats.org/drawingml/2006/wordprocessingDrawing" xmlns:w10="urn:schemas-microsoft-com:office:word" xmlns:w="http://schemas.openxmlformats.org/wordprocessingml/2006/main" xmlns:w14="http://schemas.microsoft.com/office/word/2010/wordml" xmlns:w15="http://schemas.microsoft.com/office/word/2012/wordml" xmlns:w16cid="http://schemas.microsoft.com/office/word/2016/wordml/cid" xmlns:w16se="http://schemas.microsoft.com/office/word/2015/wordml/symex" xmlns:wpg="http://schemas.microsoft.com/office/word/2010/wordprocessingGroup" xmlns:wpi="http://schemas.microsoft.com/office/word/2010/wordprocessingInk" xmlns:wne="http://schemas.microsoft.com/office/word/2006/wordml" xmlns:wps="http://schemas.microsoft.com/office/word/2010/wordprocessingShape" mc:Ignorable="w14 w15 w16se w16cid wp14">
+<w:document xmlns:wpc="http://schemas.microsoft.com/office/word/2010/wordprocessingCanvas" xmlns:cx="http://schemas.microsoft.com/office/drawing/2014/chartex" xmlns:cx1="http://schemas.microsoft.com/office/drawing/2015/9/8/chartex" xmlns:cx2="http://schemas.microsoft.com/office/drawing/2015/10/21/chartex" xmlns:cx3="http://schemas.microsoft.com/office/drawing/2016/5/9/chartex" xmlns:cx4="http://schemas.microsoft.com/office/drawing/2016/5/10/chartex" xmlns:cx5="http://schemas.microsoft.com/office/drawing/2016/5/11/chartex" xmlns:cx6="http://schemas.microsoft.com/office/drawing/2016/5/12/chartex" xmlns:cx7="http://schemas.microsoft.com/office/drawing/2016/5/13/chartex" xmlns:cx8="http://schemas.microsoft.com/office/drawing/2016/5/14/chartex" xmlns:mc="http://schemas.openxmlformats.org/markup-compatibility/2006" xmlns:aink="http://schemas.microsoft.com/office/drawing/2016/ink" xmlns:am3d="http://schemas.microsoft.com/office/drawing/2017/model3d" xmlns:o="urn:schemas-microsoft-com:office:office" xmlns:oel="http://schemas.microsoft.com/office/2019/extlst" xmlns:r="http://schemas.openxmlformats.org/officeDocument/2006/relationships" xmlns:m="http://schemas.openxmlformats.org/officeDocument/2006/math" xmlns:v="urn:schemas-microsoft-com:vml" xmlns:wp14="http://schemas.microsoft.com/office/word/2010/wordprocessingDrawing" xmlns:wp="http://schemas.openxmlformats.org/drawingml/2006/wordprocessingDrawing" xmlns:w10="urn:schemas-microsoft-com:office:word" xmlns:w="http://schemas.openxmlformats.org/wordprocessingml/2006/main" xmlns:w14="http://schemas.microsoft.com/office/word/2010/wordml" xmlns:w15="http://schemas.microsoft.com/office/word/2012/wordml" xmlns:w16cex="http://schemas.microsoft.com/office/word/2018/wordml/cex" xmlns:w16cid="http://schemas.microsoft.com/office/word/2016/wordml/cid" xmlns:w16="http://schemas.microsoft.com/office/word/2018/wordml" xmlns:w16sdtdh="http://schemas.microsoft.com/office/word/2020/wordml/sdtdatahash" xmlns:w16se="http://schemas.microsoft.com/office/word/2015/wordml/symex" xmlns:wpg="http://schemas.microsoft.com/office/word/2010/wordprocessingGroup" xmlns:wpi="http://schemas.microsoft.com/office/word/2010/wordprocessingInk" xmlns:wne="http://schemas.microsoft.com/office/word/2006/wordml" xmlns:wps="http://schemas.microsoft.com/office/word/2010/wordprocessingShape" mc:Ignorable="w14 w15 w16se w16cid w16 w16cex w16sdtdh wp14">
   <w:body>
     <w:tbl>
       <w:tblPr>
@@ -939,7 +939,13 @@
               <w:rPr>
                 <w:sz w:val="18"/>
               </w:rPr>
-              <w:t>v2 enhancements</w:t>
+              <w:t>v</w:t>
+            </w:r>
+            <w:r>
+              <w:rPr>
+                <w:sz w:val="18"/>
+              </w:rPr>
+              <w:t>2 enhancements</w:t>
             </w:r>
           </w:p>
         </w:tc>
@@ -1243,40 +1249,13 @@
                 <w:szCs w:val="18"/>
               </w:rPr>
             </w:pPr>
-            <w:proofErr w:type="spellStart"/>
             <w:r>
               <w:rPr>
                 <w:sz w:val="18"/>
                 <w:szCs w:val="18"/>
               </w:rPr>
-              <w:t>job_</w:t>
-            </w:r>
-            <w:proofErr w:type="gramStart"/>
-            <w:r>
-              <w:rPr>
-                <w:sz w:val="18"/>
-                <w:szCs w:val="18"/>
-              </w:rPr>
-              <w:t>tracking.source</w:t>
-            </w:r>
-            <w:proofErr w:type="spellEnd"/>
-            <w:proofErr w:type="gramEnd"/>
-            <w:r>
-              <w:rPr>
-                <w:sz w:val="18"/>
-                <w:szCs w:val="18"/>
-              </w:rPr>
-              <w:t xml:space="preserve"> = </w:t>
-            </w:r>
-            <w:proofErr w:type="spellStart"/>
-            <w:r>
-              <w:rPr>
-                <w:sz w:val="18"/>
-                <w:szCs w:val="18"/>
-              </w:rPr>
-              <w:t>meds_processing_job.originator</w:t>
-            </w:r>
-            <w:proofErr w:type="spellEnd"/>
+              <w:t>job_tracking.source = meds_processing_job.originator</w:t>
+            </w:r>
           </w:p>
           <w:p>
             <w:pPr>
@@ -1287,40 +1266,13 @@
                 <w:szCs w:val="18"/>
               </w:rPr>
             </w:pPr>
-            <w:proofErr w:type="spellStart"/>
             <w:r>
               <w:rPr>
                 <w:sz w:val="18"/>
                 <w:szCs w:val="18"/>
               </w:rPr>
-              <w:t>Job_</w:t>
-            </w:r>
-            <w:proofErr w:type="gramStart"/>
-            <w:r>
-              <w:rPr>
-                <w:sz w:val="18"/>
-                <w:szCs w:val="18"/>
-              </w:rPr>
-              <w:t>tracking.classification</w:t>
-            </w:r>
-            <w:proofErr w:type="spellEnd"/>
-            <w:proofErr w:type="gramEnd"/>
-            <w:r>
-              <w:rPr>
-                <w:sz w:val="18"/>
-                <w:szCs w:val="18"/>
-              </w:rPr>
-              <w:t xml:space="preserve"> = </w:t>
-            </w:r>
-            <w:proofErr w:type="spellStart"/>
-            <w:r>
-              <w:rPr>
-                <w:sz w:val="18"/>
-                <w:szCs w:val="18"/>
-              </w:rPr>
-              <w:t>meds_processing_job.protection</w:t>
-            </w:r>
-            <w:proofErr w:type="spellEnd"/>
+              <w:t>Job_tracking.classification = meds_processing_job.protection</w:t>
+            </w:r>
           </w:p>
         </w:tc>
         <w:tc>
@@ -1498,21 +1450,7 @@
               <w:rPr>
                 <w:sz w:val="18"/>
               </w:rPr>
-              <w:t xml:space="preserve">The content of the file 7173_aquapack_profile_data.csv is different from the table </w:t>
-            </w:r>
-            <w:proofErr w:type="spellStart"/>
-            <w:r>
-              <w:rPr>
-                <w:sz w:val="18"/>
-              </w:rPr>
-              <w:t>aquapack_profile_data</w:t>
-            </w:r>
-            <w:proofErr w:type="spellEnd"/>
-            <w:r>
-              <w:rPr>
-                <w:sz w:val="18"/>
-              </w:rPr>
-              <w:t xml:space="preserve">: </w:t>
+              <w:t xml:space="preserve">The content of the file 7173_aquapack_profile_data.csv is different from the table aquapack_profile_data: </w:t>
             </w:r>
           </w:p>
           <w:p>
@@ -1957,76 +1895,20 @@
               <w:rPr>
                 <w:sz w:val="18"/>
               </w:rPr>
-              <w:t>FIELD_LOOKUP: FIELD_POSITION is continuous across all destination tables, irrespective of which, so we should query “</w:t>
-            </w:r>
-            <w:proofErr w:type="gramStart"/>
-            <w:r>
-              <w:rPr>
-                <w:sz w:val="18"/>
-              </w:rPr>
-              <w:t>where  </w:t>
-            </w:r>
-            <w:proofErr w:type="spellStart"/>
-            <w:r>
-              <w:rPr>
-                <w:sz w:val="18"/>
-              </w:rPr>
-              <w:t>data</w:t>
-            </w:r>
-            <w:proofErr w:type="gramEnd"/>
-            <w:r>
-              <w:rPr>
-                <w:sz w:val="18"/>
-              </w:rPr>
-              <w:t>_type_index</w:t>
-            </w:r>
-            <w:proofErr w:type="spellEnd"/>
-            <w:r>
-              <w:rPr>
-                <w:sz w:val="18"/>
-              </w:rPr>
-              <w:t xml:space="preserve"> = &lt;?&gt; order by </w:t>
-            </w:r>
-            <w:proofErr w:type="spellStart"/>
-            <w:r>
-              <w:rPr>
-                <w:sz w:val="18"/>
-              </w:rPr>
-              <w:t>field_position</w:t>
-            </w:r>
-            <w:proofErr w:type="spellEnd"/>
-            <w:r>
-              <w:rPr>
-                <w:sz w:val="18"/>
-              </w:rPr>
-              <w:t xml:space="preserve">” to get the target table. </w:t>
-            </w:r>
-          </w:p>
-          <w:p>
-            <w:pPr>
-              <w:rPr>
-                <w:sz w:val="18"/>
-              </w:rPr>
-            </w:pPr>
-            <w:r>
-              <w:rPr>
-                <w:sz w:val="18"/>
-              </w:rPr>
-              <w:t>FIELD_</w:t>
-            </w:r>
-            <w:proofErr w:type="gramStart"/>
-            <w:r>
-              <w:rPr>
-                <w:sz w:val="18"/>
-              </w:rPr>
-              <w:t>LOOKUP:FIELD</w:t>
-            </w:r>
-            <w:proofErr w:type="gramEnd"/>
-            <w:r>
-              <w:rPr>
-                <w:sz w:val="18"/>
-              </w:rPr>
-              <w:t>_TYPE references DATA_TYPES_TABLE.TYPE_INDEX, where DESCRIPTION may say “… as consecutive fields”, so that e.g. for OMNI_AMBIENT data (DATA_TYPE_INDEX = 16), DATE_RECORDED is a single column in the target table (OMNI_AMBIENT_OBSERVATION) to be populated by converting CSV columns 1 and 2 into an Oracle DATE</w:t>
+              <w:t xml:space="preserve">FIELD_LOOKUP: FIELD_POSITION is continuous across all destination tables, irrespective of which, so we should query “where  data_type_index = &lt;?&gt; order by field_position” to get the target table. </w:t>
+            </w:r>
+          </w:p>
+          <w:p>
+            <w:pPr>
+              <w:rPr>
+                <w:sz w:val="18"/>
+              </w:rPr>
+            </w:pPr>
+            <w:r>
+              <w:rPr>
+                <w:sz w:val="18"/>
+              </w:rPr>
+              <w:t>FIELD_LOOKUP:FIELD_TYPE references DATA_TYPES_TABLE.TYPE_INDEX, where DESCRIPTION may say “… as consecutive fields”, so that e.g. for OMNI_AMBIENT data (DATA_TYPE_INDEX = 16), DATE_RECORDED is a single column in the target table (OMNI_AMBIENT_OBSERVATION) to be populated by converting CSV columns 1 and 2 into an Oracle DATE</w:t>
             </w:r>
           </w:p>
           <w:p>
@@ -2145,35 +2027,7 @@
               <w:rPr>
                 <w:sz w:val="18"/>
               </w:rPr>
-              <w:t>It’s CSV format data, where FIELD_LOOKUP.FILE_EXTENSION tells us that *.</w:t>
-            </w:r>
-            <w:proofErr w:type="spellStart"/>
-            <w:r>
-              <w:rPr>
-                <w:sz w:val="18"/>
-              </w:rPr>
-              <w:t>hdr</w:t>
-            </w:r>
-            <w:proofErr w:type="spellEnd"/>
-            <w:r>
-              <w:rPr>
-                <w:sz w:val="18"/>
-              </w:rPr>
-              <w:t xml:space="preserve"> files populate ADCP_DATA and ADCP_OBSERVATION, whereas *.</w:t>
-            </w:r>
-            <w:proofErr w:type="spellStart"/>
-            <w:r>
-              <w:rPr>
-                <w:sz w:val="18"/>
-              </w:rPr>
-              <w:t>dat</w:t>
-            </w:r>
-            <w:proofErr w:type="spellEnd"/>
-            <w:r>
-              <w:rPr>
-                <w:sz w:val="18"/>
-              </w:rPr>
-              <w:t xml:space="preserve"> files populate ADCP_REPEAT</w:t>
+              <w:t>It’s CSV format data, where FIELD_LOOKUP.FILE_EXTENSION tells us that *.hdr files populate ADCP_DATA and ADCP_OBSERVATION, whereas *.dat files populate ADCP_REPEAT</w:t>
             </w:r>
           </w:p>
           <w:p>
@@ -2339,21 +2193,7 @@
               <w:rPr>
                 <w:sz w:val="18"/>
               </w:rPr>
-              <w:t xml:space="preserve"> (they all have ‘AQUA’ in </w:t>
-            </w:r>
-            <w:proofErr w:type="spellStart"/>
-            <w:r>
-              <w:rPr>
-                <w:sz w:val="18"/>
-              </w:rPr>
-              <w:t>job_lookups.data_type</w:t>
-            </w:r>
-            <w:proofErr w:type="spellEnd"/>
-            <w:r>
-              <w:rPr>
-                <w:sz w:val="18"/>
-              </w:rPr>
-              <w:t xml:space="preserve"> and none has .csv as extension))</w:t>
+              <w:t xml:space="preserve"> (they all have ‘AQUA’ in job_lookups.data_type and none has .csv as extension))</w:t>
             </w:r>
             <w:r>
               <w:rPr>
@@ -3068,21 +2908,7 @@
               <w:rPr>
                 <w:sz w:val="18"/>
               </w:rPr>
-              <w:t xml:space="preserve">Driven by DATA_TYPE_INDEX which </w:t>
-            </w:r>
-            <w:proofErr w:type="gramStart"/>
-            <w:r>
-              <w:rPr>
-                <w:sz w:val="18"/>
-              </w:rPr>
-              <w:t>for  CETACEANS</w:t>
-            </w:r>
-            <w:proofErr w:type="gramEnd"/>
-            <w:r>
-              <w:rPr>
-                <w:sz w:val="18"/>
-              </w:rPr>
-              <w:t xml:space="preserve"> is 25, and this excludes ENVELOPE and TRACK tables that are no longer to be populated but retained purely for visualisation.</w:t>
+              <w:t>Driven by DATA_TYPE_INDEX which for  CETACEANS is 25, and this excludes ENVELOPE and TRACK tables that are no longer to be populated but retained purely for visualisation.</w:t>
             </w:r>
           </w:p>
         </w:tc>
@@ -3371,23 +3197,7 @@
                 <w:strike/>
                 <w:sz w:val="18"/>
               </w:rPr>
-              <w:t xml:space="preserve">Could we have </w:t>
-            </w:r>
-            <w:proofErr w:type="gramStart"/>
-            <w:r>
-              <w:rPr>
-                <w:strike/>
-                <w:sz w:val="18"/>
-              </w:rPr>
-              <w:t>a</w:t>
-            </w:r>
-            <w:proofErr w:type="gramEnd"/>
-            <w:r>
-              <w:rPr>
-                <w:strike/>
-                <w:sz w:val="18"/>
-              </w:rPr>
-              <w:t xml:space="preserve"> updated rule for comments?</w:t>
+              <w:t>Could we have a updated rule for comments?</w:t>
             </w:r>
           </w:p>
         </w:tc>
@@ -3509,21 +3319,7 @@
               <w:rPr>
                 <w:sz w:val="18"/>
               </w:rPr>
-              <w:t>The following SERD fields are supposed to be numbers, but in some records the values are ‘+</w:t>
-            </w:r>
-            <w:proofErr w:type="gramStart"/>
-            <w:r>
-              <w:rPr>
-                <w:sz w:val="18"/>
-              </w:rPr>
-              <w:t xml:space="preserve">   ‘</w:t>
-            </w:r>
-            <w:proofErr w:type="gramEnd"/>
-            <w:r>
-              <w:rPr>
-                <w:sz w:val="18"/>
-              </w:rPr>
-              <w:t xml:space="preserve">. </w:t>
+              <w:t xml:space="preserve">The following SERD fields are supposed to be numbers, but in some records the values are ‘+   ‘. </w:t>
             </w:r>
           </w:p>
           <w:p>
@@ -3579,14 +3375,14 @@
                 <w:sz w:val="18"/>
                 <w:szCs w:val="18"/>
               </w:rPr>
-              <w:t xml:space="preserve">It is an old </w:t>
+              <w:t>It is an old sample</w:t>
             </w:r>
             <w:r>
               <w:rPr>
                 <w:sz w:val="18"/>
                 <w:szCs w:val="18"/>
               </w:rPr>
-              <w:t>sample,</w:t>
+              <w:t>,</w:t>
             </w:r>
             <w:r>
               <w:rPr>
@@ -3656,14 +3452,12 @@
                 <w:sz w:val="18"/>
               </w:rPr>
             </w:pPr>
-            <w:proofErr w:type="spellStart"/>
             <w:r>
               <w:rPr>
                 <w:sz w:val="18"/>
               </w:rPr>
               <w:t>temperature_correction</w:t>
             </w:r>
-            <w:proofErr w:type="spellEnd"/>
           </w:p>
           <w:p>
             <w:pPr>
@@ -3676,14 +3470,12 @@
                 <w:sz w:val="18"/>
               </w:rPr>
             </w:pPr>
-            <w:proofErr w:type="spellStart"/>
             <w:r>
               <w:rPr>
                 <w:sz w:val="18"/>
               </w:rPr>
               <w:t>salinity_correction</w:t>
             </w:r>
-            <w:proofErr w:type="spellEnd"/>
           </w:p>
           <w:p>
             <w:pPr>
@@ -3696,14 +3488,12 @@
                 <w:sz w:val="18"/>
               </w:rPr>
             </w:pPr>
-            <w:proofErr w:type="spellStart"/>
             <w:r>
               <w:rPr>
                 <w:sz w:val="18"/>
               </w:rPr>
               <w:t>sound_velocity_correction</w:t>
             </w:r>
-            <w:proofErr w:type="spellEnd"/>
           </w:p>
           <w:p>
             <w:pPr>
@@ -3716,14 +3506,12 @@
                 <w:sz w:val="18"/>
               </w:rPr>
             </w:pPr>
-            <w:proofErr w:type="spellStart"/>
             <w:r>
               <w:rPr>
                 <w:sz w:val="18"/>
               </w:rPr>
               <w:t>data_type_code</w:t>
             </w:r>
-            <w:proofErr w:type="spellEnd"/>
           </w:p>
         </w:tc>
         <w:tc>
@@ -3867,62 +3655,7 @@
                 <w:sz w:val="18"/>
                 <w:szCs w:val="18"/>
               </w:rPr>
-              <w:t xml:space="preserve">The fields </w:t>
-            </w:r>
-            <w:proofErr w:type="spellStart"/>
-            <w:r>
-              <w:rPr>
-                <w:sz w:val="18"/>
-                <w:szCs w:val="18"/>
-              </w:rPr>
-              <w:t>atmospheric_pressure</w:t>
-            </w:r>
-            <w:proofErr w:type="spellEnd"/>
-            <w:r>
-              <w:rPr>
-                <w:sz w:val="18"/>
-                <w:szCs w:val="18"/>
-              </w:rPr>
-              <w:t xml:space="preserve"> and </w:t>
-            </w:r>
-            <w:proofErr w:type="spellStart"/>
-            <w:r>
-              <w:rPr>
-                <w:sz w:val="18"/>
-                <w:szCs w:val="18"/>
-              </w:rPr>
-              <w:t>min_observation_depth</w:t>
-            </w:r>
-            <w:proofErr w:type="spellEnd"/>
-            <w:r>
-              <w:rPr>
-                <w:sz w:val="18"/>
-                <w:szCs w:val="18"/>
-              </w:rPr>
-              <w:t xml:space="preserve"> have ‘</w:t>
-            </w:r>
-            <w:proofErr w:type="gramStart"/>
-            <w:r>
-              <w:rPr>
-                <w:sz w:val="18"/>
-                <w:szCs w:val="18"/>
-              </w:rPr>
-              <w:t>-‘</w:t>
-            </w:r>
-            <w:proofErr w:type="gramEnd"/>
-            <w:r>
-              <w:rPr>
-                <w:sz w:val="18"/>
-                <w:szCs w:val="18"/>
-              </w:rPr>
-              <w:t>inserted</w:t>
-            </w:r>
-            <w:r>
-              <w:rPr>
-                <w:sz w:val="18"/>
-                <w:szCs w:val="18"/>
-              </w:rPr>
-              <w:t xml:space="preserve"> in the last line of the sample (6-54) :</w:t>
+              <w:t>The fields atmospheric_pressure and min_observation_depth have ‘-‘inserted in the last line of the sample (6-54) :</w:t>
             </w:r>
           </w:p>
           <w:p>
@@ -3978,14 +3711,14 @@
                 <w:sz w:val="18"/>
                 <w:szCs w:val="18"/>
               </w:rPr>
-              <w:t xml:space="preserve">It is an old </w:t>
+              <w:t>It is an old sample</w:t>
             </w:r>
             <w:r>
               <w:rPr>
                 <w:sz w:val="18"/>
                 <w:szCs w:val="18"/>
               </w:rPr>
-              <w:t>sample,</w:t>
+              <w:t>,</w:t>
             </w:r>
             <w:r>
               <w:rPr>
@@ -4213,6 +3946,24 @@
                 <w:sz w:val="18"/>
               </w:rPr>
             </w:pPr>
+            <w:r>
+              <w:rPr>
+                <w:sz w:val="18"/>
+              </w:rPr>
+              <w:t>Column positio</w:t>
+            </w:r>
+            <w:r>
+              <w:rPr>
+                <w:sz w:val="18"/>
+              </w:rPr>
+              <w:t>n 88 to 111 of a type 3 record are repeated n times</w:t>
+            </w:r>
+            <w:r>
+              <w:rPr>
+                <w:sz w:val="18"/>
+              </w:rPr>
+              <w:t>.</w:t>
+            </w:r>
           </w:p>
         </w:tc>
         <w:tc>
@@ -4324,6 +4075,12 @@
                 <w:sz w:val="18"/>
               </w:rPr>
             </w:pPr>
+            <w:r>
+              <w:rPr>
+                <w:sz w:val="18"/>
+              </w:rPr>
+              <w:t>Yes</w:t>
+            </w:r>
           </w:p>
         </w:tc>
         <w:tc>
@@ -4435,6 +4192,18 @@
                 <w:sz w:val="18"/>
               </w:rPr>
             </w:pPr>
+            <w:r>
+              <w:rPr>
+                <w:sz w:val="18"/>
+              </w:rPr>
+              <w:t>Manual</w:t>
+            </w:r>
+            <w:r>
+              <w:rPr>
+                <w:sz w:val="18"/>
+              </w:rPr>
+              <w:t xml:space="preserve"> update of Job Tracking status</w:t>
+            </w:r>
           </w:p>
         </w:tc>
         <w:tc>
@@ -4495,13 +4264,7 @@
               <w:rPr>
                 <w:sz w:val="18"/>
               </w:rPr>
-              <w:t xml:space="preserve">What is the table OBSERVATION, what is it used </w:t>
-            </w:r>
-            <w:r>
-              <w:rPr>
-                <w:sz w:val="18"/>
-              </w:rPr>
-              <w:t>for</w:t>
+              <w:t>What is the table OBSERVATION, what is it used for</w:t>
             </w:r>
             <w:r>
               <w:rPr>
@@ -4609,6 +4372,12 @@
                 <w:sz w:val="18"/>
               </w:rPr>
             </w:pPr>
+            <w:r>
+              <w:rPr>
+                <w:sz w:val="18"/>
+              </w:rPr>
+              <w:t>22</w:t>
+            </w:r>
           </w:p>
         </w:tc>
         <w:tc>
@@ -4621,6 +4390,12 @@
                 <w:sz w:val="18"/>
               </w:rPr>
             </w:pPr>
+            <w:r>
+              <w:rPr>
+                <w:sz w:val="18"/>
+              </w:rPr>
+              <w:t>Why is the Generic Editor necessary?</w:t>
+            </w:r>
           </w:p>
         </w:tc>
         <w:tc>
@@ -4646,6 +4421,12 @@
                 <w:sz w:val="18"/>
               </w:rPr>
             </w:pPr>
+            <w:r>
+              <w:rPr>
+                <w:sz w:val="18"/>
+              </w:rPr>
+              <w:t>2024-04-23</w:t>
+            </w:r>
           </w:p>
         </w:tc>
         <w:tc>
@@ -4658,6 +4439,30 @@
                 <w:sz w:val="18"/>
               </w:rPr>
             </w:pPr>
+            <w:r>
+              <w:rPr>
+                <w:sz w:val="18"/>
+              </w:rPr>
+              <w:t xml:space="preserve">For </w:t>
+            </w:r>
+            <w:r>
+              <w:rPr>
+                <w:sz w:val="18"/>
+              </w:rPr>
+              <w:t>for</w:t>
+            </w:r>
+            <w:r>
+              <w:rPr>
+                <w:sz w:val="18"/>
+              </w:rPr>
+              <w:t>m-base</w:t>
+            </w:r>
+            <w:r>
+              <w:rPr>
+                <w:sz w:val="18"/>
+              </w:rPr>
+              <w:t>d manual input.</w:t>
+            </w:r>
           </w:p>
         </w:tc>
         <w:tc>
@@ -4724,13 +4529,43 @@
               <w:rPr>
                 <w:sz w:val="18"/>
               </w:rPr>
-              <w:t xml:space="preserve">for the SERD files </w:t>
-            </w:r>
-            <w:r>
-              <w:rPr>
-                <w:sz w:val="18"/>
-              </w:rPr>
-              <w:t>we should be aware of?</w:t>
+              <w:t xml:space="preserve">for the SERD </w:t>
+            </w:r>
+            <w:r>
+              <w:rPr>
+                <w:sz w:val="18"/>
+              </w:rPr>
+              <w:t>and CSV</w:t>
+            </w:r>
+            <w:r>
+              <w:rPr>
+                <w:sz w:val="18"/>
+              </w:rPr>
+              <w:t xml:space="preserve"> </w:t>
+            </w:r>
+            <w:r>
+              <w:rPr>
+                <w:sz w:val="18"/>
+              </w:rPr>
+              <w:t xml:space="preserve">files </w:t>
+            </w:r>
+            <w:r>
+              <w:rPr>
+                <w:sz w:val="18"/>
+              </w:rPr>
+              <w:t>we should be aware of</w:t>
+            </w:r>
+            <w:r>
+              <w:rPr>
+                <w:sz w:val="18"/>
+              </w:rPr>
+              <w:t xml:space="preserve"> / can make use of</w:t>
+            </w:r>
+            <w:r>
+              <w:rPr>
+                <w:sz w:val="18"/>
+              </w:rPr>
+              <w:t>?</w:t>
             </w:r>
           </w:p>
         </w:tc>
@@ -4781,6 +4616,12 @@
                 <w:sz w:val="18"/>
               </w:rPr>
             </w:pPr>
+            <w:r>
+              <w:rPr>
+                <w:sz w:val="18"/>
+              </w:rPr>
+              <w:t>No</w:t>
+            </w:r>
           </w:p>
         </w:tc>
         <w:tc>
@@ -4904,6 +4745,12 @@
                 <w:sz w:val="18"/>
               </w:rPr>
             </w:pPr>
+            <w:r>
+              <w:rPr>
+                <w:sz w:val="18"/>
+              </w:rPr>
+              <w:t>See 18</w:t>
+            </w:r>
           </w:p>
         </w:tc>
         <w:tc>
@@ -4964,7 +4811,19 @@
               <w:rPr>
                 <w:sz w:val="18"/>
               </w:rPr>
-              <w:t>What LOB_LOOKUPS.GENERIC means? Can we trust it and make use of it?</w:t>
+              <w:t xml:space="preserve">What </w:t>
+            </w:r>
+            <w:r>
+              <w:rPr>
+                <w:sz w:val="18"/>
+              </w:rPr>
+              <w:t>J</w:t>
+            </w:r>
+            <w:r>
+              <w:rPr>
+                <w:sz w:val="18"/>
+              </w:rPr>
+              <w:t>OB_LOOKUPS.GENERIC means? Can we trust it and make use of it?</w:t>
             </w:r>
           </w:p>
         </w:tc>
@@ -5003,8 +4862,6 @@
               </w:rPr>
               <w:t>2024-04-24</w:t>
             </w:r>
-            <w:bookmarkStart w:id="0" w:name="_GoBack"/>
-            <w:bookmarkEnd w:id="0"/>
           </w:p>
         </w:tc>
         <w:tc>
@@ -5017,6 +4874,18 @@
                 <w:sz w:val="18"/>
               </w:rPr>
             </w:pPr>
+            <w:r>
+              <w:rPr>
+                <w:sz w:val="18"/>
+              </w:rPr>
+              <w:t xml:space="preserve">To do with </w:t>
+            </w:r>
+            <w:r>
+              <w:rPr>
+                <w:sz w:val="18"/>
+              </w:rPr>
+              <w:t>legacy menu positioning. Ignore.</w:t>
+            </w:r>
           </w:p>
         </w:tc>
         <w:tc>
@@ -5079,30 +4948,7 @@
                 <w:sz w:val="18"/>
                 <w:szCs w:val="18"/>
               </w:rPr>
-              <w:t xml:space="preserve">SERD fields can be found in FIELD_LOOKUP, </w:t>
-            </w:r>
-            <w:proofErr w:type="gramStart"/>
-            <w:r>
-              <w:rPr>
-                <w:sz w:val="18"/>
-                <w:szCs w:val="18"/>
-              </w:rPr>
-              <w:t>as.</w:t>
-            </w:r>
-            <w:r>
-              <w:rPr>
-                <w:sz w:val="18"/>
-                <w:szCs w:val="18"/>
-              </w:rPr>
-              <w:t>CSV..</w:t>
-            </w:r>
-            <w:proofErr w:type="gramEnd"/>
-            <w:r>
-              <w:rPr>
-                <w:sz w:val="18"/>
-                <w:szCs w:val="18"/>
-              </w:rPr>
-              <w:t xml:space="preserve"> Should we worry about it?</w:t>
+              <w:t>SERD fields can be found in FIELD_LOOKUP, as.CSV.. Should we worry about it?</w:t>
             </w:r>
           </w:p>
         </w:tc>
@@ -5153,6 +4999,12 @@
                 <w:sz w:val="18"/>
               </w:rPr>
             </w:pPr>
+            <w:r>
+              <w:rPr>
+                <w:sz w:val="18"/>
+              </w:rPr>
+              <w:t>Ignore them</w:t>
+            </w:r>
           </w:p>
         </w:tc>
         <w:tc>
@@ -5312,6 +5164,12 @@
                 <w:sz w:val="18"/>
               </w:rPr>
             </w:pPr>
+            <w:r>
+              <w:rPr>
+                <w:sz w:val="18"/>
+              </w:rPr>
+              <w:t>Covered.</w:t>
+            </w:r>
           </w:p>
         </w:tc>
         <w:tc>
@@ -5423,6 +5281,12 @@
                 <w:sz w:val="18"/>
               </w:rPr>
             </w:pPr>
+            <w:r>
+              <w:rPr>
+                <w:sz w:val="18"/>
+              </w:rPr>
+              <w:t>Covered for now</w:t>
+            </w:r>
           </w:p>
         </w:tc>
         <w:tc>
@@ -5510,7 +5374,35 @@
                 <w:sz w:val="18"/>
                 <w:szCs w:val="18"/>
               </w:rPr>
-              <w:t>To insert the LOCATION fields, we need SRID data.</w:t>
+              <w:t>To insert the LOCATION fields</w:t>
+            </w:r>
+            <w:r>
+              <w:rPr>
+                <w:sz w:val="18"/>
+                <w:szCs w:val="18"/>
+              </w:rPr>
+              <w:t>,</w:t>
+            </w:r>
+            <w:r>
+              <w:rPr>
+                <w:sz w:val="18"/>
+                <w:szCs w:val="18"/>
+              </w:rPr>
+              <w:t xml:space="preserve"> we need S</w:t>
+            </w:r>
+            <w:r>
+              <w:rPr>
+                <w:sz w:val="18"/>
+                <w:szCs w:val="18"/>
+              </w:rPr>
+              <w:t>R</w:t>
+            </w:r>
+            <w:r>
+              <w:rPr>
+                <w:sz w:val="18"/>
+                <w:szCs w:val="18"/>
+              </w:rPr>
+              <w:t>ID data.</w:t>
             </w:r>
           </w:p>
           <w:p>
@@ -5586,6 +5478,20 @@
                 <w:szCs w:val="18"/>
               </w:rPr>
             </w:pPr>
+            <w:r>
+              <w:rPr>
+                <w:sz w:val="18"/>
+                <w:szCs w:val="18"/>
+              </w:rPr>
+              <w:t>Covered for now</w:t>
+            </w:r>
+            <w:r>
+              <w:rPr>
+                <w:sz w:val="18"/>
+                <w:szCs w:val="18"/>
+              </w:rPr>
+              <w:t>, explore later</w:t>
+            </w:r>
           </w:p>
         </w:tc>
         <w:tc>
@@ -5628,7 +5534,7 @@
 </file>
 
 <file path=word/numbering.xml><?xml version="1.0" encoding="utf-8"?>
-<w:numbering xmlns:wpc="http://schemas.microsoft.com/office/word/2010/wordprocessingCanvas" xmlns:cx="http://schemas.microsoft.com/office/drawing/2014/chartex" xmlns:cx1="http://schemas.microsoft.com/office/drawing/2015/9/8/chartex" xmlns:cx2="http://schemas.microsoft.com/office/drawing/2015/10/21/chartex" xmlns:cx3="http://schemas.microsoft.com/office/drawing/2016/5/9/chartex" xmlns:cx4="http://schemas.microsoft.com/office/drawing/2016/5/10/chartex" xmlns:cx5="http://schemas.microsoft.com/office/drawing/2016/5/11/chartex" xmlns:cx6="http://schemas.microsoft.com/office/drawing/2016/5/12/chartex" xmlns:cx7="http://schemas.microsoft.com/office/drawing/2016/5/13/chartex" xmlns:cx8="http://schemas.microsoft.com/office/drawing/2016/5/14/chartex" xmlns:mc="http://schemas.openxmlformats.org/markup-compatibility/2006" xmlns:aink="http://schemas.microsoft.com/office/drawing/2016/ink" xmlns:am3d="http://schemas.microsoft.com/office/drawing/2017/model3d" xmlns:o="urn:schemas-microsoft-com:office:office" xmlns:r="http://schemas.openxmlformats.org/officeDocument/2006/relationships" xmlns:m="http://schemas.openxmlformats.org/officeDocument/2006/math" xmlns:v="urn:schemas-microsoft-com:vml" xmlns:wp14="http://schemas.microsoft.com/office/word/2010/wordprocessingDrawing" xmlns:wp="http://schemas.openxmlformats.org/drawingml/2006/wordprocessingDrawing" xmlns:w10="urn:schemas-microsoft-com:office:word" xmlns:w="http://schemas.openxmlformats.org/wordprocessingml/2006/main" xmlns:w14="http://schemas.microsoft.com/office/word/2010/wordml" xmlns:w15="http://schemas.microsoft.com/office/word/2012/wordml" xmlns:w16cid="http://schemas.microsoft.com/office/word/2016/wordml/cid" xmlns:w16se="http://schemas.microsoft.com/office/word/2015/wordml/symex" xmlns:wpg="http://schemas.microsoft.com/office/word/2010/wordprocessingGroup" xmlns:wpi="http://schemas.microsoft.com/office/word/2010/wordprocessingInk" xmlns:wne="http://schemas.microsoft.com/office/word/2006/wordml" xmlns:wps="http://schemas.microsoft.com/office/word/2010/wordprocessingShape" mc:Ignorable="w14 w15 w16se w16cid wp14">
+<w:numbering xmlns:wpc="http://schemas.microsoft.com/office/word/2010/wordprocessingCanvas" xmlns:cx="http://schemas.microsoft.com/office/drawing/2014/chartex" xmlns:cx1="http://schemas.microsoft.com/office/drawing/2015/9/8/chartex" xmlns:cx2="http://schemas.microsoft.com/office/drawing/2015/10/21/chartex" xmlns:cx3="http://schemas.microsoft.com/office/drawing/2016/5/9/chartex" xmlns:cx4="http://schemas.microsoft.com/office/drawing/2016/5/10/chartex" xmlns:cx5="http://schemas.microsoft.com/office/drawing/2016/5/11/chartex" xmlns:cx6="http://schemas.microsoft.com/office/drawing/2016/5/12/chartex" xmlns:cx7="http://schemas.microsoft.com/office/drawing/2016/5/13/chartex" xmlns:cx8="http://schemas.microsoft.com/office/drawing/2016/5/14/chartex" xmlns:mc="http://schemas.openxmlformats.org/markup-compatibility/2006" xmlns:aink="http://schemas.microsoft.com/office/drawing/2016/ink" xmlns:am3d="http://schemas.microsoft.com/office/drawing/2017/model3d" xmlns:o="urn:schemas-microsoft-com:office:office" xmlns:oel="http://schemas.microsoft.com/office/2019/extlst" xmlns:r="http://schemas.openxmlformats.org/officeDocument/2006/relationships" xmlns:m="http://schemas.openxmlformats.org/officeDocument/2006/math" xmlns:v="urn:schemas-microsoft-com:vml" xmlns:wp14="http://schemas.microsoft.com/office/word/2010/wordprocessingDrawing" xmlns:wp="http://schemas.openxmlformats.org/drawingml/2006/wordprocessingDrawing" xmlns:w10="urn:schemas-microsoft-com:office:word" xmlns:w="http://schemas.openxmlformats.org/wordprocessingml/2006/main" xmlns:w14="http://schemas.microsoft.com/office/word/2010/wordml" xmlns:w15="http://schemas.microsoft.com/office/word/2012/wordml" xmlns:w16cex="http://schemas.microsoft.com/office/word/2018/wordml/cex" xmlns:w16cid="http://schemas.microsoft.com/office/word/2016/wordml/cid" xmlns:w16="http://schemas.microsoft.com/office/word/2018/wordml" xmlns:w16sdtdh="http://schemas.microsoft.com/office/word/2020/wordml/sdtdatahash" xmlns:w16se="http://schemas.microsoft.com/office/word/2015/wordml/symex" xmlns:wpg="http://schemas.microsoft.com/office/word/2010/wordprocessingGroup" xmlns:wpi="http://schemas.microsoft.com/office/word/2010/wordprocessingInk" xmlns:wne="http://schemas.microsoft.com/office/word/2006/wordml" xmlns:wps="http://schemas.microsoft.com/office/word/2010/wordprocessingShape" mc:Ignorable="w14 w15 w16se w16cid w16 w16cex w16sdtdh wp14">
   <w:abstractNum w:abstractNumId="0" w15:restartNumberingAfterBreak="0">
     <w:nsid w:val="07502D6B"/>
     <w:multiLevelType w:val="hybridMultilevel"/>
@@ -7550,62 +7456,62 @@
       </w:rPr>
     </w:lvl>
   </w:abstractNum>
-  <w:num w:numId="1">
+  <w:num w:numId="1" w16cid:durableId="1860197804">
     <w:abstractNumId w:val="10"/>
   </w:num>
-  <w:num w:numId="2">
+  <w:num w:numId="2" w16cid:durableId="1111313688">
     <w:abstractNumId w:val="5"/>
   </w:num>
-  <w:num w:numId="3">
+  <w:num w:numId="3" w16cid:durableId="1429542618">
     <w:abstractNumId w:val="16"/>
   </w:num>
-  <w:num w:numId="4">
+  <w:num w:numId="4" w16cid:durableId="399521811">
     <w:abstractNumId w:val="1"/>
   </w:num>
-  <w:num w:numId="5">
+  <w:num w:numId="5" w16cid:durableId="838496945">
     <w:abstractNumId w:val="4"/>
   </w:num>
-  <w:num w:numId="6">
+  <w:num w:numId="6" w16cid:durableId="1032805396">
     <w:abstractNumId w:val="6"/>
   </w:num>
-  <w:num w:numId="7">
+  <w:num w:numId="7" w16cid:durableId="1365206699">
     <w:abstractNumId w:val="7"/>
   </w:num>
-  <w:num w:numId="8">
+  <w:num w:numId="8" w16cid:durableId="424961088">
     <w:abstractNumId w:val="2"/>
   </w:num>
-  <w:num w:numId="9">
+  <w:num w:numId="9" w16cid:durableId="911547291">
     <w:abstractNumId w:val="13"/>
   </w:num>
-  <w:num w:numId="10">
+  <w:num w:numId="10" w16cid:durableId="600987492">
     <w:abstractNumId w:val="14"/>
   </w:num>
-  <w:num w:numId="11">
+  <w:num w:numId="11" w16cid:durableId="972907651">
     <w:abstractNumId w:val="15"/>
   </w:num>
-  <w:num w:numId="12">
+  <w:num w:numId="12" w16cid:durableId="815954866">
     <w:abstractNumId w:val="3"/>
   </w:num>
-  <w:num w:numId="13">
+  <w:num w:numId="13" w16cid:durableId="1194726547">
     <w:abstractNumId w:val="8"/>
   </w:num>
-  <w:num w:numId="14">
+  <w:num w:numId="14" w16cid:durableId="876545578">
     <w:abstractNumId w:val="0"/>
   </w:num>
-  <w:num w:numId="15">
+  <w:num w:numId="15" w16cid:durableId="1131939627">
     <w:abstractNumId w:val="12"/>
   </w:num>
-  <w:num w:numId="16">
+  <w:num w:numId="16" w16cid:durableId="1912084373">
     <w:abstractNumId w:val="11"/>
   </w:num>
-  <w:num w:numId="17">
+  <w:num w:numId="17" w16cid:durableId="852839148">
     <w:abstractNumId w:val="9"/>
   </w:num>
 </w:numbering>
 </file>
 
 <file path=word/styles.xml><?xml version="1.0" encoding="utf-8"?>
-<w:styles xmlns:mc="http://schemas.openxmlformats.org/markup-compatibility/2006" xmlns:r="http://schemas.openxmlformats.org/officeDocument/2006/relationships" xmlns:w="http://schemas.openxmlformats.org/wordprocessingml/2006/main" xmlns:w14="http://schemas.microsoft.com/office/word/2010/wordml" xmlns:w15="http://schemas.microsoft.com/office/word/2012/wordml" xmlns:w16cid="http://schemas.microsoft.com/office/word/2016/wordml/cid" xmlns:w16se="http://schemas.microsoft.com/office/word/2015/wordml/symex" mc:Ignorable="w14 w15 w16se w16cid">
+<w:styles xmlns:mc="http://schemas.openxmlformats.org/markup-compatibility/2006" xmlns:r="http://schemas.openxmlformats.org/officeDocument/2006/relationships" xmlns:w="http://schemas.openxmlformats.org/wordprocessingml/2006/main" xmlns:w14="http://schemas.microsoft.com/office/word/2010/wordml" xmlns:w15="http://schemas.microsoft.com/office/word/2012/wordml" xmlns:w16cex="http://schemas.microsoft.com/office/word/2018/wordml/cex" xmlns:w16cid="http://schemas.microsoft.com/office/word/2016/wordml/cid" xmlns:w16="http://schemas.microsoft.com/office/word/2018/wordml" xmlns:w16sdtdh="http://schemas.microsoft.com/office/word/2020/wordml/sdtdatahash" xmlns:w16se="http://schemas.microsoft.com/office/word/2015/wordml/symex" mc:Ignorable="w14 w15 w16se w16cid w16 w16cex w16sdtdh">
   <w:docDefaults>
     <w:rPrDefault>
       <w:rPr>
@@ -7621,7 +7527,7 @@
       </w:pPr>
     </w:pPrDefault>
   </w:docDefaults>
-  <w:latentStyles w:defLockedState="0" w:defUIPriority="99" w:defSemiHidden="0" w:defUnhideWhenUsed="0" w:defQFormat="0" w:count="375">
+  <w:latentStyles w:defLockedState="0" w:defUIPriority="99" w:defSemiHidden="0" w:defUnhideWhenUsed="0" w:defQFormat="0" w:count="376">
     <w:lsdException w:name="Normal" w:uiPriority="0" w:qFormat="1"/>
     <w:lsdException w:name="heading 1" w:uiPriority="9" w:qFormat="1"/>
     <w:lsdException w:name="heading 2" w:semiHidden="1" w:uiPriority="9" w:unhideWhenUsed="1" w:qFormat="1"/>
@@ -7997,6 +7903,7 @@
     <w:lsdException w:name="Smart Hyperlink" w:semiHidden="1" w:unhideWhenUsed="1"/>
     <w:lsdException w:name="Hashtag" w:semiHidden="1" w:unhideWhenUsed="1"/>
     <w:lsdException w:name="Unresolved Mention" w:semiHidden="1" w:unhideWhenUsed="1"/>
+    <w:lsdException w:name="Smart Link" w:semiHidden="1" w:unhideWhenUsed="1"/>
   </w:latentStyles>
   <w:style w:type="paragraph" w:default="1" w:styleId="Normal">
     <w:name w:val="Normal"/>
@@ -8367,17 +8274,6 @@
 </file>
 
 <file path=customXml/item2.xml><?xml version="1.0" encoding="utf-8"?>
-<p:properties xmlns:p="http://schemas.microsoft.com/office/2006/metadata/properties" xmlns:xsi="http://www.w3.org/2001/XMLSchema-instance" xmlns:pc="http://schemas.microsoft.com/office/infopath/2007/PartnerControls">
-  <documentManagement>
-    <lcf76f155ced4ddcb4097134ff3c332f xmlns="3d161086-4829-409f-9f75-5bde88dcb151">
-      <Terms xmlns="http://schemas.microsoft.com/office/infopath/2007/PartnerControls"/>
-    </lcf76f155ced4ddcb4097134ff3c332f>
-    <TaxCatchAll xmlns="42d8e6db-7b1e-4a51-8fbb-e5e83cc76820" xsi:nil="true"/>
-  </documentManagement>
-</p:properties>
-</file>
-
-<file path=customXml/item3.xml><?xml version="1.0" encoding="utf-8"?>
 <ct:contentTypeSchema xmlns:ct="http://schemas.microsoft.com/office/2006/metadata/contentType" xmlns:ma="http://schemas.microsoft.com/office/2006/metadata/properties/metaAttributes" ct:_="" ma:_="" ma:contentTypeName="Document" ma:contentTypeID="0x010100CEAE28352B96D64C95AA0D5E2FA62FAD" ma:contentTypeVersion="13" ma:contentTypeDescription="Create a new document." ma:contentTypeScope="" ma:versionID="ed183881d36ac1b5d7d67982eda510d1">
   <xsd:schema xmlns:xsd="http://www.w3.org/2001/XMLSchema" xmlns:xs="http://www.w3.org/2001/XMLSchema" xmlns:p="http://schemas.microsoft.com/office/2006/metadata/properties" xmlns:ns2="3d161086-4829-409f-9f75-5bde88dcb151" xmlns:ns3="42d8e6db-7b1e-4a51-8fbb-e5e83cc76820" targetNamespace="http://schemas.microsoft.com/office/2006/metadata/properties" ma:root="true" ma:fieldsID="685f4fda20cf913d28bf77c13cd653dd" ns2:_="" ns3:_="">
     <xsd:import namespace="3d161086-4829-409f-9f75-5bde88dcb151"/>
@@ -8600,6 +8496,17 @@
 </ct:contentTypeSchema>
 </file>
 
+<file path=customXml/item3.xml><?xml version="1.0" encoding="utf-8"?>
+<p:properties xmlns:p="http://schemas.microsoft.com/office/2006/metadata/properties" xmlns:xsi="http://www.w3.org/2001/XMLSchema-instance" xmlns:pc="http://schemas.microsoft.com/office/infopath/2007/PartnerControls">
+  <documentManagement>
+    <lcf76f155ced4ddcb4097134ff3c332f xmlns="3d161086-4829-409f-9f75-5bde88dcb151">
+      <Terms xmlns="http://schemas.microsoft.com/office/infopath/2007/PartnerControls"/>
+    </lcf76f155ced4ddcb4097134ff3c332f>
+    <TaxCatchAll xmlns="42d8e6db-7b1e-4a51-8fbb-e5e83cc76820" xsi:nil="true"/>
+  </documentManagement>
+</p:properties>
+</file>
+
 <file path=customXml/itemProps1.xml><?xml version="1.0" encoding="utf-8"?>
 <ds:datastoreItem xmlns:ds="http://schemas.openxmlformats.org/officeDocument/2006/customXml" ds:itemID="{D7CC76E2-AAA5-4A50-8A40-CB575903C04C}">
   <ds:schemaRefs>
@@ -8609,23 +8516,6 @@
 </file>
 
 <file path=customXml/itemProps2.xml><?xml version="1.0" encoding="utf-8"?>
-<ds:datastoreItem xmlns:ds="http://schemas.openxmlformats.org/officeDocument/2006/customXml" ds:itemID="{E83DC1BB-B19F-43BC-B800-B090BE7C2154}">
-  <ds:schemaRefs>
-    <ds:schemaRef ds:uri="http://purl.org/dc/elements/1.1/"/>
-    <ds:schemaRef ds:uri="http://schemas.microsoft.com/office/2006/metadata/properties"/>
-    <ds:schemaRef ds:uri="http://purl.org/dc/terms/"/>
-    <ds:schemaRef ds:uri="http://www.w3.org/XML/1998/namespace"/>
-    <ds:schemaRef ds:uri="http://schemas.microsoft.com/office/2006/documentManagement/types"/>
-    <ds:schemaRef ds:uri="3d161086-4829-409f-9f75-5bde88dcb151"/>
-    <ds:schemaRef ds:uri="http://schemas.microsoft.com/office/infopath/2007/PartnerControls"/>
-    <ds:schemaRef ds:uri="http://schemas.openxmlformats.org/package/2006/metadata/core-properties"/>
-    <ds:schemaRef ds:uri="42d8e6db-7b1e-4a51-8fbb-e5e83cc76820"/>
-    <ds:schemaRef ds:uri="http://purl.org/dc/dcmitype/"/>
-  </ds:schemaRefs>
-</ds:datastoreItem>
-</file>
-
-<file path=customXml/itemProps3.xml><?xml version="1.0" encoding="utf-8"?>
 <ds:datastoreItem xmlns:ds="http://schemas.openxmlformats.org/officeDocument/2006/customXml" ds:itemID="{CF6166F5-315F-478E-B315-0735284DBAB2}">
   <ds:schemaRefs>
     <ds:schemaRef ds:uri="http://schemas.microsoft.com/office/2006/metadata/contentType"/>
@@ -8642,4 +8532,15 @@
     <ds:schemaRef ds:uri="http://schemas.microsoft.com/internal/obd"/>
   </ds:schemaRefs>
 </ds:datastoreItem>
+</file>
+
+<file path=customXml/itemProps3.xml><?xml version="1.0" encoding="utf-8"?>
+<ds:datastoreItem xmlns:ds="http://schemas.openxmlformats.org/officeDocument/2006/customXml" ds:itemID="{E83DC1BB-B19F-43BC-B800-B090BE7C2154}">
+  <ds:schemaRefs>
+    <ds:schemaRef ds:uri="http://schemas.microsoft.com/office/2006/metadata/properties"/>
+    <ds:schemaRef ds:uri="http://schemas.microsoft.com/office/infopath/2007/PartnerControls"/>
+    <ds:schemaRef ds:uri="3d161086-4829-409f-9f75-5bde88dcb151"/>
+    <ds:schemaRef ds:uri="42d8e6db-7b1e-4a51-8fbb-e5e83cc76820"/>
+  </ds:schemaRefs>
+</ds:datastoreItem>
 </file>
</xml_diff>

<commit_message>
Data types 89 and 94 done
</commit_message>
<xml_diff>
--- a/analysis/User_Questions.docx
+++ b/analysis/User_Questions.docx
@@ -1,6 +1,6 @@
 
 <file path=word/document.xml><?xml version="1.0" encoding="utf-8"?>
-<w:document xmlns:wpc="http://schemas.microsoft.com/office/word/2010/wordprocessingCanvas" xmlns:cx="http://schemas.microsoft.com/office/drawing/2014/chartex" xmlns:cx1="http://schemas.microsoft.com/office/drawing/2015/9/8/chartex" xmlns:cx2="http://schemas.microsoft.com/office/drawing/2015/10/21/chartex" xmlns:cx3="http://schemas.microsoft.com/office/drawing/2016/5/9/chartex" xmlns:cx4="http://schemas.microsoft.com/office/drawing/2016/5/10/chartex" xmlns:cx5="http://schemas.microsoft.com/office/drawing/2016/5/11/chartex" xmlns:cx6="http://schemas.microsoft.com/office/drawing/2016/5/12/chartex" xmlns:cx7="http://schemas.microsoft.com/office/drawing/2016/5/13/chartex" xmlns:cx8="http://schemas.microsoft.com/office/drawing/2016/5/14/chartex" xmlns:mc="http://schemas.openxmlformats.org/markup-compatibility/2006" xmlns:aink="http://schemas.microsoft.com/office/drawing/2016/ink" xmlns:am3d="http://schemas.microsoft.com/office/drawing/2017/model3d" xmlns:o="urn:schemas-microsoft-com:office:office" xmlns:oel="http://schemas.microsoft.com/office/2019/extlst" xmlns:r="http://schemas.openxmlformats.org/officeDocument/2006/relationships" xmlns:m="http://schemas.openxmlformats.org/officeDocument/2006/math" xmlns:v="urn:schemas-microsoft-com:vml" xmlns:wp14="http://schemas.microsoft.com/office/word/2010/wordprocessingDrawing" xmlns:wp="http://schemas.openxmlformats.org/drawingml/2006/wordprocessingDrawing" xmlns:w10="urn:schemas-microsoft-com:office:word" xmlns:w="http://schemas.openxmlformats.org/wordprocessingml/2006/main" xmlns:w14="http://schemas.microsoft.com/office/word/2010/wordml" xmlns:w15="http://schemas.microsoft.com/office/word/2012/wordml" xmlns:w16cex="http://schemas.microsoft.com/office/word/2018/wordml/cex" xmlns:w16cid="http://schemas.microsoft.com/office/word/2016/wordml/cid" xmlns:w16="http://schemas.microsoft.com/office/word/2018/wordml" xmlns:w16sdtdh="http://schemas.microsoft.com/office/word/2020/wordml/sdtdatahash" xmlns:w16se="http://schemas.microsoft.com/office/word/2015/wordml/symex" xmlns:wpg="http://schemas.microsoft.com/office/word/2010/wordprocessingGroup" xmlns:wpi="http://schemas.microsoft.com/office/word/2010/wordprocessingInk" xmlns:wne="http://schemas.microsoft.com/office/word/2006/wordml" xmlns:wps="http://schemas.microsoft.com/office/word/2010/wordprocessingShape" mc:Ignorable="w14 w15 w16se w16cid w16 w16cex w16sdtdh wp14">
+<w:document xmlns:wpc="http://schemas.microsoft.com/office/word/2010/wordprocessingCanvas" xmlns:cx="http://schemas.microsoft.com/office/drawing/2014/chartex" xmlns:cx1="http://schemas.microsoft.com/office/drawing/2015/9/8/chartex" xmlns:cx2="http://schemas.microsoft.com/office/drawing/2015/10/21/chartex" xmlns:cx3="http://schemas.microsoft.com/office/drawing/2016/5/9/chartex" xmlns:cx4="http://schemas.microsoft.com/office/drawing/2016/5/10/chartex" xmlns:cx5="http://schemas.microsoft.com/office/drawing/2016/5/11/chartex" xmlns:cx6="http://schemas.microsoft.com/office/drawing/2016/5/12/chartex" xmlns:cx7="http://schemas.microsoft.com/office/drawing/2016/5/13/chartex" xmlns:cx8="http://schemas.microsoft.com/office/drawing/2016/5/14/chartex" xmlns:mc="http://schemas.openxmlformats.org/markup-compatibility/2006" xmlns:aink="http://schemas.microsoft.com/office/drawing/2016/ink" xmlns:am3d="http://schemas.microsoft.com/office/drawing/2017/model3d" xmlns:o="urn:schemas-microsoft-com:office:office" xmlns:r="http://schemas.openxmlformats.org/officeDocument/2006/relationships" xmlns:m="http://schemas.openxmlformats.org/officeDocument/2006/math" xmlns:v="urn:schemas-microsoft-com:vml" xmlns:wp14="http://schemas.microsoft.com/office/word/2010/wordprocessingDrawing" xmlns:wp="http://schemas.openxmlformats.org/drawingml/2006/wordprocessingDrawing" xmlns:w10="urn:schemas-microsoft-com:office:word" xmlns:w="http://schemas.openxmlformats.org/wordprocessingml/2006/main" xmlns:w14="http://schemas.microsoft.com/office/word/2010/wordml" xmlns:w15="http://schemas.microsoft.com/office/word/2012/wordml" xmlns:w16cid="http://schemas.microsoft.com/office/word/2016/wordml/cid" xmlns:w16se="http://schemas.microsoft.com/office/word/2015/wordml/symex" xmlns:wpg="http://schemas.microsoft.com/office/word/2010/wordprocessingGroup" xmlns:wpi="http://schemas.microsoft.com/office/word/2010/wordprocessingInk" xmlns:wne="http://schemas.microsoft.com/office/word/2006/wordml" xmlns:wps="http://schemas.microsoft.com/office/word/2010/wordprocessingShape" mc:Ignorable="w14 w15 w16se w16cid wp14">
   <w:body>
     <w:tbl>
       <w:tblPr>
@@ -163,7 +163,7 @@
         <w:tc>
           <w:tcPr>
             <w:tcW w:w="420" w:type="dxa"/>
-            <w:shd w:val="clear" w:color="auto" w:fill="F2F2F2" w:themeFill="background1" w:themeFillShade="F2"/>
+            <w:shd w:val="clear" w:color="auto" w:fill="D9D9D9" w:themeFill="background1" w:themeFillShade="D9"/>
           </w:tcPr>
           <w:p>
             <w:pPr>
@@ -184,7 +184,7 @@
         <w:tc>
           <w:tcPr>
             <w:tcW w:w="5676" w:type="dxa"/>
-            <w:shd w:val="clear" w:color="auto" w:fill="F2F2F2" w:themeFill="background1" w:themeFillShade="F2"/>
+            <w:shd w:val="clear" w:color="auto" w:fill="D9D9D9" w:themeFill="background1" w:themeFillShade="D9"/>
           </w:tcPr>
           <w:p>
             <w:pPr>
@@ -210,7 +210,7 @@
         <w:tc>
           <w:tcPr>
             <w:tcW w:w="1134" w:type="dxa"/>
-            <w:shd w:val="clear" w:color="auto" w:fill="F2F2F2" w:themeFill="background1" w:themeFillShade="F2"/>
+            <w:shd w:val="clear" w:color="auto" w:fill="D9D9D9" w:themeFill="background1" w:themeFillShade="D9"/>
           </w:tcPr>
           <w:p>
             <w:pPr>
@@ -230,7 +230,7 @@
         <w:tc>
           <w:tcPr>
             <w:tcW w:w="1275" w:type="dxa"/>
-            <w:shd w:val="clear" w:color="auto" w:fill="F2F2F2" w:themeFill="background1" w:themeFillShade="F2"/>
+            <w:shd w:val="clear" w:color="auto" w:fill="D9D9D9" w:themeFill="background1" w:themeFillShade="D9"/>
           </w:tcPr>
           <w:p>
             <w:pPr>
@@ -249,7 +249,7 @@
         <w:tc>
           <w:tcPr>
             <w:tcW w:w="2938" w:type="dxa"/>
-            <w:shd w:val="clear" w:color="auto" w:fill="F2F2F2" w:themeFill="background1" w:themeFillShade="F2"/>
+            <w:shd w:val="clear" w:color="auto" w:fill="D9D9D9" w:themeFill="background1" w:themeFillShade="D9"/>
           </w:tcPr>
           <w:p>
             <w:pPr>
@@ -262,7 +262,7 @@
         <w:tc>
           <w:tcPr>
             <w:tcW w:w="890" w:type="dxa"/>
-            <w:shd w:val="clear" w:color="auto" w:fill="F2F2F2" w:themeFill="background1" w:themeFillShade="F2"/>
+            <w:shd w:val="clear" w:color="auto" w:fill="D9D9D9" w:themeFill="background1" w:themeFillShade="D9"/>
           </w:tcPr>
           <w:p>
             <w:pPr>
@@ -275,7 +275,7 @@
         <w:tc>
           <w:tcPr>
             <w:tcW w:w="2214" w:type="dxa"/>
-            <w:shd w:val="clear" w:color="auto" w:fill="F2F2F2" w:themeFill="background1" w:themeFillShade="F2"/>
+            <w:shd w:val="clear" w:color="auto" w:fill="D9D9D9" w:themeFill="background1" w:themeFillShade="D9"/>
           </w:tcPr>
           <w:p>
             <w:pPr>
@@ -290,7 +290,7 @@
         <w:tc>
           <w:tcPr>
             <w:tcW w:w="420" w:type="dxa"/>
-            <w:shd w:val="clear" w:color="auto" w:fill="F2F2F2" w:themeFill="background1" w:themeFillShade="F2"/>
+            <w:shd w:val="clear" w:color="auto" w:fill="D9D9D9" w:themeFill="background1" w:themeFillShade="D9"/>
           </w:tcPr>
           <w:p>
             <w:pPr>
@@ -311,7 +311,7 @@
         <w:tc>
           <w:tcPr>
             <w:tcW w:w="5676" w:type="dxa"/>
-            <w:shd w:val="clear" w:color="auto" w:fill="F2F2F2" w:themeFill="background1" w:themeFillShade="F2"/>
+            <w:shd w:val="clear" w:color="auto" w:fill="D9D9D9" w:themeFill="background1" w:themeFillShade="D9"/>
           </w:tcPr>
           <w:p>
             <w:pPr>
@@ -360,7 +360,7 @@
         <w:tc>
           <w:tcPr>
             <w:tcW w:w="1134" w:type="dxa"/>
-            <w:shd w:val="clear" w:color="auto" w:fill="F2F2F2" w:themeFill="background1" w:themeFillShade="F2"/>
+            <w:shd w:val="clear" w:color="auto" w:fill="D9D9D9" w:themeFill="background1" w:themeFillShade="D9"/>
           </w:tcPr>
           <w:p>
             <w:pPr>
@@ -380,7 +380,7 @@
         <w:tc>
           <w:tcPr>
             <w:tcW w:w="1275" w:type="dxa"/>
-            <w:shd w:val="clear" w:color="auto" w:fill="F2F2F2" w:themeFill="background1" w:themeFillShade="F2"/>
+            <w:shd w:val="clear" w:color="auto" w:fill="D9D9D9" w:themeFill="background1" w:themeFillShade="D9"/>
           </w:tcPr>
           <w:p>
             <w:pPr>
@@ -399,7 +399,7 @@
         <w:tc>
           <w:tcPr>
             <w:tcW w:w="2938" w:type="dxa"/>
-            <w:shd w:val="clear" w:color="auto" w:fill="F2F2F2" w:themeFill="background1" w:themeFillShade="F2"/>
+            <w:shd w:val="clear" w:color="auto" w:fill="D9D9D9" w:themeFill="background1" w:themeFillShade="D9"/>
           </w:tcPr>
           <w:p>
             <w:pPr>
@@ -425,7 +425,7 @@
         <w:tc>
           <w:tcPr>
             <w:tcW w:w="890" w:type="dxa"/>
-            <w:shd w:val="clear" w:color="auto" w:fill="F2F2F2" w:themeFill="background1" w:themeFillShade="F2"/>
+            <w:shd w:val="clear" w:color="auto" w:fill="D9D9D9" w:themeFill="background1" w:themeFillShade="D9"/>
           </w:tcPr>
           <w:p>
             <w:pPr>
@@ -438,7 +438,7 @@
         <w:tc>
           <w:tcPr>
             <w:tcW w:w="2214" w:type="dxa"/>
-            <w:shd w:val="clear" w:color="auto" w:fill="F2F2F2" w:themeFill="background1" w:themeFillShade="F2"/>
+            <w:shd w:val="clear" w:color="auto" w:fill="D9D9D9" w:themeFill="background1" w:themeFillShade="D9"/>
           </w:tcPr>
           <w:p>
             <w:pPr>
@@ -465,7 +465,7 @@
         <w:tc>
           <w:tcPr>
             <w:tcW w:w="420" w:type="dxa"/>
-            <w:shd w:val="clear" w:color="auto" w:fill="F2F2F2" w:themeFill="background1" w:themeFillShade="F2"/>
+            <w:shd w:val="clear" w:color="auto" w:fill="D9D9D9" w:themeFill="background1" w:themeFillShade="D9"/>
           </w:tcPr>
           <w:p>
             <w:pPr>
@@ -484,7 +484,7 @@
         <w:tc>
           <w:tcPr>
             <w:tcW w:w="5676" w:type="dxa"/>
-            <w:shd w:val="clear" w:color="auto" w:fill="F2F2F2" w:themeFill="background1" w:themeFillShade="F2"/>
+            <w:shd w:val="clear" w:color="auto" w:fill="D9D9D9" w:themeFill="background1" w:themeFillShade="D9"/>
           </w:tcPr>
           <w:p>
             <w:pPr>
@@ -539,7 +539,7 @@
         <w:tc>
           <w:tcPr>
             <w:tcW w:w="1134" w:type="dxa"/>
-            <w:shd w:val="clear" w:color="auto" w:fill="F2F2F2" w:themeFill="background1" w:themeFillShade="F2"/>
+            <w:shd w:val="clear" w:color="auto" w:fill="D9D9D9" w:themeFill="background1" w:themeFillShade="D9"/>
           </w:tcPr>
           <w:p>
             <w:pPr>
@@ -559,7 +559,7 @@
         <w:tc>
           <w:tcPr>
             <w:tcW w:w="1275" w:type="dxa"/>
-            <w:shd w:val="clear" w:color="auto" w:fill="F2F2F2" w:themeFill="background1" w:themeFillShade="F2"/>
+            <w:shd w:val="clear" w:color="auto" w:fill="D9D9D9" w:themeFill="background1" w:themeFillShade="D9"/>
           </w:tcPr>
           <w:p>
             <w:pPr>
@@ -578,7 +578,7 @@
         <w:tc>
           <w:tcPr>
             <w:tcW w:w="2938" w:type="dxa"/>
-            <w:shd w:val="clear" w:color="auto" w:fill="F2F2F2" w:themeFill="background1" w:themeFillShade="F2"/>
+            <w:shd w:val="clear" w:color="auto" w:fill="D9D9D9" w:themeFill="background1" w:themeFillShade="D9"/>
           </w:tcPr>
           <w:p>
             <w:pPr>
@@ -591,7 +591,7 @@
         <w:tc>
           <w:tcPr>
             <w:tcW w:w="890" w:type="dxa"/>
-            <w:shd w:val="clear" w:color="auto" w:fill="F2F2F2" w:themeFill="background1" w:themeFillShade="F2"/>
+            <w:shd w:val="clear" w:color="auto" w:fill="D9D9D9" w:themeFill="background1" w:themeFillShade="D9"/>
           </w:tcPr>
           <w:p>
             <w:pPr>
@@ -604,7 +604,7 @@
         <w:tc>
           <w:tcPr>
             <w:tcW w:w="2214" w:type="dxa"/>
-            <w:shd w:val="clear" w:color="auto" w:fill="F2F2F2" w:themeFill="background1" w:themeFillShade="F2"/>
+            <w:shd w:val="clear" w:color="auto" w:fill="D9D9D9" w:themeFill="background1" w:themeFillShade="D9"/>
           </w:tcPr>
           <w:p>
             <w:pPr>
@@ -619,7 +619,7 @@
         <w:tc>
           <w:tcPr>
             <w:tcW w:w="420" w:type="dxa"/>
-            <w:shd w:val="clear" w:color="auto" w:fill="F2F2F2" w:themeFill="background1" w:themeFillShade="F2"/>
+            <w:shd w:val="clear" w:color="auto" w:fill="D9D9D9" w:themeFill="background1" w:themeFillShade="D9"/>
           </w:tcPr>
           <w:p>
             <w:pPr>
@@ -640,7 +640,7 @@
         <w:tc>
           <w:tcPr>
             <w:tcW w:w="5676" w:type="dxa"/>
-            <w:shd w:val="clear" w:color="auto" w:fill="F2F2F2" w:themeFill="background1" w:themeFillShade="F2"/>
+            <w:shd w:val="clear" w:color="auto" w:fill="D9D9D9" w:themeFill="background1" w:themeFillShade="D9"/>
           </w:tcPr>
           <w:p>
             <w:pPr>
@@ -666,7 +666,7 @@
         <w:tc>
           <w:tcPr>
             <w:tcW w:w="1134" w:type="dxa"/>
-            <w:shd w:val="clear" w:color="auto" w:fill="F2F2F2" w:themeFill="background1" w:themeFillShade="F2"/>
+            <w:shd w:val="clear" w:color="auto" w:fill="D9D9D9" w:themeFill="background1" w:themeFillShade="D9"/>
           </w:tcPr>
           <w:p>
             <w:pPr>
@@ -686,7 +686,7 @@
         <w:tc>
           <w:tcPr>
             <w:tcW w:w="1275" w:type="dxa"/>
-            <w:shd w:val="clear" w:color="auto" w:fill="F2F2F2" w:themeFill="background1" w:themeFillShade="F2"/>
+            <w:shd w:val="clear" w:color="auto" w:fill="D9D9D9" w:themeFill="background1" w:themeFillShade="D9"/>
           </w:tcPr>
           <w:p>
             <w:pPr>
@@ -705,7 +705,7 @@
         <w:tc>
           <w:tcPr>
             <w:tcW w:w="2938" w:type="dxa"/>
-            <w:shd w:val="clear" w:color="auto" w:fill="F2F2F2" w:themeFill="background1" w:themeFillShade="F2"/>
+            <w:shd w:val="clear" w:color="auto" w:fill="D9D9D9" w:themeFill="background1" w:themeFillShade="D9"/>
           </w:tcPr>
           <w:p>
             <w:pPr>
@@ -718,7 +718,7 @@
         <w:tc>
           <w:tcPr>
             <w:tcW w:w="890" w:type="dxa"/>
-            <w:shd w:val="clear" w:color="auto" w:fill="F2F2F2" w:themeFill="background1" w:themeFillShade="F2"/>
+            <w:shd w:val="clear" w:color="auto" w:fill="D9D9D9" w:themeFill="background1" w:themeFillShade="D9"/>
           </w:tcPr>
           <w:p>
             <w:pPr>
@@ -731,7 +731,7 @@
         <w:tc>
           <w:tcPr>
             <w:tcW w:w="2214" w:type="dxa"/>
-            <w:shd w:val="clear" w:color="auto" w:fill="F2F2F2" w:themeFill="background1" w:themeFillShade="F2"/>
+            <w:shd w:val="clear" w:color="auto" w:fill="D9D9D9" w:themeFill="background1" w:themeFillShade="D9"/>
           </w:tcPr>
           <w:p>
             <w:pPr>
@@ -752,7 +752,7 @@
         <w:tc>
           <w:tcPr>
             <w:tcW w:w="420" w:type="dxa"/>
-            <w:shd w:val="clear" w:color="auto" w:fill="F2F2F2" w:themeFill="background1" w:themeFillShade="F2"/>
+            <w:shd w:val="clear" w:color="auto" w:fill="D9D9D9" w:themeFill="background1" w:themeFillShade="D9"/>
           </w:tcPr>
           <w:p>
             <w:pPr>
@@ -771,7 +771,7 @@
         <w:tc>
           <w:tcPr>
             <w:tcW w:w="5676" w:type="dxa"/>
-            <w:shd w:val="clear" w:color="auto" w:fill="F2F2F2" w:themeFill="background1" w:themeFillShade="F2"/>
+            <w:shd w:val="clear" w:color="auto" w:fill="D9D9D9" w:themeFill="background1" w:themeFillShade="D9"/>
           </w:tcPr>
           <w:p>
             <w:pPr>
@@ -856,7 +856,7 @@
         <w:tc>
           <w:tcPr>
             <w:tcW w:w="1134" w:type="dxa"/>
-            <w:shd w:val="clear" w:color="auto" w:fill="F2F2F2" w:themeFill="background1" w:themeFillShade="F2"/>
+            <w:shd w:val="clear" w:color="auto" w:fill="D9D9D9" w:themeFill="background1" w:themeFillShade="D9"/>
           </w:tcPr>
           <w:p>
             <w:pPr>
@@ -876,7 +876,7 @@
         <w:tc>
           <w:tcPr>
             <w:tcW w:w="1275" w:type="dxa"/>
-            <w:shd w:val="clear" w:color="auto" w:fill="F2F2F2" w:themeFill="background1" w:themeFillShade="F2"/>
+            <w:shd w:val="clear" w:color="auto" w:fill="D9D9D9" w:themeFill="background1" w:themeFillShade="D9"/>
           </w:tcPr>
           <w:p>
             <w:pPr>
@@ -895,7 +895,7 @@
         <w:tc>
           <w:tcPr>
             <w:tcW w:w="2938" w:type="dxa"/>
-            <w:shd w:val="clear" w:color="auto" w:fill="F2F2F2" w:themeFill="background1" w:themeFillShade="F2"/>
+            <w:shd w:val="clear" w:color="auto" w:fill="D9D9D9" w:themeFill="background1" w:themeFillShade="D9"/>
           </w:tcPr>
           <w:p>
             <w:pPr>
@@ -914,7 +914,7 @@
         <w:tc>
           <w:tcPr>
             <w:tcW w:w="890" w:type="dxa"/>
-            <w:shd w:val="clear" w:color="auto" w:fill="F2F2F2" w:themeFill="background1" w:themeFillShade="F2"/>
+            <w:shd w:val="clear" w:color="auto" w:fill="D9D9D9" w:themeFill="background1" w:themeFillShade="D9"/>
           </w:tcPr>
           <w:p>
             <w:pPr>
@@ -927,25 +927,19 @@
         <w:tc>
           <w:tcPr>
             <w:tcW w:w="2214" w:type="dxa"/>
-            <w:shd w:val="clear" w:color="auto" w:fill="F2F2F2" w:themeFill="background1" w:themeFillShade="F2"/>
-          </w:tcPr>
-          <w:p>
-            <w:pPr>
-              <w:rPr>
-                <w:sz w:val="18"/>
-              </w:rPr>
-            </w:pPr>
-            <w:r>
-              <w:rPr>
-                <w:sz w:val="18"/>
-              </w:rPr>
-              <w:t>v</w:t>
-            </w:r>
-            <w:r>
-              <w:rPr>
-                <w:sz w:val="18"/>
-              </w:rPr>
-              <w:t>2 enhancements</w:t>
+            <w:shd w:val="clear" w:color="auto" w:fill="D9D9D9" w:themeFill="background1" w:themeFillShade="D9"/>
+          </w:tcPr>
+          <w:p>
+            <w:pPr>
+              <w:rPr>
+                <w:sz w:val="18"/>
+              </w:rPr>
+            </w:pPr>
+            <w:r>
+              <w:rPr>
+                <w:sz w:val="18"/>
+              </w:rPr>
+              <w:t>v2 enhancements</w:t>
             </w:r>
           </w:p>
         </w:tc>
@@ -954,7 +948,7 @@
         <w:tc>
           <w:tcPr>
             <w:tcW w:w="420" w:type="dxa"/>
-            <w:shd w:val="clear" w:color="auto" w:fill="F2F2F2" w:themeFill="background1" w:themeFillShade="F2"/>
+            <w:shd w:val="clear" w:color="auto" w:fill="D9D9D9" w:themeFill="background1" w:themeFillShade="D9"/>
           </w:tcPr>
           <w:p>
             <w:pPr>
@@ -973,7 +967,7 @@
         <w:tc>
           <w:tcPr>
             <w:tcW w:w="5676" w:type="dxa"/>
-            <w:shd w:val="clear" w:color="auto" w:fill="F2F2F2" w:themeFill="background1" w:themeFillShade="F2"/>
+            <w:shd w:val="clear" w:color="auto" w:fill="D9D9D9" w:themeFill="background1" w:themeFillShade="D9"/>
           </w:tcPr>
           <w:p>
             <w:pPr>
@@ -1095,7 +1089,7 @@
         <w:tc>
           <w:tcPr>
             <w:tcW w:w="1134" w:type="dxa"/>
-            <w:shd w:val="clear" w:color="auto" w:fill="F2F2F2" w:themeFill="background1" w:themeFillShade="F2"/>
+            <w:shd w:val="clear" w:color="auto" w:fill="D9D9D9" w:themeFill="background1" w:themeFillShade="D9"/>
           </w:tcPr>
           <w:p>
             <w:pPr>
@@ -1115,7 +1109,7 @@
         <w:tc>
           <w:tcPr>
             <w:tcW w:w="1275" w:type="dxa"/>
-            <w:shd w:val="clear" w:color="auto" w:fill="F2F2F2" w:themeFill="background1" w:themeFillShade="F2"/>
+            <w:shd w:val="clear" w:color="auto" w:fill="D9D9D9" w:themeFill="background1" w:themeFillShade="D9"/>
           </w:tcPr>
           <w:p>
             <w:pPr>
@@ -1134,7 +1128,7 @@
         <w:tc>
           <w:tcPr>
             <w:tcW w:w="2938" w:type="dxa"/>
-            <w:shd w:val="clear" w:color="auto" w:fill="F2F2F2" w:themeFill="background1" w:themeFillShade="F2"/>
+            <w:shd w:val="clear" w:color="auto" w:fill="D9D9D9" w:themeFill="background1" w:themeFillShade="D9"/>
           </w:tcPr>
           <w:p>
             <w:pPr>
@@ -1160,7 +1154,7 @@
         <w:tc>
           <w:tcPr>
             <w:tcW w:w="890" w:type="dxa"/>
-            <w:shd w:val="clear" w:color="auto" w:fill="F2F2F2" w:themeFill="background1" w:themeFillShade="F2"/>
+            <w:shd w:val="clear" w:color="auto" w:fill="D9D9D9" w:themeFill="background1" w:themeFillShade="D9"/>
           </w:tcPr>
           <w:p>
             <w:pPr>
@@ -1173,7 +1167,7 @@
         <w:tc>
           <w:tcPr>
             <w:tcW w:w="2214" w:type="dxa"/>
-            <w:shd w:val="clear" w:color="auto" w:fill="F2F2F2" w:themeFill="background1" w:themeFillShade="F2"/>
+            <w:shd w:val="clear" w:color="auto" w:fill="D9D9D9" w:themeFill="background1" w:themeFillShade="D9"/>
           </w:tcPr>
           <w:p>
             <w:pPr>
@@ -1188,7 +1182,7 @@
         <w:tc>
           <w:tcPr>
             <w:tcW w:w="420" w:type="dxa"/>
-            <w:shd w:val="clear" w:color="auto" w:fill="F2F2F2" w:themeFill="background1" w:themeFillShade="F2"/>
+            <w:shd w:val="clear" w:color="auto" w:fill="D9D9D9" w:themeFill="background1" w:themeFillShade="D9"/>
           </w:tcPr>
           <w:p>
             <w:pPr>
@@ -1209,7 +1203,7 @@
         <w:tc>
           <w:tcPr>
             <w:tcW w:w="5676" w:type="dxa"/>
-            <w:shd w:val="clear" w:color="auto" w:fill="F2F2F2" w:themeFill="background1" w:themeFillShade="F2"/>
+            <w:shd w:val="clear" w:color="auto" w:fill="D9D9D9" w:themeFill="background1" w:themeFillShade="D9"/>
           </w:tcPr>
           <w:p>
             <w:pPr>
@@ -1249,13 +1243,40 @@
                 <w:szCs w:val="18"/>
               </w:rPr>
             </w:pPr>
+            <w:proofErr w:type="spellStart"/>
             <w:r>
               <w:rPr>
                 <w:sz w:val="18"/>
                 <w:szCs w:val="18"/>
               </w:rPr>
-              <w:t>job_tracking.source = meds_processing_job.originator</w:t>
-            </w:r>
+              <w:t>job_</w:t>
+            </w:r>
+            <w:proofErr w:type="gramStart"/>
+            <w:r>
+              <w:rPr>
+                <w:sz w:val="18"/>
+                <w:szCs w:val="18"/>
+              </w:rPr>
+              <w:t>tracking.source</w:t>
+            </w:r>
+            <w:proofErr w:type="spellEnd"/>
+            <w:proofErr w:type="gramEnd"/>
+            <w:r>
+              <w:rPr>
+                <w:sz w:val="18"/>
+                <w:szCs w:val="18"/>
+              </w:rPr>
+              <w:t xml:space="preserve"> = </w:t>
+            </w:r>
+            <w:proofErr w:type="spellStart"/>
+            <w:r>
+              <w:rPr>
+                <w:sz w:val="18"/>
+                <w:szCs w:val="18"/>
+              </w:rPr>
+              <w:t>meds_processing_job.originator</w:t>
+            </w:r>
+            <w:proofErr w:type="spellEnd"/>
           </w:p>
           <w:p>
             <w:pPr>
@@ -1266,19 +1287,46 @@
                 <w:szCs w:val="18"/>
               </w:rPr>
             </w:pPr>
+            <w:proofErr w:type="spellStart"/>
             <w:r>
               <w:rPr>
                 <w:sz w:val="18"/>
                 <w:szCs w:val="18"/>
               </w:rPr>
-              <w:t>Job_tracking.classification = meds_processing_job.protection</w:t>
-            </w:r>
+              <w:t>Job_</w:t>
+            </w:r>
+            <w:proofErr w:type="gramStart"/>
+            <w:r>
+              <w:rPr>
+                <w:sz w:val="18"/>
+                <w:szCs w:val="18"/>
+              </w:rPr>
+              <w:t>tracking.classification</w:t>
+            </w:r>
+            <w:proofErr w:type="spellEnd"/>
+            <w:proofErr w:type="gramEnd"/>
+            <w:r>
+              <w:rPr>
+                <w:sz w:val="18"/>
+                <w:szCs w:val="18"/>
+              </w:rPr>
+              <w:t xml:space="preserve"> = </w:t>
+            </w:r>
+            <w:proofErr w:type="spellStart"/>
+            <w:r>
+              <w:rPr>
+                <w:sz w:val="18"/>
+                <w:szCs w:val="18"/>
+              </w:rPr>
+              <w:t>meds_processing_job.protection</w:t>
+            </w:r>
+            <w:proofErr w:type="spellEnd"/>
           </w:p>
         </w:tc>
         <w:tc>
           <w:tcPr>
             <w:tcW w:w="1134" w:type="dxa"/>
-            <w:shd w:val="clear" w:color="auto" w:fill="F2F2F2" w:themeFill="background1" w:themeFillShade="F2"/>
+            <w:shd w:val="clear" w:color="auto" w:fill="D9D9D9" w:themeFill="background1" w:themeFillShade="D9"/>
           </w:tcPr>
           <w:p>
             <w:pPr>
@@ -1316,7 +1364,7 @@
         <w:tc>
           <w:tcPr>
             <w:tcW w:w="1275" w:type="dxa"/>
-            <w:shd w:val="clear" w:color="auto" w:fill="F2F2F2" w:themeFill="background1" w:themeFillShade="F2"/>
+            <w:shd w:val="clear" w:color="auto" w:fill="D9D9D9" w:themeFill="background1" w:themeFillShade="D9"/>
           </w:tcPr>
           <w:p>
             <w:pPr>
@@ -1337,7 +1385,7 @@
         <w:tc>
           <w:tcPr>
             <w:tcW w:w="2938" w:type="dxa"/>
-            <w:shd w:val="clear" w:color="auto" w:fill="F2F2F2" w:themeFill="background1" w:themeFillShade="F2"/>
+            <w:shd w:val="clear" w:color="auto" w:fill="D9D9D9" w:themeFill="background1" w:themeFillShade="D9"/>
           </w:tcPr>
           <w:p>
             <w:pPr>
@@ -1393,7 +1441,7 @@
         <w:tc>
           <w:tcPr>
             <w:tcW w:w="890" w:type="dxa"/>
-            <w:shd w:val="clear" w:color="auto" w:fill="F2F2F2" w:themeFill="background1" w:themeFillShade="F2"/>
+            <w:shd w:val="clear" w:color="auto" w:fill="D9D9D9" w:themeFill="background1" w:themeFillShade="D9"/>
           </w:tcPr>
           <w:p>
             <w:pPr>
@@ -1406,7 +1454,7 @@
         <w:tc>
           <w:tcPr>
             <w:tcW w:w="2214" w:type="dxa"/>
-            <w:shd w:val="clear" w:color="auto" w:fill="F2F2F2" w:themeFill="background1" w:themeFillShade="F2"/>
+            <w:shd w:val="clear" w:color="auto" w:fill="D9D9D9" w:themeFill="background1" w:themeFillShade="D9"/>
           </w:tcPr>
           <w:p>
             <w:pPr>
@@ -1450,7 +1498,21 @@
               <w:rPr>
                 <w:sz w:val="18"/>
               </w:rPr>
-              <w:t xml:space="preserve">The content of the file 7173_aquapack_profile_data.csv is different from the table aquapack_profile_data: </w:t>
+              <w:t xml:space="preserve">The content of the file 7173_aquapack_profile_data.csv is different from the table </w:t>
+            </w:r>
+            <w:proofErr w:type="spellStart"/>
+            <w:r>
+              <w:rPr>
+                <w:sz w:val="18"/>
+              </w:rPr>
+              <w:t>aquapack_profile_data</w:t>
+            </w:r>
+            <w:proofErr w:type="spellEnd"/>
+            <w:r>
+              <w:rPr>
+                <w:sz w:val="18"/>
+              </w:rPr>
+              <w:t xml:space="preserve">: </w:t>
             </w:r>
           </w:p>
           <w:p>
@@ -1611,7 +1673,7 @@
         <w:tc>
           <w:tcPr>
             <w:tcW w:w="420" w:type="dxa"/>
-            <w:shd w:val="clear" w:color="auto" w:fill="F2F2F2" w:themeFill="background1" w:themeFillShade="F2"/>
+            <w:shd w:val="clear" w:color="auto" w:fill="D9D9D9" w:themeFill="background1" w:themeFillShade="D9"/>
           </w:tcPr>
           <w:p>
             <w:pPr>
@@ -1631,7 +1693,7 @@
         <w:tc>
           <w:tcPr>
             <w:tcW w:w="5676" w:type="dxa"/>
-            <w:shd w:val="clear" w:color="auto" w:fill="F2F2F2" w:themeFill="background1" w:themeFillShade="F2"/>
+            <w:shd w:val="clear" w:color="auto" w:fill="D9D9D9" w:themeFill="background1" w:themeFillShade="D9"/>
           </w:tcPr>
           <w:p>
             <w:pPr>
@@ -1844,7 +1906,7 @@
         <w:tc>
           <w:tcPr>
             <w:tcW w:w="1134" w:type="dxa"/>
-            <w:shd w:val="clear" w:color="auto" w:fill="F2F2F2" w:themeFill="background1" w:themeFillShade="F2"/>
+            <w:shd w:val="clear" w:color="auto" w:fill="D9D9D9" w:themeFill="background1" w:themeFillShade="D9"/>
           </w:tcPr>
           <w:p>
             <w:pPr>
@@ -1864,7 +1926,7 @@
         <w:tc>
           <w:tcPr>
             <w:tcW w:w="1275" w:type="dxa"/>
-            <w:shd w:val="clear" w:color="auto" w:fill="F2F2F2" w:themeFill="background1" w:themeFillShade="F2"/>
+            <w:shd w:val="clear" w:color="auto" w:fill="D9D9D9" w:themeFill="background1" w:themeFillShade="D9"/>
           </w:tcPr>
           <w:p>
             <w:pPr>
@@ -1883,32 +1945,88 @@
         <w:tc>
           <w:tcPr>
             <w:tcW w:w="2938" w:type="dxa"/>
-            <w:shd w:val="clear" w:color="auto" w:fill="F2F2F2" w:themeFill="background1" w:themeFillShade="F2"/>
-          </w:tcPr>
-          <w:p>
-            <w:pPr>
-              <w:rPr>
-                <w:sz w:val="18"/>
-              </w:rPr>
-            </w:pPr>
-            <w:r>
-              <w:rPr>
-                <w:sz w:val="18"/>
-              </w:rPr>
-              <w:t xml:space="preserve">FIELD_LOOKUP: FIELD_POSITION is continuous across all destination tables, irrespective of which, so we should query “where  data_type_index = &lt;?&gt; order by field_position” to get the target table. </w:t>
-            </w:r>
-          </w:p>
-          <w:p>
-            <w:pPr>
-              <w:rPr>
-                <w:sz w:val="18"/>
-              </w:rPr>
-            </w:pPr>
-            <w:r>
-              <w:rPr>
-                <w:sz w:val="18"/>
-              </w:rPr>
-              <w:t>FIELD_LOOKUP:FIELD_TYPE references DATA_TYPES_TABLE.TYPE_INDEX, where DESCRIPTION may say “… as consecutive fields”, so that e.g. for OMNI_AMBIENT data (DATA_TYPE_INDEX = 16), DATE_RECORDED is a single column in the target table (OMNI_AMBIENT_OBSERVATION) to be populated by converting CSV columns 1 and 2 into an Oracle DATE</w:t>
+            <w:shd w:val="clear" w:color="auto" w:fill="D9D9D9" w:themeFill="background1" w:themeFillShade="D9"/>
+          </w:tcPr>
+          <w:p>
+            <w:pPr>
+              <w:rPr>
+                <w:sz w:val="18"/>
+              </w:rPr>
+            </w:pPr>
+            <w:r>
+              <w:rPr>
+                <w:sz w:val="18"/>
+              </w:rPr>
+              <w:t>FIELD_LOOKUP: FIELD_POSITION is continuous across all destination tables, irrespective of which, so we should query “</w:t>
+            </w:r>
+            <w:proofErr w:type="gramStart"/>
+            <w:r>
+              <w:rPr>
+                <w:sz w:val="18"/>
+              </w:rPr>
+              <w:t>where  </w:t>
+            </w:r>
+            <w:proofErr w:type="spellStart"/>
+            <w:r>
+              <w:rPr>
+                <w:sz w:val="18"/>
+              </w:rPr>
+              <w:t>data</w:t>
+            </w:r>
+            <w:proofErr w:type="gramEnd"/>
+            <w:r>
+              <w:rPr>
+                <w:sz w:val="18"/>
+              </w:rPr>
+              <w:t>_type_index</w:t>
+            </w:r>
+            <w:proofErr w:type="spellEnd"/>
+            <w:r>
+              <w:rPr>
+                <w:sz w:val="18"/>
+              </w:rPr>
+              <w:t xml:space="preserve"> = &lt;?&gt; order by </w:t>
+            </w:r>
+            <w:proofErr w:type="spellStart"/>
+            <w:r>
+              <w:rPr>
+                <w:sz w:val="18"/>
+              </w:rPr>
+              <w:t>field_position</w:t>
+            </w:r>
+            <w:proofErr w:type="spellEnd"/>
+            <w:r>
+              <w:rPr>
+                <w:sz w:val="18"/>
+              </w:rPr>
+              <w:t xml:space="preserve">” to get the target table. </w:t>
+            </w:r>
+          </w:p>
+          <w:p>
+            <w:pPr>
+              <w:rPr>
+                <w:sz w:val="18"/>
+              </w:rPr>
+            </w:pPr>
+            <w:r>
+              <w:rPr>
+                <w:sz w:val="18"/>
+              </w:rPr>
+              <w:t>FIELD_</w:t>
+            </w:r>
+            <w:proofErr w:type="gramStart"/>
+            <w:r>
+              <w:rPr>
+                <w:sz w:val="18"/>
+              </w:rPr>
+              <w:t>LOOKUP:FIELD</w:t>
+            </w:r>
+            <w:proofErr w:type="gramEnd"/>
+            <w:r>
+              <w:rPr>
+                <w:sz w:val="18"/>
+              </w:rPr>
+              <w:t>_TYPE references DATA_TYPES_TABLE.TYPE_INDEX, where DESCRIPTION may say “… as consecutive fields”, so that e.g. for OMNI_AMBIENT data (DATA_TYPE_INDEX = 16), DATE_RECORDED is a single column in the target table (OMNI_AMBIENT_OBSERVATION) to be populated by converting CSV columns 1 and 2 into an Oracle DATE</w:t>
             </w:r>
           </w:p>
           <w:p>
@@ -1922,7 +2040,7 @@
         <w:tc>
           <w:tcPr>
             <w:tcW w:w="890" w:type="dxa"/>
-            <w:shd w:val="clear" w:color="auto" w:fill="F2F2F2" w:themeFill="background1" w:themeFillShade="F2"/>
+            <w:shd w:val="clear" w:color="auto" w:fill="D9D9D9" w:themeFill="background1" w:themeFillShade="D9"/>
           </w:tcPr>
           <w:p>
             <w:pPr>
@@ -1935,7 +2053,7 @@
         <w:tc>
           <w:tcPr>
             <w:tcW w:w="2214" w:type="dxa"/>
-            <w:shd w:val="clear" w:color="auto" w:fill="F2F2F2" w:themeFill="background1" w:themeFillShade="F2"/>
+            <w:shd w:val="clear" w:color="auto" w:fill="D9D9D9" w:themeFill="background1" w:themeFillShade="D9"/>
           </w:tcPr>
           <w:p>
             <w:pPr>
@@ -1950,7 +2068,7 @@
         <w:tc>
           <w:tcPr>
             <w:tcW w:w="420" w:type="dxa"/>
-            <w:shd w:val="clear" w:color="auto" w:fill="F2F2F2" w:themeFill="background1" w:themeFillShade="F2"/>
+            <w:shd w:val="clear" w:color="auto" w:fill="D9D9D9" w:themeFill="background1" w:themeFillShade="D9"/>
           </w:tcPr>
           <w:p>
             <w:pPr>
@@ -1969,7 +2087,7 @@
         <w:tc>
           <w:tcPr>
             <w:tcW w:w="5676" w:type="dxa"/>
-            <w:shd w:val="clear" w:color="auto" w:fill="F2F2F2" w:themeFill="background1" w:themeFillShade="F2"/>
+            <w:shd w:val="clear" w:color="auto" w:fill="D9D9D9" w:themeFill="background1" w:themeFillShade="D9"/>
           </w:tcPr>
           <w:p>
             <w:pPr>
@@ -1988,7 +2106,7 @@
         <w:tc>
           <w:tcPr>
             <w:tcW w:w="1134" w:type="dxa"/>
-            <w:shd w:val="clear" w:color="auto" w:fill="F2F2F2" w:themeFill="background1" w:themeFillShade="F2"/>
+            <w:shd w:val="clear" w:color="auto" w:fill="D9D9D9" w:themeFill="background1" w:themeFillShade="D9"/>
           </w:tcPr>
           <w:p>
             <w:pPr>
@@ -2002,7 +2120,7 @@
         <w:tc>
           <w:tcPr>
             <w:tcW w:w="1275" w:type="dxa"/>
-            <w:shd w:val="clear" w:color="auto" w:fill="F2F2F2" w:themeFill="background1" w:themeFillShade="F2"/>
+            <w:shd w:val="clear" w:color="auto" w:fill="D9D9D9" w:themeFill="background1" w:themeFillShade="D9"/>
           </w:tcPr>
           <w:p>
             <w:pPr>
@@ -2015,19 +2133,47 @@
         <w:tc>
           <w:tcPr>
             <w:tcW w:w="2938" w:type="dxa"/>
-            <w:shd w:val="clear" w:color="auto" w:fill="F2F2F2" w:themeFill="background1" w:themeFillShade="F2"/>
-          </w:tcPr>
-          <w:p>
-            <w:pPr>
-              <w:rPr>
-                <w:sz w:val="18"/>
-              </w:rPr>
-            </w:pPr>
-            <w:r>
-              <w:rPr>
-                <w:sz w:val="18"/>
-              </w:rPr>
-              <w:t>It’s CSV format data, where FIELD_LOOKUP.FILE_EXTENSION tells us that *.hdr files populate ADCP_DATA and ADCP_OBSERVATION, whereas *.dat files populate ADCP_REPEAT</w:t>
+            <w:shd w:val="clear" w:color="auto" w:fill="D9D9D9" w:themeFill="background1" w:themeFillShade="D9"/>
+          </w:tcPr>
+          <w:p>
+            <w:pPr>
+              <w:rPr>
+                <w:sz w:val="18"/>
+              </w:rPr>
+            </w:pPr>
+            <w:r>
+              <w:rPr>
+                <w:sz w:val="18"/>
+              </w:rPr>
+              <w:t>It’s CSV format data, where FIELD_LOOKUP.FILE_EXTENSION tells us that *.</w:t>
+            </w:r>
+            <w:proofErr w:type="spellStart"/>
+            <w:r>
+              <w:rPr>
+                <w:sz w:val="18"/>
+              </w:rPr>
+              <w:t>hdr</w:t>
+            </w:r>
+            <w:proofErr w:type="spellEnd"/>
+            <w:r>
+              <w:rPr>
+                <w:sz w:val="18"/>
+              </w:rPr>
+              <w:t xml:space="preserve"> files populate ADCP_DATA and ADCP_OBSERVATION, whereas *.</w:t>
+            </w:r>
+            <w:proofErr w:type="spellStart"/>
+            <w:r>
+              <w:rPr>
+                <w:sz w:val="18"/>
+              </w:rPr>
+              <w:t>dat</w:t>
+            </w:r>
+            <w:proofErr w:type="spellEnd"/>
+            <w:r>
+              <w:rPr>
+                <w:sz w:val="18"/>
+              </w:rPr>
+              <w:t xml:space="preserve"> files populate ADCP_REPEAT</w:t>
             </w:r>
           </w:p>
           <w:p>
@@ -2041,7 +2187,7 @@
         <w:tc>
           <w:tcPr>
             <w:tcW w:w="890" w:type="dxa"/>
-            <w:shd w:val="clear" w:color="auto" w:fill="F2F2F2" w:themeFill="background1" w:themeFillShade="F2"/>
+            <w:shd w:val="clear" w:color="auto" w:fill="D9D9D9" w:themeFill="background1" w:themeFillShade="D9"/>
           </w:tcPr>
           <w:p>
             <w:pPr>
@@ -2054,7 +2200,7 @@
         <w:tc>
           <w:tcPr>
             <w:tcW w:w="2214" w:type="dxa"/>
-            <w:shd w:val="clear" w:color="auto" w:fill="F2F2F2" w:themeFill="background1" w:themeFillShade="F2"/>
+            <w:shd w:val="clear" w:color="auto" w:fill="D9D9D9" w:themeFill="background1" w:themeFillShade="D9"/>
           </w:tcPr>
           <w:p>
             <w:pPr>
@@ -2193,7 +2339,21 @@
               <w:rPr>
                 <w:sz w:val="18"/>
               </w:rPr>
-              <w:t xml:space="preserve"> (they all have ‘AQUA’ in job_lookups.data_type and none has .csv as extension))</w:t>
+              <w:t xml:space="preserve"> (they all have ‘AQUA’ in </w:t>
+            </w:r>
+            <w:proofErr w:type="spellStart"/>
+            <w:r>
+              <w:rPr>
+                <w:sz w:val="18"/>
+              </w:rPr>
+              <w:t>job_lookups.data_type</w:t>
+            </w:r>
+            <w:proofErr w:type="spellEnd"/>
+            <w:r>
+              <w:rPr>
+                <w:sz w:val="18"/>
+              </w:rPr>
+              <w:t xml:space="preserve"> and none has .csv as extension))</w:t>
             </w:r>
             <w:r>
               <w:rPr>
@@ -2287,7 +2447,7 @@
         <w:tc>
           <w:tcPr>
             <w:tcW w:w="420" w:type="dxa"/>
-            <w:shd w:val="clear" w:color="auto" w:fill="F2F2F2" w:themeFill="background1" w:themeFillShade="F2"/>
+            <w:shd w:val="clear" w:color="auto" w:fill="D9D9D9" w:themeFill="background1" w:themeFillShade="D9"/>
           </w:tcPr>
           <w:p>
             <w:pPr>
@@ -2306,7 +2466,7 @@
         <w:tc>
           <w:tcPr>
             <w:tcW w:w="5676" w:type="dxa"/>
-            <w:shd w:val="clear" w:color="auto" w:fill="F2F2F2" w:themeFill="background1" w:themeFillShade="F2"/>
+            <w:shd w:val="clear" w:color="auto" w:fill="D9D9D9" w:themeFill="background1" w:themeFillShade="D9"/>
           </w:tcPr>
           <w:p>
             <w:pPr>
@@ -2379,7 +2539,7 @@
         <w:tc>
           <w:tcPr>
             <w:tcW w:w="1134" w:type="dxa"/>
-            <w:shd w:val="clear" w:color="auto" w:fill="F2F2F2" w:themeFill="background1" w:themeFillShade="F2"/>
+            <w:shd w:val="clear" w:color="auto" w:fill="D9D9D9" w:themeFill="background1" w:themeFillShade="D9"/>
           </w:tcPr>
           <w:p>
             <w:pPr>
@@ -2393,7 +2553,7 @@
         <w:tc>
           <w:tcPr>
             <w:tcW w:w="1275" w:type="dxa"/>
-            <w:shd w:val="clear" w:color="auto" w:fill="F2F2F2" w:themeFill="background1" w:themeFillShade="F2"/>
+            <w:shd w:val="clear" w:color="auto" w:fill="D9D9D9" w:themeFill="background1" w:themeFillShade="D9"/>
           </w:tcPr>
           <w:p>
             <w:pPr>
@@ -2406,7 +2566,7 @@
         <w:tc>
           <w:tcPr>
             <w:tcW w:w="2938" w:type="dxa"/>
-            <w:shd w:val="clear" w:color="auto" w:fill="F2F2F2" w:themeFill="background1" w:themeFillShade="F2"/>
+            <w:shd w:val="clear" w:color="auto" w:fill="D9D9D9" w:themeFill="background1" w:themeFillShade="D9"/>
           </w:tcPr>
           <w:p>
             <w:pPr>
@@ -2432,7 +2592,7 @@
         <w:tc>
           <w:tcPr>
             <w:tcW w:w="890" w:type="dxa"/>
-            <w:shd w:val="clear" w:color="auto" w:fill="F2F2F2" w:themeFill="background1" w:themeFillShade="F2"/>
+            <w:shd w:val="clear" w:color="auto" w:fill="D9D9D9" w:themeFill="background1" w:themeFillShade="D9"/>
           </w:tcPr>
           <w:p>
             <w:pPr>
@@ -2445,7 +2605,7 @@
         <w:tc>
           <w:tcPr>
             <w:tcW w:w="2214" w:type="dxa"/>
-            <w:shd w:val="clear" w:color="auto" w:fill="F2F2F2" w:themeFill="background1" w:themeFillShade="F2"/>
+            <w:shd w:val="clear" w:color="auto" w:fill="D9D9D9" w:themeFill="background1" w:themeFillShade="D9"/>
           </w:tcPr>
           <w:p>
             <w:pPr>
@@ -2466,7 +2626,7 @@
         <w:tc>
           <w:tcPr>
             <w:tcW w:w="420" w:type="dxa"/>
-            <w:shd w:val="clear" w:color="auto" w:fill="F2F2F2" w:themeFill="background1" w:themeFillShade="F2"/>
+            <w:shd w:val="clear" w:color="auto" w:fill="D9D9D9" w:themeFill="background1" w:themeFillShade="D9"/>
           </w:tcPr>
           <w:p>
             <w:pPr>
@@ -2485,7 +2645,7 @@
         <w:tc>
           <w:tcPr>
             <w:tcW w:w="5676" w:type="dxa"/>
-            <w:shd w:val="clear" w:color="auto" w:fill="F2F2F2" w:themeFill="background1" w:themeFillShade="F2"/>
+            <w:shd w:val="clear" w:color="auto" w:fill="D9D9D9" w:themeFill="background1" w:themeFillShade="D9"/>
           </w:tcPr>
           <w:p>
             <w:pPr>
@@ -2711,7 +2871,7 @@
         <w:tc>
           <w:tcPr>
             <w:tcW w:w="1134" w:type="dxa"/>
-            <w:shd w:val="clear" w:color="auto" w:fill="F2F2F2" w:themeFill="background1" w:themeFillShade="F2"/>
+            <w:shd w:val="clear" w:color="auto" w:fill="D9D9D9" w:themeFill="background1" w:themeFillShade="D9"/>
           </w:tcPr>
           <w:p>
             <w:pPr>
@@ -2725,7 +2885,7 @@
         <w:tc>
           <w:tcPr>
             <w:tcW w:w="1275" w:type="dxa"/>
-            <w:shd w:val="clear" w:color="auto" w:fill="F2F2F2" w:themeFill="background1" w:themeFillShade="F2"/>
+            <w:shd w:val="clear" w:color="auto" w:fill="D9D9D9" w:themeFill="background1" w:themeFillShade="D9"/>
           </w:tcPr>
           <w:p>
             <w:pPr>
@@ -2738,7 +2898,7 @@
         <w:tc>
           <w:tcPr>
             <w:tcW w:w="2938" w:type="dxa"/>
-            <w:shd w:val="clear" w:color="auto" w:fill="F2F2F2" w:themeFill="background1" w:themeFillShade="F2"/>
+            <w:shd w:val="clear" w:color="auto" w:fill="D9D9D9" w:themeFill="background1" w:themeFillShade="D9"/>
           </w:tcPr>
           <w:p>
             <w:pPr>
@@ -2908,14 +3068,28 @@
               <w:rPr>
                 <w:sz w:val="18"/>
               </w:rPr>
-              <w:t>Driven by DATA_TYPE_INDEX which for  CETACEANS is 25, and this excludes ENVELOPE and TRACK tables that are no longer to be populated but retained purely for visualisation.</w:t>
+              <w:t xml:space="preserve">Driven by DATA_TYPE_INDEX which </w:t>
+            </w:r>
+            <w:proofErr w:type="gramStart"/>
+            <w:r>
+              <w:rPr>
+                <w:sz w:val="18"/>
+              </w:rPr>
+              <w:t>for  CETACEANS</w:t>
+            </w:r>
+            <w:proofErr w:type="gramEnd"/>
+            <w:r>
+              <w:rPr>
+                <w:sz w:val="18"/>
+              </w:rPr>
+              <w:t xml:space="preserve"> is 25, and this excludes ENVELOPE and TRACK tables that are no longer to be populated but retained purely for visualisation.</w:t>
             </w:r>
           </w:p>
         </w:tc>
         <w:tc>
           <w:tcPr>
             <w:tcW w:w="890" w:type="dxa"/>
-            <w:shd w:val="clear" w:color="auto" w:fill="F2F2F2" w:themeFill="background1" w:themeFillShade="F2"/>
+            <w:shd w:val="clear" w:color="auto" w:fill="D9D9D9" w:themeFill="background1" w:themeFillShade="D9"/>
           </w:tcPr>
           <w:p>
             <w:pPr>
@@ -2928,7 +3102,7 @@
         <w:tc>
           <w:tcPr>
             <w:tcW w:w="2214" w:type="dxa"/>
-            <w:shd w:val="clear" w:color="auto" w:fill="F2F2F2" w:themeFill="background1" w:themeFillShade="F2"/>
+            <w:shd w:val="clear" w:color="auto" w:fill="D9D9D9" w:themeFill="background1" w:themeFillShade="D9"/>
           </w:tcPr>
           <w:p>
             <w:pPr>
@@ -2943,7 +3117,7 @@
         <w:tc>
           <w:tcPr>
             <w:tcW w:w="420" w:type="dxa"/>
-            <w:shd w:val="clear" w:color="auto" w:fill="F2F2F2" w:themeFill="background1" w:themeFillShade="F2"/>
+            <w:shd w:val="clear" w:color="auto" w:fill="D9D9D9" w:themeFill="background1" w:themeFillShade="D9"/>
           </w:tcPr>
           <w:p>
             <w:pPr>
@@ -2962,7 +3136,7 @@
         <w:tc>
           <w:tcPr>
             <w:tcW w:w="5676" w:type="dxa"/>
-            <w:shd w:val="clear" w:color="auto" w:fill="F2F2F2" w:themeFill="background1" w:themeFillShade="F2"/>
+            <w:shd w:val="clear" w:color="auto" w:fill="D9D9D9" w:themeFill="background1" w:themeFillShade="D9"/>
           </w:tcPr>
           <w:p>
             <w:pPr>
@@ -3054,7 +3228,7 @@
         <w:tc>
           <w:tcPr>
             <w:tcW w:w="1134" w:type="dxa"/>
-            <w:shd w:val="clear" w:color="auto" w:fill="F2F2F2" w:themeFill="background1" w:themeFillShade="F2"/>
+            <w:shd w:val="clear" w:color="auto" w:fill="D9D9D9" w:themeFill="background1" w:themeFillShade="D9"/>
           </w:tcPr>
           <w:p>
             <w:pPr>
@@ -3068,7 +3242,7 @@
         <w:tc>
           <w:tcPr>
             <w:tcW w:w="1275" w:type="dxa"/>
-            <w:shd w:val="clear" w:color="auto" w:fill="F2F2F2" w:themeFill="background1" w:themeFillShade="F2"/>
+            <w:shd w:val="clear" w:color="auto" w:fill="D9D9D9" w:themeFill="background1" w:themeFillShade="D9"/>
           </w:tcPr>
           <w:p>
             <w:pPr>
@@ -3081,7 +3255,7 @@
         <w:tc>
           <w:tcPr>
             <w:tcW w:w="2938" w:type="dxa"/>
-            <w:shd w:val="clear" w:color="auto" w:fill="F2F2F2" w:themeFill="background1" w:themeFillShade="F2"/>
+            <w:shd w:val="clear" w:color="auto" w:fill="D9D9D9" w:themeFill="background1" w:themeFillShade="D9"/>
           </w:tcPr>
           <w:p>
             <w:pPr>
@@ -3106,7 +3280,7 @@
         <w:tc>
           <w:tcPr>
             <w:tcW w:w="890" w:type="dxa"/>
-            <w:shd w:val="clear" w:color="auto" w:fill="F2F2F2" w:themeFill="background1" w:themeFillShade="F2"/>
+            <w:shd w:val="clear" w:color="auto" w:fill="D9D9D9" w:themeFill="background1" w:themeFillShade="D9"/>
           </w:tcPr>
           <w:p>
             <w:pPr>
@@ -3119,7 +3293,7 @@
         <w:tc>
           <w:tcPr>
             <w:tcW w:w="2214" w:type="dxa"/>
-            <w:shd w:val="clear" w:color="auto" w:fill="F2F2F2" w:themeFill="background1" w:themeFillShade="F2"/>
+            <w:shd w:val="clear" w:color="auto" w:fill="D9D9D9" w:themeFill="background1" w:themeFillShade="D9"/>
           </w:tcPr>
           <w:p>
             <w:pPr>
@@ -3134,7 +3308,7 @@
         <w:tc>
           <w:tcPr>
             <w:tcW w:w="420" w:type="dxa"/>
-            <w:shd w:val="clear" w:color="auto" w:fill="F2F2F2" w:themeFill="background1" w:themeFillShade="F2"/>
+            <w:shd w:val="clear" w:color="auto" w:fill="D9D9D9" w:themeFill="background1" w:themeFillShade="D9"/>
           </w:tcPr>
           <w:p>
             <w:pPr>
@@ -3153,7 +3327,7 @@
         <w:tc>
           <w:tcPr>
             <w:tcW w:w="5676" w:type="dxa"/>
-            <w:shd w:val="clear" w:color="auto" w:fill="F2F2F2" w:themeFill="background1" w:themeFillShade="F2"/>
+            <w:shd w:val="clear" w:color="auto" w:fill="D9D9D9" w:themeFill="background1" w:themeFillShade="D9"/>
           </w:tcPr>
           <w:p>
             <w:pPr>
@@ -3197,14 +3371,30 @@
                 <w:strike/>
                 <w:sz w:val="18"/>
               </w:rPr>
-              <w:t>Could we have a updated rule for comments?</w:t>
+              <w:t xml:space="preserve">Could we have </w:t>
+            </w:r>
+            <w:proofErr w:type="gramStart"/>
+            <w:r>
+              <w:rPr>
+                <w:strike/>
+                <w:sz w:val="18"/>
+              </w:rPr>
+              <w:t>a</w:t>
+            </w:r>
+            <w:proofErr w:type="gramEnd"/>
+            <w:r>
+              <w:rPr>
+                <w:strike/>
+                <w:sz w:val="18"/>
+              </w:rPr>
+              <w:t xml:space="preserve"> updated rule for comments?</w:t>
             </w:r>
           </w:p>
         </w:tc>
         <w:tc>
           <w:tcPr>
             <w:tcW w:w="1134" w:type="dxa"/>
-            <w:shd w:val="clear" w:color="auto" w:fill="F2F2F2" w:themeFill="background1" w:themeFillShade="F2"/>
+            <w:shd w:val="clear" w:color="auto" w:fill="D9D9D9" w:themeFill="background1" w:themeFillShade="D9"/>
           </w:tcPr>
           <w:p>
             <w:pPr>
@@ -3226,7 +3416,7 @@
         <w:tc>
           <w:tcPr>
             <w:tcW w:w="1275" w:type="dxa"/>
-            <w:shd w:val="clear" w:color="auto" w:fill="F2F2F2" w:themeFill="background1" w:themeFillShade="F2"/>
+            <w:shd w:val="clear" w:color="auto" w:fill="D9D9D9" w:themeFill="background1" w:themeFillShade="D9"/>
           </w:tcPr>
           <w:p>
             <w:pPr>
@@ -3247,7 +3437,7 @@
         <w:tc>
           <w:tcPr>
             <w:tcW w:w="2938" w:type="dxa"/>
-            <w:shd w:val="clear" w:color="auto" w:fill="F2F2F2" w:themeFill="background1" w:themeFillShade="F2"/>
+            <w:shd w:val="clear" w:color="auto" w:fill="D9D9D9" w:themeFill="background1" w:themeFillShade="D9"/>
           </w:tcPr>
           <w:p>
             <w:pPr>
@@ -3260,7 +3450,7 @@
         <w:tc>
           <w:tcPr>
             <w:tcW w:w="890" w:type="dxa"/>
-            <w:shd w:val="clear" w:color="auto" w:fill="F2F2F2" w:themeFill="background1" w:themeFillShade="F2"/>
+            <w:shd w:val="clear" w:color="auto" w:fill="D9D9D9" w:themeFill="background1" w:themeFillShade="D9"/>
           </w:tcPr>
           <w:p>
             <w:pPr>
@@ -3273,7 +3463,7 @@
         <w:tc>
           <w:tcPr>
             <w:tcW w:w="2214" w:type="dxa"/>
-            <w:shd w:val="clear" w:color="auto" w:fill="F2F2F2" w:themeFill="background1" w:themeFillShade="F2"/>
+            <w:shd w:val="clear" w:color="auto" w:fill="D9D9D9" w:themeFill="background1" w:themeFillShade="D9"/>
           </w:tcPr>
           <w:p>
             <w:pPr>
@@ -3288,7 +3478,7 @@
         <w:tc>
           <w:tcPr>
             <w:tcW w:w="420" w:type="dxa"/>
-            <w:shd w:val="clear" w:color="auto" w:fill="F2F2F2" w:themeFill="background1" w:themeFillShade="F2"/>
+            <w:shd w:val="clear" w:color="auto" w:fill="D9D9D9" w:themeFill="background1" w:themeFillShade="D9"/>
           </w:tcPr>
           <w:p>
             <w:pPr>
@@ -3307,19 +3497,33 @@
         <w:tc>
           <w:tcPr>
             <w:tcW w:w="5676" w:type="dxa"/>
-            <w:shd w:val="clear" w:color="auto" w:fill="F2F2F2" w:themeFill="background1" w:themeFillShade="F2"/>
-          </w:tcPr>
-          <w:p>
-            <w:pPr>
-              <w:rPr>
-                <w:sz w:val="18"/>
-              </w:rPr>
-            </w:pPr>
-            <w:r>
-              <w:rPr>
-                <w:sz w:val="18"/>
-              </w:rPr>
-              <w:t xml:space="preserve">The following SERD fields are supposed to be numbers, but in some records the values are ‘+   ‘. </w:t>
+            <w:shd w:val="clear" w:color="auto" w:fill="D9D9D9" w:themeFill="background1" w:themeFillShade="D9"/>
+          </w:tcPr>
+          <w:p>
+            <w:pPr>
+              <w:rPr>
+                <w:sz w:val="18"/>
+              </w:rPr>
+            </w:pPr>
+            <w:r>
+              <w:rPr>
+                <w:sz w:val="18"/>
+              </w:rPr>
+              <w:t>The following SERD fields are supposed to be numbers, but in some records the values are ‘+</w:t>
+            </w:r>
+            <w:proofErr w:type="gramStart"/>
+            <w:r>
+              <w:rPr>
+                <w:sz w:val="18"/>
+              </w:rPr>
+              <w:t xml:space="preserve">   ‘</w:t>
+            </w:r>
+            <w:proofErr w:type="gramEnd"/>
+            <w:r>
+              <w:rPr>
+                <w:sz w:val="18"/>
+              </w:rPr>
+              <w:t xml:space="preserve">. </w:t>
             </w:r>
           </w:p>
           <w:p>
@@ -3452,12 +3656,14 @@
                 <w:sz w:val="18"/>
               </w:rPr>
             </w:pPr>
+            <w:proofErr w:type="spellStart"/>
             <w:r>
               <w:rPr>
                 <w:sz w:val="18"/>
               </w:rPr>
               <w:t>temperature_correction</w:t>
             </w:r>
+            <w:proofErr w:type="spellEnd"/>
           </w:p>
           <w:p>
             <w:pPr>
@@ -3470,12 +3676,14 @@
                 <w:sz w:val="18"/>
               </w:rPr>
             </w:pPr>
+            <w:proofErr w:type="spellStart"/>
             <w:r>
               <w:rPr>
                 <w:sz w:val="18"/>
               </w:rPr>
               <w:t>salinity_correction</w:t>
             </w:r>
+            <w:proofErr w:type="spellEnd"/>
           </w:p>
           <w:p>
             <w:pPr>
@@ -3488,12 +3696,14 @@
                 <w:sz w:val="18"/>
               </w:rPr>
             </w:pPr>
+            <w:proofErr w:type="spellStart"/>
             <w:r>
               <w:rPr>
                 <w:sz w:val="18"/>
               </w:rPr>
               <w:t>sound_velocity_correction</w:t>
             </w:r>
+            <w:proofErr w:type="spellEnd"/>
           </w:p>
           <w:p>
             <w:pPr>
@@ -3506,18 +3716,20 @@
                 <w:sz w:val="18"/>
               </w:rPr>
             </w:pPr>
+            <w:proofErr w:type="spellStart"/>
             <w:r>
               <w:rPr>
                 <w:sz w:val="18"/>
               </w:rPr>
               <w:t>data_type_code</w:t>
             </w:r>
+            <w:proofErr w:type="spellEnd"/>
           </w:p>
         </w:tc>
         <w:tc>
           <w:tcPr>
             <w:tcW w:w="1134" w:type="dxa"/>
-            <w:shd w:val="clear" w:color="auto" w:fill="F2F2F2" w:themeFill="background1" w:themeFillShade="F2"/>
+            <w:shd w:val="clear" w:color="auto" w:fill="D9D9D9" w:themeFill="background1" w:themeFillShade="D9"/>
           </w:tcPr>
           <w:p>
             <w:pPr>
@@ -3537,7 +3749,7 @@
         <w:tc>
           <w:tcPr>
             <w:tcW w:w="1275" w:type="dxa"/>
-            <w:shd w:val="clear" w:color="auto" w:fill="F2F2F2" w:themeFill="background1" w:themeFillShade="F2"/>
+            <w:shd w:val="clear" w:color="auto" w:fill="D9D9D9" w:themeFill="background1" w:themeFillShade="D9"/>
           </w:tcPr>
           <w:p>
             <w:pPr>
@@ -3556,7 +3768,7 @@
         <w:tc>
           <w:tcPr>
             <w:tcW w:w="2938" w:type="dxa"/>
-            <w:shd w:val="clear" w:color="auto" w:fill="F2F2F2" w:themeFill="background1" w:themeFillShade="F2"/>
+            <w:shd w:val="clear" w:color="auto" w:fill="D9D9D9" w:themeFill="background1" w:themeFillShade="D9"/>
           </w:tcPr>
           <w:p>
             <w:pPr>
@@ -3593,7 +3805,7 @@
         <w:tc>
           <w:tcPr>
             <w:tcW w:w="890" w:type="dxa"/>
-            <w:shd w:val="clear" w:color="auto" w:fill="F2F2F2" w:themeFill="background1" w:themeFillShade="F2"/>
+            <w:shd w:val="clear" w:color="auto" w:fill="D9D9D9" w:themeFill="background1" w:themeFillShade="D9"/>
           </w:tcPr>
           <w:p>
             <w:pPr>
@@ -3606,7 +3818,7 @@
         <w:tc>
           <w:tcPr>
             <w:tcW w:w="2214" w:type="dxa"/>
-            <w:shd w:val="clear" w:color="auto" w:fill="F2F2F2" w:themeFill="background1" w:themeFillShade="F2"/>
+            <w:shd w:val="clear" w:color="auto" w:fill="D9D9D9" w:themeFill="background1" w:themeFillShade="D9"/>
           </w:tcPr>
           <w:p>
             <w:pPr>
@@ -3621,7 +3833,7 @@
         <w:tc>
           <w:tcPr>
             <w:tcW w:w="420" w:type="dxa"/>
-            <w:shd w:val="clear" w:color="auto" w:fill="F2F2F2" w:themeFill="background1" w:themeFillShade="F2"/>
+            <w:shd w:val="clear" w:color="auto" w:fill="D9D9D9" w:themeFill="background1" w:themeFillShade="D9"/>
           </w:tcPr>
           <w:p>
             <w:pPr>
@@ -3641,7 +3853,7 @@
         <w:tc>
           <w:tcPr>
             <w:tcW w:w="5676" w:type="dxa"/>
-            <w:shd w:val="clear" w:color="auto" w:fill="F2F2F2" w:themeFill="background1" w:themeFillShade="F2"/>
+            <w:shd w:val="clear" w:color="auto" w:fill="D9D9D9" w:themeFill="background1" w:themeFillShade="D9"/>
           </w:tcPr>
           <w:p>
             <w:pPr>
@@ -3655,7 +3867,55 @@
                 <w:sz w:val="18"/>
                 <w:szCs w:val="18"/>
               </w:rPr>
-              <w:t>The fields atmospheric_pressure and min_observation_depth have ‘-‘inserted in the last line of the sample (6-54) :</w:t>
+              <w:t xml:space="preserve">The fields </w:t>
+            </w:r>
+            <w:proofErr w:type="spellStart"/>
+            <w:r>
+              <w:rPr>
+                <w:sz w:val="18"/>
+                <w:szCs w:val="18"/>
+              </w:rPr>
+              <w:t>atmospheric_pressure</w:t>
+            </w:r>
+            <w:proofErr w:type="spellEnd"/>
+            <w:r>
+              <w:rPr>
+                <w:sz w:val="18"/>
+                <w:szCs w:val="18"/>
+              </w:rPr>
+              <w:t xml:space="preserve"> and </w:t>
+            </w:r>
+            <w:proofErr w:type="spellStart"/>
+            <w:r>
+              <w:rPr>
+                <w:sz w:val="18"/>
+                <w:szCs w:val="18"/>
+              </w:rPr>
+              <w:t>min_observation_depth</w:t>
+            </w:r>
+            <w:proofErr w:type="spellEnd"/>
+            <w:r>
+              <w:rPr>
+                <w:sz w:val="18"/>
+                <w:szCs w:val="18"/>
+              </w:rPr>
+              <w:t xml:space="preserve"> have ‘</w:t>
+            </w:r>
+            <w:proofErr w:type="gramStart"/>
+            <w:r>
+              <w:rPr>
+                <w:sz w:val="18"/>
+                <w:szCs w:val="18"/>
+              </w:rPr>
+              <w:t>-‘</w:t>
+            </w:r>
+            <w:proofErr w:type="gramEnd"/>
+            <w:r>
+              <w:rPr>
+                <w:sz w:val="18"/>
+                <w:szCs w:val="18"/>
+              </w:rPr>
+              <w:t>inserted in the last line of the sample (6-54) :</w:t>
             </w:r>
           </w:p>
           <w:p>
@@ -3768,21 +4028,671 @@
         <w:tc>
           <w:tcPr>
             <w:tcW w:w="1134" w:type="dxa"/>
+            <w:shd w:val="clear" w:color="auto" w:fill="D9D9D9" w:themeFill="background1" w:themeFillShade="D9"/>
+          </w:tcPr>
+          <w:p>
+            <w:pPr>
+              <w:jc w:val="center"/>
+              <w:rPr>
+                <w:sz w:val="18"/>
+              </w:rPr>
+            </w:pPr>
+            <w:r>
+              <w:rPr>
+                <w:sz w:val="18"/>
+              </w:rPr>
+              <w:t>n/a</w:t>
+            </w:r>
+          </w:p>
+        </w:tc>
+        <w:tc>
+          <w:tcPr>
+            <w:tcW w:w="1275" w:type="dxa"/>
+            <w:shd w:val="clear" w:color="auto" w:fill="D9D9D9" w:themeFill="background1" w:themeFillShade="D9"/>
+          </w:tcPr>
+          <w:p>
+            <w:pPr>
+              <w:rPr>
+                <w:sz w:val="18"/>
+              </w:rPr>
+            </w:pPr>
+            <w:r>
+              <w:rPr>
+                <w:sz w:val="18"/>
+              </w:rPr>
+              <w:t>2024-04-18</w:t>
+            </w:r>
+          </w:p>
+        </w:tc>
+        <w:tc>
+          <w:tcPr>
+            <w:tcW w:w="2938" w:type="dxa"/>
+            <w:shd w:val="clear" w:color="auto" w:fill="D9D9D9" w:themeFill="background1" w:themeFillShade="D9"/>
+          </w:tcPr>
+          <w:p>
+            <w:pPr>
+              <w:rPr>
+                <w:sz w:val="18"/>
+              </w:rPr>
+            </w:pPr>
+            <w:r>
+              <w:rPr>
+                <w:sz w:val="18"/>
+              </w:rPr>
+              <w:t xml:space="preserve">See specification of these in </w:t>
+            </w:r>
+            <w:r>
+              <w:rPr>
+                <w:sz w:val="18"/>
+              </w:rPr>
+              <w:t>SERD_format_OFFICIAL</w:t>
+            </w:r>
+            <w:r>
+              <w:rPr>
+                <w:sz w:val="18"/>
+              </w:rPr>
+              <w:t>.docx for explanation</w:t>
+            </w:r>
+          </w:p>
+        </w:tc>
+        <w:tc>
+          <w:tcPr>
+            <w:tcW w:w="890" w:type="dxa"/>
+            <w:shd w:val="clear" w:color="auto" w:fill="D9D9D9" w:themeFill="background1" w:themeFillShade="D9"/>
+          </w:tcPr>
+          <w:p>
+            <w:pPr>
+              <w:rPr>
+                <w:sz w:val="18"/>
+              </w:rPr>
+            </w:pPr>
+          </w:p>
+        </w:tc>
+        <w:tc>
+          <w:tcPr>
+            <w:tcW w:w="2214" w:type="dxa"/>
+            <w:shd w:val="clear" w:color="auto" w:fill="D9D9D9" w:themeFill="background1" w:themeFillShade="D9"/>
+          </w:tcPr>
+          <w:p>
+            <w:pPr>
+              <w:rPr>
+                <w:sz w:val="18"/>
+              </w:rPr>
+            </w:pPr>
+          </w:p>
+        </w:tc>
+      </w:tr>
+      <w:tr>
+        <w:tc>
+          <w:tcPr>
+            <w:tcW w:w="420" w:type="dxa"/>
+            <w:shd w:val="clear" w:color="auto" w:fill="D9D9D9" w:themeFill="background1" w:themeFillShade="D9"/>
+          </w:tcPr>
+          <w:p>
+            <w:pPr>
+              <w:rPr>
+                <w:sz w:val="18"/>
+              </w:rPr>
+            </w:pPr>
+            <w:r>
+              <w:rPr>
+                <w:sz w:val="18"/>
+              </w:rPr>
+              <w:t>18</w:t>
+            </w:r>
+          </w:p>
+        </w:tc>
+        <w:tc>
+          <w:tcPr>
+            <w:tcW w:w="5676" w:type="dxa"/>
+            <w:shd w:val="clear" w:color="auto" w:fill="D9D9D9" w:themeFill="background1" w:themeFillShade="D9"/>
+          </w:tcPr>
+          <w:p>
+            <w:pPr>
+              <w:rPr>
+                <w:sz w:val="18"/>
+              </w:rPr>
+            </w:pPr>
+            <w:r>
+              <w:rPr>
+                <w:sz w:val="18"/>
+              </w:rPr>
+              <w:t>The SERD documentation allow us to map the header, but there are more fields in the records type 2 and 3, and they are not described in the document.</w:t>
+            </w:r>
+          </w:p>
+        </w:tc>
+        <w:tc>
+          <w:tcPr>
+            <w:tcW w:w="1134" w:type="dxa"/>
+            <w:shd w:val="clear" w:color="auto" w:fill="D9D9D9" w:themeFill="background1" w:themeFillShade="D9"/>
+          </w:tcPr>
+          <w:p>
+            <w:pPr>
+              <w:jc w:val="center"/>
+              <w:rPr>
+                <w:sz w:val="18"/>
+              </w:rPr>
+            </w:pPr>
+            <w:r>
+              <w:rPr>
+                <w:sz w:val="18"/>
+              </w:rPr>
+              <w:t>n/a</w:t>
+            </w:r>
+          </w:p>
+        </w:tc>
+        <w:tc>
+          <w:tcPr>
+            <w:tcW w:w="1275" w:type="dxa"/>
+            <w:shd w:val="clear" w:color="auto" w:fill="D9D9D9" w:themeFill="background1" w:themeFillShade="D9"/>
+          </w:tcPr>
+          <w:p>
+            <w:pPr>
+              <w:rPr>
+                <w:sz w:val="18"/>
+              </w:rPr>
+            </w:pPr>
+            <w:r>
+              <w:rPr>
+                <w:sz w:val="18"/>
+              </w:rPr>
+              <w:t>2024-04-18</w:t>
+            </w:r>
+          </w:p>
+        </w:tc>
+        <w:tc>
+          <w:tcPr>
+            <w:tcW w:w="2938" w:type="dxa"/>
+            <w:shd w:val="clear" w:color="auto" w:fill="D9D9D9" w:themeFill="background1" w:themeFillShade="D9"/>
+          </w:tcPr>
+          <w:p>
+            <w:pPr>
+              <w:rPr>
+                <w:sz w:val="18"/>
+              </w:rPr>
+            </w:pPr>
+            <w:r>
+              <w:rPr>
+                <w:sz w:val="18"/>
+              </w:rPr>
+              <w:t>Column positio</w:t>
+            </w:r>
+            <w:r>
+              <w:rPr>
+                <w:sz w:val="18"/>
+              </w:rPr>
+              <w:t>n 88 to 111 of a type 3 record are repeated n times</w:t>
+            </w:r>
+            <w:r>
+              <w:rPr>
+                <w:sz w:val="18"/>
+              </w:rPr>
+              <w:t>.</w:t>
+            </w:r>
+          </w:p>
+        </w:tc>
+        <w:tc>
+          <w:tcPr>
+            <w:tcW w:w="890" w:type="dxa"/>
+            <w:shd w:val="clear" w:color="auto" w:fill="D9D9D9" w:themeFill="background1" w:themeFillShade="D9"/>
+          </w:tcPr>
+          <w:p>
+            <w:pPr>
+              <w:rPr>
+                <w:sz w:val="18"/>
+              </w:rPr>
+            </w:pPr>
+          </w:p>
+        </w:tc>
+        <w:tc>
+          <w:tcPr>
+            <w:tcW w:w="2214" w:type="dxa"/>
+            <w:shd w:val="clear" w:color="auto" w:fill="D9D9D9" w:themeFill="background1" w:themeFillShade="D9"/>
+          </w:tcPr>
+          <w:p>
+            <w:pPr>
+              <w:rPr>
+                <w:sz w:val="18"/>
+              </w:rPr>
+            </w:pPr>
+          </w:p>
+        </w:tc>
+      </w:tr>
+      <w:tr>
+        <w:tc>
+          <w:tcPr>
+            <w:tcW w:w="420" w:type="dxa"/>
+            <w:shd w:val="clear" w:color="auto" w:fill="D9D9D9" w:themeFill="background1" w:themeFillShade="D9"/>
+          </w:tcPr>
+          <w:p>
+            <w:pPr>
+              <w:rPr>
+                <w:sz w:val="18"/>
+              </w:rPr>
+            </w:pPr>
+            <w:r>
+              <w:rPr>
+                <w:sz w:val="18"/>
+              </w:rPr>
+              <w:t>19</w:t>
+            </w:r>
+          </w:p>
+        </w:tc>
+        <w:tc>
+          <w:tcPr>
+            <w:tcW w:w="5676" w:type="dxa"/>
+            <w:shd w:val="clear" w:color="auto" w:fill="D9D9D9" w:themeFill="background1" w:themeFillShade="D9"/>
+          </w:tcPr>
+          <w:p>
+            <w:pPr>
+              <w:rPr>
+                <w:sz w:val="18"/>
+              </w:rPr>
+            </w:pPr>
+            <w:r>
+              <w:rPr>
+                <w:sz w:val="18"/>
+              </w:rPr>
+              <w:t>Are SERD comments being sent currently?</w:t>
+            </w:r>
+          </w:p>
+        </w:tc>
+        <w:tc>
+          <w:tcPr>
+            <w:tcW w:w="1134" w:type="dxa"/>
+            <w:shd w:val="clear" w:color="auto" w:fill="D9D9D9" w:themeFill="background1" w:themeFillShade="D9"/>
+          </w:tcPr>
+          <w:p>
+            <w:pPr>
+              <w:jc w:val="center"/>
+              <w:rPr>
+                <w:sz w:val="18"/>
+              </w:rPr>
+            </w:pPr>
+            <w:r>
+              <w:rPr>
+                <w:sz w:val="18"/>
+              </w:rPr>
+              <w:t>n/a</w:t>
+            </w:r>
+          </w:p>
+        </w:tc>
+        <w:tc>
+          <w:tcPr>
+            <w:tcW w:w="1275" w:type="dxa"/>
+            <w:shd w:val="clear" w:color="auto" w:fill="D9D9D9" w:themeFill="background1" w:themeFillShade="D9"/>
+          </w:tcPr>
+          <w:p>
+            <w:pPr>
+              <w:rPr>
+                <w:sz w:val="18"/>
+              </w:rPr>
+            </w:pPr>
+            <w:r>
+              <w:rPr>
+                <w:sz w:val="18"/>
+              </w:rPr>
+              <w:t>2024-04-18</w:t>
+            </w:r>
+          </w:p>
+        </w:tc>
+        <w:tc>
+          <w:tcPr>
+            <w:tcW w:w="2938" w:type="dxa"/>
+            <w:shd w:val="clear" w:color="auto" w:fill="D9D9D9" w:themeFill="background1" w:themeFillShade="D9"/>
+          </w:tcPr>
+          <w:p>
+            <w:pPr>
+              <w:rPr>
+                <w:sz w:val="18"/>
+              </w:rPr>
+            </w:pPr>
+            <w:r>
+              <w:rPr>
+                <w:sz w:val="18"/>
+              </w:rPr>
+              <w:t>Yes</w:t>
+            </w:r>
+          </w:p>
+        </w:tc>
+        <w:tc>
+          <w:tcPr>
+            <w:tcW w:w="890" w:type="dxa"/>
+            <w:shd w:val="clear" w:color="auto" w:fill="D9D9D9" w:themeFill="background1" w:themeFillShade="D9"/>
+          </w:tcPr>
+          <w:p>
+            <w:pPr>
+              <w:rPr>
+                <w:sz w:val="18"/>
+              </w:rPr>
+            </w:pPr>
+          </w:p>
+        </w:tc>
+        <w:tc>
+          <w:tcPr>
+            <w:tcW w:w="2214" w:type="dxa"/>
+            <w:shd w:val="clear" w:color="auto" w:fill="D9D9D9" w:themeFill="background1" w:themeFillShade="D9"/>
+          </w:tcPr>
+          <w:p>
+            <w:pPr>
+              <w:rPr>
+                <w:sz w:val="18"/>
+              </w:rPr>
+            </w:pPr>
+          </w:p>
+        </w:tc>
+      </w:tr>
+      <w:tr>
+        <w:tc>
+          <w:tcPr>
+            <w:tcW w:w="420" w:type="dxa"/>
+            <w:shd w:val="clear" w:color="auto" w:fill="D9D9D9" w:themeFill="background1" w:themeFillShade="D9"/>
+          </w:tcPr>
+          <w:p>
+            <w:pPr>
+              <w:rPr>
+                <w:sz w:val="18"/>
+              </w:rPr>
+            </w:pPr>
+            <w:r>
+              <w:rPr>
+                <w:sz w:val="18"/>
+              </w:rPr>
+              <w:t>20</w:t>
+            </w:r>
+          </w:p>
+        </w:tc>
+        <w:tc>
+          <w:tcPr>
+            <w:tcW w:w="5676" w:type="dxa"/>
+            <w:shd w:val="clear" w:color="auto" w:fill="D9D9D9" w:themeFill="background1" w:themeFillShade="D9"/>
+          </w:tcPr>
+          <w:p>
+            <w:pPr>
+              <w:rPr>
+                <w:sz w:val="18"/>
+              </w:rPr>
+            </w:pPr>
+            <w:r>
+              <w:rPr>
+                <w:sz w:val="18"/>
+              </w:rPr>
+              <w:t>Once a file is uploaded, how do the user confirm it, so the job status can be updated? Do they verify the records somehow?</w:t>
+            </w:r>
+          </w:p>
+        </w:tc>
+        <w:tc>
+          <w:tcPr>
+            <w:tcW w:w="1134" w:type="dxa"/>
+            <w:shd w:val="clear" w:color="auto" w:fill="D9D9D9" w:themeFill="background1" w:themeFillShade="D9"/>
+          </w:tcPr>
+          <w:p>
+            <w:pPr>
+              <w:jc w:val="center"/>
+              <w:rPr>
+                <w:sz w:val="18"/>
+              </w:rPr>
+            </w:pPr>
+            <w:r>
+              <w:rPr>
+                <w:sz w:val="18"/>
+              </w:rPr>
+              <w:t>n/a</w:t>
+            </w:r>
+          </w:p>
+        </w:tc>
+        <w:tc>
+          <w:tcPr>
+            <w:tcW w:w="1275" w:type="dxa"/>
+            <w:shd w:val="clear" w:color="auto" w:fill="D9D9D9" w:themeFill="background1" w:themeFillShade="D9"/>
+          </w:tcPr>
+          <w:p>
+            <w:pPr>
+              <w:rPr>
+                <w:sz w:val="18"/>
+              </w:rPr>
+            </w:pPr>
+            <w:r>
+              <w:rPr>
+                <w:sz w:val="18"/>
+              </w:rPr>
+              <w:t>2024-04-23</w:t>
+            </w:r>
+          </w:p>
+        </w:tc>
+        <w:tc>
+          <w:tcPr>
+            <w:tcW w:w="2938" w:type="dxa"/>
+            <w:shd w:val="clear" w:color="auto" w:fill="D9D9D9" w:themeFill="background1" w:themeFillShade="D9"/>
+          </w:tcPr>
+          <w:p>
+            <w:pPr>
+              <w:rPr>
+                <w:sz w:val="18"/>
+              </w:rPr>
+            </w:pPr>
+            <w:r>
+              <w:rPr>
+                <w:sz w:val="18"/>
+              </w:rPr>
+              <w:t>Manual</w:t>
+            </w:r>
+            <w:r>
+              <w:rPr>
+                <w:sz w:val="18"/>
+              </w:rPr>
+              <w:t xml:space="preserve"> update of Job Tracking status</w:t>
+            </w:r>
+          </w:p>
+        </w:tc>
+        <w:tc>
+          <w:tcPr>
+            <w:tcW w:w="890" w:type="dxa"/>
+            <w:shd w:val="clear" w:color="auto" w:fill="D9D9D9" w:themeFill="background1" w:themeFillShade="D9"/>
+          </w:tcPr>
+          <w:p>
+            <w:pPr>
+              <w:rPr>
+                <w:sz w:val="18"/>
+              </w:rPr>
+            </w:pPr>
+          </w:p>
+        </w:tc>
+        <w:tc>
+          <w:tcPr>
+            <w:tcW w:w="2214" w:type="dxa"/>
+            <w:shd w:val="clear" w:color="auto" w:fill="D9D9D9" w:themeFill="background1" w:themeFillShade="D9"/>
+          </w:tcPr>
+          <w:p>
+            <w:pPr>
+              <w:rPr>
+                <w:sz w:val="18"/>
+              </w:rPr>
+            </w:pPr>
+          </w:p>
+        </w:tc>
+      </w:tr>
+      <w:tr>
+        <w:tc>
+          <w:tcPr>
+            <w:tcW w:w="420" w:type="dxa"/>
+          </w:tcPr>
+          <w:p>
+            <w:pPr>
+              <w:rPr>
+                <w:sz w:val="18"/>
+              </w:rPr>
+            </w:pPr>
+            <w:r>
+              <w:rPr>
+                <w:sz w:val="18"/>
+              </w:rPr>
+              <w:t>21</w:t>
+            </w:r>
+          </w:p>
+        </w:tc>
+        <w:tc>
+          <w:tcPr>
+            <w:tcW w:w="5676" w:type="dxa"/>
+          </w:tcPr>
+          <w:p>
+            <w:pPr>
+              <w:rPr>
+                <w:sz w:val="18"/>
+              </w:rPr>
+            </w:pPr>
+            <w:r>
+              <w:rPr>
+                <w:sz w:val="18"/>
+              </w:rPr>
+              <w:t>What is the table OBSERVATION, what is it used for</w:t>
+            </w:r>
+            <w:r>
+              <w:rPr>
+                <w:sz w:val="18"/>
+                <w:szCs w:val="18"/>
+              </w:rPr>
+              <w:t>,</w:t>
+            </w:r>
+            <w:r>
+              <w:rPr>
+                <w:sz w:val="18"/>
+              </w:rPr>
+              <w:t xml:space="preserve"> and do we need to populate it?</w:t>
+            </w:r>
+          </w:p>
+        </w:tc>
+        <w:tc>
+          <w:tcPr>
+            <w:tcW w:w="1134" w:type="dxa"/>
+          </w:tcPr>
+          <w:p>
+            <w:pPr>
+              <w:jc w:val="center"/>
+              <w:rPr>
+                <w:sz w:val="18"/>
+              </w:rPr>
+            </w:pPr>
+            <w:r>
+              <w:rPr>
+                <w:sz w:val="18"/>
+              </w:rPr>
+              <w:t>3004</w:t>
+            </w:r>
+          </w:p>
+        </w:tc>
+        <w:tc>
+          <w:tcPr>
+            <w:tcW w:w="1275" w:type="dxa"/>
+          </w:tcPr>
+          <w:p>
+            <w:pPr>
+              <w:rPr>
+                <w:sz w:val="18"/>
+              </w:rPr>
+            </w:pPr>
+            <w:r>
+              <w:rPr>
+                <w:sz w:val="18"/>
+              </w:rPr>
+              <w:t>2024</w:t>
+            </w:r>
+            <w:r>
+              <w:rPr>
+                <w:sz w:val="18"/>
+              </w:rPr>
+              <w:t>-04-23</w:t>
+            </w:r>
+          </w:p>
+        </w:tc>
+        <w:tc>
+          <w:tcPr>
+            <w:tcW w:w="2938" w:type="dxa"/>
+          </w:tcPr>
+          <w:p>
+            <w:pPr>
+              <w:rPr>
+                <w:sz w:val="18"/>
+              </w:rPr>
+            </w:pPr>
+          </w:p>
+        </w:tc>
+        <w:tc>
+          <w:tcPr>
+            <w:tcW w:w="890" w:type="dxa"/>
+          </w:tcPr>
+          <w:p>
+            <w:pPr>
+              <w:rPr>
+                <w:sz w:val="18"/>
+              </w:rPr>
+            </w:pPr>
+          </w:p>
+        </w:tc>
+        <w:tc>
+          <w:tcPr>
+            <w:tcW w:w="2214" w:type="dxa"/>
+          </w:tcPr>
+          <w:p>
+            <w:pPr>
+              <w:rPr>
+                <w:sz w:val="18"/>
+              </w:rPr>
+            </w:pPr>
+          </w:p>
+        </w:tc>
+      </w:tr>
+      <w:tr>
+        <w:tc>
+          <w:tcPr>
+            <w:tcW w:w="420" w:type="dxa"/>
             <w:shd w:val="clear" w:color="auto" w:fill="F2F2F2" w:themeFill="background1" w:themeFillShade="F2"/>
           </w:tcPr>
           <w:p>
             <w:pPr>
+              <w:rPr>
+                <w:sz w:val="18"/>
+              </w:rPr>
+            </w:pPr>
+            <w:r>
+              <w:rPr>
+                <w:sz w:val="18"/>
+              </w:rPr>
+              <w:t>22</w:t>
+            </w:r>
+          </w:p>
+        </w:tc>
+        <w:tc>
+          <w:tcPr>
+            <w:tcW w:w="5676" w:type="dxa"/>
+            <w:shd w:val="clear" w:color="auto" w:fill="F2F2F2" w:themeFill="background1" w:themeFillShade="F2"/>
+          </w:tcPr>
+          <w:p>
+            <w:pPr>
+              <w:rPr>
+                <w:sz w:val="18"/>
+              </w:rPr>
+            </w:pPr>
+            <w:r>
+              <w:rPr>
+                <w:sz w:val="18"/>
+              </w:rPr>
+              <w:t>Why is the Generic Editor necessary?</w:t>
+            </w:r>
+          </w:p>
+        </w:tc>
+        <w:tc>
+          <w:tcPr>
+            <w:tcW w:w="1134" w:type="dxa"/>
+            <w:shd w:val="clear" w:color="auto" w:fill="F2F2F2" w:themeFill="background1" w:themeFillShade="F2"/>
+          </w:tcPr>
+          <w:p>
+            <w:pPr>
               <w:jc w:val="center"/>
               <w:rPr>
                 <w:sz w:val="18"/>
               </w:rPr>
             </w:pPr>
-            <w:r>
-              <w:rPr>
-                <w:sz w:val="18"/>
-              </w:rPr>
-              <w:t>n/a</w:t>
-            </w:r>
           </w:p>
         </w:tc>
         <w:tc>
@@ -3800,7 +4710,7 @@
               <w:rPr>
                 <w:sz w:val="18"/>
               </w:rPr>
-              <w:t>2024-04-18</w:t>
+              <w:t>2024-04-23</w:t>
             </w:r>
           </w:p>
         </w:tc>
@@ -3819,19 +4729,25 @@
               <w:rPr>
                 <w:sz w:val="18"/>
               </w:rPr>
-              <w:t xml:space="preserve">See specification of these in </w:t>
-            </w:r>
-            <w:r>
-              <w:rPr>
-                <w:sz w:val="18"/>
-              </w:rPr>
-              <w:t>SERD_format_OFFICIAL</w:t>
-            </w:r>
-            <w:r>
-              <w:rPr>
-                <w:sz w:val="18"/>
-              </w:rPr>
-              <w:t>.docx for explanation</w:t>
+              <w:t xml:space="preserve">For </w:t>
+            </w:r>
+            <w:r>
+              <w:rPr>
+                <w:sz w:val="18"/>
+              </w:rPr>
+              <w:t>for</w:t>
+            </w:r>
+            <w:r>
+              <w:rPr>
+                <w:sz w:val="18"/>
+              </w:rPr>
+              <w:t>m-base</w:t>
+            </w:r>
+            <w:r>
+              <w:rPr>
+                <w:sz w:val="18"/>
+              </w:rPr>
+              <w:t>d manual input.</w:t>
             </w:r>
           </w:p>
         </w:tc>
@@ -3866,42 +4782,87 @@
         <w:tc>
           <w:tcPr>
             <w:tcW w:w="420" w:type="dxa"/>
-          </w:tcPr>
-          <w:p>
-            <w:pPr>
-              <w:rPr>
-                <w:sz w:val="18"/>
-              </w:rPr>
-            </w:pPr>
-            <w:r>
-              <w:rPr>
-                <w:sz w:val="18"/>
-              </w:rPr>
-              <w:t>18</w:t>
+            <w:shd w:val="clear" w:color="auto" w:fill="D9D9D9" w:themeFill="background1" w:themeFillShade="D9"/>
+          </w:tcPr>
+          <w:p>
+            <w:pPr>
+              <w:rPr>
+                <w:sz w:val="18"/>
+              </w:rPr>
+            </w:pPr>
+            <w:r>
+              <w:rPr>
+                <w:sz w:val="18"/>
+              </w:rPr>
+              <w:t>23</w:t>
             </w:r>
           </w:p>
         </w:tc>
         <w:tc>
           <w:tcPr>
             <w:tcW w:w="5676" w:type="dxa"/>
-          </w:tcPr>
-          <w:p>
-            <w:pPr>
-              <w:rPr>
-                <w:sz w:val="18"/>
-              </w:rPr>
-            </w:pPr>
-            <w:r>
-              <w:rPr>
-                <w:sz w:val="18"/>
-              </w:rPr>
-              <w:t>The SERD documentation allow us to map the header, but there are more fields in the records type 2 and 3, and they are not described in the document.</w:t>
+            <w:shd w:val="clear" w:color="auto" w:fill="D9D9D9" w:themeFill="background1" w:themeFillShade="D9"/>
+          </w:tcPr>
+          <w:p>
+            <w:pPr>
+              <w:rPr>
+                <w:sz w:val="18"/>
+              </w:rPr>
+            </w:pPr>
+            <w:r>
+              <w:rPr>
+                <w:sz w:val="18"/>
+              </w:rPr>
+              <w:t xml:space="preserve">Are there any file naming conventions </w:t>
+            </w:r>
+            <w:r>
+              <w:rPr>
+                <w:sz w:val="18"/>
+              </w:rPr>
+              <w:t xml:space="preserve">for the SERD </w:t>
+            </w:r>
+            <w:r>
+              <w:rPr>
+                <w:sz w:val="18"/>
+              </w:rPr>
+              <w:t>and CSV</w:t>
+            </w:r>
+            <w:r>
+              <w:rPr>
+                <w:sz w:val="18"/>
+              </w:rPr>
+              <w:t xml:space="preserve"> </w:t>
+            </w:r>
+            <w:r>
+              <w:rPr>
+                <w:sz w:val="18"/>
+              </w:rPr>
+              <w:t xml:space="preserve">files </w:t>
+            </w:r>
+            <w:r>
+              <w:rPr>
+                <w:sz w:val="18"/>
+              </w:rPr>
+              <w:t>we should be aware of</w:t>
+            </w:r>
+            <w:r>
+              <w:rPr>
+                <w:sz w:val="18"/>
+              </w:rPr>
+              <w:t xml:space="preserve"> / can make use of</w:t>
+            </w:r>
+            <w:r>
+              <w:rPr>
+                <w:sz w:val="18"/>
+              </w:rPr>
+              <w:t>?</w:t>
             </w:r>
           </w:p>
         </w:tc>
         <w:tc>
           <w:tcPr>
             <w:tcW w:w="1134" w:type="dxa"/>
+            <w:shd w:val="clear" w:color="auto" w:fill="D9D9D9" w:themeFill="background1" w:themeFillShade="D9"/>
           </w:tcPr>
           <w:p>
             <w:pPr>
@@ -3921,54 +4882,45 @@
         <w:tc>
           <w:tcPr>
             <w:tcW w:w="1275" w:type="dxa"/>
-          </w:tcPr>
-          <w:p>
-            <w:pPr>
-              <w:rPr>
-                <w:sz w:val="18"/>
-              </w:rPr>
-            </w:pPr>
-            <w:r>
-              <w:rPr>
-                <w:sz w:val="18"/>
-              </w:rPr>
-              <w:t>2024-04-18</w:t>
+            <w:shd w:val="clear" w:color="auto" w:fill="D9D9D9" w:themeFill="background1" w:themeFillShade="D9"/>
+          </w:tcPr>
+          <w:p>
+            <w:pPr>
+              <w:rPr>
+                <w:sz w:val="18"/>
+              </w:rPr>
+            </w:pPr>
+            <w:r>
+              <w:rPr>
+                <w:sz w:val="18"/>
+              </w:rPr>
+              <w:t>2024-04-23</w:t>
             </w:r>
           </w:p>
         </w:tc>
         <w:tc>
           <w:tcPr>
             <w:tcW w:w="2938" w:type="dxa"/>
-          </w:tcPr>
-          <w:p>
-            <w:pPr>
-              <w:rPr>
-                <w:sz w:val="18"/>
-              </w:rPr>
-            </w:pPr>
-            <w:r>
-              <w:rPr>
-                <w:sz w:val="18"/>
-              </w:rPr>
-              <w:t>Column positio</w:t>
-            </w:r>
-            <w:r>
-              <w:rPr>
-                <w:sz w:val="18"/>
-              </w:rPr>
-              <w:t>n 88 to 111 of a type 3 record are repeated n times</w:t>
-            </w:r>
-            <w:r>
-              <w:rPr>
-                <w:sz w:val="18"/>
-              </w:rPr>
-              <w:t>.</w:t>
+            <w:shd w:val="clear" w:color="auto" w:fill="D9D9D9" w:themeFill="background1" w:themeFillShade="D9"/>
+          </w:tcPr>
+          <w:p>
+            <w:pPr>
+              <w:rPr>
+                <w:sz w:val="18"/>
+              </w:rPr>
+            </w:pPr>
+            <w:r>
+              <w:rPr>
+                <w:sz w:val="18"/>
+              </w:rPr>
+              <w:t>No</w:t>
             </w:r>
           </w:p>
         </w:tc>
         <w:tc>
           <w:tcPr>
             <w:tcW w:w="890" w:type="dxa"/>
+            <w:shd w:val="clear" w:color="auto" w:fill="D9D9D9" w:themeFill="background1" w:themeFillShade="D9"/>
           </w:tcPr>
           <w:p>
             <w:pPr>
@@ -3981,6 +4933,7 @@
         <w:tc>
           <w:tcPr>
             <w:tcW w:w="2214" w:type="dxa"/>
+            <w:shd w:val="clear" w:color="auto" w:fill="D9D9D9" w:themeFill="background1" w:themeFillShade="D9"/>
           </w:tcPr>
           <w:p>
             <w:pPr>
@@ -3995,42 +4948,57 @@
         <w:tc>
           <w:tcPr>
             <w:tcW w:w="420" w:type="dxa"/>
-          </w:tcPr>
-          <w:p>
-            <w:pPr>
-              <w:rPr>
-                <w:sz w:val="18"/>
-              </w:rPr>
-            </w:pPr>
-            <w:r>
-              <w:rPr>
-                <w:sz w:val="18"/>
-              </w:rPr>
-              <w:t>19</w:t>
+            <w:shd w:val="clear" w:color="auto" w:fill="D9D9D9" w:themeFill="background1" w:themeFillShade="D9"/>
+          </w:tcPr>
+          <w:p>
+            <w:pPr>
+              <w:rPr>
+                <w:sz w:val="18"/>
+              </w:rPr>
+            </w:pPr>
+            <w:r>
+              <w:rPr>
+                <w:sz w:val="18"/>
+              </w:rPr>
+              <w:t>24</w:t>
             </w:r>
           </w:p>
         </w:tc>
         <w:tc>
           <w:tcPr>
             <w:tcW w:w="5676" w:type="dxa"/>
-          </w:tcPr>
-          <w:p>
-            <w:pPr>
-              <w:rPr>
-                <w:sz w:val="18"/>
-              </w:rPr>
-            </w:pPr>
-            <w:r>
-              <w:rPr>
-                <w:sz w:val="18"/>
-              </w:rPr>
-              <w:t>Are SERD comments being sent currently?</w:t>
+            <w:shd w:val="clear" w:color="auto" w:fill="D9D9D9" w:themeFill="background1" w:themeFillShade="D9"/>
+          </w:tcPr>
+          <w:p>
+            <w:pPr>
+              <w:rPr>
+                <w:sz w:val="18"/>
+              </w:rPr>
+            </w:pPr>
+            <w:r>
+              <w:rPr>
+                <w:sz w:val="18"/>
+              </w:rPr>
+              <w:t xml:space="preserve">What is the repeating part of the </w:t>
+            </w:r>
+            <w:r>
+              <w:rPr>
+                <w:sz w:val="18"/>
+              </w:rPr>
+              <w:t xml:space="preserve">SERD </w:t>
+            </w:r>
+            <w:r>
+              <w:rPr>
+                <w:sz w:val="18"/>
+              </w:rPr>
+              <w:t>records that is not in the documentation sent?</w:t>
             </w:r>
           </w:p>
         </w:tc>
         <w:tc>
           <w:tcPr>
             <w:tcW w:w="1134" w:type="dxa"/>
+            <w:shd w:val="clear" w:color="auto" w:fill="D9D9D9" w:themeFill="background1" w:themeFillShade="D9"/>
           </w:tcPr>
           <w:p>
             <w:pPr>
@@ -4050,42 +5018,45 @@
         <w:tc>
           <w:tcPr>
             <w:tcW w:w="1275" w:type="dxa"/>
-          </w:tcPr>
-          <w:p>
-            <w:pPr>
-              <w:rPr>
-                <w:sz w:val="18"/>
-              </w:rPr>
-            </w:pPr>
-            <w:r>
-              <w:rPr>
-                <w:sz w:val="18"/>
-              </w:rPr>
-              <w:t>2024-04-18</w:t>
+            <w:shd w:val="clear" w:color="auto" w:fill="D9D9D9" w:themeFill="background1" w:themeFillShade="D9"/>
+          </w:tcPr>
+          <w:p>
+            <w:pPr>
+              <w:rPr>
+                <w:sz w:val="18"/>
+              </w:rPr>
+            </w:pPr>
+            <w:r>
+              <w:rPr>
+                <w:sz w:val="18"/>
+              </w:rPr>
+              <w:t>2024-04-23</w:t>
             </w:r>
           </w:p>
         </w:tc>
         <w:tc>
           <w:tcPr>
             <w:tcW w:w="2938" w:type="dxa"/>
-          </w:tcPr>
-          <w:p>
-            <w:pPr>
-              <w:rPr>
-                <w:sz w:val="18"/>
-              </w:rPr>
-            </w:pPr>
-            <w:r>
-              <w:rPr>
-                <w:sz w:val="18"/>
-              </w:rPr>
-              <w:t>Yes</w:t>
+            <w:shd w:val="clear" w:color="auto" w:fill="D9D9D9" w:themeFill="background1" w:themeFillShade="D9"/>
+          </w:tcPr>
+          <w:p>
+            <w:pPr>
+              <w:rPr>
+                <w:sz w:val="18"/>
+              </w:rPr>
+            </w:pPr>
+            <w:r>
+              <w:rPr>
+                <w:sz w:val="18"/>
+              </w:rPr>
+              <w:t>See 18</w:t>
             </w:r>
           </w:p>
         </w:tc>
         <w:tc>
           <w:tcPr>
             <w:tcW w:w="890" w:type="dxa"/>
+            <w:shd w:val="clear" w:color="auto" w:fill="D9D9D9" w:themeFill="background1" w:themeFillShade="D9"/>
           </w:tcPr>
           <w:p>
             <w:pPr>
@@ -4098,6 +5069,7 @@
         <w:tc>
           <w:tcPr>
             <w:tcW w:w="2214" w:type="dxa"/>
+            <w:shd w:val="clear" w:color="auto" w:fill="D9D9D9" w:themeFill="background1" w:themeFillShade="D9"/>
           </w:tcPr>
           <w:p>
             <w:pPr>
@@ -4112,42 +5084,57 @@
         <w:tc>
           <w:tcPr>
             <w:tcW w:w="420" w:type="dxa"/>
-          </w:tcPr>
-          <w:p>
-            <w:pPr>
-              <w:rPr>
-                <w:sz w:val="18"/>
-              </w:rPr>
-            </w:pPr>
-            <w:r>
-              <w:rPr>
-                <w:sz w:val="18"/>
-              </w:rPr>
-              <w:t>20</w:t>
+            <w:shd w:val="clear" w:color="auto" w:fill="D9D9D9" w:themeFill="background1" w:themeFillShade="D9"/>
+          </w:tcPr>
+          <w:p>
+            <w:pPr>
+              <w:rPr>
+                <w:sz w:val="18"/>
+              </w:rPr>
+            </w:pPr>
+            <w:r>
+              <w:rPr>
+                <w:sz w:val="18"/>
+              </w:rPr>
+              <w:t>25</w:t>
             </w:r>
           </w:p>
         </w:tc>
         <w:tc>
           <w:tcPr>
             <w:tcW w:w="5676" w:type="dxa"/>
-          </w:tcPr>
-          <w:p>
-            <w:pPr>
-              <w:rPr>
-                <w:sz w:val="18"/>
-              </w:rPr>
-            </w:pPr>
-            <w:r>
-              <w:rPr>
-                <w:sz w:val="18"/>
-              </w:rPr>
-              <w:t>Once a file is uploaded, how do the user confirm it, so the job status can be updated? Do they verify the records somehow?</w:t>
+            <w:shd w:val="clear" w:color="auto" w:fill="D9D9D9" w:themeFill="background1" w:themeFillShade="D9"/>
+          </w:tcPr>
+          <w:p>
+            <w:pPr>
+              <w:rPr>
+                <w:sz w:val="18"/>
+              </w:rPr>
+            </w:pPr>
+            <w:r>
+              <w:rPr>
+                <w:sz w:val="18"/>
+              </w:rPr>
+              <w:t xml:space="preserve">What </w:t>
+            </w:r>
+            <w:r>
+              <w:rPr>
+                <w:sz w:val="18"/>
+              </w:rPr>
+              <w:t>J</w:t>
+            </w:r>
+            <w:r>
+              <w:rPr>
+                <w:sz w:val="18"/>
+              </w:rPr>
+              <w:t>OB_LOOKUPS.GENERIC means? Can we trust it and make use of it?</w:t>
             </w:r>
           </w:p>
         </w:tc>
         <w:tc>
           <w:tcPr>
             <w:tcW w:w="1134" w:type="dxa"/>
+            <w:shd w:val="clear" w:color="auto" w:fill="D9D9D9" w:themeFill="background1" w:themeFillShade="D9"/>
           </w:tcPr>
           <w:p>
             <w:pPr>
@@ -4167,48 +5154,51 @@
         <w:tc>
           <w:tcPr>
             <w:tcW w:w="1275" w:type="dxa"/>
-          </w:tcPr>
-          <w:p>
-            <w:pPr>
-              <w:rPr>
-                <w:sz w:val="18"/>
-              </w:rPr>
-            </w:pPr>
-            <w:r>
-              <w:rPr>
-                <w:sz w:val="18"/>
-              </w:rPr>
-              <w:t>2024-04-23</w:t>
+            <w:shd w:val="clear" w:color="auto" w:fill="D9D9D9" w:themeFill="background1" w:themeFillShade="D9"/>
+          </w:tcPr>
+          <w:p>
+            <w:pPr>
+              <w:rPr>
+                <w:sz w:val="18"/>
+              </w:rPr>
+            </w:pPr>
+            <w:r>
+              <w:rPr>
+                <w:sz w:val="18"/>
+              </w:rPr>
+              <w:t>2024-04-24</w:t>
             </w:r>
           </w:p>
         </w:tc>
         <w:tc>
           <w:tcPr>
             <w:tcW w:w="2938" w:type="dxa"/>
-          </w:tcPr>
-          <w:p>
-            <w:pPr>
-              <w:rPr>
-                <w:sz w:val="18"/>
-              </w:rPr>
-            </w:pPr>
-            <w:r>
-              <w:rPr>
-                <w:sz w:val="18"/>
-              </w:rPr>
-              <w:t>Manual</w:t>
-            </w:r>
-            <w:r>
-              <w:rPr>
-                <w:sz w:val="18"/>
-              </w:rPr>
-              <w:t xml:space="preserve"> update of Job Tracking status</w:t>
+            <w:shd w:val="clear" w:color="auto" w:fill="D9D9D9" w:themeFill="background1" w:themeFillShade="D9"/>
+          </w:tcPr>
+          <w:p>
+            <w:pPr>
+              <w:rPr>
+                <w:sz w:val="18"/>
+              </w:rPr>
+            </w:pPr>
+            <w:r>
+              <w:rPr>
+                <w:sz w:val="18"/>
+              </w:rPr>
+              <w:t xml:space="preserve">To do with </w:t>
+            </w:r>
+            <w:r>
+              <w:rPr>
+                <w:sz w:val="18"/>
+              </w:rPr>
+              <w:t>legacy menu positioning. Ignore.</w:t>
             </w:r>
           </w:p>
         </w:tc>
         <w:tc>
           <w:tcPr>
             <w:tcW w:w="890" w:type="dxa"/>
+            <w:shd w:val="clear" w:color="auto" w:fill="D9D9D9" w:themeFill="background1" w:themeFillShade="D9"/>
           </w:tcPr>
           <w:p>
             <w:pPr>
@@ -4221,6 +5211,7 @@
         <w:tc>
           <w:tcPr>
             <w:tcW w:w="2214" w:type="dxa"/>
+            <w:shd w:val="clear" w:color="auto" w:fill="D9D9D9" w:themeFill="background1" w:themeFillShade="D9"/>
           </w:tcPr>
           <w:p>
             <w:pPr>
@@ -4235,55 +5226,63 @@
         <w:tc>
           <w:tcPr>
             <w:tcW w:w="420" w:type="dxa"/>
-          </w:tcPr>
-          <w:p>
-            <w:pPr>
-              <w:rPr>
-                <w:sz w:val="18"/>
-              </w:rPr>
-            </w:pPr>
-            <w:r>
-              <w:rPr>
-                <w:sz w:val="18"/>
-              </w:rPr>
-              <w:t>21</w:t>
+            <w:shd w:val="clear" w:color="auto" w:fill="D9D9D9" w:themeFill="background1" w:themeFillShade="D9"/>
+          </w:tcPr>
+          <w:p>
+            <w:pPr>
+              <w:rPr>
+                <w:sz w:val="18"/>
+              </w:rPr>
+            </w:pPr>
+            <w:r>
+              <w:rPr>
+                <w:sz w:val="18"/>
+              </w:rPr>
+              <w:t>26</w:t>
             </w:r>
           </w:p>
         </w:tc>
         <w:tc>
           <w:tcPr>
             <w:tcW w:w="5676" w:type="dxa"/>
-          </w:tcPr>
-          <w:p>
-            <w:pPr>
-              <w:rPr>
-                <w:sz w:val="18"/>
-              </w:rPr>
-            </w:pPr>
-            <w:r>
-              <w:rPr>
-                <w:sz w:val="18"/>
-              </w:rPr>
-              <w:t>What is the table OBSERVATION, what is it used for</w:t>
-            </w:r>
-            <w:r>
+            <w:shd w:val="clear" w:color="auto" w:fill="D9D9D9" w:themeFill="background1" w:themeFillShade="D9"/>
+          </w:tcPr>
+          <w:p>
+            <w:pPr>
               <w:rPr>
                 <w:sz w:val="18"/>
                 <w:szCs w:val="18"/>
               </w:rPr>
-              <w:t>,</w:t>
-            </w:r>
-            <w:r>
-              <w:rPr>
-                <w:sz w:val="18"/>
-              </w:rPr>
-              <w:t xml:space="preserve"> and do we need to populate it?</w:t>
+            </w:pPr>
+            <w:r>
+              <w:rPr>
+                <w:sz w:val="18"/>
+                <w:szCs w:val="18"/>
+              </w:rPr>
+              <w:t xml:space="preserve">SERD fields can be found in FIELD_LOOKUP, </w:t>
+            </w:r>
+            <w:proofErr w:type="gramStart"/>
+            <w:r>
+              <w:rPr>
+                <w:sz w:val="18"/>
+                <w:szCs w:val="18"/>
+              </w:rPr>
+              <w:t>as.CSV..</w:t>
+            </w:r>
+            <w:proofErr w:type="gramEnd"/>
+            <w:r>
+              <w:rPr>
+                <w:sz w:val="18"/>
+                <w:szCs w:val="18"/>
+              </w:rPr>
+              <w:t xml:space="preserve"> Should we worry about it?</w:t>
             </w:r>
           </w:p>
         </w:tc>
         <w:tc>
           <w:tcPr>
             <w:tcW w:w="1134" w:type="dxa"/>
+            <w:shd w:val="clear" w:color="auto" w:fill="D9D9D9" w:themeFill="background1" w:themeFillShade="D9"/>
           </w:tcPr>
           <w:p>
             <w:pPr>
@@ -4296,49 +5295,52 @@
               <w:rPr>
                 <w:sz w:val="18"/>
               </w:rPr>
-              <w:t>3004</w:t>
+              <w:t>n/a</w:t>
             </w:r>
           </w:p>
         </w:tc>
         <w:tc>
           <w:tcPr>
             <w:tcW w:w="1275" w:type="dxa"/>
-          </w:tcPr>
-          <w:p>
-            <w:pPr>
-              <w:rPr>
-                <w:sz w:val="18"/>
-              </w:rPr>
-            </w:pPr>
-            <w:r>
-              <w:rPr>
-                <w:sz w:val="18"/>
-              </w:rPr>
-              <w:t>2024</w:t>
-            </w:r>
-            <w:r>
-              <w:rPr>
-                <w:sz w:val="18"/>
-              </w:rPr>
-              <w:t>-04-23</w:t>
+            <w:shd w:val="clear" w:color="auto" w:fill="D9D9D9" w:themeFill="background1" w:themeFillShade="D9"/>
+          </w:tcPr>
+          <w:p>
+            <w:pPr>
+              <w:rPr>
+                <w:sz w:val="18"/>
+              </w:rPr>
+            </w:pPr>
+            <w:r>
+              <w:rPr>
+                <w:sz w:val="18"/>
+              </w:rPr>
+              <w:t>2024-04-23</w:t>
             </w:r>
           </w:p>
         </w:tc>
         <w:tc>
           <w:tcPr>
             <w:tcW w:w="2938" w:type="dxa"/>
-          </w:tcPr>
-          <w:p>
-            <w:pPr>
-              <w:rPr>
-                <w:sz w:val="18"/>
-              </w:rPr>
-            </w:pPr>
+            <w:shd w:val="clear" w:color="auto" w:fill="D9D9D9" w:themeFill="background1" w:themeFillShade="D9"/>
+          </w:tcPr>
+          <w:p>
+            <w:pPr>
+              <w:rPr>
+                <w:sz w:val="18"/>
+              </w:rPr>
+            </w:pPr>
+            <w:r>
+              <w:rPr>
+                <w:sz w:val="18"/>
+              </w:rPr>
+              <w:t>Ignore them</w:t>
+            </w:r>
           </w:p>
         </w:tc>
         <w:tc>
           <w:tcPr>
             <w:tcW w:w="890" w:type="dxa"/>
+            <w:shd w:val="clear" w:color="auto" w:fill="D9D9D9" w:themeFill="background1" w:themeFillShade="D9"/>
           </w:tcPr>
           <w:p>
             <w:pPr>
@@ -4351,6 +5353,7 @@
         <w:tc>
           <w:tcPr>
             <w:tcW w:w="2214" w:type="dxa"/>
+            <w:shd w:val="clear" w:color="auto" w:fill="D9D9D9" w:themeFill="background1" w:themeFillShade="D9"/>
           </w:tcPr>
           <w:p>
             <w:pPr>
@@ -4365,695 +5368,26 @@
         <w:tc>
           <w:tcPr>
             <w:tcW w:w="420" w:type="dxa"/>
-          </w:tcPr>
-          <w:p>
-            <w:pPr>
-              <w:rPr>
-                <w:sz w:val="18"/>
-              </w:rPr>
-            </w:pPr>
-            <w:r>
-              <w:rPr>
-                <w:sz w:val="18"/>
-              </w:rPr>
-              <w:t>22</w:t>
+            <w:shd w:val="clear" w:color="auto" w:fill="D9D9D9" w:themeFill="background1" w:themeFillShade="D9"/>
+          </w:tcPr>
+          <w:p>
+            <w:pPr>
+              <w:rPr>
+                <w:sz w:val="18"/>
+              </w:rPr>
+            </w:pPr>
+            <w:r>
+              <w:rPr>
+                <w:sz w:val="18"/>
+              </w:rPr>
+              <w:t>27</w:t>
             </w:r>
           </w:p>
         </w:tc>
         <w:tc>
           <w:tcPr>
             <w:tcW w:w="5676" w:type="dxa"/>
-          </w:tcPr>
-          <w:p>
-            <w:pPr>
-              <w:rPr>
-                <w:sz w:val="18"/>
-              </w:rPr>
-            </w:pPr>
-            <w:r>
-              <w:rPr>
-                <w:sz w:val="18"/>
-              </w:rPr>
-              <w:t>Why is the Generic Editor necessary?</w:t>
-            </w:r>
-          </w:p>
-        </w:tc>
-        <w:tc>
-          <w:tcPr>
-            <w:tcW w:w="1134" w:type="dxa"/>
-          </w:tcPr>
-          <w:p>
-            <w:pPr>
-              <w:jc w:val="center"/>
-              <w:rPr>
-                <w:sz w:val="18"/>
-              </w:rPr>
-            </w:pPr>
-          </w:p>
-        </w:tc>
-        <w:tc>
-          <w:tcPr>
-            <w:tcW w:w="1275" w:type="dxa"/>
-          </w:tcPr>
-          <w:p>
-            <w:pPr>
-              <w:rPr>
-                <w:sz w:val="18"/>
-              </w:rPr>
-            </w:pPr>
-            <w:r>
-              <w:rPr>
-                <w:sz w:val="18"/>
-              </w:rPr>
-              <w:t>2024-04-23</w:t>
-            </w:r>
-          </w:p>
-        </w:tc>
-        <w:tc>
-          <w:tcPr>
-            <w:tcW w:w="2938" w:type="dxa"/>
-          </w:tcPr>
-          <w:p>
-            <w:pPr>
-              <w:rPr>
-                <w:sz w:val="18"/>
-              </w:rPr>
-            </w:pPr>
-            <w:r>
-              <w:rPr>
-                <w:sz w:val="18"/>
-              </w:rPr>
-              <w:t xml:space="preserve">For </w:t>
-            </w:r>
-            <w:r>
-              <w:rPr>
-                <w:sz w:val="18"/>
-              </w:rPr>
-              <w:t>for</w:t>
-            </w:r>
-            <w:r>
-              <w:rPr>
-                <w:sz w:val="18"/>
-              </w:rPr>
-              <w:t>m-base</w:t>
-            </w:r>
-            <w:r>
-              <w:rPr>
-                <w:sz w:val="18"/>
-              </w:rPr>
-              <w:t>d manual input.</w:t>
-            </w:r>
-          </w:p>
-        </w:tc>
-        <w:tc>
-          <w:tcPr>
-            <w:tcW w:w="890" w:type="dxa"/>
-          </w:tcPr>
-          <w:p>
-            <w:pPr>
-              <w:rPr>
-                <w:sz w:val="18"/>
-              </w:rPr>
-            </w:pPr>
-          </w:p>
-        </w:tc>
-        <w:tc>
-          <w:tcPr>
-            <w:tcW w:w="2214" w:type="dxa"/>
-          </w:tcPr>
-          <w:p>
-            <w:pPr>
-              <w:rPr>
-                <w:sz w:val="18"/>
-              </w:rPr>
-            </w:pPr>
-          </w:p>
-        </w:tc>
-      </w:tr>
-      <w:tr>
-        <w:tc>
-          <w:tcPr>
-            <w:tcW w:w="420" w:type="dxa"/>
-          </w:tcPr>
-          <w:p>
-            <w:pPr>
-              <w:rPr>
-                <w:sz w:val="18"/>
-              </w:rPr>
-            </w:pPr>
-            <w:r>
-              <w:rPr>
-                <w:sz w:val="18"/>
-              </w:rPr>
-              <w:t>23</w:t>
-            </w:r>
-          </w:p>
-        </w:tc>
-        <w:tc>
-          <w:tcPr>
-            <w:tcW w:w="5676" w:type="dxa"/>
-          </w:tcPr>
-          <w:p>
-            <w:pPr>
-              <w:rPr>
-                <w:sz w:val="18"/>
-              </w:rPr>
-            </w:pPr>
-            <w:r>
-              <w:rPr>
-                <w:sz w:val="18"/>
-              </w:rPr>
-              <w:t xml:space="preserve">Are there any file naming conventions </w:t>
-            </w:r>
-            <w:r>
-              <w:rPr>
-                <w:sz w:val="18"/>
-              </w:rPr>
-              <w:t xml:space="preserve">for the SERD </w:t>
-            </w:r>
-            <w:r>
-              <w:rPr>
-                <w:sz w:val="18"/>
-              </w:rPr>
-              <w:t>and CSV</w:t>
-            </w:r>
-            <w:r>
-              <w:rPr>
-                <w:sz w:val="18"/>
-              </w:rPr>
-              <w:t xml:space="preserve"> </w:t>
-            </w:r>
-            <w:r>
-              <w:rPr>
-                <w:sz w:val="18"/>
-              </w:rPr>
-              <w:t xml:space="preserve">files </w:t>
-            </w:r>
-            <w:r>
-              <w:rPr>
-                <w:sz w:val="18"/>
-              </w:rPr>
-              <w:t>we should be aware of</w:t>
-            </w:r>
-            <w:r>
-              <w:rPr>
-                <w:sz w:val="18"/>
-              </w:rPr>
-              <w:t xml:space="preserve"> / can make use of</w:t>
-            </w:r>
-            <w:r>
-              <w:rPr>
-                <w:sz w:val="18"/>
-              </w:rPr>
-              <w:t>?</w:t>
-            </w:r>
-          </w:p>
-        </w:tc>
-        <w:tc>
-          <w:tcPr>
-            <w:tcW w:w="1134" w:type="dxa"/>
-          </w:tcPr>
-          <w:p>
-            <w:pPr>
-              <w:jc w:val="center"/>
-              <w:rPr>
-                <w:sz w:val="18"/>
-              </w:rPr>
-            </w:pPr>
-            <w:r>
-              <w:rPr>
-                <w:sz w:val="18"/>
-              </w:rPr>
-              <w:t>n/a</w:t>
-            </w:r>
-          </w:p>
-        </w:tc>
-        <w:tc>
-          <w:tcPr>
-            <w:tcW w:w="1275" w:type="dxa"/>
-          </w:tcPr>
-          <w:p>
-            <w:pPr>
-              <w:rPr>
-                <w:sz w:val="18"/>
-              </w:rPr>
-            </w:pPr>
-            <w:r>
-              <w:rPr>
-                <w:sz w:val="18"/>
-              </w:rPr>
-              <w:t>2024-04-23</w:t>
-            </w:r>
-          </w:p>
-        </w:tc>
-        <w:tc>
-          <w:tcPr>
-            <w:tcW w:w="2938" w:type="dxa"/>
-          </w:tcPr>
-          <w:p>
-            <w:pPr>
-              <w:rPr>
-                <w:sz w:val="18"/>
-              </w:rPr>
-            </w:pPr>
-            <w:r>
-              <w:rPr>
-                <w:sz w:val="18"/>
-              </w:rPr>
-              <w:t>No</w:t>
-            </w:r>
-          </w:p>
-        </w:tc>
-        <w:tc>
-          <w:tcPr>
-            <w:tcW w:w="890" w:type="dxa"/>
-          </w:tcPr>
-          <w:p>
-            <w:pPr>
-              <w:rPr>
-                <w:sz w:val="18"/>
-              </w:rPr>
-            </w:pPr>
-          </w:p>
-        </w:tc>
-        <w:tc>
-          <w:tcPr>
-            <w:tcW w:w="2214" w:type="dxa"/>
-          </w:tcPr>
-          <w:p>
-            <w:pPr>
-              <w:rPr>
-                <w:sz w:val="18"/>
-              </w:rPr>
-            </w:pPr>
-          </w:p>
-        </w:tc>
-      </w:tr>
-      <w:tr>
-        <w:tc>
-          <w:tcPr>
-            <w:tcW w:w="420" w:type="dxa"/>
-          </w:tcPr>
-          <w:p>
-            <w:pPr>
-              <w:rPr>
-                <w:sz w:val="18"/>
-              </w:rPr>
-            </w:pPr>
-            <w:r>
-              <w:rPr>
-                <w:sz w:val="18"/>
-              </w:rPr>
-              <w:t>24</w:t>
-            </w:r>
-          </w:p>
-        </w:tc>
-        <w:tc>
-          <w:tcPr>
-            <w:tcW w:w="5676" w:type="dxa"/>
-          </w:tcPr>
-          <w:p>
-            <w:pPr>
-              <w:rPr>
-                <w:sz w:val="18"/>
-              </w:rPr>
-            </w:pPr>
-            <w:r>
-              <w:rPr>
-                <w:sz w:val="18"/>
-              </w:rPr>
-              <w:t xml:space="preserve">What is the repeating part of the </w:t>
-            </w:r>
-            <w:r>
-              <w:rPr>
-                <w:sz w:val="18"/>
-              </w:rPr>
-              <w:t xml:space="preserve">SERD </w:t>
-            </w:r>
-            <w:r>
-              <w:rPr>
-                <w:sz w:val="18"/>
-              </w:rPr>
-              <w:t>records that is not in the documentation sent?</w:t>
-            </w:r>
-          </w:p>
-        </w:tc>
-        <w:tc>
-          <w:tcPr>
-            <w:tcW w:w="1134" w:type="dxa"/>
-          </w:tcPr>
-          <w:p>
-            <w:pPr>
-              <w:jc w:val="center"/>
-              <w:rPr>
-                <w:sz w:val="18"/>
-              </w:rPr>
-            </w:pPr>
-            <w:r>
-              <w:rPr>
-                <w:sz w:val="18"/>
-              </w:rPr>
-              <w:t>n/a</w:t>
-            </w:r>
-          </w:p>
-        </w:tc>
-        <w:tc>
-          <w:tcPr>
-            <w:tcW w:w="1275" w:type="dxa"/>
-          </w:tcPr>
-          <w:p>
-            <w:pPr>
-              <w:rPr>
-                <w:sz w:val="18"/>
-              </w:rPr>
-            </w:pPr>
-            <w:r>
-              <w:rPr>
-                <w:sz w:val="18"/>
-              </w:rPr>
-              <w:t>2024-04-23</w:t>
-            </w:r>
-          </w:p>
-        </w:tc>
-        <w:tc>
-          <w:tcPr>
-            <w:tcW w:w="2938" w:type="dxa"/>
-          </w:tcPr>
-          <w:p>
-            <w:pPr>
-              <w:rPr>
-                <w:sz w:val="18"/>
-              </w:rPr>
-            </w:pPr>
-            <w:r>
-              <w:rPr>
-                <w:sz w:val="18"/>
-              </w:rPr>
-              <w:t>See 18</w:t>
-            </w:r>
-          </w:p>
-        </w:tc>
-        <w:tc>
-          <w:tcPr>
-            <w:tcW w:w="890" w:type="dxa"/>
-          </w:tcPr>
-          <w:p>
-            <w:pPr>
-              <w:rPr>
-                <w:sz w:val="18"/>
-              </w:rPr>
-            </w:pPr>
-          </w:p>
-        </w:tc>
-        <w:tc>
-          <w:tcPr>
-            <w:tcW w:w="2214" w:type="dxa"/>
-          </w:tcPr>
-          <w:p>
-            <w:pPr>
-              <w:rPr>
-                <w:sz w:val="18"/>
-              </w:rPr>
-            </w:pPr>
-          </w:p>
-        </w:tc>
-      </w:tr>
-      <w:tr>
-        <w:tc>
-          <w:tcPr>
-            <w:tcW w:w="420" w:type="dxa"/>
-          </w:tcPr>
-          <w:p>
-            <w:pPr>
-              <w:rPr>
-                <w:sz w:val="18"/>
-              </w:rPr>
-            </w:pPr>
-            <w:r>
-              <w:rPr>
-                <w:sz w:val="18"/>
-              </w:rPr>
-              <w:t>25</w:t>
-            </w:r>
-          </w:p>
-        </w:tc>
-        <w:tc>
-          <w:tcPr>
-            <w:tcW w:w="5676" w:type="dxa"/>
-          </w:tcPr>
-          <w:p>
-            <w:pPr>
-              <w:rPr>
-                <w:sz w:val="18"/>
-              </w:rPr>
-            </w:pPr>
-            <w:r>
-              <w:rPr>
-                <w:sz w:val="18"/>
-              </w:rPr>
-              <w:t xml:space="preserve">What </w:t>
-            </w:r>
-            <w:r>
-              <w:rPr>
-                <w:sz w:val="18"/>
-              </w:rPr>
-              <w:t>J</w:t>
-            </w:r>
-            <w:r>
-              <w:rPr>
-                <w:sz w:val="18"/>
-              </w:rPr>
-              <w:t>OB_LOOKUPS.GENERIC means? Can we trust it and make use of it?</w:t>
-            </w:r>
-          </w:p>
-        </w:tc>
-        <w:tc>
-          <w:tcPr>
-            <w:tcW w:w="1134" w:type="dxa"/>
-          </w:tcPr>
-          <w:p>
-            <w:pPr>
-              <w:jc w:val="center"/>
-              <w:rPr>
-                <w:sz w:val="18"/>
-              </w:rPr>
-            </w:pPr>
-            <w:r>
-              <w:rPr>
-                <w:sz w:val="18"/>
-              </w:rPr>
-              <w:t>n/a</w:t>
-            </w:r>
-          </w:p>
-        </w:tc>
-        <w:tc>
-          <w:tcPr>
-            <w:tcW w:w="1275" w:type="dxa"/>
-          </w:tcPr>
-          <w:p>
-            <w:pPr>
-              <w:rPr>
-                <w:sz w:val="18"/>
-              </w:rPr>
-            </w:pPr>
-            <w:r>
-              <w:rPr>
-                <w:sz w:val="18"/>
-              </w:rPr>
-              <w:t>2024-04-24</w:t>
-            </w:r>
-          </w:p>
-        </w:tc>
-        <w:tc>
-          <w:tcPr>
-            <w:tcW w:w="2938" w:type="dxa"/>
-          </w:tcPr>
-          <w:p>
-            <w:pPr>
-              <w:rPr>
-                <w:sz w:val="18"/>
-              </w:rPr>
-            </w:pPr>
-            <w:r>
-              <w:rPr>
-                <w:sz w:val="18"/>
-              </w:rPr>
-              <w:t xml:space="preserve">To do with </w:t>
-            </w:r>
-            <w:r>
-              <w:rPr>
-                <w:sz w:val="18"/>
-              </w:rPr>
-              <w:t>legacy menu positioning. Ignore.</w:t>
-            </w:r>
-          </w:p>
-        </w:tc>
-        <w:tc>
-          <w:tcPr>
-            <w:tcW w:w="890" w:type="dxa"/>
-          </w:tcPr>
-          <w:p>
-            <w:pPr>
-              <w:rPr>
-                <w:sz w:val="18"/>
-              </w:rPr>
-            </w:pPr>
-          </w:p>
-        </w:tc>
-        <w:tc>
-          <w:tcPr>
-            <w:tcW w:w="2214" w:type="dxa"/>
-          </w:tcPr>
-          <w:p>
-            <w:pPr>
-              <w:rPr>
-                <w:sz w:val="18"/>
-              </w:rPr>
-            </w:pPr>
-          </w:p>
-        </w:tc>
-      </w:tr>
-      <w:tr>
-        <w:tc>
-          <w:tcPr>
-            <w:tcW w:w="420" w:type="dxa"/>
-          </w:tcPr>
-          <w:p>
-            <w:pPr>
-              <w:rPr>
-                <w:sz w:val="18"/>
-              </w:rPr>
-            </w:pPr>
-            <w:r>
-              <w:rPr>
-                <w:sz w:val="18"/>
-              </w:rPr>
-              <w:t>26</w:t>
-            </w:r>
-          </w:p>
-        </w:tc>
-        <w:tc>
-          <w:tcPr>
-            <w:tcW w:w="5676" w:type="dxa"/>
-          </w:tcPr>
-          <w:p>
-            <w:pPr>
-              <w:rPr>
-                <w:sz w:val="18"/>
-                <w:szCs w:val="18"/>
-              </w:rPr>
-            </w:pPr>
-            <w:r>
-              <w:rPr>
-                <w:sz w:val="18"/>
-                <w:szCs w:val="18"/>
-              </w:rPr>
-              <w:t>SERD fields can be found in FIELD_LOOKUP, as.CSV.. Should we worry about it?</w:t>
-            </w:r>
-          </w:p>
-        </w:tc>
-        <w:tc>
-          <w:tcPr>
-            <w:tcW w:w="1134" w:type="dxa"/>
-          </w:tcPr>
-          <w:p>
-            <w:pPr>
-              <w:jc w:val="center"/>
-              <w:rPr>
-                <w:sz w:val="18"/>
-              </w:rPr>
-            </w:pPr>
-            <w:r>
-              <w:rPr>
-                <w:sz w:val="18"/>
-              </w:rPr>
-              <w:t>n/a</w:t>
-            </w:r>
-          </w:p>
-        </w:tc>
-        <w:tc>
-          <w:tcPr>
-            <w:tcW w:w="1275" w:type="dxa"/>
-          </w:tcPr>
-          <w:p>
-            <w:pPr>
-              <w:rPr>
-                <w:sz w:val="18"/>
-              </w:rPr>
-            </w:pPr>
-            <w:r>
-              <w:rPr>
-                <w:sz w:val="18"/>
-              </w:rPr>
-              <w:t>2024-04-23</w:t>
-            </w:r>
-          </w:p>
-        </w:tc>
-        <w:tc>
-          <w:tcPr>
-            <w:tcW w:w="2938" w:type="dxa"/>
-          </w:tcPr>
-          <w:p>
-            <w:pPr>
-              <w:rPr>
-                <w:sz w:val="18"/>
-              </w:rPr>
-            </w:pPr>
-            <w:r>
-              <w:rPr>
-                <w:sz w:val="18"/>
-              </w:rPr>
-              <w:t>Ignore them</w:t>
-            </w:r>
-          </w:p>
-        </w:tc>
-        <w:tc>
-          <w:tcPr>
-            <w:tcW w:w="890" w:type="dxa"/>
-          </w:tcPr>
-          <w:p>
-            <w:pPr>
-              <w:rPr>
-                <w:sz w:val="18"/>
-              </w:rPr>
-            </w:pPr>
-          </w:p>
-        </w:tc>
-        <w:tc>
-          <w:tcPr>
-            <w:tcW w:w="2214" w:type="dxa"/>
-          </w:tcPr>
-          <w:p>
-            <w:pPr>
-              <w:rPr>
-                <w:sz w:val="18"/>
-              </w:rPr>
-            </w:pPr>
-          </w:p>
-        </w:tc>
-      </w:tr>
-      <w:tr>
-        <w:tc>
-          <w:tcPr>
-            <w:tcW w:w="420" w:type="dxa"/>
-          </w:tcPr>
-          <w:p>
-            <w:pPr>
-              <w:rPr>
-                <w:sz w:val="18"/>
-              </w:rPr>
-            </w:pPr>
-            <w:r>
-              <w:rPr>
-                <w:sz w:val="18"/>
-              </w:rPr>
-              <w:t>27</w:t>
-            </w:r>
-          </w:p>
-        </w:tc>
-        <w:tc>
-          <w:tcPr>
-            <w:tcW w:w="5676" w:type="dxa"/>
+            <w:shd w:val="clear" w:color="auto" w:fill="D9D9D9" w:themeFill="background1" w:themeFillShade="D9"/>
           </w:tcPr>
           <w:p>
             <w:pPr>
@@ -5132,6 +5466,7 @@
         <w:tc>
           <w:tcPr>
             <w:tcW w:w="1134" w:type="dxa"/>
+            <w:shd w:val="clear" w:color="auto" w:fill="D9D9D9" w:themeFill="background1" w:themeFillShade="D9"/>
           </w:tcPr>
           <w:p>
             <w:pPr>
@@ -5145,6 +5480,7 @@
         <w:tc>
           <w:tcPr>
             <w:tcW w:w="1275" w:type="dxa"/>
+            <w:shd w:val="clear" w:color="auto" w:fill="D9D9D9" w:themeFill="background1" w:themeFillShade="D9"/>
           </w:tcPr>
           <w:p>
             <w:pPr>
@@ -5157,6 +5493,7 @@
         <w:tc>
           <w:tcPr>
             <w:tcW w:w="2938" w:type="dxa"/>
+            <w:shd w:val="clear" w:color="auto" w:fill="D9D9D9" w:themeFill="background1" w:themeFillShade="D9"/>
           </w:tcPr>
           <w:p>
             <w:pPr>
@@ -5175,6 +5512,7 @@
         <w:tc>
           <w:tcPr>
             <w:tcW w:w="890" w:type="dxa"/>
+            <w:shd w:val="clear" w:color="auto" w:fill="D9D9D9" w:themeFill="background1" w:themeFillShade="D9"/>
           </w:tcPr>
           <w:p>
             <w:pPr>
@@ -5187,6 +5525,7 @@
         <w:tc>
           <w:tcPr>
             <w:tcW w:w="2214" w:type="dxa"/>
+            <w:shd w:val="clear" w:color="auto" w:fill="D9D9D9" w:themeFill="background1" w:themeFillShade="D9"/>
           </w:tcPr>
           <w:p>
             <w:pPr>
@@ -5201,6 +5540,7 @@
         <w:tc>
           <w:tcPr>
             <w:tcW w:w="420" w:type="dxa"/>
+            <w:shd w:val="clear" w:color="auto" w:fill="D9D9D9" w:themeFill="background1" w:themeFillShade="D9"/>
           </w:tcPr>
           <w:p>
             <w:pPr>
@@ -5219,6 +5559,7 @@
         <w:tc>
           <w:tcPr>
             <w:tcW w:w="5676" w:type="dxa"/>
+            <w:shd w:val="clear" w:color="auto" w:fill="D9D9D9" w:themeFill="background1" w:themeFillShade="D9"/>
           </w:tcPr>
           <w:p>
             <w:pPr>
@@ -5237,6 +5578,7 @@
         <w:tc>
           <w:tcPr>
             <w:tcW w:w="1134" w:type="dxa"/>
+            <w:shd w:val="clear" w:color="auto" w:fill="D9D9D9" w:themeFill="background1" w:themeFillShade="D9"/>
           </w:tcPr>
           <w:p>
             <w:pPr>
@@ -5256,6 +5598,7 @@
         <w:tc>
           <w:tcPr>
             <w:tcW w:w="1275" w:type="dxa"/>
+            <w:shd w:val="clear" w:color="auto" w:fill="D9D9D9" w:themeFill="background1" w:themeFillShade="D9"/>
           </w:tcPr>
           <w:p>
             <w:pPr>
@@ -5274,6 +5617,7 @@
         <w:tc>
           <w:tcPr>
             <w:tcW w:w="2938" w:type="dxa"/>
+            <w:shd w:val="clear" w:color="auto" w:fill="D9D9D9" w:themeFill="background1" w:themeFillShade="D9"/>
           </w:tcPr>
           <w:p>
             <w:pPr>
@@ -5292,6 +5636,7 @@
         <w:tc>
           <w:tcPr>
             <w:tcW w:w="890" w:type="dxa"/>
+            <w:shd w:val="clear" w:color="auto" w:fill="D9D9D9" w:themeFill="background1" w:themeFillShade="D9"/>
           </w:tcPr>
           <w:p>
             <w:pPr>
@@ -5304,6 +5649,7 @@
         <w:tc>
           <w:tcPr>
             <w:tcW w:w="2214" w:type="dxa"/>
+            <w:shd w:val="clear" w:color="auto" w:fill="D9D9D9" w:themeFill="background1" w:themeFillShade="D9"/>
           </w:tcPr>
           <w:p>
             <w:pPr>
@@ -5321,6 +5667,7 @@
         <w:tc>
           <w:tcPr>
             <w:tcW w:w="420" w:type="dxa"/>
+            <w:shd w:val="clear" w:color="auto" w:fill="D9D9D9" w:themeFill="background1" w:themeFillShade="D9"/>
           </w:tcPr>
           <w:p>
             <w:pPr>
@@ -5341,6 +5688,7 @@
         <w:tc>
           <w:tcPr>
             <w:tcW w:w="5676" w:type="dxa"/>
+            <w:shd w:val="clear" w:color="auto" w:fill="D9D9D9" w:themeFill="background1" w:themeFillShade="D9"/>
           </w:tcPr>
           <w:p>
             <w:pPr>
@@ -5429,6 +5777,7 @@
         <w:tc>
           <w:tcPr>
             <w:tcW w:w="1134" w:type="dxa"/>
+            <w:shd w:val="clear" w:color="auto" w:fill="D9D9D9" w:themeFill="background1" w:themeFillShade="D9"/>
           </w:tcPr>
           <w:p>
             <w:pPr>
@@ -5450,6 +5799,7 @@
         <w:tc>
           <w:tcPr>
             <w:tcW w:w="1275" w:type="dxa"/>
+            <w:shd w:val="clear" w:color="auto" w:fill="D9D9D9" w:themeFill="background1" w:themeFillShade="D9"/>
           </w:tcPr>
           <w:p>
             <w:pPr>
@@ -5470,6 +5820,7 @@
         <w:tc>
           <w:tcPr>
             <w:tcW w:w="2938" w:type="dxa"/>
+            <w:shd w:val="clear" w:color="auto" w:fill="D9D9D9" w:themeFill="background1" w:themeFillShade="D9"/>
           </w:tcPr>
           <w:p>
             <w:pPr>
@@ -5497,6 +5848,7 @@
         <w:tc>
           <w:tcPr>
             <w:tcW w:w="890" w:type="dxa"/>
+            <w:shd w:val="clear" w:color="auto" w:fill="D9D9D9" w:themeFill="background1" w:themeFillShade="D9"/>
           </w:tcPr>
           <w:p>
             <w:pPr>
@@ -5510,6 +5862,141 @@
         <w:tc>
           <w:tcPr>
             <w:tcW w:w="2214" w:type="dxa"/>
+            <w:shd w:val="clear" w:color="auto" w:fill="D9D9D9" w:themeFill="background1" w:themeFillShade="D9"/>
+          </w:tcPr>
+          <w:p>
+            <w:pPr>
+              <w:rPr>
+                <w:sz w:val="18"/>
+                <w:szCs w:val="18"/>
+              </w:rPr>
+            </w:pPr>
+          </w:p>
+        </w:tc>
+      </w:tr>
+      <w:tr>
+        <w:trPr>
+          <w:trHeight w:val="300"/>
+        </w:trPr>
+        <w:tc>
+          <w:tcPr>
+            <w:tcW w:w="420" w:type="dxa"/>
+            <w:shd w:val="clear" w:color="auto" w:fill="FFFFFF" w:themeFill="background1"/>
+          </w:tcPr>
+          <w:p>
+            <w:pPr>
+              <w:rPr>
+                <w:sz w:val="18"/>
+                <w:szCs w:val="18"/>
+              </w:rPr>
+            </w:pPr>
+            <w:r>
+              <w:rPr>
+                <w:sz w:val="18"/>
+                <w:szCs w:val="18"/>
+              </w:rPr>
+              <w:t>30</w:t>
+            </w:r>
+          </w:p>
+        </w:tc>
+        <w:tc>
+          <w:tcPr>
+            <w:tcW w:w="5676" w:type="dxa"/>
+            <w:shd w:val="clear" w:color="auto" w:fill="FFFFFF" w:themeFill="background1"/>
+          </w:tcPr>
+          <w:p>
+            <w:pPr>
+              <w:rPr>
+                <w:sz w:val="18"/>
+                <w:szCs w:val="18"/>
+              </w:rPr>
+            </w:pPr>
+            <w:r>
+              <w:rPr>
+                <w:sz w:val="18"/>
+                <w:szCs w:val="18"/>
+              </w:rPr>
+              <w:t>Could Steve confirm the assumption that at the table AQUAPACK_PROFILE_DATA, PROFILE_ID is always also saved as MEDS_OBSERVATION_NUMBER?</w:t>
+            </w:r>
+          </w:p>
+        </w:tc>
+        <w:tc>
+          <w:tcPr>
+            <w:tcW w:w="1134" w:type="dxa"/>
+            <w:shd w:val="clear" w:color="auto" w:fill="FFFFFF" w:themeFill="background1"/>
+          </w:tcPr>
+          <w:p>
+            <w:pPr>
+              <w:jc w:val="center"/>
+              <w:rPr>
+                <w:sz w:val="18"/>
+                <w:szCs w:val="18"/>
+              </w:rPr>
+            </w:pPr>
+            <w:r>
+              <w:rPr>
+                <w:sz w:val="18"/>
+                <w:szCs w:val="18"/>
+              </w:rPr>
+              <w:t>n/a</w:t>
+            </w:r>
+          </w:p>
+        </w:tc>
+        <w:tc>
+          <w:tcPr>
+            <w:tcW w:w="1275" w:type="dxa"/>
+            <w:shd w:val="clear" w:color="auto" w:fill="FFFFFF" w:themeFill="background1"/>
+          </w:tcPr>
+          <w:p>
+            <w:pPr>
+              <w:rPr>
+                <w:sz w:val="18"/>
+                <w:szCs w:val="18"/>
+              </w:rPr>
+            </w:pPr>
+            <w:r>
+              <w:rPr>
+                <w:sz w:val="18"/>
+                <w:szCs w:val="18"/>
+              </w:rPr>
+              <w:t>2024-04-25</w:t>
+            </w:r>
+            <w:bookmarkStart w:id="0" w:name="_GoBack"/>
+            <w:bookmarkEnd w:id="0"/>
+          </w:p>
+        </w:tc>
+        <w:tc>
+          <w:tcPr>
+            <w:tcW w:w="2938" w:type="dxa"/>
+            <w:shd w:val="clear" w:color="auto" w:fill="FFFFFF" w:themeFill="background1"/>
+          </w:tcPr>
+          <w:p>
+            <w:pPr>
+              <w:rPr>
+                <w:sz w:val="18"/>
+                <w:szCs w:val="18"/>
+              </w:rPr>
+            </w:pPr>
+          </w:p>
+        </w:tc>
+        <w:tc>
+          <w:tcPr>
+            <w:tcW w:w="890" w:type="dxa"/>
+            <w:shd w:val="clear" w:color="auto" w:fill="FFFFFF" w:themeFill="background1"/>
+          </w:tcPr>
+          <w:p>
+            <w:pPr>
+              <w:rPr>
+                <w:sz w:val="18"/>
+                <w:szCs w:val="18"/>
+              </w:rPr>
+            </w:pPr>
+          </w:p>
+        </w:tc>
+        <w:tc>
+          <w:tcPr>
+            <w:tcW w:w="2214" w:type="dxa"/>
+            <w:shd w:val="clear" w:color="auto" w:fill="FFFFFF" w:themeFill="background1"/>
           </w:tcPr>
           <w:p>
             <w:pPr>
@@ -5534,7 +6021,7 @@
 </file>
 
 <file path=word/numbering.xml><?xml version="1.0" encoding="utf-8"?>
-<w:numbering xmlns:wpc="http://schemas.microsoft.com/office/word/2010/wordprocessingCanvas" xmlns:cx="http://schemas.microsoft.com/office/drawing/2014/chartex" xmlns:cx1="http://schemas.microsoft.com/office/drawing/2015/9/8/chartex" xmlns:cx2="http://schemas.microsoft.com/office/drawing/2015/10/21/chartex" xmlns:cx3="http://schemas.microsoft.com/office/drawing/2016/5/9/chartex" xmlns:cx4="http://schemas.microsoft.com/office/drawing/2016/5/10/chartex" xmlns:cx5="http://schemas.microsoft.com/office/drawing/2016/5/11/chartex" xmlns:cx6="http://schemas.microsoft.com/office/drawing/2016/5/12/chartex" xmlns:cx7="http://schemas.microsoft.com/office/drawing/2016/5/13/chartex" xmlns:cx8="http://schemas.microsoft.com/office/drawing/2016/5/14/chartex" xmlns:mc="http://schemas.openxmlformats.org/markup-compatibility/2006" xmlns:aink="http://schemas.microsoft.com/office/drawing/2016/ink" xmlns:am3d="http://schemas.microsoft.com/office/drawing/2017/model3d" xmlns:o="urn:schemas-microsoft-com:office:office" xmlns:oel="http://schemas.microsoft.com/office/2019/extlst" xmlns:r="http://schemas.openxmlformats.org/officeDocument/2006/relationships" xmlns:m="http://schemas.openxmlformats.org/officeDocument/2006/math" xmlns:v="urn:schemas-microsoft-com:vml" xmlns:wp14="http://schemas.microsoft.com/office/word/2010/wordprocessingDrawing" xmlns:wp="http://schemas.openxmlformats.org/drawingml/2006/wordprocessingDrawing" xmlns:w10="urn:schemas-microsoft-com:office:word" xmlns:w="http://schemas.openxmlformats.org/wordprocessingml/2006/main" xmlns:w14="http://schemas.microsoft.com/office/word/2010/wordml" xmlns:w15="http://schemas.microsoft.com/office/word/2012/wordml" xmlns:w16cex="http://schemas.microsoft.com/office/word/2018/wordml/cex" xmlns:w16cid="http://schemas.microsoft.com/office/word/2016/wordml/cid" xmlns:w16="http://schemas.microsoft.com/office/word/2018/wordml" xmlns:w16sdtdh="http://schemas.microsoft.com/office/word/2020/wordml/sdtdatahash" xmlns:w16se="http://schemas.microsoft.com/office/word/2015/wordml/symex" xmlns:wpg="http://schemas.microsoft.com/office/word/2010/wordprocessingGroup" xmlns:wpi="http://schemas.microsoft.com/office/word/2010/wordprocessingInk" xmlns:wne="http://schemas.microsoft.com/office/word/2006/wordml" xmlns:wps="http://schemas.microsoft.com/office/word/2010/wordprocessingShape" mc:Ignorable="w14 w15 w16se w16cid w16 w16cex w16sdtdh wp14">
+<w:numbering xmlns:wpc="http://schemas.microsoft.com/office/word/2010/wordprocessingCanvas" xmlns:cx="http://schemas.microsoft.com/office/drawing/2014/chartex" xmlns:cx1="http://schemas.microsoft.com/office/drawing/2015/9/8/chartex" xmlns:cx2="http://schemas.microsoft.com/office/drawing/2015/10/21/chartex" xmlns:cx3="http://schemas.microsoft.com/office/drawing/2016/5/9/chartex" xmlns:cx4="http://schemas.microsoft.com/office/drawing/2016/5/10/chartex" xmlns:cx5="http://schemas.microsoft.com/office/drawing/2016/5/11/chartex" xmlns:cx6="http://schemas.microsoft.com/office/drawing/2016/5/12/chartex" xmlns:cx7="http://schemas.microsoft.com/office/drawing/2016/5/13/chartex" xmlns:cx8="http://schemas.microsoft.com/office/drawing/2016/5/14/chartex" xmlns:mc="http://schemas.openxmlformats.org/markup-compatibility/2006" xmlns:aink="http://schemas.microsoft.com/office/drawing/2016/ink" xmlns:am3d="http://schemas.microsoft.com/office/drawing/2017/model3d" xmlns:o="urn:schemas-microsoft-com:office:office" xmlns:r="http://schemas.openxmlformats.org/officeDocument/2006/relationships" xmlns:m="http://schemas.openxmlformats.org/officeDocument/2006/math" xmlns:v="urn:schemas-microsoft-com:vml" xmlns:wp14="http://schemas.microsoft.com/office/word/2010/wordprocessingDrawing" xmlns:wp="http://schemas.openxmlformats.org/drawingml/2006/wordprocessingDrawing" xmlns:w10="urn:schemas-microsoft-com:office:word" xmlns:w="http://schemas.openxmlformats.org/wordprocessingml/2006/main" xmlns:w14="http://schemas.microsoft.com/office/word/2010/wordml" xmlns:w15="http://schemas.microsoft.com/office/word/2012/wordml" xmlns:w16cid="http://schemas.microsoft.com/office/word/2016/wordml/cid" xmlns:w16se="http://schemas.microsoft.com/office/word/2015/wordml/symex" xmlns:wpg="http://schemas.microsoft.com/office/word/2010/wordprocessingGroup" xmlns:wpi="http://schemas.microsoft.com/office/word/2010/wordprocessingInk" xmlns:wne="http://schemas.microsoft.com/office/word/2006/wordml" xmlns:wps="http://schemas.microsoft.com/office/word/2010/wordprocessingShape" mc:Ignorable="w14 w15 w16se w16cid wp14">
   <w:abstractNum w:abstractNumId="0" w15:restartNumberingAfterBreak="0">
     <w:nsid w:val="07502D6B"/>
     <w:multiLevelType w:val="hybridMultilevel"/>
@@ -7456,62 +7943,62 @@
       </w:rPr>
     </w:lvl>
   </w:abstractNum>
-  <w:num w:numId="1" w16cid:durableId="1860197804">
+  <w:num w:numId="1">
     <w:abstractNumId w:val="10"/>
   </w:num>
-  <w:num w:numId="2" w16cid:durableId="1111313688">
+  <w:num w:numId="2">
     <w:abstractNumId w:val="5"/>
   </w:num>
-  <w:num w:numId="3" w16cid:durableId="1429542618">
+  <w:num w:numId="3">
     <w:abstractNumId w:val="16"/>
   </w:num>
-  <w:num w:numId="4" w16cid:durableId="399521811">
+  <w:num w:numId="4">
     <w:abstractNumId w:val="1"/>
   </w:num>
-  <w:num w:numId="5" w16cid:durableId="838496945">
+  <w:num w:numId="5">
     <w:abstractNumId w:val="4"/>
   </w:num>
-  <w:num w:numId="6" w16cid:durableId="1032805396">
+  <w:num w:numId="6">
     <w:abstractNumId w:val="6"/>
   </w:num>
-  <w:num w:numId="7" w16cid:durableId="1365206699">
+  <w:num w:numId="7">
     <w:abstractNumId w:val="7"/>
   </w:num>
-  <w:num w:numId="8" w16cid:durableId="424961088">
+  <w:num w:numId="8">
     <w:abstractNumId w:val="2"/>
   </w:num>
-  <w:num w:numId="9" w16cid:durableId="911547291">
+  <w:num w:numId="9">
     <w:abstractNumId w:val="13"/>
   </w:num>
-  <w:num w:numId="10" w16cid:durableId="600987492">
+  <w:num w:numId="10">
     <w:abstractNumId w:val="14"/>
   </w:num>
-  <w:num w:numId="11" w16cid:durableId="972907651">
+  <w:num w:numId="11">
     <w:abstractNumId w:val="15"/>
   </w:num>
-  <w:num w:numId="12" w16cid:durableId="815954866">
+  <w:num w:numId="12">
     <w:abstractNumId w:val="3"/>
   </w:num>
-  <w:num w:numId="13" w16cid:durableId="1194726547">
+  <w:num w:numId="13">
     <w:abstractNumId w:val="8"/>
   </w:num>
-  <w:num w:numId="14" w16cid:durableId="876545578">
+  <w:num w:numId="14">
     <w:abstractNumId w:val="0"/>
   </w:num>
-  <w:num w:numId="15" w16cid:durableId="1131939627">
+  <w:num w:numId="15">
     <w:abstractNumId w:val="12"/>
   </w:num>
-  <w:num w:numId="16" w16cid:durableId="1912084373">
+  <w:num w:numId="16">
     <w:abstractNumId w:val="11"/>
   </w:num>
-  <w:num w:numId="17" w16cid:durableId="852839148">
+  <w:num w:numId="17">
     <w:abstractNumId w:val="9"/>
   </w:num>
 </w:numbering>
 </file>
 
 <file path=word/styles.xml><?xml version="1.0" encoding="utf-8"?>
-<w:styles xmlns:mc="http://schemas.openxmlformats.org/markup-compatibility/2006" xmlns:r="http://schemas.openxmlformats.org/officeDocument/2006/relationships" xmlns:w="http://schemas.openxmlformats.org/wordprocessingml/2006/main" xmlns:w14="http://schemas.microsoft.com/office/word/2010/wordml" xmlns:w15="http://schemas.microsoft.com/office/word/2012/wordml" xmlns:w16cex="http://schemas.microsoft.com/office/word/2018/wordml/cex" xmlns:w16cid="http://schemas.microsoft.com/office/word/2016/wordml/cid" xmlns:w16="http://schemas.microsoft.com/office/word/2018/wordml" xmlns:w16sdtdh="http://schemas.microsoft.com/office/word/2020/wordml/sdtdatahash" xmlns:w16se="http://schemas.microsoft.com/office/word/2015/wordml/symex" mc:Ignorable="w14 w15 w16se w16cid w16 w16cex w16sdtdh">
+<w:styles xmlns:mc="http://schemas.openxmlformats.org/markup-compatibility/2006" xmlns:r="http://schemas.openxmlformats.org/officeDocument/2006/relationships" xmlns:w="http://schemas.openxmlformats.org/wordprocessingml/2006/main" xmlns:w14="http://schemas.microsoft.com/office/word/2010/wordml" xmlns:w15="http://schemas.microsoft.com/office/word/2012/wordml" xmlns:w16cid="http://schemas.microsoft.com/office/word/2016/wordml/cid" xmlns:w16se="http://schemas.microsoft.com/office/word/2015/wordml/symex" mc:Ignorable="w14 w15 w16se w16cid">
   <w:docDefaults>
     <w:rPrDefault>
       <w:rPr>
@@ -7527,7 +8014,7 @@
       </w:pPr>
     </w:pPrDefault>
   </w:docDefaults>
-  <w:latentStyles w:defLockedState="0" w:defUIPriority="99" w:defSemiHidden="0" w:defUnhideWhenUsed="0" w:defQFormat="0" w:count="376">
+  <w:latentStyles w:defLockedState="0" w:defUIPriority="99" w:defSemiHidden="0" w:defUnhideWhenUsed="0" w:defQFormat="0" w:count="375">
     <w:lsdException w:name="Normal" w:uiPriority="0" w:qFormat="1"/>
     <w:lsdException w:name="heading 1" w:uiPriority="9" w:qFormat="1"/>
     <w:lsdException w:name="heading 2" w:semiHidden="1" w:uiPriority="9" w:unhideWhenUsed="1" w:qFormat="1"/>
@@ -7903,7 +8390,6 @@
     <w:lsdException w:name="Smart Hyperlink" w:semiHidden="1" w:unhideWhenUsed="1"/>
     <w:lsdException w:name="Hashtag" w:semiHidden="1" w:unhideWhenUsed="1"/>
     <w:lsdException w:name="Unresolved Mention" w:semiHidden="1" w:unhideWhenUsed="1"/>
-    <w:lsdException w:name="Smart Link" w:semiHidden="1" w:unhideWhenUsed="1"/>
   </w:latentStyles>
   <w:style w:type="paragraph" w:default="1" w:styleId="Normal">
     <w:name w:val="Normal"/>
@@ -8265,12 +8751,14 @@
 </file>
 
 <file path=customXml/item1.xml><?xml version="1.0" encoding="utf-8"?>
-<?mso-contentType ?>
-<FormTemplates xmlns="http://schemas.microsoft.com/sharepoint/v3/contenttype/forms">
-  <Display>DocumentLibraryForm</Display>
-  <Edit>DocumentLibraryForm</Edit>
-  <New>DocumentLibraryForm</New>
-</FormTemplates>
+<p:properties xmlns:p="http://schemas.microsoft.com/office/2006/metadata/properties" xmlns:xsi="http://www.w3.org/2001/XMLSchema-instance" xmlns:pc="http://schemas.microsoft.com/office/infopath/2007/PartnerControls">
+  <documentManagement>
+    <lcf76f155ced4ddcb4097134ff3c332f xmlns="3d161086-4829-409f-9f75-5bde88dcb151">
+      <Terms xmlns="http://schemas.microsoft.com/office/infopath/2007/PartnerControls"/>
+    </lcf76f155ced4ddcb4097134ff3c332f>
+    <TaxCatchAll xmlns="42d8e6db-7b1e-4a51-8fbb-e5e83cc76820" xsi:nil="true"/>
+  </documentManagement>
+</p:properties>
 </file>
 
 <file path=customXml/item2.xml><?xml version="1.0" encoding="utf-8"?>
@@ -8497,20 +8985,27 @@
 </file>
 
 <file path=customXml/item3.xml><?xml version="1.0" encoding="utf-8"?>
-<p:properties xmlns:p="http://schemas.microsoft.com/office/2006/metadata/properties" xmlns:xsi="http://www.w3.org/2001/XMLSchema-instance" xmlns:pc="http://schemas.microsoft.com/office/infopath/2007/PartnerControls">
-  <documentManagement>
-    <lcf76f155ced4ddcb4097134ff3c332f xmlns="3d161086-4829-409f-9f75-5bde88dcb151">
-      <Terms xmlns="http://schemas.microsoft.com/office/infopath/2007/PartnerControls"/>
-    </lcf76f155ced4ddcb4097134ff3c332f>
-    <TaxCatchAll xmlns="42d8e6db-7b1e-4a51-8fbb-e5e83cc76820" xsi:nil="true"/>
-  </documentManagement>
-</p:properties>
+<?mso-contentType ?>
+<FormTemplates xmlns="http://schemas.microsoft.com/sharepoint/v3/contenttype/forms">
+  <Display>DocumentLibraryForm</Display>
+  <Edit>DocumentLibraryForm</Edit>
+  <New>DocumentLibraryForm</New>
+</FormTemplates>
 </file>
 
 <file path=customXml/itemProps1.xml><?xml version="1.0" encoding="utf-8"?>
-<ds:datastoreItem xmlns:ds="http://schemas.openxmlformats.org/officeDocument/2006/customXml" ds:itemID="{D7CC76E2-AAA5-4A50-8A40-CB575903C04C}">
+<ds:datastoreItem xmlns:ds="http://schemas.openxmlformats.org/officeDocument/2006/customXml" ds:itemID="{E83DC1BB-B19F-43BC-B800-B090BE7C2154}">
   <ds:schemaRefs>
-    <ds:schemaRef ds:uri="http://schemas.microsoft.com/sharepoint/v3/contenttype/forms"/>
+    <ds:schemaRef ds:uri="http://purl.org/dc/elements/1.1/"/>
+    <ds:schemaRef ds:uri="http://www.w3.org/XML/1998/namespace"/>
+    <ds:schemaRef ds:uri="http://schemas.microsoft.com/office/2006/documentManagement/types"/>
+    <ds:schemaRef ds:uri="http://schemas.openxmlformats.org/package/2006/metadata/core-properties"/>
+    <ds:schemaRef ds:uri="42d8e6db-7b1e-4a51-8fbb-e5e83cc76820"/>
+    <ds:schemaRef ds:uri="http://purl.org/dc/dcmitype/"/>
+    <ds:schemaRef ds:uri="http://schemas.microsoft.com/office/infopath/2007/PartnerControls"/>
+    <ds:schemaRef ds:uri="3d161086-4829-409f-9f75-5bde88dcb151"/>
+    <ds:schemaRef ds:uri="http://schemas.microsoft.com/office/2006/metadata/properties"/>
+    <ds:schemaRef ds:uri="http://purl.org/dc/terms/"/>
   </ds:schemaRefs>
 </ds:datastoreItem>
 </file>
@@ -8535,12 +9030,9 @@
 </file>
 
 <file path=customXml/itemProps3.xml><?xml version="1.0" encoding="utf-8"?>
-<ds:datastoreItem xmlns:ds="http://schemas.openxmlformats.org/officeDocument/2006/customXml" ds:itemID="{E83DC1BB-B19F-43BC-B800-B090BE7C2154}">
+<ds:datastoreItem xmlns:ds="http://schemas.openxmlformats.org/officeDocument/2006/customXml" ds:itemID="{D7CC76E2-AAA5-4A50-8A40-CB575903C04C}">
   <ds:schemaRefs>
-    <ds:schemaRef ds:uri="http://schemas.microsoft.com/office/2006/metadata/properties"/>
-    <ds:schemaRef ds:uri="http://schemas.microsoft.com/office/infopath/2007/PartnerControls"/>
-    <ds:schemaRef ds:uri="3d161086-4829-409f-9f75-5bde88dcb151"/>
-    <ds:schemaRef ds:uri="42d8e6db-7b1e-4a51-8fbb-e5e83cc76820"/>
+    <ds:schemaRef ds:uri="http://schemas.microsoft.com/sharepoint/v3/contenttype/forms"/>
   </ds:schemaRefs>
 </ds:datastoreItem>
 </file>
</xml_diff>

<commit_message>
UPLOAD_UTIL.parse_datatype_adcp hdr file done
</commit_message>
<xml_diff>
--- a/analysis/User_Questions.docx
+++ b/analysis/User_Questions.docx
@@ -19,6 +19,9 @@
         <w:gridCol w:w="2214"/>
       </w:tblGrid>
       <w:tr>
+        <w:trPr>
+          <w:cantSplit/>
+        </w:trPr>
         <w:tc>
           <w:tcPr>
             <w:tcW w:w="420" w:type="dxa"/>
@@ -160,6 +163,9 @@
         </w:tc>
       </w:tr>
       <w:tr>
+        <w:trPr>
+          <w:cantSplit/>
+        </w:trPr>
         <w:tc>
           <w:tcPr>
             <w:tcW w:w="420" w:type="dxa"/>
@@ -287,6 +293,9 @@
         </w:tc>
       </w:tr>
       <w:tr>
+        <w:trPr>
+          <w:cantSplit/>
+        </w:trPr>
         <w:tc>
           <w:tcPr>
             <w:tcW w:w="420" w:type="dxa"/>
@@ -462,6 +471,9 @@
         </w:tc>
       </w:tr>
       <w:tr>
+        <w:trPr>
+          <w:cantSplit/>
+        </w:trPr>
         <w:tc>
           <w:tcPr>
             <w:tcW w:w="420" w:type="dxa"/>
@@ -616,6 +628,9 @@
         </w:tc>
       </w:tr>
       <w:tr>
+        <w:trPr>
+          <w:cantSplit/>
+        </w:trPr>
         <w:tc>
           <w:tcPr>
             <w:tcW w:w="420" w:type="dxa"/>
@@ -749,6 +764,9 @@
         </w:tc>
       </w:tr>
       <w:tr>
+        <w:trPr>
+          <w:cantSplit/>
+        </w:trPr>
         <w:tc>
           <w:tcPr>
             <w:tcW w:w="420" w:type="dxa"/>
@@ -945,6 +963,9 @@
         </w:tc>
       </w:tr>
       <w:tr>
+        <w:trPr>
+          <w:cantSplit/>
+        </w:trPr>
         <w:tc>
           <w:tcPr>
             <w:tcW w:w="420" w:type="dxa"/>
@@ -1179,6 +1200,9 @@
         </w:tc>
       </w:tr>
       <w:tr>
+        <w:trPr>
+          <w:cantSplit/>
+        </w:trPr>
         <w:tc>
           <w:tcPr>
             <w:tcW w:w="420" w:type="dxa"/>
@@ -1466,6 +1490,9 @@
         </w:tc>
       </w:tr>
       <w:tr>
+        <w:trPr>
+          <w:cantSplit/>
+        </w:trPr>
         <w:tc>
           <w:tcPr>
             <w:tcW w:w="420" w:type="dxa"/>
@@ -1670,6 +1697,9 @@
         </w:tc>
       </w:tr>
       <w:tr>
+        <w:trPr>
+          <w:cantSplit/>
+        </w:trPr>
         <w:tc>
           <w:tcPr>
             <w:tcW w:w="420" w:type="dxa"/>
@@ -2065,6 +2095,9 @@
         </w:tc>
       </w:tr>
       <w:tr>
+        <w:trPr>
+          <w:cantSplit/>
+        </w:trPr>
         <w:tc>
           <w:tcPr>
             <w:tcW w:w="420" w:type="dxa"/>
@@ -2212,6 +2245,9 @@
         </w:tc>
       </w:tr>
       <w:tr>
+        <w:trPr>
+          <w:cantSplit/>
+        </w:trPr>
         <w:tc>
           <w:tcPr>
             <w:tcW w:w="420" w:type="dxa"/>
@@ -2444,6 +2480,9 @@
         </w:tc>
       </w:tr>
       <w:tr>
+        <w:trPr>
+          <w:cantSplit/>
+        </w:trPr>
         <w:tc>
           <w:tcPr>
             <w:tcW w:w="420" w:type="dxa"/>
@@ -2623,6 +2662,9 @@
         </w:tc>
       </w:tr>
       <w:tr>
+        <w:trPr>
+          <w:cantSplit/>
+        </w:trPr>
         <w:tc>
           <w:tcPr>
             <w:tcW w:w="420" w:type="dxa"/>
@@ -2638,6 +2680,7 @@
               <w:rPr>
                 <w:sz w:val="18"/>
               </w:rPr>
+              <w:lastRenderedPageBreak/>
               <w:t>13</w:t>
             </w:r>
           </w:p>
@@ -2675,7 +2718,6 @@
               <w:rPr>
                 <w:sz w:val="18"/>
               </w:rPr>
-              <w:lastRenderedPageBreak/>
               <w:t>GLIDER_THREADED_DATA</w:t>
             </w:r>
           </w:p>
@@ -2936,7 +2978,6 @@
               <w:rPr>
                 <w:sz w:val="18"/>
               </w:rPr>
-              <w:lastRenderedPageBreak/>
               <w:t>Driven by FIELD_LOOKUP.DATA_TYPE_INDEX etc.</w:t>
             </w:r>
           </w:p>
@@ -3114,6 +3155,9 @@
         </w:tc>
       </w:tr>
       <w:tr>
+        <w:trPr>
+          <w:cantSplit/>
+        </w:trPr>
         <w:tc>
           <w:tcPr>
             <w:tcW w:w="420" w:type="dxa"/>
@@ -3305,6 +3349,9 @@
         </w:tc>
       </w:tr>
       <w:tr>
+        <w:trPr>
+          <w:cantSplit/>
+        </w:trPr>
         <w:tc>
           <w:tcPr>
             <w:tcW w:w="420" w:type="dxa"/>
@@ -3475,6 +3522,9 @@
         </w:tc>
       </w:tr>
       <w:tr>
+        <w:trPr>
+          <w:cantSplit/>
+        </w:trPr>
         <w:tc>
           <w:tcPr>
             <w:tcW w:w="420" w:type="dxa"/>
@@ -3490,6 +3540,7 @@
               <w:rPr>
                 <w:sz w:val="18"/>
               </w:rPr>
+              <w:lastRenderedPageBreak/>
               <w:t>16</w:t>
             </w:r>
           </w:p>
@@ -3830,6 +3881,9 @@
         </w:tc>
       </w:tr>
       <w:tr>
+        <w:trPr>
+          <w:cantSplit/>
+        </w:trPr>
         <w:tc>
           <w:tcPr>
             <w:tcW w:w="420" w:type="dxa"/>
@@ -3845,7 +3899,6 @@
               <w:rPr>
                 <w:sz w:val="18"/>
               </w:rPr>
-              <w:lastRenderedPageBreak/>
               <w:t>17</w:t>
             </w:r>
           </w:p>
@@ -4123,6 +4176,9 @@
         </w:tc>
       </w:tr>
       <w:tr>
+        <w:trPr>
+          <w:cantSplit/>
+        </w:trPr>
         <w:tc>
           <w:tcPr>
             <w:tcW w:w="420" w:type="dxa"/>
@@ -4259,6 +4315,9 @@
         </w:tc>
       </w:tr>
       <w:tr>
+        <w:trPr>
+          <w:cantSplit/>
+        </w:trPr>
         <w:tc>
           <w:tcPr>
             <w:tcW w:w="420" w:type="dxa"/>
@@ -4383,6 +4442,9 @@
         </w:tc>
       </w:tr>
       <w:tr>
+        <w:trPr>
+          <w:cantSplit/>
+        </w:trPr>
         <w:tc>
           <w:tcPr>
             <w:tcW w:w="420" w:type="dxa"/>
@@ -4513,6 +4575,9 @@
         </w:tc>
       </w:tr>
       <w:tr>
+        <w:trPr>
+          <w:cantSplit/>
+        </w:trPr>
         <w:tc>
           <w:tcPr>
             <w:tcW w:w="420" w:type="dxa"/>
@@ -4643,10 +4708,13 @@
         </w:tc>
       </w:tr>
       <w:tr>
+        <w:trPr>
+          <w:cantSplit/>
+        </w:trPr>
         <w:tc>
           <w:tcPr>
             <w:tcW w:w="420" w:type="dxa"/>
-            <w:shd w:val="clear" w:color="auto" w:fill="F2F2F2" w:themeFill="background1" w:themeFillShade="F2"/>
+            <w:shd w:val="clear" w:color="auto" w:fill="D9D9D9" w:themeFill="background1" w:themeFillShade="D9"/>
           </w:tcPr>
           <w:p>
             <w:pPr>
@@ -4665,7 +4733,7 @@
         <w:tc>
           <w:tcPr>
             <w:tcW w:w="5676" w:type="dxa"/>
-            <w:shd w:val="clear" w:color="auto" w:fill="F2F2F2" w:themeFill="background1" w:themeFillShade="F2"/>
+            <w:shd w:val="clear" w:color="auto" w:fill="D9D9D9" w:themeFill="background1" w:themeFillShade="D9"/>
           </w:tcPr>
           <w:p>
             <w:pPr>
@@ -4684,7 +4752,7 @@
         <w:tc>
           <w:tcPr>
             <w:tcW w:w="1134" w:type="dxa"/>
-            <w:shd w:val="clear" w:color="auto" w:fill="F2F2F2" w:themeFill="background1" w:themeFillShade="F2"/>
+            <w:shd w:val="clear" w:color="auto" w:fill="D9D9D9" w:themeFill="background1" w:themeFillShade="D9"/>
           </w:tcPr>
           <w:p>
             <w:pPr>
@@ -4698,7 +4766,7 @@
         <w:tc>
           <w:tcPr>
             <w:tcW w:w="1275" w:type="dxa"/>
-            <w:shd w:val="clear" w:color="auto" w:fill="F2F2F2" w:themeFill="background1" w:themeFillShade="F2"/>
+            <w:shd w:val="clear" w:color="auto" w:fill="D9D9D9" w:themeFill="background1" w:themeFillShade="D9"/>
           </w:tcPr>
           <w:p>
             <w:pPr>
@@ -4717,7 +4785,7 @@
         <w:tc>
           <w:tcPr>
             <w:tcW w:w="2938" w:type="dxa"/>
-            <w:shd w:val="clear" w:color="auto" w:fill="F2F2F2" w:themeFill="background1" w:themeFillShade="F2"/>
+            <w:shd w:val="clear" w:color="auto" w:fill="D9D9D9" w:themeFill="background1" w:themeFillShade="D9"/>
           </w:tcPr>
           <w:p>
             <w:pPr>
@@ -4754,7 +4822,7 @@
         <w:tc>
           <w:tcPr>
             <w:tcW w:w="890" w:type="dxa"/>
-            <w:shd w:val="clear" w:color="auto" w:fill="F2F2F2" w:themeFill="background1" w:themeFillShade="F2"/>
+            <w:shd w:val="clear" w:color="auto" w:fill="D9D9D9" w:themeFill="background1" w:themeFillShade="D9"/>
           </w:tcPr>
           <w:p>
             <w:pPr>
@@ -4767,7 +4835,7 @@
         <w:tc>
           <w:tcPr>
             <w:tcW w:w="2214" w:type="dxa"/>
-            <w:shd w:val="clear" w:color="auto" w:fill="F2F2F2" w:themeFill="background1" w:themeFillShade="F2"/>
+            <w:shd w:val="clear" w:color="auto" w:fill="D9D9D9" w:themeFill="background1" w:themeFillShade="D9"/>
           </w:tcPr>
           <w:p>
             <w:pPr>
@@ -4779,6 +4847,9 @@
         </w:tc>
       </w:tr>
       <w:tr>
+        <w:trPr>
+          <w:cantSplit/>
+        </w:trPr>
         <w:tc>
           <w:tcPr>
             <w:tcW w:w="420" w:type="dxa"/>
@@ -4945,6 +5016,9 @@
         </w:tc>
       </w:tr>
       <w:tr>
+        <w:trPr>
+          <w:cantSplit/>
+        </w:trPr>
         <w:tc>
           <w:tcPr>
             <w:tcW w:w="420" w:type="dxa"/>
@@ -5081,6 +5155,9 @@
         </w:tc>
       </w:tr>
       <w:tr>
+        <w:trPr>
+          <w:cantSplit/>
+        </w:trPr>
         <w:tc>
           <w:tcPr>
             <w:tcW w:w="420" w:type="dxa"/>
@@ -5223,6 +5300,9 @@
         </w:tc>
       </w:tr>
       <w:tr>
+        <w:trPr>
+          <w:cantSplit/>
+        </w:trPr>
         <w:tc>
           <w:tcPr>
             <w:tcW w:w="420" w:type="dxa"/>
@@ -5365,6 +5445,9 @@
         </w:tc>
       </w:tr>
       <w:tr>
+        <w:trPr>
+          <w:cantSplit/>
+        </w:trPr>
         <w:tc>
           <w:tcPr>
             <w:tcW w:w="420" w:type="dxa"/>
@@ -5380,6 +5463,7 @@
               <w:rPr>
                 <w:sz w:val="18"/>
               </w:rPr>
+              <w:lastRenderedPageBreak/>
               <w:t>27</w:t>
             </w:r>
           </w:p>
@@ -5537,6 +5621,9 @@
         </w:tc>
       </w:tr>
       <w:tr>
+        <w:trPr>
+          <w:cantSplit/>
+        </w:trPr>
         <w:tc>
           <w:tcPr>
             <w:tcW w:w="420" w:type="dxa"/>
@@ -5662,6 +5749,7 @@
       </w:tr>
       <w:tr>
         <w:trPr>
+          <w:cantSplit/>
           <w:trHeight w:val="300"/>
         </w:trPr>
         <w:tc>
@@ -5876,6 +5964,7 @@
       </w:tr>
       <w:tr>
         <w:trPr>
+          <w:cantSplit/>
           <w:trHeight w:val="300"/>
         </w:trPr>
         <w:tc>
@@ -5916,7 +6005,66 @@
                 <w:sz w:val="18"/>
                 <w:szCs w:val="18"/>
               </w:rPr>
-              <w:t>Could Steve confirm the assumption that at the table AQUAPACK_PROFILE_DATA, PROFILE_ID is always also saved as MEDS_OBSERVATION_NUMBER?</w:t>
+              <w:t>Could Steve confirm the assumption that</w:t>
+            </w:r>
+            <w:r>
+              <w:rPr>
+                <w:sz w:val="18"/>
+                <w:szCs w:val="18"/>
+              </w:rPr>
+              <w:t>,</w:t>
+            </w:r>
+            <w:r>
+              <w:rPr>
+                <w:sz w:val="18"/>
+                <w:szCs w:val="18"/>
+              </w:rPr>
+              <w:t xml:space="preserve"> at the table AQUAPACK_PROFILE_DATA, </w:t>
+            </w:r>
+            <w:r>
+              <w:rPr>
+                <w:b/>
+                <w:sz w:val="18"/>
+                <w:szCs w:val="18"/>
+              </w:rPr>
+              <w:t>PROFILE</w:t>
+            </w:r>
+            <w:r>
+              <w:rPr>
+                <w:sz w:val="18"/>
+                <w:szCs w:val="18"/>
+              </w:rPr>
+              <w:t>_</w:t>
+            </w:r>
+            <w:r>
+              <w:rPr>
+                <w:b/>
+                <w:sz w:val="18"/>
+                <w:szCs w:val="18"/>
+              </w:rPr>
+              <w:t>ID</w:t>
+            </w:r>
+            <w:r>
+              <w:rPr>
+                <w:sz w:val="18"/>
+                <w:szCs w:val="18"/>
+              </w:rPr>
+              <w:t xml:space="preserve"> is always also saved as </w:t>
+            </w:r>
+            <w:r>
+              <w:rPr>
+                <w:b/>
+                <w:sz w:val="18"/>
+                <w:szCs w:val="18"/>
+              </w:rPr>
+              <w:t>MEDS_OBSERVATION_NUMBER</w:t>
+            </w:r>
+            <w:r>
+              <w:rPr>
+                <w:sz w:val="18"/>
+                <w:szCs w:val="18"/>
+              </w:rPr>
+              <w:t>?</w:t>
             </w:r>
           </w:p>
         </w:tc>
@@ -5961,8 +6109,465 @@
               </w:rPr>
               <w:t>2024-04-25</w:t>
             </w:r>
+          </w:p>
+        </w:tc>
+        <w:tc>
+          <w:tcPr>
+            <w:tcW w:w="2938" w:type="dxa"/>
+            <w:shd w:val="clear" w:color="auto" w:fill="FFFFFF" w:themeFill="background1"/>
+          </w:tcPr>
+          <w:p>
+            <w:pPr>
+              <w:rPr>
+                <w:sz w:val="18"/>
+                <w:szCs w:val="18"/>
+              </w:rPr>
+            </w:pPr>
+          </w:p>
+        </w:tc>
+        <w:tc>
+          <w:tcPr>
+            <w:tcW w:w="890" w:type="dxa"/>
+            <w:shd w:val="clear" w:color="auto" w:fill="FFFFFF" w:themeFill="background1"/>
+          </w:tcPr>
+          <w:p>
+            <w:pPr>
+              <w:rPr>
+                <w:sz w:val="18"/>
+                <w:szCs w:val="18"/>
+              </w:rPr>
+            </w:pPr>
+          </w:p>
+        </w:tc>
+        <w:tc>
+          <w:tcPr>
+            <w:tcW w:w="2214" w:type="dxa"/>
+            <w:shd w:val="clear" w:color="auto" w:fill="FFFFFF" w:themeFill="background1"/>
+          </w:tcPr>
+          <w:p>
+            <w:pPr>
+              <w:rPr>
+                <w:sz w:val="18"/>
+                <w:szCs w:val="18"/>
+              </w:rPr>
+            </w:pPr>
+          </w:p>
+        </w:tc>
+      </w:tr>
+      <w:tr>
+        <w:trPr>
+          <w:cantSplit/>
+          <w:trHeight w:val="300"/>
+        </w:trPr>
+        <w:tc>
+          <w:tcPr>
+            <w:tcW w:w="420" w:type="dxa"/>
+            <w:shd w:val="clear" w:color="auto" w:fill="FFFFFF" w:themeFill="background1"/>
+          </w:tcPr>
+          <w:p>
+            <w:pPr>
+              <w:rPr>
+                <w:sz w:val="18"/>
+                <w:szCs w:val="18"/>
+              </w:rPr>
+            </w:pPr>
+            <w:r>
+              <w:rPr>
+                <w:sz w:val="18"/>
+                <w:szCs w:val="18"/>
+              </w:rPr>
+              <w:t>31</w:t>
+            </w:r>
+          </w:p>
+        </w:tc>
+        <w:tc>
+          <w:tcPr>
+            <w:tcW w:w="5676" w:type="dxa"/>
+            <w:shd w:val="clear" w:color="auto" w:fill="FFFFFF" w:themeFill="background1"/>
+          </w:tcPr>
+          <w:p>
+            <w:pPr>
+              <w:rPr>
+                <w:sz w:val="18"/>
+                <w:szCs w:val="18"/>
+              </w:rPr>
+            </w:pPr>
+            <w:r>
+              <w:rPr>
+                <w:sz w:val="18"/>
+                <w:szCs w:val="18"/>
+              </w:rPr>
+              <w:t>The table OMNI_AMBIENT_OBSERVATION has the fields:</w:t>
+            </w:r>
             <w:bookmarkStart w:id="0" w:name="_GoBack"/>
             <w:bookmarkEnd w:id="0"/>
+          </w:p>
+          <w:p>
+            <w:pPr>
+              <w:pStyle w:val="ListParagraph"/>
+              <w:numPr>
+                <w:ilvl w:val="0"/>
+                <w:numId w:val="16"/>
+              </w:numPr>
+              <w:rPr>
+                <w:sz w:val="18"/>
+                <w:szCs w:val="18"/>
+              </w:rPr>
+            </w:pPr>
+            <w:r>
+              <w:rPr>
+                <w:sz w:val="18"/>
+                <w:szCs w:val="18"/>
+              </w:rPr>
+              <w:t>LATITUDE</w:t>
+            </w:r>
+            <w:r>
+              <w:rPr>
+                <w:sz w:val="18"/>
+                <w:szCs w:val="18"/>
+              </w:rPr>
+              <w:tab/>
+            </w:r>
+            <w:r>
+              <w:rPr>
+                <w:sz w:val="18"/>
+                <w:szCs w:val="18"/>
+              </w:rPr>
+              <w:t xml:space="preserve">                  </w:t>
+            </w:r>
+            <w:proofErr w:type="gramStart"/>
+            <w:r>
+              <w:rPr>
+                <w:sz w:val="18"/>
+                <w:szCs w:val="18"/>
+              </w:rPr>
+              <w:t>NUMBER(</w:t>
+            </w:r>
+            <w:proofErr w:type="gramEnd"/>
+            <w:r>
+              <w:rPr>
+                <w:sz w:val="18"/>
+                <w:szCs w:val="18"/>
+              </w:rPr>
+              <w:t>12,6)</w:t>
+            </w:r>
+          </w:p>
+          <w:p>
+            <w:pPr>
+              <w:pStyle w:val="ListParagraph"/>
+              <w:numPr>
+                <w:ilvl w:val="0"/>
+                <w:numId w:val="16"/>
+              </w:numPr>
+              <w:rPr>
+                <w:sz w:val="18"/>
+                <w:szCs w:val="18"/>
+              </w:rPr>
+            </w:pPr>
+            <w:r>
+              <w:rPr>
+                <w:sz w:val="18"/>
+                <w:szCs w:val="18"/>
+              </w:rPr>
+              <w:t>LONGITUDE</w:t>
+            </w:r>
+            <w:r>
+              <w:rPr>
+                <w:sz w:val="18"/>
+                <w:szCs w:val="18"/>
+              </w:rPr>
+              <w:tab/>
+            </w:r>
+            <w:proofErr w:type="gramStart"/>
+            <w:r>
+              <w:rPr>
+                <w:sz w:val="18"/>
+                <w:szCs w:val="18"/>
+              </w:rPr>
+              <w:t>NUMBER(</w:t>
+            </w:r>
+            <w:proofErr w:type="gramEnd"/>
+            <w:r>
+              <w:rPr>
+                <w:sz w:val="18"/>
+                <w:szCs w:val="18"/>
+              </w:rPr>
+              <w:t>12,6)</w:t>
+            </w:r>
+          </w:p>
+          <w:p>
+            <w:pPr>
+              <w:rPr>
+                <w:sz w:val="18"/>
+                <w:szCs w:val="18"/>
+              </w:rPr>
+            </w:pPr>
+          </w:p>
+          <w:p>
+            <w:pPr>
+              <w:rPr>
+                <w:sz w:val="18"/>
+                <w:szCs w:val="18"/>
+              </w:rPr>
+            </w:pPr>
+            <w:r>
+              <w:rPr>
+                <w:sz w:val="18"/>
+                <w:szCs w:val="18"/>
+              </w:rPr>
+              <w:t xml:space="preserve">However, in the sample sent, there are many rows with LONGITUDE with more decimals (ex: </w:t>
+            </w:r>
+            <w:r>
+              <w:rPr>
+                <w:sz w:val="18"/>
+                <w:szCs w:val="18"/>
+              </w:rPr>
+              <w:t>-0.0827778</w:t>
+            </w:r>
+            <w:r>
+              <w:rPr>
+                <w:sz w:val="18"/>
+                <w:szCs w:val="18"/>
+              </w:rPr>
+              <w:t xml:space="preserve">). </w:t>
+            </w:r>
+          </w:p>
+          <w:p>
+            <w:pPr>
+              <w:rPr>
+                <w:sz w:val="18"/>
+                <w:szCs w:val="18"/>
+              </w:rPr>
+            </w:pPr>
+          </w:p>
+          <w:p>
+            <w:pPr>
+              <w:rPr>
+                <w:sz w:val="18"/>
+                <w:szCs w:val="18"/>
+              </w:rPr>
+            </w:pPr>
+            <w:r>
+              <w:rPr>
+                <w:sz w:val="18"/>
+                <w:szCs w:val="18"/>
+              </w:rPr>
+              <w:t>When parsing the csv, the value is being truncated by the DB.</w:t>
+            </w:r>
+          </w:p>
+          <w:p>
+            <w:pPr>
+              <w:rPr>
+                <w:sz w:val="18"/>
+                <w:szCs w:val="18"/>
+              </w:rPr>
+            </w:pPr>
+            <w:r>
+              <w:rPr>
+                <w:sz w:val="18"/>
+                <w:szCs w:val="18"/>
+              </w:rPr>
+              <w:t>What do we do?</w:t>
+            </w:r>
+          </w:p>
+          <w:p>
+            <w:pPr>
+              <w:rPr>
+                <w:sz w:val="18"/>
+                <w:szCs w:val="18"/>
+              </w:rPr>
+            </w:pPr>
+          </w:p>
+          <w:p>
+            <w:pPr>
+              <w:rPr>
+                <w:sz w:val="18"/>
+                <w:szCs w:val="18"/>
+              </w:rPr>
+            </w:pPr>
+            <w:r>
+              <w:rPr>
+                <w:sz w:val="18"/>
+                <w:szCs w:val="18"/>
+              </w:rPr>
+              <w:t>(It might explain the reason of question 31 issue)</w:t>
+            </w:r>
+          </w:p>
+        </w:tc>
+        <w:tc>
+          <w:tcPr>
+            <w:tcW w:w="1134" w:type="dxa"/>
+            <w:shd w:val="clear" w:color="auto" w:fill="FFFFFF" w:themeFill="background1"/>
+          </w:tcPr>
+          <w:p>
+            <w:pPr>
+              <w:jc w:val="center"/>
+              <w:rPr>
+                <w:sz w:val="18"/>
+                <w:szCs w:val="18"/>
+              </w:rPr>
+            </w:pPr>
+            <w:r>
+              <w:rPr>
+                <w:sz w:val="18"/>
+                <w:szCs w:val="18"/>
+              </w:rPr>
+              <w:t>n/a</w:t>
+            </w:r>
+          </w:p>
+        </w:tc>
+        <w:tc>
+          <w:tcPr>
+            <w:tcW w:w="1275" w:type="dxa"/>
+            <w:shd w:val="clear" w:color="auto" w:fill="FFFFFF" w:themeFill="background1"/>
+          </w:tcPr>
+          <w:p>
+            <w:pPr>
+              <w:rPr>
+                <w:sz w:val="18"/>
+                <w:szCs w:val="18"/>
+              </w:rPr>
+            </w:pPr>
+            <w:r>
+              <w:rPr>
+                <w:sz w:val="18"/>
+                <w:szCs w:val="18"/>
+              </w:rPr>
+              <w:t>2024-04-26</w:t>
+            </w:r>
+          </w:p>
+        </w:tc>
+        <w:tc>
+          <w:tcPr>
+            <w:tcW w:w="2938" w:type="dxa"/>
+            <w:shd w:val="clear" w:color="auto" w:fill="FFFFFF" w:themeFill="background1"/>
+          </w:tcPr>
+          <w:p>
+            <w:pPr>
+              <w:rPr>
+                <w:sz w:val="18"/>
+                <w:szCs w:val="18"/>
+              </w:rPr>
+            </w:pPr>
+          </w:p>
+        </w:tc>
+        <w:tc>
+          <w:tcPr>
+            <w:tcW w:w="890" w:type="dxa"/>
+            <w:shd w:val="clear" w:color="auto" w:fill="FFFFFF" w:themeFill="background1"/>
+          </w:tcPr>
+          <w:p>
+            <w:pPr>
+              <w:rPr>
+                <w:sz w:val="18"/>
+                <w:szCs w:val="18"/>
+              </w:rPr>
+            </w:pPr>
+          </w:p>
+        </w:tc>
+        <w:tc>
+          <w:tcPr>
+            <w:tcW w:w="2214" w:type="dxa"/>
+            <w:shd w:val="clear" w:color="auto" w:fill="FFFFFF" w:themeFill="background1"/>
+          </w:tcPr>
+          <w:p>
+            <w:pPr>
+              <w:rPr>
+                <w:sz w:val="18"/>
+                <w:szCs w:val="18"/>
+              </w:rPr>
+            </w:pPr>
+          </w:p>
+        </w:tc>
+      </w:tr>
+      <w:tr>
+        <w:trPr>
+          <w:cantSplit/>
+          <w:trHeight w:val="300"/>
+        </w:trPr>
+        <w:tc>
+          <w:tcPr>
+            <w:tcW w:w="420" w:type="dxa"/>
+            <w:shd w:val="clear" w:color="auto" w:fill="FFFFFF" w:themeFill="background1"/>
+          </w:tcPr>
+          <w:p>
+            <w:pPr>
+              <w:rPr>
+                <w:sz w:val="18"/>
+                <w:szCs w:val="18"/>
+              </w:rPr>
+            </w:pPr>
+            <w:r>
+              <w:rPr>
+                <w:sz w:val="18"/>
+                <w:szCs w:val="18"/>
+              </w:rPr>
+              <w:t>31</w:t>
+            </w:r>
+          </w:p>
+        </w:tc>
+        <w:tc>
+          <w:tcPr>
+            <w:tcW w:w="5676" w:type="dxa"/>
+            <w:shd w:val="clear" w:color="auto" w:fill="FFFFFF" w:themeFill="background1"/>
+          </w:tcPr>
+          <w:p>
+            <w:pPr>
+              <w:rPr>
+                <w:sz w:val="18"/>
+                <w:szCs w:val="18"/>
+              </w:rPr>
+            </w:pPr>
+            <w:r>
+              <w:rPr>
+                <w:sz w:val="18"/>
+                <w:szCs w:val="18"/>
+              </w:rPr>
+              <w:t>OMNI_AMBIENT has more observations than data for the job sample sent. How is that possible?</w:t>
+            </w:r>
+          </w:p>
+        </w:tc>
+        <w:tc>
+          <w:tcPr>
+            <w:tcW w:w="1134" w:type="dxa"/>
+            <w:shd w:val="clear" w:color="auto" w:fill="FFFFFF" w:themeFill="background1"/>
+          </w:tcPr>
+          <w:p>
+            <w:pPr>
+              <w:jc w:val="center"/>
+              <w:rPr>
+                <w:sz w:val="18"/>
+                <w:szCs w:val="18"/>
+              </w:rPr>
+            </w:pPr>
+            <w:r>
+              <w:rPr>
+                <w:sz w:val="18"/>
+                <w:szCs w:val="18"/>
+              </w:rPr>
+              <w:t>n/a</w:t>
+            </w:r>
+          </w:p>
+        </w:tc>
+        <w:tc>
+          <w:tcPr>
+            <w:tcW w:w="1275" w:type="dxa"/>
+            <w:shd w:val="clear" w:color="auto" w:fill="FFFFFF" w:themeFill="background1"/>
+          </w:tcPr>
+          <w:p>
+            <w:pPr>
+              <w:rPr>
+                <w:sz w:val="18"/>
+                <w:szCs w:val="18"/>
+              </w:rPr>
+            </w:pPr>
+            <w:r>
+              <w:rPr>
+                <w:sz w:val="18"/>
+                <w:szCs w:val="18"/>
+              </w:rPr>
+              <w:t>2024-04-26</w:t>
+            </w:r>
           </w:p>
         </w:tc>
         <w:tc>
@@ -7268,7 +7873,7 @@
   <w:abstractNum w:abstractNumId="11" w15:restartNumberingAfterBreak="0">
     <w:nsid w:val="54B732E9"/>
     <w:multiLevelType w:val="hybridMultilevel"/>
-    <w:tmpl w:val="988CC480"/>
+    <w:tmpl w:val="1DB28B30"/>
     <w:lvl w:ilvl="0" w:tplc="08090001">
       <w:start w:val="1"/>
       <w:numFmt w:val="bullet"/>
@@ -8751,14 +9356,12 @@
 </file>
 
 <file path=customXml/item1.xml><?xml version="1.0" encoding="utf-8"?>
-<p:properties xmlns:p="http://schemas.microsoft.com/office/2006/metadata/properties" xmlns:xsi="http://www.w3.org/2001/XMLSchema-instance" xmlns:pc="http://schemas.microsoft.com/office/infopath/2007/PartnerControls">
-  <documentManagement>
-    <lcf76f155ced4ddcb4097134ff3c332f xmlns="3d161086-4829-409f-9f75-5bde88dcb151">
-      <Terms xmlns="http://schemas.microsoft.com/office/infopath/2007/PartnerControls"/>
-    </lcf76f155ced4ddcb4097134ff3c332f>
-    <TaxCatchAll xmlns="42d8e6db-7b1e-4a51-8fbb-e5e83cc76820" xsi:nil="true"/>
-  </documentManagement>
-</p:properties>
+<?mso-contentType ?>
+<FormTemplates xmlns="http://schemas.microsoft.com/sharepoint/v3/contenttype/forms">
+  <Display>DocumentLibraryForm</Display>
+  <Edit>DocumentLibraryForm</Edit>
+  <New>DocumentLibraryForm</New>
+</FormTemplates>
 </file>
 
 <file path=customXml/item2.xml><?xml version="1.0" encoding="utf-8"?>
@@ -8985,27 +9588,20 @@
 </file>
 
 <file path=customXml/item3.xml><?xml version="1.0" encoding="utf-8"?>
-<?mso-contentType ?>
-<FormTemplates xmlns="http://schemas.microsoft.com/sharepoint/v3/contenttype/forms">
-  <Display>DocumentLibraryForm</Display>
-  <Edit>DocumentLibraryForm</Edit>
-  <New>DocumentLibraryForm</New>
-</FormTemplates>
+<p:properties xmlns:p="http://schemas.microsoft.com/office/2006/metadata/properties" xmlns:xsi="http://www.w3.org/2001/XMLSchema-instance" xmlns:pc="http://schemas.microsoft.com/office/infopath/2007/PartnerControls">
+  <documentManagement>
+    <lcf76f155ced4ddcb4097134ff3c332f xmlns="3d161086-4829-409f-9f75-5bde88dcb151">
+      <Terms xmlns="http://schemas.microsoft.com/office/infopath/2007/PartnerControls"/>
+    </lcf76f155ced4ddcb4097134ff3c332f>
+    <TaxCatchAll xmlns="42d8e6db-7b1e-4a51-8fbb-e5e83cc76820" xsi:nil="true"/>
+  </documentManagement>
+</p:properties>
 </file>
 
 <file path=customXml/itemProps1.xml><?xml version="1.0" encoding="utf-8"?>
-<ds:datastoreItem xmlns:ds="http://schemas.openxmlformats.org/officeDocument/2006/customXml" ds:itemID="{E83DC1BB-B19F-43BC-B800-B090BE7C2154}">
+<ds:datastoreItem xmlns:ds="http://schemas.openxmlformats.org/officeDocument/2006/customXml" ds:itemID="{D7CC76E2-AAA5-4A50-8A40-CB575903C04C}">
   <ds:schemaRefs>
-    <ds:schemaRef ds:uri="http://purl.org/dc/elements/1.1/"/>
-    <ds:schemaRef ds:uri="http://www.w3.org/XML/1998/namespace"/>
-    <ds:schemaRef ds:uri="http://schemas.microsoft.com/office/2006/documentManagement/types"/>
-    <ds:schemaRef ds:uri="http://schemas.openxmlformats.org/package/2006/metadata/core-properties"/>
-    <ds:schemaRef ds:uri="42d8e6db-7b1e-4a51-8fbb-e5e83cc76820"/>
-    <ds:schemaRef ds:uri="http://purl.org/dc/dcmitype/"/>
-    <ds:schemaRef ds:uri="http://schemas.microsoft.com/office/infopath/2007/PartnerControls"/>
-    <ds:schemaRef ds:uri="3d161086-4829-409f-9f75-5bde88dcb151"/>
-    <ds:schemaRef ds:uri="http://schemas.microsoft.com/office/2006/metadata/properties"/>
-    <ds:schemaRef ds:uri="http://purl.org/dc/terms/"/>
+    <ds:schemaRef ds:uri="http://schemas.microsoft.com/sharepoint/v3/contenttype/forms"/>
   </ds:schemaRefs>
 </ds:datastoreItem>
 </file>
@@ -9030,9 +9626,18 @@
 </file>
 
 <file path=customXml/itemProps3.xml><?xml version="1.0" encoding="utf-8"?>
-<ds:datastoreItem xmlns:ds="http://schemas.openxmlformats.org/officeDocument/2006/customXml" ds:itemID="{D7CC76E2-AAA5-4A50-8A40-CB575903C04C}">
+<ds:datastoreItem xmlns:ds="http://schemas.openxmlformats.org/officeDocument/2006/customXml" ds:itemID="{E83DC1BB-B19F-43BC-B800-B090BE7C2154}">
   <ds:schemaRefs>
-    <ds:schemaRef ds:uri="http://schemas.microsoft.com/sharepoint/v3/contenttype/forms"/>
+    <ds:schemaRef ds:uri="http://schemas.microsoft.com/office/2006/metadata/properties"/>
+    <ds:schemaRef ds:uri="http://schemas.microsoft.com/office/2006/documentManagement/types"/>
+    <ds:schemaRef ds:uri="3d161086-4829-409f-9f75-5bde88dcb151"/>
+    <ds:schemaRef ds:uri="http://purl.org/dc/dcmitype/"/>
+    <ds:schemaRef ds:uri="http://schemas.openxmlformats.org/package/2006/metadata/core-properties"/>
+    <ds:schemaRef ds:uri="http://purl.org/dc/elements/1.1/"/>
+    <ds:schemaRef ds:uri="http://schemas.microsoft.com/office/infopath/2007/PartnerControls"/>
+    <ds:schemaRef ds:uri="42d8e6db-7b1e-4a51-8fbb-e5e83cc76820"/>
+    <ds:schemaRef ds:uri="http://www.w3.org/XML/1998/namespace"/>
+    <ds:schemaRef ds:uri="http://purl.org/dc/terms/"/>
   </ds:schemaRefs>
 </ds:datastoreItem>
 </file>
</xml_diff>

<commit_message>
All SERD files tested
</commit_message>
<xml_diff>
--- a/analysis/User_Questions.docx
+++ b/analysis/User_Questions.docx
@@ -10,13 +10,13 @@
         <w:tblLook w:val="04A0" w:firstRow="1" w:lastRow="0" w:firstColumn="1" w:lastColumn="0" w:noHBand="0" w:noVBand="1"/>
       </w:tblPr>
       <w:tblGrid>
-        <w:gridCol w:w="419"/>
+        <w:gridCol w:w="414"/>
         <w:gridCol w:w="5836"/>
-        <w:gridCol w:w="1107"/>
-        <w:gridCol w:w="1230"/>
-        <w:gridCol w:w="2938"/>
-        <w:gridCol w:w="867"/>
-        <w:gridCol w:w="2150"/>
+        <w:gridCol w:w="1020"/>
+        <w:gridCol w:w="1086"/>
+        <w:gridCol w:w="3454"/>
+        <w:gridCol w:w="793"/>
+        <w:gridCol w:w="1944"/>
       </w:tblGrid>
       <w:tr>
         <w:trPr>
@@ -3540,7 +3540,6 @@
               <w:rPr>
                 <w:sz w:val="18"/>
               </w:rPr>
-              <w:lastRenderedPageBreak/>
               <w:t>16</w:t>
             </w:r>
           </w:p>
@@ -3899,6 +3898,7 @@
               <w:rPr>
                 <w:sz w:val="18"/>
               </w:rPr>
+              <w:lastRenderedPageBreak/>
               <w:t>17</w:t>
             </w:r>
           </w:p>
@@ -4438,8 +4438,6 @@
                 <w:sz w:val="18"/>
               </w:rPr>
             </w:pPr>
-            <w:bookmarkStart w:id="0" w:name="_GoBack"/>
-            <w:bookmarkEnd w:id="0"/>
           </w:p>
         </w:tc>
       </w:tr>
@@ -5490,7 +5488,6 @@
               <w:rPr>
                 <w:sz w:val="18"/>
               </w:rPr>
-              <w:lastRenderedPageBreak/>
               <w:t>27</w:t>
             </w:r>
           </w:p>
@@ -6217,6 +6214,7 @@
                 <w:sz w:val="18"/>
                 <w:szCs w:val="18"/>
               </w:rPr>
+              <w:lastRenderedPageBreak/>
               <w:t>31</w:t>
             </w:r>
           </w:p>
@@ -7493,7 +7491,7 @@
                       <w:lang w:eastAsia="en-GB"/>
                     </w:rPr>
                   </w:pPr>
-                  <w:bookmarkStart w:id="1" w:name="_Hlk165473218"/>
+                  <w:bookmarkStart w:id="0" w:name="_Hlk165473218"/>
                   <w:r>
                     <w:rPr>
                       <w:rFonts w:ascii="Calibri" w:eastAsia="Times New Roman" w:hAnsi="Calibri" w:cs="Calibri"/>
@@ -11125,7 +11123,7 @@
                 </w:p>
               </w:tc>
             </w:tr>
-            <w:bookmarkEnd w:id="1"/>
+            <w:bookmarkEnd w:id="0"/>
           </w:tbl>
           <w:p>
             <w:pPr>
@@ -11196,15 +11194,4192 @@
                 <w:sz w:val="18"/>
                 <w:szCs w:val="18"/>
               </w:rPr>
-              <w:t xml:space="preserve">Steve to </w:t>
-            </w:r>
-            <w:r>
-              <w:rPr>
-                <w:sz w:val="18"/>
-                <w:szCs w:val="18"/>
-              </w:rPr>
-              <w:t>confirm</w:t>
-            </w:r>
+              <w:t>Sent by Steve on 2024-05-02</w:t>
+            </w:r>
+          </w:p>
+          <w:p>
+            <w:pPr>
+              <w:rPr>
+                <w:sz w:val="18"/>
+                <w:szCs w:val="18"/>
+              </w:rPr>
+            </w:pPr>
+          </w:p>
+          <w:tbl>
+            <w:tblPr>
+              <w:tblW w:w="3238" w:type="dxa"/>
+              <w:tblLook w:val="04A0" w:firstRow="1" w:lastRow="0" w:firstColumn="1" w:lastColumn="0" w:noHBand="0" w:noVBand="1"/>
+            </w:tblPr>
+            <w:tblGrid>
+              <w:gridCol w:w="358"/>
+              <w:gridCol w:w="1640"/>
+              <w:gridCol w:w="1240"/>
+            </w:tblGrid>
+            <w:tr>
+              <w:trPr>
+                <w:trHeight w:hRule="exact" w:val="227"/>
+              </w:trPr>
+              <w:tc>
+                <w:tcPr>
+                  <w:tcW w:w="358" w:type="dxa"/>
+                  <w:tcBorders>
+                    <w:top w:val="nil"/>
+                    <w:left w:val="nil"/>
+                    <w:bottom w:val="nil"/>
+                    <w:right w:val="nil"/>
+                  </w:tcBorders>
+                  <w:shd w:val="clear" w:color="auto" w:fill="auto"/>
+                  <w:noWrap/>
+                  <w:vAlign w:val="center"/>
+                  <w:hideMark/>
+                </w:tcPr>
+                <w:p>
+                  <w:pPr>
+                    <w:spacing w:after="0" w:line="240" w:lineRule="auto"/>
+                    <w:jc w:val="right"/>
+                    <w:rPr>
+                      <w:rFonts w:ascii="Calibri" w:eastAsia="Times New Roman" w:hAnsi="Calibri" w:cs="Calibri"/>
+                      <w:color w:val="000000"/>
+                      <w:sz w:val="14"/>
+                      <w:szCs w:val="14"/>
+                      <w:lang w:eastAsia="en-GB"/>
+                    </w:rPr>
+                  </w:pPr>
+                  <w:r>
+                    <w:rPr>
+                      <w:rFonts w:ascii="Calibri" w:eastAsia="Times New Roman" w:hAnsi="Calibri" w:cs="Calibri"/>
+                      <w:color w:val="000000"/>
+                      <w:sz w:val="14"/>
+                      <w:lang w:eastAsia="en-GB"/>
+                    </w:rPr>
+                    <w:t>0</w:t>
+                  </w:r>
+                </w:p>
+              </w:tc>
+              <w:tc>
+                <w:tcPr>
+                  <w:tcW w:w="1640" w:type="dxa"/>
+                  <w:tcBorders>
+                    <w:top w:val="nil"/>
+                    <w:left w:val="nil"/>
+                    <w:bottom w:val="nil"/>
+                    <w:right w:val="nil"/>
+                  </w:tcBorders>
+                  <w:shd w:val="clear" w:color="auto" w:fill="auto"/>
+                  <w:noWrap/>
+                  <w:vAlign w:val="center"/>
+                  <w:hideMark/>
+                </w:tcPr>
+                <w:p>
+                  <w:pPr>
+                    <w:spacing w:after="0" w:line="240" w:lineRule="auto"/>
+                    <w:rPr>
+                      <w:rFonts w:ascii="Calibri" w:eastAsia="Times New Roman" w:hAnsi="Calibri" w:cs="Calibri"/>
+                      <w:color w:val="000000"/>
+                      <w:sz w:val="14"/>
+                      <w:szCs w:val="14"/>
+                      <w:lang w:eastAsia="en-GB"/>
+                    </w:rPr>
+                  </w:pPr>
+                  <w:r>
+                    <w:rPr>
+                      <w:rFonts w:ascii="Calibri" w:eastAsia="Times New Roman" w:hAnsi="Calibri" w:cs="Calibri"/>
+                      <w:color w:val="000000"/>
+                      <w:sz w:val="14"/>
+                      <w:lang w:eastAsia="en-GB"/>
+                    </w:rPr>
+                    <w:t>UNKNOWN</w:t>
+                  </w:r>
+                </w:p>
+              </w:tc>
+              <w:tc>
+                <w:tcPr>
+                  <w:tcW w:w="1240" w:type="dxa"/>
+                  <w:tcBorders>
+                    <w:top w:val="nil"/>
+                    <w:left w:val="nil"/>
+                    <w:bottom w:val="nil"/>
+                    <w:right w:val="nil"/>
+                  </w:tcBorders>
+                  <w:shd w:val="clear" w:color="auto" w:fill="auto"/>
+                  <w:noWrap/>
+                  <w:vAlign w:val="center"/>
+                  <w:hideMark/>
+                </w:tcPr>
+                <w:p>
+                  <w:pPr>
+                    <w:spacing w:after="0" w:line="240" w:lineRule="auto"/>
+                    <w:rPr>
+                      <w:rFonts w:ascii="Calibri" w:eastAsia="Times New Roman" w:hAnsi="Calibri" w:cs="Calibri"/>
+                      <w:i/>
+                      <w:iCs/>
+                      <w:color w:val="000000"/>
+                      <w:sz w:val="14"/>
+                      <w:szCs w:val="14"/>
+                      <w:lang w:eastAsia="en-GB"/>
+                    </w:rPr>
+                  </w:pPr>
+                  <w:r>
+                    <w:rPr>
+                      <w:rFonts w:ascii="Calibri" w:eastAsia="Times New Roman" w:hAnsi="Calibri" w:cs="Calibri"/>
+                      <w:i/>
+                      <w:iCs/>
+                      <w:color w:val="000000"/>
+                      <w:sz w:val="14"/>
+                      <w:lang w:eastAsia="en-GB"/>
+                    </w:rPr>
+                    <w:t>None Loaded</w:t>
+                  </w:r>
+                </w:p>
+              </w:tc>
+            </w:tr>
+            <w:tr>
+              <w:trPr>
+                <w:trHeight w:hRule="exact" w:val="227"/>
+              </w:trPr>
+              <w:tc>
+                <w:tcPr>
+                  <w:tcW w:w="358" w:type="dxa"/>
+                  <w:tcBorders>
+                    <w:top w:val="nil"/>
+                    <w:left w:val="nil"/>
+                    <w:bottom w:val="nil"/>
+                    <w:right w:val="nil"/>
+                  </w:tcBorders>
+                  <w:shd w:val="clear" w:color="auto" w:fill="auto"/>
+                  <w:noWrap/>
+                  <w:vAlign w:val="center"/>
+                  <w:hideMark/>
+                </w:tcPr>
+                <w:p>
+                  <w:pPr>
+                    <w:spacing w:after="0" w:line="240" w:lineRule="auto"/>
+                    <w:jc w:val="right"/>
+                    <w:rPr>
+                      <w:rFonts w:ascii="Calibri" w:eastAsia="Times New Roman" w:hAnsi="Calibri" w:cs="Calibri"/>
+                      <w:color w:val="000000"/>
+                      <w:sz w:val="14"/>
+                      <w:szCs w:val="14"/>
+                      <w:lang w:eastAsia="en-GB"/>
+                    </w:rPr>
+                  </w:pPr>
+                  <w:r>
+                    <w:rPr>
+                      <w:rFonts w:ascii="Calibri" w:eastAsia="Times New Roman" w:hAnsi="Calibri" w:cs="Calibri"/>
+                      <w:color w:val="000000"/>
+                      <w:sz w:val="14"/>
+                      <w:lang w:eastAsia="en-GB"/>
+                    </w:rPr>
+                    <w:t>1</w:t>
+                  </w:r>
+                </w:p>
+              </w:tc>
+              <w:tc>
+                <w:tcPr>
+                  <w:tcW w:w="1640" w:type="dxa"/>
+                  <w:tcBorders>
+                    <w:top w:val="nil"/>
+                    <w:left w:val="nil"/>
+                    <w:bottom w:val="nil"/>
+                    <w:right w:val="nil"/>
+                  </w:tcBorders>
+                  <w:shd w:val="clear" w:color="auto" w:fill="auto"/>
+                  <w:noWrap/>
+                  <w:vAlign w:val="center"/>
+                  <w:hideMark/>
+                </w:tcPr>
+                <w:p>
+                  <w:pPr>
+                    <w:spacing w:after="0" w:line="240" w:lineRule="auto"/>
+                    <w:rPr>
+                      <w:rFonts w:ascii="Calibri" w:eastAsia="Times New Roman" w:hAnsi="Calibri" w:cs="Calibri"/>
+                      <w:color w:val="000000"/>
+                      <w:sz w:val="14"/>
+                      <w:szCs w:val="14"/>
+                      <w:lang w:eastAsia="en-GB"/>
+                    </w:rPr>
+                  </w:pPr>
+                  <w:r>
+                    <w:rPr>
+                      <w:rFonts w:ascii="Calibri" w:eastAsia="Times New Roman" w:hAnsi="Calibri" w:cs="Calibri"/>
+                      <w:color w:val="000000"/>
+                      <w:sz w:val="14"/>
+                      <w:lang w:eastAsia="en-GB"/>
+                    </w:rPr>
+                    <w:t>SV Probes</w:t>
+                  </w:r>
+                </w:p>
+              </w:tc>
+              <w:tc>
+                <w:tcPr>
+                  <w:tcW w:w="1240" w:type="dxa"/>
+                  <w:tcBorders>
+                    <w:top w:val="nil"/>
+                    <w:left w:val="nil"/>
+                    <w:bottom w:val="nil"/>
+                    <w:right w:val="nil"/>
+                  </w:tcBorders>
+                  <w:shd w:val="clear" w:color="auto" w:fill="auto"/>
+                  <w:noWrap/>
+                  <w:vAlign w:val="center"/>
+                  <w:hideMark/>
+                </w:tcPr>
+                <w:p>
+                  <w:pPr>
+                    <w:spacing w:after="0" w:line="240" w:lineRule="auto"/>
+                    <w:rPr>
+                      <w:rFonts w:ascii="Calibri" w:eastAsia="Times New Roman" w:hAnsi="Calibri" w:cs="Calibri"/>
+                      <w:color w:val="000000"/>
+                      <w:sz w:val="14"/>
+                      <w:szCs w:val="14"/>
+                      <w:lang w:eastAsia="en-GB"/>
+                    </w:rPr>
+                  </w:pPr>
+                  <w:r>
+                    <w:rPr>
+                      <w:rFonts w:ascii="Calibri" w:eastAsia="Times New Roman" w:hAnsi="Calibri" w:cs="Calibri"/>
+                      <w:color w:val="000000"/>
+                      <w:sz w:val="14"/>
+                      <w:lang w:eastAsia="en-GB"/>
+                    </w:rPr>
+                    <w:t>SERD</w:t>
+                  </w:r>
+                </w:p>
+              </w:tc>
+            </w:tr>
+            <w:tr>
+              <w:trPr>
+                <w:trHeight w:hRule="exact" w:val="227"/>
+              </w:trPr>
+              <w:tc>
+                <w:tcPr>
+                  <w:tcW w:w="358" w:type="dxa"/>
+                  <w:tcBorders>
+                    <w:top w:val="nil"/>
+                    <w:left w:val="nil"/>
+                    <w:bottom w:val="nil"/>
+                    <w:right w:val="nil"/>
+                  </w:tcBorders>
+                  <w:shd w:val="clear" w:color="auto" w:fill="auto"/>
+                  <w:noWrap/>
+                  <w:vAlign w:val="center"/>
+                  <w:hideMark/>
+                </w:tcPr>
+                <w:p>
+                  <w:pPr>
+                    <w:spacing w:after="0" w:line="240" w:lineRule="auto"/>
+                    <w:jc w:val="right"/>
+                    <w:rPr>
+                      <w:rFonts w:ascii="Calibri" w:eastAsia="Times New Roman" w:hAnsi="Calibri" w:cs="Calibri"/>
+                      <w:color w:val="000000"/>
+                      <w:sz w:val="14"/>
+                      <w:szCs w:val="14"/>
+                      <w:lang w:eastAsia="en-GB"/>
+                    </w:rPr>
+                  </w:pPr>
+                  <w:r>
+                    <w:rPr>
+                      <w:rFonts w:ascii="Calibri" w:eastAsia="Times New Roman" w:hAnsi="Calibri" w:cs="Calibri"/>
+                      <w:color w:val="000000"/>
+                      <w:sz w:val="14"/>
+                      <w:lang w:eastAsia="en-GB"/>
+                    </w:rPr>
+                    <w:t>2</w:t>
+                  </w:r>
+                </w:p>
+              </w:tc>
+              <w:tc>
+                <w:tcPr>
+                  <w:tcW w:w="1640" w:type="dxa"/>
+                  <w:tcBorders>
+                    <w:top w:val="nil"/>
+                    <w:left w:val="nil"/>
+                    <w:bottom w:val="nil"/>
+                    <w:right w:val="nil"/>
+                  </w:tcBorders>
+                  <w:shd w:val="clear" w:color="auto" w:fill="auto"/>
+                  <w:noWrap/>
+                  <w:vAlign w:val="center"/>
+                  <w:hideMark/>
+                </w:tcPr>
+                <w:p>
+                  <w:pPr>
+                    <w:spacing w:after="0" w:line="240" w:lineRule="auto"/>
+                    <w:rPr>
+                      <w:rFonts w:ascii="Calibri" w:eastAsia="Times New Roman" w:hAnsi="Calibri" w:cs="Calibri"/>
+                      <w:color w:val="000000"/>
+                      <w:sz w:val="14"/>
+                      <w:szCs w:val="14"/>
+                      <w:lang w:eastAsia="en-GB"/>
+                    </w:rPr>
+                  </w:pPr>
+                  <w:r>
+                    <w:rPr>
+                      <w:rFonts w:ascii="Calibri" w:eastAsia="Times New Roman" w:hAnsi="Calibri" w:cs="Calibri"/>
+                      <w:color w:val="000000"/>
+                      <w:sz w:val="14"/>
+                      <w:lang w:eastAsia="en-GB"/>
+                    </w:rPr>
+                    <w:t>CTD</w:t>
+                  </w:r>
+                </w:p>
+              </w:tc>
+              <w:tc>
+                <w:tcPr>
+                  <w:tcW w:w="1240" w:type="dxa"/>
+                  <w:tcBorders>
+                    <w:top w:val="nil"/>
+                    <w:left w:val="nil"/>
+                    <w:bottom w:val="nil"/>
+                    <w:right w:val="nil"/>
+                  </w:tcBorders>
+                  <w:shd w:val="clear" w:color="auto" w:fill="auto"/>
+                  <w:noWrap/>
+                  <w:vAlign w:val="center"/>
+                  <w:hideMark/>
+                </w:tcPr>
+                <w:p>
+                  <w:pPr>
+                    <w:spacing w:after="0" w:line="240" w:lineRule="auto"/>
+                    <w:rPr>
+                      <w:rFonts w:ascii="Calibri" w:eastAsia="Times New Roman" w:hAnsi="Calibri" w:cs="Calibri"/>
+                      <w:color w:val="000000"/>
+                      <w:sz w:val="14"/>
+                      <w:szCs w:val="14"/>
+                      <w:lang w:eastAsia="en-GB"/>
+                    </w:rPr>
+                  </w:pPr>
+                  <w:r>
+                    <w:rPr>
+                      <w:rFonts w:ascii="Calibri" w:eastAsia="Times New Roman" w:hAnsi="Calibri" w:cs="Calibri"/>
+                      <w:color w:val="000000"/>
+                      <w:sz w:val="14"/>
+                      <w:lang w:eastAsia="en-GB"/>
+                    </w:rPr>
+                    <w:t>SERD/CSV</w:t>
+                  </w:r>
+                </w:p>
+              </w:tc>
+            </w:tr>
+            <w:tr>
+              <w:trPr>
+                <w:trHeight w:hRule="exact" w:val="227"/>
+              </w:trPr>
+              <w:tc>
+                <w:tcPr>
+                  <w:tcW w:w="358" w:type="dxa"/>
+                  <w:tcBorders>
+                    <w:top w:val="nil"/>
+                    <w:left w:val="nil"/>
+                    <w:bottom w:val="nil"/>
+                    <w:right w:val="nil"/>
+                  </w:tcBorders>
+                  <w:shd w:val="clear" w:color="auto" w:fill="auto"/>
+                  <w:noWrap/>
+                  <w:vAlign w:val="center"/>
+                  <w:hideMark/>
+                </w:tcPr>
+                <w:p>
+                  <w:pPr>
+                    <w:spacing w:after="0" w:line="240" w:lineRule="auto"/>
+                    <w:jc w:val="right"/>
+                    <w:rPr>
+                      <w:rFonts w:ascii="Calibri" w:eastAsia="Times New Roman" w:hAnsi="Calibri" w:cs="Calibri"/>
+                      <w:color w:val="000000"/>
+                      <w:sz w:val="14"/>
+                      <w:szCs w:val="14"/>
+                      <w:lang w:eastAsia="en-GB"/>
+                    </w:rPr>
+                  </w:pPr>
+                  <w:r>
+                    <w:rPr>
+                      <w:rFonts w:ascii="Calibri" w:eastAsia="Times New Roman" w:hAnsi="Calibri" w:cs="Calibri"/>
+                      <w:color w:val="000000"/>
+                      <w:sz w:val="14"/>
+                      <w:lang w:eastAsia="en-GB"/>
+                    </w:rPr>
+                    <w:t>3</w:t>
+                  </w:r>
+                </w:p>
+              </w:tc>
+              <w:tc>
+                <w:tcPr>
+                  <w:tcW w:w="1640" w:type="dxa"/>
+                  <w:tcBorders>
+                    <w:top w:val="nil"/>
+                    <w:left w:val="nil"/>
+                    <w:bottom w:val="nil"/>
+                    <w:right w:val="nil"/>
+                  </w:tcBorders>
+                  <w:shd w:val="clear" w:color="auto" w:fill="auto"/>
+                  <w:noWrap/>
+                  <w:vAlign w:val="center"/>
+                  <w:hideMark/>
+                </w:tcPr>
+                <w:p>
+                  <w:pPr>
+                    <w:spacing w:after="0" w:line="240" w:lineRule="auto"/>
+                    <w:rPr>
+                      <w:rFonts w:ascii="Calibri" w:eastAsia="Times New Roman" w:hAnsi="Calibri" w:cs="Calibri"/>
+                      <w:color w:val="000000"/>
+                      <w:sz w:val="14"/>
+                      <w:szCs w:val="14"/>
+                      <w:lang w:eastAsia="en-GB"/>
+                    </w:rPr>
+                  </w:pPr>
+                  <w:r>
+                    <w:rPr>
+                      <w:rFonts w:ascii="Calibri" w:eastAsia="Times New Roman" w:hAnsi="Calibri" w:cs="Calibri"/>
+                      <w:color w:val="000000"/>
+                      <w:sz w:val="14"/>
+                      <w:lang w:eastAsia="en-GB"/>
+                    </w:rPr>
+                    <w:t>XCTD</w:t>
+                  </w:r>
+                </w:p>
+              </w:tc>
+              <w:tc>
+                <w:tcPr>
+                  <w:tcW w:w="1240" w:type="dxa"/>
+                  <w:tcBorders>
+                    <w:top w:val="nil"/>
+                    <w:left w:val="nil"/>
+                    <w:bottom w:val="nil"/>
+                    <w:right w:val="nil"/>
+                  </w:tcBorders>
+                  <w:shd w:val="clear" w:color="auto" w:fill="auto"/>
+                  <w:noWrap/>
+                  <w:vAlign w:val="center"/>
+                  <w:hideMark/>
+                </w:tcPr>
+                <w:p>
+                  <w:pPr>
+                    <w:spacing w:after="0" w:line="240" w:lineRule="auto"/>
+                    <w:rPr>
+                      <w:rFonts w:ascii="Calibri" w:eastAsia="Times New Roman" w:hAnsi="Calibri" w:cs="Calibri"/>
+                      <w:color w:val="000000"/>
+                      <w:sz w:val="14"/>
+                      <w:szCs w:val="14"/>
+                      <w:lang w:eastAsia="en-GB"/>
+                    </w:rPr>
+                  </w:pPr>
+                  <w:r>
+                    <w:rPr>
+                      <w:rFonts w:ascii="Calibri" w:eastAsia="Times New Roman" w:hAnsi="Calibri" w:cs="Calibri"/>
+                      <w:color w:val="000000"/>
+                      <w:sz w:val="14"/>
+                      <w:szCs w:val="14"/>
+                      <w:lang w:eastAsia="en-GB"/>
+                    </w:rPr>
+                    <w:t>SERD</w:t>
+                  </w:r>
+                </w:p>
+              </w:tc>
+            </w:tr>
+            <w:tr>
+              <w:trPr>
+                <w:trHeight w:hRule="exact" w:val="227"/>
+              </w:trPr>
+              <w:tc>
+                <w:tcPr>
+                  <w:tcW w:w="358" w:type="dxa"/>
+                  <w:tcBorders>
+                    <w:top w:val="nil"/>
+                    <w:left w:val="nil"/>
+                    <w:bottom w:val="nil"/>
+                    <w:right w:val="nil"/>
+                  </w:tcBorders>
+                  <w:shd w:val="clear" w:color="auto" w:fill="auto"/>
+                  <w:noWrap/>
+                  <w:vAlign w:val="center"/>
+                  <w:hideMark/>
+                </w:tcPr>
+                <w:p>
+                  <w:pPr>
+                    <w:spacing w:after="0" w:line="240" w:lineRule="auto"/>
+                    <w:jc w:val="right"/>
+                    <w:rPr>
+                      <w:rFonts w:ascii="Calibri" w:eastAsia="Times New Roman" w:hAnsi="Calibri" w:cs="Calibri"/>
+                      <w:color w:val="000000"/>
+                      <w:sz w:val="14"/>
+                      <w:szCs w:val="14"/>
+                      <w:lang w:eastAsia="en-GB"/>
+                    </w:rPr>
+                  </w:pPr>
+                  <w:r>
+                    <w:rPr>
+                      <w:rFonts w:ascii="Calibri" w:eastAsia="Times New Roman" w:hAnsi="Calibri" w:cs="Calibri"/>
+                      <w:color w:val="000000"/>
+                      <w:sz w:val="14"/>
+                      <w:lang w:eastAsia="en-GB"/>
+                    </w:rPr>
+                    <w:t>4</w:t>
+                  </w:r>
+                </w:p>
+              </w:tc>
+              <w:tc>
+                <w:tcPr>
+                  <w:tcW w:w="1640" w:type="dxa"/>
+                  <w:tcBorders>
+                    <w:top w:val="nil"/>
+                    <w:left w:val="nil"/>
+                    <w:bottom w:val="nil"/>
+                    <w:right w:val="nil"/>
+                  </w:tcBorders>
+                  <w:shd w:val="clear" w:color="auto" w:fill="auto"/>
+                  <w:noWrap/>
+                  <w:vAlign w:val="center"/>
+                  <w:hideMark/>
+                </w:tcPr>
+                <w:p>
+                  <w:pPr>
+                    <w:spacing w:after="0" w:line="240" w:lineRule="auto"/>
+                    <w:rPr>
+                      <w:rFonts w:ascii="Calibri" w:eastAsia="Times New Roman" w:hAnsi="Calibri" w:cs="Calibri"/>
+                      <w:color w:val="000000"/>
+                      <w:sz w:val="14"/>
+                      <w:szCs w:val="14"/>
+                      <w:lang w:eastAsia="en-GB"/>
+                    </w:rPr>
+                  </w:pPr>
+                  <w:r>
+                    <w:rPr>
+                      <w:rFonts w:ascii="Calibri" w:eastAsia="Times New Roman" w:hAnsi="Calibri" w:cs="Calibri"/>
+                      <w:color w:val="000000"/>
+                      <w:sz w:val="14"/>
+                      <w:lang w:eastAsia="en-GB"/>
+                    </w:rPr>
+                    <w:t>VOS</w:t>
+                  </w:r>
+                </w:p>
+              </w:tc>
+              <w:tc>
+                <w:tcPr>
+                  <w:tcW w:w="1240" w:type="dxa"/>
+                  <w:tcBorders>
+                    <w:top w:val="nil"/>
+                    <w:left w:val="nil"/>
+                    <w:bottom w:val="nil"/>
+                    <w:right w:val="nil"/>
+                  </w:tcBorders>
+                  <w:shd w:val="clear" w:color="auto" w:fill="auto"/>
+                  <w:noWrap/>
+                  <w:vAlign w:val="center"/>
+                  <w:hideMark/>
+                </w:tcPr>
+                <w:p>
+                  <w:pPr>
+                    <w:spacing w:after="0" w:line="240" w:lineRule="auto"/>
+                    <w:rPr>
+                      <w:rFonts w:ascii="Calibri" w:eastAsia="Times New Roman" w:hAnsi="Calibri" w:cs="Calibri"/>
+                      <w:color w:val="000000"/>
+                      <w:sz w:val="14"/>
+                      <w:szCs w:val="14"/>
+                      <w:lang w:eastAsia="en-GB"/>
+                    </w:rPr>
+                  </w:pPr>
+                  <w:r>
+                    <w:rPr>
+                      <w:rFonts w:ascii="Calibri" w:eastAsia="Times New Roman" w:hAnsi="Calibri" w:cs="Calibri"/>
+                      <w:color w:val="000000"/>
+                      <w:sz w:val="14"/>
+                      <w:szCs w:val="14"/>
+                      <w:lang w:eastAsia="en-GB"/>
+                    </w:rPr>
+                    <w:t>SERD</w:t>
+                  </w:r>
+                </w:p>
+              </w:tc>
+            </w:tr>
+            <w:tr>
+              <w:trPr>
+                <w:trHeight w:hRule="exact" w:val="227"/>
+              </w:trPr>
+              <w:tc>
+                <w:tcPr>
+                  <w:tcW w:w="358" w:type="dxa"/>
+                  <w:tcBorders>
+                    <w:top w:val="nil"/>
+                    <w:left w:val="nil"/>
+                    <w:bottom w:val="nil"/>
+                    <w:right w:val="nil"/>
+                  </w:tcBorders>
+                  <w:shd w:val="clear" w:color="auto" w:fill="auto"/>
+                  <w:noWrap/>
+                  <w:vAlign w:val="center"/>
+                  <w:hideMark/>
+                </w:tcPr>
+                <w:p>
+                  <w:pPr>
+                    <w:spacing w:after="0" w:line="240" w:lineRule="auto"/>
+                    <w:jc w:val="right"/>
+                    <w:rPr>
+                      <w:rFonts w:ascii="Calibri" w:eastAsia="Times New Roman" w:hAnsi="Calibri" w:cs="Calibri"/>
+                      <w:color w:val="000000"/>
+                      <w:sz w:val="14"/>
+                      <w:szCs w:val="14"/>
+                      <w:lang w:eastAsia="en-GB"/>
+                    </w:rPr>
+                  </w:pPr>
+                  <w:r>
+                    <w:rPr>
+                      <w:rFonts w:ascii="Calibri" w:eastAsia="Times New Roman" w:hAnsi="Calibri" w:cs="Calibri"/>
+                      <w:color w:val="000000"/>
+                      <w:sz w:val="14"/>
+                      <w:lang w:eastAsia="en-GB"/>
+                    </w:rPr>
+                    <w:t>5</w:t>
+                  </w:r>
+                </w:p>
+              </w:tc>
+              <w:tc>
+                <w:tcPr>
+                  <w:tcW w:w="1640" w:type="dxa"/>
+                  <w:tcBorders>
+                    <w:top w:val="nil"/>
+                    <w:left w:val="nil"/>
+                    <w:bottom w:val="nil"/>
+                    <w:right w:val="nil"/>
+                  </w:tcBorders>
+                  <w:shd w:val="clear" w:color="auto" w:fill="auto"/>
+                  <w:noWrap/>
+                  <w:vAlign w:val="center"/>
+                  <w:hideMark/>
+                </w:tcPr>
+                <w:p>
+                  <w:pPr>
+                    <w:spacing w:after="0" w:line="240" w:lineRule="auto"/>
+                    <w:rPr>
+                      <w:rFonts w:ascii="Calibri" w:eastAsia="Times New Roman" w:hAnsi="Calibri" w:cs="Calibri"/>
+                      <w:color w:val="000000"/>
+                      <w:sz w:val="14"/>
+                      <w:szCs w:val="14"/>
+                      <w:lang w:eastAsia="en-GB"/>
+                    </w:rPr>
+                  </w:pPr>
+                  <w:r>
+                    <w:rPr>
+                      <w:rFonts w:ascii="Calibri" w:eastAsia="Times New Roman" w:hAnsi="Calibri" w:cs="Calibri"/>
+                      <w:color w:val="000000"/>
+                      <w:sz w:val="14"/>
+                      <w:lang w:eastAsia="en-GB"/>
+                    </w:rPr>
+                    <w:t>ARGO</w:t>
+                  </w:r>
+                </w:p>
+              </w:tc>
+              <w:tc>
+                <w:tcPr>
+                  <w:tcW w:w="1240" w:type="dxa"/>
+                  <w:tcBorders>
+                    <w:top w:val="nil"/>
+                    <w:left w:val="nil"/>
+                    <w:bottom w:val="nil"/>
+                    <w:right w:val="nil"/>
+                  </w:tcBorders>
+                  <w:shd w:val="clear" w:color="auto" w:fill="auto"/>
+                  <w:noWrap/>
+                  <w:vAlign w:val="center"/>
+                  <w:hideMark/>
+                </w:tcPr>
+                <w:p>
+                  <w:pPr>
+                    <w:spacing w:after="0" w:line="240" w:lineRule="auto"/>
+                    <w:rPr>
+                      <w:rFonts w:ascii="Calibri" w:eastAsia="Times New Roman" w:hAnsi="Calibri" w:cs="Calibri"/>
+                      <w:color w:val="000000"/>
+                      <w:sz w:val="14"/>
+                      <w:szCs w:val="14"/>
+                      <w:lang w:eastAsia="en-GB"/>
+                    </w:rPr>
+                  </w:pPr>
+                  <w:r>
+                    <w:rPr>
+                      <w:rFonts w:ascii="Calibri" w:eastAsia="Times New Roman" w:hAnsi="Calibri" w:cs="Calibri"/>
+                      <w:color w:val="000000"/>
+                      <w:sz w:val="14"/>
+                      <w:szCs w:val="14"/>
+                      <w:lang w:eastAsia="en-GB"/>
+                    </w:rPr>
+                    <w:t>SERD</w:t>
+                  </w:r>
+                </w:p>
+              </w:tc>
+            </w:tr>
+            <w:tr>
+              <w:trPr>
+                <w:trHeight w:hRule="exact" w:val="227"/>
+              </w:trPr>
+              <w:tc>
+                <w:tcPr>
+                  <w:tcW w:w="358" w:type="dxa"/>
+                  <w:tcBorders>
+                    <w:top w:val="nil"/>
+                    <w:left w:val="nil"/>
+                    <w:bottom w:val="nil"/>
+                    <w:right w:val="nil"/>
+                  </w:tcBorders>
+                  <w:shd w:val="clear" w:color="auto" w:fill="auto"/>
+                  <w:noWrap/>
+                  <w:vAlign w:val="center"/>
+                  <w:hideMark/>
+                </w:tcPr>
+                <w:p>
+                  <w:pPr>
+                    <w:spacing w:after="0" w:line="240" w:lineRule="auto"/>
+                    <w:jc w:val="right"/>
+                    <w:rPr>
+                      <w:rFonts w:ascii="Calibri" w:eastAsia="Times New Roman" w:hAnsi="Calibri" w:cs="Calibri"/>
+                      <w:color w:val="000000"/>
+                      <w:sz w:val="14"/>
+                      <w:szCs w:val="14"/>
+                      <w:lang w:eastAsia="en-GB"/>
+                    </w:rPr>
+                  </w:pPr>
+                  <w:r>
+                    <w:rPr>
+                      <w:rFonts w:ascii="Calibri" w:eastAsia="Times New Roman" w:hAnsi="Calibri" w:cs="Calibri"/>
+                      <w:color w:val="000000"/>
+                      <w:sz w:val="14"/>
+                      <w:lang w:eastAsia="en-GB"/>
+                    </w:rPr>
+                    <w:t>6</w:t>
+                  </w:r>
+                </w:p>
+              </w:tc>
+              <w:tc>
+                <w:tcPr>
+                  <w:tcW w:w="1640" w:type="dxa"/>
+                  <w:tcBorders>
+                    <w:top w:val="nil"/>
+                    <w:left w:val="nil"/>
+                    <w:bottom w:val="nil"/>
+                    <w:right w:val="nil"/>
+                  </w:tcBorders>
+                  <w:shd w:val="clear" w:color="auto" w:fill="auto"/>
+                  <w:noWrap/>
+                  <w:vAlign w:val="center"/>
+                  <w:hideMark/>
+                </w:tcPr>
+                <w:p>
+                  <w:pPr>
+                    <w:spacing w:after="0" w:line="240" w:lineRule="auto"/>
+                    <w:rPr>
+                      <w:rFonts w:ascii="Calibri" w:eastAsia="Times New Roman" w:hAnsi="Calibri" w:cs="Calibri"/>
+                      <w:color w:val="000000"/>
+                      <w:sz w:val="14"/>
+                      <w:szCs w:val="14"/>
+                      <w:lang w:eastAsia="en-GB"/>
+                    </w:rPr>
+                  </w:pPr>
+                  <w:r>
+                    <w:rPr>
+                      <w:rFonts w:ascii="Calibri" w:eastAsia="Times New Roman" w:hAnsi="Calibri" w:cs="Calibri"/>
+                      <w:color w:val="000000"/>
+                      <w:sz w:val="14"/>
+                      <w:lang w:eastAsia="en-GB"/>
+                    </w:rPr>
+                    <w:t>Seabed_Samples_H575</w:t>
+                  </w:r>
+                </w:p>
+              </w:tc>
+              <w:tc>
+                <w:tcPr>
+                  <w:tcW w:w="1240" w:type="dxa"/>
+                  <w:tcBorders>
+                    <w:top w:val="nil"/>
+                    <w:left w:val="nil"/>
+                    <w:bottom w:val="nil"/>
+                    <w:right w:val="nil"/>
+                  </w:tcBorders>
+                  <w:shd w:val="clear" w:color="auto" w:fill="auto"/>
+                  <w:noWrap/>
+                  <w:vAlign w:val="center"/>
+                  <w:hideMark/>
+                </w:tcPr>
+                <w:p>
+                  <w:pPr>
+                    <w:spacing w:after="0" w:line="240" w:lineRule="auto"/>
+                    <w:rPr>
+                      <w:rFonts w:ascii="Calibri" w:eastAsia="Times New Roman" w:hAnsi="Calibri" w:cs="Calibri"/>
+                      <w:i/>
+                      <w:iCs/>
+                      <w:color w:val="000000"/>
+                      <w:sz w:val="14"/>
+                      <w:szCs w:val="14"/>
+                      <w:lang w:eastAsia="en-GB"/>
+                    </w:rPr>
+                  </w:pPr>
+                  <w:r>
+                    <w:rPr>
+                      <w:rFonts w:ascii="Calibri" w:eastAsia="Times New Roman" w:hAnsi="Calibri" w:cs="Calibri"/>
+                      <w:i/>
+                      <w:iCs/>
+                      <w:color w:val="000000"/>
+                      <w:sz w:val="14"/>
+                      <w:lang w:eastAsia="en-GB"/>
+                    </w:rPr>
+                    <w:t>None Loaded</w:t>
+                  </w:r>
+                </w:p>
+              </w:tc>
+            </w:tr>
+            <w:tr>
+              <w:trPr>
+                <w:trHeight w:hRule="exact" w:val="227"/>
+              </w:trPr>
+              <w:tc>
+                <w:tcPr>
+                  <w:tcW w:w="358" w:type="dxa"/>
+                  <w:tcBorders>
+                    <w:top w:val="nil"/>
+                    <w:left w:val="nil"/>
+                    <w:bottom w:val="nil"/>
+                    <w:right w:val="nil"/>
+                  </w:tcBorders>
+                  <w:shd w:val="clear" w:color="auto" w:fill="auto"/>
+                  <w:noWrap/>
+                  <w:vAlign w:val="center"/>
+                  <w:hideMark/>
+                </w:tcPr>
+                <w:p>
+                  <w:pPr>
+                    <w:spacing w:after="0" w:line="240" w:lineRule="auto"/>
+                    <w:jc w:val="right"/>
+                    <w:rPr>
+                      <w:rFonts w:ascii="Calibri" w:eastAsia="Times New Roman" w:hAnsi="Calibri" w:cs="Calibri"/>
+                      <w:color w:val="000000"/>
+                      <w:sz w:val="14"/>
+                      <w:szCs w:val="14"/>
+                      <w:lang w:eastAsia="en-GB"/>
+                    </w:rPr>
+                  </w:pPr>
+                  <w:r>
+                    <w:rPr>
+                      <w:rFonts w:ascii="Calibri" w:eastAsia="Times New Roman" w:hAnsi="Calibri" w:cs="Calibri"/>
+                      <w:color w:val="000000"/>
+                      <w:sz w:val="14"/>
+                      <w:lang w:eastAsia="en-GB"/>
+                    </w:rPr>
+                    <w:t>7</w:t>
+                  </w:r>
+                </w:p>
+              </w:tc>
+              <w:tc>
+                <w:tcPr>
+                  <w:tcW w:w="1640" w:type="dxa"/>
+                  <w:tcBorders>
+                    <w:top w:val="nil"/>
+                    <w:left w:val="nil"/>
+                    <w:bottom w:val="nil"/>
+                    <w:right w:val="nil"/>
+                  </w:tcBorders>
+                  <w:shd w:val="clear" w:color="auto" w:fill="auto"/>
+                  <w:noWrap/>
+                  <w:vAlign w:val="center"/>
+                  <w:hideMark/>
+                </w:tcPr>
+                <w:p>
+                  <w:pPr>
+                    <w:spacing w:after="0" w:line="240" w:lineRule="auto"/>
+                    <w:rPr>
+                      <w:rFonts w:ascii="Calibri" w:eastAsia="Times New Roman" w:hAnsi="Calibri" w:cs="Calibri"/>
+                      <w:color w:val="000000"/>
+                      <w:sz w:val="14"/>
+                      <w:szCs w:val="14"/>
+                      <w:lang w:eastAsia="en-GB"/>
+                    </w:rPr>
+                  </w:pPr>
+                  <w:r>
+                    <w:rPr>
+                      <w:rFonts w:ascii="Calibri" w:eastAsia="Times New Roman" w:hAnsi="Calibri" w:cs="Calibri"/>
+                      <w:color w:val="000000"/>
+                      <w:sz w:val="14"/>
+                      <w:lang w:eastAsia="en-GB"/>
+                    </w:rPr>
+                    <w:t>XSV</w:t>
+                  </w:r>
+                </w:p>
+              </w:tc>
+              <w:tc>
+                <w:tcPr>
+                  <w:tcW w:w="1240" w:type="dxa"/>
+                  <w:tcBorders>
+                    <w:top w:val="nil"/>
+                    <w:left w:val="nil"/>
+                    <w:bottom w:val="nil"/>
+                    <w:right w:val="nil"/>
+                  </w:tcBorders>
+                  <w:shd w:val="clear" w:color="auto" w:fill="auto"/>
+                  <w:noWrap/>
+                  <w:vAlign w:val="center"/>
+                  <w:hideMark/>
+                </w:tcPr>
+                <w:p>
+                  <w:pPr>
+                    <w:spacing w:after="0" w:line="240" w:lineRule="auto"/>
+                    <w:rPr>
+                      <w:rFonts w:ascii="Calibri" w:eastAsia="Times New Roman" w:hAnsi="Calibri" w:cs="Calibri"/>
+                      <w:color w:val="000000"/>
+                      <w:sz w:val="14"/>
+                      <w:szCs w:val="14"/>
+                      <w:lang w:eastAsia="en-GB"/>
+                    </w:rPr>
+                  </w:pPr>
+                  <w:r>
+                    <w:rPr>
+                      <w:rFonts w:ascii="Calibri" w:eastAsia="Times New Roman" w:hAnsi="Calibri" w:cs="Calibri"/>
+                      <w:color w:val="000000"/>
+                      <w:sz w:val="14"/>
+                      <w:szCs w:val="14"/>
+                      <w:lang w:eastAsia="en-GB"/>
+                    </w:rPr>
+                    <w:t>SERD</w:t>
+                  </w:r>
+                </w:p>
+              </w:tc>
+            </w:tr>
+            <w:tr>
+              <w:trPr>
+                <w:trHeight w:hRule="exact" w:val="227"/>
+              </w:trPr>
+              <w:tc>
+                <w:tcPr>
+                  <w:tcW w:w="358" w:type="dxa"/>
+                  <w:tcBorders>
+                    <w:top w:val="nil"/>
+                    <w:left w:val="nil"/>
+                    <w:bottom w:val="nil"/>
+                    <w:right w:val="nil"/>
+                  </w:tcBorders>
+                  <w:shd w:val="clear" w:color="auto" w:fill="auto"/>
+                  <w:noWrap/>
+                  <w:vAlign w:val="center"/>
+                  <w:hideMark/>
+                </w:tcPr>
+                <w:p>
+                  <w:pPr>
+                    <w:spacing w:after="0" w:line="240" w:lineRule="auto"/>
+                    <w:jc w:val="right"/>
+                    <w:rPr>
+                      <w:rFonts w:ascii="Calibri" w:eastAsia="Times New Roman" w:hAnsi="Calibri" w:cs="Calibri"/>
+                      <w:color w:val="000000"/>
+                      <w:sz w:val="14"/>
+                      <w:szCs w:val="14"/>
+                      <w:lang w:eastAsia="en-GB"/>
+                    </w:rPr>
+                  </w:pPr>
+                  <w:r>
+                    <w:rPr>
+                      <w:rFonts w:ascii="Calibri" w:eastAsia="Times New Roman" w:hAnsi="Calibri" w:cs="Calibri"/>
+                      <w:color w:val="000000"/>
+                      <w:sz w:val="14"/>
+                      <w:lang w:eastAsia="en-GB"/>
+                    </w:rPr>
+                    <w:t>8</w:t>
+                  </w:r>
+                </w:p>
+              </w:tc>
+              <w:tc>
+                <w:tcPr>
+                  <w:tcW w:w="1640" w:type="dxa"/>
+                  <w:tcBorders>
+                    <w:top w:val="nil"/>
+                    <w:left w:val="nil"/>
+                    <w:bottom w:val="nil"/>
+                    <w:right w:val="nil"/>
+                  </w:tcBorders>
+                  <w:shd w:val="clear" w:color="auto" w:fill="auto"/>
+                  <w:noWrap/>
+                  <w:vAlign w:val="center"/>
+                  <w:hideMark/>
+                </w:tcPr>
+                <w:p>
+                  <w:pPr>
+                    <w:spacing w:after="0" w:line="240" w:lineRule="auto"/>
+                    <w:rPr>
+                      <w:rFonts w:ascii="Calibri" w:eastAsia="Times New Roman" w:hAnsi="Calibri" w:cs="Calibri"/>
+                      <w:color w:val="000000"/>
+                      <w:sz w:val="14"/>
+                      <w:szCs w:val="14"/>
+                      <w:lang w:eastAsia="en-GB"/>
+                    </w:rPr>
+                  </w:pPr>
+                  <w:r>
+                    <w:rPr>
+                      <w:rFonts w:ascii="Calibri" w:eastAsia="Times New Roman" w:hAnsi="Calibri" w:cs="Calibri"/>
+                      <w:color w:val="000000"/>
+                      <w:sz w:val="14"/>
+                      <w:lang w:eastAsia="en-GB"/>
+                    </w:rPr>
+                    <w:t>XBT</w:t>
+                  </w:r>
+                </w:p>
+              </w:tc>
+              <w:tc>
+                <w:tcPr>
+                  <w:tcW w:w="1240" w:type="dxa"/>
+                  <w:tcBorders>
+                    <w:top w:val="nil"/>
+                    <w:left w:val="nil"/>
+                    <w:bottom w:val="nil"/>
+                    <w:right w:val="nil"/>
+                  </w:tcBorders>
+                  <w:shd w:val="clear" w:color="auto" w:fill="auto"/>
+                  <w:noWrap/>
+                  <w:vAlign w:val="center"/>
+                  <w:hideMark/>
+                </w:tcPr>
+                <w:p>
+                  <w:pPr>
+                    <w:spacing w:after="0" w:line="240" w:lineRule="auto"/>
+                    <w:rPr>
+                      <w:rFonts w:ascii="Calibri" w:eastAsia="Times New Roman" w:hAnsi="Calibri" w:cs="Calibri"/>
+                      <w:color w:val="000000"/>
+                      <w:sz w:val="14"/>
+                      <w:szCs w:val="14"/>
+                      <w:lang w:eastAsia="en-GB"/>
+                    </w:rPr>
+                  </w:pPr>
+                  <w:r>
+                    <w:rPr>
+                      <w:rFonts w:ascii="Calibri" w:eastAsia="Times New Roman" w:hAnsi="Calibri" w:cs="Calibri"/>
+                      <w:color w:val="000000"/>
+                      <w:sz w:val="14"/>
+                      <w:lang w:eastAsia="en-GB"/>
+                    </w:rPr>
+                    <w:t>SERD</w:t>
+                  </w:r>
+                </w:p>
+              </w:tc>
+            </w:tr>
+            <w:tr>
+              <w:trPr>
+                <w:trHeight w:hRule="exact" w:val="227"/>
+              </w:trPr>
+              <w:tc>
+                <w:tcPr>
+                  <w:tcW w:w="358" w:type="dxa"/>
+                  <w:tcBorders>
+                    <w:top w:val="nil"/>
+                    <w:left w:val="nil"/>
+                    <w:bottom w:val="nil"/>
+                    <w:right w:val="nil"/>
+                  </w:tcBorders>
+                  <w:shd w:val="clear" w:color="auto" w:fill="auto"/>
+                  <w:noWrap/>
+                  <w:vAlign w:val="center"/>
+                  <w:hideMark/>
+                </w:tcPr>
+                <w:p>
+                  <w:pPr>
+                    <w:spacing w:after="0" w:line="240" w:lineRule="auto"/>
+                    <w:jc w:val="right"/>
+                    <w:rPr>
+                      <w:rFonts w:ascii="Calibri" w:eastAsia="Times New Roman" w:hAnsi="Calibri" w:cs="Calibri"/>
+                      <w:color w:val="000000"/>
+                      <w:sz w:val="14"/>
+                      <w:szCs w:val="14"/>
+                      <w:lang w:eastAsia="en-GB"/>
+                    </w:rPr>
+                  </w:pPr>
+                  <w:r>
+                    <w:rPr>
+                      <w:rFonts w:ascii="Calibri" w:eastAsia="Times New Roman" w:hAnsi="Calibri" w:cs="Calibri"/>
+                      <w:color w:val="000000"/>
+                      <w:sz w:val="14"/>
+                      <w:lang w:eastAsia="en-GB"/>
+                    </w:rPr>
+                    <w:t>9</w:t>
+                  </w:r>
+                </w:p>
+              </w:tc>
+              <w:tc>
+                <w:tcPr>
+                  <w:tcW w:w="1640" w:type="dxa"/>
+                  <w:tcBorders>
+                    <w:top w:val="nil"/>
+                    <w:left w:val="nil"/>
+                    <w:bottom w:val="nil"/>
+                    <w:right w:val="nil"/>
+                  </w:tcBorders>
+                  <w:shd w:val="clear" w:color="auto" w:fill="auto"/>
+                  <w:noWrap/>
+                  <w:vAlign w:val="center"/>
+                  <w:hideMark/>
+                </w:tcPr>
+                <w:p>
+                  <w:pPr>
+                    <w:spacing w:after="0" w:line="240" w:lineRule="auto"/>
+                    <w:rPr>
+                      <w:rFonts w:ascii="Calibri" w:eastAsia="Times New Roman" w:hAnsi="Calibri" w:cs="Calibri"/>
+                      <w:color w:val="000000"/>
+                      <w:sz w:val="14"/>
+                      <w:szCs w:val="14"/>
+                      <w:lang w:eastAsia="en-GB"/>
+                    </w:rPr>
+                  </w:pPr>
+                  <w:proofErr w:type="spellStart"/>
+                  <w:r>
+                    <w:rPr>
+                      <w:rFonts w:ascii="Calibri" w:eastAsia="Times New Roman" w:hAnsi="Calibri" w:cs="Calibri"/>
+                      <w:color w:val="000000"/>
+                      <w:sz w:val="14"/>
+                      <w:lang w:eastAsia="en-GB"/>
+                    </w:rPr>
+                    <w:t>Omni_Ambient</w:t>
+                  </w:r>
+                  <w:proofErr w:type="spellEnd"/>
+                </w:p>
+              </w:tc>
+              <w:tc>
+                <w:tcPr>
+                  <w:tcW w:w="1240" w:type="dxa"/>
+                  <w:tcBorders>
+                    <w:top w:val="nil"/>
+                    <w:left w:val="nil"/>
+                    <w:bottom w:val="nil"/>
+                    <w:right w:val="nil"/>
+                  </w:tcBorders>
+                  <w:shd w:val="clear" w:color="auto" w:fill="auto"/>
+                  <w:noWrap/>
+                  <w:vAlign w:val="center"/>
+                  <w:hideMark/>
+                </w:tcPr>
+                <w:p>
+                  <w:pPr>
+                    <w:spacing w:after="0" w:line="240" w:lineRule="auto"/>
+                    <w:rPr>
+                      <w:rFonts w:ascii="Calibri" w:eastAsia="Times New Roman" w:hAnsi="Calibri" w:cs="Calibri"/>
+                      <w:color w:val="000000"/>
+                      <w:sz w:val="14"/>
+                      <w:szCs w:val="14"/>
+                      <w:lang w:eastAsia="en-GB"/>
+                    </w:rPr>
+                  </w:pPr>
+                  <w:r>
+                    <w:rPr>
+                      <w:rFonts w:ascii="Calibri" w:eastAsia="Times New Roman" w:hAnsi="Calibri" w:cs="Calibri"/>
+                      <w:color w:val="000000"/>
+                      <w:sz w:val="14"/>
+                      <w:lang w:eastAsia="en-GB"/>
+                    </w:rPr>
+                    <w:t>CSV</w:t>
+                  </w:r>
+                </w:p>
+              </w:tc>
+            </w:tr>
+            <w:tr>
+              <w:trPr>
+                <w:trHeight w:hRule="exact" w:val="227"/>
+              </w:trPr>
+              <w:tc>
+                <w:tcPr>
+                  <w:tcW w:w="358" w:type="dxa"/>
+                  <w:tcBorders>
+                    <w:top w:val="nil"/>
+                    <w:left w:val="nil"/>
+                    <w:bottom w:val="nil"/>
+                    <w:right w:val="nil"/>
+                  </w:tcBorders>
+                  <w:shd w:val="clear" w:color="auto" w:fill="auto"/>
+                  <w:noWrap/>
+                  <w:vAlign w:val="center"/>
+                  <w:hideMark/>
+                </w:tcPr>
+                <w:p>
+                  <w:pPr>
+                    <w:spacing w:after="0" w:line="240" w:lineRule="auto"/>
+                    <w:jc w:val="right"/>
+                    <w:rPr>
+                      <w:rFonts w:ascii="Calibri" w:eastAsia="Times New Roman" w:hAnsi="Calibri" w:cs="Calibri"/>
+                      <w:color w:val="000000"/>
+                      <w:sz w:val="14"/>
+                      <w:szCs w:val="14"/>
+                      <w:lang w:eastAsia="en-GB"/>
+                    </w:rPr>
+                  </w:pPr>
+                  <w:r>
+                    <w:rPr>
+                      <w:rFonts w:ascii="Calibri" w:eastAsia="Times New Roman" w:hAnsi="Calibri" w:cs="Calibri"/>
+                      <w:color w:val="000000"/>
+                      <w:sz w:val="14"/>
+                      <w:lang w:eastAsia="en-GB"/>
+                    </w:rPr>
+                    <w:t>29</w:t>
+                  </w:r>
+                </w:p>
+              </w:tc>
+              <w:tc>
+                <w:tcPr>
+                  <w:tcW w:w="1640" w:type="dxa"/>
+                  <w:tcBorders>
+                    <w:top w:val="nil"/>
+                    <w:left w:val="nil"/>
+                    <w:bottom w:val="nil"/>
+                    <w:right w:val="nil"/>
+                  </w:tcBorders>
+                  <w:shd w:val="clear" w:color="auto" w:fill="auto"/>
+                  <w:noWrap/>
+                  <w:vAlign w:val="center"/>
+                  <w:hideMark/>
+                </w:tcPr>
+                <w:p>
+                  <w:pPr>
+                    <w:spacing w:after="0" w:line="240" w:lineRule="auto"/>
+                    <w:rPr>
+                      <w:rFonts w:ascii="Calibri" w:eastAsia="Times New Roman" w:hAnsi="Calibri" w:cs="Calibri"/>
+                      <w:color w:val="000000"/>
+                      <w:sz w:val="14"/>
+                      <w:szCs w:val="14"/>
+                      <w:lang w:eastAsia="en-GB"/>
+                    </w:rPr>
+                  </w:pPr>
+                  <w:r>
+                    <w:rPr>
+                      <w:rFonts w:ascii="Calibri" w:eastAsia="Times New Roman" w:hAnsi="Calibri" w:cs="Calibri"/>
+                      <w:color w:val="000000"/>
+                      <w:sz w:val="14"/>
+                      <w:lang w:eastAsia="en-GB"/>
+                    </w:rPr>
+                    <w:t>Sub-bottom Profiler</w:t>
+                  </w:r>
+                </w:p>
+              </w:tc>
+              <w:tc>
+                <w:tcPr>
+                  <w:tcW w:w="1240" w:type="dxa"/>
+                  <w:tcBorders>
+                    <w:top w:val="nil"/>
+                    <w:left w:val="nil"/>
+                    <w:bottom w:val="nil"/>
+                    <w:right w:val="nil"/>
+                  </w:tcBorders>
+                  <w:shd w:val="clear" w:color="auto" w:fill="auto"/>
+                  <w:noWrap/>
+                  <w:vAlign w:val="center"/>
+                  <w:hideMark/>
+                </w:tcPr>
+                <w:p>
+                  <w:pPr>
+                    <w:spacing w:after="0" w:line="240" w:lineRule="auto"/>
+                    <w:rPr>
+                      <w:rFonts w:ascii="Calibri" w:eastAsia="Times New Roman" w:hAnsi="Calibri" w:cs="Calibri"/>
+                      <w:i/>
+                      <w:iCs/>
+                      <w:color w:val="000000"/>
+                      <w:sz w:val="14"/>
+                      <w:szCs w:val="14"/>
+                      <w:lang w:eastAsia="en-GB"/>
+                    </w:rPr>
+                  </w:pPr>
+                  <w:r>
+                    <w:rPr>
+                      <w:rFonts w:ascii="Calibri" w:eastAsia="Times New Roman" w:hAnsi="Calibri" w:cs="Calibri"/>
+                      <w:i/>
+                      <w:iCs/>
+                      <w:color w:val="000000"/>
+                      <w:sz w:val="14"/>
+                      <w:lang w:eastAsia="en-GB"/>
+                    </w:rPr>
+                    <w:t>None Loaded</w:t>
+                  </w:r>
+                </w:p>
+              </w:tc>
+            </w:tr>
+            <w:tr>
+              <w:trPr>
+                <w:trHeight w:hRule="exact" w:val="227"/>
+              </w:trPr>
+              <w:tc>
+                <w:tcPr>
+                  <w:tcW w:w="358" w:type="dxa"/>
+                  <w:tcBorders>
+                    <w:top w:val="nil"/>
+                    <w:left w:val="nil"/>
+                    <w:bottom w:val="nil"/>
+                    <w:right w:val="nil"/>
+                  </w:tcBorders>
+                  <w:shd w:val="clear" w:color="auto" w:fill="auto"/>
+                  <w:noWrap/>
+                  <w:vAlign w:val="center"/>
+                  <w:hideMark/>
+                </w:tcPr>
+                <w:p>
+                  <w:pPr>
+                    <w:spacing w:after="0" w:line="240" w:lineRule="auto"/>
+                    <w:jc w:val="right"/>
+                    <w:rPr>
+                      <w:rFonts w:ascii="Calibri" w:eastAsia="Times New Roman" w:hAnsi="Calibri" w:cs="Calibri"/>
+                      <w:color w:val="000000"/>
+                      <w:sz w:val="14"/>
+                      <w:szCs w:val="14"/>
+                      <w:lang w:eastAsia="en-GB"/>
+                    </w:rPr>
+                  </w:pPr>
+                  <w:r>
+                    <w:rPr>
+                      <w:rFonts w:ascii="Calibri" w:eastAsia="Times New Roman" w:hAnsi="Calibri" w:cs="Calibri"/>
+                      <w:color w:val="000000"/>
+                      <w:sz w:val="14"/>
+                      <w:lang w:eastAsia="en-GB"/>
+                    </w:rPr>
+                    <w:t>11</w:t>
+                  </w:r>
+                </w:p>
+              </w:tc>
+              <w:tc>
+                <w:tcPr>
+                  <w:tcW w:w="1640" w:type="dxa"/>
+                  <w:tcBorders>
+                    <w:top w:val="nil"/>
+                    <w:left w:val="nil"/>
+                    <w:bottom w:val="nil"/>
+                    <w:right w:val="nil"/>
+                  </w:tcBorders>
+                  <w:shd w:val="clear" w:color="auto" w:fill="auto"/>
+                  <w:noWrap/>
+                  <w:vAlign w:val="center"/>
+                  <w:hideMark/>
+                </w:tcPr>
+                <w:p>
+                  <w:pPr>
+                    <w:spacing w:after="0" w:line="240" w:lineRule="auto"/>
+                    <w:rPr>
+                      <w:rFonts w:ascii="Calibri" w:eastAsia="Times New Roman" w:hAnsi="Calibri" w:cs="Calibri"/>
+                      <w:color w:val="000000"/>
+                      <w:sz w:val="14"/>
+                      <w:szCs w:val="14"/>
+                      <w:lang w:eastAsia="en-GB"/>
+                    </w:rPr>
+                  </w:pPr>
+                  <w:r>
+                    <w:rPr>
+                      <w:rFonts w:ascii="Calibri" w:eastAsia="Times New Roman" w:hAnsi="Calibri" w:cs="Calibri"/>
+                      <w:color w:val="000000"/>
+                      <w:sz w:val="14"/>
+                      <w:lang w:eastAsia="en-GB"/>
+                    </w:rPr>
+                    <w:t>Directional</w:t>
+                  </w:r>
+                </w:p>
+              </w:tc>
+              <w:tc>
+                <w:tcPr>
+                  <w:tcW w:w="1240" w:type="dxa"/>
+                  <w:tcBorders>
+                    <w:top w:val="nil"/>
+                    <w:left w:val="nil"/>
+                    <w:bottom w:val="nil"/>
+                    <w:right w:val="nil"/>
+                  </w:tcBorders>
+                  <w:shd w:val="clear" w:color="auto" w:fill="auto"/>
+                  <w:noWrap/>
+                  <w:vAlign w:val="center"/>
+                  <w:hideMark/>
+                </w:tcPr>
+                <w:p>
+                  <w:pPr>
+                    <w:spacing w:after="0" w:line="240" w:lineRule="auto"/>
+                    <w:rPr>
+                      <w:rFonts w:ascii="Calibri" w:eastAsia="Times New Roman" w:hAnsi="Calibri" w:cs="Calibri"/>
+                      <w:i/>
+                      <w:iCs/>
+                      <w:color w:val="000000"/>
+                      <w:sz w:val="14"/>
+                      <w:szCs w:val="14"/>
+                      <w:lang w:eastAsia="en-GB"/>
+                    </w:rPr>
+                  </w:pPr>
+                  <w:r>
+                    <w:rPr>
+                      <w:rFonts w:ascii="Calibri" w:eastAsia="Times New Roman" w:hAnsi="Calibri" w:cs="Calibri"/>
+                      <w:i/>
+                      <w:iCs/>
+                      <w:color w:val="000000"/>
+                      <w:sz w:val="14"/>
+                      <w:lang w:eastAsia="en-GB"/>
+                    </w:rPr>
+                    <w:t>Export only</w:t>
+                  </w:r>
+                </w:p>
+              </w:tc>
+            </w:tr>
+            <w:tr>
+              <w:trPr>
+                <w:trHeight w:hRule="exact" w:val="227"/>
+              </w:trPr>
+              <w:tc>
+                <w:tcPr>
+                  <w:tcW w:w="358" w:type="dxa"/>
+                  <w:tcBorders>
+                    <w:top w:val="nil"/>
+                    <w:left w:val="nil"/>
+                    <w:bottom w:val="nil"/>
+                    <w:right w:val="nil"/>
+                  </w:tcBorders>
+                  <w:shd w:val="clear" w:color="auto" w:fill="auto"/>
+                  <w:noWrap/>
+                  <w:vAlign w:val="center"/>
+                  <w:hideMark/>
+                </w:tcPr>
+                <w:p>
+                  <w:pPr>
+                    <w:spacing w:after="0" w:line="240" w:lineRule="auto"/>
+                    <w:jc w:val="right"/>
+                    <w:rPr>
+                      <w:rFonts w:ascii="Calibri" w:eastAsia="Times New Roman" w:hAnsi="Calibri" w:cs="Calibri"/>
+                      <w:color w:val="000000"/>
+                      <w:sz w:val="14"/>
+                      <w:szCs w:val="14"/>
+                      <w:lang w:eastAsia="en-GB"/>
+                    </w:rPr>
+                  </w:pPr>
+                  <w:r>
+                    <w:rPr>
+                      <w:rFonts w:ascii="Calibri" w:eastAsia="Times New Roman" w:hAnsi="Calibri" w:cs="Calibri"/>
+                      <w:color w:val="000000"/>
+                      <w:sz w:val="14"/>
+                      <w:lang w:eastAsia="en-GB"/>
+                    </w:rPr>
+                    <w:t>12</w:t>
+                  </w:r>
+                </w:p>
+              </w:tc>
+              <w:tc>
+                <w:tcPr>
+                  <w:tcW w:w="1640" w:type="dxa"/>
+                  <w:tcBorders>
+                    <w:top w:val="nil"/>
+                    <w:left w:val="nil"/>
+                    <w:bottom w:val="nil"/>
+                    <w:right w:val="nil"/>
+                  </w:tcBorders>
+                  <w:shd w:val="clear" w:color="auto" w:fill="auto"/>
+                  <w:noWrap/>
+                  <w:vAlign w:val="center"/>
+                  <w:hideMark/>
+                </w:tcPr>
+                <w:p>
+                  <w:pPr>
+                    <w:spacing w:after="0" w:line="240" w:lineRule="auto"/>
+                    <w:rPr>
+                      <w:rFonts w:ascii="Calibri" w:eastAsia="Times New Roman" w:hAnsi="Calibri" w:cs="Calibri"/>
+                      <w:color w:val="000000"/>
+                      <w:sz w:val="14"/>
+                      <w:szCs w:val="14"/>
+                      <w:lang w:eastAsia="en-GB"/>
+                    </w:rPr>
+                  </w:pPr>
+                  <w:proofErr w:type="spellStart"/>
+                  <w:r>
+                    <w:rPr>
+                      <w:rFonts w:ascii="Calibri" w:eastAsia="Times New Roman" w:hAnsi="Calibri" w:cs="Calibri"/>
+                      <w:color w:val="000000"/>
+                      <w:sz w:val="14"/>
+                      <w:lang w:eastAsia="en-GB"/>
+                    </w:rPr>
+                    <w:t>Secchi_Disk</w:t>
+                  </w:r>
+                  <w:proofErr w:type="spellEnd"/>
+                </w:p>
+              </w:tc>
+              <w:tc>
+                <w:tcPr>
+                  <w:tcW w:w="1240" w:type="dxa"/>
+                  <w:tcBorders>
+                    <w:top w:val="nil"/>
+                    <w:left w:val="nil"/>
+                    <w:bottom w:val="nil"/>
+                    <w:right w:val="nil"/>
+                  </w:tcBorders>
+                  <w:shd w:val="clear" w:color="auto" w:fill="auto"/>
+                  <w:noWrap/>
+                  <w:vAlign w:val="center"/>
+                  <w:hideMark/>
+                </w:tcPr>
+                <w:p>
+                  <w:pPr>
+                    <w:spacing w:after="0" w:line="240" w:lineRule="auto"/>
+                    <w:rPr>
+                      <w:rFonts w:ascii="Calibri" w:eastAsia="Times New Roman" w:hAnsi="Calibri" w:cs="Calibri"/>
+                      <w:color w:val="000000"/>
+                      <w:sz w:val="14"/>
+                      <w:szCs w:val="14"/>
+                      <w:lang w:eastAsia="en-GB"/>
+                    </w:rPr>
+                  </w:pPr>
+                  <w:r>
+                    <w:rPr>
+                      <w:rFonts w:ascii="Calibri" w:eastAsia="Times New Roman" w:hAnsi="Calibri" w:cs="Calibri"/>
+                      <w:color w:val="000000"/>
+                      <w:sz w:val="14"/>
+                      <w:lang w:eastAsia="en-GB"/>
+                    </w:rPr>
+                    <w:t>CSV/Forms/H635</w:t>
+                  </w:r>
+                </w:p>
+              </w:tc>
+            </w:tr>
+            <w:tr>
+              <w:trPr>
+                <w:trHeight w:hRule="exact" w:val="227"/>
+              </w:trPr>
+              <w:tc>
+                <w:tcPr>
+                  <w:tcW w:w="358" w:type="dxa"/>
+                  <w:tcBorders>
+                    <w:top w:val="nil"/>
+                    <w:left w:val="nil"/>
+                    <w:bottom w:val="nil"/>
+                    <w:right w:val="nil"/>
+                  </w:tcBorders>
+                  <w:shd w:val="clear" w:color="auto" w:fill="auto"/>
+                  <w:noWrap/>
+                  <w:vAlign w:val="center"/>
+                  <w:hideMark/>
+                </w:tcPr>
+                <w:p>
+                  <w:pPr>
+                    <w:spacing w:after="0" w:line="240" w:lineRule="auto"/>
+                    <w:jc w:val="right"/>
+                    <w:rPr>
+                      <w:rFonts w:ascii="Calibri" w:eastAsia="Times New Roman" w:hAnsi="Calibri" w:cs="Calibri"/>
+                      <w:color w:val="000000"/>
+                      <w:sz w:val="14"/>
+                      <w:szCs w:val="14"/>
+                      <w:lang w:eastAsia="en-GB"/>
+                    </w:rPr>
+                  </w:pPr>
+                  <w:r>
+                    <w:rPr>
+                      <w:rFonts w:ascii="Calibri" w:eastAsia="Times New Roman" w:hAnsi="Calibri" w:cs="Calibri"/>
+                      <w:color w:val="000000"/>
+                      <w:sz w:val="14"/>
+                      <w:lang w:eastAsia="en-GB"/>
+                    </w:rPr>
+                    <w:t>13</w:t>
+                  </w:r>
+                </w:p>
+              </w:tc>
+              <w:tc>
+                <w:tcPr>
+                  <w:tcW w:w="1640" w:type="dxa"/>
+                  <w:tcBorders>
+                    <w:top w:val="nil"/>
+                    <w:left w:val="nil"/>
+                    <w:bottom w:val="nil"/>
+                    <w:right w:val="nil"/>
+                  </w:tcBorders>
+                  <w:shd w:val="clear" w:color="auto" w:fill="auto"/>
+                  <w:noWrap/>
+                  <w:vAlign w:val="center"/>
+                  <w:hideMark/>
+                </w:tcPr>
+                <w:p>
+                  <w:pPr>
+                    <w:spacing w:after="0" w:line="240" w:lineRule="auto"/>
+                    <w:rPr>
+                      <w:rFonts w:ascii="Calibri" w:eastAsia="Times New Roman" w:hAnsi="Calibri" w:cs="Calibri"/>
+                      <w:color w:val="000000"/>
+                      <w:sz w:val="14"/>
+                      <w:szCs w:val="14"/>
+                      <w:lang w:eastAsia="en-GB"/>
+                    </w:rPr>
+                  </w:pPr>
+                  <w:r>
+                    <w:rPr>
+                      <w:rFonts w:ascii="Calibri" w:eastAsia="Times New Roman" w:hAnsi="Calibri" w:cs="Calibri"/>
+                      <w:color w:val="000000"/>
+                      <w:sz w:val="14"/>
+                      <w:lang w:eastAsia="en-GB"/>
+                    </w:rPr>
+                    <w:t>Biolumin_H636</w:t>
+                  </w:r>
+                </w:p>
+              </w:tc>
+              <w:tc>
+                <w:tcPr>
+                  <w:tcW w:w="1240" w:type="dxa"/>
+                  <w:tcBorders>
+                    <w:top w:val="nil"/>
+                    <w:left w:val="nil"/>
+                    <w:bottom w:val="nil"/>
+                    <w:right w:val="nil"/>
+                  </w:tcBorders>
+                  <w:shd w:val="clear" w:color="auto" w:fill="auto"/>
+                  <w:noWrap/>
+                  <w:vAlign w:val="center"/>
+                  <w:hideMark/>
+                </w:tcPr>
+                <w:p>
+                  <w:pPr>
+                    <w:spacing w:after="0" w:line="240" w:lineRule="auto"/>
+                    <w:rPr>
+                      <w:rFonts w:ascii="Calibri" w:eastAsia="Times New Roman" w:hAnsi="Calibri" w:cs="Calibri"/>
+                      <w:color w:val="000000"/>
+                      <w:sz w:val="14"/>
+                      <w:szCs w:val="14"/>
+                      <w:lang w:eastAsia="en-GB"/>
+                    </w:rPr>
+                  </w:pPr>
+                  <w:r>
+                    <w:rPr>
+                      <w:rFonts w:ascii="Calibri" w:eastAsia="Times New Roman" w:hAnsi="Calibri" w:cs="Calibri"/>
+                      <w:color w:val="000000"/>
+                      <w:sz w:val="14"/>
+                      <w:lang w:eastAsia="en-GB"/>
+                    </w:rPr>
+                    <w:t>CSV/Forms</w:t>
+                  </w:r>
+                </w:p>
+              </w:tc>
+            </w:tr>
+            <w:tr>
+              <w:trPr>
+                <w:trHeight w:hRule="exact" w:val="227"/>
+              </w:trPr>
+              <w:tc>
+                <w:tcPr>
+                  <w:tcW w:w="358" w:type="dxa"/>
+                  <w:tcBorders>
+                    <w:top w:val="nil"/>
+                    <w:left w:val="nil"/>
+                    <w:bottom w:val="nil"/>
+                    <w:right w:val="nil"/>
+                  </w:tcBorders>
+                  <w:shd w:val="clear" w:color="auto" w:fill="auto"/>
+                  <w:noWrap/>
+                  <w:vAlign w:val="center"/>
+                  <w:hideMark/>
+                </w:tcPr>
+                <w:p>
+                  <w:pPr>
+                    <w:spacing w:after="0" w:line="240" w:lineRule="auto"/>
+                    <w:jc w:val="right"/>
+                    <w:rPr>
+                      <w:rFonts w:ascii="Calibri" w:eastAsia="Times New Roman" w:hAnsi="Calibri" w:cs="Calibri"/>
+                      <w:color w:val="000000"/>
+                      <w:sz w:val="14"/>
+                      <w:szCs w:val="14"/>
+                      <w:lang w:eastAsia="en-GB"/>
+                    </w:rPr>
+                  </w:pPr>
+                  <w:r>
+                    <w:rPr>
+                      <w:rFonts w:ascii="Calibri" w:eastAsia="Times New Roman" w:hAnsi="Calibri" w:cs="Calibri"/>
+                      <w:color w:val="000000"/>
+                      <w:sz w:val="14"/>
+                      <w:lang w:eastAsia="en-GB"/>
+                    </w:rPr>
+                    <w:t>14</w:t>
+                  </w:r>
+                </w:p>
+              </w:tc>
+              <w:tc>
+                <w:tcPr>
+                  <w:tcW w:w="1640" w:type="dxa"/>
+                  <w:tcBorders>
+                    <w:top w:val="nil"/>
+                    <w:left w:val="nil"/>
+                    <w:bottom w:val="nil"/>
+                    <w:right w:val="nil"/>
+                  </w:tcBorders>
+                  <w:shd w:val="clear" w:color="auto" w:fill="auto"/>
+                  <w:noWrap/>
+                  <w:vAlign w:val="center"/>
+                  <w:hideMark/>
+                </w:tcPr>
+                <w:p>
+                  <w:pPr>
+                    <w:spacing w:after="0" w:line="240" w:lineRule="auto"/>
+                    <w:rPr>
+                      <w:rFonts w:ascii="Calibri" w:eastAsia="Times New Roman" w:hAnsi="Calibri" w:cs="Calibri"/>
+                      <w:color w:val="000000"/>
+                      <w:sz w:val="14"/>
+                      <w:szCs w:val="14"/>
+                      <w:lang w:eastAsia="en-GB"/>
+                    </w:rPr>
+                  </w:pPr>
+                  <w:r>
+                    <w:rPr>
+                      <w:rFonts w:ascii="Calibri" w:eastAsia="Times New Roman" w:hAnsi="Calibri" w:cs="Calibri"/>
+                      <w:color w:val="000000"/>
+                      <w:sz w:val="14"/>
+                      <w:lang w:eastAsia="en-GB"/>
+                    </w:rPr>
+                    <w:t>Marine_Life_H637</w:t>
+                  </w:r>
+                </w:p>
+              </w:tc>
+              <w:tc>
+                <w:tcPr>
+                  <w:tcW w:w="1240" w:type="dxa"/>
+                  <w:tcBorders>
+                    <w:top w:val="nil"/>
+                    <w:left w:val="nil"/>
+                    <w:bottom w:val="nil"/>
+                    <w:right w:val="nil"/>
+                  </w:tcBorders>
+                  <w:shd w:val="clear" w:color="auto" w:fill="auto"/>
+                  <w:noWrap/>
+                  <w:vAlign w:val="center"/>
+                  <w:hideMark/>
+                </w:tcPr>
+                <w:p>
+                  <w:pPr>
+                    <w:spacing w:after="0" w:line="240" w:lineRule="auto"/>
+                    <w:rPr>
+                      <w:rFonts w:ascii="Calibri" w:eastAsia="Times New Roman" w:hAnsi="Calibri" w:cs="Calibri"/>
+                      <w:color w:val="000000"/>
+                      <w:sz w:val="14"/>
+                      <w:szCs w:val="14"/>
+                      <w:lang w:eastAsia="en-GB"/>
+                    </w:rPr>
+                  </w:pPr>
+                  <w:r>
+                    <w:rPr>
+                      <w:rFonts w:ascii="Calibri" w:eastAsia="Times New Roman" w:hAnsi="Calibri" w:cs="Calibri"/>
+                      <w:color w:val="000000"/>
+                      <w:sz w:val="14"/>
+                      <w:lang w:eastAsia="en-GB"/>
+                    </w:rPr>
+                    <w:t>CSV/Forms</w:t>
+                  </w:r>
+                </w:p>
+              </w:tc>
+            </w:tr>
+            <w:tr>
+              <w:trPr>
+                <w:trHeight w:hRule="exact" w:val="227"/>
+              </w:trPr>
+              <w:tc>
+                <w:tcPr>
+                  <w:tcW w:w="358" w:type="dxa"/>
+                  <w:tcBorders>
+                    <w:top w:val="nil"/>
+                    <w:left w:val="nil"/>
+                    <w:bottom w:val="nil"/>
+                    <w:right w:val="nil"/>
+                  </w:tcBorders>
+                  <w:shd w:val="clear" w:color="auto" w:fill="auto"/>
+                  <w:noWrap/>
+                  <w:vAlign w:val="center"/>
+                  <w:hideMark/>
+                </w:tcPr>
+                <w:p>
+                  <w:pPr>
+                    <w:spacing w:after="0" w:line="240" w:lineRule="auto"/>
+                    <w:jc w:val="right"/>
+                    <w:rPr>
+                      <w:rFonts w:ascii="Calibri" w:eastAsia="Times New Roman" w:hAnsi="Calibri" w:cs="Calibri"/>
+                      <w:color w:val="000000"/>
+                      <w:sz w:val="14"/>
+                      <w:szCs w:val="14"/>
+                      <w:lang w:eastAsia="en-GB"/>
+                    </w:rPr>
+                  </w:pPr>
+                  <w:r>
+                    <w:rPr>
+                      <w:rFonts w:ascii="Calibri" w:eastAsia="Times New Roman" w:hAnsi="Calibri" w:cs="Calibri"/>
+                      <w:color w:val="000000"/>
+                      <w:sz w:val="14"/>
+                      <w:lang w:eastAsia="en-GB"/>
+                    </w:rPr>
+                    <w:t>28</w:t>
+                  </w:r>
+                </w:p>
+              </w:tc>
+              <w:tc>
+                <w:tcPr>
+                  <w:tcW w:w="1640" w:type="dxa"/>
+                  <w:tcBorders>
+                    <w:top w:val="nil"/>
+                    <w:left w:val="nil"/>
+                    <w:bottom w:val="nil"/>
+                    <w:right w:val="nil"/>
+                  </w:tcBorders>
+                  <w:shd w:val="clear" w:color="auto" w:fill="auto"/>
+                  <w:noWrap/>
+                  <w:vAlign w:val="center"/>
+                  <w:hideMark/>
+                </w:tcPr>
+                <w:p>
+                  <w:pPr>
+                    <w:spacing w:after="0" w:line="240" w:lineRule="auto"/>
+                    <w:rPr>
+                      <w:rFonts w:ascii="Calibri" w:eastAsia="Times New Roman" w:hAnsi="Calibri" w:cs="Calibri"/>
+                      <w:color w:val="000000"/>
+                      <w:sz w:val="14"/>
+                      <w:szCs w:val="14"/>
+                      <w:lang w:eastAsia="en-GB"/>
+                    </w:rPr>
+                  </w:pPr>
+                  <w:proofErr w:type="spellStart"/>
+                  <w:r>
+                    <w:rPr>
+                      <w:rFonts w:ascii="Calibri" w:eastAsia="Times New Roman" w:hAnsi="Calibri" w:cs="Calibri"/>
+                      <w:color w:val="000000"/>
+                      <w:sz w:val="14"/>
+                      <w:lang w:eastAsia="en-GB"/>
+                    </w:rPr>
+                    <w:t>Beach_data</w:t>
+                  </w:r>
+                  <w:proofErr w:type="spellEnd"/>
+                </w:p>
+              </w:tc>
+              <w:tc>
+                <w:tcPr>
+                  <w:tcW w:w="1240" w:type="dxa"/>
+                  <w:tcBorders>
+                    <w:top w:val="nil"/>
+                    <w:left w:val="nil"/>
+                    <w:bottom w:val="nil"/>
+                    <w:right w:val="nil"/>
+                  </w:tcBorders>
+                  <w:shd w:val="clear" w:color="auto" w:fill="auto"/>
+                  <w:noWrap/>
+                  <w:vAlign w:val="center"/>
+                  <w:hideMark/>
+                </w:tcPr>
+                <w:p>
+                  <w:pPr>
+                    <w:spacing w:after="0" w:line="240" w:lineRule="auto"/>
+                    <w:rPr>
+                      <w:rFonts w:ascii="Calibri" w:eastAsia="Times New Roman" w:hAnsi="Calibri" w:cs="Calibri"/>
+                      <w:i/>
+                      <w:iCs/>
+                      <w:color w:val="000000"/>
+                      <w:sz w:val="14"/>
+                      <w:szCs w:val="14"/>
+                      <w:lang w:eastAsia="en-GB"/>
+                    </w:rPr>
+                  </w:pPr>
+                  <w:r>
+                    <w:rPr>
+                      <w:rFonts w:ascii="Calibri" w:eastAsia="Times New Roman" w:hAnsi="Calibri" w:cs="Calibri"/>
+                      <w:i/>
+                      <w:iCs/>
+                      <w:color w:val="000000"/>
+                      <w:sz w:val="14"/>
+                      <w:lang w:eastAsia="en-GB"/>
+                    </w:rPr>
+                    <w:t>Export only</w:t>
+                  </w:r>
+                </w:p>
+              </w:tc>
+            </w:tr>
+            <w:tr>
+              <w:trPr>
+                <w:trHeight w:hRule="exact" w:val="227"/>
+              </w:trPr>
+              <w:tc>
+                <w:tcPr>
+                  <w:tcW w:w="358" w:type="dxa"/>
+                  <w:tcBorders>
+                    <w:top w:val="nil"/>
+                    <w:left w:val="nil"/>
+                    <w:bottom w:val="nil"/>
+                    <w:right w:val="nil"/>
+                  </w:tcBorders>
+                  <w:shd w:val="clear" w:color="auto" w:fill="auto"/>
+                  <w:noWrap/>
+                  <w:vAlign w:val="center"/>
+                  <w:hideMark/>
+                </w:tcPr>
+                <w:p>
+                  <w:pPr>
+                    <w:spacing w:after="0" w:line="240" w:lineRule="auto"/>
+                    <w:jc w:val="right"/>
+                    <w:rPr>
+                      <w:rFonts w:ascii="Calibri" w:eastAsia="Times New Roman" w:hAnsi="Calibri" w:cs="Calibri"/>
+                      <w:color w:val="000000"/>
+                      <w:sz w:val="14"/>
+                      <w:szCs w:val="14"/>
+                      <w:lang w:eastAsia="en-GB"/>
+                    </w:rPr>
+                  </w:pPr>
+                  <w:r>
+                    <w:rPr>
+                      <w:rFonts w:ascii="Calibri" w:eastAsia="Times New Roman" w:hAnsi="Calibri" w:cs="Calibri"/>
+                      <w:color w:val="000000"/>
+                      <w:sz w:val="14"/>
+                      <w:lang w:eastAsia="en-GB"/>
+                    </w:rPr>
+                    <w:t>16</w:t>
+                  </w:r>
+                </w:p>
+              </w:tc>
+              <w:tc>
+                <w:tcPr>
+                  <w:tcW w:w="1640" w:type="dxa"/>
+                  <w:tcBorders>
+                    <w:top w:val="nil"/>
+                    <w:left w:val="nil"/>
+                    <w:bottom w:val="nil"/>
+                    <w:right w:val="nil"/>
+                  </w:tcBorders>
+                  <w:shd w:val="clear" w:color="auto" w:fill="auto"/>
+                  <w:noWrap/>
+                  <w:vAlign w:val="center"/>
+                  <w:hideMark/>
+                </w:tcPr>
+                <w:p>
+                  <w:pPr>
+                    <w:spacing w:after="0" w:line="240" w:lineRule="auto"/>
+                    <w:rPr>
+                      <w:rFonts w:ascii="Calibri" w:eastAsia="Times New Roman" w:hAnsi="Calibri" w:cs="Calibri"/>
+                      <w:color w:val="000000"/>
+                      <w:sz w:val="14"/>
+                      <w:szCs w:val="14"/>
+                      <w:lang w:eastAsia="en-GB"/>
+                    </w:rPr>
+                  </w:pPr>
+                  <w:r>
+                    <w:rPr>
+                      <w:rFonts w:ascii="Calibri" w:eastAsia="Times New Roman" w:hAnsi="Calibri" w:cs="Calibri"/>
+                      <w:color w:val="000000"/>
+                      <w:sz w:val="14"/>
+                      <w:lang w:eastAsia="en-GB"/>
+                    </w:rPr>
+                    <w:t>Sonar_2081</w:t>
+                  </w:r>
+                </w:p>
+              </w:tc>
+              <w:tc>
+                <w:tcPr>
+                  <w:tcW w:w="1240" w:type="dxa"/>
+                  <w:tcBorders>
+                    <w:top w:val="nil"/>
+                    <w:left w:val="nil"/>
+                    <w:bottom w:val="nil"/>
+                    <w:right w:val="nil"/>
+                  </w:tcBorders>
+                  <w:shd w:val="clear" w:color="auto" w:fill="auto"/>
+                  <w:noWrap/>
+                  <w:vAlign w:val="center"/>
+                  <w:hideMark/>
+                </w:tcPr>
+                <w:p>
+                  <w:pPr>
+                    <w:spacing w:after="0" w:line="240" w:lineRule="auto"/>
+                    <w:rPr>
+                      <w:rFonts w:ascii="Calibri" w:eastAsia="Times New Roman" w:hAnsi="Calibri" w:cs="Calibri"/>
+                      <w:color w:val="000000"/>
+                      <w:sz w:val="14"/>
+                      <w:szCs w:val="14"/>
+                      <w:lang w:eastAsia="en-GB"/>
+                    </w:rPr>
+                  </w:pPr>
+                  <w:r>
+                    <w:rPr>
+                      <w:rFonts w:ascii="Calibri" w:eastAsia="Times New Roman" w:hAnsi="Calibri" w:cs="Calibri"/>
+                      <w:color w:val="000000"/>
+                      <w:sz w:val="14"/>
+                      <w:lang w:eastAsia="en-GB"/>
+                    </w:rPr>
+                    <w:t>CSV</w:t>
+                  </w:r>
+                </w:p>
+              </w:tc>
+            </w:tr>
+            <w:tr>
+              <w:trPr>
+                <w:trHeight w:hRule="exact" w:val="227"/>
+              </w:trPr>
+              <w:tc>
+                <w:tcPr>
+                  <w:tcW w:w="358" w:type="dxa"/>
+                  <w:tcBorders>
+                    <w:top w:val="nil"/>
+                    <w:left w:val="nil"/>
+                    <w:bottom w:val="nil"/>
+                    <w:right w:val="nil"/>
+                  </w:tcBorders>
+                  <w:shd w:val="clear" w:color="auto" w:fill="auto"/>
+                  <w:noWrap/>
+                  <w:vAlign w:val="center"/>
+                  <w:hideMark/>
+                </w:tcPr>
+                <w:p>
+                  <w:pPr>
+                    <w:spacing w:after="0" w:line="240" w:lineRule="auto"/>
+                    <w:jc w:val="right"/>
+                    <w:rPr>
+                      <w:rFonts w:ascii="Calibri" w:eastAsia="Times New Roman" w:hAnsi="Calibri" w:cs="Calibri"/>
+                      <w:color w:val="000000"/>
+                      <w:sz w:val="14"/>
+                      <w:szCs w:val="14"/>
+                      <w:lang w:eastAsia="en-GB"/>
+                    </w:rPr>
+                  </w:pPr>
+                  <w:r>
+                    <w:rPr>
+                      <w:rFonts w:ascii="Calibri" w:eastAsia="Times New Roman" w:hAnsi="Calibri" w:cs="Calibri"/>
+                      <w:color w:val="000000"/>
+                      <w:sz w:val="14"/>
+                      <w:lang w:eastAsia="en-GB"/>
+                    </w:rPr>
+                    <w:t>17</w:t>
+                  </w:r>
+                </w:p>
+              </w:tc>
+              <w:tc>
+                <w:tcPr>
+                  <w:tcW w:w="1640" w:type="dxa"/>
+                  <w:tcBorders>
+                    <w:top w:val="nil"/>
+                    <w:left w:val="nil"/>
+                    <w:bottom w:val="nil"/>
+                    <w:right w:val="nil"/>
+                  </w:tcBorders>
+                  <w:shd w:val="clear" w:color="auto" w:fill="auto"/>
+                  <w:noWrap/>
+                  <w:vAlign w:val="center"/>
+                  <w:hideMark/>
+                </w:tcPr>
+                <w:p>
+                  <w:pPr>
+                    <w:spacing w:after="0" w:line="240" w:lineRule="auto"/>
+                    <w:rPr>
+                      <w:rFonts w:ascii="Calibri" w:eastAsia="Times New Roman" w:hAnsi="Calibri" w:cs="Calibri"/>
+                      <w:color w:val="000000"/>
+                      <w:sz w:val="14"/>
+                      <w:szCs w:val="14"/>
+                      <w:lang w:eastAsia="en-GB"/>
+                    </w:rPr>
+                  </w:pPr>
+                  <w:proofErr w:type="spellStart"/>
+                  <w:r>
+                    <w:rPr>
+                      <w:rFonts w:ascii="Calibri" w:eastAsia="Times New Roman" w:hAnsi="Calibri" w:cs="Calibri"/>
+                      <w:color w:val="000000"/>
+                      <w:sz w:val="14"/>
+                      <w:lang w:eastAsia="en-GB"/>
+                    </w:rPr>
+                    <w:t>Aquashuttle</w:t>
+                  </w:r>
+                  <w:proofErr w:type="spellEnd"/>
+                </w:p>
+              </w:tc>
+              <w:tc>
+                <w:tcPr>
+                  <w:tcW w:w="1240" w:type="dxa"/>
+                  <w:tcBorders>
+                    <w:top w:val="nil"/>
+                    <w:left w:val="nil"/>
+                    <w:bottom w:val="nil"/>
+                    <w:right w:val="nil"/>
+                  </w:tcBorders>
+                  <w:shd w:val="clear" w:color="auto" w:fill="auto"/>
+                  <w:noWrap/>
+                  <w:vAlign w:val="center"/>
+                  <w:hideMark/>
+                </w:tcPr>
+                <w:p>
+                  <w:pPr>
+                    <w:spacing w:after="0" w:line="240" w:lineRule="auto"/>
+                    <w:rPr>
+                      <w:rFonts w:ascii="Calibri" w:eastAsia="Times New Roman" w:hAnsi="Calibri" w:cs="Calibri"/>
+                      <w:i/>
+                      <w:iCs/>
+                      <w:color w:val="000000"/>
+                      <w:sz w:val="14"/>
+                      <w:szCs w:val="14"/>
+                      <w:lang w:eastAsia="en-GB"/>
+                    </w:rPr>
+                  </w:pPr>
+                  <w:r>
+                    <w:rPr>
+                      <w:rFonts w:ascii="Calibri" w:eastAsia="Times New Roman" w:hAnsi="Calibri" w:cs="Calibri"/>
+                      <w:i/>
+                      <w:iCs/>
+                      <w:color w:val="000000"/>
+                      <w:sz w:val="14"/>
+                      <w:lang w:eastAsia="en-GB"/>
+                    </w:rPr>
+                    <w:t>None Loaded</w:t>
+                  </w:r>
+                </w:p>
+              </w:tc>
+            </w:tr>
+            <w:tr>
+              <w:trPr>
+                <w:trHeight w:hRule="exact" w:val="227"/>
+              </w:trPr>
+              <w:tc>
+                <w:tcPr>
+                  <w:tcW w:w="358" w:type="dxa"/>
+                  <w:tcBorders>
+                    <w:top w:val="nil"/>
+                    <w:left w:val="nil"/>
+                    <w:bottom w:val="nil"/>
+                    <w:right w:val="nil"/>
+                  </w:tcBorders>
+                  <w:shd w:val="clear" w:color="auto" w:fill="auto"/>
+                  <w:noWrap/>
+                  <w:vAlign w:val="center"/>
+                  <w:hideMark/>
+                </w:tcPr>
+                <w:p>
+                  <w:pPr>
+                    <w:spacing w:after="0" w:line="240" w:lineRule="auto"/>
+                    <w:jc w:val="right"/>
+                    <w:rPr>
+                      <w:rFonts w:ascii="Calibri" w:eastAsia="Times New Roman" w:hAnsi="Calibri" w:cs="Calibri"/>
+                      <w:color w:val="000000"/>
+                      <w:sz w:val="14"/>
+                      <w:szCs w:val="14"/>
+                      <w:lang w:eastAsia="en-GB"/>
+                    </w:rPr>
+                  </w:pPr>
+                  <w:r>
+                    <w:rPr>
+                      <w:rFonts w:ascii="Calibri" w:eastAsia="Times New Roman" w:hAnsi="Calibri" w:cs="Calibri"/>
+                      <w:color w:val="000000"/>
+                      <w:sz w:val="14"/>
+                      <w:lang w:eastAsia="en-GB"/>
+                    </w:rPr>
+                    <w:t>31</w:t>
+                  </w:r>
+                </w:p>
+              </w:tc>
+              <w:tc>
+                <w:tcPr>
+                  <w:tcW w:w="1640" w:type="dxa"/>
+                  <w:tcBorders>
+                    <w:top w:val="nil"/>
+                    <w:left w:val="nil"/>
+                    <w:bottom w:val="nil"/>
+                    <w:right w:val="nil"/>
+                  </w:tcBorders>
+                  <w:shd w:val="clear" w:color="auto" w:fill="auto"/>
+                  <w:noWrap/>
+                  <w:vAlign w:val="center"/>
+                  <w:hideMark/>
+                </w:tcPr>
+                <w:p>
+                  <w:pPr>
+                    <w:spacing w:after="0" w:line="240" w:lineRule="auto"/>
+                    <w:rPr>
+                      <w:rFonts w:ascii="Calibri" w:eastAsia="Times New Roman" w:hAnsi="Calibri" w:cs="Calibri"/>
+                      <w:color w:val="000000"/>
+                      <w:sz w:val="14"/>
+                      <w:szCs w:val="14"/>
+                      <w:lang w:eastAsia="en-GB"/>
+                    </w:rPr>
+                  </w:pPr>
+                  <w:r>
+                    <w:rPr>
+                      <w:rFonts w:ascii="Calibri" w:eastAsia="Times New Roman" w:hAnsi="Calibri" w:cs="Calibri"/>
+                      <w:color w:val="000000"/>
+                      <w:sz w:val="14"/>
+                      <w:lang w:eastAsia="en-GB"/>
+                    </w:rPr>
+                    <w:t>Glider</w:t>
+                  </w:r>
+                </w:p>
+              </w:tc>
+              <w:tc>
+                <w:tcPr>
+                  <w:tcW w:w="1240" w:type="dxa"/>
+                  <w:tcBorders>
+                    <w:top w:val="nil"/>
+                    <w:left w:val="nil"/>
+                    <w:bottom w:val="nil"/>
+                    <w:right w:val="nil"/>
+                  </w:tcBorders>
+                  <w:shd w:val="clear" w:color="auto" w:fill="auto"/>
+                  <w:noWrap/>
+                  <w:vAlign w:val="center"/>
+                  <w:hideMark/>
+                </w:tcPr>
+                <w:p>
+                  <w:pPr>
+                    <w:spacing w:after="0" w:line="240" w:lineRule="auto"/>
+                    <w:rPr>
+                      <w:rFonts w:ascii="Calibri" w:eastAsia="Times New Roman" w:hAnsi="Calibri" w:cs="Calibri"/>
+                      <w:color w:val="000000"/>
+                      <w:sz w:val="14"/>
+                      <w:szCs w:val="14"/>
+                      <w:lang w:eastAsia="en-GB"/>
+                    </w:rPr>
+                  </w:pPr>
+                  <w:r>
+                    <w:rPr>
+                      <w:rFonts w:ascii="Calibri" w:eastAsia="Times New Roman" w:hAnsi="Calibri" w:cs="Calibri"/>
+                      <w:color w:val="000000"/>
+                      <w:sz w:val="14"/>
+                      <w:lang w:eastAsia="en-GB"/>
+                    </w:rPr>
+                    <w:t>CSV/SERD</w:t>
+                  </w:r>
+                </w:p>
+              </w:tc>
+            </w:tr>
+            <w:tr>
+              <w:trPr>
+                <w:trHeight w:hRule="exact" w:val="227"/>
+              </w:trPr>
+              <w:tc>
+                <w:tcPr>
+                  <w:tcW w:w="358" w:type="dxa"/>
+                  <w:tcBorders>
+                    <w:top w:val="nil"/>
+                    <w:left w:val="nil"/>
+                    <w:bottom w:val="nil"/>
+                    <w:right w:val="nil"/>
+                  </w:tcBorders>
+                  <w:shd w:val="clear" w:color="auto" w:fill="auto"/>
+                  <w:noWrap/>
+                  <w:vAlign w:val="center"/>
+                  <w:hideMark/>
+                </w:tcPr>
+                <w:p>
+                  <w:pPr>
+                    <w:spacing w:after="0" w:line="240" w:lineRule="auto"/>
+                    <w:jc w:val="right"/>
+                    <w:rPr>
+                      <w:rFonts w:ascii="Calibri" w:eastAsia="Times New Roman" w:hAnsi="Calibri" w:cs="Calibri"/>
+                      <w:color w:val="000000"/>
+                      <w:sz w:val="14"/>
+                      <w:szCs w:val="14"/>
+                      <w:lang w:eastAsia="en-GB"/>
+                    </w:rPr>
+                  </w:pPr>
+                  <w:r>
+                    <w:rPr>
+                      <w:rFonts w:ascii="Calibri" w:eastAsia="Times New Roman" w:hAnsi="Calibri" w:cs="Calibri"/>
+                      <w:color w:val="000000"/>
+                      <w:sz w:val="14"/>
+                      <w:lang w:eastAsia="en-GB"/>
+                    </w:rPr>
+                    <w:t>19</w:t>
+                  </w:r>
+                </w:p>
+              </w:tc>
+              <w:tc>
+                <w:tcPr>
+                  <w:tcW w:w="1640" w:type="dxa"/>
+                  <w:tcBorders>
+                    <w:top w:val="nil"/>
+                    <w:left w:val="nil"/>
+                    <w:bottom w:val="nil"/>
+                    <w:right w:val="nil"/>
+                  </w:tcBorders>
+                  <w:shd w:val="clear" w:color="auto" w:fill="auto"/>
+                  <w:noWrap/>
+                  <w:vAlign w:val="center"/>
+                  <w:hideMark/>
+                </w:tcPr>
+                <w:p>
+                  <w:pPr>
+                    <w:spacing w:after="0" w:line="240" w:lineRule="auto"/>
+                    <w:rPr>
+                      <w:rFonts w:ascii="Calibri" w:eastAsia="Times New Roman" w:hAnsi="Calibri" w:cs="Calibri"/>
+                      <w:color w:val="000000"/>
+                      <w:sz w:val="14"/>
+                      <w:szCs w:val="14"/>
+                      <w:lang w:eastAsia="en-GB"/>
+                    </w:rPr>
+                  </w:pPr>
+                  <w:r>
+                    <w:rPr>
+                      <w:rFonts w:ascii="Calibri" w:eastAsia="Times New Roman" w:hAnsi="Calibri" w:cs="Calibri"/>
+                      <w:color w:val="000000"/>
+                      <w:sz w:val="14"/>
+                      <w:lang w:eastAsia="en-GB"/>
+                    </w:rPr>
+                    <w:t>Miscellaneous</w:t>
+                  </w:r>
+                </w:p>
+              </w:tc>
+              <w:tc>
+                <w:tcPr>
+                  <w:tcW w:w="1240" w:type="dxa"/>
+                  <w:tcBorders>
+                    <w:top w:val="nil"/>
+                    <w:left w:val="nil"/>
+                    <w:bottom w:val="nil"/>
+                    <w:right w:val="nil"/>
+                  </w:tcBorders>
+                  <w:shd w:val="clear" w:color="auto" w:fill="auto"/>
+                  <w:noWrap/>
+                  <w:vAlign w:val="center"/>
+                  <w:hideMark/>
+                </w:tcPr>
+                <w:p>
+                  <w:pPr>
+                    <w:spacing w:after="0" w:line="240" w:lineRule="auto"/>
+                    <w:rPr>
+                      <w:rFonts w:ascii="Calibri" w:eastAsia="Times New Roman" w:hAnsi="Calibri" w:cs="Calibri"/>
+                      <w:color w:val="000000"/>
+                      <w:sz w:val="14"/>
+                      <w:szCs w:val="14"/>
+                      <w:lang w:eastAsia="en-GB"/>
+                    </w:rPr>
+                  </w:pPr>
+                  <w:r>
+                    <w:rPr>
+                      <w:rFonts w:ascii="Calibri" w:eastAsia="Times New Roman" w:hAnsi="Calibri" w:cs="Calibri"/>
+                      <w:color w:val="000000"/>
+                      <w:sz w:val="14"/>
+                      <w:lang w:eastAsia="en-GB"/>
+                    </w:rPr>
+                    <w:t>CSV/Forms</w:t>
+                  </w:r>
+                </w:p>
+              </w:tc>
+            </w:tr>
+            <w:tr>
+              <w:trPr>
+                <w:trHeight w:hRule="exact" w:val="227"/>
+              </w:trPr>
+              <w:tc>
+                <w:tcPr>
+                  <w:tcW w:w="358" w:type="dxa"/>
+                  <w:tcBorders>
+                    <w:top w:val="nil"/>
+                    <w:left w:val="nil"/>
+                    <w:bottom w:val="nil"/>
+                    <w:right w:val="nil"/>
+                  </w:tcBorders>
+                  <w:shd w:val="clear" w:color="auto" w:fill="auto"/>
+                  <w:noWrap/>
+                  <w:vAlign w:val="center"/>
+                  <w:hideMark/>
+                </w:tcPr>
+                <w:p>
+                  <w:pPr>
+                    <w:spacing w:after="0" w:line="240" w:lineRule="auto"/>
+                    <w:jc w:val="right"/>
+                    <w:rPr>
+                      <w:rFonts w:ascii="Calibri" w:eastAsia="Times New Roman" w:hAnsi="Calibri" w:cs="Calibri"/>
+                      <w:color w:val="000000"/>
+                      <w:sz w:val="14"/>
+                      <w:szCs w:val="14"/>
+                      <w:lang w:eastAsia="en-GB"/>
+                    </w:rPr>
+                  </w:pPr>
+                  <w:r>
+                    <w:rPr>
+                      <w:rFonts w:ascii="Calibri" w:eastAsia="Times New Roman" w:hAnsi="Calibri" w:cs="Calibri"/>
+                      <w:color w:val="000000"/>
+                      <w:sz w:val="14"/>
+                      <w:lang w:eastAsia="en-GB"/>
+                    </w:rPr>
+                    <w:t>20</w:t>
+                  </w:r>
+                </w:p>
+              </w:tc>
+              <w:tc>
+                <w:tcPr>
+                  <w:tcW w:w="1640" w:type="dxa"/>
+                  <w:tcBorders>
+                    <w:top w:val="nil"/>
+                    <w:left w:val="nil"/>
+                    <w:bottom w:val="nil"/>
+                    <w:right w:val="nil"/>
+                  </w:tcBorders>
+                  <w:shd w:val="clear" w:color="auto" w:fill="auto"/>
+                  <w:noWrap/>
+                  <w:vAlign w:val="center"/>
+                  <w:hideMark/>
+                </w:tcPr>
+                <w:p>
+                  <w:pPr>
+                    <w:spacing w:after="0" w:line="240" w:lineRule="auto"/>
+                    <w:rPr>
+                      <w:rFonts w:ascii="Calibri" w:eastAsia="Times New Roman" w:hAnsi="Calibri" w:cs="Calibri"/>
+                      <w:color w:val="000000"/>
+                      <w:sz w:val="14"/>
+                      <w:szCs w:val="14"/>
+                      <w:lang w:eastAsia="en-GB"/>
+                    </w:rPr>
+                  </w:pPr>
+                  <w:r>
+                    <w:rPr>
+                      <w:rFonts w:ascii="Calibri" w:eastAsia="Times New Roman" w:hAnsi="Calibri" w:cs="Calibri"/>
+                      <w:color w:val="000000"/>
+                      <w:sz w:val="14"/>
+                      <w:lang w:eastAsia="en-GB"/>
+                    </w:rPr>
+                    <w:t>Exchange</w:t>
+                  </w:r>
+                </w:p>
+              </w:tc>
+              <w:tc>
+                <w:tcPr>
+                  <w:tcW w:w="1240" w:type="dxa"/>
+                  <w:tcBorders>
+                    <w:top w:val="nil"/>
+                    <w:left w:val="nil"/>
+                    <w:bottom w:val="nil"/>
+                    <w:right w:val="nil"/>
+                  </w:tcBorders>
+                  <w:shd w:val="clear" w:color="auto" w:fill="auto"/>
+                  <w:noWrap/>
+                  <w:vAlign w:val="center"/>
+                  <w:hideMark/>
+                </w:tcPr>
+                <w:p>
+                  <w:pPr>
+                    <w:spacing w:after="0" w:line="240" w:lineRule="auto"/>
+                    <w:rPr>
+                      <w:rFonts w:ascii="Calibri" w:eastAsia="Times New Roman" w:hAnsi="Calibri" w:cs="Calibri"/>
+                      <w:color w:val="000000"/>
+                      <w:sz w:val="14"/>
+                      <w:szCs w:val="14"/>
+                      <w:lang w:eastAsia="en-GB"/>
+                    </w:rPr>
+                  </w:pPr>
+                  <w:r>
+                    <w:rPr>
+                      <w:rFonts w:ascii="Calibri" w:eastAsia="Times New Roman" w:hAnsi="Calibri" w:cs="Calibri"/>
+                      <w:color w:val="000000"/>
+                      <w:sz w:val="14"/>
+                      <w:lang w:eastAsia="en-GB"/>
+                    </w:rPr>
+                    <w:t>CSV/SERD</w:t>
+                  </w:r>
+                </w:p>
+              </w:tc>
+            </w:tr>
+            <w:tr>
+              <w:trPr>
+                <w:trHeight w:hRule="exact" w:val="227"/>
+              </w:trPr>
+              <w:tc>
+                <w:tcPr>
+                  <w:tcW w:w="358" w:type="dxa"/>
+                  <w:tcBorders>
+                    <w:top w:val="nil"/>
+                    <w:left w:val="nil"/>
+                    <w:bottom w:val="nil"/>
+                    <w:right w:val="nil"/>
+                  </w:tcBorders>
+                  <w:shd w:val="clear" w:color="auto" w:fill="auto"/>
+                  <w:noWrap/>
+                  <w:vAlign w:val="center"/>
+                  <w:hideMark/>
+                </w:tcPr>
+                <w:p>
+                  <w:pPr>
+                    <w:spacing w:after="0" w:line="240" w:lineRule="auto"/>
+                    <w:jc w:val="right"/>
+                    <w:rPr>
+                      <w:rFonts w:ascii="Calibri" w:eastAsia="Times New Roman" w:hAnsi="Calibri" w:cs="Calibri"/>
+                      <w:color w:val="000000"/>
+                      <w:sz w:val="14"/>
+                      <w:szCs w:val="14"/>
+                      <w:lang w:eastAsia="en-GB"/>
+                    </w:rPr>
+                  </w:pPr>
+                  <w:r>
+                    <w:rPr>
+                      <w:rFonts w:ascii="Calibri" w:eastAsia="Times New Roman" w:hAnsi="Calibri" w:cs="Calibri"/>
+                      <w:color w:val="000000"/>
+                      <w:sz w:val="14"/>
+                      <w:lang w:eastAsia="en-GB"/>
+                    </w:rPr>
+                    <w:t>21</w:t>
+                  </w:r>
+                </w:p>
+              </w:tc>
+              <w:tc>
+                <w:tcPr>
+                  <w:tcW w:w="1640" w:type="dxa"/>
+                  <w:tcBorders>
+                    <w:top w:val="nil"/>
+                    <w:left w:val="nil"/>
+                    <w:bottom w:val="nil"/>
+                    <w:right w:val="nil"/>
+                  </w:tcBorders>
+                  <w:shd w:val="clear" w:color="auto" w:fill="auto"/>
+                  <w:noWrap/>
+                  <w:vAlign w:val="center"/>
+                  <w:hideMark/>
+                </w:tcPr>
+                <w:p>
+                  <w:pPr>
+                    <w:spacing w:after="0" w:line="240" w:lineRule="auto"/>
+                    <w:rPr>
+                      <w:rFonts w:ascii="Calibri" w:eastAsia="Times New Roman" w:hAnsi="Calibri" w:cs="Calibri"/>
+                      <w:color w:val="000000"/>
+                      <w:sz w:val="14"/>
+                      <w:szCs w:val="14"/>
+                      <w:lang w:eastAsia="en-GB"/>
+                    </w:rPr>
+                  </w:pPr>
+                  <w:r>
+                    <w:rPr>
+                      <w:rFonts w:ascii="Calibri" w:eastAsia="Times New Roman" w:hAnsi="Calibri" w:cs="Calibri"/>
+                      <w:color w:val="000000"/>
+                      <w:sz w:val="14"/>
+                      <w:lang w:eastAsia="en-GB"/>
+                    </w:rPr>
+                    <w:t>Fronts</w:t>
+                  </w:r>
+                </w:p>
+              </w:tc>
+              <w:tc>
+                <w:tcPr>
+                  <w:tcW w:w="1240" w:type="dxa"/>
+                  <w:tcBorders>
+                    <w:top w:val="nil"/>
+                    <w:left w:val="nil"/>
+                    <w:bottom w:val="nil"/>
+                    <w:right w:val="nil"/>
+                  </w:tcBorders>
+                  <w:shd w:val="clear" w:color="auto" w:fill="auto"/>
+                  <w:noWrap/>
+                  <w:vAlign w:val="center"/>
+                  <w:hideMark/>
+                </w:tcPr>
+                <w:p>
+                  <w:pPr>
+                    <w:spacing w:after="0" w:line="240" w:lineRule="auto"/>
+                    <w:rPr>
+                      <w:rFonts w:ascii="Calibri" w:eastAsia="Times New Roman" w:hAnsi="Calibri" w:cs="Calibri"/>
+                      <w:color w:val="000000"/>
+                      <w:sz w:val="14"/>
+                      <w:szCs w:val="14"/>
+                      <w:lang w:eastAsia="en-GB"/>
+                    </w:rPr>
+                  </w:pPr>
+                  <w:r>
+                    <w:rPr>
+                      <w:rFonts w:ascii="Calibri" w:eastAsia="Times New Roman" w:hAnsi="Calibri" w:cs="Calibri"/>
+                      <w:color w:val="000000"/>
+                      <w:sz w:val="14"/>
+                      <w:lang w:eastAsia="en-GB"/>
+                    </w:rPr>
+                    <w:t>CSV</w:t>
+                  </w:r>
+                </w:p>
+              </w:tc>
+            </w:tr>
+            <w:tr>
+              <w:trPr>
+                <w:trHeight w:hRule="exact" w:val="227"/>
+              </w:trPr>
+              <w:tc>
+                <w:tcPr>
+                  <w:tcW w:w="358" w:type="dxa"/>
+                  <w:tcBorders>
+                    <w:top w:val="nil"/>
+                    <w:left w:val="nil"/>
+                    <w:bottom w:val="nil"/>
+                    <w:right w:val="nil"/>
+                  </w:tcBorders>
+                  <w:shd w:val="clear" w:color="auto" w:fill="auto"/>
+                  <w:noWrap/>
+                  <w:vAlign w:val="center"/>
+                  <w:hideMark/>
+                </w:tcPr>
+                <w:p>
+                  <w:pPr>
+                    <w:spacing w:after="0" w:line="240" w:lineRule="auto"/>
+                    <w:jc w:val="right"/>
+                    <w:rPr>
+                      <w:rFonts w:ascii="Calibri" w:eastAsia="Times New Roman" w:hAnsi="Calibri" w:cs="Calibri"/>
+                      <w:color w:val="000000"/>
+                      <w:sz w:val="14"/>
+                      <w:szCs w:val="14"/>
+                      <w:lang w:eastAsia="en-GB"/>
+                    </w:rPr>
+                  </w:pPr>
+                  <w:r>
+                    <w:rPr>
+                      <w:rFonts w:ascii="Calibri" w:eastAsia="Times New Roman" w:hAnsi="Calibri" w:cs="Calibri"/>
+                      <w:color w:val="000000"/>
+                      <w:sz w:val="14"/>
+                      <w:lang w:eastAsia="en-GB"/>
+                    </w:rPr>
+                    <w:t>22</w:t>
+                  </w:r>
+                </w:p>
+              </w:tc>
+              <w:tc>
+                <w:tcPr>
+                  <w:tcW w:w="1640" w:type="dxa"/>
+                  <w:tcBorders>
+                    <w:top w:val="nil"/>
+                    <w:left w:val="nil"/>
+                    <w:bottom w:val="nil"/>
+                    <w:right w:val="nil"/>
+                  </w:tcBorders>
+                  <w:shd w:val="clear" w:color="auto" w:fill="auto"/>
+                  <w:noWrap/>
+                  <w:vAlign w:val="center"/>
+                  <w:hideMark/>
+                </w:tcPr>
+                <w:p>
+                  <w:pPr>
+                    <w:spacing w:after="0" w:line="240" w:lineRule="auto"/>
+                    <w:rPr>
+                      <w:rFonts w:ascii="Calibri" w:eastAsia="Times New Roman" w:hAnsi="Calibri" w:cs="Calibri"/>
+                      <w:color w:val="000000"/>
+                      <w:sz w:val="14"/>
+                      <w:szCs w:val="14"/>
+                      <w:lang w:eastAsia="en-GB"/>
+                    </w:rPr>
+                  </w:pPr>
+                  <w:proofErr w:type="spellStart"/>
+                  <w:r>
+                    <w:rPr>
+                      <w:rFonts w:ascii="Calibri" w:eastAsia="Times New Roman" w:hAnsi="Calibri" w:cs="Calibri"/>
+                      <w:color w:val="000000"/>
+                      <w:sz w:val="14"/>
+                      <w:lang w:eastAsia="en-GB"/>
+                    </w:rPr>
+                    <w:t>Sea_Ice</w:t>
+                  </w:r>
+                  <w:proofErr w:type="spellEnd"/>
+                </w:p>
+              </w:tc>
+              <w:tc>
+                <w:tcPr>
+                  <w:tcW w:w="1240" w:type="dxa"/>
+                  <w:tcBorders>
+                    <w:top w:val="nil"/>
+                    <w:left w:val="nil"/>
+                    <w:bottom w:val="nil"/>
+                    <w:right w:val="nil"/>
+                  </w:tcBorders>
+                  <w:shd w:val="clear" w:color="auto" w:fill="auto"/>
+                  <w:noWrap/>
+                  <w:vAlign w:val="center"/>
+                  <w:hideMark/>
+                </w:tcPr>
+                <w:p>
+                  <w:pPr>
+                    <w:spacing w:after="0" w:line="240" w:lineRule="auto"/>
+                    <w:rPr>
+                      <w:rFonts w:ascii="Calibri" w:eastAsia="Times New Roman" w:hAnsi="Calibri" w:cs="Calibri"/>
+                      <w:i/>
+                      <w:iCs/>
+                      <w:color w:val="000000"/>
+                      <w:sz w:val="14"/>
+                      <w:szCs w:val="14"/>
+                      <w:lang w:eastAsia="en-GB"/>
+                    </w:rPr>
+                  </w:pPr>
+                  <w:r>
+                    <w:rPr>
+                      <w:rFonts w:ascii="Calibri" w:eastAsia="Times New Roman" w:hAnsi="Calibri" w:cs="Calibri"/>
+                      <w:i/>
+                      <w:iCs/>
+                      <w:color w:val="000000"/>
+                      <w:sz w:val="14"/>
+                      <w:lang w:eastAsia="en-GB"/>
+                    </w:rPr>
+                    <w:t>None Loaded</w:t>
+                  </w:r>
+                </w:p>
+              </w:tc>
+            </w:tr>
+            <w:tr>
+              <w:trPr>
+                <w:trHeight w:hRule="exact" w:val="227"/>
+              </w:trPr>
+              <w:tc>
+                <w:tcPr>
+                  <w:tcW w:w="358" w:type="dxa"/>
+                  <w:tcBorders>
+                    <w:top w:val="nil"/>
+                    <w:left w:val="nil"/>
+                    <w:bottom w:val="nil"/>
+                    <w:right w:val="nil"/>
+                  </w:tcBorders>
+                  <w:shd w:val="clear" w:color="auto" w:fill="auto"/>
+                  <w:noWrap/>
+                  <w:vAlign w:val="center"/>
+                  <w:hideMark/>
+                </w:tcPr>
+                <w:p>
+                  <w:pPr>
+                    <w:spacing w:after="0" w:line="240" w:lineRule="auto"/>
+                    <w:jc w:val="right"/>
+                    <w:rPr>
+                      <w:rFonts w:ascii="Calibri" w:eastAsia="Times New Roman" w:hAnsi="Calibri" w:cs="Calibri"/>
+                      <w:color w:val="000000"/>
+                      <w:sz w:val="14"/>
+                      <w:szCs w:val="14"/>
+                      <w:lang w:eastAsia="en-GB"/>
+                    </w:rPr>
+                  </w:pPr>
+                  <w:r>
+                    <w:rPr>
+                      <w:rFonts w:ascii="Calibri" w:eastAsia="Times New Roman" w:hAnsi="Calibri" w:cs="Calibri"/>
+                      <w:color w:val="000000"/>
+                      <w:sz w:val="14"/>
+                      <w:lang w:eastAsia="en-GB"/>
+                    </w:rPr>
+                    <w:t>23</w:t>
+                  </w:r>
+                </w:p>
+              </w:tc>
+              <w:tc>
+                <w:tcPr>
+                  <w:tcW w:w="1640" w:type="dxa"/>
+                  <w:tcBorders>
+                    <w:top w:val="nil"/>
+                    <w:left w:val="nil"/>
+                    <w:bottom w:val="nil"/>
+                    <w:right w:val="nil"/>
+                  </w:tcBorders>
+                  <w:shd w:val="clear" w:color="auto" w:fill="auto"/>
+                  <w:noWrap/>
+                  <w:vAlign w:val="center"/>
+                  <w:hideMark/>
+                </w:tcPr>
+                <w:p>
+                  <w:pPr>
+                    <w:spacing w:after="0" w:line="240" w:lineRule="auto"/>
+                    <w:rPr>
+                      <w:rFonts w:ascii="Calibri" w:eastAsia="Times New Roman" w:hAnsi="Calibri" w:cs="Calibri"/>
+                      <w:color w:val="000000"/>
+                      <w:sz w:val="14"/>
+                      <w:szCs w:val="14"/>
+                      <w:lang w:eastAsia="en-GB"/>
+                    </w:rPr>
+                  </w:pPr>
+                  <w:proofErr w:type="spellStart"/>
+                  <w:r>
+                    <w:rPr>
+                      <w:rFonts w:ascii="Calibri" w:eastAsia="Times New Roman" w:hAnsi="Calibri" w:cs="Calibri"/>
+                      <w:color w:val="000000"/>
+                      <w:sz w:val="14"/>
+                      <w:lang w:eastAsia="en-GB"/>
+                    </w:rPr>
+                    <w:t>Internal_Waves</w:t>
+                  </w:r>
+                  <w:proofErr w:type="spellEnd"/>
+                </w:p>
+              </w:tc>
+              <w:tc>
+                <w:tcPr>
+                  <w:tcW w:w="1240" w:type="dxa"/>
+                  <w:tcBorders>
+                    <w:top w:val="nil"/>
+                    <w:left w:val="nil"/>
+                    <w:bottom w:val="nil"/>
+                    <w:right w:val="nil"/>
+                  </w:tcBorders>
+                  <w:shd w:val="clear" w:color="auto" w:fill="auto"/>
+                  <w:noWrap/>
+                  <w:vAlign w:val="center"/>
+                  <w:hideMark/>
+                </w:tcPr>
+                <w:p>
+                  <w:pPr>
+                    <w:spacing w:after="0" w:line="240" w:lineRule="auto"/>
+                    <w:rPr>
+                      <w:rFonts w:ascii="Calibri" w:eastAsia="Times New Roman" w:hAnsi="Calibri" w:cs="Calibri"/>
+                      <w:i/>
+                      <w:iCs/>
+                      <w:color w:val="000000"/>
+                      <w:sz w:val="14"/>
+                      <w:szCs w:val="14"/>
+                      <w:lang w:eastAsia="en-GB"/>
+                    </w:rPr>
+                  </w:pPr>
+                  <w:r>
+                    <w:rPr>
+                      <w:rFonts w:ascii="Calibri" w:eastAsia="Times New Roman" w:hAnsi="Calibri" w:cs="Calibri"/>
+                      <w:i/>
+                      <w:iCs/>
+                      <w:color w:val="000000"/>
+                      <w:sz w:val="14"/>
+                      <w:lang w:eastAsia="en-GB"/>
+                    </w:rPr>
+                    <w:t>Export only</w:t>
+                  </w:r>
+                </w:p>
+              </w:tc>
+            </w:tr>
+            <w:tr>
+              <w:trPr>
+                <w:trHeight w:hRule="exact" w:val="227"/>
+              </w:trPr>
+              <w:tc>
+                <w:tcPr>
+                  <w:tcW w:w="358" w:type="dxa"/>
+                  <w:tcBorders>
+                    <w:top w:val="nil"/>
+                    <w:left w:val="nil"/>
+                    <w:bottom w:val="nil"/>
+                    <w:right w:val="nil"/>
+                  </w:tcBorders>
+                  <w:shd w:val="clear" w:color="auto" w:fill="auto"/>
+                  <w:noWrap/>
+                  <w:vAlign w:val="center"/>
+                  <w:hideMark/>
+                </w:tcPr>
+                <w:p>
+                  <w:pPr>
+                    <w:spacing w:after="0" w:line="240" w:lineRule="auto"/>
+                    <w:jc w:val="right"/>
+                    <w:rPr>
+                      <w:rFonts w:ascii="Calibri" w:eastAsia="Times New Roman" w:hAnsi="Calibri" w:cs="Calibri"/>
+                      <w:color w:val="000000"/>
+                      <w:sz w:val="14"/>
+                      <w:szCs w:val="14"/>
+                      <w:lang w:eastAsia="en-GB"/>
+                    </w:rPr>
+                  </w:pPr>
+                  <w:r>
+                    <w:rPr>
+                      <w:rFonts w:ascii="Calibri" w:eastAsia="Times New Roman" w:hAnsi="Calibri" w:cs="Calibri"/>
+                      <w:color w:val="000000"/>
+                      <w:sz w:val="14"/>
+                      <w:lang w:eastAsia="en-GB"/>
+                    </w:rPr>
+                    <w:t>24</w:t>
+                  </w:r>
+                </w:p>
+              </w:tc>
+              <w:tc>
+                <w:tcPr>
+                  <w:tcW w:w="1640" w:type="dxa"/>
+                  <w:tcBorders>
+                    <w:top w:val="nil"/>
+                    <w:left w:val="nil"/>
+                    <w:bottom w:val="nil"/>
+                    <w:right w:val="nil"/>
+                  </w:tcBorders>
+                  <w:shd w:val="clear" w:color="auto" w:fill="auto"/>
+                  <w:noWrap/>
+                  <w:vAlign w:val="center"/>
+                  <w:hideMark/>
+                </w:tcPr>
+                <w:p>
+                  <w:pPr>
+                    <w:spacing w:after="0" w:line="240" w:lineRule="auto"/>
+                    <w:rPr>
+                      <w:rFonts w:ascii="Calibri" w:eastAsia="Times New Roman" w:hAnsi="Calibri" w:cs="Calibri"/>
+                      <w:color w:val="000000"/>
+                      <w:sz w:val="14"/>
+                      <w:szCs w:val="14"/>
+                      <w:lang w:eastAsia="en-GB"/>
+                    </w:rPr>
+                  </w:pPr>
+                  <w:r>
+                    <w:rPr>
+                      <w:rFonts w:ascii="Calibri" w:eastAsia="Times New Roman" w:hAnsi="Calibri" w:cs="Calibri"/>
+                      <w:color w:val="000000"/>
+                      <w:sz w:val="14"/>
+                      <w:lang w:eastAsia="en-GB"/>
+                    </w:rPr>
+                    <w:t>HOOD Update</w:t>
+                  </w:r>
+                </w:p>
+              </w:tc>
+              <w:tc>
+                <w:tcPr>
+                  <w:tcW w:w="1240" w:type="dxa"/>
+                  <w:tcBorders>
+                    <w:top w:val="nil"/>
+                    <w:left w:val="nil"/>
+                    <w:bottom w:val="nil"/>
+                    <w:right w:val="nil"/>
+                  </w:tcBorders>
+                  <w:shd w:val="clear" w:color="auto" w:fill="auto"/>
+                  <w:noWrap/>
+                  <w:vAlign w:val="center"/>
+                  <w:hideMark/>
+                </w:tcPr>
+                <w:p>
+                  <w:pPr>
+                    <w:spacing w:after="0" w:line="240" w:lineRule="auto"/>
+                    <w:rPr>
+                      <w:rFonts w:ascii="Calibri" w:eastAsia="Times New Roman" w:hAnsi="Calibri" w:cs="Calibri"/>
+                      <w:i/>
+                      <w:iCs/>
+                      <w:color w:val="000000"/>
+                      <w:sz w:val="14"/>
+                      <w:szCs w:val="14"/>
+                      <w:lang w:eastAsia="en-GB"/>
+                    </w:rPr>
+                  </w:pPr>
+                  <w:r>
+                    <w:rPr>
+                      <w:rFonts w:ascii="Calibri" w:eastAsia="Times New Roman" w:hAnsi="Calibri" w:cs="Calibri"/>
+                      <w:i/>
+                      <w:iCs/>
+                      <w:color w:val="000000"/>
+                      <w:sz w:val="14"/>
+                      <w:lang w:eastAsia="en-GB"/>
+                    </w:rPr>
+                    <w:t>Export only</w:t>
+                  </w:r>
+                </w:p>
+              </w:tc>
+            </w:tr>
+            <w:tr>
+              <w:trPr>
+                <w:trHeight w:hRule="exact" w:val="227"/>
+              </w:trPr>
+              <w:tc>
+                <w:tcPr>
+                  <w:tcW w:w="358" w:type="dxa"/>
+                  <w:tcBorders>
+                    <w:top w:val="nil"/>
+                    <w:left w:val="nil"/>
+                    <w:bottom w:val="nil"/>
+                    <w:right w:val="nil"/>
+                  </w:tcBorders>
+                  <w:shd w:val="clear" w:color="auto" w:fill="auto"/>
+                  <w:noWrap/>
+                  <w:vAlign w:val="center"/>
+                  <w:hideMark/>
+                </w:tcPr>
+                <w:p>
+                  <w:pPr>
+                    <w:spacing w:after="0" w:line="240" w:lineRule="auto"/>
+                    <w:jc w:val="right"/>
+                    <w:rPr>
+                      <w:rFonts w:ascii="Calibri" w:eastAsia="Times New Roman" w:hAnsi="Calibri" w:cs="Calibri"/>
+                      <w:color w:val="000000"/>
+                      <w:sz w:val="14"/>
+                      <w:szCs w:val="14"/>
+                      <w:lang w:eastAsia="en-GB"/>
+                    </w:rPr>
+                  </w:pPr>
+                  <w:r>
+                    <w:rPr>
+                      <w:rFonts w:ascii="Calibri" w:eastAsia="Times New Roman" w:hAnsi="Calibri" w:cs="Calibri"/>
+                      <w:color w:val="000000"/>
+                      <w:sz w:val="14"/>
+                      <w:lang w:eastAsia="en-GB"/>
+                    </w:rPr>
+                    <w:t>32</w:t>
+                  </w:r>
+                </w:p>
+              </w:tc>
+              <w:tc>
+                <w:tcPr>
+                  <w:tcW w:w="1640" w:type="dxa"/>
+                  <w:tcBorders>
+                    <w:top w:val="nil"/>
+                    <w:left w:val="nil"/>
+                    <w:bottom w:val="nil"/>
+                    <w:right w:val="nil"/>
+                  </w:tcBorders>
+                  <w:shd w:val="clear" w:color="auto" w:fill="auto"/>
+                  <w:noWrap/>
+                  <w:vAlign w:val="center"/>
+                  <w:hideMark/>
+                </w:tcPr>
+                <w:p>
+                  <w:pPr>
+                    <w:spacing w:after="0" w:line="240" w:lineRule="auto"/>
+                    <w:rPr>
+                      <w:rFonts w:ascii="Calibri" w:eastAsia="Times New Roman" w:hAnsi="Calibri" w:cs="Calibri"/>
+                      <w:color w:val="000000"/>
+                      <w:sz w:val="14"/>
+                      <w:szCs w:val="14"/>
+                      <w:lang w:eastAsia="en-GB"/>
+                    </w:rPr>
+                  </w:pPr>
+                  <w:r>
+                    <w:rPr>
+                      <w:rFonts w:ascii="Calibri" w:eastAsia="Times New Roman" w:hAnsi="Calibri" w:cs="Calibri"/>
+                      <w:color w:val="000000"/>
+                      <w:sz w:val="14"/>
+                      <w:lang w:eastAsia="en-GB"/>
+                    </w:rPr>
+                    <w:t>REMUS 100 ADCP</w:t>
+                  </w:r>
+                </w:p>
+              </w:tc>
+              <w:tc>
+                <w:tcPr>
+                  <w:tcW w:w="1240" w:type="dxa"/>
+                  <w:tcBorders>
+                    <w:top w:val="nil"/>
+                    <w:left w:val="nil"/>
+                    <w:bottom w:val="nil"/>
+                    <w:right w:val="nil"/>
+                  </w:tcBorders>
+                  <w:shd w:val="clear" w:color="auto" w:fill="auto"/>
+                  <w:noWrap/>
+                  <w:vAlign w:val="center"/>
+                  <w:hideMark/>
+                </w:tcPr>
+                <w:p>
+                  <w:pPr>
+                    <w:spacing w:after="0" w:line="240" w:lineRule="auto"/>
+                    <w:rPr>
+                      <w:rFonts w:ascii="Calibri" w:eastAsia="Times New Roman" w:hAnsi="Calibri" w:cs="Calibri"/>
+                      <w:i/>
+                      <w:iCs/>
+                      <w:color w:val="000000"/>
+                      <w:sz w:val="14"/>
+                      <w:szCs w:val="14"/>
+                      <w:lang w:eastAsia="en-GB"/>
+                    </w:rPr>
+                  </w:pPr>
+                  <w:r>
+                    <w:rPr>
+                      <w:rFonts w:ascii="Calibri" w:eastAsia="Times New Roman" w:hAnsi="Calibri" w:cs="Calibri"/>
+                      <w:i/>
+                      <w:iCs/>
+                      <w:color w:val="000000"/>
+                      <w:sz w:val="14"/>
+                      <w:lang w:eastAsia="en-GB"/>
+                    </w:rPr>
+                    <w:t>None Loaded</w:t>
+                  </w:r>
+                </w:p>
+              </w:tc>
+            </w:tr>
+            <w:tr>
+              <w:trPr>
+                <w:trHeight w:hRule="exact" w:val="227"/>
+              </w:trPr>
+              <w:tc>
+                <w:tcPr>
+                  <w:tcW w:w="358" w:type="dxa"/>
+                  <w:tcBorders>
+                    <w:top w:val="nil"/>
+                    <w:left w:val="nil"/>
+                    <w:bottom w:val="nil"/>
+                    <w:right w:val="nil"/>
+                  </w:tcBorders>
+                  <w:shd w:val="clear" w:color="auto" w:fill="auto"/>
+                  <w:noWrap/>
+                  <w:vAlign w:val="center"/>
+                  <w:hideMark/>
+                </w:tcPr>
+                <w:p>
+                  <w:pPr>
+                    <w:spacing w:after="0" w:line="240" w:lineRule="auto"/>
+                    <w:jc w:val="right"/>
+                    <w:rPr>
+                      <w:rFonts w:ascii="Calibri" w:eastAsia="Times New Roman" w:hAnsi="Calibri" w:cs="Calibri"/>
+                      <w:color w:val="000000"/>
+                      <w:sz w:val="14"/>
+                      <w:szCs w:val="14"/>
+                      <w:lang w:eastAsia="en-GB"/>
+                    </w:rPr>
+                  </w:pPr>
+                  <w:r>
+                    <w:rPr>
+                      <w:rFonts w:ascii="Calibri" w:eastAsia="Times New Roman" w:hAnsi="Calibri" w:cs="Calibri"/>
+                      <w:color w:val="000000"/>
+                      <w:sz w:val="14"/>
+                      <w:lang w:eastAsia="en-GB"/>
+                    </w:rPr>
+                    <w:t>26</w:t>
+                  </w:r>
+                </w:p>
+              </w:tc>
+              <w:tc>
+                <w:tcPr>
+                  <w:tcW w:w="1640" w:type="dxa"/>
+                  <w:tcBorders>
+                    <w:top w:val="nil"/>
+                    <w:left w:val="nil"/>
+                    <w:bottom w:val="nil"/>
+                    <w:right w:val="nil"/>
+                  </w:tcBorders>
+                  <w:shd w:val="clear" w:color="auto" w:fill="auto"/>
+                  <w:noWrap/>
+                  <w:vAlign w:val="center"/>
+                  <w:hideMark/>
+                </w:tcPr>
+                <w:p>
+                  <w:pPr>
+                    <w:spacing w:after="0" w:line="240" w:lineRule="auto"/>
+                    <w:rPr>
+                      <w:rFonts w:ascii="Calibri" w:eastAsia="Times New Roman" w:hAnsi="Calibri" w:cs="Calibri"/>
+                      <w:color w:val="000000"/>
+                      <w:sz w:val="14"/>
+                      <w:szCs w:val="14"/>
+                      <w:lang w:eastAsia="en-GB"/>
+                    </w:rPr>
+                  </w:pPr>
+                  <w:r>
+                    <w:rPr>
+                      <w:rFonts w:ascii="Calibri" w:eastAsia="Times New Roman" w:hAnsi="Calibri" w:cs="Calibri"/>
+                      <w:color w:val="000000"/>
+                      <w:sz w:val="14"/>
+                      <w:lang w:eastAsia="en-GB"/>
+                    </w:rPr>
+                    <w:t>ADCP</w:t>
+                  </w:r>
+                </w:p>
+              </w:tc>
+              <w:tc>
+                <w:tcPr>
+                  <w:tcW w:w="1240" w:type="dxa"/>
+                  <w:tcBorders>
+                    <w:top w:val="nil"/>
+                    <w:left w:val="nil"/>
+                    <w:bottom w:val="nil"/>
+                    <w:right w:val="nil"/>
+                  </w:tcBorders>
+                  <w:shd w:val="clear" w:color="auto" w:fill="auto"/>
+                  <w:noWrap/>
+                  <w:vAlign w:val="center"/>
+                  <w:hideMark/>
+                </w:tcPr>
+                <w:p>
+                  <w:pPr>
+                    <w:spacing w:after="0" w:line="240" w:lineRule="auto"/>
+                    <w:rPr>
+                      <w:rFonts w:ascii="Calibri" w:eastAsia="Times New Roman" w:hAnsi="Calibri" w:cs="Calibri"/>
+                      <w:color w:val="000000"/>
+                      <w:sz w:val="14"/>
+                      <w:szCs w:val="14"/>
+                      <w:lang w:eastAsia="en-GB"/>
+                    </w:rPr>
+                  </w:pPr>
+                  <w:r>
+                    <w:rPr>
+                      <w:rFonts w:ascii="Calibri" w:eastAsia="Times New Roman" w:hAnsi="Calibri" w:cs="Calibri"/>
+                      <w:color w:val="000000"/>
+                      <w:sz w:val="14"/>
+                      <w:lang w:eastAsia="en-GB"/>
+                    </w:rPr>
+                    <w:t>CSV</w:t>
+                  </w:r>
+                </w:p>
+              </w:tc>
+            </w:tr>
+            <w:tr>
+              <w:trPr>
+                <w:trHeight w:hRule="exact" w:val="227"/>
+              </w:trPr>
+              <w:tc>
+                <w:tcPr>
+                  <w:tcW w:w="358" w:type="dxa"/>
+                  <w:tcBorders>
+                    <w:top w:val="nil"/>
+                    <w:left w:val="nil"/>
+                    <w:bottom w:val="nil"/>
+                    <w:right w:val="nil"/>
+                  </w:tcBorders>
+                  <w:shd w:val="clear" w:color="auto" w:fill="auto"/>
+                  <w:noWrap/>
+                  <w:vAlign w:val="center"/>
+                  <w:hideMark/>
+                </w:tcPr>
+                <w:p>
+                  <w:pPr>
+                    <w:spacing w:after="0" w:line="240" w:lineRule="auto"/>
+                    <w:jc w:val="right"/>
+                    <w:rPr>
+                      <w:rFonts w:ascii="Calibri" w:eastAsia="Times New Roman" w:hAnsi="Calibri" w:cs="Calibri"/>
+                      <w:color w:val="000000"/>
+                      <w:sz w:val="14"/>
+                      <w:szCs w:val="14"/>
+                      <w:lang w:eastAsia="en-GB"/>
+                    </w:rPr>
+                  </w:pPr>
+                  <w:r>
+                    <w:rPr>
+                      <w:rFonts w:ascii="Calibri" w:eastAsia="Times New Roman" w:hAnsi="Calibri" w:cs="Calibri"/>
+                      <w:color w:val="000000"/>
+                      <w:sz w:val="14"/>
+                      <w:lang w:eastAsia="en-GB"/>
+                    </w:rPr>
+                    <w:t>27</w:t>
+                  </w:r>
+                </w:p>
+              </w:tc>
+              <w:tc>
+                <w:tcPr>
+                  <w:tcW w:w="1640" w:type="dxa"/>
+                  <w:tcBorders>
+                    <w:top w:val="nil"/>
+                    <w:left w:val="nil"/>
+                    <w:bottom w:val="nil"/>
+                    <w:right w:val="nil"/>
+                  </w:tcBorders>
+                  <w:shd w:val="clear" w:color="auto" w:fill="auto"/>
+                  <w:noWrap/>
+                  <w:vAlign w:val="center"/>
+                  <w:hideMark/>
+                </w:tcPr>
+                <w:p>
+                  <w:pPr>
+                    <w:spacing w:after="0" w:line="240" w:lineRule="auto"/>
+                    <w:rPr>
+                      <w:rFonts w:ascii="Calibri" w:eastAsia="Times New Roman" w:hAnsi="Calibri" w:cs="Calibri"/>
+                      <w:color w:val="000000"/>
+                      <w:sz w:val="14"/>
+                      <w:szCs w:val="14"/>
+                      <w:lang w:eastAsia="en-GB"/>
+                    </w:rPr>
+                  </w:pPr>
+                  <w:proofErr w:type="spellStart"/>
+                  <w:r>
+                    <w:rPr>
+                      <w:rFonts w:ascii="Calibri" w:eastAsia="Times New Roman" w:hAnsi="Calibri" w:cs="Calibri"/>
+                      <w:color w:val="000000"/>
+                      <w:sz w:val="14"/>
+                      <w:lang w:eastAsia="en-GB"/>
+                    </w:rPr>
+                    <w:t>Seasoar</w:t>
+                  </w:r>
+                  <w:proofErr w:type="spellEnd"/>
+                </w:p>
+              </w:tc>
+              <w:tc>
+                <w:tcPr>
+                  <w:tcW w:w="1240" w:type="dxa"/>
+                  <w:tcBorders>
+                    <w:top w:val="nil"/>
+                    <w:left w:val="nil"/>
+                    <w:bottom w:val="nil"/>
+                    <w:right w:val="nil"/>
+                  </w:tcBorders>
+                  <w:shd w:val="clear" w:color="auto" w:fill="auto"/>
+                  <w:noWrap/>
+                  <w:vAlign w:val="center"/>
+                  <w:hideMark/>
+                </w:tcPr>
+                <w:p>
+                  <w:pPr>
+                    <w:spacing w:after="0" w:line="240" w:lineRule="auto"/>
+                    <w:rPr>
+                      <w:rFonts w:ascii="Calibri" w:eastAsia="Times New Roman" w:hAnsi="Calibri" w:cs="Calibri"/>
+                      <w:i/>
+                      <w:iCs/>
+                      <w:color w:val="000000"/>
+                      <w:sz w:val="14"/>
+                      <w:szCs w:val="14"/>
+                      <w:lang w:eastAsia="en-GB"/>
+                    </w:rPr>
+                  </w:pPr>
+                  <w:r>
+                    <w:rPr>
+                      <w:rFonts w:ascii="Calibri" w:eastAsia="Times New Roman" w:hAnsi="Calibri" w:cs="Calibri"/>
+                      <w:i/>
+                      <w:iCs/>
+                      <w:color w:val="000000"/>
+                      <w:sz w:val="14"/>
+                      <w:lang w:eastAsia="en-GB"/>
+                    </w:rPr>
+                    <w:t>Export only</w:t>
+                  </w:r>
+                </w:p>
+              </w:tc>
+            </w:tr>
+            <w:tr>
+              <w:trPr>
+                <w:trHeight w:hRule="exact" w:val="227"/>
+              </w:trPr>
+              <w:tc>
+                <w:tcPr>
+                  <w:tcW w:w="358" w:type="dxa"/>
+                  <w:tcBorders>
+                    <w:top w:val="nil"/>
+                    <w:left w:val="nil"/>
+                    <w:bottom w:val="nil"/>
+                    <w:right w:val="nil"/>
+                  </w:tcBorders>
+                  <w:shd w:val="clear" w:color="auto" w:fill="auto"/>
+                  <w:noWrap/>
+                  <w:vAlign w:val="center"/>
+                  <w:hideMark/>
+                </w:tcPr>
+                <w:p>
+                  <w:pPr>
+                    <w:spacing w:after="0" w:line="240" w:lineRule="auto"/>
+                    <w:jc w:val="right"/>
+                    <w:rPr>
+                      <w:rFonts w:ascii="Calibri" w:eastAsia="Times New Roman" w:hAnsi="Calibri" w:cs="Calibri"/>
+                      <w:color w:val="000000"/>
+                      <w:sz w:val="14"/>
+                      <w:szCs w:val="14"/>
+                      <w:lang w:eastAsia="en-GB"/>
+                    </w:rPr>
+                  </w:pPr>
+                  <w:r>
+                    <w:rPr>
+                      <w:rFonts w:ascii="Calibri" w:eastAsia="Times New Roman" w:hAnsi="Calibri" w:cs="Calibri"/>
+                      <w:color w:val="000000"/>
+                      <w:sz w:val="14"/>
+                      <w:lang w:eastAsia="en-GB"/>
+                    </w:rPr>
+                    <w:t>30</w:t>
+                  </w:r>
+                </w:p>
+              </w:tc>
+              <w:tc>
+                <w:tcPr>
+                  <w:tcW w:w="1640" w:type="dxa"/>
+                  <w:tcBorders>
+                    <w:top w:val="nil"/>
+                    <w:left w:val="nil"/>
+                    <w:bottom w:val="nil"/>
+                    <w:right w:val="nil"/>
+                  </w:tcBorders>
+                  <w:shd w:val="clear" w:color="auto" w:fill="auto"/>
+                  <w:noWrap/>
+                  <w:vAlign w:val="center"/>
+                  <w:hideMark/>
+                </w:tcPr>
+                <w:p>
+                  <w:pPr>
+                    <w:spacing w:after="0" w:line="240" w:lineRule="auto"/>
+                    <w:rPr>
+                      <w:rFonts w:ascii="Calibri" w:eastAsia="Times New Roman" w:hAnsi="Calibri" w:cs="Calibri"/>
+                      <w:color w:val="000000"/>
+                      <w:sz w:val="14"/>
+                      <w:szCs w:val="14"/>
+                      <w:lang w:eastAsia="en-GB"/>
+                    </w:rPr>
+                  </w:pPr>
+                  <w:r>
+                    <w:rPr>
+                      <w:rFonts w:ascii="Calibri" w:eastAsia="Times New Roman" w:hAnsi="Calibri" w:cs="Calibri"/>
+                      <w:color w:val="000000"/>
+                      <w:sz w:val="14"/>
+                      <w:lang w:eastAsia="en-GB"/>
+                    </w:rPr>
+                    <w:t>AIS Shipping</w:t>
+                  </w:r>
+                </w:p>
+              </w:tc>
+              <w:tc>
+                <w:tcPr>
+                  <w:tcW w:w="1240" w:type="dxa"/>
+                  <w:tcBorders>
+                    <w:top w:val="nil"/>
+                    <w:left w:val="nil"/>
+                    <w:bottom w:val="nil"/>
+                    <w:right w:val="nil"/>
+                  </w:tcBorders>
+                  <w:shd w:val="clear" w:color="auto" w:fill="auto"/>
+                  <w:noWrap/>
+                  <w:vAlign w:val="center"/>
+                  <w:hideMark/>
+                </w:tcPr>
+                <w:p>
+                  <w:pPr>
+                    <w:spacing w:after="0" w:line="240" w:lineRule="auto"/>
+                    <w:rPr>
+                      <w:rFonts w:ascii="Calibri" w:eastAsia="Times New Roman" w:hAnsi="Calibri" w:cs="Calibri"/>
+                      <w:i/>
+                      <w:iCs/>
+                      <w:color w:val="000000"/>
+                      <w:sz w:val="14"/>
+                      <w:szCs w:val="14"/>
+                      <w:lang w:eastAsia="en-GB"/>
+                    </w:rPr>
+                  </w:pPr>
+                  <w:r>
+                    <w:rPr>
+                      <w:rFonts w:ascii="Calibri" w:eastAsia="Times New Roman" w:hAnsi="Calibri" w:cs="Calibri"/>
+                      <w:i/>
+                      <w:iCs/>
+                      <w:color w:val="000000"/>
+                      <w:sz w:val="14"/>
+                      <w:lang w:eastAsia="en-GB"/>
+                    </w:rPr>
+                    <w:t>Export only</w:t>
+                  </w:r>
+                </w:p>
+              </w:tc>
+            </w:tr>
+            <w:tr>
+              <w:trPr>
+                <w:trHeight w:hRule="exact" w:val="227"/>
+              </w:trPr>
+              <w:tc>
+                <w:tcPr>
+                  <w:tcW w:w="358" w:type="dxa"/>
+                  <w:tcBorders>
+                    <w:top w:val="nil"/>
+                    <w:left w:val="nil"/>
+                    <w:bottom w:val="nil"/>
+                    <w:right w:val="nil"/>
+                  </w:tcBorders>
+                  <w:shd w:val="clear" w:color="auto" w:fill="auto"/>
+                  <w:noWrap/>
+                  <w:vAlign w:val="center"/>
+                  <w:hideMark/>
+                </w:tcPr>
+                <w:p>
+                  <w:pPr>
+                    <w:spacing w:after="0" w:line="240" w:lineRule="auto"/>
+                    <w:jc w:val="right"/>
+                    <w:rPr>
+                      <w:rFonts w:ascii="Calibri" w:eastAsia="Times New Roman" w:hAnsi="Calibri" w:cs="Calibri"/>
+                      <w:color w:val="000000"/>
+                      <w:sz w:val="14"/>
+                      <w:szCs w:val="14"/>
+                      <w:lang w:eastAsia="en-GB"/>
+                    </w:rPr>
+                  </w:pPr>
+                  <w:r>
+                    <w:rPr>
+                      <w:rFonts w:ascii="Calibri" w:eastAsia="Times New Roman" w:hAnsi="Calibri" w:cs="Calibri"/>
+                      <w:color w:val="000000"/>
+                      <w:sz w:val="14"/>
+                      <w:lang w:eastAsia="en-GB"/>
+                    </w:rPr>
+                    <w:t>33</w:t>
+                  </w:r>
+                </w:p>
+              </w:tc>
+              <w:tc>
+                <w:tcPr>
+                  <w:tcW w:w="1640" w:type="dxa"/>
+                  <w:tcBorders>
+                    <w:top w:val="nil"/>
+                    <w:left w:val="nil"/>
+                    <w:bottom w:val="nil"/>
+                    <w:right w:val="nil"/>
+                  </w:tcBorders>
+                  <w:shd w:val="clear" w:color="auto" w:fill="auto"/>
+                  <w:noWrap/>
+                  <w:vAlign w:val="center"/>
+                  <w:hideMark/>
+                </w:tcPr>
+                <w:p>
+                  <w:pPr>
+                    <w:spacing w:after="0" w:line="240" w:lineRule="auto"/>
+                    <w:rPr>
+                      <w:rFonts w:ascii="Calibri" w:eastAsia="Times New Roman" w:hAnsi="Calibri" w:cs="Calibri"/>
+                      <w:color w:val="000000"/>
+                      <w:sz w:val="14"/>
+                      <w:szCs w:val="14"/>
+                      <w:lang w:eastAsia="en-GB"/>
+                    </w:rPr>
+                  </w:pPr>
+                  <w:r>
+                    <w:rPr>
+                      <w:rFonts w:ascii="Calibri" w:eastAsia="Times New Roman" w:hAnsi="Calibri" w:cs="Calibri"/>
+                      <w:color w:val="000000"/>
+                      <w:sz w:val="14"/>
+                      <w:lang w:eastAsia="en-GB"/>
+                    </w:rPr>
+                    <w:t>REMUS 600 ADCP</w:t>
+                  </w:r>
+                </w:p>
+              </w:tc>
+              <w:tc>
+                <w:tcPr>
+                  <w:tcW w:w="1240" w:type="dxa"/>
+                  <w:tcBorders>
+                    <w:top w:val="nil"/>
+                    <w:left w:val="nil"/>
+                    <w:bottom w:val="nil"/>
+                    <w:right w:val="nil"/>
+                  </w:tcBorders>
+                  <w:shd w:val="clear" w:color="auto" w:fill="auto"/>
+                  <w:noWrap/>
+                  <w:vAlign w:val="center"/>
+                  <w:hideMark/>
+                </w:tcPr>
+                <w:p>
+                  <w:pPr>
+                    <w:spacing w:after="0" w:line="240" w:lineRule="auto"/>
+                    <w:rPr>
+                      <w:rFonts w:ascii="Calibri" w:eastAsia="Times New Roman" w:hAnsi="Calibri" w:cs="Calibri"/>
+                      <w:i/>
+                      <w:iCs/>
+                      <w:color w:val="000000"/>
+                      <w:sz w:val="14"/>
+                      <w:szCs w:val="14"/>
+                      <w:lang w:eastAsia="en-GB"/>
+                    </w:rPr>
+                  </w:pPr>
+                  <w:r>
+                    <w:rPr>
+                      <w:rFonts w:ascii="Calibri" w:eastAsia="Times New Roman" w:hAnsi="Calibri" w:cs="Calibri"/>
+                      <w:i/>
+                      <w:iCs/>
+                      <w:color w:val="000000"/>
+                      <w:sz w:val="14"/>
+                      <w:lang w:eastAsia="en-GB"/>
+                    </w:rPr>
+                    <w:t>None Loaded</w:t>
+                  </w:r>
+                </w:p>
+              </w:tc>
+            </w:tr>
+            <w:tr>
+              <w:trPr>
+                <w:trHeight w:hRule="exact" w:val="227"/>
+              </w:trPr>
+              <w:tc>
+                <w:tcPr>
+                  <w:tcW w:w="358" w:type="dxa"/>
+                  <w:tcBorders>
+                    <w:top w:val="nil"/>
+                    <w:left w:val="nil"/>
+                    <w:bottom w:val="nil"/>
+                    <w:right w:val="nil"/>
+                  </w:tcBorders>
+                  <w:shd w:val="clear" w:color="auto" w:fill="auto"/>
+                  <w:noWrap/>
+                  <w:vAlign w:val="center"/>
+                  <w:hideMark/>
+                </w:tcPr>
+                <w:p>
+                  <w:pPr>
+                    <w:spacing w:after="0" w:line="240" w:lineRule="auto"/>
+                    <w:jc w:val="right"/>
+                    <w:rPr>
+                      <w:rFonts w:ascii="Calibri" w:eastAsia="Times New Roman" w:hAnsi="Calibri" w:cs="Calibri"/>
+                      <w:color w:val="000000"/>
+                      <w:sz w:val="14"/>
+                      <w:szCs w:val="14"/>
+                      <w:lang w:eastAsia="en-GB"/>
+                    </w:rPr>
+                  </w:pPr>
+                  <w:r>
+                    <w:rPr>
+                      <w:rFonts w:ascii="Calibri" w:eastAsia="Times New Roman" w:hAnsi="Calibri" w:cs="Calibri"/>
+                      <w:color w:val="000000"/>
+                      <w:sz w:val="14"/>
+                      <w:lang w:eastAsia="en-GB"/>
+                    </w:rPr>
+                    <w:t>34</w:t>
+                  </w:r>
+                </w:p>
+              </w:tc>
+              <w:tc>
+                <w:tcPr>
+                  <w:tcW w:w="1640" w:type="dxa"/>
+                  <w:tcBorders>
+                    <w:top w:val="nil"/>
+                    <w:left w:val="nil"/>
+                    <w:bottom w:val="nil"/>
+                    <w:right w:val="nil"/>
+                  </w:tcBorders>
+                  <w:shd w:val="clear" w:color="auto" w:fill="auto"/>
+                  <w:noWrap/>
+                  <w:vAlign w:val="center"/>
+                  <w:hideMark/>
+                </w:tcPr>
+                <w:p>
+                  <w:pPr>
+                    <w:spacing w:after="0" w:line="240" w:lineRule="auto"/>
+                    <w:rPr>
+                      <w:rFonts w:ascii="Calibri" w:eastAsia="Times New Roman" w:hAnsi="Calibri" w:cs="Calibri"/>
+                      <w:color w:val="000000"/>
+                      <w:sz w:val="14"/>
+                      <w:szCs w:val="14"/>
+                      <w:lang w:eastAsia="en-GB"/>
+                    </w:rPr>
+                  </w:pPr>
+                  <w:proofErr w:type="spellStart"/>
+                  <w:r>
+                    <w:rPr>
+                      <w:rFonts w:ascii="Calibri" w:eastAsia="Times New Roman" w:hAnsi="Calibri" w:cs="Calibri"/>
+                      <w:color w:val="000000"/>
+                      <w:sz w:val="14"/>
+                      <w:lang w:eastAsia="en-GB"/>
+                    </w:rPr>
+                    <w:t>MLO_Seabed_Contacts</w:t>
+                  </w:r>
+                  <w:proofErr w:type="spellEnd"/>
+                </w:p>
+              </w:tc>
+              <w:tc>
+                <w:tcPr>
+                  <w:tcW w:w="1240" w:type="dxa"/>
+                  <w:tcBorders>
+                    <w:top w:val="nil"/>
+                    <w:left w:val="nil"/>
+                    <w:bottom w:val="nil"/>
+                    <w:right w:val="nil"/>
+                  </w:tcBorders>
+                  <w:shd w:val="clear" w:color="auto" w:fill="auto"/>
+                  <w:noWrap/>
+                  <w:vAlign w:val="center"/>
+                  <w:hideMark/>
+                </w:tcPr>
+                <w:p>
+                  <w:pPr>
+                    <w:spacing w:after="0" w:line="240" w:lineRule="auto"/>
+                    <w:rPr>
+                      <w:rFonts w:ascii="Calibri" w:eastAsia="Times New Roman" w:hAnsi="Calibri" w:cs="Calibri"/>
+                      <w:color w:val="000000"/>
+                      <w:sz w:val="14"/>
+                      <w:szCs w:val="14"/>
+                      <w:lang w:eastAsia="en-GB"/>
+                    </w:rPr>
+                  </w:pPr>
+                  <w:r>
+                    <w:rPr>
+                      <w:rFonts w:ascii="Calibri" w:eastAsia="Times New Roman" w:hAnsi="Calibri" w:cs="Calibri"/>
+                      <w:color w:val="000000"/>
+                      <w:sz w:val="14"/>
+                      <w:lang w:eastAsia="en-GB"/>
+                    </w:rPr>
+                    <w:t>Forms</w:t>
+                  </w:r>
+                </w:p>
+              </w:tc>
+            </w:tr>
+            <w:tr>
+              <w:trPr>
+                <w:trHeight w:hRule="exact" w:val="227"/>
+              </w:trPr>
+              <w:tc>
+                <w:tcPr>
+                  <w:tcW w:w="358" w:type="dxa"/>
+                  <w:tcBorders>
+                    <w:top w:val="nil"/>
+                    <w:left w:val="nil"/>
+                    <w:bottom w:val="nil"/>
+                    <w:right w:val="nil"/>
+                  </w:tcBorders>
+                  <w:shd w:val="clear" w:color="auto" w:fill="auto"/>
+                  <w:noWrap/>
+                  <w:vAlign w:val="center"/>
+                  <w:hideMark/>
+                </w:tcPr>
+                <w:p>
+                  <w:pPr>
+                    <w:spacing w:after="0" w:line="240" w:lineRule="auto"/>
+                    <w:jc w:val="right"/>
+                    <w:rPr>
+                      <w:rFonts w:ascii="Calibri" w:eastAsia="Times New Roman" w:hAnsi="Calibri" w:cs="Calibri"/>
+                      <w:color w:val="000000"/>
+                      <w:sz w:val="14"/>
+                      <w:szCs w:val="14"/>
+                      <w:lang w:eastAsia="en-GB"/>
+                    </w:rPr>
+                  </w:pPr>
+                  <w:r>
+                    <w:rPr>
+                      <w:rFonts w:ascii="Calibri" w:eastAsia="Times New Roman" w:hAnsi="Calibri" w:cs="Calibri"/>
+                      <w:color w:val="000000"/>
+                      <w:sz w:val="14"/>
+                      <w:lang w:eastAsia="en-GB"/>
+                    </w:rPr>
+                    <w:t>38</w:t>
+                  </w:r>
+                </w:p>
+              </w:tc>
+              <w:tc>
+                <w:tcPr>
+                  <w:tcW w:w="1640" w:type="dxa"/>
+                  <w:tcBorders>
+                    <w:top w:val="nil"/>
+                    <w:left w:val="nil"/>
+                    <w:bottom w:val="nil"/>
+                    <w:right w:val="nil"/>
+                  </w:tcBorders>
+                  <w:shd w:val="clear" w:color="auto" w:fill="auto"/>
+                  <w:noWrap/>
+                  <w:vAlign w:val="center"/>
+                  <w:hideMark/>
+                </w:tcPr>
+                <w:p>
+                  <w:pPr>
+                    <w:spacing w:after="0" w:line="240" w:lineRule="auto"/>
+                    <w:rPr>
+                      <w:rFonts w:ascii="Calibri" w:eastAsia="Times New Roman" w:hAnsi="Calibri" w:cs="Calibri"/>
+                      <w:color w:val="000000"/>
+                      <w:sz w:val="14"/>
+                      <w:szCs w:val="14"/>
+                      <w:lang w:eastAsia="en-GB"/>
+                    </w:rPr>
+                  </w:pPr>
+                  <w:r>
+                    <w:rPr>
+                      <w:rFonts w:ascii="Calibri" w:eastAsia="Times New Roman" w:hAnsi="Calibri" w:cs="Calibri"/>
+                      <w:color w:val="000000"/>
+                      <w:sz w:val="14"/>
+                      <w:lang w:eastAsia="en-GB"/>
+                    </w:rPr>
+                    <w:t>Float</w:t>
+                  </w:r>
+                </w:p>
+              </w:tc>
+              <w:tc>
+                <w:tcPr>
+                  <w:tcW w:w="1240" w:type="dxa"/>
+                  <w:tcBorders>
+                    <w:top w:val="nil"/>
+                    <w:left w:val="nil"/>
+                    <w:bottom w:val="nil"/>
+                    <w:right w:val="nil"/>
+                  </w:tcBorders>
+                  <w:shd w:val="clear" w:color="auto" w:fill="auto"/>
+                  <w:noWrap/>
+                  <w:vAlign w:val="center"/>
+                  <w:hideMark/>
+                </w:tcPr>
+                <w:p>
+                  <w:pPr>
+                    <w:spacing w:after="0" w:line="240" w:lineRule="auto"/>
+                    <w:rPr>
+                      <w:rFonts w:ascii="Calibri" w:eastAsia="Times New Roman" w:hAnsi="Calibri" w:cs="Calibri"/>
+                      <w:color w:val="000000"/>
+                      <w:sz w:val="14"/>
+                      <w:szCs w:val="14"/>
+                      <w:lang w:eastAsia="en-GB"/>
+                    </w:rPr>
+                  </w:pPr>
+                  <w:r>
+                    <w:rPr>
+                      <w:rFonts w:ascii="Calibri" w:eastAsia="Times New Roman" w:hAnsi="Calibri" w:cs="Calibri"/>
+                      <w:color w:val="000000"/>
+                      <w:sz w:val="14"/>
+                      <w:lang w:eastAsia="en-GB"/>
+                    </w:rPr>
+                    <w:t>SERD</w:t>
+                  </w:r>
+                </w:p>
+              </w:tc>
+            </w:tr>
+            <w:tr>
+              <w:trPr>
+                <w:trHeight w:hRule="exact" w:val="227"/>
+              </w:trPr>
+              <w:tc>
+                <w:tcPr>
+                  <w:tcW w:w="358" w:type="dxa"/>
+                  <w:tcBorders>
+                    <w:top w:val="nil"/>
+                    <w:left w:val="nil"/>
+                    <w:bottom w:val="nil"/>
+                    <w:right w:val="nil"/>
+                  </w:tcBorders>
+                  <w:shd w:val="clear" w:color="auto" w:fill="auto"/>
+                  <w:noWrap/>
+                  <w:vAlign w:val="center"/>
+                  <w:hideMark/>
+                </w:tcPr>
+                <w:p>
+                  <w:pPr>
+                    <w:spacing w:after="0" w:line="240" w:lineRule="auto"/>
+                    <w:jc w:val="right"/>
+                    <w:rPr>
+                      <w:rFonts w:ascii="Calibri" w:eastAsia="Times New Roman" w:hAnsi="Calibri" w:cs="Calibri"/>
+                      <w:color w:val="000000"/>
+                      <w:sz w:val="14"/>
+                      <w:szCs w:val="14"/>
+                      <w:lang w:eastAsia="en-GB"/>
+                    </w:rPr>
+                  </w:pPr>
+                  <w:r>
+                    <w:rPr>
+                      <w:rFonts w:ascii="Calibri" w:eastAsia="Times New Roman" w:hAnsi="Calibri" w:cs="Calibri"/>
+                      <w:color w:val="000000"/>
+                      <w:sz w:val="14"/>
+                      <w:lang w:eastAsia="en-GB"/>
+                    </w:rPr>
+                    <w:t>35</w:t>
+                  </w:r>
+                </w:p>
+              </w:tc>
+              <w:tc>
+                <w:tcPr>
+                  <w:tcW w:w="1640" w:type="dxa"/>
+                  <w:tcBorders>
+                    <w:top w:val="nil"/>
+                    <w:left w:val="nil"/>
+                    <w:bottom w:val="nil"/>
+                    <w:right w:val="nil"/>
+                  </w:tcBorders>
+                  <w:shd w:val="clear" w:color="auto" w:fill="auto"/>
+                  <w:noWrap/>
+                  <w:vAlign w:val="center"/>
+                  <w:hideMark/>
+                </w:tcPr>
+                <w:p>
+                  <w:pPr>
+                    <w:spacing w:after="0" w:line="240" w:lineRule="auto"/>
+                    <w:rPr>
+                      <w:rFonts w:ascii="Calibri" w:eastAsia="Times New Roman" w:hAnsi="Calibri" w:cs="Calibri"/>
+                      <w:color w:val="000000"/>
+                      <w:sz w:val="14"/>
+                      <w:szCs w:val="14"/>
+                      <w:lang w:eastAsia="en-GB"/>
+                    </w:rPr>
+                  </w:pPr>
+                  <w:r>
+                    <w:rPr>
+                      <w:rFonts w:ascii="Calibri" w:eastAsia="Times New Roman" w:hAnsi="Calibri" w:cs="Calibri"/>
+                      <w:color w:val="000000"/>
+                      <w:sz w:val="14"/>
+                      <w:lang w:eastAsia="en-GB"/>
+                    </w:rPr>
+                    <w:t>Sonar_2115</w:t>
+                  </w:r>
+                </w:p>
+              </w:tc>
+              <w:tc>
+                <w:tcPr>
+                  <w:tcW w:w="1240" w:type="dxa"/>
+                  <w:tcBorders>
+                    <w:top w:val="nil"/>
+                    <w:left w:val="nil"/>
+                    <w:bottom w:val="nil"/>
+                    <w:right w:val="nil"/>
+                  </w:tcBorders>
+                  <w:shd w:val="clear" w:color="auto" w:fill="auto"/>
+                  <w:noWrap/>
+                  <w:vAlign w:val="center"/>
+                  <w:hideMark/>
+                </w:tcPr>
+                <w:p>
+                  <w:pPr>
+                    <w:spacing w:after="0" w:line="240" w:lineRule="auto"/>
+                    <w:rPr>
+                      <w:rFonts w:ascii="Calibri" w:eastAsia="Times New Roman" w:hAnsi="Calibri" w:cs="Calibri"/>
+                      <w:color w:val="000000"/>
+                      <w:sz w:val="14"/>
+                      <w:szCs w:val="14"/>
+                      <w:lang w:eastAsia="en-GB"/>
+                    </w:rPr>
+                  </w:pPr>
+                  <w:r>
+                    <w:rPr>
+                      <w:rFonts w:ascii="Calibri" w:eastAsia="Times New Roman" w:hAnsi="Calibri" w:cs="Calibri"/>
+                      <w:color w:val="000000"/>
+                      <w:sz w:val="14"/>
+                      <w:lang w:eastAsia="en-GB"/>
+                    </w:rPr>
+                    <w:t>CSV</w:t>
+                  </w:r>
+                </w:p>
+              </w:tc>
+            </w:tr>
+            <w:tr>
+              <w:trPr>
+                <w:trHeight w:hRule="exact" w:val="227"/>
+              </w:trPr>
+              <w:tc>
+                <w:tcPr>
+                  <w:tcW w:w="358" w:type="dxa"/>
+                  <w:tcBorders>
+                    <w:top w:val="nil"/>
+                    <w:left w:val="nil"/>
+                    <w:bottom w:val="nil"/>
+                    <w:right w:val="nil"/>
+                  </w:tcBorders>
+                  <w:shd w:val="clear" w:color="auto" w:fill="auto"/>
+                  <w:noWrap/>
+                  <w:vAlign w:val="center"/>
+                  <w:hideMark/>
+                </w:tcPr>
+                <w:p>
+                  <w:pPr>
+                    <w:spacing w:after="0" w:line="240" w:lineRule="auto"/>
+                    <w:jc w:val="right"/>
+                    <w:rPr>
+                      <w:rFonts w:ascii="Calibri" w:eastAsia="Times New Roman" w:hAnsi="Calibri" w:cs="Calibri"/>
+                      <w:color w:val="000000"/>
+                      <w:sz w:val="14"/>
+                      <w:szCs w:val="14"/>
+                      <w:lang w:eastAsia="en-GB"/>
+                    </w:rPr>
+                  </w:pPr>
+                  <w:r>
+                    <w:rPr>
+                      <w:rFonts w:ascii="Calibri" w:eastAsia="Times New Roman" w:hAnsi="Calibri" w:cs="Calibri"/>
+                      <w:color w:val="000000"/>
+                      <w:sz w:val="14"/>
+                      <w:lang w:eastAsia="en-GB"/>
+                    </w:rPr>
+                    <w:t>36</w:t>
+                  </w:r>
+                </w:p>
+              </w:tc>
+              <w:tc>
+                <w:tcPr>
+                  <w:tcW w:w="1640" w:type="dxa"/>
+                  <w:tcBorders>
+                    <w:top w:val="nil"/>
+                    <w:left w:val="nil"/>
+                    <w:bottom w:val="nil"/>
+                    <w:right w:val="nil"/>
+                  </w:tcBorders>
+                  <w:shd w:val="clear" w:color="auto" w:fill="auto"/>
+                  <w:noWrap/>
+                  <w:vAlign w:val="center"/>
+                  <w:hideMark/>
+                </w:tcPr>
+                <w:p>
+                  <w:pPr>
+                    <w:spacing w:after="0" w:line="240" w:lineRule="auto"/>
+                    <w:rPr>
+                      <w:rFonts w:ascii="Calibri" w:eastAsia="Times New Roman" w:hAnsi="Calibri" w:cs="Calibri"/>
+                      <w:color w:val="000000"/>
+                      <w:sz w:val="14"/>
+                      <w:szCs w:val="14"/>
+                      <w:lang w:eastAsia="en-GB"/>
+                    </w:rPr>
+                  </w:pPr>
+                  <w:r>
+                    <w:rPr>
+                      <w:rFonts w:ascii="Calibri" w:eastAsia="Times New Roman" w:hAnsi="Calibri" w:cs="Calibri"/>
+                      <w:color w:val="000000"/>
+                      <w:sz w:val="14"/>
+                      <w:lang w:eastAsia="en-GB"/>
+                    </w:rPr>
+                    <w:t>PAM</w:t>
+                  </w:r>
+                </w:p>
+              </w:tc>
+              <w:tc>
+                <w:tcPr>
+                  <w:tcW w:w="1240" w:type="dxa"/>
+                  <w:tcBorders>
+                    <w:top w:val="nil"/>
+                    <w:left w:val="nil"/>
+                    <w:bottom w:val="nil"/>
+                    <w:right w:val="nil"/>
+                  </w:tcBorders>
+                  <w:shd w:val="clear" w:color="auto" w:fill="auto"/>
+                  <w:noWrap/>
+                  <w:vAlign w:val="center"/>
+                  <w:hideMark/>
+                </w:tcPr>
+                <w:p>
+                  <w:pPr>
+                    <w:spacing w:after="0" w:line="240" w:lineRule="auto"/>
+                    <w:rPr>
+                      <w:rFonts w:ascii="Calibri" w:eastAsia="Times New Roman" w:hAnsi="Calibri" w:cs="Calibri"/>
+                      <w:i/>
+                      <w:iCs/>
+                      <w:color w:val="000000"/>
+                      <w:sz w:val="14"/>
+                      <w:szCs w:val="14"/>
+                      <w:lang w:eastAsia="en-GB"/>
+                    </w:rPr>
+                  </w:pPr>
+                  <w:r>
+                    <w:rPr>
+                      <w:rFonts w:ascii="Calibri" w:eastAsia="Times New Roman" w:hAnsi="Calibri" w:cs="Calibri"/>
+                      <w:i/>
+                      <w:iCs/>
+                      <w:color w:val="000000"/>
+                      <w:sz w:val="14"/>
+                      <w:lang w:eastAsia="en-GB"/>
+                    </w:rPr>
+                    <w:t>None Loaded</w:t>
+                  </w:r>
+                </w:p>
+              </w:tc>
+            </w:tr>
+            <w:tr>
+              <w:trPr>
+                <w:trHeight w:hRule="exact" w:val="227"/>
+              </w:trPr>
+              <w:tc>
+                <w:tcPr>
+                  <w:tcW w:w="358" w:type="dxa"/>
+                  <w:tcBorders>
+                    <w:top w:val="nil"/>
+                    <w:left w:val="nil"/>
+                    <w:bottom w:val="nil"/>
+                    <w:right w:val="nil"/>
+                  </w:tcBorders>
+                  <w:shd w:val="clear" w:color="auto" w:fill="auto"/>
+                  <w:noWrap/>
+                  <w:vAlign w:val="center"/>
+                  <w:hideMark/>
+                </w:tcPr>
+                <w:p>
+                  <w:pPr>
+                    <w:spacing w:after="0" w:line="240" w:lineRule="auto"/>
+                    <w:jc w:val="right"/>
+                    <w:rPr>
+                      <w:rFonts w:ascii="Calibri" w:eastAsia="Times New Roman" w:hAnsi="Calibri" w:cs="Calibri"/>
+                      <w:color w:val="000000"/>
+                      <w:sz w:val="14"/>
+                      <w:szCs w:val="14"/>
+                      <w:lang w:eastAsia="en-GB"/>
+                    </w:rPr>
+                  </w:pPr>
+                  <w:r>
+                    <w:rPr>
+                      <w:rFonts w:ascii="Calibri" w:eastAsia="Times New Roman" w:hAnsi="Calibri" w:cs="Calibri"/>
+                      <w:color w:val="000000"/>
+                      <w:sz w:val="14"/>
+                      <w:lang w:eastAsia="en-GB"/>
+                    </w:rPr>
+                    <w:t>37</w:t>
+                  </w:r>
+                </w:p>
+              </w:tc>
+              <w:tc>
+                <w:tcPr>
+                  <w:tcW w:w="1640" w:type="dxa"/>
+                  <w:tcBorders>
+                    <w:top w:val="nil"/>
+                    <w:left w:val="nil"/>
+                    <w:bottom w:val="nil"/>
+                    <w:right w:val="nil"/>
+                  </w:tcBorders>
+                  <w:shd w:val="clear" w:color="auto" w:fill="auto"/>
+                  <w:noWrap/>
+                  <w:vAlign w:val="center"/>
+                  <w:hideMark/>
+                </w:tcPr>
+                <w:p>
+                  <w:pPr>
+                    <w:spacing w:after="0" w:line="240" w:lineRule="auto"/>
+                    <w:rPr>
+                      <w:rFonts w:ascii="Calibri" w:eastAsia="Times New Roman" w:hAnsi="Calibri" w:cs="Calibri"/>
+                      <w:color w:val="000000"/>
+                      <w:sz w:val="14"/>
+                      <w:szCs w:val="14"/>
+                      <w:lang w:eastAsia="en-GB"/>
+                    </w:rPr>
+                  </w:pPr>
+                  <w:proofErr w:type="spellStart"/>
+                  <w:r>
+                    <w:rPr>
+                      <w:rFonts w:ascii="Calibri" w:eastAsia="Times New Roman" w:hAnsi="Calibri" w:cs="Calibri"/>
+                      <w:color w:val="000000"/>
+                      <w:sz w:val="14"/>
+                      <w:lang w:eastAsia="en-GB"/>
+                    </w:rPr>
+                    <w:t>Ecopuck</w:t>
+                  </w:r>
+                  <w:proofErr w:type="spellEnd"/>
+                </w:p>
+              </w:tc>
+              <w:tc>
+                <w:tcPr>
+                  <w:tcW w:w="1240" w:type="dxa"/>
+                  <w:tcBorders>
+                    <w:top w:val="nil"/>
+                    <w:left w:val="nil"/>
+                    <w:bottom w:val="nil"/>
+                    <w:right w:val="nil"/>
+                  </w:tcBorders>
+                  <w:shd w:val="clear" w:color="auto" w:fill="auto"/>
+                  <w:noWrap/>
+                  <w:vAlign w:val="center"/>
+                  <w:hideMark/>
+                </w:tcPr>
+                <w:p>
+                  <w:pPr>
+                    <w:spacing w:after="0" w:line="240" w:lineRule="auto"/>
+                    <w:rPr>
+                      <w:rFonts w:ascii="Calibri" w:eastAsia="Times New Roman" w:hAnsi="Calibri" w:cs="Calibri"/>
+                      <w:i/>
+                      <w:iCs/>
+                      <w:color w:val="000000"/>
+                      <w:sz w:val="14"/>
+                      <w:szCs w:val="14"/>
+                      <w:lang w:eastAsia="en-GB"/>
+                    </w:rPr>
+                  </w:pPr>
+                  <w:r>
+                    <w:rPr>
+                      <w:rFonts w:ascii="Calibri" w:eastAsia="Times New Roman" w:hAnsi="Calibri" w:cs="Calibri"/>
+                      <w:i/>
+                      <w:iCs/>
+                      <w:color w:val="000000"/>
+                      <w:sz w:val="14"/>
+                      <w:lang w:eastAsia="en-GB"/>
+                    </w:rPr>
+                    <w:t>None Loaded</w:t>
+                  </w:r>
+                </w:p>
+              </w:tc>
+            </w:tr>
+            <w:tr>
+              <w:trPr>
+                <w:trHeight w:hRule="exact" w:val="227"/>
+              </w:trPr>
+              <w:tc>
+                <w:tcPr>
+                  <w:tcW w:w="358" w:type="dxa"/>
+                  <w:tcBorders>
+                    <w:top w:val="nil"/>
+                    <w:left w:val="nil"/>
+                    <w:bottom w:val="nil"/>
+                    <w:right w:val="nil"/>
+                  </w:tcBorders>
+                  <w:shd w:val="clear" w:color="auto" w:fill="auto"/>
+                  <w:noWrap/>
+                  <w:vAlign w:val="center"/>
+                </w:tcPr>
+                <w:p>
+                  <w:pPr>
+                    <w:spacing w:after="0" w:line="240" w:lineRule="auto"/>
+                    <w:jc w:val="right"/>
+                    <w:rPr>
+                      <w:rFonts w:ascii="Calibri" w:eastAsia="Times New Roman" w:hAnsi="Calibri" w:cs="Calibri"/>
+                      <w:color w:val="000000"/>
+                      <w:sz w:val="14"/>
+                      <w:lang w:eastAsia="en-GB"/>
+                    </w:rPr>
+                  </w:pPr>
+                </w:p>
+              </w:tc>
+              <w:tc>
+                <w:tcPr>
+                  <w:tcW w:w="1640" w:type="dxa"/>
+                  <w:tcBorders>
+                    <w:top w:val="nil"/>
+                    <w:left w:val="nil"/>
+                    <w:bottom w:val="nil"/>
+                    <w:right w:val="nil"/>
+                  </w:tcBorders>
+                  <w:shd w:val="clear" w:color="auto" w:fill="auto"/>
+                  <w:noWrap/>
+                  <w:vAlign w:val="center"/>
+                </w:tcPr>
+                <w:p>
+                  <w:pPr>
+                    <w:spacing w:after="0" w:line="240" w:lineRule="auto"/>
+                    <w:rPr>
+                      <w:rFonts w:ascii="Calibri" w:eastAsia="Times New Roman" w:hAnsi="Calibri" w:cs="Calibri"/>
+                      <w:color w:val="000000"/>
+                      <w:sz w:val="14"/>
+                      <w:lang w:eastAsia="en-GB"/>
+                    </w:rPr>
+                  </w:pPr>
+                </w:p>
+              </w:tc>
+              <w:tc>
+                <w:tcPr>
+                  <w:tcW w:w="1240" w:type="dxa"/>
+                  <w:tcBorders>
+                    <w:top w:val="nil"/>
+                    <w:left w:val="nil"/>
+                    <w:bottom w:val="nil"/>
+                    <w:right w:val="nil"/>
+                  </w:tcBorders>
+                  <w:shd w:val="clear" w:color="auto" w:fill="auto"/>
+                  <w:noWrap/>
+                  <w:vAlign w:val="center"/>
+                </w:tcPr>
+                <w:p>
+                  <w:pPr>
+                    <w:spacing w:after="0" w:line="240" w:lineRule="auto"/>
+                    <w:rPr>
+                      <w:rFonts w:ascii="Calibri" w:eastAsia="Times New Roman" w:hAnsi="Calibri" w:cs="Calibri"/>
+                      <w:i/>
+                      <w:iCs/>
+                      <w:color w:val="000000"/>
+                      <w:sz w:val="14"/>
+                      <w:lang w:eastAsia="en-GB"/>
+                    </w:rPr>
+                  </w:pPr>
+                </w:p>
+              </w:tc>
+            </w:tr>
+          </w:tbl>
+          <w:p>
+            <w:pPr>
+              <w:rPr>
+                <w:sz w:val="18"/>
+                <w:szCs w:val="18"/>
+              </w:rPr>
+            </w:pPr>
+            <w:bookmarkStart w:id="1" w:name="_GoBack"/>
+            <w:bookmarkEnd w:id="1"/>
           </w:p>
         </w:tc>
         <w:tc>
@@ -11646,7 +15821,7 @@
         <w:tc>
           <w:tcPr>
             <w:tcW w:w="419" w:type="dxa"/>
-            <w:shd w:val="clear" w:color="auto" w:fill="FFFFFF" w:themeFill="background1"/>
+            <w:shd w:val="clear" w:color="auto" w:fill="D9D9D9" w:themeFill="background1" w:themeFillShade="D9"/>
           </w:tcPr>
           <w:p>
             <w:pPr>
@@ -11674,7 +15849,7 @@
         <w:tc>
           <w:tcPr>
             <w:tcW w:w="5836" w:type="dxa"/>
-            <w:shd w:val="clear" w:color="auto" w:fill="FFFFFF" w:themeFill="background1"/>
+            <w:shd w:val="clear" w:color="auto" w:fill="D9D9D9" w:themeFill="background1" w:themeFillShade="D9"/>
           </w:tcPr>
           <w:p>
             <w:pPr>
@@ -11695,7 +15870,7 @@
         <w:tc>
           <w:tcPr>
             <w:tcW w:w="1107" w:type="dxa"/>
-            <w:shd w:val="clear" w:color="auto" w:fill="FFFFFF" w:themeFill="background1"/>
+            <w:shd w:val="clear" w:color="auto" w:fill="D9D9D9" w:themeFill="background1" w:themeFillShade="D9"/>
           </w:tcPr>
           <w:p>
             <w:pPr>
@@ -11717,7 +15892,7 @@
         <w:tc>
           <w:tcPr>
             <w:tcW w:w="1230" w:type="dxa"/>
-            <w:shd w:val="clear" w:color="auto" w:fill="FFFFFF" w:themeFill="background1"/>
+            <w:shd w:val="clear" w:color="auto" w:fill="D9D9D9" w:themeFill="background1" w:themeFillShade="D9"/>
           </w:tcPr>
           <w:p>
             <w:pPr>
@@ -11738,7 +15913,7 @@
         <w:tc>
           <w:tcPr>
             <w:tcW w:w="2938" w:type="dxa"/>
-            <w:shd w:val="clear" w:color="auto" w:fill="FFFFFF" w:themeFill="background1"/>
+            <w:shd w:val="clear" w:color="auto" w:fill="D9D9D9" w:themeFill="background1" w:themeFillShade="D9"/>
           </w:tcPr>
           <w:p>
             <w:pPr>
@@ -11848,7 +16023,7 @@
         <w:tc>
           <w:tcPr>
             <w:tcW w:w="867" w:type="dxa"/>
-            <w:shd w:val="clear" w:color="auto" w:fill="FFFFFF" w:themeFill="background1"/>
+            <w:shd w:val="clear" w:color="auto" w:fill="D9D9D9" w:themeFill="background1" w:themeFillShade="D9"/>
           </w:tcPr>
           <w:p>
             <w:pPr>
@@ -11862,15 +16037,22 @@
         <w:tc>
           <w:tcPr>
             <w:tcW w:w="2150" w:type="dxa"/>
-            <w:shd w:val="clear" w:color="auto" w:fill="FFFFFF" w:themeFill="background1"/>
-          </w:tcPr>
-          <w:p>
-            <w:pPr>
-              <w:rPr>
-                <w:sz w:val="18"/>
-                <w:szCs w:val="18"/>
-              </w:rPr>
-            </w:pPr>
+            <w:shd w:val="clear" w:color="auto" w:fill="D9D9D9" w:themeFill="background1" w:themeFillShade="D9"/>
+          </w:tcPr>
+          <w:p>
+            <w:pPr>
+              <w:rPr>
+                <w:sz w:val="18"/>
+                <w:szCs w:val="18"/>
+              </w:rPr>
+            </w:pPr>
+            <w:r>
+              <w:rPr>
+                <w:sz w:val="18"/>
+                <w:szCs w:val="18"/>
+              </w:rPr>
+              <w:t>Implemented</w:t>
+            </w:r>
           </w:p>
         </w:tc>
       </w:tr>
@@ -12513,7 +16695,7 @@
         <w:tc>
           <w:tcPr>
             <w:tcW w:w="419" w:type="dxa"/>
-            <w:shd w:val="clear" w:color="auto" w:fill="FFFFFF" w:themeFill="background1"/>
+            <w:shd w:val="clear" w:color="auto" w:fill="D9D9D9" w:themeFill="background1" w:themeFillShade="D9"/>
           </w:tcPr>
           <w:p>
             <w:pPr>
@@ -12541,7 +16723,7 @@
         <w:tc>
           <w:tcPr>
             <w:tcW w:w="5836" w:type="dxa"/>
-            <w:shd w:val="clear" w:color="auto" w:fill="FFFFFF" w:themeFill="background1"/>
+            <w:shd w:val="clear" w:color="auto" w:fill="D9D9D9" w:themeFill="background1" w:themeFillShade="D9"/>
           </w:tcPr>
           <w:p>
             <w:pPr>
@@ -12569,7 +16751,7 @@
         <w:tc>
           <w:tcPr>
             <w:tcW w:w="1107" w:type="dxa"/>
-            <w:shd w:val="clear" w:color="auto" w:fill="FFFFFF" w:themeFill="background1"/>
+            <w:shd w:val="clear" w:color="auto" w:fill="D9D9D9" w:themeFill="background1" w:themeFillShade="D9"/>
           </w:tcPr>
           <w:p>
             <w:pPr>
@@ -12591,7 +16773,7 @@
         <w:tc>
           <w:tcPr>
             <w:tcW w:w="1230" w:type="dxa"/>
-            <w:shd w:val="clear" w:color="auto" w:fill="FFFFFF" w:themeFill="background1"/>
+            <w:shd w:val="clear" w:color="auto" w:fill="D9D9D9" w:themeFill="background1" w:themeFillShade="D9"/>
           </w:tcPr>
           <w:p>
             <w:pPr>
@@ -12612,7 +16794,7 @@
         <w:tc>
           <w:tcPr>
             <w:tcW w:w="2938" w:type="dxa"/>
-            <w:shd w:val="clear" w:color="auto" w:fill="FFFFFF" w:themeFill="background1"/>
+            <w:shd w:val="clear" w:color="auto" w:fill="D9D9D9" w:themeFill="background1" w:themeFillShade="D9"/>
           </w:tcPr>
           <w:p>
             <w:pPr>
@@ -12633,7 +16815,7 @@
         <w:tc>
           <w:tcPr>
             <w:tcW w:w="867" w:type="dxa"/>
-            <w:shd w:val="clear" w:color="auto" w:fill="FFFFFF" w:themeFill="background1"/>
+            <w:shd w:val="clear" w:color="auto" w:fill="D9D9D9" w:themeFill="background1" w:themeFillShade="D9"/>
           </w:tcPr>
           <w:p>
             <w:pPr>
@@ -12647,15 +16829,22 @@
         <w:tc>
           <w:tcPr>
             <w:tcW w:w="2150" w:type="dxa"/>
-            <w:shd w:val="clear" w:color="auto" w:fill="FFFFFF" w:themeFill="background1"/>
-          </w:tcPr>
-          <w:p>
-            <w:pPr>
-              <w:rPr>
-                <w:sz w:val="18"/>
-                <w:szCs w:val="18"/>
-              </w:rPr>
-            </w:pPr>
+            <w:shd w:val="clear" w:color="auto" w:fill="D9D9D9" w:themeFill="background1" w:themeFillShade="D9"/>
+          </w:tcPr>
+          <w:p>
+            <w:pPr>
+              <w:rPr>
+                <w:sz w:val="18"/>
+                <w:szCs w:val="18"/>
+              </w:rPr>
+            </w:pPr>
+            <w:r>
+              <w:rPr>
+                <w:sz w:val="18"/>
+                <w:szCs w:val="18"/>
+              </w:rPr>
+              <w:t>Implemented</w:t>
+            </w:r>
           </w:p>
         </w:tc>
       </w:tr>
@@ -12667,7 +16856,7 @@
         <w:tc>
           <w:tcPr>
             <w:tcW w:w="419" w:type="dxa"/>
-            <w:shd w:val="clear" w:color="auto" w:fill="FFFFFF" w:themeFill="background1"/>
+            <w:shd w:val="clear" w:color="auto" w:fill="D9D9D9" w:themeFill="background1" w:themeFillShade="D9"/>
           </w:tcPr>
           <w:p>
             <w:pPr>
@@ -12695,7 +16884,7 @@
         <w:tc>
           <w:tcPr>
             <w:tcW w:w="5836" w:type="dxa"/>
-            <w:shd w:val="clear" w:color="auto" w:fill="FFFFFF" w:themeFill="background1"/>
+            <w:shd w:val="clear" w:color="auto" w:fill="D9D9D9" w:themeFill="background1" w:themeFillShade="D9"/>
           </w:tcPr>
           <w:p>
             <w:pPr>
@@ -12790,7 +16979,7 @@
         <w:tc>
           <w:tcPr>
             <w:tcW w:w="1107" w:type="dxa"/>
-            <w:shd w:val="clear" w:color="auto" w:fill="FFFFFF" w:themeFill="background1"/>
+            <w:shd w:val="clear" w:color="auto" w:fill="D9D9D9" w:themeFill="background1" w:themeFillShade="D9"/>
           </w:tcPr>
           <w:p>
             <w:pPr>
@@ -12812,7 +17001,7 @@
         <w:tc>
           <w:tcPr>
             <w:tcW w:w="1230" w:type="dxa"/>
-            <w:shd w:val="clear" w:color="auto" w:fill="FFFFFF" w:themeFill="background1"/>
+            <w:shd w:val="clear" w:color="auto" w:fill="D9D9D9" w:themeFill="background1" w:themeFillShade="D9"/>
           </w:tcPr>
           <w:p>
             <w:pPr>
@@ -12833,7 +17022,7 @@
         <w:tc>
           <w:tcPr>
             <w:tcW w:w="2938" w:type="dxa"/>
-            <w:shd w:val="clear" w:color="auto" w:fill="FFFFFF" w:themeFill="background1"/>
+            <w:shd w:val="clear" w:color="auto" w:fill="D9D9D9" w:themeFill="background1" w:themeFillShade="D9"/>
           </w:tcPr>
           <w:p>
             <w:pPr>
@@ -12861,7 +17050,7 @@
         <w:tc>
           <w:tcPr>
             <w:tcW w:w="867" w:type="dxa"/>
-            <w:shd w:val="clear" w:color="auto" w:fill="FFFFFF" w:themeFill="background1"/>
+            <w:shd w:val="clear" w:color="auto" w:fill="D9D9D9" w:themeFill="background1" w:themeFillShade="D9"/>
           </w:tcPr>
           <w:p>
             <w:pPr>
@@ -12875,7 +17064,7 @@
         <w:tc>
           <w:tcPr>
             <w:tcW w:w="2150" w:type="dxa"/>
-            <w:shd w:val="clear" w:color="auto" w:fill="FFFFFF" w:themeFill="background1"/>
+            <w:shd w:val="clear" w:color="auto" w:fill="D9D9D9" w:themeFill="background1" w:themeFillShade="D9"/>
           </w:tcPr>
           <w:p>
             <w:pPr>
@@ -13578,7 +17767,7 @@
         <w:tc>
           <w:tcPr>
             <w:tcW w:w="419" w:type="dxa"/>
-            <w:shd w:val="clear" w:color="auto" w:fill="FFFFFF" w:themeFill="background1"/>
+            <w:shd w:val="clear" w:color="auto" w:fill="D9D9D9" w:themeFill="background1" w:themeFillShade="D9"/>
           </w:tcPr>
           <w:p>
             <w:pPr>
@@ -13607,7 +17796,7 @@
         <w:tc>
           <w:tcPr>
             <w:tcW w:w="5836" w:type="dxa"/>
-            <w:shd w:val="clear" w:color="auto" w:fill="FFFFFF" w:themeFill="background1"/>
+            <w:shd w:val="clear" w:color="auto" w:fill="D9D9D9" w:themeFill="background1" w:themeFillShade="D9"/>
           </w:tcPr>
           <w:p>
             <w:pPr>
@@ -13628,7 +17817,7 @@
         <w:tc>
           <w:tcPr>
             <w:tcW w:w="1107" w:type="dxa"/>
-            <w:shd w:val="clear" w:color="auto" w:fill="FFFFFF" w:themeFill="background1"/>
+            <w:shd w:val="clear" w:color="auto" w:fill="D9D9D9" w:themeFill="background1" w:themeFillShade="D9"/>
           </w:tcPr>
           <w:p>
             <w:pPr>
@@ -13650,7 +17839,7 @@
         <w:tc>
           <w:tcPr>
             <w:tcW w:w="1230" w:type="dxa"/>
-            <w:shd w:val="clear" w:color="auto" w:fill="FFFFFF" w:themeFill="background1"/>
+            <w:shd w:val="clear" w:color="auto" w:fill="D9D9D9" w:themeFill="background1" w:themeFillShade="D9"/>
           </w:tcPr>
           <w:p>
             <w:pPr>
@@ -13671,21 +17860,28 @@
         <w:tc>
           <w:tcPr>
             <w:tcW w:w="2938" w:type="dxa"/>
-            <w:shd w:val="clear" w:color="auto" w:fill="FFFFFF" w:themeFill="background1"/>
-          </w:tcPr>
-          <w:p>
-            <w:pPr>
-              <w:rPr>
-                <w:sz w:val="18"/>
-                <w:szCs w:val="18"/>
-              </w:rPr>
-            </w:pPr>
+            <w:shd w:val="clear" w:color="auto" w:fill="D9D9D9" w:themeFill="background1" w:themeFillShade="D9"/>
+          </w:tcPr>
+          <w:p>
+            <w:pPr>
+              <w:rPr>
+                <w:sz w:val="18"/>
+                <w:szCs w:val="18"/>
+              </w:rPr>
+            </w:pPr>
+            <w:r>
+              <w:rPr>
+                <w:sz w:val="18"/>
+                <w:szCs w:val="18"/>
+              </w:rPr>
+              <w:t>Documentation sent by Steve on 2024-05-02</w:t>
+            </w:r>
           </w:p>
         </w:tc>
         <w:tc>
           <w:tcPr>
             <w:tcW w:w="867" w:type="dxa"/>
-            <w:shd w:val="clear" w:color="auto" w:fill="FFFFFF" w:themeFill="background1"/>
+            <w:shd w:val="clear" w:color="auto" w:fill="D9D9D9" w:themeFill="background1" w:themeFillShade="D9"/>
           </w:tcPr>
           <w:p>
             <w:pPr>
@@ -13699,7 +17895,7 @@
         <w:tc>
           <w:tcPr>
             <w:tcW w:w="2150" w:type="dxa"/>
-            <w:shd w:val="clear" w:color="auto" w:fill="FFFFFF" w:themeFill="background1"/>
+            <w:shd w:val="clear" w:color="auto" w:fill="D9D9D9" w:themeFill="background1" w:themeFillShade="D9"/>
           </w:tcPr>
           <w:p>
             <w:pPr>
@@ -14382,6 +18578,248 @@
                 <w:szCs w:val="18"/>
               </w:rPr>
               <w:t>2024-05-02</w:t>
+            </w:r>
+          </w:p>
+        </w:tc>
+        <w:tc>
+          <w:tcPr>
+            <w:tcW w:w="2938" w:type="dxa"/>
+            <w:shd w:val="clear" w:color="auto" w:fill="FFFFFF" w:themeFill="background1"/>
+          </w:tcPr>
+          <w:p>
+            <w:pPr>
+              <w:rPr>
+                <w:sz w:val="18"/>
+                <w:szCs w:val="18"/>
+              </w:rPr>
+            </w:pPr>
+          </w:p>
+        </w:tc>
+        <w:tc>
+          <w:tcPr>
+            <w:tcW w:w="867" w:type="dxa"/>
+            <w:shd w:val="clear" w:color="auto" w:fill="FFFFFF" w:themeFill="background1"/>
+          </w:tcPr>
+          <w:p>
+            <w:pPr>
+              <w:rPr>
+                <w:sz w:val="18"/>
+                <w:szCs w:val="18"/>
+              </w:rPr>
+            </w:pPr>
+          </w:p>
+        </w:tc>
+        <w:tc>
+          <w:tcPr>
+            <w:tcW w:w="2150" w:type="dxa"/>
+            <w:shd w:val="clear" w:color="auto" w:fill="FFFFFF" w:themeFill="background1"/>
+          </w:tcPr>
+          <w:p>
+            <w:pPr>
+              <w:rPr>
+                <w:sz w:val="18"/>
+                <w:szCs w:val="18"/>
+              </w:rPr>
+            </w:pPr>
+          </w:p>
+        </w:tc>
+      </w:tr>
+      <w:tr>
+        <w:trPr>
+          <w:cantSplit/>
+          <w:trHeight w:val="300"/>
+        </w:trPr>
+        <w:tc>
+          <w:tcPr>
+            <w:tcW w:w="419" w:type="dxa"/>
+            <w:shd w:val="clear" w:color="auto" w:fill="FFFFFF" w:themeFill="background1"/>
+          </w:tcPr>
+          <w:p>
+            <w:pPr>
+              <w:rPr>
+                <w:sz w:val="18"/>
+                <w:szCs w:val="18"/>
+              </w:rPr>
+            </w:pPr>
+            <w:r>
+              <w:rPr>
+                <w:sz w:val="18"/>
+                <w:szCs w:val="18"/>
+              </w:rPr>
+              <w:t>49</w:t>
+            </w:r>
+          </w:p>
+        </w:tc>
+        <w:tc>
+          <w:tcPr>
+            <w:tcW w:w="5836" w:type="dxa"/>
+            <w:shd w:val="clear" w:color="auto" w:fill="FFFFFF" w:themeFill="background1"/>
+          </w:tcPr>
+          <w:p>
+            <w:pPr>
+              <w:rPr>
+                <w:sz w:val="18"/>
+                <w:szCs w:val="18"/>
+              </w:rPr>
+            </w:pPr>
+            <w:r>
+              <w:rPr>
+                <w:sz w:val="18"/>
+                <w:szCs w:val="18"/>
+              </w:rPr>
+              <w:t>Confirm the mapping for</w:t>
+            </w:r>
+            <w:r>
+              <w:rPr>
+                <w:sz w:val="18"/>
+                <w:szCs w:val="18"/>
+              </w:rPr>
+              <w:t xml:space="preserve"> the source </w:t>
+            </w:r>
+            <w:proofErr w:type="gramStart"/>
+            <w:r>
+              <w:rPr>
+                <w:sz w:val="18"/>
+                <w:szCs w:val="18"/>
+              </w:rPr>
+              <w:t xml:space="preserve">of </w:t>
+            </w:r>
+            <w:r>
+              <w:rPr>
+                <w:sz w:val="18"/>
+                <w:szCs w:val="18"/>
+              </w:rPr>
+              <w:t>:</w:t>
+            </w:r>
+            <w:proofErr w:type="gramEnd"/>
+          </w:p>
+          <w:p>
+            <w:pPr>
+              <w:ind w:left="720"/>
+              <w:rPr>
+                <w:sz w:val="18"/>
+                <w:szCs w:val="18"/>
+              </w:rPr>
+            </w:pPr>
+            <w:r>
+              <w:rPr>
+                <w:sz w:val="18"/>
+                <w:szCs w:val="18"/>
+              </w:rPr>
+              <w:t>profile header:</w:t>
+            </w:r>
+          </w:p>
+          <w:p>
+            <w:pPr>
+              <w:ind w:left="1440"/>
+              <w:rPr>
+                <w:sz w:val="18"/>
+                <w:szCs w:val="18"/>
+              </w:rPr>
+            </w:pPr>
+            <w:proofErr w:type="spellStart"/>
+            <w:r>
+              <w:rPr>
+                <w:sz w:val="18"/>
+                <w:szCs w:val="18"/>
+              </w:rPr>
+              <w:t>file_filler</w:t>
+            </w:r>
+            <w:proofErr w:type="spellEnd"/>
+          </w:p>
+          <w:p>
+            <w:pPr>
+              <w:ind w:left="1440"/>
+              <w:rPr>
+                <w:sz w:val="18"/>
+                <w:szCs w:val="18"/>
+              </w:rPr>
+            </w:pPr>
+            <w:proofErr w:type="spellStart"/>
+            <w:r>
+              <w:rPr>
+                <w:sz w:val="18"/>
+                <w:szCs w:val="18"/>
+              </w:rPr>
+              <w:t>hood_cruise_id</w:t>
+            </w:r>
+            <w:proofErr w:type="spellEnd"/>
+          </w:p>
+          <w:p>
+            <w:pPr>
+              <w:ind w:left="720"/>
+              <w:rPr>
+                <w:sz w:val="18"/>
+                <w:szCs w:val="18"/>
+              </w:rPr>
+            </w:pPr>
+            <w:r>
+              <w:rPr>
+                <w:sz w:val="18"/>
+                <w:szCs w:val="18"/>
+              </w:rPr>
+              <w:t>profile index:</w:t>
+            </w:r>
+          </w:p>
+          <w:p>
+            <w:pPr>
+              <w:ind w:left="1440"/>
+              <w:rPr>
+                <w:sz w:val="18"/>
+                <w:szCs w:val="18"/>
+              </w:rPr>
+            </w:pPr>
+            <w:proofErr w:type="spellStart"/>
+            <w:r>
+              <w:rPr>
+                <w:sz w:val="18"/>
+                <w:szCs w:val="18"/>
+              </w:rPr>
+              <w:t>meds_cruise_number</w:t>
+            </w:r>
+            <w:proofErr w:type="spellEnd"/>
+          </w:p>
+        </w:tc>
+        <w:tc>
+          <w:tcPr>
+            <w:tcW w:w="1107" w:type="dxa"/>
+            <w:shd w:val="clear" w:color="auto" w:fill="FFFFFF" w:themeFill="background1"/>
+          </w:tcPr>
+          <w:p>
+            <w:pPr>
+              <w:jc w:val="center"/>
+              <w:rPr>
+                <w:sz w:val="18"/>
+                <w:szCs w:val="18"/>
+              </w:rPr>
+            </w:pPr>
+            <w:r>
+              <w:rPr>
+                <w:sz w:val="18"/>
+                <w:szCs w:val="18"/>
+              </w:rPr>
+              <w:t>n/a</w:t>
+            </w:r>
+          </w:p>
+        </w:tc>
+        <w:tc>
+          <w:tcPr>
+            <w:tcW w:w="1230" w:type="dxa"/>
+            <w:shd w:val="clear" w:color="auto" w:fill="FFFFFF" w:themeFill="background1"/>
+          </w:tcPr>
+          <w:p>
+            <w:pPr>
+              <w:rPr>
+                <w:sz w:val="18"/>
+                <w:szCs w:val="18"/>
+              </w:rPr>
+            </w:pPr>
+            <w:r>
+              <w:rPr>
+                <w:sz w:val="18"/>
+                <w:szCs w:val="18"/>
+              </w:rPr>
+              <w:t>2024-05-03</w:t>
             </w:r>
           </w:p>
         </w:tc>
@@ -17171,6 +21609,26 @@
 </file>
 
 <file path=customXml/item1.xml><?xml version="1.0" encoding="utf-8"?>
+<p:properties xmlns:p="http://schemas.microsoft.com/office/2006/metadata/properties" xmlns:xsi="http://www.w3.org/2001/XMLSchema-instance" xmlns:pc="http://schemas.microsoft.com/office/infopath/2007/PartnerControls">
+  <documentManagement>
+    <lcf76f155ced4ddcb4097134ff3c332f xmlns="3d161086-4829-409f-9f75-5bde88dcb151">
+      <Terms xmlns="http://schemas.microsoft.com/office/infopath/2007/PartnerControls"/>
+    </lcf76f155ced4ddcb4097134ff3c332f>
+    <TaxCatchAll xmlns="42d8e6db-7b1e-4a51-8fbb-e5e83cc76820" xsi:nil="true"/>
+  </documentManagement>
+</p:properties>
+</file>
+
+<file path=customXml/item2.xml><?xml version="1.0" encoding="utf-8"?>
+<?mso-contentType ?>
+<FormTemplates xmlns="http://schemas.microsoft.com/sharepoint/v3/contenttype/forms">
+  <Display>DocumentLibraryForm</Display>
+  <Edit>DocumentLibraryForm</Edit>
+  <New>DocumentLibraryForm</New>
+</FormTemplates>
+</file>
+
+<file path=customXml/item3.xml><?xml version="1.0" encoding="utf-8"?>
 <ct:contentTypeSchema xmlns:ct="http://schemas.microsoft.com/office/2006/metadata/contentType" xmlns:ma="http://schemas.microsoft.com/office/2006/metadata/properties/metaAttributes" ct:_="" ma:_="" ma:contentTypeName="Document" ma:contentTypeID="0x010100CEAE28352B96D64C95AA0D5E2FA62FAD" ma:contentTypeVersion="13" ma:contentTypeDescription="Create a new document." ma:contentTypeScope="" ma:versionID="ed183881d36ac1b5d7d67982eda510d1">
   <xsd:schema xmlns:xsd="http://www.w3.org/2001/XMLSchema" xmlns:xs="http://www.w3.org/2001/XMLSchema" xmlns:p="http://schemas.microsoft.com/office/2006/metadata/properties" xmlns:ns2="3d161086-4829-409f-9f75-5bde88dcb151" xmlns:ns3="42d8e6db-7b1e-4a51-8fbb-e5e83cc76820" targetNamespace="http://schemas.microsoft.com/office/2006/metadata/properties" ma:root="true" ma:fieldsID="685f4fda20cf913d28bf77c13cd653dd" ns2:_="" ns3:_="">
     <xsd:import namespace="3d161086-4829-409f-9f75-5bde88dcb151"/>
@@ -17393,27 +21851,32 @@
 </ct:contentTypeSchema>
 </file>
 
-<file path=customXml/item2.xml><?xml version="1.0" encoding="utf-8"?>
-<?mso-contentType ?>
-<FormTemplates xmlns="http://schemas.microsoft.com/sharepoint/v3/contenttype/forms">
-  <Display>DocumentLibraryForm</Display>
-  <Edit>DocumentLibraryForm</Edit>
-  <New>DocumentLibraryForm</New>
-</FormTemplates>
+<file path=customXml/itemProps1.xml><?xml version="1.0" encoding="utf-8"?>
+<ds:datastoreItem xmlns:ds="http://schemas.openxmlformats.org/officeDocument/2006/customXml" ds:itemID="{E83DC1BB-B19F-43BC-B800-B090BE7C2154}">
+  <ds:schemaRefs>
+    <ds:schemaRef ds:uri="http://schemas.microsoft.com/office/2006/metadata/properties"/>
+    <ds:schemaRef ds:uri="http://schemas.openxmlformats.org/package/2006/metadata/core-properties"/>
+    <ds:schemaRef ds:uri="http://www.w3.org/XML/1998/namespace"/>
+    <ds:schemaRef ds:uri="http://schemas.microsoft.com/office/2006/documentManagement/types"/>
+    <ds:schemaRef ds:uri="http://purl.org/dc/terms/"/>
+    <ds:schemaRef ds:uri="http://schemas.microsoft.com/office/infopath/2007/PartnerControls"/>
+    <ds:schemaRef ds:uri="3d161086-4829-409f-9f75-5bde88dcb151"/>
+    <ds:schemaRef ds:uri="42d8e6db-7b1e-4a51-8fbb-e5e83cc76820"/>
+    <ds:schemaRef ds:uri="http://purl.org/dc/dcmitype/"/>
+    <ds:schemaRef ds:uri="http://purl.org/dc/elements/1.1/"/>
+  </ds:schemaRefs>
+</ds:datastoreItem>
 </file>
 
-<file path=customXml/item3.xml><?xml version="1.0" encoding="utf-8"?>
-<p:properties xmlns:p="http://schemas.microsoft.com/office/2006/metadata/properties" xmlns:xsi="http://www.w3.org/2001/XMLSchema-instance" xmlns:pc="http://schemas.microsoft.com/office/infopath/2007/PartnerControls">
-  <documentManagement>
-    <lcf76f155ced4ddcb4097134ff3c332f xmlns="3d161086-4829-409f-9f75-5bde88dcb151">
-      <Terms xmlns="http://schemas.microsoft.com/office/infopath/2007/PartnerControls"/>
-    </lcf76f155ced4ddcb4097134ff3c332f>
-    <TaxCatchAll xmlns="42d8e6db-7b1e-4a51-8fbb-e5e83cc76820" xsi:nil="true"/>
-  </documentManagement>
-</p:properties>
+<file path=customXml/itemProps2.xml><?xml version="1.0" encoding="utf-8"?>
+<ds:datastoreItem xmlns:ds="http://schemas.openxmlformats.org/officeDocument/2006/customXml" ds:itemID="{D7CC76E2-AAA5-4A50-8A40-CB575903C04C}">
+  <ds:schemaRefs>
+    <ds:schemaRef ds:uri="http://schemas.microsoft.com/sharepoint/v3/contenttype/forms"/>
+  </ds:schemaRefs>
+</ds:datastoreItem>
 </file>
 
-<file path=customXml/itemProps1.xml><?xml version="1.0" encoding="utf-8"?>
+<file path=customXml/itemProps3.xml><?xml version="1.0" encoding="utf-8"?>
 <ds:datastoreItem xmlns:ds="http://schemas.openxmlformats.org/officeDocument/2006/customXml" ds:itemID="{CF6166F5-315F-478E-B315-0735284DBAB2}">
   <ds:schemaRefs>
     <ds:schemaRef ds:uri="http://schemas.microsoft.com/office/2006/metadata/contentType"/>
@@ -17430,23 +21893,4 @@
     <ds:schemaRef ds:uri="http://schemas.microsoft.com/internal/obd"/>
   </ds:schemaRefs>
 </ds:datastoreItem>
-</file>
-
-<file path=customXml/itemProps2.xml><?xml version="1.0" encoding="utf-8"?>
-<ds:datastoreItem xmlns:ds="http://schemas.openxmlformats.org/officeDocument/2006/customXml" ds:itemID="{D7CC76E2-AAA5-4A50-8A40-CB575903C04C}">
-  <ds:schemaRefs>
-    <ds:schemaRef ds:uri="http://schemas.microsoft.com/sharepoint/v3/contenttype/forms"/>
-  </ds:schemaRefs>
-</ds:datastoreItem>
-</file>
-
-<file path=customXml/itemProps3.xml><?xml version="1.0" encoding="utf-8"?>
-<ds:datastoreItem xmlns:ds="http://schemas.openxmlformats.org/officeDocument/2006/customXml" ds:itemID="{E83DC1BB-B19F-43BC-B800-B090BE7C2154}">
-  <ds:schemaRefs>
-    <ds:schemaRef ds:uri="http://schemas.microsoft.com/office/2006/metadata/properties"/>
-    <ds:schemaRef ds:uri="http://schemas.microsoft.com/office/infopath/2007/PartnerControls"/>
-    <ds:schemaRef ds:uri="3d161086-4829-409f-9f75-5bde88dcb151"/>
-    <ds:schemaRef ds:uri="42d8e6db-7b1e-4a51-8fbb-e5e83cc76820"/>
-  </ds:schemaRefs>
-</ds:datastoreItem>
 </file>
</xml_diff>

<commit_message>
UPLOAD_CSV_UTIL and UPLOAD_SERD_UTIL minor adjustments
MEDS_Tables updated with other tables sent by Steve
</commit_message>
<xml_diff>
--- a/analysis/User_Questions.docx
+++ b/analysis/User_Questions.docx
@@ -2251,7 +2251,7 @@
         <w:tc>
           <w:tcPr>
             <w:tcW w:w="414" w:type="dxa"/>
-            <w:shd w:val="clear" w:color="auto" w:fill="auto"/>
+            <w:shd w:val="clear" w:color="auto" w:fill="D9D9D9" w:themeFill="background1" w:themeFillShade="D9"/>
           </w:tcPr>
           <w:p>
             <w:pPr>
@@ -2270,7 +2270,7 @@
         <w:tc>
           <w:tcPr>
             <w:tcW w:w="5836" w:type="dxa"/>
-            <w:shd w:val="clear" w:color="auto" w:fill="auto"/>
+            <w:shd w:val="clear" w:color="auto" w:fill="D9D9D9" w:themeFill="background1" w:themeFillShade="D9"/>
           </w:tcPr>
           <w:p>
             <w:pPr>
@@ -2402,7 +2402,7 @@
         <w:tc>
           <w:tcPr>
             <w:tcW w:w="1020" w:type="dxa"/>
-            <w:shd w:val="clear" w:color="auto" w:fill="auto"/>
+            <w:shd w:val="clear" w:color="auto" w:fill="D9D9D9" w:themeFill="background1" w:themeFillShade="D9"/>
           </w:tcPr>
           <w:p>
             <w:pPr>
@@ -2416,7 +2416,7 @@
         <w:tc>
           <w:tcPr>
             <w:tcW w:w="1086" w:type="dxa"/>
-            <w:shd w:val="clear" w:color="auto" w:fill="auto"/>
+            <w:shd w:val="clear" w:color="auto" w:fill="D9D9D9" w:themeFill="background1" w:themeFillShade="D9"/>
           </w:tcPr>
           <w:p>
             <w:pPr>
@@ -2429,7 +2429,7 @@
         <w:tc>
           <w:tcPr>
             <w:tcW w:w="3454" w:type="dxa"/>
-            <w:shd w:val="clear" w:color="auto" w:fill="auto"/>
+            <w:shd w:val="clear" w:color="auto" w:fill="D9D9D9" w:themeFill="background1" w:themeFillShade="D9"/>
           </w:tcPr>
           <w:p>
             <w:pPr>
@@ -2455,7 +2455,7 @@
         <w:tc>
           <w:tcPr>
             <w:tcW w:w="1231" w:type="dxa"/>
-            <w:shd w:val="clear" w:color="auto" w:fill="auto"/>
+            <w:shd w:val="clear" w:color="auto" w:fill="D9D9D9" w:themeFill="background1" w:themeFillShade="D9"/>
           </w:tcPr>
           <w:p>
             <w:pPr>
@@ -2468,14 +2468,20 @@
         <w:tc>
           <w:tcPr>
             <w:tcW w:w="1944" w:type="dxa"/>
-            <w:shd w:val="clear" w:color="auto" w:fill="auto"/>
-          </w:tcPr>
-          <w:p>
-            <w:pPr>
-              <w:rPr>
-                <w:sz w:val="18"/>
-              </w:rPr>
-            </w:pPr>
+            <w:shd w:val="clear" w:color="auto" w:fill="D9D9D9" w:themeFill="background1" w:themeFillShade="D9"/>
+          </w:tcPr>
+          <w:p>
+            <w:pPr>
+              <w:rPr>
+                <w:sz w:val="18"/>
+              </w:rPr>
+            </w:pPr>
+            <w:r>
+              <w:rPr>
+                <w:sz w:val="18"/>
+              </w:rPr>
+              <w:t>New sample data sent</w:t>
+            </w:r>
           </w:p>
         </w:tc>
       </w:tr>
@@ -6863,7 +6869,7 @@
         <w:tc>
           <w:tcPr>
             <w:tcW w:w="414" w:type="dxa"/>
-            <w:shd w:val="clear" w:color="auto" w:fill="FFFFFF" w:themeFill="background1"/>
+            <w:shd w:val="clear" w:color="auto" w:fill="D9D9D9" w:themeFill="background1" w:themeFillShade="D9"/>
           </w:tcPr>
           <w:p>
             <w:pPr>
@@ -6891,7 +6897,7 @@
         <w:tc>
           <w:tcPr>
             <w:tcW w:w="5836" w:type="dxa"/>
-            <w:shd w:val="clear" w:color="auto" w:fill="FFFFFF" w:themeFill="background1"/>
+            <w:shd w:val="clear" w:color="auto" w:fill="D9D9D9" w:themeFill="background1" w:themeFillShade="D9"/>
           </w:tcPr>
           <w:p>
             <w:pPr>
@@ -6989,7 +6995,7 @@
         <w:tc>
           <w:tcPr>
             <w:tcW w:w="1020" w:type="dxa"/>
-            <w:shd w:val="clear" w:color="auto" w:fill="FFFFFF" w:themeFill="background1"/>
+            <w:shd w:val="clear" w:color="auto" w:fill="D9D9D9" w:themeFill="background1" w:themeFillShade="D9"/>
           </w:tcPr>
           <w:p>
             <w:pPr>
@@ -7011,7 +7017,7 @@
         <w:tc>
           <w:tcPr>
             <w:tcW w:w="1086" w:type="dxa"/>
-            <w:shd w:val="clear" w:color="auto" w:fill="FFFFFF" w:themeFill="background1"/>
+            <w:shd w:val="clear" w:color="auto" w:fill="D9D9D9" w:themeFill="background1" w:themeFillShade="D9"/>
           </w:tcPr>
           <w:p>
             <w:pPr>
@@ -7032,7 +7038,7 @@
         <w:tc>
           <w:tcPr>
             <w:tcW w:w="3454" w:type="dxa"/>
-            <w:shd w:val="clear" w:color="auto" w:fill="FFFFFF" w:themeFill="background1"/>
+            <w:shd w:val="clear" w:color="auto" w:fill="D9D9D9" w:themeFill="background1" w:themeFillShade="D9"/>
           </w:tcPr>
           <w:p>
             <w:pPr>
@@ -7118,7 +7124,7 @@
         <w:tc>
           <w:tcPr>
             <w:tcW w:w="1231" w:type="dxa"/>
-            <w:shd w:val="clear" w:color="auto" w:fill="FFFFFF" w:themeFill="background1"/>
+            <w:shd w:val="clear" w:color="auto" w:fill="D9D9D9" w:themeFill="background1" w:themeFillShade="D9"/>
           </w:tcPr>
           <w:p>
             <w:pPr>
@@ -7132,15 +7138,22 @@
         <w:tc>
           <w:tcPr>
             <w:tcW w:w="1944" w:type="dxa"/>
-            <w:shd w:val="clear" w:color="auto" w:fill="FFFFFF" w:themeFill="background1"/>
-          </w:tcPr>
-          <w:p>
-            <w:pPr>
-              <w:rPr>
-                <w:sz w:val="18"/>
-                <w:szCs w:val="18"/>
-              </w:rPr>
-            </w:pPr>
+            <w:shd w:val="clear" w:color="auto" w:fill="D9D9D9" w:themeFill="background1" w:themeFillShade="D9"/>
+          </w:tcPr>
+          <w:p>
+            <w:pPr>
+              <w:rPr>
+                <w:sz w:val="18"/>
+                <w:szCs w:val="18"/>
+              </w:rPr>
+            </w:pPr>
+            <w:r>
+              <w:rPr>
+                <w:sz w:val="18"/>
+                <w:szCs w:val="18"/>
+              </w:rPr>
+              <w:t>Implemented</w:t>
+            </w:r>
           </w:p>
         </w:tc>
       </w:tr>
@@ -17932,7 +17945,6 @@
                 <w:szCs w:val="18"/>
               </w:rPr>
             </w:pPr>
-            <w:bookmarkStart w:id="1" w:name="_GoBack"/>
             <w:r>
               <w:rPr>
                 <w:sz w:val="18"/>
@@ -18481,161 +18493,6 @@
               </w:rPr>
               <w:t>Implemented</w:t>
             </w:r>
-          </w:p>
-        </w:tc>
-      </w:tr>
-      <w:bookmarkEnd w:id="1"/>
-      <w:tr>
-        <w:trPr>
-          <w:cantSplit/>
-          <w:trHeight w:val="300"/>
-        </w:trPr>
-        <w:tc>
-          <w:tcPr>
-            <w:tcW w:w="414" w:type="dxa"/>
-            <w:shd w:val="clear" w:color="auto" w:fill="FFFFFF" w:themeFill="background1"/>
-          </w:tcPr>
-          <w:p>
-            <w:pPr>
-              <w:rPr>
-                <w:sz w:val="18"/>
-                <w:szCs w:val="18"/>
-              </w:rPr>
-            </w:pPr>
-            <w:r>
-              <w:rPr>
-                <w:sz w:val="18"/>
-                <w:szCs w:val="18"/>
-              </w:rPr>
-              <w:t>47</w:t>
-            </w:r>
-          </w:p>
-        </w:tc>
-        <w:tc>
-          <w:tcPr>
-            <w:tcW w:w="5836" w:type="dxa"/>
-            <w:shd w:val="clear" w:color="auto" w:fill="FFFFFF" w:themeFill="background1"/>
-          </w:tcPr>
-          <w:p>
-            <w:pPr>
-              <w:rPr>
-                <w:sz w:val="18"/>
-                <w:szCs w:val="18"/>
-              </w:rPr>
-            </w:pPr>
-            <w:r>
-              <w:rPr>
-                <w:sz w:val="18"/>
-                <w:szCs w:val="18"/>
-              </w:rPr>
-              <w:t xml:space="preserve">Confirm we can always save the vessel name </w:t>
-            </w:r>
-            <w:r>
-              <w:rPr>
-                <w:sz w:val="18"/>
-                <w:szCs w:val="18"/>
-              </w:rPr>
-              <w:t xml:space="preserve">(ship) </w:t>
-            </w:r>
-            <w:r>
-              <w:rPr>
-                <w:sz w:val="18"/>
-                <w:szCs w:val="18"/>
-              </w:rPr>
-              <w:t>in uppercase.</w:t>
-            </w:r>
-          </w:p>
-        </w:tc>
-        <w:tc>
-          <w:tcPr>
-            <w:tcW w:w="1020" w:type="dxa"/>
-            <w:shd w:val="clear" w:color="auto" w:fill="FFFFFF" w:themeFill="background1"/>
-          </w:tcPr>
-          <w:p>
-            <w:pPr>
-              <w:jc w:val="center"/>
-              <w:rPr>
-                <w:sz w:val="18"/>
-                <w:szCs w:val="18"/>
-              </w:rPr>
-            </w:pPr>
-            <w:r>
-              <w:rPr>
-                <w:sz w:val="18"/>
-                <w:szCs w:val="18"/>
-              </w:rPr>
-              <w:t>n/a</w:t>
-            </w:r>
-          </w:p>
-        </w:tc>
-        <w:tc>
-          <w:tcPr>
-            <w:tcW w:w="1086" w:type="dxa"/>
-            <w:shd w:val="clear" w:color="auto" w:fill="FFFFFF" w:themeFill="background1"/>
-          </w:tcPr>
-          <w:p>
-            <w:pPr>
-              <w:rPr>
-                <w:sz w:val="18"/>
-                <w:szCs w:val="18"/>
-              </w:rPr>
-            </w:pPr>
-            <w:r>
-              <w:rPr>
-                <w:sz w:val="18"/>
-                <w:szCs w:val="18"/>
-              </w:rPr>
-              <w:t>2024-05-02</w:t>
-            </w:r>
-          </w:p>
-        </w:tc>
-        <w:tc>
-          <w:tcPr>
-            <w:tcW w:w="3454" w:type="dxa"/>
-            <w:shd w:val="clear" w:color="auto" w:fill="FFFFFF" w:themeFill="background1"/>
-          </w:tcPr>
-          <w:p>
-            <w:pPr>
-              <w:rPr>
-                <w:sz w:val="18"/>
-                <w:szCs w:val="18"/>
-              </w:rPr>
-            </w:pPr>
-            <w:r>
-              <w:rPr>
-                <w:sz w:val="18"/>
-                <w:szCs w:val="18"/>
-              </w:rPr>
-              <w:t>ok</w:t>
-            </w:r>
-          </w:p>
-        </w:tc>
-        <w:tc>
-          <w:tcPr>
-            <w:tcW w:w="1231" w:type="dxa"/>
-            <w:shd w:val="clear" w:color="auto" w:fill="FFFFFF" w:themeFill="background1"/>
-          </w:tcPr>
-          <w:p>
-            <w:pPr>
-              <w:rPr>
-                <w:sz w:val="18"/>
-                <w:szCs w:val="18"/>
-              </w:rPr>
-            </w:pPr>
-          </w:p>
-        </w:tc>
-        <w:tc>
-          <w:tcPr>
-            <w:tcW w:w="1944" w:type="dxa"/>
-            <w:shd w:val="clear" w:color="auto" w:fill="FFFFFF" w:themeFill="background1"/>
-          </w:tcPr>
-          <w:p>
-            <w:pPr>
-              <w:rPr>
-                <w:sz w:val="18"/>
-                <w:szCs w:val="18"/>
-              </w:rPr>
-            </w:pPr>
           </w:p>
         </w:tc>
       </w:tr>
@@ -18647,84 +18504,63 @@
         <w:tc>
           <w:tcPr>
             <w:tcW w:w="414" w:type="dxa"/>
-            <w:shd w:val="clear" w:color="auto" w:fill="FFFFFF" w:themeFill="background1"/>
-          </w:tcPr>
-          <w:p>
-            <w:pPr>
-              <w:rPr>
-                <w:sz w:val="18"/>
-                <w:szCs w:val="18"/>
-              </w:rPr>
-            </w:pPr>
-            <w:r>
-              <w:rPr>
-                <w:sz w:val="18"/>
-                <w:szCs w:val="18"/>
-              </w:rPr>
-              <w:t>48</w:t>
+            <w:shd w:val="clear" w:color="auto" w:fill="D9D9D9" w:themeFill="background1" w:themeFillShade="D9"/>
+          </w:tcPr>
+          <w:p>
+            <w:pPr>
+              <w:rPr>
+                <w:sz w:val="18"/>
+                <w:szCs w:val="18"/>
+              </w:rPr>
+            </w:pPr>
+            <w:r>
+              <w:rPr>
+                <w:sz w:val="18"/>
+                <w:szCs w:val="18"/>
+              </w:rPr>
+              <w:t>47</w:t>
             </w:r>
           </w:p>
         </w:tc>
         <w:tc>
           <w:tcPr>
             <w:tcW w:w="5836" w:type="dxa"/>
-            <w:shd w:val="clear" w:color="auto" w:fill="FFFFFF" w:themeFill="background1"/>
-          </w:tcPr>
-          <w:p>
-            <w:pPr>
-              <w:rPr>
-                <w:sz w:val="18"/>
-                <w:szCs w:val="18"/>
-              </w:rPr>
-            </w:pPr>
-            <w:r>
-              <w:rPr>
-                <w:sz w:val="18"/>
-                <w:szCs w:val="18"/>
-              </w:rPr>
-              <w:t xml:space="preserve">It </w:t>
-            </w:r>
-            <w:r>
-              <w:rPr>
-                <w:sz w:val="18"/>
-                <w:szCs w:val="18"/>
-              </w:rPr>
-              <w:t>appears the number of comments is not coherent with the fields as of 70 bytes parts.</w:t>
-            </w:r>
-            <w:r>
-              <w:rPr>
-                <w:sz w:val="18"/>
-                <w:szCs w:val="18"/>
-              </w:rPr>
-              <w:t xml:space="preserve"> Are the comments separated somehow</w:t>
-            </w:r>
-            <w:r>
-              <w:rPr>
-                <w:sz w:val="18"/>
-                <w:szCs w:val="18"/>
-              </w:rPr>
-              <w:t xml:space="preserve"> or should them be formatted</w:t>
-            </w:r>
-            <w:r>
-              <w:rPr>
-                <w:sz w:val="18"/>
-                <w:szCs w:val="18"/>
-              </w:rPr>
-              <w:t xml:space="preserve"> (left, trim)</w:t>
-            </w:r>
-            <w:r>
-              <w:rPr>
-                <w:sz w:val="18"/>
-                <w:szCs w:val="18"/>
-              </w:rPr>
-              <w:t>?</w:t>
+            <w:shd w:val="clear" w:color="auto" w:fill="D9D9D9" w:themeFill="background1" w:themeFillShade="D9"/>
+          </w:tcPr>
+          <w:p>
+            <w:pPr>
+              <w:rPr>
+                <w:sz w:val="18"/>
+                <w:szCs w:val="18"/>
+              </w:rPr>
+            </w:pPr>
+            <w:r>
+              <w:rPr>
+                <w:sz w:val="18"/>
+                <w:szCs w:val="18"/>
+              </w:rPr>
+              <w:t xml:space="preserve">Confirm we can always save the vessel name </w:t>
+            </w:r>
+            <w:r>
+              <w:rPr>
+                <w:sz w:val="18"/>
+                <w:szCs w:val="18"/>
+              </w:rPr>
+              <w:t xml:space="preserve">(ship) </w:t>
+            </w:r>
+            <w:r>
+              <w:rPr>
+                <w:sz w:val="18"/>
+                <w:szCs w:val="18"/>
+              </w:rPr>
+              <w:t>in uppercase.</w:t>
             </w:r>
           </w:p>
         </w:tc>
         <w:tc>
           <w:tcPr>
             <w:tcW w:w="1020" w:type="dxa"/>
-            <w:shd w:val="clear" w:color="auto" w:fill="FFFFFF" w:themeFill="background1"/>
+            <w:shd w:val="clear" w:color="auto" w:fill="D9D9D9" w:themeFill="background1" w:themeFillShade="D9"/>
           </w:tcPr>
           <w:p>
             <w:pPr>
@@ -18746,7 +18582,7 @@
         <w:tc>
           <w:tcPr>
             <w:tcW w:w="1086" w:type="dxa"/>
-            <w:shd w:val="clear" w:color="auto" w:fill="FFFFFF" w:themeFill="background1"/>
+            <w:shd w:val="clear" w:color="auto" w:fill="D9D9D9" w:themeFill="background1" w:themeFillShade="D9"/>
           </w:tcPr>
           <w:p>
             <w:pPr>
@@ -18767,21 +18603,28 @@
         <w:tc>
           <w:tcPr>
             <w:tcW w:w="3454" w:type="dxa"/>
-            <w:shd w:val="clear" w:color="auto" w:fill="FFFFFF" w:themeFill="background1"/>
-          </w:tcPr>
-          <w:p>
-            <w:pPr>
-              <w:rPr>
-                <w:sz w:val="18"/>
-                <w:szCs w:val="18"/>
-              </w:rPr>
-            </w:pPr>
+            <w:shd w:val="clear" w:color="auto" w:fill="D9D9D9" w:themeFill="background1" w:themeFillShade="D9"/>
+          </w:tcPr>
+          <w:p>
+            <w:pPr>
+              <w:rPr>
+                <w:sz w:val="18"/>
+                <w:szCs w:val="18"/>
+              </w:rPr>
+            </w:pPr>
+            <w:r>
+              <w:rPr>
+                <w:sz w:val="18"/>
+                <w:szCs w:val="18"/>
+              </w:rPr>
+              <w:t>ok</w:t>
+            </w:r>
           </w:p>
         </w:tc>
         <w:tc>
           <w:tcPr>
             <w:tcW w:w="1231" w:type="dxa"/>
-            <w:shd w:val="clear" w:color="auto" w:fill="FFFFFF" w:themeFill="background1"/>
+            <w:shd w:val="clear" w:color="auto" w:fill="D9D9D9" w:themeFill="background1" w:themeFillShade="D9"/>
           </w:tcPr>
           <w:p>
             <w:pPr>
@@ -18795,15 +18638,22 @@
         <w:tc>
           <w:tcPr>
             <w:tcW w:w="1944" w:type="dxa"/>
-            <w:shd w:val="clear" w:color="auto" w:fill="FFFFFF" w:themeFill="background1"/>
-          </w:tcPr>
-          <w:p>
-            <w:pPr>
-              <w:rPr>
-                <w:sz w:val="18"/>
-                <w:szCs w:val="18"/>
-              </w:rPr>
-            </w:pPr>
+            <w:shd w:val="clear" w:color="auto" w:fill="D9D9D9" w:themeFill="background1" w:themeFillShade="D9"/>
+          </w:tcPr>
+          <w:p>
+            <w:pPr>
+              <w:rPr>
+                <w:sz w:val="18"/>
+                <w:szCs w:val="18"/>
+              </w:rPr>
+            </w:pPr>
+            <w:r>
+              <w:rPr>
+                <w:sz w:val="18"/>
+                <w:szCs w:val="18"/>
+              </w:rPr>
+              <w:t>Implemented</w:t>
+            </w:r>
           </w:p>
         </w:tc>
       </w:tr>
@@ -18829,7 +18679,7 @@
                 <w:sz w:val="18"/>
                 <w:szCs w:val="18"/>
               </w:rPr>
-              <w:t>49</w:t>
+              <w:t>48</w:t>
             </w:r>
           </w:p>
         </w:tc>
@@ -18850,115 +18700,43 @@
                 <w:sz w:val="18"/>
                 <w:szCs w:val="18"/>
               </w:rPr>
-              <w:t>Confirm the mapping for</w:t>
-            </w:r>
-            <w:r>
-              <w:rPr>
-                <w:sz w:val="18"/>
-                <w:szCs w:val="18"/>
-              </w:rPr>
-              <w:t xml:space="preserve"> the source of </w:t>
-            </w:r>
-            <w:r>
-              <w:rPr>
-                <w:sz w:val="18"/>
-                <w:szCs w:val="18"/>
-              </w:rPr>
-              <w:t>the fields</w:t>
-            </w:r>
-            <w:r>
-              <w:rPr>
-                <w:sz w:val="18"/>
-                <w:szCs w:val="18"/>
-              </w:rPr>
-              <w:t>:</w:t>
-            </w:r>
-          </w:p>
-          <w:p>
-            <w:pPr>
-              <w:ind w:left="720"/>
-              <w:rPr>
-                <w:sz w:val="18"/>
-                <w:szCs w:val="18"/>
-              </w:rPr>
-            </w:pPr>
-            <w:r>
-              <w:rPr>
-                <w:sz w:val="18"/>
-                <w:szCs w:val="18"/>
-              </w:rPr>
-              <w:t>profile header:</w:t>
-            </w:r>
-          </w:p>
-          <w:p>
-            <w:pPr>
-              <w:ind w:left="1440"/>
-              <w:rPr>
-                <w:sz w:val="18"/>
-                <w:szCs w:val="18"/>
-              </w:rPr>
-            </w:pPr>
-            <w:proofErr w:type="spellStart"/>
-            <w:r>
-              <w:rPr>
-                <w:sz w:val="18"/>
-                <w:szCs w:val="18"/>
-              </w:rPr>
-              <w:t>file_filler</w:t>
-            </w:r>
-            <w:proofErr w:type="spellEnd"/>
-          </w:p>
-          <w:p>
-            <w:pPr>
-              <w:ind w:left="1440"/>
-              <w:rPr>
-                <w:sz w:val="18"/>
-                <w:szCs w:val="18"/>
-              </w:rPr>
-            </w:pPr>
-            <w:proofErr w:type="spellStart"/>
-            <w:r>
-              <w:rPr>
-                <w:sz w:val="18"/>
-                <w:szCs w:val="18"/>
-              </w:rPr>
-              <w:t>hood_cruise_id</w:t>
-            </w:r>
-            <w:proofErr w:type="spellEnd"/>
-          </w:p>
-          <w:p>
-            <w:pPr>
-              <w:ind w:left="720"/>
-              <w:rPr>
-                <w:sz w:val="18"/>
-                <w:szCs w:val="18"/>
-              </w:rPr>
-            </w:pPr>
-            <w:r>
-              <w:rPr>
-                <w:sz w:val="18"/>
-                <w:szCs w:val="18"/>
-              </w:rPr>
-              <w:t>profile index:</w:t>
-            </w:r>
-          </w:p>
-          <w:p>
-            <w:pPr>
-              <w:ind w:left="1440"/>
-              <w:rPr>
-                <w:sz w:val="18"/>
-                <w:szCs w:val="18"/>
-              </w:rPr>
-            </w:pPr>
-            <w:proofErr w:type="spellStart"/>
-            <w:r>
-              <w:rPr>
-                <w:sz w:val="18"/>
-                <w:szCs w:val="18"/>
-              </w:rPr>
-              <w:t>meds_cruise_number</w:t>
-            </w:r>
-            <w:proofErr w:type="spellEnd"/>
+              <w:t xml:space="preserve">It </w:t>
+            </w:r>
+            <w:r>
+              <w:rPr>
+                <w:sz w:val="18"/>
+                <w:szCs w:val="18"/>
+              </w:rPr>
+              <w:t>appears the number of comments is not coherent with the fields as of 70 bytes parts.</w:t>
+            </w:r>
+            <w:r>
+              <w:rPr>
+                <w:sz w:val="18"/>
+                <w:szCs w:val="18"/>
+              </w:rPr>
+              <w:t xml:space="preserve"> Are the comments separated somehow</w:t>
+            </w:r>
+            <w:r>
+              <w:rPr>
+                <w:sz w:val="18"/>
+                <w:szCs w:val="18"/>
+              </w:rPr>
+              <w:t xml:space="preserve"> or should them be formatted</w:t>
+            </w:r>
+            <w:r>
+              <w:rPr>
+                <w:sz w:val="18"/>
+                <w:szCs w:val="18"/>
+              </w:rPr>
+              <w:t xml:space="preserve"> (left, trim)</w:t>
+            </w:r>
+            <w:r>
+              <w:rPr>
+                <w:sz w:val="18"/>
+                <w:szCs w:val="18"/>
+              </w:rPr>
+              <w:t>?</w:t>
+            </w:r>
           </w:p>
         </w:tc>
         <w:tc>
@@ -19000,7 +18778,7 @@
                 <w:sz w:val="18"/>
                 <w:szCs w:val="18"/>
               </w:rPr>
-              <w:t>2024-05-03</w:t>
+              <w:t>2024-05-02</w:t>
             </w:r>
           </w:p>
         </w:tc>
@@ -19069,7 +18847,7 @@
                 <w:sz w:val="18"/>
                 <w:szCs w:val="18"/>
               </w:rPr>
-              <w:t>50</w:t>
+              <w:t>49</w:t>
             </w:r>
           </w:p>
         </w:tc>
@@ -19090,182 +18868,115 @@
                 <w:sz w:val="18"/>
                 <w:szCs w:val="18"/>
               </w:rPr>
-              <w:t>A SERD file can contain more than one SERD instrument</w:t>
-            </w:r>
-            <w:r>
-              <w:rPr>
-                <w:sz w:val="18"/>
-                <w:szCs w:val="18"/>
-              </w:rPr>
-              <w:t xml:space="preserve"> code</w:t>
-            </w:r>
-            <w:r>
-              <w:rPr>
-                <w:sz w:val="18"/>
-                <w:szCs w:val="18"/>
-              </w:rPr>
-              <w:t xml:space="preserve">. </w:t>
-            </w:r>
-          </w:p>
-          <w:p>
-            <w:pPr>
-              <w:rPr>
-                <w:sz w:val="18"/>
-                <w:szCs w:val="18"/>
-              </w:rPr>
-            </w:pPr>
-            <w:r>
-              <w:rPr>
-                <w:sz w:val="18"/>
-                <w:szCs w:val="18"/>
-              </w:rPr>
-              <w:t>Could the instruments generate different kinds of profile data?</w:t>
-            </w:r>
-            <w:r>
-              <w:rPr>
-                <w:sz w:val="18"/>
-                <w:szCs w:val="18"/>
-              </w:rPr>
-              <w:t xml:space="preserve"> </w:t>
-            </w:r>
-          </w:p>
-          <w:p>
-            <w:pPr>
-              <w:rPr>
-                <w:sz w:val="18"/>
-                <w:szCs w:val="18"/>
-              </w:rPr>
-            </w:pPr>
-          </w:p>
-          <w:p>
-            <w:pPr>
-              <w:rPr>
-                <w:sz w:val="18"/>
-                <w:szCs w:val="18"/>
-              </w:rPr>
-            </w:pPr>
-            <w:r>
-              <w:rPr>
-                <w:sz w:val="18"/>
-                <w:szCs w:val="18"/>
-              </w:rPr>
-              <w:t>With</w:t>
-            </w:r>
-            <w:r>
-              <w:rPr>
-                <w:sz w:val="18"/>
-                <w:szCs w:val="18"/>
-              </w:rPr>
-              <w:t xml:space="preserve"> that field, the procedure will get the </w:t>
-            </w:r>
-            <w:r>
-              <w:rPr>
-                <w:sz w:val="18"/>
-                <w:szCs w:val="18"/>
-              </w:rPr>
-              <w:t>DATA_TYPE</w:t>
-            </w:r>
-            <w:r>
-              <w:rPr>
-                <w:sz w:val="18"/>
-                <w:szCs w:val="18"/>
-              </w:rPr>
-              <w:t xml:space="preserve"> in the table INSTRUMENT</w:t>
-            </w:r>
-            <w:r>
-              <w:rPr>
-                <w:sz w:val="18"/>
-                <w:szCs w:val="18"/>
-              </w:rPr>
-              <w:t xml:space="preserve"> to know which SERD tables to </w:t>
-            </w:r>
-            <w:r>
-              <w:rPr>
-                <w:sz w:val="18"/>
-                <w:szCs w:val="18"/>
-              </w:rPr>
-              <w:t>insert</w:t>
-            </w:r>
-            <w:r>
-              <w:rPr>
-                <w:sz w:val="18"/>
-                <w:szCs w:val="18"/>
-              </w:rPr>
-              <w:t xml:space="preserve">, and the field </w:t>
-            </w:r>
-            <w:r>
-              <w:rPr>
-                <w:sz w:val="18"/>
-                <w:szCs w:val="18"/>
-              </w:rPr>
-              <w:t>OCEAN, to save in them instead of what of the original alphanumeric content sent.</w:t>
-            </w:r>
-          </w:p>
-          <w:p>
-            <w:pPr>
-              <w:rPr>
-                <w:sz w:val="18"/>
-                <w:szCs w:val="18"/>
-              </w:rPr>
-            </w:pPr>
-          </w:p>
-          <w:p>
-            <w:pPr>
-              <w:rPr>
-                <w:sz w:val="18"/>
-                <w:szCs w:val="18"/>
-              </w:rPr>
-            </w:pPr>
-            <w:r>
-              <w:rPr>
-                <w:sz w:val="18"/>
-                <w:szCs w:val="18"/>
-              </w:rPr>
-              <w:t xml:space="preserve">What do we do with </w:t>
-            </w:r>
-            <w:r>
-              <w:rPr>
-                <w:sz w:val="18"/>
-                <w:szCs w:val="18"/>
-              </w:rPr>
-              <w:t>MEDS_PROCESSING_JOB</w:t>
-            </w:r>
-            <w:r>
-              <w:rPr>
-                <w:sz w:val="18"/>
-                <w:szCs w:val="18"/>
-              </w:rPr>
-              <w:t>.INSTRUMENT</w:t>
-            </w:r>
-            <w:r>
-              <w:rPr>
-                <w:sz w:val="18"/>
-                <w:szCs w:val="18"/>
-              </w:rPr>
-              <w:t>_CODE</w:t>
-            </w:r>
-            <w:r>
-              <w:rPr>
-                <w:sz w:val="18"/>
-                <w:szCs w:val="18"/>
-              </w:rPr>
-              <w:t>, considering that there are multiples?</w:t>
-            </w:r>
-            <w:r>
-              <w:rPr>
-                <w:sz w:val="18"/>
-                <w:szCs w:val="18"/>
-              </w:rPr>
-              <w:t>?</w:t>
-            </w:r>
-          </w:p>
-          <w:p>
-            <w:pPr>
-              <w:rPr>
-                <w:sz w:val="18"/>
-                <w:szCs w:val="18"/>
-              </w:rPr>
-            </w:pPr>
+              <w:t>Confirm the mapping for</w:t>
+            </w:r>
+            <w:r>
+              <w:rPr>
+                <w:sz w:val="18"/>
+                <w:szCs w:val="18"/>
+              </w:rPr>
+              <w:t xml:space="preserve"> the source of </w:t>
+            </w:r>
+            <w:r>
+              <w:rPr>
+                <w:sz w:val="18"/>
+                <w:szCs w:val="18"/>
+              </w:rPr>
+              <w:t>the fields</w:t>
+            </w:r>
+            <w:r>
+              <w:rPr>
+                <w:sz w:val="18"/>
+                <w:szCs w:val="18"/>
+              </w:rPr>
+              <w:t>:</w:t>
+            </w:r>
+          </w:p>
+          <w:p>
+            <w:pPr>
+              <w:ind w:left="720"/>
+              <w:rPr>
+                <w:sz w:val="18"/>
+                <w:szCs w:val="18"/>
+              </w:rPr>
+            </w:pPr>
+            <w:r>
+              <w:rPr>
+                <w:sz w:val="18"/>
+                <w:szCs w:val="18"/>
+              </w:rPr>
+              <w:t>profile header:</w:t>
+            </w:r>
+          </w:p>
+          <w:p>
+            <w:pPr>
+              <w:ind w:left="1440"/>
+              <w:rPr>
+                <w:sz w:val="18"/>
+                <w:szCs w:val="18"/>
+              </w:rPr>
+            </w:pPr>
+            <w:proofErr w:type="spellStart"/>
+            <w:r>
+              <w:rPr>
+                <w:sz w:val="18"/>
+                <w:szCs w:val="18"/>
+              </w:rPr>
+              <w:t>file_filler</w:t>
+            </w:r>
+            <w:proofErr w:type="spellEnd"/>
+          </w:p>
+          <w:p>
+            <w:pPr>
+              <w:ind w:left="1440"/>
+              <w:rPr>
+                <w:sz w:val="18"/>
+                <w:szCs w:val="18"/>
+              </w:rPr>
+            </w:pPr>
+            <w:proofErr w:type="spellStart"/>
+            <w:r>
+              <w:rPr>
+                <w:sz w:val="18"/>
+                <w:szCs w:val="18"/>
+              </w:rPr>
+              <w:t>hood_cruise_id</w:t>
+            </w:r>
+            <w:proofErr w:type="spellEnd"/>
+          </w:p>
+          <w:p>
+            <w:pPr>
+              <w:ind w:left="720"/>
+              <w:rPr>
+                <w:sz w:val="18"/>
+                <w:szCs w:val="18"/>
+              </w:rPr>
+            </w:pPr>
+            <w:r>
+              <w:rPr>
+                <w:sz w:val="18"/>
+                <w:szCs w:val="18"/>
+              </w:rPr>
+              <w:t>profile index:</w:t>
+            </w:r>
+          </w:p>
+          <w:p>
+            <w:pPr>
+              <w:ind w:left="1440"/>
+              <w:rPr>
+                <w:sz w:val="18"/>
+                <w:szCs w:val="18"/>
+              </w:rPr>
+            </w:pPr>
+            <w:proofErr w:type="spellStart"/>
+            <w:r>
+              <w:rPr>
+                <w:sz w:val="18"/>
+                <w:szCs w:val="18"/>
+              </w:rPr>
+              <w:t>meds_cruise_number</w:t>
+            </w:r>
+            <w:proofErr w:type="spellEnd"/>
           </w:p>
         </w:tc>
         <w:tc>
@@ -19307,7 +19018,7 @@
                 <w:sz w:val="18"/>
                 <w:szCs w:val="18"/>
               </w:rPr>
-              <w:t>2024-05-08</w:t>
+              <w:t>2024-05-03</w:t>
             </w:r>
           </w:p>
         </w:tc>
@@ -19323,71 +19034,6 @@
                 <w:szCs w:val="18"/>
               </w:rPr>
             </w:pPr>
-            <w:r>
-              <w:rPr>
-                <w:sz w:val="18"/>
-                <w:szCs w:val="18"/>
-              </w:rPr>
-              <w:t xml:space="preserve">The files should not have different data types even if they might have different instruments. </w:t>
-            </w:r>
-          </w:p>
-          <w:p>
-            <w:pPr>
-              <w:rPr>
-                <w:sz w:val="18"/>
-                <w:szCs w:val="18"/>
-              </w:rPr>
-            </w:pPr>
-          </w:p>
-          <w:p>
-            <w:pPr>
-              <w:rPr>
-                <w:sz w:val="18"/>
-                <w:szCs w:val="18"/>
-              </w:rPr>
-            </w:pPr>
-            <w:r>
-              <w:rPr>
-                <w:sz w:val="18"/>
-                <w:szCs w:val="18"/>
-              </w:rPr>
-              <w:t xml:space="preserve">It would not be possible to update </w:t>
-            </w:r>
-            <w:r>
-              <w:rPr>
-                <w:sz w:val="18"/>
-                <w:szCs w:val="18"/>
-              </w:rPr>
-              <w:t>MEDS_PROCESSING_JOB.INSTRUMENT_CODE</w:t>
-            </w:r>
-            <w:r>
-              <w:rPr>
-                <w:sz w:val="18"/>
-                <w:szCs w:val="18"/>
-              </w:rPr>
-              <w:t xml:space="preserve"> if </w:t>
-            </w:r>
-            <w:r>
-              <w:rPr>
-                <w:sz w:val="18"/>
-                <w:szCs w:val="18"/>
-              </w:rPr>
-              <w:t>multiple</w:t>
-            </w:r>
-            <w:r>
-              <w:rPr>
-                <w:sz w:val="18"/>
-                <w:szCs w:val="18"/>
-              </w:rPr>
-              <w:t xml:space="preserve"> instruments are</w:t>
-            </w:r>
-            <w:r>
-              <w:rPr>
-                <w:sz w:val="18"/>
-                <w:szCs w:val="18"/>
-              </w:rPr>
-              <w:t xml:space="preserve"> found.</w:t>
-            </w:r>
           </w:p>
         </w:tc>
         <w:tc>
@@ -19427,173 +19073,223 @@
         <w:tc>
           <w:tcPr>
             <w:tcW w:w="414" w:type="dxa"/>
-            <w:shd w:val="clear" w:color="auto" w:fill="FFFFFF" w:themeFill="background1"/>
-          </w:tcPr>
-          <w:p>
-            <w:pPr>
-              <w:rPr>
-                <w:sz w:val="18"/>
-                <w:szCs w:val="18"/>
-              </w:rPr>
-            </w:pPr>
-            <w:r>
-              <w:rPr>
-                <w:sz w:val="18"/>
-                <w:szCs w:val="18"/>
-              </w:rPr>
-              <w:lastRenderedPageBreak/>
-              <w:t>51</w:t>
+            <w:shd w:val="clear" w:color="auto" w:fill="D9D9D9" w:themeFill="background1" w:themeFillShade="D9"/>
+          </w:tcPr>
+          <w:p>
+            <w:pPr>
+              <w:rPr>
+                <w:sz w:val="18"/>
+                <w:szCs w:val="18"/>
+              </w:rPr>
+            </w:pPr>
+            <w:r>
+              <w:rPr>
+                <w:sz w:val="18"/>
+                <w:szCs w:val="18"/>
+              </w:rPr>
+              <w:t>50</w:t>
             </w:r>
           </w:p>
         </w:tc>
         <w:tc>
           <w:tcPr>
             <w:tcW w:w="5836" w:type="dxa"/>
-            <w:shd w:val="clear" w:color="auto" w:fill="FFFFFF" w:themeFill="background1"/>
-          </w:tcPr>
-          <w:p>
-            <w:pPr>
-              <w:rPr>
-                <w:sz w:val="18"/>
-                <w:szCs w:val="18"/>
-              </w:rPr>
-            </w:pPr>
-            <w:r>
-              <w:rPr>
-                <w:sz w:val="18"/>
-                <w:szCs w:val="18"/>
-              </w:rPr>
-              <w:t>Confirm business rules:</w:t>
-            </w:r>
-          </w:p>
-          <w:p>
-            <w:pPr>
-              <w:pStyle w:val="ListParagraph"/>
-              <w:numPr>
-                <w:ilvl w:val="0"/>
-                <w:numId w:val="18"/>
-              </w:numPr>
-              <w:rPr>
-                <w:sz w:val="18"/>
-                <w:szCs w:val="18"/>
-              </w:rPr>
-            </w:pPr>
-            <w:r>
-              <w:rPr>
-                <w:sz w:val="18"/>
-                <w:szCs w:val="18"/>
-              </w:rPr>
-              <w:t>New cruise</w:t>
-            </w:r>
-          </w:p>
-          <w:p>
-            <w:pPr>
-              <w:pStyle w:val="ListParagraph"/>
-              <w:numPr>
-                <w:ilvl w:val="1"/>
-                <w:numId w:val="18"/>
-              </w:numPr>
-              <w:rPr>
-                <w:sz w:val="18"/>
-                <w:szCs w:val="18"/>
-              </w:rPr>
-            </w:pPr>
-            <w:r>
-              <w:rPr>
-                <w:sz w:val="18"/>
-                <w:szCs w:val="18"/>
-              </w:rPr>
-              <w:t xml:space="preserve">As the processor is managing the </w:t>
-            </w:r>
-            <w:r>
-              <w:rPr>
-                <w:sz w:val="18"/>
-                <w:szCs w:val="18"/>
-              </w:rPr>
-              <w:t>job, he/she creates the cruise in a dedicated dialog, and assign to the job</w:t>
-            </w:r>
-          </w:p>
-          <w:p>
-            <w:pPr>
-              <w:pStyle w:val="ListParagraph"/>
-              <w:numPr>
-                <w:ilvl w:val="0"/>
-                <w:numId w:val="18"/>
-              </w:numPr>
-              <w:rPr>
-                <w:sz w:val="18"/>
-                <w:szCs w:val="18"/>
-              </w:rPr>
-            </w:pPr>
-            <w:r>
-              <w:rPr>
-                <w:sz w:val="18"/>
-                <w:szCs w:val="18"/>
-              </w:rPr>
-              <w:t>Existing cruise</w:t>
-            </w:r>
-          </w:p>
-          <w:p>
-            <w:pPr>
-              <w:pStyle w:val="ListParagraph"/>
-              <w:numPr>
-                <w:ilvl w:val="1"/>
-                <w:numId w:val="18"/>
-              </w:numPr>
-              <w:rPr>
-                <w:sz w:val="18"/>
-                <w:szCs w:val="18"/>
-              </w:rPr>
-            </w:pPr>
-            <w:r>
-              <w:rPr>
-                <w:sz w:val="18"/>
-                <w:szCs w:val="18"/>
-              </w:rPr>
-              <w:t>As the processor is managing the job, he/she</w:t>
-            </w:r>
-            <w:r>
-              <w:rPr>
-                <w:sz w:val="18"/>
-                <w:szCs w:val="18"/>
-              </w:rPr>
-              <w:t xml:space="preserve"> chooses the</w:t>
-            </w:r>
-            <w:r>
-              <w:rPr>
-                <w:sz w:val="18"/>
-                <w:szCs w:val="18"/>
-              </w:rPr>
-              <w:t xml:space="preserve"> cruise in the list</w:t>
-            </w:r>
-          </w:p>
-          <w:p>
-            <w:pPr>
-              <w:pStyle w:val="ListParagraph"/>
-              <w:numPr>
-                <w:ilvl w:val="0"/>
-                <w:numId w:val="18"/>
-              </w:numPr>
-              <w:rPr>
-                <w:strike/>
-                <w:sz w:val="18"/>
-                <w:szCs w:val="18"/>
-              </w:rPr>
-            </w:pPr>
-            <w:r>
-              <w:rPr>
-                <w:strike/>
-                <w:sz w:val="18"/>
-                <w:szCs w:val="18"/>
-              </w:rPr>
-              <w:t>Error when cruise is different between SERD file and MED_PROCESSING_JOB</w:t>
-            </w:r>
+            <w:shd w:val="clear" w:color="auto" w:fill="D9D9D9" w:themeFill="background1" w:themeFillShade="D9"/>
+          </w:tcPr>
+          <w:p>
+            <w:pPr>
+              <w:rPr>
+                <w:sz w:val="18"/>
+                <w:szCs w:val="18"/>
+              </w:rPr>
+            </w:pPr>
+            <w:r>
+              <w:rPr>
+                <w:sz w:val="18"/>
+                <w:szCs w:val="18"/>
+              </w:rPr>
+              <w:t>A SERD file can contain more than one SERD instrument</w:t>
+            </w:r>
+            <w:r>
+              <w:rPr>
+                <w:sz w:val="18"/>
+                <w:szCs w:val="18"/>
+              </w:rPr>
+              <w:t xml:space="preserve"> code</w:t>
+            </w:r>
+            <w:r>
+              <w:rPr>
+                <w:sz w:val="18"/>
+                <w:szCs w:val="18"/>
+              </w:rPr>
+              <w:t xml:space="preserve">. </w:t>
+            </w:r>
+          </w:p>
+          <w:p>
+            <w:pPr>
+              <w:rPr>
+                <w:sz w:val="18"/>
+                <w:szCs w:val="18"/>
+              </w:rPr>
+            </w:pPr>
+            <w:r>
+              <w:rPr>
+                <w:sz w:val="18"/>
+                <w:szCs w:val="18"/>
+              </w:rPr>
+              <w:t>Could the instruments generate different kinds of profile data?</w:t>
+            </w:r>
+            <w:r>
+              <w:rPr>
+                <w:sz w:val="18"/>
+                <w:szCs w:val="18"/>
+              </w:rPr>
+              <w:t xml:space="preserve"> </w:t>
+            </w:r>
+          </w:p>
+          <w:p>
+            <w:pPr>
+              <w:rPr>
+                <w:sz w:val="18"/>
+                <w:szCs w:val="18"/>
+              </w:rPr>
+            </w:pPr>
+          </w:p>
+          <w:p>
+            <w:pPr>
+              <w:rPr>
+                <w:sz w:val="18"/>
+                <w:szCs w:val="18"/>
+              </w:rPr>
+            </w:pPr>
+            <w:r>
+              <w:rPr>
+                <w:sz w:val="18"/>
+                <w:szCs w:val="18"/>
+              </w:rPr>
+              <w:t>With</w:t>
+            </w:r>
+            <w:r>
+              <w:rPr>
+                <w:sz w:val="18"/>
+                <w:szCs w:val="18"/>
+              </w:rPr>
+              <w:t xml:space="preserve"> that field, the procedure will get the </w:t>
+            </w:r>
+            <w:r>
+              <w:rPr>
+                <w:sz w:val="18"/>
+                <w:szCs w:val="18"/>
+              </w:rPr>
+              <w:t>DATA_TYPE</w:t>
+            </w:r>
+            <w:r>
+              <w:rPr>
+                <w:sz w:val="18"/>
+                <w:szCs w:val="18"/>
+              </w:rPr>
+              <w:t xml:space="preserve"> in the table INSTRUMENT</w:t>
+            </w:r>
+            <w:r>
+              <w:rPr>
+                <w:sz w:val="18"/>
+                <w:szCs w:val="18"/>
+              </w:rPr>
+              <w:t xml:space="preserve"> to know which SERD tables to </w:t>
+            </w:r>
+            <w:r>
+              <w:rPr>
+                <w:sz w:val="18"/>
+                <w:szCs w:val="18"/>
+              </w:rPr>
+              <w:t>insert</w:t>
+            </w:r>
+            <w:r>
+              <w:rPr>
+                <w:sz w:val="18"/>
+                <w:szCs w:val="18"/>
+              </w:rPr>
+              <w:t xml:space="preserve">, and the field </w:t>
+            </w:r>
+            <w:r>
+              <w:rPr>
+                <w:sz w:val="18"/>
+                <w:szCs w:val="18"/>
+              </w:rPr>
+              <w:t>OCEAN, to save in them instead of what of the original alphanumeric content sent.</w:t>
+            </w:r>
+          </w:p>
+          <w:p>
+            <w:pPr>
+              <w:rPr>
+                <w:sz w:val="18"/>
+                <w:szCs w:val="18"/>
+              </w:rPr>
+            </w:pPr>
+          </w:p>
+          <w:p>
+            <w:pPr>
+              <w:rPr>
+                <w:sz w:val="18"/>
+                <w:szCs w:val="18"/>
+              </w:rPr>
+            </w:pPr>
+            <w:r>
+              <w:rPr>
+                <w:sz w:val="18"/>
+                <w:szCs w:val="18"/>
+              </w:rPr>
+              <w:t xml:space="preserve">What do we do with </w:t>
+            </w:r>
+            <w:r>
+              <w:rPr>
+                <w:sz w:val="18"/>
+                <w:szCs w:val="18"/>
+              </w:rPr>
+              <w:t>MEDS_PROCESSING_JOB</w:t>
+            </w:r>
+            <w:r>
+              <w:rPr>
+                <w:sz w:val="18"/>
+                <w:szCs w:val="18"/>
+              </w:rPr>
+              <w:t>.INSTRUMENT</w:t>
+            </w:r>
+            <w:r>
+              <w:rPr>
+                <w:sz w:val="18"/>
+                <w:szCs w:val="18"/>
+              </w:rPr>
+              <w:t>_CODE</w:t>
+            </w:r>
+            <w:r>
+              <w:rPr>
+                <w:sz w:val="18"/>
+                <w:szCs w:val="18"/>
+              </w:rPr>
+              <w:t>, considering that there are multiples?</w:t>
+            </w:r>
+            <w:r>
+              <w:rPr>
+                <w:sz w:val="18"/>
+                <w:szCs w:val="18"/>
+              </w:rPr>
+              <w:t>?</w:t>
+            </w:r>
+          </w:p>
+          <w:p>
+            <w:pPr>
+              <w:rPr>
+                <w:sz w:val="18"/>
+                <w:szCs w:val="18"/>
+              </w:rPr>
+            </w:pPr>
           </w:p>
         </w:tc>
         <w:tc>
           <w:tcPr>
             <w:tcW w:w="1020" w:type="dxa"/>
-            <w:shd w:val="clear" w:color="auto" w:fill="FFFFFF" w:themeFill="background1"/>
+            <w:shd w:val="clear" w:color="auto" w:fill="D9D9D9" w:themeFill="background1" w:themeFillShade="D9"/>
           </w:tcPr>
           <w:p>
             <w:pPr>
@@ -19610,19 +19306,12 @@
               </w:rPr>
               <w:t>n/a</w:t>
             </w:r>
-            <w:r>
-              <w:rPr>
-                <w:sz w:val="18"/>
-                <w:szCs w:val="18"/>
-              </w:rPr>
-              <w:t xml:space="preserve"> </w:t>
-            </w:r>
           </w:p>
         </w:tc>
         <w:tc>
           <w:tcPr>
             <w:tcW w:w="1086" w:type="dxa"/>
-            <w:shd w:val="clear" w:color="auto" w:fill="FFFFFF" w:themeFill="background1"/>
+            <w:shd w:val="clear" w:color="auto" w:fill="D9D9D9" w:themeFill="background1" w:themeFillShade="D9"/>
           </w:tcPr>
           <w:p>
             <w:pPr>
@@ -19643,28 +19332,72 @@
         <w:tc>
           <w:tcPr>
             <w:tcW w:w="3454" w:type="dxa"/>
-            <w:shd w:val="clear" w:color="auto" w:fill="FFFFFF" w:themeFill="background1"/>
-          </w:tcPr>
-          <w:p>
-            <w:pPr>
-              <w:rPr>
-                <w:sz w:val="18"/>
-                <w:szCs w:val="18"/>
-              </w:rPr>
-            </w:pPr>
-            <w:r>
-              <w:rPr>
-                <w:sz w:val="18"/>
-                <w:szCs w:val="18"/>
-              </w:rPr>
-              <w:t>Confirmed as written beside</w:t>
+            <w:shd w:val="clear" w:color="auto" w:fill="D9D9D9" w:themeFill="background1" w:themeFillShade="D9"/>
+          </w:tcPr>
+          <w:p>
+            <w:pPr>
+              <w:rPr>
+                <w:sz w:val="18"/>
+                <w:szCs w:val="18"/>
+              </w:rPr>
+            </w:pPr>
+            <w:r>
+              <w:rPr>
+                <w:sz w:val="18"/>
+                <w:szCs w:val="18"/>
+              </w:rPr>
+              <w:t xml:space="preserve">The files should not have different data types even if they might have different instruments. </w:t>
+            </w:r>
+          </w:p>
+          <w:p>
+            <w:pPr>
+              <w:rPr>
+                <w:sz w:val="18"/>
+                <w:szCs w:val="18"/>
+              </w:rPr>
+            </w:pPr>
+          </w:p>
+          <w:p>
+            <w:pPr>
+              <w:rPr>
+                <w:sz w:val="18"/>
+                <w:szCs w:val="18"/>
+              </w:rPr>
+            </w:pPr>
+            <w:r>
+              <w:rPr>
+                <w:sz w:val="18"/>
+                <w:szCs w:val="18"/>
+              </w:rPr>
+              <w:t xml:space="preserve">It would not be possible to update MEDS_PROCESSING_JOB.INSTRUMENT_CODE if </w:t>
+            </w:r>
+            <w:r>
+              <w:rPr>
+                <w:sz w:val="18"/>
+                <w:szCs w:val="18"/>
+              </w:rPr>
+              <w:t>multiple</w:t>
+            </w:r>
+            <w:r>
+              <w:rPr>
+                <w:sz w:val="18"/>
+                <w:szCs w:val="18"/>
+              </w:rPr>
+              <w:t xml:space="preserve"> instruments are</w:t>
+            </w:r>
+            <w:r>
+              <w:rPr>
+                <w:sz w:val="18"/>
+                <w:szCs w:val="18"/>
+              </w:rPr>
+              <w:t xml:space="preserve"> found.</w:t>
             </w:r>
           </w:p>
         </w:tc>
         <w:tc>
           <w:tcPr>
             <w:tcW w:w="1231" w:type="dxa"/>
-            <w:shd w:val="clear" w:color="auto" w:fill="FFFFFF" w:themeFill="background1"/>
+            <w:shd w:val="clear" w:color="auto" w:fill="D9D9D9" w:themeFill="background1" w:themeFillShade="D9"/>
           </w:tcPr>
           <w:p>
             <w:pPr>
@@ -19678,15 +19411,22 @@
         <w:tc>
           <w:tcPr>
             <w:tcW w:w="1944" w:type="dxa"/>
-            <w:shd w:val="clear" w:color="auto" w:fill="FFFFFF" w:themeFill="background1"/>
-          </w:tcPr>
-          <w:p>
-            <w:pPr>
-              <w:rPr>
-                <w:sz w:val="18"/>
-                <w:szCs w:val="18"/>
-              </w:rPr>
-            </w:pPr>
+            <w:shd w:val="clear" w:color="auto" w:fill="D9D9D9" w:themeFill="background1" w:themeFillShade="D9"/>
+          </w:tcPr>
+          <w:p>
+            <w:pPr>
+              <w:rPr>
+                <w:sz w:val="18"/>
+                <w:szCs w:val="18"/>
+              </w:rPr>
+            </w:pPr>
+            <w:r>
+              <w:rPr>
+                <w:sz w:val="18"/>
+                <w:szCs w:val="18"/>
+              </w:rPr>
+              <w:t>Implemented</w:t>
+            </w:r>
           </w:p>
         </w:tc>
       </w:tr>
@@ -19698,78 +19438,166 @@
         <w:tc>
           <w:tcPr>
             <w:tcW w:w="414" w:type="dxa"/>
-            <w:shd w:val="clear" w:color="auto" w:fill="FFFFFF" w:themeFill="background1"/>
-          </w:tcPr>
-          <w:p>
-            <w:pPr>
-              <w:rPr>
-                <w:sz w:val="18"/>
-                <w:szCs w:val="18"/>
-              </w:rPr>
-            </w:pPr>
-            <w:r>
-              <w:rPr>
-                <w:sz w:val="18"/>
-                <w:szCs w:val="18"/>
-              </w:rPr>
-              <w:t>52</w:t>
+            <w:shd w:val="clear" w:color="auto" w:fill="D9D9D9" w:themeFill="background1" w:themeFillShade="D9"/>
+          </w:tcPr>
+          <w:p>
+            <w:pPr>
+              <w:rPr>
+                <w:sz w:val="18"/>
+                <w:szCs w:val="18"/>
+              </w:rPr>
+            </w:pPr>
+            <w:r>
+              <w:rPr>
+                <w:sz w:val="18"/>
+                <w:szCs w:val="18"/>
+              </w:rPr>
+              <w:lastRenderedPageBreak/>
+              <w:t>51</w:t>
             </w:r>
           </w:p>
         </w:tc>
         <w:tc>
           <w:tcPr>
             <w:tcW w:w="5836" w:type="dxa"/>
-            <w:shd w:val="clear" w:color="auto" w:fill="FFFFFF" w:themeFill="background1"/>
-          </w:tcPr>
-          <w:p>
-            <w:pPr>
-              <w:rPr>
-                <w:sz w:val="18"/>
-                <w:szCs w:val="18"/>
-              </w:rPr>
-            </w:pPr>
-            <w:r>
-              <w:rPr>
-                <w:sz w:val="18"/>
-                <w:szCs w:val="18"/>
-              </w:rPr>
-              <w:t>The current application manual states that up to 255 SERD files can be uploaded at once.</w:t>
-            </w:r>
-          </w:p>
-          <w:p>
-            <w:pPr>
-              <w:rPr>
-                <w:sz w:val="18"/>
-                <w:szCs w:val="18"/>
-              </w:rPr>
-            </w:pPr>
-            <w:r>
-              <w:rPr>
-                <w:sz w:val="18"/>
-                <w:szCs w:val="18"/>
-              </w:rPr>
-              <w:t xml:space="preserve">Are those </w:t>
-            </w:r>
-            <w:r>
-              <w:rPr>
-                <w:sz w:val="18"/>
-                <w:szCs w:val="18"/>
-              </w:rPr>
-              <w:t>always</w:t>
-            </w:r>
-            <w:r>
-              <w:rPr>
-                <w:sz w:val="18"/>
-                <w:szCs w:val="18"/>
-              </w:rPr>
-              <w:t xml:space="preserve"> from a continuous observation? They will be saved with the same job number</w:t>
+            <w:shd w:val="clear" w:color="auto" w:fill="D9D9D9" w:themeFill="background1" w:themeFillShade="D9"/>
+          </w:tcPr>
+          <w:p>
+            <w:pPr>
+              <w:rPr>
+                <w:sz w:val="18"/>
+                <w:szCs w:val="18"/>
+              </w:rPr>
+            </w:pPr>
+            <w:r>
+              <w:rPr>
+                <w:sz w:val="18"/>
+                <w:szCs w:val="18"/>
+              </w:rPr>
+              <w:t>Confirm business rules:</w:t>
+            </w:r>
+          </w:p>
+          <w:p>
+            <w:pPr>
+              <w:pStyle w:val="ListParagraph"/>
+              <w:numPr>
+                <w:ilvl w:val="0"/>
+                <w:numId w:val="18"/>
+              </w:numPr>
+              <w:rPr>
+                <w:sz w:val="18"/>
+                <w:szCs w:val="18"/>
+              </w:rPr>
+            </w:pPr>
+            <w:r>
+              <w:rPr>
+                <w:sz w:val="18"/>
+                <w:szCs w:val="18"/>
+              </w:rPr>
+              <w:t>New cruise</w:t>
+            </w:r>
+          </w:p>
+          <w:p>
+            <w:pPr>
+              <w:pStyle w:val="ListParagraph"/>
+              <w:numPr>
+                <w:ilvl w:val="1"/>
+                <w:numId w:val="18"/>
+              </w:numPr>
+              <w:rPr>
+                <w:sz w:val="18"/>
+                <w:szCs w:val="18"/>
+              </w:rPr>
+            </w:pPr>
+            <w:r>
+              <w:rPr>
+                <w:sz w:val="18"/>
+                <w:szCs w:val="18"/>
+              </w:rPr>
+              <w:t xml:space="preserve">As the processor is managing the </w:t>
+            </w:r>
+            <w:r>
+              <w:rPr>
+                <w:sz w:val="18"/>
+                <w:szCs w:val="18"/>
+              </w:rPr>
+              <w:t>job, he/she creates the cruise in a dedicated dialog, and assign to the job</w:t>
+            </w:r>
+          </w:p>
+          <w:p>
+            <w:pPr>
+              <w:pStyle w:val="ListParagraph"/>
+              <w:numPr>
+                <w:ilvl w:val="0"/>
+                <w:numId w:val="18"/>
+              </w:numPr>
+              <w:rPr>
+                <w:sz w:val="18"/>
+                <w:szCs w:val="18"/>
+              </w:rPr>
+            </w:pPr>
+            <w:r>
+              <w:rPr>
+                <w:sz w:val="18"/>
+                <w:szCs w:val="18"/>
+              </w:rPr>
+              <w:t>Existing cruise</w:t>
+            </w:r>
+          </w:p>
+          <w:p>
+            <w:pPr>
+              <w:pStyle w:val="ListParagraph"/>
+              <w:numPr>
+                <w:ilvl w:val="1"/>
+                <w:numId w:val="18"/>
+              </w:numPr>
+              <w:rPr>
+                <w:sz w:val="18"/>
+                <w:szCs w:val="18"/>
+              </w:rPr>
+            </w:pPr>
+            <w:r>
+              <w:rPr>
+                <w:sz w:val="18"/>
+                <w:szCs w:val="18"/>
+              </w:rPr>
+              <w:t>As the processor is managing the job, he/she chooses the</w:t>
+            </w:r>
+            <w:r>
+              <w:rPr>
+                <w:sz w:val="18"/>
+                <w:szCs w:val="18"/>
+              </w:rPr>
+              <w:t xml:space="preserve"> cruise in the list</w:t>
+            </w:r>
+          </w:p>
+          <w:p>
+            <w:pPr>
+              <w:pStyle w:val="ListParagraph"/>
+              <w:numPr>
+                <w:ilvl w:val="0"/>
+                <w:numId w:val="18"/>
+              </w:numPr>
+              <w:rPr>
+                <w:strike/>
+                <w:sz w:val="18"/>
+                <w:szCs w:val="18"/>
+              </w:rPr>
+            </w:pPr>
+            <w:r>
+              <w:rPr>
+                <w:strike/>
+                <w:sz w:val="18"/>
+                <w:szCs w:val="18"/>
+              </w:rPr>
+              <w:t>Error when cruise is different between SERD file and MED_PROCESSING_JOB</w:t>
             </w:r>
           </w:p>
         </w:tc>
         <w:tc>
           <w:tcPr>
             <w:tcW w:w="1020" w:type="dxa"/>
-            <w:shd w:val="clear" w:color="auto" w:fill="FFFFFF" w:themeFill="background1"/>
+            <w:shd w:val="clear" w:color="auto" w:fill="D9D9D9" w:themeFill="background1" w:themeFillShade="D9"/>
           </w:tcPr>
           <w:p>
             <w:pPr>
@@ -19786,12 +19614,19 @@
               </w:rPr>
               <w:t>n/a</w:t>
             </w:r>
+            <w:r>
+              <w:rPr>
+                <w:sz w:val="18"/>
+                <w:szCs w:val="18"/>
+              </w:rPr>
+              <w:t xml:space="preserve"> </w:t>
+            </w:r>
           </w:p>
         </w:tc>
         <w:tc>
           <w:tcPr>
             <w:tcW w:w="1086" w:type="dxa"/>
-            <w:shd w:val="clear" w:color="auto" w:fill="FFFFFF" w:themeFill="background1"/>
+            <w:shd w:val="clear" w:color="auto" w:fill="D9D9D9" w:themeFill="background1" w:themeFillShade="D9"/>
           </w:tcPr>
           <w:p>
             <w:pPr>
@@ -19812,51 +19647,28 @@
         <w:tc>
           <w:tcPr>
             <w:tcW w:w="3454" w:type="dxa"/>
-            <w:shd w:val="clear" w:color="auto" w:fill="FFFFFF" w:themeFill="background1"/>
-          </w:tcPr>
-          <w:p>
-            <w:pPr>
-              <w:rPr>
-                <w:sz w:val="18"/>
-                <w:szCs w:val="18"/>
-              </w:rPr>
-            </w:pPr>
-            <w:r>
-              <w:rPr>
-                <w:sz w:val="18"/>
-                <w:szCs w:val="18"/>
-              </w:rPr>
-              <w:t xml:space="preserve">If multiple files are uploaded, they </w:t>
-            </w:r>
-            <w:r>
-              <w:rPr>
-                <w:sz w:val="18"/>
-                <w:szCs w:val="18"/>
-              </w:rPr>
-              <w:t>will be in the same job, and obviously</w:t>
-            </w:r>
-            <w:r>
-              <w:rPr>
-                <w:b/>
-                <w:sz w:val="18"/>
-                <w:szCs w:val="18"/>
-              </w:rPr>
-              <w:t xml:space="preserve"> same </w:t>
-            </w:r>
-            <w:r>
-              <w:rPr>
-                <w:b/>
-                <w:sz w:val="18"/>
-                <w:szCs w:val="18"/>
-              </w:rPr>
-              <w:t>data type</w:t>
+            <w:shd w:val="clear" w:color="auto" w:fill="D9D9D9" w:themeFill="background1" w:themeFillShade="D9"/>
+          </w:tcPr>
+          <w:p>
+            <w:pPr>
+              <w:rPr>
+                <w:sz w:val="18"/>
+                <w:szCs w:val="18"/>
+              </w:rPr>
+            </w:pPr>
+            <w:r>
+              <w:rPr>
+                <w:sz w:val="18"/>
+                <w:szCs w:val="18"/>
+              </w:rPr>
+              <w:t>Confirmed as written beside</w:t>
             </w:r>
           </w:p>
         </w:tc>
         <w:tc>
           <w:tcPr>
             <w:tcW w:w="1231" w:type="dxa"/>
-            <w:shd w:val="clear" w:color="auto" w:fill="FFFFFF" w:themeFill="background1"/>
+            <w:shd w:val="clear" w:color="auto" w:fill="D9D9D9" w:themeFill="background1" w:themeFillShade="D9"/>
           </w:tcPr>
           <w:p>
             <w:pPr>
@@ -19870,15 +19682,22 @@
         <w:tc>
           <w:tcPr>
             <w:tcW w:w="1944" w:type="dxa"/>
-            <w:shd w:val="clear" w:color="auto" w:fill="FFFFFF" w:themeFill="background1"/>
-          </w:tcPr>
-          <w:p>
-            <w:pPr>
-              <w:rPr>
-                <w:sz w:val="18"/>
-                <w:szCs w:val="18"/>
-              </w:rPr>
-            </w:pPr>
+            <w:shd w:val="clear" w:color="auto" w:fill="D9D9D9" w:themeFill="background1" w:themeFillShade="D9"/>
+          </w:tcPr>
+          <w:p>
+            <w:pPr>
+              <w:rPr>
+                <w:sz w:val="18"/>
+                <w:szCs w:val="18"/>
+              </w:rPr>
+            </w:pPr>
+            <w:r>
+              <w:rPr>
+                <w:sz w:val="18"/>
+                <w:szCs w:val="18"/>
+              </w:rPr>
+              <w:t>Implemented</w:t>
+            </w:r>
           </w:p>
         </w:tc>
       </w:tr>
@@ -19925,63 +19744,22 @@
                 <w:sz w:val="18"/>
                 <w:szCs w:val="18"/>
               </w:rPr>
-              <w:t xml:space="preserve">Could the business rules for IPR be clarified? </w:t>
-            </w:r>
-          </w:p>
-          <w:p>
-            <w:pPr>
-              <w:rPr>
-                <w:sz w:val="18"/>
-                <w:szCs w:val="18"/>
-              </w:rPr>
-            </w:pPr>
-          </w:p>
-          <w:p>
-            <w:pPr>
-              <w:rPr>
-                <w:sz w:val="18"/>
-                <w:szCs w:val="18"/>
-              </w:rPr>
-            </w:pPr>
-            <w:r>
-              <w:rPr>
-                <w:noProof/>
-              </w:rPr>
-              <w:drawing>
-                <wp:inline distT="0" distB="0" distL="0" distR="0" wp14:anchorId="39CE5C9B" wp14:editId="7EDC3460">
-                  <wp:extent cx="3037977" cy="2512612"/>
-                  <wp:effectExtent l="0" t="0" r="0" b="2540"/>
-                  <wp:docPr id="1" name="Picture 1"/>
-                  <wp:cNvGraphicFramePr>
-                    <a:graphicFrameLocks xmlns:a="http://schemas.openxmlformats.org/drawingml/2006/main" noChangeAspect="1"/>
-                  </wp:cNvGraphicFramePr>
-                  <a:graphic xmlns:a="http://schemas.openxmlformats.org/drawingml/2006/main">
-                    <a:graphicData uri="http://schemas.openxmlformats.org/drawingml/2006/picture">
-                      <pic:pic xmlns:pic="http://schemas.openxmlformats.org/drawingml/2006/picture">
-                        <pic:nvPicPr>
-                          <pic:cNvPr id="1" name=""/>
-                          <pic:cNvPicPr/>
-                        </pic:nvPicPr>
-                        <pic:blipFill>
-                          <a:blip r:embed="rId8"/>
-                          <a:stretch>
-                            <a:fillRect/>
-                          </a:stretch>
-                        </pic:blipFill>
-                        <pic:spPr>
-                          <a:xfrm>
-                            <a:off x="0" y="0"/>
-                            <a:ext cx="3094699" cy="2559525"/>
-                          </a:xfrm>
-                          <a:prstGeom prst="rect">
-                            <a:avLst/>
-                          </a:prstGeom>
-                        </pic:spPr>
-                      </pic:pic>
-                    </a:graphicData>
-                  </a:graphic>
-                </wp:inline>
-              </w:drawing>
+              <w:t>The current application manual states that up to 255 SERD files can be uploaded at once.</w:t>
+            </w:r>
+          </w:p>
+          <w:p>
+            <w:pPr>
+              <w:rPr>
+                <w:sz w:val="18"/>
+                <w:szCs w:val="18"/>
+              </w:rPr>
+            </w:pPr>
+            <w:r>
+              <w:rPr>
+                <w:sz w:val="18"/>
+                <w:szCs w:val="18"/>
+              </w:rPr>
+              <w:t>Are those always from a continuous observation? They will be saved with the same job number</w:t>
             </w:r>
           </w:p>
         </w:tc>
@@ -20036,16 +19814,63 @@
           <w:p>
             <w:pPr>
               <w:rPr>
-                <w:sz w:val="18"/>
-                <w:szCs w:val="18"/>
-              </w:rPr>
-            </w:pPr>
-            <w:r>
-              <w:rPr>
-                <w:sz w:val="18"/>
-                <w:szCs w:val="18"/>
-              </w:rPr>
-              <w:t>Not in scope.</w:t>
+                <w:b/>
+                <w:sz w:val="18"/>
+                <w:szCs w:val="18"/>
+              </w:rPr>
+            </w:pPr>
+            <w:r>
+              <w:rPr>
+                <w:sz w:val="18"/>
+                <w:szCs w:val="18"/>
+              </w:rPr>
+              <w:t xml:space="preserve">If multiple files are uploaded, they </w:t>
+            </w:r>
+            <w:r>
+              <w:rPr>
+                <w:sz w:val="18"/>
+                <w:szCs w:val="18"/>
+              </w:rPr>
+              <w:t>will be in the same job, and obviously</w:t>
+            </w:r>
+            <w:r>
+              <w:rPr>
+                <w:b/>
+                <w:sz w:val="18"/>
+                <w:szCs w:val="18"/>
+              </w:rPr>
+              <w:t xml:space="preserve"> same </w:t>
+            </w:r>
+            <w:r>
+              <w:rPr>
+                <w:b/>
+                <w:sz w:val="18"/>
+                <w:szCs w:val="18"/>
+              </w:rPr>
+              <w:t>data type</w:t>
+            </w:r>
+            <w:r>
+              <w:rPr>
+                <w:b/>
+                <w:sz w:val="18"/>
+                <w:szCs w:val="18"/>
+              </w:rPr>
+              <w:t>.</w:t>
+            </w:r>
+          </w:p>
+          <w:p>
+            <w:pPr>
+              <w:rPr>
+                <w:sz w:val="18"/>
+                <w:szCs w:val="18"/>
+              </w:rPr>
+            </w:pPr>
+            <w:r>
+              <w:rPr>
+                <w:sz w:val="18"/>
+                <w:szCs w:val="18"/>
+              </w:rPr>
+              <w:t>Steve could not recall occasion for many files to be uploaded</w:t>
             </w:r>
           </w:p>
         </w:tc>
@@ -20075,6 +19900,13 @@
                 <w:szCs w:val="18"/>
               </w:rPr>
             </w:pPr>
+            <w:r>
+              <w:rPr>
+                <w:sz w:val="18"/>
+                <w:szCs w:val="18"/>
+              </w:rPr>
+              <w:t>Implemented</w:t>
+            </w:r>
           </w:p>
         </w:tc>
       </w:tr>
@@ -20086,6 +19918,330 @@
         <w:tc>
           <w:tcPr>
             <w:tcW w:w="414" w:type="dxa"/>
+            <w:shd w:val="clear" w:color="auto" w:fill="D9D9D9" w:themeFill="background1" w:themeFillShade="D9"/>
+          </w:tcPr>
+          <w:p>
+            <w:pPr>
+              <w:rPr>
+                <w:sz w:val="18"/>
+                <w:szCs w:val="18"/>
+              </w:rPr>
+            </w:pPr>
+            <w:r>
+              <w:rPr>
+                <w:sz w:val="18"/>
+                <w:szCs w:val="18"/>
+              </w:rPr>
+              <w:t>52</w:t>
+            </w:r>
+          </w:p>
+        </w:tc>
+        <w:tc>
+          <w:tcPr>
+            <w:tcW w:w="5836" w:type="dxa"/>
+            <w:shd w:val="clear" w:color="auto" w:fill="D9D9D9" w:themeFill="background1" w:themeFillShade="D9"/>
+          </w:tcPr>
+          <w:p>
+            <w:pPr>
+              <w:rPr>
+                <w:sz w:val="18"/>
+                <w:szCs w:val="18"/>
+              </w:rPr>
+            </w:pPr>
+            <w:r>
+              <w:rPr>
+                <w:sz w:val="18"/>
+                <w:szCs w:val="18"/>
+              </w:rPr>
+              <w:t xml:space="preserve">Could the business rules for IPR be clarified? </w:t>
+            </w:r>
+          </w:p>
+        </w:tc>
+        <w:tc>
+          <w:tcPr>
+            <w:tcW w:w="1020" w:type="dxa"/>
+            <w:shd w:val="clear" w:color="auto" w:fill="D9D9D9" w:themeFill="background1" w:themeFillShade="D9"/>
+          </w:tcPr>
+          <w:p>
+            <w:pPr>
+              <w:jc w:val="center"/>
+              <w:rPr>
+                <w:sz w:val="18"/>
+                <w:szCs w:val="18"/>
+              </w:rPr>
+            </w:pPr>
+            <w:r>
+              <w:rPr>
+                <w:sz w:val="18"/>
+                <w:szCs w:val="18"/>
+              </w:rPr>
+              <w:t>n/a</w:t>
+            </w:r>
+          </w:p>
+        </w:tc>
+        <w:tc>
+          <w:tcPr>
+            <w:tcW w:w="1086" w:type="dxa"/>
+            <w:shd w:val="clear" w:color="auto" w:fill="D9D9D9" w:themeFill="background1" w:themeFillShade="D9"/>
+          </w:tcPr>
+          <w:p>
+            <w:pPr>
+              <w:rPr>
+                <w:sz w:val="18"/>
+                <w:szCs w:val="18"/>
+              </w:rPr>
+            </w:pPr>
+            <w:r>
+              <w:rPr>
+                <w:sz w:val="18"/>
+                <w:szCs w:val="18"/>
+              </w:rPr>
+              <w:t>2024-05-08</w:t>
+            </w:r>
+          </w:p>
+        </w:tc>
+        <w:tc>
+          <w:tcPr>
+            <w:tcW w:w="3454" w:type="dxa"/>
+            <w:shd w:val="clear" w:color="auto" w:fill="D9D9D9" w:themeFill="background1" w:themeFillShade="D9"/>
+          </w:tcPr>
+          <w:p>
+            <w:pPr>
+              <w:rPr>
+                <w:sz w:val="18"/>
+                <w:szCs w:val="18"/>
+              </w:rPr>
+            </w:pPr>
+            <w:r>
+              <w:rPr>
+                <w:sz w:val="18"/>
+                <w:szCs w:val="18"/>
+              </w:rPr>
+              <w:t>Not in scope.</w:t>
+            </w:r>
+          </w:p>
+        </w:tc>
+        <w:tc>
+          <w:tcPr>
+            <w:tcW w:w="1231" w:type="dxa"/>
+            <w:shd w:val="clear" w:color="auto" w:fill="D9D9D9" w:themeFill="background1" w:themeFillShade="D9"/>
+          </w:tcPr>
+          <w:p>
+            <w:pPr>
+              <w:rPr>
+                <w:sz w:val="18"/>
+                <w:szCs w:val="18"/>
+              </w:rPr>
+            </w:pPr>
+          </w:p>
+        </w:tc>
+        <w:tc>
+          <w:tcPr>
+            <w:tcW w:w="1944" w:type="dxa"/>
+            <w:shd w:val="clear" w:color="auto" w:fill="D9D9D9" w:themeFill="background1" w:themeFillShade="D9"/>
+          </w:tcPr>
+          <w:p>
+            <w:pPr>
+              <w:rPr>
+                <w:sz w:val="18"/>
+                <w:szCs w:val="18"/>
+              </w:rPr>
+            </w:pPr>
+          </w:p>
+        </w:tc>
+      </w:tr>
+      <w:tr>
+        <w:trPr>
+          <w:cantSplit/>
+          <w:trHeight w:val="300"/>
+        </w:trPr>
+        <w:tc>
+          <w:tcPr>
+            <w:tcW w:w="414" w:type="dxa"/>
+            <w:shd w:val="clear" w:color="auto" w:fill="D9D9D9" w:themeFill="background1" w:themeFillShade="D9"/>
+          </w:tcPr>
+          <w:p>
+            <w:pPr>
+              <w:rPr>
+                <w:sz w:val="18"/>
+                <w:szCs w:val="18"/>
+              </w:rPr>
+            </w:pPr>
+            <w:r>
+              <w:rPr>
+                <w:sz w:val="18"/>
+                <w:szCs w:val="18"/>
+              </w:rPr>
+              <w:t>53</w:t>
+            </w:r>
+          </w:p>
+        </w:tc>
+        <w:tc>
+          <w:tcPr>
+            <w:tcW w:w="5836" w:type="dxa"/>
+            <w:shd w:val="clear" w:color="auto" w:fill="D9D9D9" w:themeFill="background1" w:themeFillShade="D9"/>
+          </w:tcPr>
+          <w:p>
+            <w:pPr>
+              <w:rPr>
+                <w:sz w:val="18"/>
+                <w:szCs w:val="18"/>
+              </w:rPr>
+            </w:pPr>
+            <w:r>
+              <w:rPr>
+                <w:sz w:val="18"/>
+                <w:szCs w:val="18"/>
+              </w:rPr>
+              <w:t>Are cruise and ship numbers informed for CSV or FORMS?</w:t>
+            </w:r>
+          </w:p>
+        </w:tc>
+        <w:tc>
+          <w:tcPr>
+            <w:tcW w:w="1020" w:type="dxa"/>
+            <w:shd w:val="clear" w:color="auto" w:fill="D9D9D9" w:themeFill="background1" w:themeFillShade="D9"/>
+          </w:tcPr>
+          <w:p>
+            <w:pPr>
+              <w:jc w:val="center"/>
+              <w:rPr>
+                <w:sz w:val="18"/>
+                <w:szCs w:val="18"/>
+              </w:rPr>
+            </w:pPr>
+            <w:r>
+              <w:rPr>
+                <w:sz w:val="18"/>
+                <w:szCs w:val="18"/>
+              </w:rPr>
+              <w:t>n/a</w:t>
+            </w:r>
+          </w:p>
+        </w:tc>
+        <w:tc>
+          <w:tcPr>
+            <w:tcW w:w="1086" w:type="dxa"/>
+            <w:shd w:val="clear" w:color="auto" w:fill="D9D9D9" w:themeFill="background1" w:themeFillShade="D9"/>
+          </w:tcPr>
+          <w:p>
+            <w:pPr>
+              <w:rPr>
+                <w:sz w:val="18"/>
+                <w:szCs w:val="18"/>
+              </w:rPr>
+            </w:pPr>
+            <w:r>
+              <w:rPr>
+                <w:sz w:val="18"/>
+                <w:szCs w:val="18"/>
+              </w:rPr>
+              <w:t>2024-05-08</w:t>
+            </w:r>
+          </w:p>
+        </w:tc>
+        <w:tc>
+          <w:tcPr>
+            <w:tcW w:w="3454" w:type="dxa"/>
+            <w:shd w:val="clear" w:color="auto" w:fill="D9D9D9" w:themeFill="background1" w:themeFillShade="D9"/>
+          </w:tcPr>
+          <w:p>
+            <w:pPr>
+              <w:rPr>
+                <w:sz w:val="18"/>
+                <w:szCs w:val="18"/>
+              </w:rPr>
+            </w:pPr>
+            <w:r>
+              <w:rPr>
+                <w:sz w:val="18"/>
+                <w:szCs w:val="18"/>
+              </w:rPr>
+              <w:t>Cruises are created/ populated for all data inputs. Ship</w:t>
+            </w:r>
+            <w:r>
+              <w:rPr>
+                <w:sz w:val="18"/>
+                <w:szCs w:val="18"/>
+              </w:rPr>
+              <w:t xml:space="preserve"> details</w:t>
+            </w:r>
+            <w:r>
+              <w:rPr>
+                <w:sz w:val="18"/>
+                <w:szCs w:val="18"/>
+              </w:rPr>
+              <w:t xml:space="preserve"> numbers are created by SERD upload only.</w:t>
+            </w:r>
+          </w:p>
+        </w:tc>
+        <w:tc>
+          <w:tcPr>
+            <w:tcW w:w="1231" w:type="dxa"/>
+            <w:shd w:val="clear" w:color="auto" w:fill="D9D9D9" w:themeFill="background1" w:themeFillShade="D9"/>
+          </w:tcPr>
+          <w:p>
+            <w:pPr>
+              <w:rPr>
+                <w:sz w:val="18"/>
+                <w:szCs w:val="18"/>
+              </w:rPr>
+            </w:pPr>
+          </w:p>
+        </w:tc>
+        <w:tc>
+          <w:tcPr>
+            <w:tcW w:w="1944" w:type="dxa"/>
+            <w:shd w:val="clear" w:color="auto" w:fill="D9D9D9" w:themeFill="background1" w:themeFillShade="D9"/>
+          </w:tcPr>
+          <w:p>
+            <w:pPr>
+              <w:rPr>
+                <w:sz w:val="18"/>
+                <w:szCs w:val="18"/>
+              </w:rPr>
+            </w:pPr>
+            <w:r>
+              <w:rPr>
+                <w:sz w:val="18"/>
+                <w:szCs w:val="18"/>
+              </w:rPr>
+              <w:t>Implemented for CSV</w:t>
+            </w:r>
+          </w:p>
+          <w:p>
+            <w:pPr>
+              <w:rPr>
+                <w:sz w:val="18"/>
+                <w:szCs w:val="18"/>
+              </w:rPr>
+            </w:pPr>
+            <w:r>
+              <w:rPr>
+                <w:sz w:val="18"/>
+                <w:szCs w:val="18"/>
+              </w:rPr>
+              <w:t>Implemented for SERD</w:t>
+            </w:r>
+          </w:p>
+          <w:p>
+            <w:pPr>
+              <w:rPr>
+                <w:sz w:val="18"/>
+                <w:szCs w:val="18"/>
+              </w:rPr>
+            </w:pPr>
+          </w:p>
+        </w:tc>
+      </w:tr>
+      <w:tr>
+        <w:trPr>
+          <w:cantSplit/>
+          <w:trHeight w:val="300"/>
+        </w:trPr>
+        <w:tc>
+          <w:tcPr>
+            <w:tcW w:w="414" w:type="dxa"/>
             <w:shd w:val="clear" w:color="auto" w:fill="FFFFFF" w:themeFill="background1"/>
           </w:tcPr>
           <w:p>
@@ -20100,7 +20256,7 @@
                 <w:sz w:val="18"/>
                 <w:szCs w:val="18"/>
               </w:rPr>
-              <w:t>53</w:t>
+              <w:t>54</w:t>
             </w:r>
           </w:p>
         </w:tc>
@@ -20121,7 +20277,70 @@
                 <w:sz w:val="18"/>
                 <w:szCs w:val="18"/>
               </w:rPr>
-              <w:t>Are cruise and ship numbers informed for CSV or FORMS?</w:t>
+              <w:t>Re</w:t>
+            </w:r>
+            <w:r>
+              <w:rPr>
+                <w:sz w:val="18"/>
+                <w:szCs w:val="18"/>
+              </w:rPr>
+              <w:t>turning to the OMNI_AMBIENT_DATA and OMNI_AMBIENT_OBSERVATION tables:</w:t>
+            </w:r>
+          </w:p>
+          <w:p>
+            <w:pPr>
+              <w:pStyle w:val="ListParagraph"/>
+              <w:numPr>
+                <w:ilvl w:val="0"/>
+                <w:numId w:val="19"/>
+              </w:numPr>
+              <w:rPr>
+                <w:sz w:val="18"/>
+                <w:szCs w:val="18"/>
+              </w:rPr>
+            </w:pPr>
+            <w:r>
+              <w:rPr>
+                <w:sz w:val="18"/>
+                <w:szCs w:val="18"/>
+              </w:rPr>
+              <w:t>Table definition does not alight with sample sent</w:t>
+            </w:r>
+            <w:r>
+              <w:rPr>
+                <w:sz w:val="18"/>
+                <w:szCs w:val="18"/>
+              </w:rPr>
+              <w:t>:</w:t>
+            </w:r>
+            <w:bookmarkStart w:id="1" w:name="_GoBack"/>
+            <w:bookmarkEnd w:id="1"/>
+          </w:p>
+          <w:p>
+            <w:pPr>
+              <w:pStyle w:val="ListParagraph"/>
+              <w:numPr>
+                <w:ilvl w:val="0"/>
+                <w:numId w:val="19"/>
+              </w:numPr>
+              <w:rPr>
+                <w:sz w:val="18"/>
+                <w:szCs w:val="18"/>
+              </w:rPr>
+            </w:pPr>
+            <w:r>
+              <w:rPr>
+                <w:sz w:val="18"/>
+                <w:szCs w:val="18"/>
+              </w:rPr>
+              <w:t xml:space="preserve">That might explain why there are </w:t>
+            </w:r>
+            <w:r>
+              <w:rPr>
+                <w:sz w:val="18"/>
+                <w:szCs w:val="18"/>
+              </w:rPr>
+              <w:t>different numbers of records in the tables (observations without data)</w:t>
             </w:r>
           </w:p>
         </w:tc>
@@ -20164,7 +20383,7 @@
                 <w:sz w:val="18"/>
                 <w:szCs w:val="18"/>
               </w:rPr>
-              <w:t>2024-05-08</w:t>
+              <w:t>2024-05-09</w:t>
             </w:r>
           </w:p>
         </w:tc>
@@ -20180,27 +20399,6 @@
                 <w:szCs w:val="18"/>
               </w:rPr>
             </w:pPr>
-            <w:r>
-              <w:rPr>
-                <w:sz w:val="18"/>
-                <w:szCs w:val="18"/>
-              </w:rPr>
-              <w:t>Cruises are created/ populated for all data inputs. Ship</w:t>
-            </w:r>
-            <w:r>
-              <w:rPr>
-                <w:sz w:val="18"/>
-                <w:szCs w:val="18"/>
-              </w:rPr>
-              <w:t xml:space="preserve"> details</w:t>
-            </w:r>
-            <w:r>
-              <w:rPr>
-                <w:sz w:val="18"/>
-                <w:szCs w:val="18"/>
-              </w:rPr>
-              <w:t xml:space="preserve"> numbers are created by SERD upload only.</w:t>
-            </w:r>
           </w:p>
         </w:tc>
         <w:tc>
@@ -21264,6 +21462,119 @@
     </w:lvl>
   </w:abstractNum>
   <w:abstractNum w:abstractNumId="9" w15:restartNumberingAfterBreak="0">
+    <w:nsid w:val="36923C35"/>
+    <w:multiLevelType w:val="hybridMultilevel"/>
+    <w:tmpl w:val="F73C3AA2"/>
+    <w:lvl w:ilvl="0" w:tplc="08090001">
+      <w:start w:val="1"/>
+      <w:numFmt w:val="bullet"/>
+      <w:lvlText w:val=""/>
+      <w:lvlJc w:val="left"/>
+      <w:pPr>
+        <w:ind w:left="720" w:hanging="360"/>
+      </w:pPr>
+      <w:rPr>
+        <w:rFonts w:ascii="Symbol" w:hAnsi="Symbol" w:hint="default"/>
+      </w:rPr>
+    </w:lvl>
+    <w:lvl w:ilvl="1" w:tplc="08090003" w:tentative="1">
+      <w:start w:val="1"/>
+      <w:numFmt w:val="bullet"/>
+      <w:lvlText w:val="o"/>
+      <w:lvlJc w:val="left"/>
+      <w:pPr>
+        <w:ind w:left="1440" w:hanging="360"/>
+      </w:pPr>
+      <w:rPr>
+        <w:rFonts w:ascii="Courier New" w:hAnsi="Courier New" w:cs="Courier New" w:hint="default"/>
+      </w:rPr>
+    </w:lvl>
+    <w:lvl w:ilvl="2" w:tplc="08090005" w:tentative="1">
+      <w:start w:val="1"/>
+      <w:numFmt w:val="bullet"/>
+      <w:lvlText w:val=""/>
+      <w:lvlJc w:val="left"/>
+      <w:pPr>
+        <w:ind w:left="2160" w:hanging="360"/>
+      </w:pPr>
+      <w:rPr>
+        <w:rFonts w:ascii="Wingdings" w:hAnsi="Wingdings" w:hint="default"/>
+      </w:rPr>
+    </w:lvl>
+    <w:lvl w:ilvl="3" w:tplc="08090001" w:tentative="1">
+      <w:start w:val="1"/>
+      <w:numFmt w:val="bullet"/>
+      <w:lvlText w:val=""/>
+      <w:lvlJc w:val="left"/>
+      <w:pPr>
+        <w:ind w:left="2880" w:hanging="360"/>
+      </w:pPr>
+      <w:rPr>
+        <w:rFonts w:ascii="Symbol" w:hAnsi="Symbol" w:hint="default"/>
+      </w:rPr>
+    </w:lvl>
+    <w:lvl w:ilvl="4" w:tplc="08090003" w:tentative="1">
+      <w:start w:val="1"/>
+      <w:numFmt w:val="bullet"/>
+      <w:lvlText w:val="o"/>
+      <w:lvlJc w:val="left"/>
+      <w:pPr>
+        <w:ind w:left="3600" w:hanging="360"/>
+      </w:pPr>
+      <w:rPr>
+        <w:rFonts w:ascii="Courier New" w:hAnsi="Courier New" w:cs="Courier New" w:hint="default"/>
+      </w:rPr>
+    </w:lvl>
+    <w:lvl w:ilvl="5" w:tplc="08090005" w:tentative="1">
+      <w:start w:val="1"/>
+      <w:numFmt w:val="bullet"/>
+      <w:lvlText w:val=""/>
+      <w:lvlJc w:val="left"/>
+      <w:pPr>
+        <w:ind w:left="4320" w:hanging="360"/>
+      </w:pPr>
+      <w:rPr>
+        <w:rFonts w:ascii="Wingdings" w:hAnsi="Wingdings" w:hint="default"/>
+      </w:rPr>
+    </w:lvl>
+    <w:lvl w:ilvl="6" w:tplc="08090001" w:tentative="1">
+      <w:start w:val="1"/>
+      <w:numFmt w:val="bullet"/>
+      <w:lvlText w:val=""/>
+      <w:lvlJc w:val="left"/>
+      <w:pPr>
+        <w:ind w:left="5040" w:hanging="360"/>
+      </w:pPr>
+      <w:rPr>
+        <w:rFonts w:ascii="Symbol" w:hAnsi="Symbol" w:hint="default"/>
+      </w:rPr>
+    </w:lvl>
+    <w:lvl w:ilvl="7" w:tplc="08090003" w:tentative="1">
+      <w:start w:val="1"/>
+      <w:numFmt w:val="bullet"/>
+      <w:lvlText w:val="o"/>
+      <w:lvlJc w:val="left"/>
+      <w:pPr>
+        <w:ind w:left="5760" w:hanging="360"/>
+      </w:pPr>
+      <w:rPr>
+        <w:rFonts w:ascii="Courier New" w:hAnsi="Courier New" w:cs="Courier New" w:hint="default"/>
+      </w:rPr>
+    </w:lvl>
+    <w:lvl w:ilvl="8" w:tplc="08090005" w:tentative="1">
+      <w:start w:val="1"/>
+      <w:numFmt w:val="bullet"/>
+      <w:lvlText w:val=""/>
+      <w:lvlJc w:val="left"/>
+      <w:pPr>
+        <w:ind w:left="6480" w:hanging="360"/>
+      </w:pPr>
+      <w:rPr>
+        <w:rFonts w:ascii="Wingdings" w:hAnsi="Wingdings" w:hint="default"/>
+      </w:rPr>
+    </w:lvl>
+  </w:abstractNum>
+  <w:abstractNum w:abstractNumId="10" w15:restartNumberingAfterBreak="0">
     <w:nsid w:val="3A11500C"/>
     <w:multiLevelType w:val="hybridMultilevel"/>
     <w:tmpl w:val="32B6E532"/>
@@ -21376,7 +21687,7 @@
       </w:rPr>
     </w:lvl>
   </w:abstractNum>
-  <w:abstractNum w:abstractNumId="10" w15:restartNumberingAfterBreak="0">
+  <w:abstractNum w:abstractNumId="11" w15:restartNumberingAfterBreak="0">
     <w:nsid w:val="401A5924"/>
     <w:multiLevelType w:val="hybridMultilevel"/>
     <w:tmpl w:val="1042F4BA"/>
@@ -21489,7 +21800,7 @@
       </w:rPr>
     </w:lvl>
   </w:abstractNum>
-  <w:abstractNum w:abstractNumId="11" w15:restartNumberingAfterBreak="0">
+  <w:abstractNum w:abstractNumId="12" w15:restartNumberingAfterBreak="0">
     <w:nsid w:val="4E653929"/>
     <w:multiLevelType w:val="hybridMultilevel"/>
     <w:tmpl w:val="27C0766A"/>
@@ -21602,7 +21913,7 @@
       </w:rPr>
     </w:lvl>
   </w:abstractNum>
-  <w:abstractNum w:abstractNumId="12" w15:restartNumberingAfterBreak="0">
+  <w:abstractNum w:abstractNumId="13" w15:restartNumberingAfterBreak="0">
     <w:nsid w:val="54B732E9"/>
     <w:multiLevelType w:val="hybridMultilevel"/>
     <w:tmpl w:val="988CC480"/>
@@ -21715,7 +22026,7 @@
       </w:rPr>
     </w:lvl>
   </w:abstractNum>
-  <w:abstractNum w:abstractNumId="13" w15:restartNumberingAfterBreak="0">
+  <w:abstractNum w:abstractNumId="14" w15:restartNumberingAfterBreak="0">
     <w:nsid w:val="5E785CE6"/>
     <w:multiLevelType w:val="hybridMultilevel"/>
     <w:tmpl w:val="62E2D70A"/>
@@ -21828,7 +22139,7 @@
       </w:rPr>
     </w:lvl>
   </w:abstractNum>
-  <w:abstractNum w:abstractNumId="14" w15:restartNumberingAfterBreak="0">
+  <w:abstractNum w:abstractNumId="15" w15:restartNumberingAfterBreak="0">
     <w:nsid w:val="6D26196A"/>
     <w:multiLevelType w:val="hybridMultilevel"/>
     <w:tmpl w:val="6394A188"/>
@@ -21941,7 +22252,7 @@
       </w:rPr>
     </w:lvl>
   </w:abstractNum>
-  <w:abstractNum w:abstractNumId="15" w15:restartNumberingAfterBreak="0">
+  <w:abstractNum w:abstractNumId="16" w15:restartNumberingAfterBreak="0">
     <w:nsid w:val="718B2B62"/>
     <w:multiLevelType w:val="hybridMultilevel"/>
     <w:tmpl w:val="EE6AD714"/>
@@ -22054,7 +22365,7 @@
       </w:rPr>
     </w:lvl>
   </w:abstractNum>
-  <w:abstractNum w:abstractNumId="16" w15:restartNumberingAfterBreak="0">
+  <w:abstractNum w:abstractNumId="17" w15:restartNumberingAfterBreak="0">
     <w:nsid w:val="72B3125A"/>
     <w:multiLevelType w:val="hybridMultilevel"/>
     <w:tmpl w:val="756C307A"/>
@@ -22167,7 +22478,7 @@
       </w:rPr>
     </w:lvl>
   </w:abstractNum>
-  <w:abstractNum w:abstractNumId="17" w15:restartNumberingAfterBreak="0">
+  <w:abstractNum w:abstractNumId="18" w15:restartNumberingAfterBreak="0">
     <w:nsid w:val="7C0106BF"/>
     <w:multiLevelType w:val="hybridMultilevel"/>
     <w:tmpl w:val="F148D632"/>
@@ -22281,13 +22592,13 @@
     </w:lvl>
   </w:abstractNum>
   <w:num w:numId="1">
-    <w:abstractNumId w:val="11"/>
+    <w:abstractNumId w:val="12"/>
   </w:num>
   <w:num w:numId="2">
     <w:abstractNumId w:val="6"/>
   </w:num>
   <w:num w:numId="3">
-    <w:abstractNumId w:val="17"/>
+    <w:abstractNumId w:val="18"/>
   </w:num>
   <w:num w:numId="4">
     <w:abstractNumId w:val="1"/>
@@ -22305,34 +22616,37 @@
     <w:abstractNumId w:val="3"/>
   </w:num>
   <w:num w:numId="9">
-    <w:abstractNumId w:val="14"/>
+    <w:abstractNumId w:val="15"/>
   </w:num>
   <w:num w:numId="10">
-    <w:abstractNumId w:val="15"/>
+    <w:abstractNumId w:val="16"/>
   </w:num>
   <w:num w:numId="11">
-    <w:abstractNumId w:val="16"/>
+    <w:abstractNumId w:val="17"/>
   </w:num>
   <w:num w:numId="12">
     <w:abstractNumId w:val="4"/>
   </w:num>
   <w:num w:numId="13">
-    <w:abstractNumId w:val="9"/>
+    <w:abstractNumId w:val="10"/>
   </w:num>
   <w:num w:numId="14">
     <w:abstractNumId w:val="0"/>
   </w:num>
   <w:num w:numId="15">
+    <w:abstractNumId w:val="14"/>
+  </w:num>
+  <w:num w:numId="16">
     <w:abstractNumId w:val="13"/>
   </w:num>
-  <w:num w:numId="16">
-    <w:abstractNumId w:val="12"/>
-  </w:num>
   <w:num w:numId="17">
-    <w:abstractNumId w:val="10"/>
+    <w:abstractNumId w:val="11"/>
   </w:num>
   <w:num w:numId="18">
     <w:abstractNumId w:val="2"/>
+  </w:num>
+  <w:num w:numId="19">
+    <w:abstractNumId w:val="9"/>
   </w:num>
 </w:numbering>
 </file>
@@ -23091,6 +23405,15 @@
 </file>
 
 <file path=customXml/item1.xml><?xml version="1.0" encoding="utf-8"?>
+<?mso-contentType ?>
+<FormTemplates xmlns="http://schemas.microsoft.com/sharepoint/v3/contenttype/forms">
+  <Display>DocumentLibraryForm</Display>
+  <Edit>DocumentLibraryForm</Edit>
+  <New>DocumentLibraryForm</New>
+</FormTemplates>
+</file>
+
+<file path=customXml/item2.xml><?xml version="1.0" encoding="utf-8"?>
 <p:properties xmlns:p="http://schemas.microsoft.com/office/2006/metadata/properties" xmlns:xsi="http://www.w3.org/2001/XMLSchema-instance" xmlns:pc="http://schemas.microsoft.com/office/infopath/2007/PartnerControls">
   <documentManagement>
     <lcf76f155ced4ddcb4097134ff3c332f xmlns="3d161086-4829-409f-9f75-5bde88dcb151">
@@ -23101,7 +23424,7 @@
 </p:properties>
 </file>
 
-<file path=customXml/item2.xml><?xml version="1.0" encoding="utf-8"?>
+<file path=customXml/item3.xml><?xml version="1.0" encoding="utf-8"?>
 <ct:contentTypeSchema xmlns:ct="http://schemas.microsoft.com/office/2006/metadata/contentType" xmlns:ma="http://schemas.microsoft.com/office/2006/metadata/properties/metaAttributes" ct:_="" ma:_="" ma:contentTypeName="Document" ma:contentTypeID="0x010100CEAE28352B96D64C95AA0D5E2FA62FAD" ma:contentTypeVersion="13" ma:contentTypeDescription="Create a new document." ma:contentTypeScope="" ma:versionID="ed183881d36ac1b5d7d67982eda510d1">
   <xsd:schema xmlns:xsd="http://www.w3.org/2001/XMLSchema" xmlns:xs="http://www.w3.org/2001/XMLSchema" xmlns:p="http://schemas.microsoft.com/office/2006/metadata/properties" xmlns:ns2="3d161086-4829-409f-9f75-5bde88dcb151" xmlns:ns3="42d8e6db-7b1e-4a51-8fbb-e5e83cc76820" targetNamespace="http://schemas.microsoft.com/office/2006/metadata/properties" ma:root="true" ma:fieldsID="685f4fda20cf913d28bf77c13cd653dd" ns2:_="" ns3:_="">
     <xsd:import namespace="3d161086-4829-409f-9f75-5bde88dcb151"/>
@@ -23324,33 +23647,32 @@
 </ct:contentTypeSchema>
 </file>
 
-<file path=customXml/item3.xml><?xml version="1.0" encoding="utf-8"?>
-<?mso-contentType ?>
-<FormTemplates xmlns="http://schemas.microsoft.com/sharepoint/v3/contenttype/forms">
-  <Display>DocumentLibraryForm</Display>
-  <Edit>DocumentLibraryForm</Edit>
-  <New>DocumentLibraryForm</New>
-</FormTemplates>
-</file>
-
 <file path=customXml/itemProps1.xml><?xml version="1.0" encoding="utf-8"?>
-<ds:datastoreItem xmlns:ds="http://schemas.openxmlformats.org/officeDocument/2006/customXml" ds:itemID="{E83DC1BB-B19F-43BC-B800-B090BE7C2154}">
+<ds:datastoreItem xmlns:ds="http://schemas.openxmlformats.org/officeDocument/2006/customXml" ds:itemID="{D7CC76E2-AAA5-4A50-8A40-CB575903C04C}">
   <ds:schemaRefs>
-    <ds:schemaRef ds:uri="http://schemas.openxmlformats.org/package/2006/metadata/core-properties"/>
-    <ds:schemaRef ds:uri="http://schemas.microsoft.com/office/2006/documentManagement/types"/>
-    <ds:schemaRef ds:uri="http://schemas.microsoft.com/office/2006/metadata/properties"/>
-    <ds:schemaRef ds:uri="http://purl.org/dc/dcmitype/"/>
-    <ds:schemaRef ds:uri="42d8e6db-7b1e-4a51-8fbb-e5e83cc76820"/>
-    <ds:schemaRef ds:uri="http://www.w3.org/XML/1998/namespace"/>
-    <ds:schemaRef ds:uri="3d161086-4829-409f-9f75-5bde88dcb151"/>
-    <ds:schemaRef ds:uri="http://purl.org/dc/terms/"/>
-    <ds:schemaRef ds:uri="http://schemas.microsoft.com/office/infopath/2007/PartnerControls"/>
-    <ds:schemaRef ds:uri="http://purl.org/dc/elements/1.1/"/>
+    <ds:schemaRef ds:uri="http://schemas.microsoft.com/sharepoint/v3/contenttype/forms"/>
   </ds:schemaRefs>
 </ds:datastoreItem>
 </file>
 
 <file path=customXml/itemProps2.xml><?xml version="1.0" encoding="utf-8"?>
+<ds:datastoreItem xmlns:ds="http://schemas.openxmlformats.org/officeDocument/2006/customXml" ds:itemID="{E83DC1BB-B19F-43BC-B800-B090BE7C2154}">
+  <ds:schemaRefs>
+    <ds:schemaRef ds:uri="http://purl.org/dc/dcmitype/"/>
+    <ds:schemaRef ds:uri="http://schemas.microsoft.com/office/2006/metadata/properties"/>
+    <ds:schemaRef ds:uri="http://www.w3.org/XML/1998/namespace"/>
+    <ds:schemaRef ds:uri="http://schemas.microsoft.com/office/infopath/2007/PartnerControls"/>
+    <ds:schemaRef ds:uri="http://purl.org/dc/elements/1.1/"/>
+    <ds:schemaRef ds:uri="http://schemas.microsoft.com/office/2006/documentManagement/types"/>
+    <ds:schemaRef ds:uri="http://purl.org/dc/terms/"/>
+    <ds:schemaRef ds:uri="http://schemas.openxmlformats.org/package/2006/metadata/core-properties"/>
+    <ds:schemaRef ds:uri="42d8e6db-7b1e-4a51-8fbb-e5e83cc76820"/>
+    <ds:schemaRef ds:uri="3d161086-4829-409f-9f75-5bde88dcb151"/>
+  </ds:schemaRefs>
+</ds:datastoreItem>
+</file>
+
+<file path=customXml/itemProps3.xml><?xml version="1.0" encoding="utf-8"?>
 <ds:datastoreItem xmlns:ds="http://schemas.openxmlformats.org/officeDocument/2006/customXml" ds:itemID="{CF6166F5-315F-478E-B315-0735284DBAB2}">
   <ds:schemaRefs>
     <ds:schemaRef ds:uri="http://schemas.microsoft.com/office/2006/metadata/contentType"/>
@@ -23367,12 +23689,4 @@
     <ds:schemaRef ds:uri="http://schemas.microsoft.com/internal/obd"/>
   </ds:schemaRefs>
 </ds:datastoreItem>
-</file>
-
-<file path=customXml/itemProps3.xml><?xml version="1.0" encoding="utf-8"?>
-<ds:datastoreItem xmlns:ds="http://schemas.openxmlformats.org/officeDocument/2006/customXml" ds:itemID="{D7CC76E2-AAA5-4A50-8A40-CB575903C04C}">
-  <ds:schemaRefs>
-    <ds:schemaRef ds:uri="http://schemas.microsoft.com/sharepoint/v3/contenttype/forms"/>
-  </ds:schemaRefs>
-</ds:datastoreItem>
 </file>
</xml_diff>

<commit_message>
All observation form views finished
</commit_message>
<xml_diff>
--- a/analysis/User_Questions.docx
+++ b/analysis/User_Questions.docx
@@ -10,13 +10,13 @@
         <w:tblLook w:val="04A0" w:firstRow="1" w:lastRow="0" w:firstColumn="1" w:lastColumn="0" w:noHBand="0" w:noVBand="1"/>
       </w:tblPr>
       <w:tblGrid>
-        <w:gridCol w:w="407"/>
-        <w:gridCol w:w="6696"/>
-        <w:gridCol w:w="885"/>
-        <w:gridCol w:w="861"/>
+        <w:gridCol w:w="413"/>
+        <w:gridCol w:w="5836"/>
+        <w:gridCol w:w="1003"/>
+        <w:gridCol w:w="1057"/>
         <w:gridCol w:w="3580"/>
-        <w:gridCol w:w="934"/>
-        <w:gridCol w:w="1622"/>
+        <w:gridCol w:w="1193"/>
+        <w:gridCol w:w="1903"/>
       </w:tblGrid>
       <w:tr>
         <w:trPr>
@@ -1273,9 +1273,18 @@
                 <w:sz w:val="18"/>
                 <w:szCs w:val="18"/>
               </w:rPr>
-              <w:t>job_tracking.source</w:t>
+              <w:t>job_</w:t>
+            </w:r>
+            <w:proofErr w:type="gramStart"/>
+            <w:r>
+              <w:rPr>
+                <w:sz w:val="18"/>
+                <w:szCs w:val="18"/>
+              </w:rPr>
+              <w:t>tracking.source</w:t>
             </w:r>
             <w:proofErr w:type="spellEnd"/>
+            <w:proofErr w:type="gramEnd"/>
             <w:r>
               <w:rPr>
                 <w:sz w:val="18"/>
@@ -1308,9 +1317,18 @@
                 <w:sz w:val="18"/>
                 <w:szCs w:val="18"/>
               </w:rPr>
-              <w:t>Job_tracking.classification</w:t>
+              <w:t>Job_</w:t>
+            </w:r>
+            <w:proofErr w:type="gramStart"/>
+            <w:r>
+              <w:rPr>
+                <w:sz w:val="18"/>
+                <w:szCs w:val="18"/>
+              </w:rPr>
+              <w:t>tracking.classification</w:t>
             </w:r>
             <w:proofErr w:type="spellEnd"/>
+            <w:proofErr w:type="gramEnd"/>
             <w:r>
               <w:rPr>
                 <w:sz w:val="18"/>
@@ -1969,14 +1987,28 @@
               <w:rPr>
                 <w:sz w:val="18"/>
               </w:rPr>
-              <w:t>FIELD_LOOKUP: FIELD_POSITION is continuous across all destination tables, irrespective of which, so we should query “where  </w:t>
+              <w:t>FIELD_LOOKUP: FIELD_POSITION is continuous across all destination tables, irrespective of which, so we should query “</w:t>
+            </w:r>
+            <w:proofErr w:type="gramStart"/>
+            <w:r>
+              <w:rPr>
+                <w:sz w:val="18"/>
+              </w:rPr>
+              <w:t>where  </w:t>
             </w:r>
             <w:proofErr w:type="spellStart"/>
             <w:r>
               <w:rPr>
                 <w:sz w:val="18"/>
               </w:rPr>
-              <w:t>data_type_index</w:t>
+              <w:t>data</w:t>
+            </w:r>
+            <w:proofErr w:type="gramEnd"/>
+            <w:r>
+              <w:rPr>
+                <w:sz w:val="18"/>
+              </w:rPr>
+              <w:t>_type_index</w:t>
             </w:r>
             <w:proofErr w:type="spellEnd"/>
             <w:r>
@@ -2010,7 +2042,21 @@
               <w:rPr>
                 <w:sz w:val="18"/>
               </w:rPr>
-              <w:t>FIELD_LOOKUP:FIELD_TYPE references DATA_TYPES_TABLE.TYPE_INDEX, where DESCRIPTION may say “… as consecutive fields”, so that e.g. for OMNI_AMBIENT data (DATA_TYPE_INDEX = 16), DATE_RECORDED is a single column in the target table (OMNI_AMBIENT_OBSERVATION) to be populated by converting CSV columns 1 and 2 into an Oracle DATE</w:t>
+              <w:t>FIELD_</w:t>
+            </w:r>
+            <w:proofErr w:type="gramStart"/>
+            <w:r>
+              <w:rPr>
+                <w:sz w:val="18"/>
+              </w:rPr>
+              <w:t>LOOKUP:FIELD</w:t>
+            </w:r>
+            <w:proofErr w:type="gramEnd"/>
+            <w:r>
+              <w:rPr>
+                <w:sz w:val="18"/>
+              </w:rPr>
+              <w:t>_TYPE references DATA_TYPES_TABLE.TYPE_INDEX, where DESCRIPTION may say “… as consecutive fields”, so that e.g. for OMNI_AMBIENT data (DATA_TYPE_INDEX = 16), DATE_RECORDED is a single column in the target table (OMNI_AMBIENT_OBSERVATION) to be populated by converting CSV columns 1 and 2 into an Oracle DATE</w:t>
             </w:r>
           </w:p>
           <w:p>
@@ -3069,7 +3115,21 @@
               <w:rPr>
                 <w:sz w:val="18"/>
               </w:rPr>
-              <w:t>Driven by DATA_TYPE_INDEX which for  CETACEANS is 25, and this excludes ENVELOPE and TRACK tables that are no longer to be populated but retained purely for visualisation.</w:t>
+              <w:t xml:space="preserve">Driven by DATA_TYPE_INDEX which </w:t>
+            </w:r>
+            <w:proofErr w:type="gramStart"/>
+            <w:r>
+              <w:rPr>
+                <w:sz w:val="18"/>
+              </w:rPr>
+              <w:t>for  CETACEANS</w:t>
+            </w:r>
+            <w:proofErr w:type="gramEnd"/>
+            <w:r>
+              <w:rPr>
+                <w:sz w:val="18"/>
+              </w:rPr>
+              <w:t xml:space="preserve"> is 25, and this excludes ENVELOPE and TRACK tables that are no longer to be populated but retained purely for visualisation.</w:t>
             </w:r>
           </w:p>
         </w:tc>
@@ -3364,7 +3424,23 @@
                 <w:strike/>
                 <w:sz w:val="18"/>
               </w:rPr>
-              <w:t>Could we have a updated rule for comments?</w:t>
+              <w:t xml:space="preserve">Could we have </w:t>
+            </w:r>
+            <w:proofErr w:type="gramStart"/>
+            <w:r>
+              <w:rPr>
+                <w:strike/>
+                <w:sz w:val="18"/>
+              </w:rPr>
+              <w:t>a</w:t>
+            </w:r>
+            <w:proofErr w:type="gramEnd"/>
+            <w:r>
+              <w:rPr>
+                <w:strike/>
+                <w:sz w:val="18"/>
+              </w:rPr>
+              <w:t xml:space="preserve"> updated rule for comments?</w:t>
             </w:r>
           </w:p>
         </w:tc>
@@ -3489,7 +3565,21 @@
               <w:rPr>
                 <w:sz w:val="18"/>
               </w:rPr>
-              <w:t xml:space="preserve">The following SERD fields are supposed to be numbers, but in some records the values are ‘+   ‘. </w:t>
+              <w:t>The following SERD fields are supposed to be numbers, but in some records the values are ‘+</w:t>
+            </w:r>
+            <w:proofErr w:type="gramStart"/>
+            <w:r>
+              <w:rPr>
+                <w:sz w:val="18"/>
+              </w:rPr>
+              <w:t xml:space="preserve">   ‘</w:t>
+            </w:r>
+            <w:proofErr w:type="gramEnd"/>
+            <w:r>
+              <w:rPr>
+                <w:sz w:val="18"/>
+              </w:rPr>
+              <w:t xml:space="preserve">. </w:t>
             </w:r>
           </w:p>
           <w:p>
@@ -3868,7 +3958,23 @@
                 <w:sz w:val="18"/>
                 <w:szCs w:val="18"/>
               </w:rPr>
-              <w:t xml:space="preserve"> have ‘-‘inserted in the last line of the sample (6-54) :</w:t>
+              <w:t xml:space="preserve"> have ‘</w:t>
+            </w:r>
+            <w:proofErr w:type="gramStart"/>
+            <w:r>
+              <w:rPr>
+                <w:sz w:val="18"/>
+                <w:szCs w:val="18"/>
+              </w:rPr>
+              <w:t>-‘</w:t>
+            </w:r>
+            <w:proofErr w:type="gramEnd"/>
+            <w:r>
+              <w:rPr>
+                <w:sz w:val="18"/>
+                <w:szCs w:val="18"/>
+              </w:rPr>
+              <w:t>inserted in the last line of the sample (6-54) :</w:t>
             </w:r>
           </w:p>
           <w:p>
@@ -5264,7 +5370,23 @@
                 <w:sz w:val="18"/>
                 <w:szCs w:val="18"/>
               </w:rPr>
-              <w:t>SERD fields can be found in FIELD_LOOKUP, as.CSV.. Should we worry about it?</w:t>
+              <w:t xml:space="preserve">SERD fields can be found in FIELD_LOOKUP, </w:t>
+            </w:r>
+            <w:proofErr w:type="gramStart"/>
+            <w:r>
+              <w:rPr>
+                <w:sz w:val="18"/>
+                <w:szCs w:val="18"/>
+              </w:rPr>
+              <w:t>as.CSV..</w:t>
+            </w:r>
+            <w:proofErr w:type="gramEnd"/>
+            <w:r>
+              <w:rPr>
+                <w:sz w:val="18"/>
+                <w:szCs w:val="18"/>
+              </w:rPr>
+              <w:t xml:space="preserve"> Should we worry about it?</w:t>
             </w:r>
           </w:p>
         </w:tc>
@@ -6156,12 +6278,21 @@
               </w:rPr>
               <w:t xml:space="preserve">                  </w:t>
             </w:r>
-            <w:r>
-              <w:rPr>
-                <w:sz w:val="18"/>
-                <w:szCs w:val="18"/>
-              </w:rPr>
-              <w:t>NUMBER(12,6)</w:t>
+            <w:proofErr w:type="gramStart"/>
+            <w:r>
+              <w:rPr>
+                <w:sz w:val="18"/>
+                <w:szCs w:val="18"/>
+              </w:rPr>
+              <w:t>NUMBER(</w:t>
+            </w:r>
+            <w:proofErr w:type="gramEnd"/>
+            <w:r>
+              <w:rPr>
+                <w:sz w:val="18"/>
+                <w:szCs w:val="18"/>
+              </w:rPr>
+              <w:t>12,6)</w:t>
             </w:r>
           </w:p>
           <w:p>
@@ -6189,7 +6320,22 @@
                 <w:szCs w:val="18"/>
               </w:rPr>
               <w:tab/>
-              <w:t>NUMBER(12,6)</w:t>
+            </w:r>
+            <w:proofErr w:type="gramStart"/>
+            <w:r>
+              <w:rPr>
+                <w:sz w:val="18"/>
+                <w:szCs w:val="18"/>
+              </w:rPr>
+              <w:t>NUMBER(</w:t>
+            </w:r>
+            <w:proofErr w:type="gramEnd"/>
+            <w:r>
+              <w:rPr>
+                <w:sz w:val="18"/>
+                <w:szCs w:val="18"/>
+              </w:rPr>
+              <w:t>12,6)</w:t>
             </w:r>
           </w:p>
           <w:p>
@@ -11061,8 +11207,17 @@
                 <w:sz w:val="18"/>
                 <w:szCs w:val="18"/>
               </w:rPr>
-              <w:t>Sent by Steve on 2024-05-02</w:t>
-            </w:r>
+              <w:t xml:space="preserve">Sent by Steve on </w:t>
+            </w:r>
+            <w:proofErr w:type="gramStart"/>
+            <w:r>
+              <w:rPr>
+                <w:sz w:val="18"/>
+                <w:szCs w:val="18"/>
+              </w:rPr>
+              <w:t>2024-05-02</w:t>
+            </w:r>
+            <w:proofErr w:type="gramEnd"/>
           </w:p>
           <w:p>
             <w:pPr>
@@ -15549,6 +15704,7 @@
               <w:t xml:space="preserve"> = </w:t>
             </w:r>
             <w:proofErr w:type="spellStart"/>
+            <w:proofErr w:type="gramStart"/>
             <w:r>
               <w:rPr>
                 <w:sz w:val="18"/>
@@ -15557,6 +15713,7 @@
               <w:t>instrument.ocean</w:t>
             </w:r>
             <w:proofErr w:type="spellEnd"/>
+            <w:proofErr w:type="gramEnd"/>
             <w:r>
               <w:rPr>
                 <w:sz w:val="18"/>
@@ -16785,14 +16942,30 @@
                 <w:sz w:val="18"/>
                 <w:szCs w:val="18"/>
               </w:rPr>
-              <w:t>PROFILE_INDEX_*.</w:t>
-            </w:r>
-            <w:r>
-              <w:rPr>
-                <w:sz w:val="18"/>
-                <w:szCs w:val="18"/>
-              </w:rPr>
-              <w:t>MEDS_CRUISE_NUMBER comes from MEDS_PROCESSING_JOB</w:t>
+              <w:t>PROFILE_INDEX_</w:t>
+            </w:r>
+            <w:proofErr w:type="gramStart"/>
+            <w:r>
+              <w:rPr>
+                <w:sz w:val="18"/>
+                <w:szCs w:val="18"/>
+              </w:rPr>
+              <w:t>*.</w:t>
+            </w:r>
+            <w:r>
+              <w:rPr>
+                <w:sz w:val="18"/>
+                <w:szCs w:val="18"/>
+              </w:rPr>
+              <w:t>MEDS</w:t>
+            </w:r>
+            <w:proofErr w:type="gramEnd"/>
+            <w:r>
+              <w:rPr>
+                <w:sz w:val="18"/>
+                <w:szCs w:val="18"/>
+              </w:rPr>
+              <w:t>_CRUISE_NUMBER comes from MEDS_PROCESSING_JOB</w:t>
             </w:r>
             <w:r>
               <w:rPr>
@@ -18020,6 +18193,7 @@
               </w:rPr>
               <w:t xml:space="preserve">job tracking </w:t>
             </w:r>
+            <w:proofErr w:type="gramStart"/>
             <w:r>
               <w:rPr>
                 <w:i/>
@@ -18028,6 +18202,7 @@
               </w:rPr>
               <w:t>then</w:t>
             </w:r>
+            <w:proofErr w:type="gramEnd"/>
           </w:p>
           <w:p>
             <w:pPr>
@@ -20596,63 +20771,36 @@
                 <w:szCs w:val="18"/>
               </w:rPr>
             </w:pPr>
-            <w:r>
-              <w:rPr>
-                <w:sz w:val="18"/>
-                <w:szCs w:val="18"/>
-              </w:rPr>
-              <w:lastRenderedPageBreak/>
-              <w:drawing>
-                <wp:inline distT="0" distB="0" distL="0" distR="0" wp14:anchorId="577A66DE" wp14:editId="0DC93B54">
-                  <wp:extent cx="4112260" cy="5731510"/>
-                  <wp:effectExtent l="0" t="0" r="2540" b="2540"/>
-                  <wp:docPr id="30883460" name="Picture 1"/>
-                  <wp:cNvGraphicFramePr>
-                    <a:graphicFrameLocks xmlns:a="http://schemas.openxmlformats.org/drawingml/2006/main" noChangeAspect="1"/>
-                  </wp:cNvGraphicFramePr>
-                  <a:graphic xmlns:a="http://schemas.openxmlformats.org/drawingml/2006/main">
-                    <a:graphicData uri="http://schemas.openxmlformats.org/drawingml/2006/picture">
-                      <pic:pic xmlns:pic="http://schemas.openxmlformats.org/drawingml/2006/picture">
-                        <pic:nvPicPr>
-                          <pic:cNvPr id="30883460" name=""/>
-                          <pic:cNvPicPr/>
-                        </pic:nvPicPr>
-                        <pic:blipFill>
-                          <a:blip r:embed="rId8"/>
-                          <a:stretch>
-                            <a:fillRect/>
-                          </a:stretch>
-                        </pic:blipFill>
-                        <pic:spPr>
-                          <a:xfrm>
-                            <a:off x="0" y="0"/>
-                            <a:ext cx="4112260" cy="5731510"/>
-                          </a:xfrm>
-                          <a:prstGeom prst="rect">
-                            <a:avLst/>
-                          </a:prstGeom>
-                        </pic:spPr>
-                      </pic:pic>
-                    </a:graphicData>
-                  </a:graphic>
-                </wp:inline>
-              </w:drawing>
-            </w:r>
-          </w:p>
-          <w:p>
-            <w:pPr>
-              <w:rPr>
-                <w:sz w:val="18"/>
-                <w:szCs w:val="18"/>
-              </w:rPr>
-            </w:pPr>
-            <w:r>
-              <w:rPr>
-                <w:sz w:val="18"/>
-                <w:szCs w:val="18"/>
-              </w:rPr>
-              <w:lastRenderedPageBreak/>
-              <w:t xml:space="preserve">Does this list define </w:t>
+          </w:p>
+          <w:p>
+            <w:pPr>
+              <w:rPr>
+                <w:sz w:val="18"/>
+                <w:szCs w:val="18"/>
+              </w:rPr>
+            </w:pPr>
+            <w:r>
+              <w:rPr>
+                <w:sz w:val="18"/>
+                <w:szCs w:val="18"/>
+              </w:rPr>
+              <w:t xml:space="preserve">Does this list </w:t>
+            </w:r>
+            <w:proofErr w:type="gramStart"/>
+            <w:r>
+              <w:rPr>
+                <w:sz w:val="18"/>
+                <w:szCs w:val="18"/>
+              </w:rPr>
+              <w:t>define</w:t>
+            </w:r>
+            <w:proofErr w:type="gramEnd"/>
+            <w:r>
+              <w:rPr>
+                <w:sz w:val="18"/>
+                <w:szCs w:val="18"/>
+              </w:rPr>
+              <w:t xml:space="preserve"> </w:t>
             </w:r>
           </w:p>
           <w:p>
@@ -20816,28 +20964,6 @@
                 <w:szCs w:val="18"/>
               </w:rPr>
             </w:pPr>
-          </w:p>
-          <w:p>
-            <w:pPr>
-              <w:rPr>
-                <w:sz w:val="18"/>
-                <w:szCs w:val="18"/>
-              </w:rPr>
-            </w:pPr>
-            <w:r>
-              <w:rPr>
-                <w:sz w:val="18"/>
-                <w:szCs w:val="18"/>
-              </w:rPr>
-              <w:t xml:space="preserve">If any are to be added, </w:t>
-            </w:r>
-            <w:r>
-              <w:rPr>
-                <w:sz w:val="18"/>
-                <w:szCs w:val="18"/>
-              </w:rPr>
-              <w:t>how are their Location and Date to be managed?</w:t>
-            </w:r>
           </w:p>
         </w:tc>
         <w:tc>

</xml_diff>

<commit_message>
Scripts execute_dd_to_dms and execute_dmm_to_dd added
</commit_message>
<xml_diff>
--- a/analysis/User_Questions.docx
+++ b/analysis/User_Questions.docx
@@ -1,6 +1,6 @@
 
 <file path=word/document.xml><?xml version="1.0" encoding="utf-8"?>
-<w:document xmlns:wpc="http://schemas.microsoft.com/office/word/2010/wordprocessingCanvas" xmlns:cx="http://schemas.microsoft.com/office/drawing/2014/chartex" xmlns:cx1="http://schemas.microsoft.com/office/drawing/2015/9/8/chartex" xmlns:cx2="http://schemas.microsoft.com/office/drawing/2015/10/21/chartex" xmlns:cx3="http://schemas.microsoft.com/office/drawing/2016/5/9/chartex" xmlns:cx4="http://schemas.microsoft.com/office/drawing/2016/5/10/chartex" xmlns:cx5="http://schemas.microsoft.com/office/drawing/2016/5/11/chartex" xmlns:cx6="http://schemas.microsoft.com/office/drawing/2016/5/12/chartex" xmlns:cx7="http://schemas.microsoft.com/office/drawing/2016/5/13/chartex" xmlns:cx8="http://schemas.microsoft.com/office/drawing/2016/5/14/chartex" xmlns:mc="http://schemas.openxmlformats.org/markup-compatibility/2006" xmlns:aink="http://schemas.microsoft.com/office/drawing/2016/ink" xmlns:am3d="http://schemas.microsoft.com/office/drawing/2017/model3d" xmlns:o="urn:schemas-microsoft-com:office:office" xmlns:oel="http://schemas.microsoft.com/office/2019/extlst" xmlns:r="http://schemas.openxmlformats.org/officeDocument/2006/relationships" xmlns:m="http://schemas.openxmlformats.org/officeDocument/2006/math" xmlns:v="urn:schemas-microsoft-com:vml" xmlns:wp14="http://schemas.microsoft.com/office/word/2010/wordprocessingDrawing" xmlns:wp="http://schemas.openxmlformats.org/drawingml/2006/wordprocessingDrawing" xmlns:w10="urn:schemas-microsoft-com:office:word" xmlns:w="http://schemas.openxmlformats.org/wordprocessingml/2006/main" xmlns:w14="http://schemas.microsoft.com/office/word/2010/wordml" xmlns:w15="http://schemas.microsoft.com/office/word/2012/wordml" xmlns:w16cex="http://schemas.microsoft.com/office/word/2018/wordml/cex" xmlns:w16cid="http://schemas.microsoft.com/office/word/2016/wordml/cid" xmlns:w16="http://schemas.microsoft.com/office/word/2018/wordml" xmlns:w16sdtdh="http://schemas.microsoft.com/office/word/2020/wordml/sdtdatahash" xmlns:w16se="http://schemas.microsoft.com/office/word/2015/wordml/symex" xmlns:wpg="http://schemas.microsoft.com/office/word/2010/wordprocessingGroup" xmlns:wpi="http://schemas.microsoft.com/office/word/2010/wordprocessingInk" xmlns:wne="http://schemas.microsoft.com/office/word/2006/wordml" xmlns:wps="http://schemas.microsoft.com/office/word/2010/wordprocessingShape" mc:Ignorable="w14 w15 w16se w16cid w16 w16cex w16sdtdh wp14">
+<w:document xmlns:wpc="http://schemas.microsoft.com/office/word/2010/wordprocessingCanvas" xmlns:cx="http://schemas.microsoft.com/office/drawing/2014/chartex" xmlns:cx1="http://schemas.microsoft.com/office/drawing/2015/9/8/chartex" xmlns:cx2="http://schemas.microsoft.com/office/drawing/2015/10/21/chartex" xmlns:cx3="http://schemas.microsoft.com/office/drawing/2016/5/9/chartex" xmlns:cx4="http://schemas.microsoft.com/office/drawing/2016/5/10/chartex" xmlns:cx5="http://schemas.microsoft.com/office/drawing/2016/5/11/chartex" xmlns:cx6="http://schemas.microsoft.com/office/drawing/2016/5/12/chartex" xmlns:cx7="http://schemas.microsoft.com/office/drawing/2016/5/13/chartex" xmlns:cx8="http://schemas.microsoft.com/office/drawing/2016/5/14/chartex" xmlns:mc="http://schemas.openxmlformats.org/markup-compatibility/2006" xmlns:aink="http://schemas.microsoft.com/office/drawing/2016/ink" xmlns:am3d="http://schemas.microsoft.com/office/drawing/2017/model3d" xmlns:o="urn:schemas-microsoft-com:office:office" xmlns:r="http://schemas.openxmlformats.org/officeDocument/2006/relationships" xmlns:m="http://schemas.openxmlformats.org/officeDocument/2006/math" xmlns:v="urn:schemas-microsoft-com:vml" xmlns:wp14="http://schemas.microsoft.com/office/word/2010/wordprocessingDrawing" xmlns:wp="http://schemas.openxmlformats.org/drawingml/2006/wordprocessingDrawing" xmlns:w10="urn:schemas-microsoft-com:office:word" xmlns:w="http://schemas.openxmlformats.org/wordprocessingml/2006/main" xmlns:w14="http://schemas.microsoft.com/office/word/2010/wordml" xmlns:w15="http://schemas.microsoft.com/office/word/2012/wordml" xmlns:w16cid="http://schemas.microsoft.com/office/word/2016/wordml/cid" xmlns:w16se="http://schemas.microsoft.com/office/word/2015/wordml/symex" xmlns:wpg="http://schemas.microsoft.com/office/word/2010/wordprocessingGroup" xmlns:wpi="http://schemas.microsoft.com/office/word/2010/wordprocessingInk" xmlns:wne="http://schemas.microsoft.com/office/word/2006/wordml" xmlns:wps="http://schemas.microsoft.com/office/word/2010/wordprocessingShape" mc:Ignorable="w14 w15 w16se w16cid wp14">
   <w:body>
     <w:tbl>
       <w:tblPr>
@@ -11207,17 +11207,8 @@
                 <w:sz w:val="18"/>
                 <w:szCs w:val="18"/>
               </w:rPr>
-              <w:t xml:space="preserve">Sent by Steve on </w:t>
-            </w:r>
-            <w:proofErr w:type="gramStart"/>
-            <w:r>
-              <w:rPr>
-                <w:sz w:val="18"/>
-                <w:szCs w:val="18"/>
-              </w:rPr>
-              <w:t>2024-05-02</w:t>
-            </w:r>
-            <w:proofErr w:type="gramEnd"/>
+              <w:t>Sent by Steve on 2024-05-02</w:t>
+            </w:r>
           </w:p>
           <w:p>
             <w:pPr>
@@ -18193,7 +18184,6 @@
               </w:rPr>
               <w:t xml:space="preserve">job tracking </w:t>
             </w:r>
-            <w:proofErr w:type="gramStart"/>
             <w:r>
               <w:rPr>
                 <w:i/>
@@ -18202,7 +18192,6 @@
               </w:rPr>
               <w:t>then</w:t>
             </w:r>
-            <w:proofErr w:type="gramEnd"/>
           </w:p>
           <w:p>
             <w:pPr>
@@ -20784,23 +20773,7 @@
                 <w:sz w:val="18"/>
                 <w:szCs w:val="18"/>
               </w:rPr>
-              <w:t xml:space="preserve">Does this list </w:t>
-            </w:r>
-            <w:proofErr w:type="gramStart"/>
-            <w:r>
-              <w:rPr>
-                <w:sz w:val="18"/>
-                <w:szCs w:val="18"/>
-              </w:rPr>
-              <w:t>define</w:t>
-            </w:r>
-            <w:proofErr w:type="gramEnd"/>
-            <w:r>
-              <w:rPr>
-                <w:sz w:val="18"/>
-                <w:szCs w:val="18"/>
-              </w:rPr>
-              <w:t xml:space="preserve"> </w:t>
+              <w:t xml:space="preserve">Does this list define </w:t>
             </w:r>
           </w:p>
           <w:p>
@@ -20993,6 +20966,304 @@
                 <w:szCs w:val="18"/>
               </w:rPr>
             </w:pPr>
+          </w:p>
+        </w:tc>
+        <w:tc>
+          <w:tcPr>
+            <w:tcW w:w="3454" w:type="dxa"/>
+            <w:shd w:val="clear" w:color="auto" w:fill="FFFFFF" w:themeFill="background1"/>
+          </w:tcPr>
+          <w:p>
+            <w:pPr>
+              <w:rPr>
+                <w:sz w:val="18"/>
+                <w:szCs w:val="18"/>
+              </w:rPr>
+            </w:pPr>
+          </w:p>
+        </w:tc>
+        <w:tc>
+          <w:tcPr>
+            <w:tcW w:w="1231" w:type="dxa"/>
+            <w:shd w:val="clear" w:color="auto" w:fill="FFFFFF" w:themeFill="background1"/>
+          </w:tcPr>
+          <w:p>
+            <w:pPr>
+              <w:rPr>
+                <w:sz w:val="18"/>
+                <w:szCs w:val="18"/>
+              </w:rPr>
+            </w:pPr>
+          </w:p>
+        </w:tc>
+        <w:tc>
+          <w:tcPr>
+            <w:tcW w:w="1944" w:type="dxa"/>
+            <w:shd w:val="clear" w:color="auto" w:fill="FFFFFF" w:themeFill="background1"/>
+          </w:tcPr>
+          <w:p>
+            <w:pPr>
+              <w:rPr>
+                <w:sz w:val="18"/>
+                <w:szCs w:val="18"/>
+              </w:rPr>
+            </w:pPr>
+          </w:p>
+        </w:tc>
+      </w:tr>
+      <w:tr>
+        <w:trPr>
+          <w:cantSplit/>
+          <w:trHeight w:val="300"/>
+        </w:trPr>
+        <w:tc>
+          <w:tcPr>
+            <w:tcW w:w="414" w:type="dxa"/>
+            <w:shd w:val="clear" w:color="auto" w:fill="FFFFFF" w:themeFill="background1"/>
+          </w:tcPr>
+          <w:p>
+            <w:pPr>
+              <w:rPr>
+                <w:sz w:val="18"/>
+                <w:szCs w:val="18"/>
+              </w:rPr>
+            </w:pPr>
+            <w:r>
+              <w:rPr>
+                <w:sz w:val="18"/>
+                <w:szCs w:val="18"/>
+              </w:rPr>
+              <w:t>57</w:t>
+            </w:r>
+          </w:p>
+        </w:tc>
+        <w:tc>
+          <w:tcPr>
+            <w:tcW w:w="5836" w:type="dxa"/>
+            <w:shd w:val="clear" w:color="auto" w:fill="FFFFFF" w:themeFill="background1"/>
+          </w:tcPr>
+          <w:p>
+            <w:pPr>
+              <w:rPr>
+                <w:bCs/>
+                <w:sz w:val="18"/>
+                <w:szCs w:val="18"/>
+              </w:rPr>
+            </w:pPr>
+            <w:r>
+              <w:rPr>
+                <w:bCs/>
+                <w:sz w:val="18"/>
+                <w:szCs w:val="18"/>
+              </w:rPr>
+              <w:t xml:space="preserve">The jellyfish form </w:t>
+            </w:r>
+            <w:r>
+              <w:rPr>
+                <w:bCs/>
+                <w:sz w:val="18"/>
+                <w:szCs w:val="18"/>
+              </w:rPr>
+              <w:t>sent as sample looks identical to cetaceans. Is that correct?</w:t>
+            </w:r>
+          </w:p>
+        </w:tc>
+        <w:tc>
+          <w:tcPr>
+            <w:tcW w:w="1020" w:type="dxa"/>
+            <w:shd w:val="clear" w:color="auto" w:fill="FFFFFF" w:themeFill="background1"/>
+          </w:tcPr>
+          <w:p>
+            <w:pPr>
+              <w:jc w:val="center"/>
+              <w:rPr>
+                <w:sz w:val="18"/>
+                <w:szCs w:val="18"/>
+              </w:rPr>
+            </w:pPr>
+            <w:r>
+              <w:rPr>
+                <w:sz w:val="18"/>
+                <w:szCs w:val="18"/>
+              </w:rPr>
+              <w:t>n/a</w:t>
+            </w:r>
+          </w:p>
+        </w:tc>
+        <w:tc>
+          <w:tcPr>
+            <w:tcW w:w="1086" w:type="dxa"/>
+            <w:shd w:val="clear" w:color="auto" w:fill="FFFFFF" w:themeFill="background1"/>
+          </w:tcPr>
+          <w:p>
+            <w:pPr>
+              <w:rPr>
+                <w:sz w:val="18"/>
+                <w:szCs w:val="18"/>
+              </w:rPr>
+            </w:pPr>
+            <w:r>
+              <w:rPr>
+                <w:sz w:val="18"/>
+                <w:szCs w:val="18"/>
+              </w:rPr>
+              <w:t>2024-05-14</w:t>
+            </w:r>
+          </w:p>
+        </w:tc>
+        <w:tc>
+          <w:tcPr>
+            <w:tcW w:w="3454" w:type="dxa"/>
+            <w:shd w:val="clear" w:color="auto" w:fill="FFFFFF" w:themeFill="background1"/>
+          </w:tcPr>
+          <w:p>
+            <w:pPr>
+              <w:rPr>
+                <w:sz w:val="18"/>
+                <w:szCs w:val="18"/>
+              </w:rPr>
+            </w:pPr>
+          </w:p>
+        </w:tc>
+        <w:tc>
+          <w:tcPr>
+            <w:tcW w:w="1231" w:type="dxa"/>
+            <w:shd w:val="clear" w:color="auto" w:fill="FFFFFF" w:themeFill="background1"/>
+          </w:tcPr>
+          <w:p>
+            <w:pPr>
+              <w:rPr>
+                <w:sz w:val="18"/>
+                <w:szCs w:val="18"/>
+              </w:rPr>
+            </w:pPr>
+          </w:p>
+        </w:tc>
+        <w:tc>
+          <w:tcPr>
+            <w:tcW w:w="1944" w:type="dxa"/>
+            <w:shd w:val="clear" w:color="auto" w:fill="FFFFFF" w:themeFill="background1"/>
+          </w:tcPr>
+          <w:p>
+            <w:pPr>
+              <w:rPr>
+                <w:sz w:val="18"/>
+                <w:szCs w:val="18"/>
+              </w:rPr>
+            </w:pPr>
+          </w:p>
+        </w:tc>
+      </w:tr>
+      <w:tr>
+        <w:trPr>
+          <w:cantSplit/>
+          <w:trHeight w:val="300"/>
+        </w:trPr>
+        <w:tc>
+          <w:tcPr>
+            <w:tcW w:w="414" w:type="dxa"/>
+            <w:shd w:val="clear" w:color="auto" w:fill="FFFFFF" w:themeFill="background1"/>
+          </w:tcPr>
+          <w:p>
+            <w:pPr>
+              <w:rPr>
+                <w:sz w:val="18"/>
+                <w:szCs w:val="18"/>
+              </w:rPr>
+            </w:pPr>
+            <w:r>
+              <w:rPr>
+                <w:sz w:val="18"/>
+                <w:szCs w:val="18"/>
+              </w:rPr>
+              <w:t>58</w:t>
+            </w:r>
+          </w:p>
+        </w:tc>
+        <w:tc>
+          <w:tcPr>
+            <w:tcW w:w="5836" w:type="dxa"/>
+            <w:shd w:val="clear" w:color="auto" w:fill="FFFFFF" w:themeFill="background1"/>
+          </w:tcPr>
+          <w:p>
+            <w:pPr>
+              <w:rPr>
+                <w:bCs/>
+                <w:sz w:val="18"/>
+                <w:szCs w:val="18"/>
+              </w:rPr>
+            </w:pPr>
+            <w:r>
+              <w:rPr>
+                <w:bCs/>
+                <w:sz w:val="18"/>
+                <w:szCs w:val="18"/>
+              </w:rPr>
+              <w:t xml:space="preserve">Could </w:t>
+            </w:r>
+            <w:r>
+              <w:rPr>
+                <w:bCs/>
+                <w:sz w:val="18"/>
+                <w:szCs w:val="18"/>
+              </w:rPr>
+              <w:t>different forms be used to enter data for the same observation domain (ex: Fish</w:t>
+            </w:r>
+            <w:proofErr w:type="gramStart"/>
+            <w:r>
+              <w:rPr>
+                <w:bCs/>
+                <w:sz w:val="18"/>
+                <w:szCs w:val="18"/>
+              </w:rPr>
+              <w:t>) ?</w:t>
+            </w:r>
+            <w:proofErr w:type="gramEnd"/>
+          </w:p>
+        </w:tc>
+        <w:tc>
+          <w:tcPr>
+            <w:tcW w:w="1020" w:type="dxa"/>
+            <w:shd w:val="clear" w:color="auto" w:fill="FFFFFF" w:themeFill="background1"/>
+          </w:tcPr>
+          <w:p>
+            <w:pPr>
+              <w:jc w:val="center"/>
+              <w:rPr>
+                <w:sz w:val="18"/>
+                <w:szCs w:val="18"/>
+              </w:rPr>
+            </w:pPr>
+            <w:r>
+              <w:rPr>
+                <w:sz w:val="18"/>
+                <w:szCs w:val="18"/>
+              </w:rPr>
+              <w:t>n/a</w:t>
+            </w:r>
+          </w:p>
+        </w:tc>
+        <w:tc>
+          <w:tcPr>
+            <w:tcW w:w="1086" w:type="dxa"/>
+            <w:shd w:val="clear" w:color="auto" w:fill="FFFFFF" w:themeFill="background1"/>
+          </w:tcPr>
+          <w:p>
+            <w:pPr>
+              <w:rPr>
+                <w:sz w:val="18"/>
+                <w:szCs w:val="18"/>
+              </w:rPr>
+            </w:pPr>
+            <w:r>
+              <w:rPr>
+                <w:sz w:val="18"/>
+                <w:szCs w:val="18"/>
+              </w:rPr>
+              <w:t>2024-05-14</w:t>
+            </w:r>
+            <w:bookmarkStart w:id="1" w:name="_GoBack"/>
+            <w:bookmarkEnd w:id="1"/>
           </w:p>
         </w:tc>
         <w:tc>
@@ -21051,7 +21322,7 @@
 </file>
 
 <file path=word/numbering.xml><?xml version="1.0" encoding="utf-8"?>
-<w:numbering xmlns:wpc="http://schemas.microsoft.com/office/word/2010/wordprocessingCanvas" xmlns:cx="http://schemas.microsoft.com/office/drawing/2014/chartex" xmlns:cx1="http://schemas.microsoft.com/office/drawing/2015/9/8/chartex" xmlns:cx2="http://schemas.microsoft.com/office/drawing/2015/10/21/chartex" xmlns:cx3="http://schemas.microsoft.com/office/drawing/2016/5/9/chartex" xmlns:cx4="http://schemas.microsoft.com/office/drawing/2016/5/10/chartex" xmlns:cx5="http://schemas.microsoft.com/office/drawing/2016/5/11/chartex" xmlns:cx6="http://schemas.microsoft.com/office/drawing/2016/5/12/chartex" xmlns:cx7="http://schemas.microsoft.com/office/drawing/2016/5/13/chartex" xmlns:cx8="http://schemas.microsoft.com/office/drawing/2016/5/14/chartex" xmlns:mc="http://schemas.openxmlformats.org/markup-compatibility/2006" xmlns:aink="http://schemas.microsoft.com/office/drawing/2016/ink" xmlns:am3d="http://schemas.microsoft.com/office/drawing/2017/model3d" xmlns:o="urn:schemas-microsoft-com:office:office" xmlns:oel="http://schemas.microsoft.com/office/2019/extlst" xmlns:r="http://schemas.openxmlformats.org/officeDocument/2006/relationships" xmlns:m="http://schemas.openxmlformats.org/officeDocument/2006/math" xmlns:v="urn:schemas-microsoft-com:vml" xmlns:wp14="http://schemas.microsoft.com/office/word/2010/wordprocessingDrawing" xmlns:wp="http://schemas.openxmlformats.org/drawingml/2006/wordprocessingDrawing" xmlns:w10="urn:schemas-microsoft-com:office:word" xmlns:w="http://schemas.openxmlformats.org/wordprocessingml/2006/main" xmlns:w14="http://schemas.microsoft.com/office/word/2010/wordml" xmlns:w15="http://schemas.microsoft.com/office/word/2012/wordml" xmlns:w16cex="http://schemas.microsoft.com/office/word/2018/wordml/cex" xmlns:w16cid="http://schemas.microsoft.com/office/word/2016/wordml/cid" xmlns:w16="http://schemas.microsoft.com/office/word/2018/wordml" xmlns:w16sdtdh="http://schemas.microsoft.com/office/word/2020/wordml/sdtdatahash" xmlns:w16se="http://schemas.microsoft.com/office/word/2015/wordml/symex" xmlns:wpg="http://schemas.microsoft.com/office/word/2010/wordprocessingGroup" xmlns:wpi="http://schemas.microsoft.com/office/word/2010/wordprocessingInk" xmlns:wne="http://schemas.microsoft.com/office/word/2006/wordml" xmlns:wps="http://schemas.microsoft.com/office/word/2010/wordprocessingShape" mc:Ignorable="w14 w15 w16se w16cid w16 w16cex w16sdtdh wp14">
+<w:numbering xmlns:wpc="http://schemas.microsoft.com/office/word/2010/wordprocessingCanvas" xmlns:cx="http://schemas.microsoft.com/office/drawing/2014/chartex" xmlns:cx1="http://schemas.microsoft.com/office/drawing/2015/9/8/chartex" xmlns:cx2="http://schemas.microsoft.com/office/drawing/2015/10/21/chartex" xmlns:cx3="http://schemas.microsoft.com/office/drawing/2016/5/9/chartex" xmlns:cx4="http://schemas.microsoft.com/office/drawing/2016/5/10/chartex" xmlns:cx5="http://schemas.microsoft.com/office/drawing/2016/5/11/chartex" xmlns:cx6="http://schemas.microsoft.com/office/drawing/2016/5/12/chartex" xmlns:cx7="http://schemas.microsoft.com/office/drawing/2016/5/13/chartex" xmlns:cx8="http://schemas.microsoft.com/office/drawing/2016/5/14/chartex" xmlns:mc="http://schemas.openxmlformats.org/markup-compatibility/2006" xmlns:aink="http://schemas.microsoft.com/office/drawing/2016/ink" xmlns:am3d="http://schemas.microsoft.com/office/drawing/2017/model3d" xmlns:o="urn:schemas-microsoft-com:office:office" xmlns:r="http://schemas.openxmlformats.org/officeDocument/2006/relationships" xmlns:m="http://schemas.openxmlformats.org/officeDocument/2006/math" xmlns:v="urn:schemas-microsoft-com:vml" xmlns:wp14="http://schemas.microsoft.com/office/word/2010/wordprocessingDrawing" xmlns:wp="http://schemas.openxmlformats.org/drawingml/2006/wordprocessingDrawing" xmlns:w10="urn:schemas-microsoft-com:office:word" xmlns:w="http://schemas.openxmlformats.org/wordprocessingml/2006/main" xmlns:w14="http://schemas.microsoft.com/office/word/2010/wordml" xmlns:w15="http://schemas.microsoft.com/office/word/2012/wordml" xmlns:w16cid="http://schemas.microsoft.com/office/word/2016/wordml/cid" xmlns:w16se="http://schemas.microsoft.com/office/word/2015/wordml/symex" xmlns:wpg="http://schemas.microsoft.com/office/word/2010/wordprocessingGroup" xmlns:wpi="http://schemas.microsoft.com/office/word/2010/wordprocessingInk" xmlns:wne="http://schemas.microsoft.com/office/word/2006/wordml" xmlns:wps="http://schemas.microsoft.com/office/word/2010/wordprocessingShape" mc:Ignorable="w14 w15 w16se w16cid wp14">
   <w:abstractNum w:abstractNumId="0" w15:restartNumberingAfterBreak="0">
     <w:nsid w:val="07502D6B"/>
     <w:multiLevelType w:val="hybridMultilevel"/>
@@ -23425,74 +23696,74 @@
       </w:rPr>
     </w:lvl>
   </w:abstractNum>
-  <w:num w:numId="1" w16cid:durableId="1639992873">
+  <w:num w:numId="1">
     <w:abstractNumId w:val="13"/>
   </w:num>
-  <w:num w:numId="2" w16cid:durableId="865172540">
+  <w:num w:numId="2">
     <w:abstractNumId w:val="6"/>
   </w:num>
-  <w:num w:numId="3" w16cid:durableId="1296988148">
+  <w:num w:numId="3">
     <w:abstractNumId w:val="20"/>
   </w:num>
-  <w:num w:numId="4" w16cid:durableId="1397242650">
+  <w:num w:numId="4">
     <w:abstractNumId w:val="1"/>
   </w:num>
-  <w:num w:numId="5" w16cid:durableId="1891646704">
+  <w:num w:numId="5">
     <w:abstractNumId w:val="5"/>
   </w:num>
-  <w:num w:numId="6" w16cid:durableId="1564102989">
+  <w:num w:numId="6">
     <w:abstractNumId w:val="7"/>
   </w:num>
-  <w:num w:numId="7" w16cid:durableId="1315715548">
+  <w:num w:numId="7">
     <w:abstractNumId w:val="8"/>
   </w:num>
-  <w:num w:numId="8" w16cid:durableId="1515268112">
+  <w:num w:numId="8">
     <w:abstractNumId w:val="3"/>
   </w:num>
-  <w:num w:numId="9" w16cid:durableId="1628000340">
+  <w:num w:numId="9">
     <w:abstractNumId w:val="17"/>
   </w:num>
-  <w:num w:numId="10" w16cid:durableId="518347963">
+  <w:num w:numId="10">
     <w:abstractNumId w:val="18"/>
   </w:num>
-  <w:num w:numId="11" w16cid:durableId="1531990392">
+  <w:num w:numId="11">
     <w:abstractNumId w:val="19"/>
   </w:num>
-  <w:num w:numId="12" w16cid:durableId="2058621551">
+  <w:num w:numId="12">
     <w:abstractNumId w:val="4"/>
   </w:num>
-  <w:num w:numId="13" w16cid:durableId="165170776">
+  <w:num w:numId="13">
     <w:abstractNumId w:val="11"/>
   </w:num>
-  <w:num w:numId="14" w16cid:durableId="715860386">
+  <w:num w:numId="14">
     <w:abstractNumId w:val="0"/>
   </w:num>
-  <w:num w:numId="15" w16cid:durableId="574365479">
+  <w:num w:numId="15">
     <w:abstractNumId w:val="15"/>
   </w:num>
-  <w:num w:numId="16" w16cid:durableId="549194935">
+  <w:num w:numId="16">
     <w:abstractNumId w:val="14"/>
   </w:num>
-  <w:num w:numId="17" w16cid:durableId="1587110335">
+  <w:num w:numId="17">
     <w:abstractNumId w:val="12"/>
   </w:num>
-  <w:num w:numId="18" w16cid:durableId="1818843584">
+  <w:num w:numId="18">
     <w:abstractNumId w:val="2"/>
   </w:num>
-  <w:num w:numId="19" w16cid:durableId="919949887">
+  <w:num w:numId="19">
     <w:abstractNumId w:val="10"/>
   </w:num>
-  <w:num w:numId="20" w16cid:durableId="484050959">
+  <w:num w:numId="20">
     <w:abstractNumId w:val="16"/>
   </w:num>
-  <w:num w:numId="21" w16cid:durableId="986055214">
+  <w:num w:numId="21">
     <w:abstractNumId w:val="9"/>
   </w:num>
 </w:numbering>
 </file>
 
 <file path=word/styles.xml><?xml version="1.0" encoding="utf-8"?>
-<w:styles xmlns:mc="http://schemas.openxmlformats.org/markup-compatibility/2006" xmlns:r="http://schemas.openxmlformats.org/officeDocument/2006/relationships" xmlns:w="http://schemas.openxmlformats.org/wordprocessingml/2006/main" xmlns:w14="http://schemas.microsoft.com/office/word/2010/wordml" xmlns:w15="http://schemas.microsoft.com/office/word/2012/wordml" xmlns:w16cex="http://schemas.microsoft.com/office/word/2018/wordml/cex" xmlns:w16cid="http://schemas.microsoft.com/office/word/2016/wordml/cid" xmlns:w16="http://schemas.microsoft.com/office/word/2018/wordml" xmlns:w16sdtdh="http://schemas.microsoft.com/office/word/2020/wordml/sdtdatahash" xmlns:w16se="http://schemas.microsoft.com/office/word/2015/wordml/symex" mc:Ignorable="w14 w15 w16se w16cid w16 w16cex w16sdtdh">
+<w:styles xmlns:mc="http://schemas.openxmlformats.org/markup-compatibility/2006" xmlns:r="http://schemas.openxmlformats.org/officeDocument/2006/relationships" xmlns:w="http://schemas.openxmlformats.org/wordprocessingml/2006/main" xmlns:w14="http://schemas.microsoft.com/office/word/2010/wordml" xmlns:w15="http://schemas.microsoft.com/office/word/2012/wordml" xmlns:w16cid="http://schemas.microsoft.com/office/word/2016/wordml/cid" xmlns:w16se="http://schemas.microsoft.com/office/word/2015/wordml/symex" mc:Ignorable="w14 w15 w16se w16cid">
   <w:docDefaults>
     <w:rPrDefault>
       <w:rPr>
@@ -23508,7 +23779,7 @@
       </w:pPr>
     </w:pPrDefault>
   </w:docDefaults>
-  <w:latentStyles w:defLockedState="0" w:defUIPriority="99" w:defSemiHidden="0" w:defUnhideWhenUsed="0" w:defQFormat="0" w:count="376">
+  <w:latentStyles w:defLockedState="0" w:defUIPriority="99" w:defSemiHidden="0" w:defUnhideWhenUsed="0" w:defQFormat="0" w:count="375">
     <w:lsdException w:name="Normal" w:uiPriority="0" w:qFormat="1"/>
     <w:lsdException w:name="heading 1" w:uiPriority="9" w:qFormat="1"/>
     <w:lsdException w:name="heading 2" w:semiHidden="1" w:uiPriority="9" w:unhideWhenUsed="1" w:qFormat="1"/>
@@ -23884,7 +24155,6 @@
     <w:lsdException w:name="Smart Hyperlink" w:semiHidden="1" w:unhideWhenUsed="1"/>
     <w:lsdException w:name="Hashtag" w:semiHidden="1" w:unhideWhenUsed="1"/>
     <w:lsdException w:name="Unresolved Mention" w:semiHidden="1" w:unhideWhenUsed="1"/>
-    <w:lsdException w:name="Smart Link" w:semiHidden="1" w:unhideWhenUsed="1"/>
   </w:latentStyles>
   <w:style w:type="paragraph" w:default="1" w:styleId="Normal">
     <w:name w:val="Normal"/>
@@ -24246,6 +24516,26 @@
 </file>
 
 <file path=customXml/item1.xml><?xml version="1.0" encoding="utf-8"?>
+<p:properties xmlns:p="http://schemas.microsoft.com/office/2006/metadata/properties" xmlns:xsi="http://www.w3.org/2001/XMLSchema-instance" xmlns:pc="http://schemas.microsoft.com/office/infopath/2007/PartnerControls">
+  <documentManagement>
+    <lcf76f155ced4ddcb4097134ff3c332f xmlns="3d161086-4829-409f-9f75-5bde88dcb151">
+      <Terms xmlns="http://schemas.microsoft.com/office/infopath/2007/PartnerControls"/>
+    </lcf76f155ced4ddcb4097134ff3c332f>
+    <TaxCatchAll xmlns="42d8e6db-7b1e-4a51-8fbb-e5e83cc76820" xsi:nil="true"/>
+  </documentManagement>
+</p:properties>
+</file>
+
+<file path=customXml/item2.xml><?xml version="1.0" encoding="utf-8"?>
+<?mso-contentType ?>
+<FormTemplates xmlns="http://schemas.microsoft.com/sharepoint/v3/contenttype/forms">
+  <Display>DocumentLibraryForm</Display>
+  <Edit>DocumentLibraryForm</Edit>
+  <New>DocumentLibraryForm</New>
+</FormTemplates>
+</file>
+
+<file path=customXml/item3.xml><?xml version="1.0" encoding="utf-8"?>
 <ct:contentTypeSchema xmlns:ct="http://schemas.microsoft.com/office/2006/metadata/contentType" xmlns:ma="http://schemas.microsoft.com/office/2006/metadata/properties/metaAttributes" ct:_="" ma:_="" ma:contentTypeName="Document" ma:contentTypeID="0x010100CEAE28352B96D64C95AA0D5E2FA62FAD" ma:contentTypeVersion="13" ma:contentTypeDescription="Create a new document." ma:contentTypeScope="" ma:versionID="ed183881d36ac1b5d7d67982eda510d1">
   <xsd:schema xmlns:xsd="http://www.w3.org/2001/XMLSchema" xmlns:xs="http://www.w3.org/2001/XMLSchema" xmlns:p="http://schemas.microsoft.com/office/2006/metadata/properties" xmlns:ns2="3d161086-4829-409f-9f75-5bde88dcb151" xmlns:ns3="42d8e6db-7b1e-4a51-8fbb-e5e83cc76820" targetNamespace="http://schemas.microsoft.com/office/2006/metadata/properties" ma:root="true" ma:fieldsID="685f4fda20cf913d28bf77c13cd653dd" ns2:_="" ns3:_="">
     <xsd:import namespace="3d161086-4829-409f-9f75-5bde88dcb151"/>
@@ -24468,27 +24758,32 @@
 </ct:contentTypeSchema>
 </file>
 
-<file path=customXml/item2.xml><?xml version="1.0" encoding="utf-8"?>
-<?mso-contentType ?>
-<FormTemplates xmlns="http://schemas.microsoft.com/sharepoint/v3/contenttype/forms">
-  <Display>DocumentLibraryForm</Display>
-  <Edit>DocumentLibraryForm</Edit>
-  <New>DocumentLibraryForm</New>
-</FormTemplates>
+<file path=customXml/itemProps1.xml><?xml version="1.0" encoding="utf-8"?>
+<ds:datastoreItem xmlns:ds="http://schemas.openxmlformats.org/officeDocument/2006/customXml" ds:itemID="{E83DC1BB-B19F-43BC-B800-B090BE7C2154}">
+  <ds:schemaRefs>
+    <ds:schemaRef ds:uri="3d161086-4829-409f-9f75-5bde88dcb151"/>
+    <ds:schemaRef ds:uri="http://www.w3.org/XML/1998/namespace"/>
+    <ds:schemaRef ds:uri="http://purl.org/dc/terms/"/>
+    <ds:schemaRef ds:uri="http://schemas.microsoft.com/office/2006/documentManagement/types"/>
+    <ds:schemaRef ds:uri="http://schemas.microsoft.com/office/infopath/2007/PartnerControls"/>
+    <ds:schemaRef ds:uri="http://schemas.openxmlformats.org/package/2006/metadata/core-properties"/>
+    <ds:schemaRef ds:uri="42d8e6db-7b1e-4a51-8fbb-e5e83cc76820"/>
+    <ds:schemaRef ds:uri="http://schemas.microsoft.com/office/2006/metadata/properties"/>
+    <ds:schemaRef ds:uri="http://purl.org/dc/dcmitype/"/>
+    <ds:schemaRef ds:uri="http://purl.org/dc/elements/1.1/"/>
+  </ds:schemaRefs>
+</ds:datastoreItem>
 </file>
 
-<file path=customXml/item3.xml><?xml version="1.0" encoding="utf-8"?>
-<p:properties xmlns:p="http://schemas.microsoft.com/office/2006/metadata/properties" xmlns:xsi="http://www.w3.org/2001/XMLSchema-instance" xmlns:pc="http://schemas.microsoft.com/office/infopath/2007/PartnerControls">
-  <documentManagement>
-    <lcf76f155ced4ddcb4097134ff3c332f xmlns="3d161086-4829-409f-9f75-5bde88dcb151">
-      <Terms xmlns="http://schemas.microsoft.com/office/infopath/2007/PartnerControls"/>
-    </lcf76f155ced4ddcb4097134ff3c332f>
-    <TaxCatchAll xmlns="42d8e6db-7b1e-4a51-8fbb-e5e83cc76820" xsi:nil="true"/>
-  </documentManagement>
-</p:properties>
+<file path=customXml/itemProps2.xml><?xml version="1.0" encoding="utf-8"?>
+<ds:datastoreItem xmlns:ds="http://schemas.openxmlformats.org/officeDocument/2006/customXml" ds:itemID="{D7CC76E2-AAA5-4A50-8A40-CB575903C04C}">
+  <ds:schemaRefs>
+    <ds:schemaRef ds:uri="http://schemas.microsoft.com/sharepoint/v3/contenttype/forms"/>
+  </ds:schemaRefs>
+</ds:datastoreItem>
 </file>
 
-<file path=customXml/itemProps1.xml><?xml version="1.0" encoding="utf-8"?>
+<file path=customXml/itemProps3.xml><?xml version="1.0" encoding="utf-8"?>
 <ds:datastoreItem xmlns:ds="http://schemas.openxmlformats.org/officeDocument/2006/customXml" ds:itemID="{CF6166F5-315F-478E-B315-0735284DBAB2}">
   <ds:schemaRefs>
     <ds:schemaRef ds:uri="http://schemas.microsoft.com/office/2006/metadata/contentType"/>
@@ -24505,23 +24800,4 @@
     <ds:schemaRef ds:uri="http://schemas.microsoft.com/internal/obd"/>
   </ds:schemaRefs>
 </ds:datastoreItem>
-</file>
-
-<file path=customXml/itemProps2.xml><?xml version="1.0" encoding="utf-8"?>
-<ds:datastoreItem xmlns:ds="http://schemas.openxmlformats.org/officeDocument/2006/customXml" ds:itemID="{D7CC76E2-AAA5-4A50-8A40-CB575903C04C}">
-  <ds:schemaRefs>
-    <ds:schemaRef ds:uri="http://schemas.microsoft.com/sharepoint/v3/contenttype/forms"/>
-  </ds:schemaRefs>
-</ds:datastoreItem>
-</file>
-
-<file path=customXml/itemProps3.xml><?xml version="1.0" encoding="utf-8"?>
-<ds:datastoreItem xmlns:ds="http://schemas.openxmlformats.org/officeDocument/2006/customXml" ds:itemID="{E83DC1BB-B19F-43BC-B800-B090BE7C2154}">
-  <ds:schemaRefs>
-    <ds:schemaRef ds:uri="http://schemas.microsoft.com/office/2006/metadata/properties"/>
-    <ds:schemaRef ds:uri="http://schemas.microsoft.com/office/infopath/2007/PartnerControls"/>
-    <ds:schemaRef ds:uri="3d161086-4829-409f-9f75-5bde88dcb151"/>
-    <ds:schemaRef ds:uri="42d8e6db-7b1e-4a51-8fbb-e5e83cc76820"/>
-  </ds:schemaRefs>
-</ds:datastoreItem>
 </file>
</xml_diff>

<commit_message>
User questions updated, MEDS_Tables updated
</commit_message>
<xml_diff>
--- a/analysis/User_Questions.docx
+++ b/analysis/User_Questions.docx
@@ -18794,6 +18794,15 @@
                 <w:szCs w:val="18"/>
               </w:rPr>
             </w:pPr>
+            <w:proofErr w:type="spellStart"/>
+            <w:r>
+              <w:rPr>
+                <w:sz w:val="18"/>
+                <w:szCs w:val="18"/>
+              </w:rPr>
+              <w:t>hgfdhgfdg</w:t>
+            </w:r>
+            <w:proofErr w:type="spellEnd"/>
           </w:p>
         </w:tc>
         <w:tc>
@@ -18943,17 +18952,26 @@
               <w:t>hood_cruise_id</w:t>
             </w:r>
             <w:proofErr w:type="spellEnd"/>
+            <w:r>
+              <w:rPr>
+                <w:sz w:val="18"/>
+                <w:szCs w:val="18"/>
+              </w:rPr>
+              <w:t xml:space="preserve"> 66</w:t>
+            </w:r>
           </w:p>
           <w:p>
             <w:pPr>
               <w:ind w:left="720"/>
               <w:rPr>
-                <w:sz w:val="18"/>
-                <w:szCs w:val="18"/>
-              </w:rPr>
-            </w:pPr>
-            <w:r>
-              <w:rPr>
+                <w:strike/>
+                <w:sz w:val="18"/>
+                <w:szCs w:val="18"/>
+              </w:rPr>
+            </w:pPr>
+            <w:r>
+              <w:rPr>
+                <w:strike/>
                 <w:sz w:val="18"/>
                 <w:szCs w:val="18"/>
               </w:rPr>
@@ -18971,6 +18989,7 @@
             <w:proofErr w:type="spellStart"/>
             <w:r>
               <w:rPr>
+                <w:strike/>
                 <w:sz w:val="18"/>
                 <w:szCs w:val="18"/>
               </w:rPr>
@@ -19034,6 +19053,46 @@
                 <w:szCs w:val="18"/>
               </w:rPr>
             </w:pPr>
+            <w:proofErr w:type="spellStart"/>
+            <w:r>
+              <w:rPr>
+                <w:sz w:val="18"/>
+                <w:szCs w:val="18"/>
+              </w:rPr>
+              <w:t>File_fille</w:t>
+            </w:r>
+            <w:proofErr w:type="spellEnd"/>
+            <w:r>
+              <w:rPr>
+                <w:sz w:val="18"/>
+                <w:szCs w:val="18"/>
+              </w:rPr>
+              <w:t xml:space="preserve"> = 1</w:t>
+            </w:r>
+          </w:p>
+          <w:p>
+            <w:pPr>
+              <w:rPr>
+                <w:sz w:val="18"/>
+                <w:szCs w:val="18"/>
+              </w:rPr>
+            </w:pPr>
+            <w:proofErr w:type="spellStart"/>
+            <w:r>
+              <w:rPr>
+                <w:sz w:val="18"/>
+                <w:szCs w:val="18"/>
+              </w:rPr>
+              <w:t>Hood_druise</w:t>
+            </w:r>
+            <w:proofErr w:type="spellEnd"/>
+            <w:r>
+              <w:rPr>
+                <w:sz w:val="18"/>
+                <w:szCs w:val="18"/>
+              </w:rPr>
+              <w:t xml:space="preserve"> = 66</w:t>
+            </w:r>
           </w:p>
         </w:tc>
         <w:tc>
@@ -20436,7 +20495,7 @@
         <w:tc>
           <w:tcPr>
             <w:tcW w:w="414" w:type="dxa"/>
-            <w:shd w:val="clear" w:color="auto" w:fill="FFFFFF" w:themeFill="background1"/>
+            <w:shd w:val="clear" w:color="auto" w:fill="D9D9D9" w:themeFill="background1" w:themeFillShade="D9"/>
           </w:tcPr>
           <w:p>
             <w:pPr>
@@ -20457,7 +20516,7 @@
         <w:tc>
           <w:tcPr>
             <w:tcW w:w="5836" w:type="dxa"/>
-            <w:shd w:val="clear" w:color="auto" w:fill="FFFFFF" w:themeFill="background1"/>
+            <w:shd w:val="clear" w:color="auto" w:fill="D9D9D9" w:themeFill="background1" w:themeFillShade="D9"/>
           </w:tcPr>
           <w:p>
             <w:pPr>
@@ -20561,7 +20620,7 @@
         <w:tc>
           <w:tcPr>
             <w:tcW w:w="1020" w:type="dxa"/>
-            <w:shd w:val="clear" w:color="auto" w:fill="FFFFFF" w:themeFill="background1"/>
+            <w:shd w:val="clear" w:color="auto" w:fill="D9D9D9" w:themeFill="background1" w:themeFillShade="D9"/>
           </w:tcPr>
           <w:p>
             <w:pPr>
@@ -20576,7 +20635,7 @@
         <w:tc>
           <w:tcPr>
             <w:tcW w:w="1086" w:type="dxa"/>
-            <w:shd w:val="clear" w:color="auto" w:fill="FFFFFF" w:themeFill="background1"/>
+            <w:shd w:val="clear" w:color="auto" w:fill="D9D9D9" w:themeFill="background1" w:themeFillShade="D9"/>
           </w:tcPr>
           <w:p>
             <w:pPr>
@@ -20590,8 +20649,23 @@
         <w:tc>
           <w:tcPr>
             <w:tcW w:w="3454" w:type="dxa"/>
-            <w:shd w:val="clear" w:color="auto" w:fill="FFFFFF" w:themeFill="background1"/>
-          </w:tcPr>
+            <w:shd w:val="clear" w:color="auto" w:fill="D9D9D9" w:themeFill="background1" w:themeFillShade="D9"/>
+          </w:tcPr>
+          <w:p>
+            <w:pPr>
+              <w:rPr>
+                <w:sz w:val="18"/>
+                <w:szCs w:val="18"/>
+              </w:rPr>
+            </w:pPr>
+            <w:r>
+              <w:rPr>
+                <w:sz w:val="18"/>
+                <w:szCs w:val="18"/>
+              </w:rPr>
+              <w:t>OK</w:t>
+            </w:r>
+          </w:p>
           <w:p>
             <w:pPr>
               <w:rPr>
@@ -20604,7 +20678,7 @@
         <w:tc>
           <w:tcPr>
             <w:tcW w:w="1231" w:type="dxa"/>
-            <w:shd w:val="clear" w:color="auto" w:fill="FFFFFF" w:themeFill="background1"/>
+            <w:shd w:val="clear" w:color="auto" w:fill="D9D9D9" w:themeFill="background1" w:themeFillShade="D9"/>
           </w:tcPr>
           <w:p>
             <w:pPr>
@@ -20618,7 +20692,7 @@
         <w:tc>
           <w:tcPr>
             <w:tcW w:w="1944" w:type="dxa"/>
-            <w:shd w:val="clear" w:color="auto" w:fill="FFFFFF" w:themeFill="background1"/>
+            <w:shd w:val="clear" w:color="auto" w:fill="D9D9D9" w:themeFill="background1" w:themeFillShade="D9"/>
           </w:tcPr>
           <w:p>
             <w:pPr>
@@ -20638,21 +20712,20 @@
         <w:tc>
           <w:tcPr>
             <w:tcW w:w="414" w:type="dxa"/>
-            <w:shd w:val="clear" w:color="auto" w:fill="FFFFFF" w:themeFill="background1"/>
-          </w:tcPr>
-          <w:p>
-            <w:pPr>
-              <w:rPr>
-                <w:sz w:val="18"/>
-                <w:szCs w:val="18"/>
-              </w:rPr>
-            </w:pPr>
-            <w:r>
-              <w:rPr>
-                <w:sz w:val="18"/>
-                <w:szCs w:val="18"/>
-              </w:rPr>
-              <w:lastRenderedPageBreak/>
+            <w:shd w:val="clear" w:color="auto" w:fill="D9D9D9" w:themeFill="background1" w:themeFillShade="D9"/>
+          </w:tcPr>
+          <w:p>
+            <w:pPr>
+              <w:rPr>
+                <w:sz w:val="18"/>
+                <w:szCs w:val="18"/>
+              </w:rPr>
+            </w:pPr>
+            <w:r>
+              <w:rPr>
+                <w:sz w:val="18"/>
+                <w:szCs w:val="18"/>
+              </w:rPr>
               <w:t>56</w:t>
             </w:r>
           </w:p>
@@ -20660,7 +20733,7 @@
         <w:tc>
           <w:tcPr>
             <w:tcW w:w="5836" w:type="dxa"/>
-            <w:shd w:val="clear" w:color="auto" w:fill="FFFFFF" w:themeFill="background1"/>
+            <w:shd w:val="clear" w:color="auto" w:fill="D9D9D9" w:themeFill="background1" w:themeFillShade="D9"/>
           </w:tcPr>
           <w:p>
             <w:pPr>
@@ -20744,14 +20817,6 @@
               </w:rPr>
               <w:t xml:space="preserve"> location are:</w:t>
             </w:r>
-          </w:p>
-          <w:p>
-            <w:pPr>
-              <w:rPr>
-                <w:sz w:val="18"/>
-                <w:szCs w:val="18"/>
-              </w:rPr>
-            </w:pPr>
           </w:p>
           <w:p>
             <w:pPr>
@@ -20927,22 +20992,28 @@
                 <w:sz w:val="18"/>
                 <w:szCs w:val="18"/>
               </w:rPr>
-              <w:t>? (Th only data we have is from the 1980s).</w:t>
-            </w:r>
-          </w:p>
-          <w:p>
-            <w:pPr>
-              <w:rPr>
-                <w:sz w:val="18"/>
-                <w:szCs w:val="18"/>
-              </w:rPr>
-            </w:pPr>
+              <w:t>? (Th</w:t>
+            </w:r>
+            <w:r>
+              <w:rPr>
+                <w:sz w:val="18"/>
+                <w:szCs w:val="18"/>
+              </w:rPr>
+              <w:t>e</w:t>
+            </w:r>
+            <w:r>
+              <w:rPr>
+                <w:sz w:val="18"/>
+                <w:szCs w:val="18"/>
+              </w:rPr>
+              <w:t xml:space="preserve"> only data we have is from the 1980s).</w:t>
+            </w:r>
           </w:p>
         </w:tc>
         <w:tc>
           <w:tcPr>
             <w:tcW w:w="1020" w:type="dxa"/>
-            <w:shd w:val="clear" w:color="auto" w:fill="FFFFFF" w:themeFill="background1"/>
+            <w:shd w:val="clear" w:color="auto" w:fill="D9D9D9" w:themeFill="background1" w:themeFillShade="D9"/>
           </w:tcPr>
           <w:p>
             <w:pPr>
@@ -20957,7 +21028,7 @@
         <w:tc>
           <w:tcPr>
             <w:tcW w:w="1086" w:type="dxa"/>
-            <w:shd w:val="clear" w:color="auto" w:fill="FFFFFF" w:themeFill="background1"/>
+            <w:shd w:val="clear" w:color="auto" w:fill="D9D9D9" w:themeFill="background1" w:themeFillShade="D9"/>
           </w:tcPr>
           <w:p>
             <w:pPr>
@@ -20971,21 +21042,28 @@
         <w:tc>
           <w:tcPr>
             <w:tcW w:w="3454" w:type="dxa"/>
-            <w:shd w:val="clear" w:color="auto" w:fill="FFFFFF" w:themeFill="background1"/>
-          </w:tcPr>
-          <w:p>
-            <w:pPr>
-              <w:rPr>
-                <w:sz w:val="18"/>
-                <w:szCs w:val="18"/>
-              </w:rPr>
-            </w:pPr>
+            <w:shd w:val="clear" w:color="auto" w:fill="D9D9D9" w:themeFill="background1" w:themeFillShade="D9"/>
+          </w:tcPr>
+          <w:p>
+            <w:pPr>
+              <w:rPr>
+                <w:sz w:val="18"/>
+                <w:szCs w:val="18"/>
+              </w:rPr>
+            </w:pPr>
+            <w:r>
+              <w:rPr>
+                <w:sz w:val="18"/>
+                <w:szCs w:val="18"/>
+              </w:rPr>
+              <w:t>OK</w:t>
+            </w:r>
           </w:p>
         </w:tc>
         <w:tc>
           <w:tcPr>
             <w:tcW w:w="1231" w:type="dxa"/>
-            <w:shd w:val="clear" w:color="auto" w:fill="FFFFFF" w:themeFill="background1"/>
+            <w:shd w:val="clear" w:color="auto" w:fill="D9D9D9" w:themeFill="background1" w:themeFillShade="D9"/>
           </w:tcPr>
           <w:p>
             <w:pPr>
@@ -20999,7 +21077,7 @@
         <w:tc>
           <w:tcPr>
             <w:tcW w:w="1944" w:type="dxa"/>
-            <w:shd w:val="clear" w:color="auto" w:fill="FFFFFF" w:themeFill="background1"/>
+            <w:shd w:val="clear" w:color="auto" w:fill="D9D9D9" w:themeFill="background1" w:themeFillShade="D9"/>
           </w:tcPr>
           <w:p>
             <w:pPr>
@@ -21019,20 +21097,21 @@
         <w:tc>
           <w:tcPr>
             <w:tcW w:w="414" w:type="dxa"/>
-            <w:shd w:val="clear" w:color="auto" w:fill="FFFFFF" w:themeFill="background1"/>
-          </w:tcPr>
-          <w:p>
-            <w:pPr>
-              <w:rPr>
-                <w:sz w:val="18"/>
-                <w:szCs w:val="18"/>
-              </w:rPr>
-            </w:pPr>
-            <w:r>
-              <w:rPr>
-                <w:sz w:val="18"/>
-                <w:szCs w:val="18"/>
-              </w:rPr>
+            <w:shd w:val="clear" w:color="auto" w:fill="D9D9D9" w:themeFill="background1" w:themeFillShade="D9"/>
+          </w:tcPr>
+          <w:p>
+            <w:pPr>
+              <w:rPr>
+                <w:sz w:val="18"/>
+                <w:szCs w:val="18"/>
+              </w:rPr>
+            </w:pPr>
+            <w:r>
+              <w:rPr>
+                <w:sz w:val="18"/>
+                <w:szCs w:val="18"/>
+              </w:rPr>
+              <w:lastRenderedPageBreak/>
               <w:t>57</w:t>
             </w:r>
           </w:p>
@@ -21040,7 +21119,7 @@
         <w:tc>
           <w:tcPr>
             <w:tcW w:w="5836" w:type="dxa"/>
-            <w:shd w:val="clear" w:color="auto" w:fill="FFFFFF" w:themeFill="background1"/>
+            <w:shd w:val="clear" w:color="auto" w:fill="D9D9D9" w:themeFill="background1" w:themeFillShade="D9"/>
           </w:tcPr>
           <w:p>
             <w:pPr>
@@ -21071,7 +21150,7 @@
         <w:tc>
           <w:tcPr>
             <w:tcW w:w="1020" w:type="dxa"/>
-            <w:shd w:val="clear" w:color="auto" w:fill="FFFFFF" w:themeFill="background1"/>
+            <w:shd w:val="clear" w:color="auto" w:fill="D9D9D9" w:themeFill="background1" w:themeFillShade="D9"/>
           </w:tcPr>
           <w:p>
             <w:pPr>
@@ -21093,7 +21172,7 @@
         <w:tc>
           <w:tcPr>
             <w:tcW w:w="1086" w:type="dxa"/>
-            <w:shd w:val="clear" w:color="auto" w:fill="FFFFFF" w:themeFill="background1"/>
+            <w:shd w:val="clear" w:color="auto" w:fill="D9D9D9" w:themeFill="background1" w:themeFillShade="D9"/>
           </w:tcPr>
           <w:p>
             <w:pPr>
@@ -21114,35 +21193,49 @@
         <w:tc>
           <w:tcPr>
             <w:tcW w:w="3454" w:type="dxa"/>
-            <w:shd w:val="clear" w:color="auto" w:fill="FFFFFF" w:themeFill="background1"/>
-          </w:tcPr>
-          <w:p>
-            <w:pPr>
-              <w:rPr>
-                <w:sz w:val="18"/>
-                <w:szCs w:val="18"/>
-              </w:rPr>
-            </w:pPr>
+            <w:shd w:val="clear" w:color="auto" w:fill="D9D9D9" w:themeFill="background1" w:themeFillShade="D9"/>
+          </w:tcPr>
+          <w:p>
+            <w:pPr>
+              <w:rPr>
+                <w:sz w:val="18"/>
+                <w:szCs w:val="18"/>
+              </w:rPr>
+            </w:pPr>
+            <w:r>
+              <w:rPr>
+                <w:sz w:val="18"/>
+                <w:szCs w:val="18"/>
+              </w:rPr>
+              <w:t>Forms can report different data types</w:t>
+            </w:r>
           </w:p>
         </w:tc>
         <w:tc>
           <w:tcPr>
             <w:tcW w:w="1231" w:type="dxa"/>
-            <w:shd w:val="clear" w:color="auto" w:fill="FFFFFF" w:themeFill="background1"/>
-          </w:tcPr>
-          <w:p>
-            <w:pPr>
-              <w:rPr>
-                <w:sz w:val="18"/>
-                <w:szCs w:val="18"/>
-              </w:rPr>
-            </w:pPr>
+            <w:shd w:val="clear" w:color="auto" w:fill="D9D9D9" w:themeFill="background1" w:themeFillShade="D9"/>
+          </w:tcPr>
+          <w:p>
+            <w:pPr>
+              <w:rPr>
+                <w:sz w:val="18"/>
+                <w:szCs w:val="18"/>
+              </w:rPr>
+            </w:pPr>
+            <w:r>
+              <w:rPr>
+                <w:sz w:val="18"/>
+                <w:szCs w:val="18"/>
+              </w:rPr>
+              <w:t>2024-05-15</w:t>
+            </w:r>
           </w:p>
         </w:tc>
         <w:tc>
           <w:tcPr>
             <w:tcW w:w="1944" w:type="dxa"/>
-            <w:shd w:val="clear" w:color="auto" w:fill="FFFFFF" w:themeFill="background1"/>
+            <w:shd w:val="clear" w:color="auto" w:fill="D9D9D9" w:themeFill="background1" w:themeFillShade="D9"/>
           </w:tcPr>
           <w:p>
             <w:pPr>
@@ -21162,6 +21255,486 @@
         <w:tc>
           <w:tcPr>
             <w:tcW w:w="414" w:type="dxa"/>
+            <w:shd w:val="clear" w:color="auto" w:fill="D9D9D9" w:themeFill="background1" w:themeFillShade="D9"/>
+          </w:tcPr>
+          <w:p>
+            <w:pPr>
+              <w:rPr>
+                <w:sz w:val="18"/>
+                <w:szCs w:val="18"/>
+              </w:rPr>
+            </w:pPr>
+            <w:r>
+              <w:rPr>
+                <w:sz w:val="18"/>
+                <w:szCs w:val="18"/>
+              </w:rPr>
+              <w:t>58</w:t>
+            </w:r>
+          </w:p>
+        </w:tc>
+        <w:tc>
+          <w:tcPr>
+            <w:tcW w:w="5836" w:type="dxa"/>
+            <w:shd w:val="clear" w:color="auto" w:fill="D9D9D9" w:themeFill="background1" w:themeFillShade="D9"/>
+          </w:tcPr>
+          <w:p>
+            <w:pPr>
+              <w:rPr>
+                <w:bCs/>
+                <w:sz w:val="18"/>
+                <w:szCs w:val="18"/>
+              </w:rPr>
+            </w:pPr>
+            <w:r>
+              <w:rPr>
+                <w:bCs/>
+                <w:sz w:val="18"/>
+                <w:szCs w:val="18"/>
+              </w:rPr>
+              <w:t xml:space="preserve">Could </w:t>
+            </w:r>
+            <w:r>
+              <w:rPr>
+                <w:bCs/>
+                <w:sz w:val="18"/>
+                <w:szCs w:val="18"/>
+              </w:rPr>
+              <w:t>different forms be used to enter data for the same observation domain?</w:t>
+            </w:r>
+          </w:p>
+        </w:tc>
+        <w:tc>
+          <w:tcPr>
+            <w:tcW w:w="1020" w:type="dxa"/>
+            <w:shd w:val="clear" w:color="auto" w:fill="D9D9D9" w:themeFill="background1" w:themeFillShade="D9"/>
+          </w:tcPr>
+          <w:p>
+            <w:pPr>
+              <w:jc w:val="center"/>
+              <w:rPr>
+                <w:sz w:val="18"/>
+                <w:szCs w:val="18"/>
+              </w:rPr>
+            </w:pPr>
+            <w:r>
+              <w:rPr>
+                <w:sz w:val="18"/>
+                <w:szCs w:val="18"/>
+              </w:rPr>
+              <w:t>n/a</w:t>
+            </w:r>
+          </w:p>
+        </w:tc>
+        <w:tc>
+          <w:tcPr>
+            <w:tcW w:w="1086" w:type="dxa"/>
+            <w:shd w:val="clear" w:color="auto" w:fill="D9D9D9" w:themeFill="background1" w:themeFillShade="D9"/>
+          </w:tcPr>
+          <w:p>
+            <w:pPr>
+              <w:rPr>
+                <w:sz w:val="18"/>
+                <w:szCs w:val="18"/>
+              </w:rPr>
+            </w:pPr>
+            <w:r>
+              <w:rPr>
+                <w:sz w:val="18"/>
+                <w:szCs w:val="18"/>
+              </w:rPr>
+              <w:t>2024-05-14</w:t>
+            </w:r>
+          </w:p>
+        </w:tc>
+        <w:tc>
+          <w:tcPr>
+            <w:tcW w:w="3454" w:type="dxa"/>
+            <w:shd w:val="clear" w:color="auto" w:fill="D9D9D9" w:themeFill="background1" w:themeFillShade="D9"/>
+          </w:tcPr>
+          <w:p>
+            <w:pPr>
+              <w:tabs>
+                <w:tab w:val="left" w:pos="535"/>
+              </w:tabs>
+              <w:rPr>
+                <w:sz w:val="18"/>
+                <w:szCs w:val="18"/>
+              </w:rPr>
+            </w:pPr>
+            <w:r>
+              <w:rPr>
+                <w:sz w:val="18"/>
+                <w:szCs w:val="18"/>
+              </w:rPr>
+              <w:t>Forms can report different data types</w:t>
+            </w:r>
+          </w:p>
+        </w:tc>
+        <w:tc>
+          <w:tcPr>
+            <w:tcW w:w="1231" w:type="dxa"/>
+            <w:shd w:val="clear" w:color="auto" w:fill="D9D9D9" w:themeFill="background1" w:themeFillShade="D9"/>
+          </w:tcPr>
+          <w:p>
+            <w:pPr>
+              <w:rPr>
+                <w:sz w:val="18"/>
+                <w:szCs w:val="18"/>
+              </w:rPr>
+            </w:pPr>
+            <w:r>
+              <w:rPr>
+                <w:sz w:val="18"/>
+                <w:szCs w:val="18"/>
+              </w:rPr>
+              <w:t>2024-05-15</w:t>
+            </w:r>
+          </w:p>
+        </w:tc>
+        <w:tc>
+          <w:tcPr>
+            <w:tcW w:w="1944" w:type="dxa"/>
+            <w:shd w:val="clear" w:color="auto" w:fill="D9D9D9" w:themeFill="background1" w:themeFillShade="D9"/>
+          </w:tcPr>
+          <w:p>
+            <w:pPr>
+              <w:rPr>
+                <w:sz w:val="18"/>
+                <w:szCs w:val="18"/>
+              </w:rPr>
+            </w:pPr>
+          </w:p>
+        </w:tc>
+      </w:tr>
+      <w:tr>
+        <w:trPr>
+          <w:cantSplit/>
+          <w:trHeight w:val="300"/>
+        </w:trPr>
+        <w:tc>
+          <w:tcPr>
+            <w:tcW w:w="414" w:type="dxa"/>
+            <w:shd w:val="clear" w:color="auto" w:fill="D9D9D9" w:themeFill="background1" w:themeFillShade="D9"/>
+          </w:tcPr>
+          <w:p>
+            <w:pPr>
+              <w:rPr>
+                <w:sz w:val="18"/>
+                <w:szCs w:val="18"/>
+              </w:rPr>
+            </w:pPr>
+            <w:r>
+              <w:rPr>
+                <w:sz w:val="18"/>
+                <w:szCs w:val="18"/>
+              </w:rPr>
+              <w:t>59</w:t>
+            </w:r>
+          </w:p>
+        </w:tc>
+        <w:tc>
+          <w:tcPr>
+            <w:tcW w:w="5836" w:type="dxa"/>
+            <w:shd w:val="clear" w:color="auto" w:fill="D9D9D9" w:themeFill="background1" w:themeFillShade="D9"/>
+          </w:tcPr>
+          <w:p>
+            <w:pPr>
+              <w:rPr>
+                <w:bCs/>
+                <w:sz w:val="18"/>
+                <w:szCs w:val="18"/>
+              </w:rPr>
+            </w:pPr>
+            <w:r>
+              <w:rPr>
+                <w:bCs/>
+                <w:sz w:val="18"/>
+                <w:szCs w:val="18"/>
+              </w:rPr>
+              <w:t>Do we need to capture the field Archived in all input forms?</w:t>
+            </w:r>
+          </w:p>
+        </w:tc>
+        <w:tc>
+          <w:tcPr>
+            <w:tcW w:w="1020" w:type="dxa"/>
+            <w:shd w:val="clear" w:color="auto" w:fill="D9D9D9" w:themeFill="background1" w:themeFillShade="D9"/>
+          </w:tcPr>
+          <w:p>
+            <w:pPr>
+              <w:jc w:val="center"/>
+              <w:rPr>
+                <w:sz w:val="18"/>
+                <w:szCs w:val="18"/>
+              </w:rPr>
+            </w:pPr>
+            <w:r>
+              <w:rPr>
+                <w:sz w:val="18"/>
+                <w:szCs w:val="18"/>
+              </w:rPr>
+              <w:t>Input forms</w:t>
+            </w:r>
+          </w:p>
+        </w:tc>
+        <w:tc>
+          <w:tcPr>
+            <w:tcW w:w="1086" w:type="dxa"/>
+            <w:shd w:val="clear" w:color="auto" w:fill="D9D9D9" w:themeFill="background1" w:themeFillShade="D9"/>
+          </w:tcPr>
+          <w:p>
+            <w:pPr>
+              <w:rPr>
+                <w:sz w:val="18"/>
+                <w:szCs w:val="18"/>
+              </w:rPr>
+            </w:pPr>
+            <w:r>
+              <w:rPr>
+                <w:sz w:val="18"/>
+                <w:szCs w:val="18"/>
+              </w:rPr>
+              <w:t>2024-05-15</w:t>
+            </w:r>
+          </w:p>
+        </w:tc>
+        <w:tc>
+          <w:tcPr>
+            <w:tcW w:w="3454" w:type="dxa"/>
+            <w:shd w:val="clear" w:color="auto" w:fill="D9D9D9" w:themeFill="background1" w:themeFillShade="D9"/>
+          </w:tcPr>
+          <w:p>
+            <w:pPr>
+              <w:rPr>
+                <w:sz w:val="18"/>
+                <w:szCs w:val="18"/>
+              </w:rPr>
+            </w:pPr>
+            <w:r>
+              <w:rPr>
+                <w:sz w:val="18"/>
+                <w:szCs w:val="18"/>
+              </w:rPr>
+              <w:t>Ignore the field in the manual entry and reports</w:t>
+            </w:r>
+          </w:p>
+        </w:tc>
+        <w:tc>
+          <w:tcPr>
+            <w:tcW w:w="1231" w:type="dxa"/>
+            <w:shd w:val="clear" w:color="auto" w:fill="D9D9D9" w:themeFill="background1" w:themeFillShade="D9"/>
+          </w:tcPr>
+          <w:p>
+            <w:pPr>
+              <w:rPr>
+                <w:sz w:val="18"/>
+                <w:szCs w:val="18"/>
+              </w:rPr>
+            </w:pPr>
+            <w:r>
+              <w:rPr>
+                <w:sz w:val="18"/>
+                <w:szCs w:val="18"/>
+              </w:rPr>
+              <w:t>2024-05-15</w:t>
+            </w:r>
+          </w:p>
+        </w:tc>
+        <w:tc>
+          <w:tcPr>
+            <w:tcW w:w="1944" w:type="dxa"/>
+            <w:shd w:val="clear" w:color="auto" w:fill="D9D9D9" w:themeFill="background1" w:themeFillShade="D9"/>
+          </w:tcPr>
+          <w:p>
+            <w:pPr>
+              <w:rPr>
+                <w:sz w:val="18"/>
+                <w:szCs w:val="18"/>
+              </w:rPr>
+            </w:pPr>
+            <w:r>
+              <w:rPr>
+                <w:sz w:val="18"/>
+                <w:szCs w:val="18"/>
+              </w:rPr>
+              <w:t>Implemented</w:t>
+            </w:r>
+          </w:p>
+        </w:tc>
+      </w:tr>
+      <w:tr>
+        <w:trPr>
+          <w:cantSplit/>
+          <w:trHeight w:val="300"/>
+        </w:trPr>
+        <w:tc>
+          <w:tcPr>
+            <w:tcW w:w="414" w:type="dxa"/>
+            <w:shd w:val="clear" w:color="auto" w:fill="D9D9D9" w:themeFill="background1" w:themeFillShade="D9"/>
+          </w:tcPr>
+          <w:p>
+            <w:pPr>
+              <w:rPr>
+                <w:sz w:val="18"/>
+                <w:szCs w:val="18"/>
+              </w:rPr>
+            </w:pPr>
+            <w:r>
+              <w:rPr>
+                <w:sz w:val="18"/>
+                <w:szCs w:val="18"/>
+              </w:rPr>
+              <w:t>60</w:t>
+            </w:r>
+          </w:p>
+        </w:tc>
+        <w:tc>
+          <w:tcPr>
+            <w:tcW w:w="5836" w:type="dxa"/>
+            <w:shd w:val="clear" w:color="auto" w:fill="D9D9D9" w:themeFill="background1" w:themeFillShade="D9"/>
+          </w:tcPr>
+          <w:p>
+            <w:pPr>
+              <w:rPr>
+                <w:bCs/>
+                <w:sz w:val="18"/>
+                <w:szCs w:val="18"/>
+              </w:rPr>
+            </w:pPr>
+            <w:r>
+              <w:rPr>
+                <w:bCs/>
+                <w:sz w:val="18"/>
+                <w:szCs w:val="18"/>
+              </w:rPr>
+              <w:t>For the deep scattering form, what is the unit</w:t>
+            </w:r>
+            <w:r>
+              <w:rPr>
+                <w:bCs/>
+                <w:sz w:val="18"/>
+                <w:szCs w:val="18"/>
+              </w:rPr>
+              <w:t xml:space="preserve"> (if any) for sea state (0-9)?</w:t>
+            </w:r>
+          </w:p>
+        </w:tc>
+        <w:tc>
+          <w:tcPr>
+            <w:tcW w:w="1020" w:type="dxa"/>
+            <w:shd w:val="clear" w:color="auto" w:fill="D9D9D9" w:themeFill="background1" w:themeFillShade="D9"/>
+          </w:tcPr>
+          <w:p>
+            <w:pPr>
+              <w:jc w:val="center"/>
+              <w:rPr>
+                <w:sz w:val="18"/>
+                <w:szCs w:val="18"/>
+              </w:rPr>
+            </w:pPr>
+            <w:r>
+              <w:rPr>
+                <w:sz w:val="18"/>
+                <w:szCs w:val="18"/>
+              </w:rPr>
+              <w:t>2131</w:t>
+            </w:r>
+          </w:p>
+        </w:tc>
+        <w:tc>
+          <w:tcPr>
+            <w:tcW w:w="1086" w:type="dxa"/>
+            <w:shd w:val="clear" w:color="auto" w:fill="D9D9D9" w:themeFill="background1" w:themeFillShade="D9"/>
+          </w:tcPr>
+          <w:p>
+            <w:pPr>
+              <w:rPr>
+                <w:sz w:val="18"/>
+                <w:szCs w:val="18"/>
+              </w:rPr>
+            </w:pPr>
+            <w:r>
+              <w:rPr>
+                <w:sz w:val="18"/>
+                <w:szCs w:val="18"/>
+              </w:rPr>
+              <w:t>2024-05-15</w:t>
+            </w:r>
+          </w:p>
+        </w:tc>
+        <w:tc>
+          <w:tcPr>
+            <w:tcW w:w="3454" w:type="dxa"/>
+            <w:shd w:val="clear" w:color="auto" w:fill="D9D9D9" w:themeFill="background1" w:themeFillShade="D9"/>
+          </w:tcPr>
+          <w:p>
+            <w:pPr>
+              <w:rPr>
+                <w:sz w:val="18"/>
+                <w:szCs w:val="18"/>
+              </w:rPr>
+            </w:pPr>
+            <w:r>
+              <w:rPr>
+                <w:sz w:val="18"/>
+                <w:szCs w:val="18"/>
+              </w:rPr>
+              <w:t>It is a code from 0  to9, Steve might be able to get the labels for the values</w:t>
+            </w:r>
+          </w:p>
+        </w:tc>
+        <w:tc>
+          <w:tcPr>
+            <w:tcW w:w="1231" w:type="dxa"/>
+            <w:shd w:val="clear" w:color="auto" w:fill="D9D9D9" w:themeFill="background1" w:themeFillShade="D9"/>
+          </w:tcPr>
+          <w:p>
+            <w:pPr>
+              <w:rPr>
+                <w:sz w:val="18"/>
+                <w:szCs w:val="18"/>
+              </w:rPr>
+            </w:pPr>
+            <w:r>
+              <w:rPr>
+                <w:sz w:val="18"/>
+                <w:szCs w:val="18"/>
+              </w:rPr>
+              <w:t>2024-05-15</w:t>
+            </w:r>
+          </w:p>
+        </w:tc>
+        <w:tc>
+          <w:tcPr>
+            <w:tcW w:w="1944" w:type="dxa"/>
+            <w:shd w:val="clear" w:color="auto" w:fill="D9D9D9" w:themeFill="background1" w:themeFillShade="D9"/>
+          </w:tcPr>
+          <w:p>
+            <w:pPr>
+              <w:rPr>
+                <w:sz w:val="18"/>
+                <w:szCs w:val="18"/>
+              </w:rPr>
+            </w:pPr>
+            <w:r>
+              <w:rPr>
+                <w:sz w:val="18"/>
+                <w:szCs w:val="18"/>
+              </w:rPr>
+              <w:t>Implemented</w:t>
+            </w:r>
+          </w:p>
+        </w:tc>
+      </w:tr>
+      <w:tr>
+        <w:trPr>
+          <w:cantSplit/>
+          <w:trHeight w:val="300"/>
+        </w:trPr>
+        <w:tc>
+          <w:tcPr>
+            <w:tcW w:w="414" w:type="dxa"/>
             <w:shd w:val="clear" w:color="auto" w:fill="FFFFFF" w:themeFill="background1"/>
           </w:tcPr>
           <w:p>
@@ -21176,7 +21749,7 @@
                 <w:sz w:val="18"/>
                 <w:szCs w:val="18"/>
               </w:rPr>
-              <w:t>58</w:t>
+              <w:t>61</w:t>
             </w:r>
           </w:p>
         </w:tc>
@@ -21199,26 +21772,51 @@
                 <w:sz w:val="18"/>
                 <w:szCs w:val="18"/>
               </w:rPr>
-              <w:t xml:space="preserve">Could </w:t>
-            </w:r>
+              <w:t xml:space="preserve">Confirm that for the </w:t>
+            </w:r>
+            <w:proofErr w:type="spellStart"/>
             <w:r>
               <w:rPr>
                 <w:bCs/>
                 <w:sz w:val="18"/>
                 <w:szCs w:val="18"/>
               </w:rPr>
-              <w:t>different forms be used to enter data for the same observation domain (ex: Fish</w:t>
-            </w:r>
-            <w:proofErr w:type="gramStart"/>
+              <w:t>end_lat_long</w:t>
+            </w:r>
+            <w:proofErr w:type="spellEnd"/>
             <w:r>
               <w:rPr>
                 <w:bCs/>
                 <w:sz w:val="18"/>
                 <w:szCs w:val="18"/>
               </w:rPr>
-              <w:t>) ?</w:t>
-            </w:r>
-            <w:proofErr w:type="gramEnd"/>
+              <w:t xml:space="preserve"> field, the minute decimals are just 2 digits</w:t>
+            </w:r>
+            <w:r>
+              <w:rPr>
+                <w:bCs/>
+                <w:sz w:val="18"/>
+                <w:szCs w:val="18"/>
+              </w:rPr>
+              <w:t>.</w:t>
+            </w:r>
+          </w:p>
+          <w:p>
+            <w:pPr>
+              <w:rPr>
+                <w:bCs/>
+                <w:sz w:val="18"/>
+                <w:szCs w:val="18"/>
+              </w:rPr>
+            </w:pPr>
+            <w:r>
+              <w:rPr>
+                <w:bCs/>
+                <w:sz w:val="18"/>
+                <w:szCs w:val="18"/>
+              </w:rPr>
+              <w:t>(sample data only has two rows)</w:t>
+            </w:r>
           </w:p>
         </w:tc>
         <w:tc>
@@ -21239,7 +21837,7 @@
                 <w:sz w:val="18"/>
                 <w:szCs w:val="18"/>
               </w:rPr>
-              <w:t>n/a</w:t>
+              <w:t>2131</w:t>
             </w:r>
           </w:p>
         </w:tc>
@@ -21260,10 +21858,295 @@
                 <w:sz w:val="18"/>
                 <w:szCs w:val="18"/>
               </w:rPr>
-              <w:t>2024-05-14</w:t>
+              <w:t>2024-05-15</w:t>
+            </w:r>
+          </w:p>
+        </w:tc>
+        <w:tc>
+          <w:tcPr>
+            <w:tcW w:w="3454" w:type="dxa"/>
+            <w:shd w:val="clear" w:color="auto" w:fill="FFFFFF" w:themeFill="background1"/>
+          </w:tcPr>
+          <w:p>
+            <w:pPr>
+              <w:rPr>
+                <w:sz w:val="18"/>
+                <w:szCs w:val="18"/>
+              </w:rPr>
+            </w:pPr>
+          </w:p>
+        </w:tc>
+        <w:tc>
+          <w:tcPr>
+            <w:tcW w:w="1231" w:type="dxa"/>
+            <w:shd w:val="clear" w:color="auto" w:fill="FFFFFF" w:themeFill="background1"/>
+          </w:tcPr>
+          <w:p>
+            <w:pPr>
+              <w:rPr>
+                <w:sz w:val="18"/>
+                <w:szCs w:val="18"/>
+              </w:rPr>
+            </w:pPr>
+          </w:p>
+        </w:tc>
+        <w:tc>
+          <w:tcPr>
+            <w:tcW w:w="1944" w:type="dxa"/>
+            <w:shd w:val="clear" w:color="auto" w:fill="FFFFFF" w:themeFill="background1"/>
+          </w:tcPr>
+          <w:p>
+            <w:pPr>
+              <w:rPr>
+                <w:sz w:val="18"/>
+                <w:szCs w:val="18"/>
+              </w:rPr>
+            </w:pPr>
+          </w:p>
+        </w:tc>
+      </w:tr>
+      <w:tr>
+        <w:trPr>
+          <w:cantSplit/>
+          <w:trHeight w:val="300"/>
+        </w:trPr>
+        <w:tc>
+          <w:tcPr>
+            <w:tcW w:w="414" w:type="dxa"/>
+            <w:shd w:val="clear" w:color="auto" w:fill="FFFFFF" w:themeFill="background1"/>
+          </w:tcPr>
+          <w:p>
+            <w:pPr>
+              <w:rPr>
+                <w:sz w:val="18"/>
+                <w:szCs w:val="18"/>
+              </w:rPr>
+            </w:pPr>
+            <w:r>
+              <w:rPr>
+                <w:sz w:val="18"/>
+                <w:szCs w:val="18"/>
+              </w:rPr>
+              <w:t>62</w:t>
+            </w:r>
+          </w:p>
+        </w:tc>
+        <w:tc>
+          <w:tcPr>
+            <w:tcW w:w="5836" w:type="dxa"/>
+            <w:shd w:val="clear" w:color="auto" w:fill="FFFFFF" w:themeFill="background1"/>
+          </w:tcPr>
+          <w:p>
+            <w:pPr>
+              <w:rPr>
+                <w:bCs/>
+                <w:sz w:val="18"/>
+                <w:szCs w:val="18"/>
+              </w:rPr>
+            </w:pPr>
+            <w:r>
+              <w:rPr>
+                <w:bCs/>
+                <w:sz w:val="18"/>
+                <w:szCs w:val="18"/>
+              </w:rPr>
+              <w:t>Do we need to capture the field</w:t>
+            </w:r>
+            <w:r>
+              <w:rPr>
+                <w:bCs/>
+                <w:sz w:val="18"/>
+                <w:szCs w:val="18"/>
+              </w:rPr>
+              <w:t>s</w:t>
+            </w:r>
+            <w:r>
+              <w:rPr>
+                <w:bCs/>
+                <w:sz w:val="18"/>
+                <w:szCs w:val="18"/>
+              </w:rPr>
+              <w:t xml:space="preserve"> below</w:t>
+            </w:r>
+            <w:r>
+              <w:rPr>
+                <w:bCs/>
+                <w:sz w:val="18"/>
+                <w:szCs w:val="18"/>
+              </w:rPr>
+              <w:t xml:space="preserve"> </w:t>
+            </w:r>
+            <w:r>
+              <w:rPr>
+                <w:bCs/>
+                <w:sz w:val="18"/>
+                <w:szCs w:val="18"/>
+              </w:rPr>
+              <w:t>present in some DATA tables? It is always null in the sample data</w:t>
+            </w:r>
+            <w:r>
+              <w:rPr>
+                <w:bCs/>
+                <w:sz w:val="18"/>
+                <w:szCs w:val="18"/>
+              </w:rPr>
+              <w:t xml:space="preserve"> and most of the times not in the forms.</w:t>
+            </w:r>
+          </w:p>
+          <w:p>
+            <w:pPr>
+              <w:pStyle w:val="ListParagraph"/>
+              <w:numPr>
+                <w:ilvl w:val="0"/>
+                <w:numId w:val="22"/>
+              </w:numPr>
+              <w:rPr>
+                <w:bCs/>
+                <w:sz w:val="18"/>
+                <w:szCs w:val="18"/>
+              </w:rPr>
+            </w:pPr>
+            <w:r>
+              <w:rPr>
+                <w:bCs/>
+                <w:sz w:val="18"/>
+                <w:szCs w:val="18"/>
+              </w:rPr>
+              <w:t>Record Number</w:t>
+            </w:r>
+          </w:p>
+          <w:p>
+            <w:pPr>
+              <w:pStyle w:val="ListParagraph"/>
+              <w:numPr>
+                <w:ilvl w:val="0"/>
+                <w:numId w:val="22"/>
+              </w:numPr>
+              <w:rPr>
+                <w:bCs/>
+                <w:sz w:val="18"/>
+                <w:szCs w:val="18"/>
+              </w:rPr>
+            </w:pPr>
+            <w:r>
+              <w:rPr>
+                <w:bCs/>
+                <w:sz w:val="18"/>
+                <w:szCs w:val="18"/>
+              </w:rPr>
+              <w:t>Person Name</w:t>
+            </w:r>
+          </w:p>
+          <w:p>
+            <w:pPr>
+              <w:pStyle w:val="ListParagraph"/>
+              <w:numPr>
+                <w:ilvl w:val="0"/>
+                <w:numId w:val="22"/>
+              </w:numPr>
+              <w:rPr>
+                <w:bCs/>
+                <w:sz w:val="18"/>
+                <w:szCs w:val="18"/>
+              </w:rPr>
+            </w:pPr>
+            <w:r>
+              <w:rPr>
+                <w:bCs/>
+                <w:sz w:val="18"/>
+                <w:szCs w:val="18"/>
+              </w:rPr>
+              <w:t>Heading</w:t>
+            </w:r>
+          </w:p>
+          <w:p>
+            <w:pPr>
+              <w:pStyle w:val="ListParagraph"/>
+              <w:numPr>
+                <w:ilvl w:val="0"/>
+                <w:numId w:val="22"/>
+              </w:numPr>
+              <w:rPr>
+                <w:bCs/>
+                <w:sz w:val="18"/>
+                <w:szCs w:val="18"/>
+              </w:rPr>
+            </w:pPr>
+            <w:r>
+              <w:rPr>
+                <w:bCs/>
+                <w:sz w:val="18"/>
+                <w:szCs w:val="18"/>
+              </w:rPr>
+              <w:t>SST</w:t>
+            </w:r>
+          </w:p>
+          <w:p>
+            <w:pPr>
+              <w:pStyle w:val="ListParagraph"/>
+              <w:numPr>
+                <w:ilvl w:val="0"/>
+                <w:numId w:val="22"/>
+              </w:numPr>
+              <w:rPr>
+                <w:bCs/>
+                <w:sz w:val="18"/>
+                <w:szCs w:val="18"/>
+              </w:rPr>
+            </w:pPr>
+            <w:r>
+              <w:rPr>
+                <w:bCs/>
+                <w:sz w:val="18"/>
+                <w:szCs w:val="18"/>
+              </w:rPr>
+              <w:t>Speed</w:t>
             </w:r>
             <w:bookmarkStart w:id="1" w:name="_GoBack"/>
             <w:bookmarkEnd w:id="1"/>
+          </w:p>
+        </w:tc>
+        <w:tc>
+          <w:tcPr>
+            <w:tcW w:w="1020" w:type="dxa"/>
+            <w:shd w:val="clear" w:color="auto" w:fill="FFFFFF" w:themeFill="background1"/>
+          </w:tcPr>
+          <w:p>
+            <w:pPr>
+              <w:jc w:val="center"/>
+              <w:rPr>
+                <w:sz w:val="18"/>
+                <w:szCs w:val="18"/>
+              </w:rPr>
+            </w:pPr>
+            <w:r>
+              <w:rPr>
+                <w:sz w:val="18"/>
+                <w:szCs w:val="18"/>
+              </w:rPr>
+              <w:t>All</w:t>
+            </w:r>
+          </w:p>
+        </w:tc>
+        <w:tc>
+          <w:tcPr>
+            <w:tcW w:w="1086" w:type="dxa"/>
+            <w:shd w:val="clear" w:color="auto" w:fill="FFFFFF" w:themeFill="background1"/>
+          </w:tcPr>
+          <w:p>
+            <w:pPr>
+              <w:rPr>
+                <w:sz w:val="18"/>
+                <w:szCs w:val="18"/>
+              </w:rPr>
+            </w:pPr>
+            <w:r>
+              <w:rPr>
+                <w:sz w:val="18"/>
+                <w:szCs w:val="18"/>
+              </w:rPr>
+              <w:t>2024-05-15</w:t>
+            </w:r>
           </w:p>
         </w:tc>
         <w:tc>
@@ -21324,6 +22207,92 @@
 <file path=word/numbering.xml><?xml version="1.0" encoding="utf-8"?>
 <w:numbering xmlns:wpc="http://schemas.microsoft.com/office/word/2010/wordprocessingCanvas" xmlns:cx="http://schemas.microsoft.com/office/drawing/2014/chartex" xmlns:cx1="http://schemas.microsoft.com/office/drawing/2015/9/8/chartex" xmlns:cx2="http://schemas.microsoft.com/office/drawing/2015/10/21/chartex" xmlns:cx3="http://schemas.microsoft.com/office/drawing/2016/5/9/chartex" xmlns:cx4="http://schemas.microsoft.com/office/drawing/2016/5/10/chartex" xmlns:cx5="http://schemas.microsoft.com/office/drawing/2016/5/11/chartex" xmlns:cx6="http://schemas.microsoft.com/office/drawing/2016/5/12/chartex" xmlns:cx7="http://schemas.microsoft.com/office/drawing/2016/5/13/chartex" xmlns:cx8="http://schemas.microsoft.com/office/drawing/2016/5/14/chartex" xmlns:mc="http://schemas.openxmlformats.org/markup-compatibility/2006" xmlns:aink="http://schemas.microsoft.com/office/drawing/2016/ink" xmlns:am3d="http://schemas.microsoft.com/office/drawing/2017/model3d" xmlns:o="urn:schemas-microsoft-com:office:office" xmlns:r="http://schemas.openxmlformats.org/officeDocument/2006/relationships" xmlns:m="http://schemas.openxmlformats.org/officeDocument/2006/math" xmlns:v="urn:schemas-microsoft-com:vml" xmlns:wp14="http://schemas.microsoft.com/office/word/2010/wordprocessingDrawing" xmlns:wp="http://schemas.openxmlformats.org/drawingml/2006/wordprocessingDrawing" xmlns:w10="urn:schemas-microsoft-com:office:word" xmlns:w="http://schemas.openxmlformats.org/wordprocessingml/2006/main" xmlns:w14="http://schemas.microsoft.com/office/word/2010/wordml" xmlns:w15="http://schemas.microsoft.com/office/word/2012/wordml" xmlns:w16cid="http://schemas.microsoft.com/office/word/2016/wordml/cid" xmlns:w16se="http://schemas.microsoft.com/office/word/2015/wordml/symex" xmlns:wpg="http://schemas.microsoft.com/office/word/2010/wordprocessingGroup" xmlns:wpi="http://schemas.microsoft.com/office/word/2010/wordprocessingInk" xmlns:wne="http://schemas.microsoft.com/office/word/2006/wordml" xmlns:wps="http://schemas.microsoft.com/office/word/2010/wordprocessingShape" mc:Ignorable="w14 w15 w16se w16cid wp14">
   <w:abstractNum w:abstractNumId="0" w15:restartNumberingAfterBreak="0">
+    <w:nsid w:val="04A27023"/>
+    <w:multiLevelType w:val="hybridMultilevel"/>
+    <w:tmpl w:val="95183F80"/>
+    <w:lvl w:ilvl="0" w:tplc="0809000F">
+      <w:start w:val="1"/>
+      <w:numFmt w:val="decimal"/>
+      <w:lvlText w:val="%1."/>
+      <w:lvlJc w:val="left"/>
+      <w:pPr>
+        <w:ind w:left="720" w:hanging="360"/>
+      </w:pPr>
+    </w:lvl>
+    <w:lvl w:ilvl="1" w:tplc="08090019" w:tentative="1">
+      <w:start w:val="1"/>
+      <w:numFmt w:val="lowerLetter"/>
+      <w:lvlText w:val="%2."/>
+      <w:lvlJc w:val="left"/>
+      <w:pPr>
+        <w:ind w:left="1440" w:hanging="360"/>
+      </w:pPr>
+    </w:lvl>
+    <w:lvl w:ilvl="2" w:tplc="0809001B" w:tentative="1">
+      <w:start w:val="1"/>
+      <w:numFmt w:val="lowerRoman"/>
+      <w:lvlText w:val="%3."/>
+      <w:lvlJc w:val="right"/>
+      <w:pPr>
+        <w:ind w:left="2160" w:hanging="180"/>
+      </w:pPr>
+    </w:lvl>
+    <w:lvl w:ilvl="3" w:tplc="0809000F" w:tentative="1">
+      <w:start w:val="1"/>
+      <w:numFmt w:val="decimal"/>
+      <w:lvlText w:val="%4."/>
+      <w:lvlJc w:val="left"/>
+      <w:pPr>
+        <w:ind w:left="2880" w:hanging="360"/>
+      </w:pPr>
+    </w:lvl>
+    <w:lvl w:ilvl="4" w:tplc="08090019" w:tentative="1">
+      <w:start w:val="1"/>
+      <w:numFmt w:val="lowerLetter"/>
+      <w:lvlText w:val="%5."/>
+      <w:lvlJc w:val="left"/>
+      <w:pPr>
+        <w:ind w:left="3600" w:hanging="360"/>
+      </w:pPr>
+    </w:lvl>
+    <w:lvl w:ilvl="5" w:tplc="0809001B" w:tentative="1">
+      <w:start w:val="1"/>
+      <w:numFmt w:val="lowerRoman"/>
+      <w:lvlText w:val="%6."/>
+      <w:lvlJc w:val="right"/>
+      <w:pPr>
+        <w:ind w:left="4320" w:hanging="180"/>
+      </w:pPr>
+    </w:lvl>
+    <w:lvl w:ilvl="6" w:tplc="0809000F" w:tentative="1">
+      <w:start w:val="1"/>
+      <w:numFmt w:val="decimal"/>
+      <w:lvlText w:val="%7."/>
+      <w:lvlJc w:val="left"/>
+      <w:pPr>
+        <w:ind w:left="5040" w:hanging="360"/>
+      </w:pPr>
+    </w:lvl>
+    <w:lvl w:ilvl="7" w:tplc="08090019" w:tentative="1">
+      <w:start w:val="1"/>
+      <w:numFmt w:val="lowerLetter"/>
+      <w:lvlText w:val="%8."/>
+      <w:lvlJc w:val="left"/>
+      <w:pPr>
+        <w:ind w:left="5760" w:hanging="360"/>
+      </w:pPr>
+    </w:lvl>
+    <w:lvl w:ilvl="8" w:tplc="0809001B" w:tentative="1">
+      <w:start w:val="1"/>
+      <w:numFmt w:val="lowerRoman"/>
+      <w:lvlText w:val="%9."/>
+      <w:lvlJc w:val="right"/>
+      <w:pPr>
+        <w:ind w:left="6480" w:hanging="180"/>
+      </w:pPr>
+    </w:lvl>
+  </w:abstractNum>
+  <w:abstractNum w:abstractNumId="1" w15:restartNumberingAfterBreak="0">
     <w:nsid w:val="07502D6B"/>
     <w:multiLevelType w:val="hybridMultilevel"/>
     <w:tmpl w:val="5EB6F23C"/>
@@ -21436,7 +22405,7 @@
       </w:rPr>
     </w:lvl>
   </w:abstractNum>
-  <w:abstractNum w:abstractNumId="1" w15:restartNumberingAfterBreak="0">
+  <w:abstractNum w:abstractNumId="2" w15:restartNumberingAfterBreak="0">
     <w:nsid w:val="0AA34E06"/>
     <w:multiLevelType w:val="hybridMultilevel"/>
     <w:tmpl w:val="0C14DDC0"/>
@@ -21549,7 +22518,7 @@
       </w:rPr>
     </w:lvl>
   </w:abstractNum>
-  <w:abstractNum w:abstractNumId="2" w15:restartNumberingAfterBreak="0">
+  <w:abstractNum w:abstractNumId="3" w15:restartNumberingAfterBreak="0">
     <w:nsid w:val="16A32E53"/>
     <w:multiLevelType w:val="hybridMultilevel"/>
     <w:tmpl w:val="E45A12FE"/>
@@ -21662,7 +22631,7 @@
       </w:rPr>
     </w:lvl>
   </w:abstractNum>
-  <w:abstractNum w:abstractNumId="3" w15:restartNumberingAfterBreak="0">
+  <w:abstractNum w:abstractNumId="4" w15:restartNumberingAfterBreak="0">
     <w:nsid w:val="1FBB799A"/>
     <w:multiLevelType w:val="hybridMultilevel"/>
     <w:tmpl w:val="DB4EF350"/>
@@ -21775,7 +22744,7 @@
       </w:rPr>
     </w:lvl>
   </w:abstractNum>
-  <w:abstractNum w:abstractNumId="4" w15:restartNumberingAfterBreak="0">
+  <w:abstractNum w:abstractNumId="5" w15:restartNumberingAfterBreak="0">
     <w:nsid w:val="1FD575EF"/>
     <w:multiLevelType w:val="hybridMultilevel"/>
     <w:tmpl w:val="46D02AEE"/>
@@ -21888,7 +22857,7 @@
       </w:rPr>
     </w:lvl>
   </w:abstractNum>
-  <w:abstractNum w:abstractNumId="5" w15:restartNumberingAfterBreak="0">
+  <w:abstractNum w:abstractNumId="6" w15:restartNumberingAfterBreak="0">
     <w:nsid w:val="1FEE2895"/>
     <w:multiLevelType w:val="hybridMultilevel"/>
     <w:tmpl w:val="2FCAC5AC"/>
@@ -22001,7 +22970,7 @@
       </w:rPr>
     </w:lvl>
   </w:abstractNum>
-  <w:abstractNum w:abstractNumId="6" w15:restartNumberingAfterBreak="0">
+  <w:abstractNum w:abstractNumId="7" w15:restartNumberingAfterBreak="0">
     <w:nsid w:val="2808657E"/>
     <w:multiLevelType w:val="hybridMultilevel"/>
     <w:tmpl w:val="B84CDAD4"/>
@@ -22114,7 +23083,7 @@
       </w:rPr>
     </w:lvl>
   </w:abstractNum>
-  <w:abstractNum w:abstractNumId="7" w15:restartNumberingAfterBreak="0">
+  <w:abstractNum w:abstractNumId="8" w15:restartNumberingAfterBreak="0">
     <w:nsid w:val="29531213"/>
     <w:multiLevelType w:val="hybridMultilevel"/>
     <w:tmpl w:val="1B12FF16"/>
@@ -22227,7 +23196,7 @@
       </w:rPr>
     </w:lvl>
   </w:abstractNum>
-  <w:abstractNum w:abstractNumId="8" w15:restartNumberingAfterBreak="0">
+  <w:abstractNum w:abstractNumId="9" w15:restartNumberingAfterBreak="0">
     <w:nsid w:val="2EDF6F84"/>
     <w:multiLevelType w:val="hybridMultilevel"/>
     <w:tmpl w:val="CAA6F8C8"/>
@@ -22340,7 +23309,7 @@
       </w:rPr>
     </w:lvl>
   </w:abstractNum>
-  <w:abstractNum w:abstractNumId="9" w15:restartNumberingAfterBreak="0">
+  <w:abstractNum w:abstractNumId="10" w15:restartNumberingAfterBreak="0">
     <w:nsid w:val="319312E6"/>
     <w:multiLevelType w:val="hybridMultilevel"/>
     <w:tmpl w:val="753E3B48"/>
@@ -22453,7 +23422,7 @@
       </w:rPr>
     </w:lvl>
   </w:abstractNum>
-  <w:abstractNum w:abstractNumId="10" w15:restartNumberingAfterBreak="0">
+  <w:abstractNum w:abstractNumId="11" w15:restartNumberingAfterBreak="0">
     <w:nsid w:val="36923C35"/>
     <w:multiLevelType w:val="hybridMultilevel"/>
     <w:tmpl w:val="F73C3AA2"/>
@@ -22566,7 +23535,7 @@
       </w:rPr>
     </w:lvl>
   </w:abstractNum>
-  <w:abstractNum w:abstractNumId="11" w15:restartNumberingAfterBreak="0">
+  <w:abstractNum w:abstractNumId="12" w15:restartNumberingAfterBreak="0">
     <w:nsid w:val="3A11500C"/>
     <w:multiLevelType w:val="hybridMultilevel"/>
     <w:tmpl w:val="32B6E532"/>
@@ -22679,7 +23648,7 @@
       </w:rPr>
     </w:lvl>
   </w:abstractNum>
-  <w:abstractNum w:abstractNumId="12" w15:restartNumberingAfterBreak="0">
+  <w:abstractNum w:abstractNumId="13" w15:restartNumberingAfterBreak="0">
     <w:nsid w:val="401A5924"/>
     <w:multiLevelType w:val="hybridMultilevel"/>
     <w:tmpl w:val="1042F4BA"/>
@@ -22792,7 +23761,7 @@
       </w:rPr>
     </w:lvl>
   </w:abstractNum>
-  <w:abstractNum w:abstractNumId="13" w15:restartNumberingAfterBreak="0">
+  <w:abstractNum w:abstractNumId="14" w15:restartNumberingAfterBreak="0">
     <w:nsid w:val="4E653929"/>
     <w:multiLevelType w:val="hybridMultilevel"/>
     <w:tmpl w:val="27C0766A"/>
@@ -22905,7 +23874,7 @@
       </w:rPr>
     </w:lvl>
   </w:abstractNum>
-  <w:abstractNum w:abstractNumId="14" w15:restartNumberingAfterBreak="0">
+  <w:abstractNum w:abstractNumId="15" w15:restartNumberingAfterBreak="0">
     <w:nsid w:val="54B732E9"/>
     <w:multiLevelType w:val="hybridMultilevel"/>
     <w:tmpl w:val="988CC480"/>
@@ -23018,7 +23987,7 @@
       </w:rPr>
     </w:lvl>
   </w:abstractNum>
-  <w:abstractNum w:abstractNumId="15" w15:restartNumberingAfterBreak="0">
+  <w:abstractNum w:abstractNumId="16" w15:restartNumberingAfterBreak="0">
     <w:nsid w:val="5E785CE6"/>
     <w:multiLevelType w:val="hybridMultilevel"/>
     <w:tmpl w:val="62E2D70A"/>
@@ -23131,7 +24100,7 @@
       </w:rPr>
     </w:lvl>
   </w:abstractNum>
-  <w:abstractNum w:abstractNumId="16" w15:restartNumberingAfterBreak="0">
+  <w:abstractNum w:abstractNumId="17" w15:restartNumberingAfterBreak="0">
     <w:nsid w:val="5EC0324C"/>
     <w:multiLevelType w:val="hybridMultilevel"/>
     <w:tmpl w:val="81DC5C92"/>
@@ -23244,7 +24213,7 @@
       </w:rPr>
     </w:lvl>
   </w:abstractNum>
-  <w:abstractNum w:abstractNumId="17" w15:restartNumberingAfterBreak="0">
+  <w:abstractNum w:abstractNumId="18" w15:restartNumberingAfterBreak="0">
     <w:nsid w:val="6D26196A"/>
     <w:multiLevelType w:val="hybridMultilevel"/>
     <w:tmpl w:val="6394A188"/>
@@ -23357,7 +24326,7 @@
       </w:rPr>
     </w:lvl>
   </w:abstractNum>
-  <w:abstractNum w:abstractNumId="18" w15:restartNumberingAfterBreak="0">
+  <w:abstractNum w:abstractNumId="19" w15:restartNumberingAfterBreak="0">
     <w:nsid w:val="718B2B62"/>
     <w:multiLevelType w:val="hybridMultilevel"/>
     <w:tmpl w:val="EE6AD714"/>
@@ -23470,7 +24439,7 @@
       </w:rPr>
     </w:lvl>
   </w:abstractNum>
-  <w:abstractNum w:abstractNumId="19" w15:restartNumberingAfterBreak="0">
+  <w:abstractNum w:abstractNumId="20" w15:restartNumberingAfterBreak="0">
     <w:nsid w:val="72B3125A"/>
     <w:multiLevelType w:val="hybridMultilevel"/>
     <w:tmpl w:val="756C307A"/>
@@ -23583,7 +24552,7 @@
       </w:rPr>
     </w:lvl>
   </w:abstractNum>
-  <w:abstractNum w:abstractNumId="20" w15:restartNumberingAfterBreak="0">
+  <w:abstractNum w:abstractNumId="21" w15:restartNumberingAfterBreak="0">
     <w:nsid w:val="7C0106BF"/>
     <w:multiLevelType w:val="hybridMultilevel"/>
     <w:tmpl w:val="F148D632"/>
@@ -23697,67 +24666,70 @@
     </w:lvl>
   </w:abstractNum>
   <w:num w:numId="1">
+    <w:abstractNumId w:val="14"/>
+  </w:num>
+  <w:num w:numId="2">
+    <w:abstractNumId w:val="7"/>
+  </w:num>
+  <w:num w:numId="3">
+    <w:abstractNumId w:val="21"/>
+  </w:num>
+  <w:num w:numId="4">
+    <w:abstractNumId w:val="2"/>
+  </w:num>
+  <w:num w:numId="5">
+    <w:abstractNumId w:val="6"/>
+  </w:num>
+  <w:num w:numId="6">
+    <w:abstractNumId w:val="8"/>
+  </w:num>
+  <w:num w:numId="7">
+    <w:abstractNumId w:val="9"/>
+  </w:num>
+  <w:num w:numId="8">
+    <w:abstractNumId w:val="4"/>
+  </w:num>
+  <w:num w:numId="9">
+    <w:abstractNumId w:val="18"/>
+  </w:num>
+  <w:num w:numId="10">
+    <w:abstractNumId w:val="19"/>
+  </w:num>
+  <w:num w:numId="11">
+    <w:abstractNumId w:val="20"/>
+  </w:num>
+  <w:num w:numId="12">
+    <w:abstractNumId w:val="5"/>
+  </w:num>
+  <w:num w:numId="13">
+    <w:abstractNumId w:val="12"/>
+  </w:num>
+  <w:num w:numId="14">
+    <w:abstractNumId w:val="1"/>
+  </w:num>
+  <w:num w:numId="15">
+    <w:abstractNumId w:val="16"/>
+  </w:num>
+  <w:num w:numId="16">
+    <w:abstractNumId w:val="15"/>
+  </w:num>
+  <w:num w:numId="17">
     <w:abstractNumId w:val="13"/>
   </w:num>
-  <w:num w:numId="2">
-    <w:abstractNumId w:val="6"/>
-  </w:num>
-  <w:num w:numId="3">
-    <w:abstractNumId w:val="20"/>
-  </w:num>
-  <w:num w:numId="4">
-    <w:abstractNumId w:val="1"/>
-  </w:num>
-  <w:num w:numId="5">
-    <w:abstractNumId w:val="5"/>
-  </w:num>
-  <w:num w:numId="6">
-    <w:abstractNumId w:val="7"/>
-  </w:num>
-  <w:num w:numId="7">
-    <w:abstractNumId w:val="8"/>
-  </w:num>
-  <w:num w:numId="8">
+  <w:num w:numId="18">
     <w:abstractNumId w:val="3"/>
   </w:num>
-  <w:num w:numId="9">
+  <w:num w:numId="19">
+    <w:abstractNumId w:val="11"/>
+  </w:num>
+  <w:num w:numId="20">
     <w:abstractNumId w:val="17"/>
   </w:num>
-  <w:num w:numId="10">
-    <w:abstractNumId w:val="18"/>
-  </w:num>
-  <w:num w:numId="11">
-    <w:abstractNumId w:val="19"/>
-  </w:num>
-  <w:num w:numId="12">
-    <w:abstractNumId w:val="4"/>
-  </w:num>
-  <w:num w:numId="13">
-    <w:abstractNumId w:val="11"/>
-  </w:num>
-  <w:num w:numId="14">
-    <w:abstractNumId w:val="0"/>
-  </w:num>
-  <w:num w:numId="15">
-    <w:abstractNumId w:val="15"/>
-  </w:num>
-  <w:num w:numId="16">
-    <w:abstractNumId w:val="14"/>
-  </w:num>
-  <w:num w:numId="17">
-    <w:abstractNumId w:val="12"/>
-  </w:num>
-  <w:num w:numId="18">
-    <w:abstractNumId w:val="2"/>
-  </w:num>
-  <w:num w:numId="19">
+  <w:num w:numId="21">
     <w:abstractNumId w:val="10"/>
   </w:num>
-  <w:num w:numId="20">
-    <w:abstractNumId w:val="16"/>
-  </w:num>
-  <w:num w:numId="21">
-    <w:abstractNumId w:val="9"/>
+  <w:num w:numId="22">
+    <w:abstractNumId w:val="0"/>
   </w:num>
 </w:numbering>
 </file>
@@ -24527,15 +25499,6 @@
 </file>
 
 <file path=customXml/item2.xml><?xml version="1.0" encoding="utf-8"?>
-<?mso-contentType ?>
-<FormTemplates xmlns="http://schemas.microsoft.com/sharepoint/v3/contenttype/forms">
-  <Display>DocumentLibraryForm</Display>
-  <Edit>DocumentLibraryForm</Edit>
-  <New>DocumentLibraryForm</New>
-</FormTemplates>
-</file>
-
-<file path=customXml/item3.xml><?xml version="1.0" encoding="utf-8"?>
 <ct:contentTypeSchema xmlns:ct="http://schemas.microsoft.com/office/2006/metadata/contentType" xmlns:ma="http://schemas.microsoft.com/office/2006/metadata/properties/metaAttributes" ct:_="" ma:_="" ma:contentTypeName="Document" ma:contentTypeID="0x010100CEAE28352B96D64C95AA0D5E2FA62FAD" ma:contentTypeVersion="13" ma:contentTypeDescription="Create a new document." ma:contentTypeScope="" ma:versionID="ed183881d36ac1b5d7d67982eda510d1">
   <xsd:schema xmlns:xsd="http://www.w3.org/2001/XMLSchema" xmlns:xs="http://www.w3.org/2001/XMLSchema" xmlns:p="http://schemas.microsoft.com/office/2006/metadata/properties" xmlns:ns2="3d161086-4829-409f-9f75-5bde88dcb151" xmlns:ns3="42d8e6db-7b1e-4a51-8fbb-e5e83cc76820" targetNamespace="http://schemas.microsoft.com/office/2006/metadata/properties" ma:root="true" ma:fieldsID="685f4fda20cf913d28bf77c13cd653dd" ns2:_="" ns3:_="">
     <xsd:import namespace="3d161086-4829-409f-9f75-5bde88dcb151"/>
@@ -24758,32 +25721,33 @@
 </ct:contentTypeSchema>
 </file>
 
+<file path=customXml/item3.xml><?xml version="1.0" encoding="utf-8"?>
+<?mso-contentType ?>
+<FormTemplates xmlns="http://schemas.microsoft.com/sharepoint/v3/contenttype/forms">
+  <Display>DocumentLibraryForm</Display>
+  <Edit>DocumentLibraryForm</Edit>
+  <New>DocumentLibraryForm</New>
+</FormTemplates>
+</file>
+
 <file path=customXml/itemProps1.xml><?xml version="1.0" encoding="utf-8"?>
 <ds:datastoreItem xmlns:ds="http://schemas.openxmlformats.org/officeDocument/2006/customXml" ds:itemID="{E83DC1BB-B19F-43BC-B800-B090BE7C2154}">
   <ds:schemaRefs>
+    <ds:schemaRef ds:uri="http://purl.org/dc/dcmitype/"/>
+    <ds:schemaRef ds:uri="http://schemas.openxmlformats.org/package/2006/metadata/core-properties"/>
+    <ds:schemaRef ds:uri="http://purl.org/dc/elements/1.1/"/>
+    <ds:schemaRef ds:uri="http://schemas.microsoft.com/office/2006/documentManagement/types"/>
+    <ds:schemaRef ds:uri="http://schemas.microsoft.com/office/2006/metadata/properties"/>
+    <ds:schemaRef ds:uri="http://purl.org/dc/terms/"/>
+    <ds:schemaRef ds:uri="http://schemas.microsoft.com/office/infopath/2007/PartnerControls"/>
+    <ds:schemaRef ds:uri="42d8e6db-7b1e-4a51-8fbb-e5e83cc76820"/>
     <ds:schemaRef ds:uri="3d161086-4829-409f-9f75-5bde88dcb151"/>
     <ds:schemaRef ds:uri="http://www.w3.org/XML/1998/namespace"/>
-    <ds:schemaRef ds:uri="http://purl.org/dc/terms/"/>
-    <ds:schemaRef ds:uri="http://schemas.microsoft.com/office/2006/documentManagement/types"/>
-    <ds:schemaRef ds:uri="http://schemas.microsoft.com/office/infopath/2007/PartnerControls"/>
-    <ds:schemaRef ds:uri="http://schemas.openxmlformats.org/package/2006/metadata/core-properties"/>
-    <ds:schemaRef ds:uri="42d8e6db-7b1e-4a51-8fbb-e5e83cc76820"/>
-    <ds:schemaRef ds:uri="http://schemas.microsoft.com/office/2006/metadata/properties"/>
-    <ds:schemaRef ds:uri="http://purl.org/dc/dcmitype/"/>
-    <ds:schemaRef ds:uri="http://purl.org/dc/elements/1.1/"/>
   </ds:schemaRefs>
 </ds:datastoreItem>
 </file>
 
 <file path=customXml/itemProps2.xml><?xml version="1.0" encoding="utf-8"?>
-<ds:datastoreItem xmlns:ds="http://schemas.openxmlformats.org/officeDocument/2006/customXml" ds:itemID="{D7CC76E2-AAA5-4A50-8A40-CB575903C04C}">
-  <ds:schemaRefs>
-    <ds:schemaRef ds:uri="http://schemas.microsoft.com/sharepoint/v3/contenttype/forms"/>
-  </ds:schemaRefs>
-</ds:datastoreItem>
-</file>
-
-<file path=customXml/itemProps3.xml><?xml version="1.0" encoding="utf-8"?>
 <ds:datastoreItem xmlns:ds="http://schemas.openxmlformats.org/officeDocument/2006/customXml" ds:itemID="{CF6166F5-315F-478E-B315-0735284DBAB2}">
   <ds:schemaRefs>
     <ds:schemaRef ds:uri="http://schemas.microsoft.com/office/2006/metadata/contentType"/>
@@ -24800,4 +25764,12 @@
     <ds:schemaRef ds:uri="http://schemas.microsoft.com/internal/obd"/>
   </ds:schemaRefs>
 </ds:datastoreItem>
+</file>
+
+<file path=customXml/itemProps3.xml><?xml version="1.0" encoding="utf-8"?>
+<ds:datastoreItem xmlns:ds="http://schemas.openxmlformats.org/officeDocument/2006/customXml" ds:itemID="{D7CC76E2-AAA5-4A50-8A40-CB575903C04C}">
+  <ds:schemaRefs>
+    <ds:schemaRef ds:uri="http://schemas.microsoft.com/sharepoint/v3/contenttype/forms"/>
+  </ds:schemaRefs>
+</ds:datastoreItem>
 </file>
</xml_diff>

<commit_message>
Question 65 added to User_Questions
Job numbers added to the CSV list in MEDS_Tables
Before refactoring parse_datatype_biomass, removing the grouping
</commit_message>
<xml_diff>
--- a/analysis/User_Questions.docx
+++ b/analysis/User_Questions.docx
@@ -22245,8 +22245,6 @@
               </w:rPr>
               <w:t xml:space="preserve">s that should be in the UI for </w:t>
             </w:r>
-            <w:bookmarkStart w:id="1" w:name="_GoBack"/>
-            <w:bookmarkEnd w:id="1"/>
             <w:r>
               <w:rPr>
                 <w:bCs/>
@@ -22830,6 +22828,143 @@
                 <w:szCs w:val="18"/>
               </w:rPr>
             </w:pPr>
+          </w:p>
+        </w:tc>
+        <w:tc>
+          <w:tcPr>
+            <w:tcW w:w="1231" w:type="dxa"/>
+            <w:shd w:val="clear" w:color="auto" w:fill="FFFFFF" w:themeFill="background1"/>
+          </w:tcPr>
+          <w:p>
+            <w:pPr>
+              <w:rPr>
+                <w:sz w:val="18"/>
+                <w:szCs w:val="18"/>
+              </w:rPr>
+            </w:pPr>
+          </w:p>
+        </w:tc>
+        <w:tc>
+          <w:tcPr>
+            <w:tcW w:w="1944" w:type="dxa"/>
+            <w:shd w:val="clear" w:color="auto" w:fill="FFFFFF" w:themeFill="background1"/>
+          </w:tcPr>
+          <w:p>
+            <w:pPr>
+              <w:rPr>
+                <w:sz w:val="18"/>
+                <w:szCs w:val="18"/>
+              </w:rPr>
+            </w:pPr>
+          </w:p>
+        </w:tc>
+      </w:tr>
+      <w:tr>
+        <w:trPr>
+          <w:cantSplit/>
+          <w:trHeight w:val="300"/>
+        </w:trPr>
+        <w:tc>
+          <w:tcPr>
+            <w:tcW w:w="414" w:type="dxa"/>
+            <w:shd w:val="clear" w:color="auto" w:fill="FFFFFF" w:themeFill="background1"/>
+          </w:tcPr>
+          <w:p>
+            <w:pPr>
+              <w:rPr>
+                <w:sz w:val="18"/>
+                <w:szCs w:val="18"/>
+              </w:rPr>
+            </w:pPr>
+            <w:r>
+              <w:rPr>
+                <w:sz w:val="18"/>
+                <w:szCs w:val="18"/>
+              </w:rPr>
+              <w:t>65</w:t>
+            </w:r>
+          </w:p>
+        </w:tc>
+        <w:tc>
+          <w:tcPr>
+            <w:tcW w:w="5836" w:type="dxa"/>
+            <w:shd w:val="clear" w:color="auto" w:fill="FFFFFF" w:themeFill="background1"/>
+          </w:tcPr>
+          <w:p>
+            <w:pPr>
+              <w:rPr>
+                <w:bCs/>
+                <w:sz w:val="18"/>
+                <w:szCs w:val="18"/>
+              </w:rPr>
+            </w:pPr>
+            <w:r>
+              <w:rPr>
+                <w:bCs/>
+                <w:sz w:val="18"/>
+                <w:szCs w:val="18"/>
+              </w:rPr>
+              <w:t xml:space="preserve">Should the various fields capturing ship in the manual observations (ship/vessel/platform) be saved in SHIP_DETAILS as SERD files (and get a MEDS ship #? </w:t>
+            </w:r>
+          </w:p>
+        </w:tc>
+        <w:tc>
+          <w:tcPr>
+            <w:tcW w:w="1020" w:type="dxa"/>
+            <w:shd w:val="clear" w:color="auto" w:fill="FFFFFF" w:themeFill="background1"/>
+          </w:tcPr>
+          <w:p>
+            <w:pPr>
+              <w:jc w:val="center"/>
+              <w:rPr>
+                <w:sz w:val="18"/>
+                <w:szCs w:val="18"/>
+              </w:rPr>
+            </w:pPr>
+            <w:r>
+              <w:rPr>
+                <w:sz w:val="18"/>
+                <w:szCs w:val="18"/>
+              </w:rPr>
+              <w:t>n/a</w:t>
+            </w:r>
+          </w:p>
+        </w:tc>
+        <w:tc>
+          <w:tcPr>
+            <w:tcW w:w="1086" w:type="dxa"/>
+            <w:shd w:val="clear" w:color="auto" w:fill="FFFFFF" w:themeFill="background1"/>
+          </w:tcPr>
+          <w:p>
+            <w:pPr>
+              <w:rPr>
+                <w:sz w:val="18"/>
+                <w:szCs w:val="18"/>
+              </w:rPr>
+            </w:pPr>
+            <w:r>
+              <w:rPr>
+                <w:sz w:val="18"/>
+                <w:szCs w:val="18"/>
+              </w:rPr>
+              <w:t>2024-05-21</w:t>
+            </w:r>
+          </w:p>
+        </w:tc>
+        <w:tc>
+          <w:tcPr>
+            <w:tcW w:w="3454" w:type="dxa"/>
+            <w:shd w:val="clear" w:color="auto" w:fill="FFFFFF" w:themeFill="background1"/>
+          </w:tcPr>
+          <w:p>
+            <w:pPr>
+              <w:rPr>
+                <w:sz w:val="18"/>
+                <w:szCs w:val="18"/>
+              </w:rPr>
+            </w:pPr>
+            <w:bookmarkStart w:id="1" w:name="_GoBack"/>
+            <w:bookmarkEnd w:id="1"/>
           </w:p>
         </w:tc>
         <w:tc>
@@ -26157,12 +26292,14 @@
 </file>
 
 <file path=customXml/item1.xml><?xml version="1.0" encoding="utf-8"?>
-<?mso-contentType ?>
-<FormTemplates xmlns="http://schemas.microsoft.com/sharepoint/v3/contenttype/forms">
-  <Display>DocumentLibraryForm</Display>
-  <Edit>DocumentLibraryForm</Edit>
-  <New>DocumentLibraryForm</New>
-</FormTemplates>
+<p:properties xmlns:p="http://schemas.microsoft.com/office/2006/metadata/properties" xmlns:xsi="http://www.w3.org/2001/XMLSchema-instance" xmlns:pc="http://schemas.microsoft.com/office/infopath/2007/PartnerControls">
+  <documentManagement>
+    <lcf76f155ced4ddcb4097134ff3c332f xmlns="3d161086-4829-409f-9f75-5bde88dcb151">
+      <Terms xmlns="http://schemas.microsoft.com/office/infopath/2007/PartnerControls"/>
+    </lcf76f155ced4ddcb4097134ff3c332f>
+    <TaxCatchAll xmlns="42d8e6db-7b1e-4a51-8fbb-e5e83cc76820" xsi:nil="true"/>
+  </documentManagement>
+</p:properties>
 </file>
 
 <file path=customXml/item2.xml><?xml version="1.0" encoding="utf-8"?>
@@ -26389,20 +26526,27 @@
 </file>
 
 <file path=customXml/item3.xml><?xml version="1.0" encoding="utf-8"?>
-<p:properties xmlns:p="http://schemas.microsoft.com/office/2006/metadata/properties" xmlns:xsi="http://www.w3.org/2001/XMLSchema-instance" xmlns:pc="http://schemas.microsoft.com/office/infopath/2007/PartnerControls">
-  <documentManagement>
-    <lcf76f155ced4ddcb4097134ff3c332f xmlns="3d161086-4829-409f-9f75-5bde88dcb151">
-      <Terms xmlns="http://schemas.microsoft.com/office/infopath/2007/PartnerControls"/>
-    </lcf76f155ced4ddcb4097134ff3c332f>
-    <TaxCatchAll xmlns="42d8e6db-7b1e-4a51-8fbb-e5e83cc76820" xsi:nil="true"/>
-  </documentManagement>
-</p:properties>
+<?mso-contentType ?>
+<FormTemplates xmlns="http://schemas.microsoft.com/sharepoint/v3/contenttype/forms">
+  <Display>DocumentLibraryForm</Display>
+  <Edit>DocumentLibraryForm</Edit>
+  <New>DocumentLibraryForm</New>
+</FormTemplates>
 </file>
 
 <file path=customXml/itemProps1.xml><?xml version="1.0" encoding="utf-8"?>
-<ds:datastoreItem xmlns:ds="http://schemas.openxmlformats.org/officeDocument/2006/customXml" ds:itemID="{D7CC76E2-AAA5-4A50-8A40-CB575903C04C}">
+<ds:datastoreItem xmlns:ds="http://schemas.openxmlformats.org/officeDocument/2006/customXml" ds:itemID="{E83DC1BB-B19F-43BC-B800-B090BE7C2154}">
   <ds:schemaRefs>
-    <ds:schemaRef ds:uri="http://schemas.microsoft.com/sharepoint/v3/contenttype/forms"/>
+    <ds:schemaRef ds:uri="http://purl.org/dc/dcmitype/"/>
+    <ds:schemaRef ds:uri="http://www.w3.org/XML/1998/namespace"/>
+    <ds:schemaRef ds:uri="3d161086-4829-409f-9f75-5bde88dcb151"/>
+    <ds:schemaRef ds:uri="http://schemas.microsoft.com/office/2006/documentManagement/types"/>
+    <ds:schemaRef ds:uri="http://schemas.microsoft.com/office/2006/metadata/properties"/>
+    <ds:schemaRef ds:uri="http://purl.org/dc/terms/"/>
+    <ds:schemaRef ds:uri="http://purl.org/dc/elements/1.1/"/>
+    <ds:schemaRef ds:uri="http://schemas.microsoft.com/office/infopath/2007/PartnerControls"/>
+    <ds:schemaRef ds:uri="http://schemas.openxmlformats.org/package/2006/metadata/core-properties"/>
+    <ds:schemaRef ds:uri="42d8e6db-7b1e-4a51-8fbb-e5e83cc76820"/>
   </ds:schemaRefs>
 </ds:datastoreItem>
 </file>
@@ -26427,18 +26571,9 @@
 </file>
 
 <file path=customXml/itemProps3.xml><?xml version="1.0" encoding="utf-8"?>
-<ds:datastoreItem xmlns:ds="http://schemas.openxmlformats.org/officeDocument/2006/customXml" ds:itemID="{E83DC1BB-B19F-43BC-B800-B090BE7C2154}">
+<ds:datastoreItem xmlns:ds="http://schemas.openxmlformats.org/officeDocument/2006/customXml" ds:itemID="{D7CC76E2-AAA5-4A50-8A40-CB575903C04C}">
   <ds:schemaRefs>
-    <ds:schemaRef ds:uri="http://schemas.microsoft.com/office/2006/documentManagement/types"/>
-    <ds:schemaRef ds:uri="3d161086-4829-409f-9f75-5bde88dcb151"/>
-    <ds:schemaRef ds:uri="http://schemas.microsoft.com/office/infopath/2007/PartnerControls"/>
-    <ds:schemaRef ds:uri="http://purl.org/dc/elements/1.1/"/>
-    <ds:schemaRef ds:uri="http://purl.org/dc/dcmitype/"/>
-    <ds:schemaRef ds:uri="http://schemas.microsoft.com/office/2006/metadata/properties"/>
-    <ds:schemaRef ds:uri="42d8e6db-7b1e-4a51-8fbb-e5e83cc76820"/>
-    <ds:schemaRef ds:uri="http://www.w3.org/XML/1998/namespace"/>
-    <ds:schemaRef ds:uri="http://schemas.openxmlformats.org/package/2006/metadata/core-properties"/>
-    <ds:schemaRef ds:uri="http://purl.org/dc/terms/"/>
+    <ds:schemaRef ds:uri="http://schemas.microsoft.com/sharepoint/v3/contenttype/forms"/>
   </ds:schemaRefs>
 </ds:datastoreItem>
 </file>
</xml_diff>

<commit_message>
V_MAP_BIOMASS_OBSERVATION, V_MAP_MLO_FISH_OBSERVATION and V_MAP_MLO_JELLYFISH_OBSERVATION first version done
</commit_message>
<xml_diff>
--- a/analysis/User_Questions.docx
+++ b/analysis/User_Questions.docx
@@ -22634,32 +22634,8 @@
                 <w:szCs w:val="18"/>
               </w:rPr>
             </w:pPr>
-            <w:r>
-              <w:rPr>
-                <w:bCs/>
-                <w:sz w:val="14"/>
-                <w:szCs w:val="18"/>
-              </w:rPr>
-              <w:t xml:space="preserve">SI_GLIDER_THREADED_X </w:t>
-            </w:r>
-            <w:r>
-              <w:rPr>
-                <w:bCs/>
-                <w:sz w:val="14"/>
-                <w:szCs w:val="18"/>
-              </w:rPr>
-              <w:tab/>
-              <w:t>ON GLIDER_THREADED_OBSERVATION</w:t>
-            </w:r>
-          </w:p>
-          <w:p>
-            <w:pPr>
-              <w:rPr>
-                <w:bCs/>
-                <w:sz w:val="14"/>
-                <w:szCs w:val="18"/>
-              </w:rPr>
-            </w:pPr>
+            <w:bookmarkStart w:id="1" w:name="_GoBack"/>
+            <w:bookmarkEnd w:id="1"/>
             <w:r>
               <w:rPr>
                 <w:bCs/>
@@ -22963,8 +22939,6 @@
                 <w:szCs w:val="18"/>
               </w:rPr>
             </w:pPr>
-            <w:bookmarkStart w:id="1" w:name="_GoBack"/>
-            <w:bookmarkEnd w:id="1"/>
           </w:p>
         </w:tc>
         <w:tc>
@@ -26292,14 +26266,12 @@
 </file>
 
 <file path=customXml/item1.xml><?xml version="1.0" encoding="utf-8"?>
-<p:properties xmlns:p="http://schemas.microsoft.com/office/2006/metadata/properties" xmlns:xsi="http://www.w3.org/2001/XMLSchema-instance" xmlns:pc="http://schemas.microsoft.com/office/infopath/2007/PartnerControls">
-  <documentManagement>
-    <lcf76f155ced4ddcb4097134ff3c332f xmlns="3d161086-4829-409f-9f75-5bde88dcb151">
-      <Terms xmlns="http://schemas.microsoft.com/office/infopath/2007/PartnerControls"/>
-    </lcf76f155ced4ddcb4097134ff3c332f>
-    <TaxCatchAll xmlns="42d8e6db-7b1e-4a51-8fbb-e5e83cc76820" xsi:nil="true"/>
-  </documentManagement>
-</p:properties>
+<?mso-contentType ?>
+<FormTemplates xmlns="http://schemas.microsoft.com/sharepoint/v3/contenttype/forms">
+  <Display>DocumentLibraryForm</Display>
+  <Edit>DocumentLibraryForm</Edit>
+  <New>DocumentLibraryForm</New>
+</FormTemplates>
 </file>
 
 <file path=customXml/item2.xml><?xml version="1.0" encoding="utf-8"?>
@@ -26526,27 +26498,20 @@
 </file>
 
 <file path=customXml/item3.xml><?xml version="1.0" encoding="utf-8"?>
-<?mso-contentType ?>
-<FormTemplates xmlns="http://schemas.microsoft.com/sharepoint/v3/contenttype/forms">
-  <Display>DocumentLibraryForm</Display>
-  <Edit>DocumentLibraryForm</Edit>
-  <New>DocumentLibraryForm</New>
-</FormTemplates>
+<p:properties xmlns:p="http://schemas.microsoft.com/office/2006/metadata/properties" xmlns:xsi="http://www.w3.org/2001/XMLSchema-instance" xmlns:pc="http://schemas.microsoft.com/office/infopath/2007/PartnerControls">
+  <documentManagement>
+    <lcf76f155ced4ddcb4097134ff3c332f xmlns="3d161086-4829-409f-9f75-5bde88dcb151">
+      <Terms xmlns="http://schemas.microsoft.com/office/infopath/2007/PartnerControls"/>
+    </lcf76f155ced4ddcb4097134ff3c332f>
+    <TaxCatchAll xmlns="42d8e6db-7b1e-4a51-8fbb-e5e83cc76820" xsi:nil="true"/>
+  </documentManagement>
+</p:properties>
 </file>
 
 <file path=customXml/itemProps1.xml><?xml version="1.0" encoding="utf-8"?>
-<ds:datastoreItem xmlns:ds="http://schemas.openxmlformats.org/officeDocument/2006/customXml" ds:itemID="{E83DC1BB-B19F-43BC-B800-B090BE7C2154}">
+<ds:datastoreItem xmlns:ds="http://schemas.openxmlformats.org/officeDocument/2006/customXml" ds:itemID="{D7CC76E2-AAA5-4A50-8A40-CB575903C04C}">
   <ds:schemaRefs>
-    <ds:schemaRef ds:uri="http://purl.org/dc/dcmitype/"/>
-    <ds:schemaRef ds:uri="http://www.w3.org/XML/1998/namespace"/>
-    <ds:schemaRef ds:uri="3d161086-4829-409f-9f75-5bde88dcb151"/>
-    <ds:schemaRef ds:uri="http://schemas.microsoft.com/office/2006/documentManagement/types"/>
-    <ds:schemaRef ds:uri="http://schemas.microsoft.com/office/2006/metadata/properties"/>
-    <ds:schemaRef ds:uri="http://purl.org/dc/terms/"/>
-    <ds:schemaRef ds:uri="http://purl.org/dc/elements/1.1/"/>
-    <ds:schemaRef ds:uri="http://schemas.microsoft.com/office/infopath/2007/PartnerControls"/>
-    <ds:schemaRef ds:uri="http://schemas.openxmlformats.org/package/2006/metadata/core-properties"/>
-    <ds:schemaRef ds:uri="42d8e6db-7b1e-4a51-8fbb-e5e83cc76820"/>
+    <ds:schemaRef ds:uri="http://schemas.microsoft.com/sharepoint/v3/contenttype/forms"/>
   </ds:schemaRefs>
 </ds:datastoreItem>
 </file>
@@ -26571,9 +26536,18 @@
 </file>
 
 <file path=customXml/itemProps3.xml><?xml version="1.0" encoding="utf-8"?>
-<ds:datastoreItem xmlns:ds="http://schemas.openxmlformats.org/officeDocument/2006/customXml" ds:itemID="{D7CC76E2-AAA5-4A50-8A40-CB575903C04C}">
+<ds:datastoreItem xmlns:ds="http://schemas.openxmlformats.org/officeDocument/2006/customXml" ds:itemID="{E83DC1BB-B19F-43BC-B800-B090BE7C2154}">
   <ds:schemaRefs>
-    <ds:schemaRef ds:uri="http://schemas.microsoft.com/sharepoint/v3/contenttype/forms"/>
+    <ds:schemaRef ds:uri="http://schemas.microsoft.com/office/2006/metadata/properties"/>
+    <ds:schemaRef ds:uri="http://purl.org/dc/dcmitype/"/>
+    <ds:schemaRef ds:uri="3d161086-4829-409f-9f75-5bde88dcb151"/>
+    <ds:schemaRef ds:uri="http://www.w3.org/XML/1998/namespace"/>
+    <ds:schemaRef ds:uri="http://schemas.microsoft.com/office/2006/documentManagement/types"/>
+    <ds:schemaRef ds:uri="http://purl.org/dc/elements/1.1/"/>
+    <ds:schemaRef ds:uri="http://schemas.microsoft.com/office/infopath/2007/PartnerControls"/>
+    <ds:schemaRef ds:uri="http://schemas.openxmlformats.org/package/2006/metadata/core-properties"/>
+    <ds:schemaRef ds:uri="42d8e6db-7b1e-4a51-8fbb-e5e83cc76820"/>
+    <ds:schemaRef ds:uri="http://purl.org/dc/terms/"/>
   </ds:schemaRefs>
 </ds:datastoreItem>
 </file>
</xml_diff>

<commit_message>
V_MAP_MLO_BIRDS_OBSERVATION, V_MAP_MLO_SEABED_CONTACT_OBSERVATION, V_MAP_MLO_SHIP_OBSERVATION finalized.
Immediately before Omini Ambient CSV import to be refactored, (there is no grouping, observations and data should have the same # of records)
</commit_message>
<xml_diff>
--- a/analysis/User_Questions.docx
+++ b/analysis/User_Questions.docx
@@ -22634,8 +22634,6 @@
                 <w:szCs w:val="18"/>
               </w:rPr>
             </w:pPr>
-            <w:bookmarkStart w:id="1" w:name="_GoBack"/>
-            <w:bookmarkEnd w:id="1"/>
             <w:r>
               <w:rPr>
                 <w:bCs/>
@@ -22925,6 +22923,143 @@
               </w:rPr>
               <w:t>2024-05-21</w:t>
             </w:r>
+          </w:p>
+        </w:tc>
+        <w:tc>
+          <w:tcPr>
+            <w:tcW w:w="3454" w:type="dxa"/>
+            <w:shd w:val="clear" w:color="auto" w:fill="FFFFFF" w:themeFill="background1"/>
+          </w:tcPr>
+          <w:p>
+            <w:pPr>
+              <w:rPr>
+                <w:sz w:val="18"/>
+                <w:szCs w:val="18"/>
+              </w:rPr>
+            </w:pPr>
+          </w:p>
+        </w:tc>
+        <w:tc>
+          <w:tcPr>
+            <w:tcW w:w="1231" w:type="dxa"/>
+            <w:shd w:val="clear" w:color="auto" w:fill="FFFFFF" w:themeFill="background1"/>
+          </w:tcPr>
+          <w:p>
+            <w:pPr>
+              <w:rPr>
+                <w:sz w:val="18"/>
+                <w:szCs w:val="18"/>
+              </w:rPr>
+            </w:pPr>
+          </w:p>
+        </w:tc>
+        <w:tc>
+          <w:tcPr>
+            <w:tcW w:w="1944" w:type="dxa"/>
+            <w:shd w:val="clear" w:color="auto" w:fill="FFFFFF" w:themeFill="background1"/>
+          </w:tcPr>
+          <w:p>
+            <w:pPr>
+              <w:rPr>
+                <w:sz w:val="18"/>
+                <w:szCs w:val="18"/>
+              </w:rPr>
+            </w:pPr>
+          </w:p>
+        </w:tc>
+      </w:tr>
+      <w:tr>
+        <w:trPr>
+          <w:cantSplit/>
+          <w:trHeight w:val="300"/>
+        </w:trPr>
+        <w:tc>
+          <w:tcPr>
+            <w:tcW w:w="414" w:type="dxa"/>
+            <w:shd w:val="clear" w:color="auto" w:fill="FFFFFF" w:themeFill="background1"/>
+          </w:tcPr>
+          <w:p>
+            <w:pPr>
+              <w:rPr>
+                <w:sz w:val="18"/>
+                <w:szCs w:val="18"/>
+              </w:rPr>
+            </w:pPr>
+            <w:r>
+              <w:rPr>
+                <w:sz w:val="18"/>
+                <w:szCs w:val="18"/>
+              </w:rPr>
+              <w:t>66</w:t>
+            </w:r>
+          </w:p>
+        </w:tc>
+        <w:tc>
+          <w:tcPr>
+            <w:tcW w:w="5836" w:type="dxa"/>
+            <w:shd w:val="clear" w:color="auto" w:fill="FFFFFF" w:themeFill="background1"/>
+          </w:tcPr>
+          <w:p>
+            <w:pPr>
+              <w:rPr>
+                <w:bCs/>
+                <w:sz w:val="18"/>
+                <w:szCs w:val="18"/>
+              </w:rPr>
+            </w:pPr>
+            <w:r>
+              <w:rPr>
+                <w:bCs/>
+                <w:sz w:val="18"/>
+                <w:szCs w:val="18"/>
+              </w:rPr>
+              <w:t>OMNI_AMBIENT_DATA structure is different than the SQL sample sent (I added the extra columns, so could insert the data, then removed the columns)</w:t>
+            </w:r>
+          </w:p>
+        </w:tc>
+        <w:tc>
+          <w:tcPr>
+            <w:tcW w:w="1020" w:type="dxa"/>
+            <w:shd w:val="clear" w:color="auto" w:fill="FFFFFF" w:themeFill="background1"/>
+          </w:tcPr>
+          <w:p>
+            <w:pPr>
+              <w:jc w:val="center"/>
+              <w:rPr>
+                <w:sz w:val="18"/>
+                <w:szCs w:val="18"/>
+              </w:rPr>
+            </w:pPr>
+            <w:r>
+              <w:rPr>
+                <w:sz w:val="18"/>
+                <w:szCs w:val="18"/>
+              </w:rPr>
+              <w:t>n/a</w:t>
+            </w:r>
+          </w:p>
+        </w:tc>
+        <w:tc>
+          <w:tcPr>
+            <w:tcW w:w="1086" w:type="dxa"/>
+            <w:shd w:val="clear" w:color="auto" w:fill="FFFFFF" w:themeFill="background1"/>
+          </w:tcPr>
+          <w:p>
+            <w:pPr>
+              <w:rPr>
+                <w:sz w:val="18"/>
+                <w:szCs w:val="18"/>
+              </w:rPr>
+            </w:pPr>
+            <w:r>
+              <w:rPr>
+                <w:sz w:val="18"/>
+                <w:szCs w:val="18"/>
+              </w:rPr>
+              <w:t>2024-05-21</w:t>
+            </w:r>
+            <w:bookmarkStart w:id="1" w:name="_GoBack"/>
+            <w:bookmarkEnd w:id="1"/>
           </w:p>
         </w:tc>
         <w:tc>
@@ -26266,12 +26401,14 @@
 </file>
 
 <file path=customXml/item1.xml><?xml version="1.0" encoding="utf-8"?>
-<?mso-contentType ?>
-<FormTemplates xmlns="http://schemas.microsoft.com/sharepoint/v3/contenttype/forms">
-  <Display>DocumentLibraryForm</Display>
-  <Edit>DocumentLibraryForm</Edit>
-  <New>DocumentLibraryForm</New>
-</FormTemplates>
+<p:properties xmlns:p="http://schemas.microsoft.com/office/2006/metadata/properties" xmlns:xsi="http://www.w3.org/2001/XMLSchema-instance" xmlns:pc="http://schemas.microsoft.com/office/infopath/2007/PartnerControls">
+  <documentManagement>
+    <lcf76f155ced4ddcb4097134ff3c332f xmlns="3d161086-4829-409f-9f75-5bde88dcb151">
+      <Terms xmlns="http://schemas.microsoft.com/office/infopath/2007/PartnerControls"/>
+    </lcf76f155ced4ddcb4097134ff3c332f>
+    <TaxCatchAll xmlns="42d8e6db-7b1e-4a51-8fbb-e5e83cc76820" xsi:nil="true"/>
+  </documentManagement>
+</p:properties>
 </file>
 
 <file path=customXml/item2.xml><?xml version="1.0" encoding="utf-8"?>
@@ -26498,20 +26635,27 @@
 </file>
 
 <file path=customXml/item3.xml><?xml version="1.0" encoding="utf-8"?>
-<p:properties xmlns:p="http://schemas.microsoft.com/office/2006/metadata/properties" xmlns:xsi="http://www.w3.org/2001/XMLSchema-instance" xmlns:pc="http://schemas.microsoft.com/office/infopath/2007/PartnerControls">
-  <documentManagement>
-    <lcf76f155ced4ddcb4097134ff3c332f xmlns="3d161086-4829-409f-9f75-5bde88dcb151">
-      <Terms xmlns="http://schemas.microsoft.com/office/infopath/2007/PartnerControls"/>
-    </lcf76f155ced4ddcb4097134ff3c332f>
-    <TaxCatchAll xmlns="42d8e6db-7b1e-4a51-8fbb-e5e83cc76820" xsi:nil="true"/>
-  </documentManagement>
-</p:properties>
+<?mso-contentType ?>
+<FormTemplates xmlns="http://schemas.microsoft.com/sharepoint/v3/contenttype/forms">
+  <Display>DocumentLibraryForm</Display>
+  <Edit>DocumentLibraryForm</Edit>
+  <New>DocumentLibraryForm</New>
+</FormTemplates>
 </file>
 
 <file path=customXml/itemProps1.xml><?xml version="1.0" encoding="utf-8"?>
-<ds:datastoreItem xmlns:ds="http://schemas.openxmlformats.org/officeDocument/2006/customXml" ds:itemID="{D7CC76E2-AAA5-4A50-8A40-CB575903C04C}">
+<ds:datastoreItem xmlns:ds="http://schemas.openxmlformats.org/officeDocument/2006/customXml" ds:itemID="{E83DC1BB-B19F-43BC-B800-B090BE7C2154}">
   <ds:schemaRefs>
-    <ds:schemaRef ds:uri="http://schemas.microsoft.com/sharepoint/v3/contenttype/forms"/>
+    <ds:schemaRef ds:uri="42d8e6db-7b1e-4a51-8fbb-e5e83cc76820"/>
+    <ds:schemaRef ds:uri="http://schemas.microsoft.com/office/infopath/2007/PartnerControls"/>
+    <ds:schemaRef ds:uri="http://purl.org/dc/elements/1.1/"/>
+    <ds:schemaRef ds:uri="http://schemas.microsoft.com/office/2006/metadata/properties"/>
+    <ds:schemaRef ds:uri="http://schemas.microsoft.com/office/2006/documentManagement/types"/>
+    <ds:schemaRef ds:uri="http://www.w3.org/XML/1998/namespace"/>
+    <ds:schemaRef ds:uri="http://schemas.openxmlformats.org/package/2006/metadata/core-properties"/>
+    <ds:schemaRef ds:uri="http://purl.org/dc/terms/"/>
+    <ds:schemaRef ds:uri="3d161086-4829-409f-9f75-5bde88dcb151"/>
+    <ds:schemaRef ds:uri="http://purl.org/dc/dcmitype/"/>
   </ds:schemaRefs>
 </ds:datastoreItem>
 </file>
@@ -26536,18 +26680,9 @@
 </file>
 
 <file path=customXml/itemProps3.xml><?xml version="1.0" encoding="utf-8"?>
-<ds:datastoreItem xmlns:ds="http://schemas.openxmlformats.org/officeDocument/2006/customXml" ds:itemID="{E83DC1BB-B19F-43BC-B800-B090BE7C2154}">
+<ds:datastoreItem xmlns:ds="http://schemas.openxmlformats.org/officeDocument/2006/customXml" ds:itemID="{D7CC76E2-AAA5-4A50-8A40-CB575903C04C}">
   <ds:schemaRefs>
-    <ds:schemaRef ds:uri="http://schemas.microsoft.com/office/2006/metadata/properties"/>
-    <ds:schemaRef ds:uri="http://purl.org/dc/dcmitype/"/>
-    <ds:schemaRef ds:uri="3d161086-4829-409f-9f75-5bde88dcb151"/>
-    <ds:schemaRef ds:uri="http://www.w3.org/XML/1998/namespace"/>
-    <ds:schemaRef ds:uri="http://schemas.microsoft.com/office/2006/documentManagement/types"/>
-    <ds:schemaRef ds:uri="http://purl.org/dc/elements/1.1/"/>
-    <ds:schemaRef ds:uri="http://schemas.microsoft.com/office/infopath/2007/PartnerControls"/>
-    <ds:schemaRef ds:uri="http://schemas.openxmlformats.org/package/2006/metadata/core-properties"/>
-    <ds:schemaRef ds:uri="42d8e6db-7b1e-4a51-8fbb-e5e83cc76820"/>
-    <ds:schemaRef ds:uri="http://purl.org/dc/terms/"/>
+    <ds:schemaRef ds:uri="http://schemas.microsoft.com/sharepoint/v3/contenttype/forms"/>
   </ds:schemaRefs>
 </ds:datastoreItem>
 </file>
</xml_diff>

<commit_message>
V_MAP_SV_OBSERVATION, V_MAP_TONLY_OBSERVATION and V_MAP_TS_OBSERVATION finalized
</commit_message>
<xml_diff>
--- a/analysis/User_Questions.docx
+++ b/analysis/User_Questions.docx
@@ -21796,23 +21796,13 @@
               </w:rPr>
               <w:t xml:space="preserve">Confirm that for the </w:t>
             </w:r>
-            <w:proofErr w:type="spellStart"/>
             <w:r>
               <w:rPr>
                 <w:bCs/>
                 <w:sz w:val="18"/>
                 <w:szCs w:val="18"/>
               </w:rPr>
-              <w:t>END_LAT_LONG</w:t>
-            </w:r>
-            <w:proofErr w:type="spellEnd"/>
-            <w:r>
-              <w:rPr>
-                <w:bCs/>
-                <w:sz w:val="18"/>
-                <w:szCs w:val="18"/>
-              </w:rPr>
-              <w:t xml:space="preserve"> </w:t>
+              <w:t xml:space="preserve">END_LAT_LONG </w:t>
             </w:r>
             <w:r>
               <w:rPr>
@@ -23373,8 +23363,6 @@
               </w:rPr>
               <w:t>2024-05-22</w:t>
             </w:r>
-            <w:bookmarkStart w:id="1" w:name="_GoBack"/>
-            <w:bookmarkEnd w:id="1"/>
           </w:p>
         </w:tc>
         <w:tc>
@@ -23420,6 +23408,311 @@
           </w:p>
         </w:tc>
       </w:tr>
+      <w:tr>
+        <w:trPr>
+          <w:cantSplit/>
+          <w:trHeight w:val="300"/>
+        </w:trPr>
+        <w:tc>
+          <w:tcPr>
+            <w:tcW w:w="413" w:type="dxa"/>
+            <w:shd w:val="clear" w:color="auto" w:fill="FFFFFF" w:themeFill="background1"/>
+          </w:tcPr>
+          <w:p>
+            <w:pPr>
+              <w:rPr>
+                <w:sz w:val="18"/>
+                <w:szCs w:val="18"/>
+              </w:rPr>
+            </w:pPr>
+            <w:r>
+              <w:rPr>
+                <w:sz w:val="18"/>
+                <w:szCs w:val="18"/>
+              </w:rPr>
+              <w:lastRenderedPageBreak/>
+              <w:t>69</w:t>
+            </w:r>
+          </w:p>
+        </w:tc>
+        <w:tc>
+          <w:tcPr>
+            <w:tcW w:w="5836" w:type="dxa"/>
+            <w:shd w:val="clear" w:color="auto" w:fill="FFFFFF" w:themeFill="background1"/>
+          </w:tcPr>
+          <w:p>
+            <w:pPr>
+              <w:rPr>
+                <w:bCs/>
+                <w:sz w:val="18"/>
+                <w:szCs w:val="18"/>
+              </w:rPr>
+            </w:pPr>
+            <w:r>
+              <w:rPr>
+                <w:bCs/>
+                <w:sz w:val="18"/>
+                <w:szCs w:val="18"/>
+              </w:rPr>
+              <w:t>Cetaceans have three records for the same usage, the only active one has generic = 1</w:t>
+            </w:r>
+            <w:r>
+              <w:rPr>
+                <w:bCs/>
+                <w:sz w:val="18"/>
+                <w:szCs w:val="18"/>
+              </w:rPr>
+              <w:t xml:space="preserve">, but if we add that condition, most of the data types will not be selected by </w:t>
+            </w:r>
+            <w:r>
+              <w:rPr>
+                <w:bCs/>
+                <w:sz w:val="18"/>
+                <w:szCs w:val="18"/>
+              </w:rPr>
+              <w:t>JL.DATA_TYPE.USAGE</w:t>
+            </w:r>
+          </w:p>
+        </w:tc>
+        <w:tc>
+          <w:tcPr>
+            <w:tcW w:w="1003" w:type="dxa"/>
+            <w:shd w:val="clear" w:color="auto" w:fill="FFFFFF" w:themeFill="background1"/>
+          </w:tcPr>
+          <w:p>
+            <w:pPr>
+              <w:jc w:val="center"/>
+              <w:rPr>
+                <w:sz w:val="18"/>
+                <w:szCs w:val="18"/>
+              </w:rPr>
+            </w:pPr>
+            <w:r>
+              <w:rPr>
+                <w:sz w:val="18"/>
+                <w:szCs w:val="18"/>
+              </w:rPr>
+              <w:t>n/a</w:t>
+            </w:r>
+          </w:p>
+        </w:tc>
+        <w:tc>
+          <w:tcPr>
+            <w:tcW w:w="1057" w:type="dxa"/>
+            <w:shd w:val="clear" w:color="auto" w:fill="FFFFFF" w:themeFill="background1"/>
+          </w:tcPr>
+          <w:p>
+            <w:pPr>
+              <w:rPr>
+                <w:sz w:val="18"/>
+                <w:szCs w:val="18"/>
+              </w:rPr>
+            </w:pPr>
+            <w:r>
+              <w:rPr>
+                <w:sz w:val="18"/>
+                <w:szCs w:val="18"/>
+              </w:rPr>
+              <w:t>2024-05-22</w:t>
+            </w:r>
+          </w:p>
+        </w:tc>
+        <w:tc>
+          <w:tcPr>
+            <w:tcW w:w="3580" w:type="dxa"/>
+            <w:shd w:val="clear" w:color="auto" w:fill="FFFFFF" w:themeFill="background1"/>
+          </w:tcPr>
+          <w:p>
+            <w:pPr>
+              <w:rPr>
+                <w:sz w:val="18"/>
+                <w:szCs w:val="18"/>
+              </w:rPr>
+            </w:pPr>
+          </w:p>
+        </w:tc>
+        <w:tc>
+          <w:tcPr>
+            <w:tcW w:w="1193" w:type="dxa"/>
+            <w:shd w:val="clear" w:color="auto" w:fill="FFFFFF" w:themeFill="background1"/>
+          </w:tcPr>
+          <w:p>
+            <w:pPr>
+              <w:rPr>
+                <w:sz w:val="18"/>
+                <w:szCs w:val="18"/>
+              </w:rPr>
+            </w:pPr>
+          </w:p>
+        </w:tc>
+        <w:tc>
+          <w:tcPr>
+            <w:tcW w:w="1903" w:type="dxa"/>
+            <w:shd w:val="clear" w:color="auto" w:fill="FFFFFF" w:themeFill="background1"/>
+          </w:tcPr>
+          <w:p>
+            <w:pPr>
+              <w:rPr>
+                <w:sz w:val="18"/>
+                <w:szCs w:val="18"/>
+              </w:rPr>
+            </w:pPr>
+          </w:p>
+        </w:tc>
+      </w:tr>
+      <w:tr>
+        <w:trPr>
+          <w:cantSplit/>
+          <w:trHeight w:val="300"/>
+        </w:trPr>
+        <w:tc>
+          <w:tcPr>
+            <w:tcW w:w="413" w:type="dxa"/>
+            <w:shd w:val="clear" w:color="auto" w:fill="FFFFFF" w:themeFill="background1"/>
+          </w:tcPr>
+          <w:p>
+            <w:pPr>
+              <w:rPr>
+                <w:sz w:val="18"/>
+                <w:szCs w:val="18"/>
+              </w:rPr>
+            </w:pPr>
+            <w:bookmarkStart w:id="1" w:name="_GoBack" w:colFirst="2" w:colLast="2"/>
+            <w:r>
+              <w:rPr>
+                <w:sz w:val="18"/>
+                <w:szCs w:val="18"/>
+              </w:rPr>
+              <w:t>70</w:t>
+            </w:r>
+          </w:p>
+        </w:tc>
+        <w:tc>
+          <w:tcPr>
+            <w:tcW w:w="5836" w:type="dxa"/>
+            <w:shd w:val="clear" w:color="auto" w:fill="FFFFFF" w:themeFill="background1"/>
+          </w:tcPr>
+          <w:p>
+            <w:pPr>
+              <w:rPr>
+                <w:bCs/>
+                <w:sz w:val="18"/>
+                <w:szCs w:val="18"/>
+              </w:rPr>
+            </w:pPr>
+            <w:r>
+              <w:rPr>
+                <w:bCs/>
+                <w:sz w:val="18"/>
+                <w:szCs w:val="18"/>
+              </w:rPr>
+              <w:t xml:space="preserve">Sample jobs for SERD use </w:t>
+            </w:r>
+            <w:r>
+              <w:rPr>
+                <w:bCs/>
+                <w:sz w:val="18"/>
+                <w:szCs w:val="18"/>
+              </w:rPr>
+              <w:t>Observed Physical Data</w:t>
+            </w:r>
+            <w:r>
+              <w:rPr>
+                <w:bCs/>
+                <w:sz w:val="18"/>
+                <w:szCs w:val="18"/>
+              </w:rPr>
+              <w:t xml:space="preserve"> as data type, but that type is not in job lookups</w:t>
+            </w:r>
+          </w:p>
+        </w:tc>
+        <w:tc>
+          <w:tcPr>
+            <w:tcW w:w="1003" w:type="dxa"/>
+            <w:shd w:val="clear" w:color="auto" w:fill="FFFFFF" w:themeFill="background1"/>
+          </w:tcPr>
+          <w:p>
+            <w:pPr>
+              <w:jc w:val="center"/>
+              <w:rPr>
+                <w:sz w:val="18"/>
+                <w:szCs w:val="18"/>
+              </w:rPr>
+            </w:pPr>
+            <w:r>
+              <w:rPr>
+                <w:sz w:val="18"/>
+                <w:szCs w:val="18"/>
+              </w:rPr>
+              <w:t>n/a</w:t>
+            </w:r>
+          </w:p>
+        </w:tc>
+        <w:tc>
+          <w:tcPr>
+            <w:tcW w:w="1057" w:type="dxa"/>
+            <w:shd w:val="clear" w:color="auto" w:fill="FFFFFF" w:themeFill="background1"/>
+          </w:tcPr>
+          <w:p>
+            <w:pPr>
+              <w:rPr>
+                <w:sz w:val="18"/>
+                <w:szCs w:val="18"/>
+              </w:rPr>
+            </w:pPr>
+            <w:r>
+              <w:rPr>
+                <w:sz w:val="18"/>
+                <w:szCs w:val="18"/>
+              </w:rPr>
+              <w:t>2024-05-22</w:t>
+            </w:r>
+          </w:p>
+        </w:tc>
+        <w:tc>
+          <w:tcPr>
+            <w:tcW w:w="3580" w:type="dxa"/>
+            <w:shd w:val="clear" w:color="auto" w:fill="FFFFFF" w:themeFill="background1"/>
+          </w:tcPr>
+          <w:p>
+            <w:pPr>
+              <w:rPr>
+                <w:sz w:val="18"/>
+                <w:szCs w:val="18"/>
+              </w:rPr>
+            </w:pPr>
+          </w:p>
+        </w:tc>
+        <w:tc>
+          <w:tcPr>
+            <w:tcW w:w="1193" w:type="dxa"/>
+            <w:shd w:val="clear" w:color="auto" w:fill="FFFFFF" w:themeFill="background1"/>
+          </w:tcPr>
+          <w:p>
+            <w:pPr>
+              <w:rPr>
+                <w:sz w:val="18"/>
+                <w:szCs w:val="18"/>
+              </w:rPr>
+            </w:pPr>
+          </w:p>
+        </w:tc>
+        <w:tc>
+          <w:tcPr>
+            <w:tcW w:w="1903" w:type="dxa"/>
+            <w:shd w:val="clear" w:color="auto" w:fill="FFFFFF" w:themeFill="background1"/>
+          </w:tcPr>
+          <w:p>
+            <w:pPr>
+              <w:rPr>
+                <w:sz w:val="18"/>
+                <w:szCs w:val="18"/>
+              </w:rPr>
+            </w:pPr>
+          </w:p>
+        </w:tc>
+      </w:tr>
+      <w:bookmarkEnd w:id="1"/>
     </w:tbl>
     <w:p/>
     <w:sectPr>
@@ -26961,16 +27254,16 @@
 <file path=customXml/itemProps1.xml><?xml version="1.0" encoding="utf-8"?>
 <ds:datastoreItem xmlns:ds="http://schemas.openxmlformats.org/officeDocument/2006/customXml" ds:itemID="{E83DC1BB-B19F-43BC-B800-B090BE7C2154}">
   <ds:schemaRefs>
+    <ds:schemaRef ds:uri="http://schemas.microsoft.com/office/infopath/2007/PartnerControls"/>
+    <ds:schemaRef ds:uri="42d8e6db-7b1e-4a51-8fbb-e5e83cc76820"/>
+    <ds:schemaRef ds:uri="3d161086-4829-409f-9f75-5bde88dcb151"/>
     <ds:schemaRef ds:uri="http://www.w3.org/XML/1998/namespace"/>
     <ds:schemaRef ds:uri="http://schemas.microsoft.com/office/2006/documentManagement/types"/>
-    <ds:schemaRef ds:uri="3d161086-4829-409f-9f75-5bde88dcb151"/>
+    <ds:schemaRef ds:uri="http://purl.org/dc/dcmitype/"/>
+    <ds:schemaRef ds:uri="http://schemas.microsoft.com/office/2006/metadata/properties"/>
     <ds:schemaRef ds:uri="http://schemas.openxmlformats.org/package/2006/metadata/core-properties"/>
-    <ds:schemaRef ds:uri="http://purl.org/dc/dcmitype/"/>
     <ds:schemaRef ds:uri="http://purl.org/dc/terms/"/>
     <ds:schemaRef ds:uri="http://purl.org/dc/elements/1.1/"/>
-    <ds:schemaRef ds:uri="42d8e6db-7b1e-4a51-8fbb-e5e83cc76820"/>
-    <ds:schemaRef ds:uri="http://schemas.microsoft.com/office/infopath/2007/PartnerControls"/>
-    <ds:schemaRef ds:uri="http://schemas.microsoft.com/office/2006/metadata/properties"/>
   </ds:schemaRefs>
 </ds:datastoreItem>
 </file>

</xml_diff>

<commit_message>
V_MAP_TS_OBSERVATION, V_MAP_TONLY_OBSERVATION, V_MAP_SV_OBSERVATION, V_MAP_OMNI_AMBIENT_OBSERVATION, V_MAP_AQUA2081_LINE_OBSERVATION refactored to use V_MAP_FILTER_CRITERIA
</commit_message>
<xml_diff>
--- a/analysis/User_Questions.docx
+++ b/analysis/User_Questions.docx
@@ -24278,6 +24278,527 @@
               </w:rPr>
               <w:t>this</w:t>
             </w:r>
+            <w:r>
+              <w:rPr>
+                <w:bCs/>
+                <w:sz w:val="18"/>
+                <w:szCs w:val="18"/>
+              </w:rPr>
+              <w:t xml:space="preserve"> work?</w:t>
+            </w:r>
+          </w:p>
+        </w:tc>
+        <w:tc>
+          <w:tcPr>
+            <w:tcW w:w="1003" w:type="dxa"/>
+            <w:shd w:val="clear" w:color="auto" w:fill="auto"/>
+          </w:tcPr>
+          <w:p>
+            <w:pPr>
+              <w:jc w:val="center"/>
+              <w:rPr>
+                <w:sz w:val="18"/>
+                <w:szCs w:val="18"/>
+              </w:rPr>
+            </w:pPr>
+          </w:p>
+        </w:tc>
+        <w:tc>
+          <w:tcPr>
+            <w:tcW w:w="1057" w:type="dxa"/>
+            <w:shd w:val="clear" w:color="auto" w:fill="auto"/>
+          </w:tcPr>
+          <w:p>
+            <w:pPr>
+              <w:jc w:val="center"/>
+              <w:rPr>
+                <w:sz w:val="18"/>
+                <w:szCs w:val="18"/>
+              </w:rPr>
+            </w:pPr>
+          </w:p>
+        </w:tc>
+        <w:tc>
+          <w:tcPr>
+            <w:tcW w:w="3580" w:type="dxa"/>
+            <w:shd w:val="clear" w:color="auto" w:fill="auto"/>
+          </w:tcPr>
+          <w:p>
+            <w:pPr>
+              <w:rPr>
+                <w:sz w:val="18"/>
+                <w:szCs w:val="18"/>
+              </w:rPr>
+            </w:pPr>
+          </w:p>
+        </w:tc>
+        <w:tc>
+          <w:tcPr>
+            <w:tcW w:w="1193" w:type="dxa"/>
+            <w:shd w:val="clear" w:color="auto" w:fill="auto"/>
+          </w:tcPr>
+          <w:p>
+            <w:pPr>
+              <w:rPr>
+                <w:sz w:val="18"/>
+                <w:szCs w:val="18"/>
+              </w:rPr>
+            </w:pPr>
+          </w:p>
+        </w:tc>
+        <w:tc>
+          <w:tcPr>
+            <w:tcW w:w="1903" w:type="dxa"/>
+            <w:shd w:val="clear" w:color="auto" w:fill="auto"/>
+          </w:tcPr>
+          <w:p>
+            <w:pPr>
+              <w:rPr>
+                <w:sz w:val="18"/>
+                <w:szCs w:val="18"/>
+              </w:rPr>
+            </w:pPr>
+          </w:p>
+        </w:tc>
+      </w:tr>
+      <w:tr>
+        <w:trPr>
+          <w:cantSplit/>
+          <w:trHeight w:val="300"/>
+        </w:trPr>
+        <w:tc>
+          <w:tcPr>
+            <w:tcW w:w="413" w:type="dxa"/>
+            <w:shd w:val="clear" w:color="auto" w:fill="auto"/>
+          </w:tcPr>
+          <w:p>
+            <w:pPr>
+              <w:rPr>
+                <w:sz w:val="18"/>
+                <w:szCs w:val="18"/>
+              </w:rPr>
+            </w:pPr>
+            <w:r>
+              <w:rPr>
+                <w:sz w:val="18"/>
+                <w:szCs w:val="18"/>
+              </w:rPr>
+              <w:t>73</w:t>
+            </w:r>
+          </w:p>
+        </w:tc>
+        <w:tc>
+          <w:tcPr>
+            <w:tcW w:w="5836" w:type="dxa"/>
+            <w:shd w:val="clear" w:color="auto" w:fill="auto"/>
+          </w:tcPr>
+          <w:p>
+            <w:pPr>
+              <w:rPr>
+                <w:bCs/>
+                <w:sz w:val="18"/>
+                <w:szCs w:val="18"/>
+              </w:rPr>
+            </w:pPr>
+            <w:r>
+              <w:rPr>
+                <w:bCs/>
+                <w:sz w:val="18"/>
+                <w:szCs w:val="18"/>
+              </w:rPr>
+              <w:t xml:space="preserve">The data sample sent for tables BIOMASS_OBSERVATION &amp; BIOMASS_DATA does not have JOB_TRACKING records (no MEIC NUMBER). </w:t>
+            </w:r>
+          </w:p>
+          <w:p>
+            <w:pPr>
+              <w:rPr>
+                <w:bCs/>
+                <w:sz w:val="18"/>
+                <w:szCs w:val="18"/>
+              </w:rPr>
+            </w:pPr>
+            <w:r>
+              <w:rPr>
+                <w:bCs/>
+                <w:sz w:val="18"/>
+                <w:szCs w:val="18"/>
+              </w:rPr>
+              <w:t>Such jobs will not be possible to map, since the layers looks for fields in MEDS_PROCESSING_JOB and JOB_TRACKING.</w:t>
+            </w:r>
+          </w:p>
+          <w:p>
+            <w:pPr>
+              <w:rPr>
+                <w:bCs/>
+                <w:sz w:val="18"/>
+                <w:szCs w:val="18"/>
+              </w:rPr>
+            </w:pPr>
+          </w:p>
+          <w:p>
+            <w:pPr>
+              <w:rPr>
+                <w:bCs/>
+                <w:sz w:val="18"/>
+                <w:szCs w:val="18"/>
+              </w:rPr>
+            </w:pPr>
+            <w:r>
+              <w:rPr>
+                <w:bCs/>
+                <w:sz w:val="18"/>
+                <w:szCs w:val="18"/>
+              </w:rPr>
+              <w:t>(Job tracking was added to the layer table because of all the data duplication and lack of unique keys)</w:t>
+            </w:r>
+          </w:p>
+        </w:tc>
+        <w:tc>
+          <w:tcPr>
+            <w:tcW w:w="1003" w:type="dxa"/>
+            <w:shd w:val="clear" w:color="auto" w:fill="auto"/>
+          </w:tcPr>
+          <w:p>
+            <w:pPr>
+              <w:jc w:val="center"/>
+              <w:rPr>
+                <w:sz w:val="18"/>
+                <w:szCs w:val="18"/>
+              </w:rPr>
+            </w:pPr>
+            <w:r>
+              <w:rPr>
+                <w:sz w:val="18"/>
+                <w:szCs w:val="18"/>
+              </w:rPr>
+              <w:t>n/a</w:t>
+            </w:r>
+          </w:p>
+        </w:tc>
+        <w:tc>
+          <w:tcPr>
+            <w:tcW w:w="1057" w:type="dxa"/>
+            <w:shd w:val="clear" w:color="auto" w:fill="auto"/>
+          </w:tcPr>
+          <w:p>
+            <w:pPr>
+              <w:jc w:val="center"/>
+              <w:rPr>
+                <w:sz w:val="18"/>
+                <w:szCs w:val="18"/>
+              </w:rPr>
+            </w:pPr>
+            <w:r>
+              <w:rPr>
+                <w:sz w:val="18"/>
+                <w:szCs w:val="18"/>
+              </w:rPr>
+              <w:t>2024-05-28</w:t>
+            </w:r>
+          </w:p>
+        </w:tc>
+        <w:tc>
+          <w:tcPr>
+            <w:tcW w:w="3580" w:type="dxa"/>
+            <w:shd w:val="clear" w:color="auto" w:fill="auto"/>
+          </w:tcPr>
+          <w:p>
+            <w:pPr>
+              <w:rPr>
+                <w:sz w:val="18"/>
+                <w:szCs w:val="18"/>
+              </w:rPr>
+            </w:pPr>
+          </w:p>
+        </w:tc>
+        <w:tc>
+          <w:tcPr>
+            <w:tcW w:w="1193" w:type="dxa"/>
+            <w:shd w:val="clear" w:color="auto" w:fill="auto"/>
+          </w:tcPr>
+          <w:p>
+            <w:pPr>
+              <w:rPr>
+                <w:sz w:val="18"/>
+                <w:szCs w:val="18"/>
+              </w:rPr>
+            </w:pPr>
+          </w:p>
+        </w:tc>
+        <w:tc>
+          <w:tcPr>
+            <w:tcW w:w="1903" w:type="dxa"/>
+            <w:shd w:val="clear" w:color="auto" w:fill="auto"/>
+          </w:tcPr>
+          <w:p>
+            <w:pPr>
+              <w:rPr>
+                <w:sz w:val="18"/>
+                <w:szCs w:val="18"/>
+              </w:rPr>
+            </w:pPr>
+          </w:p>
+        </w:tc>
+      </w:tr>
+      <w:tr>
+        <w:trPr>
+          <w:cantSplit/>
+          <w:trHeight w:val="300"/>
+        </w:trPr>
+        <w:tc>
+          <w:tcPr>
+            <w:tcW w:w="413" w:type="dxa"/>
+            <w:shd w:val="clear" w:color="auto" w:fill="auto"/>
+          </w:tcPr>
+          <w:p>
+            <w:pPr>
+              <w:rPr>
+                <w:sz w:val="18"/>
+                <w:szCs w:val="18"/>
+              </w:rPr>
+            </w:pPr>
+            <w:r>
+              <w:rPr>
+                <w:sz w:val="18"/>
+                <w:szCs w:val="18"/>
+              </w:rPr>
+              <w:t>74</w:t>
+            </w:r>
+          </w:p>
+        </w:tc>
+        <w:tc>
+          <w:tcPr>
+            <w:tcW w:w="5836" w:type="dxa"/>
+            <w:shd w:val="clear" w:color="auto" w:fill="auto"/>
+          </w:tcPr>
+          <w:p>
+            <w:pPr>
+              <w:rPr>
+                <w:bCs/>
+                <w:sz w:val="18"/>
+                <w:szCs w:val="18"/>
+              </w:rPr>
+            </w:pPr>
+            <w:r>
+              <w:rPr>
+                <w:bCs/>
+                <w:sz w:val="18"/>
+                <w:szCs w:val="18"/>
+              </w:rPr>
+              <w:t>The sample data sent for seabed contact, has ‘</w:t>
+            </w:r>
+            <w:proofErr w:type="spellStart"/>
+            <w:r>
+              <w:rPr>
+                <w:bCs/>
+                <w:sz w:val="18"/>
+                <w:szCs w:val="18"/>
+              </w:rPr>
+              <w:t>MLO_Seabed_Contacts</w:t>
+            </w:r>
+            <w:proofErr w:type="spellEnd"/>
+            <w:r>
+              <w:rPr>
+                <w:bCs/>
+                <w:sz w:val="18"/>
+                <w:szCs w:val="18"/>
+              </w:rPr>
+              <w:t xml:space="preserve">’ as data type value, which is very different from the value in JOB_LOOKUPS </w:t>
+            </w:r>
+            <w:r>
+              <w:rPr>
+                <w:bCs/>
+                <w:sz w:val="18"/>
+                <w:szCs w:val="18"/>
+              </w:rPr>
+              <w:t>MLO_SEABED_CONTACT</w:t>
+            </w:r>
+            <w:r>
+              <w:rPr>
+                <w:bCs/>
+                <w:sz w:val="18"/>
+                <w:szCs w:val="18"/>
+              </w:rPr>
+              <w:t>.</w:t>
+            </w:r>
+            <w:r>
+              <w:rPr>
+                <w:bCs/>
+                <w:sz w:val="18"/>
+                <w:szCs w:val="18"/>
+              </w:rPr>
+              <w:t xml:space="preserve"> </w:t>
+            </w:r>
+          </w:p>
+          <w:p>
+            <w:pPr>
+              <w:rPr>
+                <w:bCs/>
+                <w:sz w:val="18"/>
+                <w:szCs w:val="18"/>
+              </w:rPr>
+            </w:pPr>
+          </w:p>
+          <w:p>
+            <w:pPr>
+              <w:rPr>
+                <w:bCs/>
+                <w:sz w:val="18"/>
+                <w:szCs w:val="18"/>
+              </w:rPr>
+            </w:pPr>
+            <w:r>
+              <w:rPr>
+                <w:bCs/>
+                <w:sz w:val="18"/>
+                <w:szCs w:val="18"/>
+              </w:rPr>
+              <w:t>We recommend update the existing records accordingly.</w:t>
+            </w:r>
+          </w:p>
+        </w:tc>
+        <w:tc>
+          <w:tcPr>
+            <w:tcW w:w="1003" w:type="dxa"/>
+            <w:shd w:val="clear" w:color="auto" w:fill="auto"/>
+          </w:tcPr>
+          <w:p>
+            <w:pPr>
+              <w:jc w:val="center"/>
+              <w:rPr>
+                <w:sz w:val="18"/>
+                <w:szCs w:val="18"/>
+              </w:rPr>
+            </w:pPr>
+            <w:r>
+              <w:rPr>
+                <w:sz w:val="18"/>
+                <w:szCs w:val="18"/>
+              </w:rPr>
+              <w:t>n/a</w:t>
+            </w:r>
+          </w:p>
+        </w:tc>
+        <w:tc>
+          <w:tcPr>
+            <w:tcW w:w="1057" w:type="dxa"/>
+            <w:shd w:val="clear" w:color="auto" w:fill="auto"/>
+          </w:tcPr>
+          <w:p>
+            <w:pPr>
+              <w:jc w:val="center"/>
+              <w:rPr>
+                <w:sz w:val="18"/>
+                <w:szCs w:val="18"/>
+              </w:rPr>
+            </w:pPr>
+            <w:r>
+              <w:rPr>
+                <w:sz w:val="18"/>
+                <w:szCs w:val="18"/>
+              </w:rPr>
+              <w:t>2024-05-28</w:t>
+            </w:r>
+          </w:p>
+        </w:tc>
+        <w:tc>
+          <w:tcPr>
+            <w:tcW w:w="3580" w:type="dxa"/>
+            <w:shd w:val="clear" w:color="auto" w:fill="auto"/>
+          </w:tcPr>
+          <w:p>
+            <w:pPr>
+              <w:rPr>
+                <w:sz w:val="18"/>
+                <w:szCs w:val="18"/>
+              </w:rPr>
+            </w:pPr>
+          </w:p>
+        </w:tc>
+        <w:tc>
+          <w:tcPr>
+            <w:tcW w:w="1193" w:type="dxa"/>
+            <w:shd w:val="clear" w:color="auto" w:fill="auto"/>
+          </w:tcPr>
+          <w:p>
+            <w:pPr>
+              <w:rPr>
+                <w:sz w:val="18"/>
+                <w:szCs w:val="18"/>
+              </w:rPr>
+            </w:pPr>
+          </w:p>
+        </w:tc>
+        <w:tc>
+          <w:tcPr>
+            <w:tcW w:w="1903" w:type="dxa"/>
+            <w:shd w:val="clear" w:color="auto" w:fill="auto"/>
+          </w:tcPr>
+          <w:p>
+            <w:pPr>
+              <w:rPr>
+                <w:sz w:val="18"/>
+                <w:szCs w:val="18"/>
+              </w:rPr>
+            </w:pPr>
+          </w:p>
+        </w:tc>
+      </w:tr>
+      <w:tr>
+        <w:trPr>
+          <w:cantSplit/>
+          <w:trHeight w:val="300"/>
+        </w:trPr>
+        <w:tc>
+          <w:tcPr>
+            <w:tcW w:w="413" w:type="dxa"/>
+            <w:shd w:val="clear" w:color="auto" w:fill="auto"/>
+          </w:tcPr>
+          <w:p>
+            <w:pPr>
+              <w:rPr>
+                <w:sz w:val="18"/>
+                <w:szCs w:val="18"/>
+              </w:rPr>
+            </w:pPr>
+            <w:r>
+              <w:rPr>
+                <w:sz w:val="18"/>
+                <w:szCs w:val="18"/>
+              </w:rPr>
+              <w:t>75</w:t>
+            </w:r>
+          </w:p>
+        </w:tc>
+        <w:tc>
+          <w:tcPr>
+            <w:tcW w:w="5836" w:type="dxa"/>
+            <w:shd w:val="clear" w:color="auto" w:fill="auto"/>
+          </w:tcPr>
+          <w:p>
+            <w:pPr>
+              <w:rPr>
+                <w:bCs/>
+                <w:sz w:val="18"/>
+                <w:szCs w:val="18"/>
+              </w:rPr>
+            </w:pPr>
+            <w:r>
+              <w:rPr>
+                <w:bCs/>
+                <w:sz w:val="18"/>
+                <w:szCs w:val="18"/>
+              </w:rPr>
+              <w:t>The sample data sent for SERD, all jobs, has ‘</w:t>
+            </w:r>
+            <w:r>
+              <w:rPr>
+                <w:bCs/>
+                <w:sz w:val="18"/>
+                <w:szCs w:val="18"/>
+              </w:rPr>
+              <w:t xml:space="preserve">Observed Physical </w:t>
+            </w:r>
             <w:bookmarkStart w:id="1" w:name="_GoBack"/>
             <w:bookmarkEnd w:id="1"/>
             <w:r>
@@ -24286,7 +24807,57 @@
                 <w:sz w:val="18"/>
                 <w:szCs w:val="18"/>
               </w:rPr>
-              <w:t xml:space="preserve"> work?</w:t>
+              <w:t>Data</w:t>
+            </w:r>
+            <w:r>
+              <w:rPr>
+                <w:bCs/>
+                <w:sz w:val="18"/>
+                <w:szCs w:val="18"/>
+              </w:rPr>
+              <w:t xml:space="preserve">’ as data type, which is not in </w:t>
+            </w:r>
+            <w:r>
+              <w:rPr>
+                <w:bCs/>
+                <w:sz w:val="18"/>
+                <w:szCs w:val="18"/>
+              </w:rPr>
+              <w:t>JOB_LOOKUPS</w:t>
+            </w:r>
+            <w:r>
+              <w:rPr>
+                <w:bCs/>
+                <w:sz w:val="18"/>
+                <w:szCs w:val="18"/>
+              </w:rPr>
+              <w:t>.</w:t>
+            </w:r>
+          </w:p>
+          <w:p>
+            <w:pPr>
+              <w:rPr>
+                <w:bCs/>
+                <w:sz w:val="18"/>
+                <w:szCs w:val="18"/>
+              </w:rPr>
+            </w:pPr>
+          </w:p>
+          <w:p>
+            <w:pPr>
+              <w:rPr>
+                <w:bCs/>
+                <w:sz w:val="18"/>
+                <w:szCs w:val="18"/>
+              </w:rPr>
+            </w:pPr>
+            <w:r>
+              <w:rPr>
+                <w:bCs/>
+                <w:sz w:val="18"/>
+                <w:szCs w:val="18"/>
+              </w:rPr>
+              <w:t>We recommend update the existing records accordingly.</w:t>
             </w:r>
           </w:p>
         </w:tc>
@@ -24297,11 +24868,19 @@
           </w:tcPr>
           <w:p>
             <w:pPr>
-              <w:rPr>
-                <w:sz w:val="18"/>
-                <w:szCs w:val="18"/>
-              </w:rPr>
-            </w:pPr>
+              <w:jc w:val="center"/>
+              <w:rPr>
+                <w:sz w:val="18"/>
+                <w:szCs w:val="18"/>
+              </w:rPr>
+            </w:pPr>
+            <w:r>
+              <w:rPr>
+                <w:sz w:val="18"/>
+                <w:szCs w:val="18"/>
+              </w:rPr>
+              <w:t>n/a</w:t>
+            </w:r>
           </w:p>
         </w:tc>
         <w:tc>
@@ -24311,11 +24890,19 @@
           </w:tcPr>
           <w:p>
             <w:pPr>
-              <w:rPr>
-                <w:sz w:val="18"/>
-                <w:szCs w:val="18"/>
-              </w:rPr>
-            </w:pPr>
+              <w:jc w:val="center"/>
+              <w:rPr>
+                <w:sz w:val="18"/>
+                <w:szCs w:val="18"/>
+              </w:rPr>
+            </w:pPr>
+            <w:r>
+              <w:rPr>
+                <w:sz w:val="18"/>
+                <w:szCs w:val="18"/>
+              </w:rPr>
+              <w:t>2024-05-28</w:t>
+            </w:r>
           </w:p>
         </w:tc>
         <w:tc>
@@ -24326,6 +24913,196 @@
           <w:p>
             <w:pPr>
               <w:rPr>
+                <w:i/>
+                <w:sz w:val="18"/>
+                <w:szCs w:val="18"/>
+              </w:rPr>
+            </w:pPr>
+            <w:r>
+              <w:rPr>
+                <w:i/>
+                <w:sz w:val="18"/>
+                <w:szCs w:val="18"/>
+              </w:rPr>
+              <w:t>Job lookup table updated accordingly in dev, so tests could be performed</w:t>
+            </w:r>
+            <w:r>
+              <w:rPr>
+                <w:i/>
+                <w:sz w:val="18"/>
+                <w:szCs w:val="18"/>
+              </w:rPr>
+              <w:t xml:space="preserve"> from ‘</w:t>
+            </w:r>
+            <w:proofErr w:type="spellStart"/>
+            <w:r>
+              <w:rPr>
+                <w:i/>
+                <w:sz w:val="18"/>
+                <w:szCs w:val="18"/>
+              </w:rPr>
+              <w:t>Serd</w:t>
+            </w:r>
+            <w:proofErr w:type="spellEnd"/>
+            <w:r>
+              <w:rPr>
+                <w:i/>
+                <w:sz w:val="18"/>
+                <w:szCs w:val="18"/>
+              </w:rPr>
+              <w:t xml:space="preserve"> </w:t>
+            </w:r>
+            <w:r>
+              <w:rPr>
+                <w:i/>
+                <w:sz w:val="18"/>
+                <w:szCs w:val="18"/>
+              </w:rPr>
+              <w:t xml:space="preserve">Observed Physical </w:t>
+            </w:r>
+            <w:r>
+              <w:rPr>
+                <w:i/>
+                <w:sz w:val="18"/>
+                <w:szCs w:val="18"/>
+              </w:rPr>
+              <w:t>Profile’ to ‘</w:t>
+            </w:r>
+            <w:r>
+              <w:rPr>
+                <w:i/>
+                <w:sz w:val="18"/>
+                <w:szCs w:val="18"/>
+              </w:rPr>
+              <w:t>Observed Physical Data</w:t>
+            </w:r>
+            <w:r>
+              <w:rPr>
+                <w:i/>
+                <w:sz w:val="18"/>
+                <w:szCs w:val="18"/>
+              </w:rPr>
+              <w:t>’</w:t>
+            </w:r>
+            <w:r>
+              <w:rPr>
+                <w:i/>
+                <w:sz w:val="18"/>
+                <w:szCs w:val="18"/>
+              </w:rPr>
+              <w:t>.</w:t>
+            </w:r>
+          </w:p>
+        </w:tc>
+        <w:tc>
+          <w:tcPr>
+            <w:tcW w:w="1193" w:type="dxa"/>
+            <w:shd w:val="clear" w:color="auto" w:fill="auto"/>
+          </w:tcPr>
+          <w:p>
+            <w:pPr>
+              <w:rPr>
+                <w:sz w:val="18"/>
+                <w:szCs w:val="18"/>
+              </w:rPr>
+            </w:pPr>
+          </w:p>
+        </w:tc>
+        <w:tc>
+          <w:tcPr>
+            <w:tcW w:w="1903" w:type="dxa"/>
+            <w:shd w:val="clear" w:color="auto" w:fill="auto"/>
+          </w:tcPr>
+          <w:p>
+            <w:pPr>
+              <w:rPr>
+                <w:sz w:val="18"/>
+                <w:szCs w:val="18"/>
+              </w:rPr>
+            </w:pPr>
+          </w:p>
+        </w:tc>
+      </w:tr>
+      <w:tr>
+        <w:trPr>
+          <w:cantSplit/>
+          <w:trHeight w:val="300"/>
+        </w:trPr>
+        <w:tc>
+          <w:tcPr>
+            <w:tcW w:w="413" w:type="dxa"/>
+            <w:shd w:val="clear" w:color="auto" w:fill="auto"/>
+          </w:tcPr>
+          <w:p>
+            <w:pPr>
+              <w:rPr>
+                <w:sz w:val="18"/>
+                <w:szCs w:val="18"/>
+              </w:rPr>
+            </w:pPr>
+            <w:r>
+              <w:rPr>
+                <w:sz w:val="18"/>
+                <w:szCs w:val="18"/>
+              </w:rPr>
+              <w:t>76</w:t>
+            </w:r>
+          </w:p>
+        </w:tc>
+        <w:tc>
+          <w:tcPr>
+            <w:tcW w:w="5836" w:type="dxa"/>
+            <w:shd w:val="clear" w:color="auto" w:fill="auto"/>
+          </w:tcPr>
+          <w:p>
+            <w:pPr>
+              <w:rPr>
+                <w:bCs/>
+                <w:sz w:val="18"/>
+                <w:szCs w:val="18"/>
+              </w:rPr>
+            </w:pPr>
+          </w:p>
+        </w:tc>
+        <w:tc>
+          <w:tcPr>
+            <w:tcW w:w="1003" w:type="dxa"/>
+            <w:shd w:val="clear" w:color="auto" w:fill="auto"/>
+          </w:tcPr>
+          <w:p>
+            <w:pPr>
+              <w:jc w:val="center"/>
+              <w:rPr>
+                <w:sz w:val="18"/>
+                <w:szCs w:val="18"/>
+              </w:rPr>
+            </w:pPr>
+          </w:p>
+        </w:tc>
+        <w:tc>
+          <w:tcPr>
+            <w:tcW w:w="1057" w:type="dxa"/>
+            <w:shd w:val="clear" w:color="auto" w:fill="auto"/>
+          </w:tcPr>
+          <w:p>
+            <w:pPr>
+              <w:jc w:val="center"/>
+              <w:rPr>
+                <w:sz w:val="18"/>
+                <w:szCs w:val="18"/>
+              </w:rPr>
+            </w:pPr>
+          </w:p>
+        </w:tc>
+        <w:tc>
+          <w:tcPr>
+            <w:tcW w:w="3580" w:type="dxa"/>
+            <w:shd w:val="clear" w:color="auto" w:fill="auto"/>
+          </w:tcPr>
+          <w:p>
+            <w:pPr>
+              <w:rPr>
+                <w:i/>
                 <w:sz w:val="18"/>
                 <w:szCs w:val="18"/>
               </w:rPr>
@@ -27902,16 +28679,16 @@
 <file path=customXml/itemProps1.xml><?xml version="1.0" encoding="utf-8"?>
 <ds:datastoreItem xmlns:ds="http://schemas.openxmlformats.org/officeDocument/2006/customXml" ds:itemID="{E83DC1BB-B19F-43BC-B800-B090BE7C2154}">
   <ds:schemaRefs>
-    <ds:schemaRef ds:uri="http://purl.org/dc/elements/1.1/"/>
-    <ds:schemaRef ds:uri="http://purl.org/dc/terms/"/>
+    <ds:schemaRef ds:uri="http://schemas.microsoft.com/office/2006/documentManagement/types"/>
+    <ds:schemaRef ds:uri="http://schemas.openxmlformats.org/package/2006/metadata/core-properties"/>
     <ds:schemaRef ds:uri="http://www.w3.org/XML/1998/namespace"/>
     <ds:schemaRef ds:uri="http://purl.org/dc/dcmitype/"/>
-    <ds:schemaRef ds:uri="http://schemas.microsoft.com/office/2006/documentManagement/types"/>
-    <ds:schemaRef ds:uri="http://schemas.openxmlformats.org/package/2006/metadata/core-properties"/>
+    <ds:schemaRef ds:uri="3d161086-4829-409f-9f75-5bde88dcb151"/>
+    <ds:schemaRef ds:uri="http://purl.org/dc/terms/"/>
+    <ds:schemaRef ds:uri="42d8e6db-7b1e-4a51-8fbb-e5e83cc76820"/>
+    <ds:schemaRef ds:uri="http://schemas.microsoft.com/office/2006/metadata/properties"/>
     <ds:schemaRef ds:uri="http://schemas.microsoft.com/office/infopath/2007/PartnerControls"/>
-    <ds:schemaRef ds:uri="42d8e6db-7b1e-4a51-8fbb-e5e83cc76820"/>
-    <ds:schemaRef ds:uri="3d161086-4829-409f-9f75-5bde88dcb151"/>
-    <ds:schemaRef ds:uri="http://schemas.microsoft.com/office/2006/metadata/properties"/>
+    <ds:schemaRef ds:uri="http://purl.org/dc/elements/1.1/"/>
   </ds:schemaRefs>
 </ds:datastoreItem>
 </file>

</xml_diff>

<commit_message>
UPLOAD_CSV_UTIL refactored, fixing SRID of front satellite
All views up to glider done
</commit_message>
<xml_diff>
--- a/analysis/User_Questions.docx
+++ b/analysis/User_Questions.docx
@@ -24797,41 +24797,15 @@
                 <w:sz w:val="18"/>
                 <w:szCs w:val="18"/>
               </w:rPr>
-              <w:t xml:space="preserve">Observed Physical </w:t>
-            </w:r>
-            <w:bookmarkStart w:id="1" w:name="_GoBack"/>
-            <w:bookmarkEnd w:id="1"/>
+              <w:t>Observed Physical Data</w:t>
+            </w:r>
             <w:r>
               <w:rPr>
                 <w:bCs/>
                 <w:sz w:val="18"/>
                 <w:szCs w:val="18"/>
               </w:rPr>
-              <w:t>Data</w:t>
-            </w:r>
-            <w:r>
-              <w:rPr>
-                <w:bCs/>
-                <w:sz w:val="18"/>
-                <w:szCs w:val="18"/>
-              </w:rPr>
-              <w:t xml:space="preserve">’ as data type, which is not in </w:t>
-            </w:r>
-            <w:r>
-              <w:rPr>
-                <w:bCs/>
-                <w:sz w:val="18"/>
-                <w:szCs w:val="18"/>
-              </w:rPr>
-              <w:t>JOB_LOOKUPS</w:t>
-            </w:r>
-            <w:r>
-              <w:rPr>
-                <w:bCs/>
-                <w:sz w:val="18"/>
-                <w:szCs w:val="18"/>
-              </w:rPr>
-              <w:t>.</w:t>
+              <w:t>’ as data type, which is not in JOB_LOOKUPS.</w:t>
             </w:r>
           </w:p>
           <w:p>
@@ -24918,80 +24892,6 @@
                 <w:szCs w:val="18"/>
               </w:rPr>
             </w:pPr>
-            <w:r>
-              <w:rPr>
-                <w:i/>
-                <w:sz w:val="18"/>
-                <w:szCs w:val="18"/>
-              </w:rPr>
-              <w:t>Job lookup table updated accordingly in dev, so tests could be performed</w:t>
-            </w:r>
-            <w:r>
-              <w:rPr>
-                <w:i/>
-                <w:sz w:val="18"/>
-                <w:szCs w:val="18"/>
-              </w:rPr>
-              <w:t xml:space="preserve"> from ‘</w:t>
-            </w:r>
-            <w:proofErr w:type="spellStart"/>
-            <w:r>
-              <w:rPr>
-                <w:i/>
-                <w:sz w:val="18"/>
-                <w:szCs w:val="18"/>
-              </w:rPr>
-              <w:t>Serd</w:t>
-            </w:r>
-            <w:proofErr w:type="spellEnd"/>
-            <w:r>
-              <w:rPr>
-                <w:i/>
-                <w:sz w:val="18"/>
-                <w:szCs w:val="18"/>
-              </w:rPr>
-              <w:t xml:space="preserve"> </w:t>
-            </w:r>
-            <w:r>
-              <w:rPr>
-                <w:i/>
-                <w:sz w:val="18"/>
-                <w:szCs w:val="18"/>
-              </w:rPr>
-              <w:t xml:space="preserve">Observed Physical </w:t>
-            </w:r>
-            <w:r>
-              <w:rPr>
-                <w:i/>
-                <w:sz w:val="18"/>
-                <w:szCs w:val="18"/>
-              </w:rPr>
-              <w:t>Profile’ to ‘</w:t>
-            </w:r>
-            <w:r>
-              <w:rPr>
-                <w:i/>
-                <w:sz w:val="18"/>
-                <w:szCs w:val="18"/>
-              </w:rPr>
-              <w:t>Observed Physical Data</w:t>
-            </w:r>
-            <w:r>
-              <w:rPr>
-                <w:i/>
-                <w:sz w:val="18"/>
-                <w:szCs w:val="18"/>
-              </w:rPr>
-              <w:t>’</w:t>
-            </w:r>
-            <w:r>
-              <w:rPr>
-                <w:i/>
-                <w:sz w:val="18"/>
-                <w:szCs w:val="18"/>
-              </w:rPr>
-              <w:t>.</w:t>
-            </w:r>
           </w:p>
         </w:tc>
         <w:tc>
@@ -25062,6 +24962,30 @@
                 <w:szCs w:val="18"/>
               </w:rPr>
             </w:pPr>
+            <w:r>
+              <w:rPr>
+                <w:bCs/>
+                <w:sz w:val="18"/>
+                <w:szCs w:val="18"/>
+              </w:rPr>
+              <w:t>DIR AMBI</w:t>
+            </w:r>
+            <w:r>
+              <w:rPr>
+                <w:bCs/>
+                <w:sz w:val="18"/>
+                <w:szCs w:val="18"/>
+              </w:rPr>
+              <w:t>ENT</w:t>
+            </w:r>
+            <w:r>
+              <w:rPr>
+                <w:bCs/>
+                <w:sz w:val="18"/>
+                <w:szCs w:val="18"/>
+              </w:rPr>
+              <w:t xml:space="preserve"> has five records and they all have the exact same location. How is that layer visualized in today’s map?</w:t>
+            </w:r>
           </w:p>
         </w:tc>
         <w:tc>
@@ -25077,6 +25001,13 @@
                 <w:szCs w:val="18"/>
               </w:rPr>
             </w:pPr>
+            <w:r>
+              <w:rPr>
+                <w:sz w:val="18"/>
+                <w:szCs w:val="18"/>
+              </w:rPr>
+              <w:t>n/a</w:t>
+            </w:r>
           </w:p>
         </w:tc>
         <w:tc>
@@ -25092,6 +25023,742 @@
                 <w:szCs w:val="18"/>
               </w:rPr>
             </w:pPr>
+            <w:r>
+              <w:rPr>
+                <w:sz w:val="18"/>
+                <w:szCs w:val="18"/>
+              </w:rPr>
+              <w:t>2024-05-29</w:t>
+            </w:r>
+          </w:p>
+        </w:tc>
+        <w:tc>
+          <w:tcPr>
+            <w:tcW w:w="3580" w:type="dxa"/>
+            <w:shd w:val="clear" w:color="auto" w:fill="auto"/>
+          </w:tcPr>
+          <w:p>
+            <w:pPr>
+              <w:rPr>
+                <w:i/>
+                <w:sz w:val="18"/>
+                <w:szCs w:val="18"/>
+              </w:rPr>
+            </w:pPr>
+          </w:p>
+        </w:tc>
+        <w:tc>
+          <w:tcPr>
+            <w:tcW w:w="1193" w:type="dxa"/>
+            <w:shd w:val="clear" w:color="auto" w:fill="auto"/>
+          </w:tcPr>
+          <w:p>
+            <w:pPr>
+              <w:rPr>
+                <w:sz w:val="18"/>
+                <w:szCs w:val="18"/>
+              </w:rPr>
+            </w:pPr>
+          </w:p>
+        </w:tc>
+        <w:tc>
+          <w:tcPr>
+            <w:tcW w:w="1903" w:type="dxa"/>
+            <w:shd w:val="clear" w:color="auto" w:fill="auto"/>
+          </w:tcPr>
+          <w:p>
+            <w:pPr>
+              <w:rPr>
+                <w:sz w:val="18"/>
+                <w:szCs w:val="18"/>
+              </w:rPr>
+            </w:pPr>
+          </w:p>
+        </w:tc>
+      </w:tr>
+      <w:tr>
+        <w:trPr>
+          <w:cantSplit/>
+          <w:trHeight w:val="300"/>
+        </w:trPr>
+        <w:tc>
+          <w:tcPr>
+            <w:tcW w:w="413" w:type="dxa"/>
+            <w:shd w:val="clear" w:color="auto" w:fill="auto"/>
+          </w:tcPr>
+          <w:p>
+            <w:pPr>
+              <w:rPr>
+                <w:sz w:val="18"/>
+                <w:szCs w:val="18"/>
+              </w:rPr>
+            </w:pPr>
+            <w:r>
+              <w:rPr>
+                <w:sz w:val="18"/>
+                <w:szCs w:val="18"/>
+              </w:rPr>
+              <w:t>77</w:t>
+            </w:r>
+          </w:p>
+        </w:tc>
+        <w:tc>
+          <w:tcPr>
+            <w:tcW w:w="5836" w:type="dxa"/>
+            <w:shd w:val="clear" w:color="auto" w:fill="auto"/>
+          </w:tcPr>
+          <w:p>
+            <w:pPr>
+              <w:rPr>
+                <w:bCs/>
+                <w:sz w:val="18"/>
+                <w:szCs w:val="18"/>
+              </w:rPr>
+            </w:pPr>
+            <w:r>
+              <w:rPr>
+                <w:bCs/>
+                <w:sz w:val="18"/>
+                <w:szCs w:val="18"/>
+              </w:rPr>
+              <w:t>DIVE_SITE_DATA has multiple records with observation keys, but no correspondent observation in DIVE_SITE_OBSERVATION</w:t>
+            </w:r>
+          </w:p>
+        </w:tc>
+        <w:tc>
+          <w:tcPr>
+            <w:tcW w:w="1003" w:type="dxa"/>
+            <w:shd w:val="clear" w:color="auto" w:fill="auto"/>
+          </w:tcPr>
+          <w:p>
+            <w:pPr>
+              <w:jc w:val="center"/>
+              <w:rPr>
+                <w:sz w:val="18"/>
+                <w:szCs w:val="18"/>
+              </w:rPr>
+            </w:pPr>
+            <w:r>
+              <w:rPr>
+                <w:sz w:val="18"/>
+                <w:szCs w:val="18"/>
+              </w:rPr>
+              <w:t>n/a</w:t>
+            </w:r>
+          </w:p>
+        </w:tc>
+        <w:tc>
+          <w:tcPr>
+            <w:tcW w:w="1057" w:type="dxa"/>
+            <w:shd w:val="clear" w:color="auto" w:fill="auto"/>
+          </w:tcPr>
+          <w:p>
+            <w:pPr>
+              <w:jc w:val="center"/>
+              <w:rPr>
+                <w:sz w:val="18"/>
+                <w:szCs w:val="18"/>
+              </w:rPr>
+            </w:pPr>
+            <w:r>
+              <w:rPr>
+                <w:sz w:val="18"/>
+                <w:szCs w:val="18"/>
+              </w:rPr>
+              <w:t>2024-05-29</w:t>
+            </w:r>
+          </w:p>
+        </w:tc>
+        <w:tc>
+          <w:tcPr>
+            <w:tcW w:w="3580" w:type="dxa"/>
+            <w:shd w:val="clear" w:color="auto" w:fill="auto"/>
+          </w:tcPr>
+          <w:p>
+            <w:pPr>
+              <w:rPr>
+                <w:i/>
+                <w:sz w:val="18"/>
+                <w:szCs w:val="18"/>
+              </w:rPr>
+            </w:pPr>
+          </w:p>
+        </w:tc>
+        <w:tc>
+          <w:tcPr>
+            <w:tcW w:w="1193" w:type="dxa"/>
+            <w:shd w:val="clear" w:color="auto" w:fill="auto"/>
+          </w:tcPr>
+          <w:p>
+            <w:pPr>
+              <w:rPr>
+                <w:sz w:val="18"/>
+                <w:szCs w:val="18"/>
+              </w:rPr>
+            </w:pPr>
+          </w:p>
+        </w:tc>
+        <w:tc>
+          <w:tcPr>
+            <w:tcW w:w="1903" w:type="dxa"/>
+            <w:shd w:val="clear" w:color="auto" w:fill="auto"/>
+          </w:tcPr>
+          <w:p>
+            <w:pPr>
+              <w:rPr>
+                <w:sz w:val="18"/>
+                <w:szCs w:val="18"/>
+              </w:rPr>
+            </w:pPr>
+          </w:p>
+        </w:tc>
+      </w:tr>
+      <w:tr>
+        <w:trPr>
+          <w:cantSplit/>
+          <w:trHeight w:val="300"/>
+        </w:trPr>
+        <w:tc>
+          <w:tcPr>
+            <w:tcW w:w="413" w:type="dxa"/>
+            <w:shd w:val="clear" w:color="auto" w:fill="auto"/>
+          </w:tcPr>
+          <w:p>
+            <w:pPr>
+              <w:rPr>
+                <w:sz w:val="18"/>
+                <w:szCs w:val="18"/>
+              </w:rPr>
+            </w:pPr>
+            <w:r>
+              <w:rPr>
+                <w:sz w:val="18"/>
+                <w:szCs w:val="18"/>
+              </w:rPr>
+              <w:t>78</w:t>
+            </w:r>
+          </w:p>
+        </w:tc>
+        <w:tc>
+          <w:tcPr>
+            <w:tcW w:w="5836" w:type="dxa"/>
+            <w:shd w:val="clear" w:color="auto" w:fill="auto"/>
+          </w:tcPr>
+          <w:p>
+            <w:pPr>
+              <w:rPr>
+                <w:bCs/>
+                <w:sz w:val="18"/>
+                <w:szCs w:val="18"/>
+              </w:rPr>
+            </w:pPr>
+            <w:r>
+              <w:rPr>
+                <w:bCs/>
+                <w:sz w:val="18"/>
+                <w:szCs w:val="18"/>
+              </w:rPr>
+              <w:t>DIVE_SITE_DATA.DATE_RECORDED has all records with null value, so they cannot be found by the filter (start date is mandatory).</w:t>
+            </w:r>
+          </w:p>
+        </w:tc>
+        <w:tc>
+          <w:tcPr>
+            <w:tcW w:w="1003" w:type="dxa"/>
+            <w:shd w:val="clear" w:color="auto" w:fill="auto"/>
+          </w:tcPr>
+          <w:p>
+            <w:pPr>
+              <w:jc w:val="center"/>
+              <w:rPr>
+                <w:sz w:val="18"/>
+                <w:szCs w:val="18"/>
+              </w:rPr>
+            </w:pPr>
+            <w:r>
+              <w:rPr>
+                <w:sz w:val="18"/>
+                <w:szCs w:val="18"/>
+              </w:rPr>
+              <w:t>n/a</w:t>
+            </w:r>
+          </w:p>
+        </w:tc>
+        <w:tc>
+          <w:tcPr>
+            <w:tcW w:w="1057" w:type="dxa"/>
+            <w:shd w:val="clear" w:color="auto" w:fill="auto"/>
+          </w:tcPr>
+          <w:p>
+            <w:pPr>
+              <w:jc w:val="center"/>
+              <w:rPr>
+                <w:sz w:val="18"/>
+                <w:szCs w:val="18"/>
+              </w:rPr>
+            </w:pPr>
+            <w:r>
+              <w:rPr>
+                <w:sz w:val="18"/>
+                <w:szCs w:val="18"/>
+              </w:rPr>
+              <w:t>2024-05-29</w:t>
+            </w:r>
+          </w:p>
+        </w:tc>
+        <w:tc>
+          <w:tcPr>
+            <w:tcW w:w="3580" w:type="dxa"/>
+            <w:shd w:val="clear" w:color="auto" w:fill="auto"/>
+          </w:tcPr>
+          <w:p>
+            <w:pPr>
+              <w:rPr>
+                <w:i/>
+                <w:sz w:val="18"/>
+                <w:szCs w:val="18"/>
+              </w:rPr>
+            </w:pPr>
+          </w:p>
+        </w:tc>
+        <w:tc>
+          <w:tcPr>
+            <w:tcW w:w="1193" w:type="dxa"/>
+            <w:shd w:val="clear" w:color="auto" w:fill="auto"/>
+          </w:tcPr>
+          <w:p>
+            <w:pPr>
+              <w:rPr>
+                <w:sz w:val="18"/>
+                <w:szCs w:val="18"/>
+              </w:rPr>
+            </w:pPr>
+          </w:p>
+        </w:tc>
+        <w:tc>
+          <w:tcPr>
+            <w:tcW w:w="1903" w:type="dxa"/>
+            <w:shd w:val="clear" w:color="auto" w:fill="auto"/>
+          </w:tcPr>
+          <w:p>
+            <w:pPr>
+              <w:rPr>
+                <w:sz w:val="18"/>
+                <w:szCs w:val="18"/>
+              </w:rPr>
+            </w:pPr>
+          </w:p>
+        </w:tc>
+      </w:tr>
+      <w:tr>
+        <w:trPr>
+          <w:cantSplit/>
+          <w:trHeight w:val="300"/>
+        </w:trPr>
+        <w:tc>
+          <w:tcPr>
+            <w:tcW w:w="413" w:type="dxa"/>
+            <w:shd w:val="clear" w:color="auto" w:fill="auto"/>
+          </w:tcPr>
+          <w:p>
+            <w:pPr>
+              <w:rPr>
+                <w:sz w:val="18"/>
+                <w:szCs w:val="18"/>
+              </w:rPr>
+            </w:pPr>
+            <w:r>
+              <w:rPr>
+                <w:sz w:val="18"/>
+                <w:szCs w:val="18"/>
+              </w:rPr>
+              <w:lastRenderedPageBreak/>
+              <w:t>79</w:t>
+            </w:r>
+          </w:p>
+        </w:tc>
+        <w:tc>
+          <w:tcPr>
+            <w:tcW w:w="5836" w:type="dxa"/>
+            <w:shd w:val="clear" w:color="auto" w:fill="auto"/>
+          </w:tcPr>
+          <w:p>
+            <w:pPr>
+              <w:rPr>
+                <w:bCs/>
+                <w:sz w:val="18"/>
+                <w:szCs w:val="18"/>
+              </w:rPr>
+            </w:pPr>
+            <w:r>
+              <w:rPr>
+                <w:bCs/>
+                <w:sz w:val="18"/>
+                <w:szCs w:val="18"/>
+              </w:rPr>
+              <w:t xml:space="preserve">EDDY has dates as descriptive strings, so they </w:t>
+            </w:r>
+            <w:r>
+              <w:rPr>
+                <w:bCs/>
+                <w:sz w:val="18"/>
+                <w:szCs w:val="18"/>
+              </w:rPr>
+              <w:t>cannot be found by the filter (start date is mandatory).</w:t>
+            </w:r>
+          </w:p>
+        </w:tc>
+        <w:tc>
+          <w:tcPr>
+            <w:tcW w:w="1003" w:type="dxa"/>
+            <w:shd w:val="clear" w:color="auto" w:fill="auto"/>
+          </w:tcPr>
+          <w:p>
+            <w:pPr>
+              <w:jc w:val="center"/>
+              <w:rPr>
+                <w:sz w:val="18"/>
+                <w:szCs w:val="18"/>
+              </w:rPr>
+            </w:pPr>
+            <w:r>
+              <w:rPr>
+                <w:sz w:val="18"/>
+                <w:szCs w:val="18"/>
+              </w:rPr>
+              <w:t>n/a</w:t>
+            </w:r>
+          </w:p>
+        </w:tc>
+        <w:tc>
+          <w:tcPr>
+            <w:tcW w:w="1057" w:type="dxa"/>
+            <w:shd w:val="clear" w:color="auto" w:fill="auto"/>
+          </w:tcPr>
+          <w:p>
+            <w:pPr>
+              <w:jc w:val="center"/>
+              <w:rPr>
+                <w:sz w:val="18"/>
+                <w:szCs w:val="18"/>
+              </w:rPr>
+            </w:pPr>
+            <w:r>
+              <w:rPr>
+                <w:sz w:val="18"/>
+                <w:szCs w:val="18"/>
+              </w:rPr>
+              <w:t>2024-05-29</w:t>
+            </w:r>
+          </w:p>
+        </w:tc>
+        <w:tc>
+          <w:tcPr>
+            <w:tcW w:w="3580" w:type="dxa"/>
+            <w:shd w:val="clear" w:color="auto" w:fill="auto"/>
+          </w:tcPr>
+          <w:p>
+            <w:pPr>
+              <w:rPr>
+                <w:i/>
+                <w:sz w:val="18"/>
+                <w:szCs w:val="18"/>
+              </w:rPr>
+            </w:pPr>
+          </w:p>
+        </w:tc>
+        <w:tc>
+          <w:tcPr>
+            <w:tcW w:w="1193" w:type="dxa"/>
+            <w:shd w:val="clear" w:color="auto" w:fill="auto"/>
+          </w:tcPr>
+          <w:p>
+            <w:pPr>
+              <w:rPr>
+                <w:sz w:val="18"/>
+                <w:szCs w:val="18"/>
+              </w:rPr>
+            </w:pPr>
+          </w:p>
+        </w:tc>
+        <w:tc>
+          <w:tcPr>
+            <w:tcW w:w="1903" w:type="dxa"/>
+            <w:shd w:val="clear" w:color="auto" w:fill="auto"/>
+          </w:tcPr>
+          <w:p>
+            <w:pPr>
+              <w:rPr>
+                <w:sz w:val="18"/>
+                <w:szCs w:val="18"/>
+              </w:rPr>
+            </w:pPr>
+          </w:p>
+        </w:tc>
+      </w:tr>
+      <w:tr>
+        <w:trPr>
+          <w:cantSplit/>
+          <w:trHeight w:val="300"/>
+        </w:trPr>
+        <w:tc>
+          <w:tcPr>
+            <w:tcW w:w="413" w:type="dxa"/>
+            <w:shd w:val="clear" w:color="auto" w:fill="auto"/>
+          </w:tcPr>
+          <w:p>
+            <w:pPr>
+              <w:rPr>
+                <w:sz w:val="18"/>
+                <w:szCs w:val="18"/>
+              </w:rPr>
+            </w:pPr>
+            <w:r>
+              <w:rPr>
+                <w:sz w:val="18"/>
+                <w:szCs w:val="18"/>
+              </w:rPr>
+              <w:t>80</w:t>
+            </w:r>
+          </w:p>
+        </w:tc>
+        <w:tc>
+          <w:tcPr>
+            <w:tcW w:w="5836" w:type="dxa"/>
+            <w:shd w:val="clear" w:color="auto" w:fill="auto"/>
+          </w:tcPr>
+          <w:p>
+            <w:pPr>
+              <w:rPr>
+                <w:bCs/>
+                <w:sz w:val="18"/>
+                <w:szCs w:val="18"/>
+              </w:rPr>
+            </w:pPr>
+            <w:r>
+              <w:rPr>
+                <w:bCs/>
+                <w:sz w:val="18"/>
+                <w:szCs w:val="18"/>
+              </w:rPr>
+              <w:t>Cannot map FRONT_IMAGE_SATELLITE. As per index creation, error message is issued, stating that the data is wrong (even for the sample data sent)</w:t>
+            </w:r>
+          </w:p>
+        </w:tc>
+        <w:tc>
+          <w:tcPr>
+            <w:tcW w:w="1003" w:type="dxa"/>
+            <w:shd w:val="clear" w:color="auto" w:fill="auto"/>
+          </w:tcPr>
+          <w:p>
+            <w:pPr>
+              <w:jc w:val="center"/>
+              <w:rPr>
+                <w:sz w:val="18"/>
+                <w:szCs w:val="18"/>
+              </w:rPr>
+            </w:pPr>
+            <w:r>
+              <w:rPr>
+                <w:sz w:val="18"/>
+                <w:szCs w:val="18"/>
+              </w:rPr>
+              <w:t>n/a</w:t>
+            </w:r>
+          </w:p>
+        </w:tc>
+        <w:tc>
+          <w:tcPr>
+            <w:tcW w:w="1057" w:type="dxa"/>
+            <w:shd w:val="clear" w:color="auto" w:fill="auto"/>
+          </w:tcPr>
+          <w:p>
+            <w:pPr>
+              <w:jc w:val="center"/>
+              <w:rPr>
+                <w:sz w:val="18"/>
+                <w:szCs w:val="18"/>
+              </w:rPr>
+            </w:pPr>
+            <w:r>
+              <w:rPr>
+                <w:sz w:val="18"/>
+                <w:szCs w:val="18"/>
+              </w:rPr>
+              <w:t>2024-05-29</w:t>
+            </w:r>
+          </w:p>
+        </w:tc>
+        <w:tc>
+          <w:tcPr>
+            <w:tcW w:w="3580" w:type="dxa"/>
+            <w:shd w:val="clear" w:color="auto" w:fill="auto"/>
+          </w:tcPr>
+          <w:p>
+            <w:pPr>
+              <w:rPr>
+                <w:i/>
+                <w:sz w:val="18"/>
+                <w:szCs w:val="18"/>
+              </w:rPr>
+            </w:pPr>
+          </w:p>
+        </w:tc>
+        <w:tc>
+          <w:tcPr>
+            <w:tcW w:w="1193" w:type="dxa"/>
+            <w:shd w:val="clear" w:color="auto" w:fill="auto"/>
+          </w:tcPr>
+          <w:p>
+            <w:pPr>
+              <w:rPr>
+                <w:sz w:val="18"/>
+                <w:szCs w:val="18"/>
+              </w:rPr>
+            </w:pPr>
+          </w:p>
+        </w:tc>
+        <w:tc>
+          <w:tcPr>
+            <w:tcW w:w="1903" w:type="dxa"/>
+            <w:shd w:val="clear" w:color="auto" w:fill="auto"/>
+          </w:tcPr>
+          <w:p>
+            <w:pPr>
+              <w:rPr>
+                <w:sz w:val="18"/>
+                <w:szCs w:val="18"/>
+              </w:rPr>
+            </w:pPr>
+          </w:p>
+        </w:tc>
+      </w:tr>
+      <w:tr>
+        <w:trPr>
+          <w:cantSplit/>
+          <w:trHeight w:val="300"/>
+        </w:trPr>
+        <w:tc>
+          <w:tcPr>
+            <w:tcW w:w="413" w:type="dxa"/>
+            <w:shd w:val="clear" w:color="auto" w:fill="auto"/>
+          </w:tcPr>
+          <w:p>
+            <w:pPr>
+              <w:rPr>
+                <w:sz w:val="18"/>
+                <w:szCs w:val="18"/>
+              </w:rPr>
+            </w:pPr>
+            <w:r>
+              <w:rPr>
+                <w:sz w:val="18"/>
+                <w:szCs w:val="18"/>
+              </w:rPr>
+              <w:t>81</w:t>
+            </w:r>
+          </w:p>
+        </w:tc>
+        <w:tc>
+          <w:tcPr>
+            <w:tcW w:w="5836" w:type="dxa"/>
+            <w:shd w:val="clear" w:color="auto" w:fill="auto"/>
+          </w:tcPr>
+          <w:p>
+            <w:pPr>
+              <w:rPr>
+                <w:bCs/>
+                <w:sz w:val="18"/>
+                <w:szCs w:val="18"/>
+              </w:rPr>
+            </w:pPr>
+            <w:r>
+              <w:rPr>
+                <w:bCs/>
+                <w:sz w:val="18"/>
+                <w:szCs w:val="18"/>
+              </w:rPr>
+              <w:t xml:space="preserve">What is the SRID of </w:t>
+            </w:r>
+            <w:r>
+              <w:rPr>
+                <w:bCs/>
+                <w:sz w:val="18"/>
+                <w:szCs w:val="18"/>
+              </w:rPr>
+              <w:t>FRONT_IMAGE_SATELLITE</w:t>
+            </w:r>
+            <w:r>
+              <w:rPr>
+                <w:bCs/>
+                <w:sz w:val="18"/>
+                <w:szCs w:val="18"/>
+              </w:rPr>
+              <w:t xml:space="preserve">? </w:t>
+            </w:r>
+          </w:p>
+          <w:p>
+            <w:pPr>
+              <w:rPr>
+                <w:bCs/>
+                <w:sz w:val="18"/>
+                <w:szCs w:val="18"/>
+              </w:rPr>
+            </w:pPr>
+            <w:r>
+              <w:rPr>
+                <w:bCs/>
+                <w:sz w:val="18"/>
+                <w:szCs w:val="18"/>
+              </w:rPr>
+              <w:t>Data is not latitude/longitude.</w:t>
+            </w:r>
+            <w:bookmarkStart w:id="1" w:name="_GoBack"/>
+            <w:bookmarkEnd w:id="1"/>
+          </w:p>
+        </w:tc>
+        <w:tc>
+          <w:tcPr>
+            <w:tcW w:w="1003" w:type="dxa"/>
+            <w:shd w:val="clear" w:color="auto" w:fill="auto"/>
+          </w:tcPr>
+          <w:p>
+            <w:pPr>
+              <w:jc w:val="center"/>
+              <w:rPr>
+                <w:sz w:val="18"/>
+                <w:szCs w:val="18"/>
+              </w:rPr>
+            </w:pPr>
+            <w:r>
+              <w:rPr>
+                <w:sz w:val="18"/>
+                <w:szCs w:val="18"/>
+              </w:rPr>
+              <w:t>n/a</w:t>
+            </w:r>
+          </w:p>
+        </w:tc>
+        <w:tc>
+          <w:tcPr>
+            <w:tcW w:w="1057" w:type="dxa"/>
+            <w:shd w:val="clear" w:color="auto" w:fill="auto"/>
+          </w:tcPr>
+          <w:p>
+            <w:pPr>
+              <w:jc w:val="center"/>
+              <w:rPr>
+                <w:sz w:val="18"/>
+                <w:szCs w:val="18"/>
+              </w:rPr>
+            </w:pPr>
+            <w:r>
+              <w:rPr>
+                <w:sz w:val="18"/>
+                <w:szCs w:val="18"/>
+              </w:rPr>
+              <w:t>2024-05-29</w:t>
+            </w:r>
           </w:p>
         </w:tc>
         <w:tc>
@@ -28679,16 +29346,16 @@
 <file path=customXml/itemProps1.xml><?xml version="1.0" encoding="utf-8"?>
 <ds:datastoreItem xmlns:ds="http://schemas.openxmlformats.org/officeDocument/2006/customXml" ds:itemID="{E83DC1BB-B19F-43BC-B800-B090BE7C2154}">
   <ds:schemaRefs>
+    <ds:schemaRef ds:uri="http://schemas.microsoft.com/office/infopath/2007/PartnerControls"/>
+    <ds:schemaRef ds:uri="http://purl.org/dc/terms/"/>
+    <ds:schemaRef ds:uri="http://schemas.microsoft.com/office/2006/metadata/properties"/>
+    <ds:schemaRef ds:uri="http://purl.org/dc/elements/1.1/"/>
+    <ds:schemaRef ds:uri="3d161086-4829-409f-9f75-5bde88dcb151"/>
+    <ds:schemaRef ds:uri="http://schemas.openxmlformats.org/package/2006/metadata/core-properties"/>
     <ds:schemaRef ds:uri="http://schemas.microsoft.com/office/2006/documentManagement/types"/>
-    <ds:schemaRef ds:uri="http://schemas.openxmlformats.org/package/2006/metadata/core-properties"/>
+    <ds:schemaRef ds:uri="42d8e6db-7b1e-4a51-8fbb-e5e83cc76820"/>
     <ds:schemaRef ds:uri="http://www.w3.org/XML/1998/namespace"/>
     <ds:schemaRef ds:uri="http://purl.org/dc/dcmitype/"/>
-    <ds:schemaRef ds:uri="3d161086-4829-409f-9f75-5bde88dcb151"/>
-    <ds:schemaRef ds:uri="http://purl.org/dc/terms/"/>
-    <ds:schemaRef ds:uri="42d8e6db-7b1e-4a51-8fbb-e5e83cc76820"/>
-    <ds:schemaRef ds:uri="http://schemas.microsoft.com/office/2006/metadata/properties"/>
-    <ds:schemaRef ds:uri="http://schemas.microsoft.com/office/infopath/2007/PartnerControls"/>
-    <ds:schemaRef ds:uri="http://purl.org/dc/elements/1.1/"/>
   </ds:schemaRefs>
 </ds:datastoreItem>
 </file>

</xml_diff>

<commit_message>
V_MAP_SEASOAR_PROFILE_OBSERVATION, V_MAP_SEASOAR_TOW_OBSERVATION and V_MAP_UNIFIED_SECCHI_OBSERVATION refactored
</commit_message>
<xml_diff>
--- a/analysis/User_Questions.docx
+++ b/analysis/User_Questions.docx
@@ -22471,7 +22471,7 @@
         <w:tc>
           <w:tcPr>
             <w:tcW w:w="413" w:type="dxa"/>
-            <w:shd w:val="clear" w:color="auto" w:fill="FFFFFF" w:themeFill="background1"/>
+            <w:shd w:val="clear" w:color="auto" w:fill="D9D9D9" w:themeFill="background1" w:themeFillShade="D9"/>
           </w:tcPr>
           <w:p>
             <w:pPr>
@@ -22492,7 +22492,7 @@
         <w:tc>
           <w:tcPr>
             <w:tcW w:w="5836" w:type="dxa"/>
-            <w:shd w:val="clear" w:color="auto" w:fill="FFFFFF" w:themeFill="background1"/>
+            <w:shd w:val="clear" w:color="auto" w:fill="D9D9D9" w:themeFill="background1" w:themeFillShade="D9"/>
           </w:tcPr>
           <w:p>
             <w:pPr>
@@ -22670,7 +22670,7 @@
                 <w:sz w:val="14"/>
                 <w:szCs w:val="18"/>
               </w:rPr>
-              <w:t xml:space="preserve">SI_FRONTSATELLITE </w:t>
+              <w:t xml:space="preserve">SI_FRONTSURVEY </w:t>
             </w:r>
             <w:r>
               <w:rPr>
@@ -22687,7 +22687,7 @@
                 <w:szCs w:val="18"/>
               </w:rPr>
               <w:tab/>
-              <w:t>ON FRONT_SATELLITE_OBSERVATION</w:t>
+              <w:t>ON FRONT_SURVEY_OBSERVATION</w:t>
             </w:r>
           </w:p>
           <w:p>
@@ -22704,7 +22704,7 @@
                 <w:sz w:val="14"/>
                 <w:szCs w:val="18"/>
               </w:rPr>
-              <w:t xml:space="preserve">SI_FRONTSURVEY </w:t>
+              <w:t xml:space="preserve">SI_MLO_CETACEANS_ENVELOPE </w:t>
             </w:r>
             <w:r>
               <w:rPr>
@@ -22713,133 +22713,65 @@
                 <w:szCs w:val="18"/>
               </w:rPr>
               <w:tab/>
-            </w:r>
-            <w:r>
+              <w:t>ON MLO_CETACEANS_ENVELOPE</w:t>
+            </w:r>
+          </w:p>
+          <w:p>
+            <w:pPr>
               <w:rPr>
                 <w:bCs/>
                 <w:sz w:val="14"/>
                 <w:szCs w:val="18"/>
               </w:rPr>
-              <w:tab/>
-              <w:t>ON FRONT_SURVEY_OBSERVATION</w:t>
-            </w:r>
-          </w:p>
-          <w:p>
-            <w:pPr>
+            </w:pPr>
+            <w:r>
               <w:rPr>
                 <w:bCs/>
                 <w:sz w:val="14"/>
                 <w:szCs w:val="18"/>
               </w:rPr>
-            </w:pPr>
+              <w:t xml:space="preserve">SI_MLO_CETACEANS_TRACK </w:t>
+            </w:r>
             <w:r>
               <w:rPr>
                 <w:bCs/>
                 <w:sz w:val="14"/>
                 <w:szCs w:val="18"/>
               </w:rPr>
-              <w:t xml:space="preserve">SI_MLO_CETACEANS_ENVELOPE </w:t>
-            </w:r>
+              <w:tab/>
+              <w:t>ON MLO_CETACEANS_TRACK</w:t>
+            </w:r>
+          </w:p>
+          <w:p>
+            <w:pPr>
+              <w:rPr>
+                <w:bCs/>
+                <w:sz w:val="18"/>
+                <w:szCs w:val="18"/>
+              </w:rPr>
+            </w:pPr>
             <w:r>
               <w:rPr>
                 <w:bCs/>
                 <w:sz w:val="14"/>
                 <w:szCs w:val="18"/>
               </w:rPr>
-              <w:tab/>
-              <w:t>ON MLO_CETACEANS_ENVELOPE</w:t>
-            </w:r>
-          </w:p>
-          <w:p>
-            <w:pPr>
+              <w:t xml:space="preserve">SI_TIFF_CHARTS </w:t>
+            </w:r>
+            <w:r>
               <w:rPr>
                 <w:bCs/>
                 <w:sz w:val="14"/>
                 <w:szCs w:val="18"/>
               </w:rPr>
-            </w:pPr>
+              <w:tab/>
+            </w:r>
             <w:r>
               <w:rPr>
                 <w:bCs/>
                 <w:sz w:val="14"/>
                 <w:szCs w:val="18"/>
               </w:rPr>
-              <w:t xml:space="preserve">SI_MLO_CETACEANS_TRACK </w:t>
-            </w:r>
-            <w:r>
-              <w:rPr>
-                <w:bCs/>
-                <w:sz w:val="14"/>
-                <w:szCs w:val="18"/>
-              </w:rPr>
-              <w:tab/>
-              <w:t>ON MLO_CETACEANS_TRACK</w:t>
-            </w:r>
-          </w:p>
-          <w:p>
-            <w:pPr>
-              <w:rPr>
-                <w:bCs/>
-                <w:sz w:val="14"/>
-                <w:szCs w:val="18"/>
-              </w:rPr>
-            </w:pPr>
-            <w:r>
-              <w:rPr>
-                <w:bCs/>
-                <w:sz w:val="14"/>
-                <w:szCs w:val="18"/>
-              </w:rPr>
-              <w:t xml:space="preserve">SI_SEASOAR_TOW </w:t>
-            </w:r>
-            <w:r>
-              <w:rPr>
-                <w:bCs/>
-                <w:sz w:val="14"/>
-                <w:szCs w:val="18"/>
-              </w:rPr>
-              <w:tab/>
-            </w:r>
-            <w:r>
-              <w:rPr>
-                <w:bCs/>
-                <w:sz w:val="14"/>
-                <w:szCs w:val="18"/>
-              </w:rPr>
-              <w:tab/>
-              <w:t>ON SEASOAR_TOW_OBSERVATION</w:t>
-            </w:r>
-          </w:p>
-          <w:p>
-            <w:pPr>
-              <w:rPr>
-                <w:bCs/>
-                <w:sz w:val="18"/>
-                <w:szCs w:val="18"/>
-              </w:rPr>
-            </w:pPr>
-            <w:r>
-              <w:rPr>
-                <w:bCs/>
-                <w:sz w:val="14"/>
-                <w:szCs w:val="18"/>
-              </w:rPr>
-              <w:t xml:space="preserve">SI_TIFF_CHARTS </w:t>
-            </w:r>
-            <w:r>
-              <w:rPr>
-                <w:bCs/>
-                <w:sz w:val="14"/>
-                <w:szCs w:val="18"/>
-              </w:rPr>
-              <w:tab/>
-            </w:r>
-            <w:r>
-              <w:rPr>
-                <w:bCs/>
-                <w:sz w:val="14"/>
-                <w:szCs w:val="18"/>
-              </w:rPr>
               <w:tab/>
               <w:t>ON TIFF_CHAR</w:t>
             </w:r>
@@ -22848,7 +22780,7 @@
         <w:tc>
           <w:tcPr>
             <w:tcW w:w="1003" w:type="dxa"/>
-            <w:shd w:val="clear" w:color="auto" w:fill="FFFFFF" w:themeFill="background1"/>
+            <w:shd w:val="clear" w:color="auto" w:fill="D9D9D9" w:themeFill="background1" w:themeFillShade="D9"/>
           </w:tcPr>
           <w:p>
             <w:pPr>
@@ -22870,7 +22802,7 @@
         <w:tc>
           <w:tcPr>
             <w:tcW w:w="1057" w:type="dxa"/>
-            <w:shd w:val="clear" w:color="auto" w:fill="FFFFFF" w:themeFill="background1"/>
+            <w:shd w:val="clear" w:color="auto" w:fill="D9D9D9" w:themeFill="background1" w:themeFillShade="D9"/>
           </w:tcPr>
           <w:p>
             <w:pPr>
@@ -22891,7 +22823,49 @@
         <w:tc>
           <w:tcPr>
             <w:tcW w:w="3580" w:type="dxa"/>
-            <w:shd w:val="clear" w:color="auto" w:fill="FFFFFF" w:themeFill="background1"/>
+            <w:shd w:val="clear" w:color="auto" w:fill="D9D9D9" w:themeFill="background1" w:themeFillShade="D9"/>
+          </w:tcPr>
+          <w:p>
+            <w:pPr>
+              <w:rPr>
+                <w:sz w:val="18"/>
+                <w:szCs w:val="18"/>
+              </w:rPr>
+            </w:pPr>
+            <w:r>
+              <w:rPr>
+                <w:sz w:val="18"/>
+                <w:szCs w:val="18"/>
+              </w:rPr>
+              <w:t>The ‘null’ strings in the sample data script is not appreciated by our version of the Oracle DB</w:t>
+            </w:r>
+          </w:p>
+        </w:tc>
+        <w:tc>
+          <w:tcPr>
+            <w:tcW w:w="1193" w:type="dxa"/>
+            <w:shd w:val="clear" w:color="auto" w:fill="D9D9D9" w:themeFill="background1" w:themeFillShade="D9"/>
+          </w:tcPr>
+          <w:p>
+            <w:pPr>
+              <w:rPr>
+                <w:sz w:val="18"/>
+                <w:szCs w:val="18"/>
+              </w:rPr>
+            </w:pPr>
+            <w:r>
+              <w:rPr>
+                <w:sz w:val="18"/>
+                <w:szCs w:val="18"/>
+              </w:rPr>
+              <w:t>2024-05-30</w:t>
+            </w:r>
+          </w:p>
+        </w:tc>
+        <w:tc>
+          <w:tcPr>
+            <w:tcW w:w="1903" w:type="dxa"/>
+            <w:shd w:val="clear" w:color="auto" w:fill="D9D9D9" w:themeFill="background1" w:themeFillShade="D9"/>
           </w:tcPr>
           <w:p>
             <w:pPr>
@@ -22907,34 +22881,6 @@
               </w:rPr>
               <w:t>Park</w:t>
             </w:r>
-          </w:p>
-        </w:tc>
-        <w:tc>
-          <w:tcPr>
-            <w:tcW w:w="1193" w:type="dxa"/>
-            <w:shd w:val="clear" w:color="auto" w:fill="FFFFFF" w:themeFill="background1"/>
-          </w:tcPr>
-          <w:p>
-            <w:pPr>
-              <w:rPr>
-                <w:sz w:val="18"/>
-                <w:szCs w:val="18"/>
-              </w:rPr>
-            </w:pPr>
-          </w:p>
-        </w:tc>
-        <w:tc>
-          <w:tcPr>
-            <w:tcW w:w="1903" w:type="dxa"/>
-            <w:shd w:val="clear" w:color="auto" w:fill="FFFFFF" w:themeFill="background1"/>
-          </w:tcPr>
-          <w:p>
-            <w:pPr>
-              <w:rPr>
-                <w:sz w:val="18"/>
-                <w:szCs w:val="18"/>
-              </w:rPr>
-            </w:pPr>
           </w:p>
         </w:tc>
       </w:tr>
@@ -25396,15 +25342,7 @@
                 <w:sz w:val="18"/>
                 <w:szCs w:val="18"/>
               </w:rPr>
-              <w:t xml:space="preserve">EDDY has dates as descriptive strings, so they </w:t>
-            </w:r>
-            <w:r>
-              <w:rPr>
-                <w:bCs/>
-                <w:sz w:val="18"/>
-                <w:szCs w:val="18"/>
-              </w:rPr>
-              <w:t>cannot be found by the filter (start date is mandatory).</w:t>
+              <w:t>EDDY has dates as descriptive strings, so they cannot be found by the filter (start date is mandatory).</w:t>
             </w:r>
           </w:p>
         </w:tc>
@@ -25541,7 +25479,90 @@
                 <w:sz w:val="18"/>
                 <w:szCs w:val="18"/>
               </w:rPr>
-              <w:t>Cannot map FRONT_IMAGE_SATELLITE. As per index creation, error message is issued, stating that the data is wrong (even for the sample data sent)</w:t>
+              <w:t xml:space="preserve">Job lookups has Seabed contact usage as </w:t>
+            </w:r>
+            <w:r>
+              <w:rPr>
+                <w:bCs/>
+                <w:sz w:val="18"/>
+                <w:szCs w:val="18"/>
+              </w:rPr>
+              <w:t>‘</w:t>
+            </w:r>
+            <w:proofErr w:type="spellStart"/>
+            <w:r>
+              <w:rPr>
+                <w:bCs/>
+                <w:sz w:val="18"/>
+                <w:szCs w:val="18"/>
+              </w:rPr>
+              <w:t>MLO_Seabed_Contacts</w:t>
+            </w:r>
+            <w:proofErr w:type="spellEnd"/>
+            <w:r>
+              <w:rPr>
+                <w:bCs/>
+                <w:sz w:val="18"/>
+                <w:szCs w:val="18"/>
+              </w:rPr>
+              <w:t xml:space="preserve">’ but the sample data sent for job </w:t>
+            </w:r>
+            <w:r>
+              <w:rPr>
+                <w:bCs/>
+                <w:sz w:val="18"/>
+                <w:szCs w:val="18"/>
+              </w:rPr>
+              <w:t>101339</w:t>
+            </w:r>
+            <w:r>
+              <w:rPr>
+                <w:bCs/>
+                <w:sz w:val="18"/>
+                <w:szCs w:val="18"/>
+              </w:rPr>
+              <w:t xml:space="preserve"> has ‘</w:t>
+            </w:r>
+            <w:r>
+              <w:rPr>
+                <w:bCs/>
+                <w:sz w:val="18"/>
+                <w:szCs w:val="18"/>
+              </w:rPr>
+              <w:t>MLO_</w:t>
+            </w:r>
+            <w:r>
+              <w:rPr>
+                <w:bCs/>
+                <w:sz w:val="18"/>
+                <w:szCs w:val="18"/>
+              </w:rPr>
+              <w:t>SEABED_CONTACTS</w:t>
+            </w:r>
+            <w:r>
+              <w:rPr>
+                <w:bCs/>
+                <w:sz w:val="18"/>
+                <w:szCs w:val="18"/>
+              </w:rPr>
+              <w:t>’ as data type.</w:t>
+            </w:r>
+          </w:p>
+          <w:p>
+            <w:pPr>
+              <w:rPr>
+                <w:bCs/>
+                <w:sz w:val="18"/>
+                <w:szCs w:val="18"/>
+              </w:rPr>
+            </w:pPr>
+            <w:r>
+              <w:rPr>
+                <w:bCs/>
+                <w:sz w:val="18"/>
+                <w:szCs w:val="18"/>
+              </w:rPr>
+              <w:t>I updated the sample job so it can be found.</w:t>
             </w:r>
           </w:p>
         </w:tc>
@@ -25585,8 +25606,10 @@
                 <w:sz w:val="18"/>
                 <w:szCs w:val="18"/>
               </w:rPr>
-              <w:t>2024-05-29</w:t>
-            </w:r>
+              <w:t>2024-05-30</w:t>
+            </w:r>
+            <w:bookmarkStart w:id="1" w:name="_GoBack"/>
+            <w:bookmarkEnd w:id="1"/>
           </w:p>
         </w:tc>
         <w:tc>
@@ -25672,49 +25695,6 @@
                 <w:szCs w:val="18"/>
               </w:rPr>
             </w:pPr>
-            <w:r>
-              <w:rPr>
-                <w:bCs/>
-                <w:sz w:val="18"/>
-                <w:szCs w:val="18"/>
-              </w:rPr>
-              <w:t xml:space="preserve">What is the SRID of </w:t>
-            </w:r>
-            <w:r>
-              <w:rPr>
-                <w:bCs/>
-                <w:sz w:val="18"/>
-                <w:szCs w:val="18"/>
-              </w:rPr>
-              <w:t>FRONT_IMAGE_SATELLITE</w:t>
-            </w:r>
-            <w:r>
-              <w:rPr>
-                <w:bCs/>
-                <w:sz w:val="18"/>
-                <w:szCs w:val="18"/>
-              </w:rPr>
-              <w:t xml:space="preserve">? </w:t>
-            </w:r>
-          </w:p>
-          <w:p>
-            <w:pPr>
-              <w:rPr>
-                <w:bCs/>
-                <w:sz w:val="18"/>
-                <w:szCs w:val="18"/>
-              </w:rPr>
-            </w:pPr>
-            <w:r>
-              <w:rPr>
-                <w:bCs/>
-                <w:sz w:val="18"/>
-                <w:szCs w:val="18"/>
-              </w:rPr>
-              <w:t>Data is not latitude/longitude.</w:t>
-            </w:r>
-            <w:bookmarkStart w:id="1" w:name="_GoBack"/>
-            <w:bookmarkEnd w:id="1"/>
           </w:p>
         </w:tc>
         <w:tc>
@@ -25730,13 +25710,6 @@
                 <w:szCs w:val="18"/>
               </w:rPr>
             </w:pPr>
-            <w:r>
-              <w:rPr>
-                <w:sz w:val="18"/>
-                <w:szCs w:val="18"/>
-              </w:rPr>
-              <w:t>n/a</w:t>
-            </w:r>
           </w:p>
         </w:tc>
         <w:tc>
@@ -25752,13 +25725,6 @@
                 <w:szCs w:val="18"/>
               </w:rPr>
             </w:pPr>
-            <w:r>
-              <w:rPr>
-                <w:sz w:val="18"/>
-                <w:szCs w:val="18"/>
-              </w:rPr>
-              <w:t>2024-05-29</w:t>
-            </w:r>
           </w:p>
         </w:tc>
         <w:tc>
@@ -29101,14 +29067,12 @@
 </file>
 
 <file path=customXml/item1.xml><?xml version="1.0" encoding="utf-8"?>
-<p:properties xmlns:p="http://schemas.microsoft.com/office/2006/metadata/properties" xmlns:xsi="http://www.w3.org/2001/XMLSchema-instance" xmlns:pc="http://schemas.microsoft.com/office/infopath/2007/PartnerControls">
-  <documentManagement>
-    <lcf76f155ced4ddcb4097134ff3c332f xmlns="3d161086-4829-409f-9f75-5bde88dcb151">
-      <Terms xmlns="http://schemas.microsoft.com/office/infopath/2007/PartnerControls"/>
-    </lcf76f155ced4ddcb4097134ff3c332f>
-    <TaxCatchAll xmlns="42d8e6db-7b1e-4a51-8fbb-e5e83cc76820" xsi:nil="true"/>
-  </documentManagement>
-</p:properties>
+<?mso-contentType ?>
+<FormTemplates xmlns="http://schemas.microsoft.com/sharepoint/v3/contenttype/forms">
+  <Display>DocumentLibraryForm</Display>
+  <Edit>DocumentLibraryForm</Edit>
+  <New>DocumentLibraryForm</New>
+</FormTemplates>
 </file>
 
 <file path=customXml/item2.xml><?xml version="1.0" encoding="utf-8"?>
@@ -29335,27 +29299,20 @@
 </file>
 
 <file path=customXml/item3.xml><?xml version="1.0" encoding="utf-8"?>
-<?mso-contentType ?>
-<FormTemplates xmlns="http://schemas.microsoft.com/sharepoint/v3/contenttype/forms">
-  <Display>DocumentLibraryForm</Display>
-  <Edit>DocumentLibraryForm</Edit>
-  <New>DocumentLibraryForm</New>
-</FormTemplates>
+<p:properties xmlns:p="http://schemas.microsoft.com/office/2006/metadata/properties" xmlns:xsi="http://www.w3.org/2001/XMLSchema-instance" xmlns:pc="http://schemas.microsoft.com/office/infopath/2007/PartnerControls">
+  <documentManagement>
+    <lcf76f155ced4ddcb4097134ff3c332f xmlns="3d161086-4829-409f-9f75-5bde88dcb151">
+      <Terms xmlns="http://schemas.microsoft.com/office/infopath/2007/PartnerControls"/>
+    </lcf76f155ced4ddcb4097134ff3c332f>
+    <TaxCatchAll xmlns="42d8e6db-7b1e-4a51-8fbb-e5e83cc76820" xsi:nil="true"/>
+  </documentManagement>
+</p:properties>
 </file>
 
 <file path=customXml/itemProps1.xml><?xml version="1.0" encoding="utf-8"?>
-<ds:datastoreItem xmlns:ds="http://schemas.openxmlformats.org/officeDocument/2006/customXml" ds:itemID="{E83DC1BB-B19F-43BC-B800-B090BE7C2154}">
+<ds:datastoreItem xmlns:ds="http://schemas.openxmlformats.org/officeDocument/2006/customXml" ds:itemID="{D7CC76E2-AAA5-4A50-8A40-CB575903C04C}">
   <ds:schemaRefs>
-    <ds:schemaRef ds:uri="http://schemas.microsoft.com/office/infopath/2007/PartnerControls"/>
-    <ds:schemaRef ds:uri="http://purl.org/dc/terms/"/>
-    <ds:schemaRef ds:uri="http://schemas.microsoft.com/office/2006/metadata/properties"/>
-    <ds:schemaRef ds:uri="http://purl.org/dc/elements/1.1/"/>
-    <ds:schemaRef ds:uri="3d161086-4829-409f-9f75-5bde88dcb151"/>
-    <ds:schemaRef ds:uri="http://schemas.openxmlformats.org/package/2006/metadata/core-properties"/>
-    <ds:schemaRef ds:uri="http://schemas.microsoft.com/office/2006/documentManagement/types"/>
-    <ds:schemaRef ds:uri="42d8e6db-7b1e-4a51-8fbb-e5e83cc76820"/>
-    <ds:schemaRef ds:uri="http://www.w3.org/XML/1998/namespace"/>
-    <ds:schemaRef ds:uri="http://purl.org/dc/dcmitype/"/>
+    <ds:schemaRef ds:uri="http://schemas.microsoft.com/sharepoint/v3/contenttype/forms"/>
   </ds:schemaRefs>
 </ds:datastoreItem>
 </file>
@@ -29380,9 +29337,18 @@
 </file>
 
 <file path=customXml/itemProps3.xml><?xml version="1.0" encoding="utf-8"?>
-<ds:datastoreItem xmlns:ds="http://schemas.openxmlformats.org/officeDocument/2006/customXml" ds:itemID="{D7CC76E2-AAA5-4A50-8A40-CB575903C04C}">
+<ds:datastoreItem xmlns:ds="http://schemas.openxmlformats.org/officeDocument/2006/customXml" ds:itemID="{E83DC1BB-B19F-43BC-B800-B090BE7C2154}">
   <ds:schemaRefs>
-    <ds:schemaRef ds:uri="http://schemas.microsoft.com/sharepoint/v3/contenttype/forms"/>
+    <ds:schemaRef ds:uri="http://schemas.microsoft.com/office/2006/metadata/properties"/>
+    <ds:schemaRef ds:uri="http://schemas.microsoft.com/office/2006/documentManagement/types"/>
+    <ds:schemaRef ds:uri="http://www.w3.org/XML/1998/namespace"/>
+    <ds:schemaRef ds:uri="http://purl.org/dc/dcmitype/"/>
+    <ds:schemaRef ds:uri="42d8e6db-7b1e-4a51-8fbb-e5e83cc76820"/>
+    <ds:schemaRef ds:uri="3d161086-4829-409f-9f75-5bde88dcb151"/>
+    <ds:schemaRef ds:uri="http://purl.org/dc/elements/1.1/"/>
+    <ds:schemaRef ds:uri="http://purl.org/dc/terms/"/>
+    <ds:schemaRef ds:uri="http://schemas.microsoft.com/office/infopath/2007/PartnerControls"/>
+    <ds:schemaRef ds:uri="http://schemas.openxmlformats.org/package/2006/metadata/core-properties"/>
   </ds:schemaRefs>
 </ds:datastoreItem>
 </file>
</xml_diff>

<commit_message>
Download_serd_util, V_D_AQUA2081_LINE, V_D_BIOLUMINESCENCE, V_D_BIOMASS, V_D_DEEP_SCATTERING, V_D_DIR_AMBIENT, V_D_DIVE_SITE, V_D_EDDY_SATELLITE, V_D_EDDY, V_D_FRONT_IMAGE, V_D_GLIDER_THREADED, V_D_OMNI_AMBIENT, V_D_SEASOAR_PROFILE,V_D_SEASOAR_TOW, V_D_SV, V_MAP_EDDY_OBSERVATION, V_MAP_EDDY_SATELLITE_OBSERVATION added
</commit_message>
<xml_diff>
--- a/analysis/User_Questions.docx
+++ b/analysis/User_Questions.docx
@@ -25529,15 +25529,7 @@
                 <w:sz w:val="18"/>
                 <w:szCs w:val="18"/>
               </w:rPr>
-              <w:t>MLO_</w:t>
-            </w:r>
-            <w:r>
-              <w:rPr>
-                <w:bCs/>
-                <w:sz w:val="18"/>
-                <w:szCs w:val="18"/>
-              </w:rPr>
-              <w:t>SEABED_CONTACTS</w:t>
+              <w:t>MLO_SEABED_CONTACTS</w:t>
             </w:r>
             <w:r>
               <w:rPr>
@@ -25608,8 +25600,6 @@
               </w:rPr>
               <w:t>2024-05-30</w:t>
             </w:r>
-            <w:bookmarkStart w:id="1" w:name="_GoBack"/>
-            <w:bookmarkEnd w:id="1"/>
           </w:p>
         </w:tc>
         <w:tc>
@@ -25695,6 +25685,49 @@
                 <w:szCs w:val="18"/>
               </w:rPr>
             </w:pPr>
+            <w:r>
+              <w:rPr>
+                <w:bCs/>
+                <w:sz w:val="18"/>
+                <w:szCs w:val="18"/>
+              </w:rPr>
+              <w:t>What would be the csv downloads date format settings?</w:t>
+            </w:r>
+          </w:p>
+          <w:p>
+            <w:pPr>
+              <w:rPr>
+                <w:bCs/>
+                <w:sz w:val="18"/>
+                <w:szCs w:val="18"/>
+              </w:rPr>
+            </w:pPr>
+            <w:r>
+              <w:rPr>
+                <w:bCs/>
+                <w:sz w:val="18"/>
+                <w:szCs w:val="18"/>
+              </w:rPr>
+              <w:t xml:space="preserve">Currently it is ‘dd Mon </w:t>
+            </w:r>
+            <w:proofErr w:type="spellStart"/>
+            <w:r>
+              <w:rPr>
+                <w:bCs/>
+                <w:sz w:val="18"/>
+                <w:szCs w:val="18"/>
+              </w:rPr>
+              <w:t>yyyy</w:t>
+            </w:r>
+            <w:proofErr w:type="spellEnd"/>
+            <w:r>
+              <w:rPr>
+                <w:bCs/>
+                <w:sz w:val="18"/>
+                <w:szCs w:val="18"/>
+              </w:rPr>
+              <w:t>’ (‘24 Jan 2024’)</w:t>
+            </w:r>
           </w:p>
         </w:tc>
         <w:tc>
@@ -25710,6 +25743,13 @@
                 <w:szCs w:val="18"/>
               </w:rPr>
             </w:pPr>
+            <w:r>
+              <w:rPr>
+                <w:sz w:val="18"/>
+                <w:szCs w:val="18"/>
+              </w:rPr>
+              <w:t>n/a</w:t>
+            </w:r>
           </w:p>
         </w:tc>
         <w:tc>
@@ -25725,6 +25765,362 @@
                 <w:szCs w:val="18"/>
               </w:rPr>
             </w:pPr>
+            <w:r>
+              <w:rPr>
+                <w:sz w:val="18"/>
+                <w:szCs w:val="18"/>
+              </w:rPr>
+              <w:t>2024-06-03</w:t>
+            </w:r>
+          </w:p>
+        </w:tc>
+        <w:tc>
+          <w:tcPr>
+            <w:tcW w:w="3580" w:type="dxa"/>
+            <w:shd w:val="clear" w:color="auto" w:fill="auto"/>
+          </w:tcPr>
+          <w:p>
+            <w:pPr>
+              <w:rPr>
+                <w:i/>
+                <w:sz w:val="18"/>
+                <w:szCs w:val="18"/>
+              </w:rPr>
+            </w:pPr>
+          </w:p>
+        </w:tc>
+        <w:tc>
+          <w:tcPr>
+            <w:tcW w:w="1193" w:type="dxa"/>
+            <w:shd w:val="clear" w:color="auto" w:fill="auto"/>
+          </w:tcPr>
+          <w:p>
+            <w:pPr>
+              <w:rPr>
+                <w:sz w:val="18"/>
+                <w:szCs w:val="18"/>
+              </w:rPr>
+            </w:pPr>
+          </w:p>
+        </w:tc>
+        <w:tc>
+          <w:tcPr>
+            <w:tcW w:w="1903" w:type="dxa"/>
+            <w:shd w:val="clear" w:color="auto" w:fill="auto"/>
+          </w:tcPr>
+          <w:p>
+            <w:pPr>
+              <w:rPr>
+                <w:sz w:val="18"/>
+                <w:szCs w:val="18"/>
+              </w:rPr>
+            </w:pPr>
+          </w:p>
+        </w:tc>
+      </w:tr>
+      <w:tr>
+        <w:trPr>
+          <w:cantSplit/>
+          <w:trHeight w:val="300"/>
+        </w:trPr>
+        <w:tc>
+          <w:tcPr>
+            <w:tcW w:w="413" w:type="dxa"/>
+            <w:shd w:val="clear" w:color="auto" w:fill="auto"/>
+          </w:tcPr>
+          <w:p>
+            <w:pPr>
+              <w:rPr>
+                <w:sz w:val="18"/>
+                <w:szCs w:val="18"/>
+              </w:rPr>
+            </w:pPr>
+            <w:r>
+              <w:rPr>
+                <w:sz w:val="18"/>
+                <w:szCs w:val="18"/>
+              </w:rPr>
+              <w:t>82</w:t>
+            </w:r>
+          </w:p>
+        </w:tc>
+        <w:tc>
+          <w:tcPr>
+            <w:tcW w:w="5836" w:type="dxa"/>
+            <w:shd w:val="clear" w:color="auto" w:fill="auto"/>
+          </w:tcPr>
+          <w:p>
+            <w:pPr>
+              <w:rPr>
+                <w:bCs/>
+                <w:sz w:val="18"/>
+                <w:szCs w:val="18"/>
+              </w:rPr>
+            </w:pPr>
+            <w:r>
+              <w:rPr>
+                <w:bCs/>
+                <w:sz w:val="18"/>
+                <w:szCs w:val="18"/>
+              </w:rPr>
+              <w:t>What would be the csv downloads decimal mark format settings?</w:t>
+            </w:r>
+          </w:p>
+          <w:p>
+            <w:pPr>
+              <w:rPr>
+                <w:bCs/>
+                <w:sz w:val="18"/>
+                <w:szCs w:val="18"/>
+              </w:rPr>
+            </w:pPr>
+            <w:r>
+              <w:rPr>
+                <w:bCs/>
+                <w:sz w:val="18"/>
+                <w:szCs w:val="18"/>
+              </w:rPr>
+              <w:t>Currently it is ‘0.9’ (0.23 = ‘.23’)</w:t>
+            </w:r>
+          </w:p>
+        </w:tc>
+        <w:tc>
+          <w:tcPr>
+            <w:tcW w:w="1003" w:type="dxa"/>
+            <w:shd w:val="clear" w:color="auto" w:fill="auto"/>
+          </w:tcPr>
+          <w:p>
+            <w:pPr>
+              <w:jc w:val="center"/>
+              <w:rPr>
+                <w:sz w:val="18"/>
+                <w:szCs w:val="18"/>
+              </w:rPr>
+            </w:pPr>
+            <w:r>
+              <w:rPr>
+                <w:sz w:val="18"/>
+                <w:szCs w:val="18"/>
+              </w:rPr>
+              <w:t>n/a</w:t>
+            </w:r>
+          </w:p>
+        </w:tc>
+        <w:tc>
+          <w:tcPr>
+            <w:tcW w:w="1057" w:type="dxa"/>
+            <w:shd w:val="clear" w:color="auto" w:fill="auto"/>
+          </w:tcPr>
+          <w:p>
+            <w:pPr>
+              <w:jc w:val="center"/>
+              <w:rPr>
+                <w:sz w:val="18"/>
+                <w:szCs w:val="18"/>
+              </w:rPr>
+            </w:pPr>
+            <w:r>
+              <w:rPr>
+                <w:sz w:val="18"/>
+                <w:szCs w:val="18"/>
+              </w:rPr>
+              <w:t>2024-06-03</w:t>
+            </w:r>
+          </w:p>
+        </w:tc>
+        <w:tc>
+          <w:tcPr>
+            <w:tcW w:w="3580" w:type="dxa"/>
+            <w:shd w:val="clear" w:color="auto" w:fill="auto"/>
+          </w:tcPr>
+          <w:p>
+            <w:pPr>
+              <w:rPr>
+                <w:i/>
+                <w:sz w:val="18"/>
+                <w:szCs w:val="18"/>
+              </w:rPr>
+            </w:pPr>
+          </w:p>
+        </w:tc>
+        <w:tc>
+          <w:tcPr>
+            <w:tcW w:w="1193" w:type="dxa"/>
+            <w:shd w:val="clear" w:color="auto" w:fill="auto"/>
+          </w:tcPr>
+          <w:p>
+            <w:pPr>
+              <w:rPr>
+                <w:sz w:val="18"/>
+                <w:szCs w:val="18"/>
+              </w:rPr>
+            </w:pPr>
+          </w:p>
+        </w:tc>
+        <w:tc>
+          <w:tcPr>
+            <w:tcW w:w="1903" w:type="dxa"/>
+            <w:shd w:val="clear" w:color="auto" w:fill="auto"/>
+          </w:tcPr>
+          <w:p>
+            <w:pPr>
+              <w:rPr>
+                <w:sz w:val="18"/>
+                <w:szCs w:val="18"/>
+              </w:rPr>
+            </w:pPr>
+          </w:p>
+        </w:tc>
+      </w:tr>
+      <w:tr>
+        <w:trPr>
+          <w:cantSplit/>
+          <w:trHeight w:val="300"/>
+        </w:trPr>
+        <w:tc>
+          <w:tcPr>
+            <w:tcW w:w="413" w:type="dxa"/>
+            <w:shd w:val="clear" w:color="auto" w:fill="auto"/>
+          </w:tcPr>
+          <w:p>
+            <w:pPr>
+              <w:rPr>
+                <w:sz w:val="18"/>
+                <w:szCs w:val="18"/>
+              </w:rPr>
+            </w:pPr>
+            <w:r>
+              <w:rPr>
+                <w:sz w:val="18"/>
+                <w:szCs w:val="18"/>
+              </w:rPr>
+              <w:t>83</w:t>
+            </w:r>
+          </w:p>
+        </w:tc>
+        <w:tc>
+          <w:tcPr>
+            <w:tcW w:w="5836" w:type="dxa"/>
+            <w:shd w:val="clear" w:color="auto" w:fill="auto"/>
+          </w:tcPr>
+          <w:p>
+            <w:pPr>
+              <w:rPr>
+                <w:bCs/>
+                <w:sz w:val="18"/>
+                <w:szCs w:val="18"/>
+              </w:rPr>
+            </w:pPr>
+            <w:r>
+              <w:rPr>
+                <w:bCs/>
+                <w:sz w:val="18"/>
+                <w:szCs w:val="18"/>
+              </w:rPr>
+              <w:t xml:space="preserve">Eddy, </w:t>
+            </w:r>
+            <w:r>
+              <w:rPr>
+                <w:bCs/>
+                <w:sz w:val="18"/>
+                <w:szCs w:val="18"/>
+              </w:rPr>
+              <w:t>Eddy</w:t>
+            </w:r>
+            <w:r>
+              <w:rPr>
+                <w:bCs/>
+                <w:sz w:val="18"/>
+                <w:szCs w:val="18"/>
+              </w:rPr>
+              <w:t xml:space="preserve"> </w:t>
+            </w:r>
+            <w:bookmarkStart w:id="1" w:name="_GoBack"/>
+            <w:bookmarkEnd w:id="1"/>
+            <w:r>
+              <w:rPr>
+                <w:bCs/>
+                <w:sz w:val="18"/>
+                <w:szCs w:val="18"/>
+              </w:rPr>
+              <w:t>Satellite</w:t>
+            </w:r>
+            <w:r>
+              <w:rPr>
+                <w:bCs/>
+                <w:sz w:val="18"/>
+                <w:szCs w:val="18"/>
+              </w:rPr>
+              <w:t xml:space="preserve"> and Front Image</w:t>
+            </w:r>
+            <w:r>
+              <w:rPr>
+                <w:bCs/>
+                <w:sz w:val="18"/>
+                <w:szCs w:val="18"/>
+              </w:rPr>
+              <w:t xml:space="preserve"> ha</w:t>
+            </w:r>
+            <w:r>
+              <w:rPr>
+                <w:bCs/>
+                <w:sz w:val="18"/>
+                <w:szCs w:val="18"/>
+              </w:rPr>
+              <w:t>ve</w:t>
+            </w:r>
+            <w:r>
+              <w:rPr>
+                <w:bCs/>
+                <w:sz w:val="18"/>
+                <w:szCs w:val="18"/>
+              </w:rPr>
+              <w:t xml:space="preserve"> ‘”’ around every string field, and the download will respect that, which will cause yet another ‘”’ enclosure.</w:t>
+            </w:r>
+          </w:p>
+        </w:tc>
+        <w:tc>
+          <w:tcPr>
+            <w:tcW w:w="1003" w:type="dxa"/>
+            <w:shd w:val="clear" w:color="auto" w:fill="auto"/>
+          </w:tcPr>
+          <w:p>
+            <w:pPr>
+              <w:jc w:val="center"/>
+              <w:rPr>
+                <w:sz w:val="18"/>
+                <w:szCs w:val="18"/>
+              </w:rPr>
+            </w:pPr>
+            <w:r>
+              <w:rPr>
+                <w:sz w:val="18"/>
+                <w:szCs w:val="18"/>
+              </w:rPr>
+              <w:t>n/a</w:t>
+            </w:r>
+          </w:p>
+        </w:tc>
+        <w:tc>
+          <w:tcPr>
+            <w:tcW w:w="1057" w:type="dxa"/>
+            <w:shd w:val="clear" w:color="auto" w:fill="auto"/>
+          </w:tcPr>
+          <w:p>
+            <w:pPr>
+              <w:jc w:val="center"/>
+              <w:rPr>
+                <w:sz w:val="18"/>
+                <w:szCs w:val="18"/>
+              </w:rPr>
+            </w:pPr>
+            <w:r>
+              <w:rPr>
+                <w:sz w:val="18"/>
+                <w:szCs w:val="18"/>
+              </w:rPr>
+              <w:t>2024-06-03</w:t>
+            </w:r>
           </w:p>
         </w:tc>
         <w:tc>
@@ -29067,12 +29463,14 @@
 </file>
 
 <file path=customXml/item1.xml><?xml version="1.0" encoding="utf-8"?>
-<?mso-contentType ?>
-<FormTemplates xmlns="http://schemas.microsoft.com/sharepoint/v3/contenttype/forms">
-  <Display>DocumentLibraryForm</Display>
-  <Edit>DocumentLibraryForm</Edit>
-  <New>DocumentLibraryForm</New>
-</FormTemplates>
+<p:properties xmlns:p="http://schemas.microsoft.com/office/2006/metadata/properties" xmlns:xsi="http://www.w3.org/2001/XMLSchema-instance" xmlns:pc="http://schemas.microsoft.com/office/infopath/2007/PartnerControls">
+  <documentManagement>
+    <lcf76f155ced4ddcb4097134ff3c332f xmlns="3d161086-4829-409f-9f75-5bde88dcb151">
+      <Terms xmlns="http://schemas.microsoft.com/office/infopath/2007/PartnerControls"/>
+    </lcf76f155ced4ddcb4097134ff3c332f>
+    <TaxCatchAll xmlns="42d8e6db-7b1e-4a51-8fbb-e5e83cc76820" xsi:nil="true"/>
+  </documentManagement>
+</p:properties>
 </file>
 
 <file path=customXml/item2.xml><?xml version="1.0" encoding="utf-8"?>
@@ -29299,20 +29697,27 @@
 </file>
 
 <file path=customXml/item3.xml><?xml version="1.0" encoding="utf-8"?>
-<p:properties xmlns:p="http://schemas.microsoft.com/office/2006/metadata/properties" xmlns:xsi="http://www.w3.org/2001/XMLSchema-instance" xmlns:pc="http://schemas.microsoft.com/office/infopath/2007/PartnerControls">
-  <documentManagement>
-    <lcf76f155ced4ddcb4097134ff3c332f xmlns="3d161086-4829-409f-9f75-5bde88dcb151">
-      <Terms xmlns="http://schemas.microsoft.com/office/infopath/2007/PartnerControls"/>
-    </lcf76f155ced4ddcb4097134ff3c332f>
-    <TaxCatchAll xmlns="42d8e6db-7b1e-4a51-8fbb-e5e83cc76820" xsi:nil="true"/>
-  </documentManagement>
-</p:properties>
+<?mso-contentType ?>
+<FormTemplates xmlns="http://schemas.microsoft.com/sharepoint/v3/contenttype/forms">
+  <Display>DocumentLibraryForm</Display>
+  <Edit>DocumentLibraryForm</Edit>
+  <New>DocumentLibraryForm</New>
+</FormTemplates>
 </file>
 
 <file path=customXml/itemProps1.xml><?xml version="1.0" encoding="utf-8"?>
-<ds:datastoreItem xmlns:ds="http://schemas.openxmlformats.org/officeDocument/2006/customXml" ds:itemID="{D7CC76E2-AAA5-4A50-8A40-CB575903C04C}">
+<ds:datastoreItem xmlns:ds="http://schemas.openxmlformats.org/officeDocument/2006/customXml" ds:itemID="{E83DC1BB-B19F-43BC-B800-B090BE7C2154}">
   <ds:schemaRefs>
-    <ds:schemaRef ds:uri="http://schemas.microsoft.com/sharepoint/v3/contenttype/forms"/>
+    <ds:schemaRef ds:uri="http://schemas.microsoft.com/office/2006/documentManagement/types"/>
+    <ds:schemaRef ds:uri="http://schemas.microsoft.com/office/2006/metadata/properties"/>
+    <ds:schemaRef ds:uri="3d161086-4829-409f-9f75-5bde88dcb151"/>
+    <ds:schemaRef ds:uri="42d8e6db-7b1e-4a51-8fbb-e5e83cc76820"/>
+    <ds:schemaRef ds:uri="http://www.w3.org/XML/1998/namespace"/>
+    <ds:schemaRef ds:uri="http://schemas.microsoft.com/office/infopath/2007/PartnerControls"/>
+    <ds:schemaRef ds:uri="http://purl.org/dc/terms/"/>
+    <ds:schemaRef ds:uri="http://schemas.openxmlformats.org/package/2006/metadata/core-properties"/>
+    <ds:schemaRef ds:uri="http://purl.org/dc/dcmitype/"/>
+    <ds:schemaRef ds:uri="http://purl.org/dc/elements/1.1/"/>
   </ds:schemaRefs>
 </ds:datastoreItem>
 </file>
@@ -29337,18 +29742,9 @@
 </file>
 
 <file path=customXml/itemProps3.xml><?xml version="1.0" encoding="utf-8"?>
-<ds:datastoreItem xmlns:ds="http://schemas.openxmlformats.org/officeDocument/2006/customXml" ds:itemID="{E83DC1BB-B19F-43BC-B800-B090BE7C2154}">
+<ds:datastoreItem xmlns:ds="http://schemas.openxmlformats.org/officeDocument/2006/customXml" ds:itemID="{D7CC76E2-AAA5-4A50-8A40-CB575903C04C}">
   <ds:schemaRefs>
-    <ds:schemaRef ds:uri="http://schemas.microsoft.com/office/2006/metadata/properties"/>
-    <ds:schemaRef ds:uri="http://schemas.microsoft.com/office/2006/documentManagement/types"/>
-    <ds:schemaRef ds:uri="http://www.w3.org/XML/1998/namespace"/>
-    <ds:schemaRef ds:uri="http://purl.org/dc/dcmitype/"/>
-    <ds:schemaRef ds:uri="42d8e6db-7b1e-4a51-8fbb-e5e83cc76820"/>
-    <ds:schemaRef ds:uri="3d161086-4829-409f-9f75-5bde88dcb151"/>
-    <ds:schemaRef ds:uri="http://purl.org/dc/elements/1.1/"/>
-    <ds:schemaRef ds:uri="http://purl.org/dc/terms/"/>
-    <ds:schemaRef ds:uri="http://schemas.microsoft.com/office/infopath/2007/PartnerControls"/>
-    <ds:schemaRef ds:uri="http://schemas.openxmlformats.org/package/2006/metadata/core-properties"/>
+    <ds:schemaRef ds:uri="http://schemas.microsoft.com/sharepoint/v3/contenttype/forms"/>
   </ds:schemaRefs>
 </ds:datastoreItem>
 </file>
</xml_diff>

<commit_message>
V_STG_SERD_ROW_MAIN updated fixing size of position reference, from 11 to 12
</commit_message>
<xml_diff>
--- a/analysis/User_Questions.docx
+++ b/analysis/User_Questions.docx
@@ -18833,7 +18833,7 @@
         <w:tc>
           <w:tcPr>
             <w:tcW w:w="413" w:type="dxa"/>
-            <w:shd w:val="clear" w:color="auto" w:fill="FFFFFF" w:themeFill="background1"/>
+            <w:shd w:val="clear" w:color="auto" w:fill="D9D9D9" w:themeFill="background1" w:themeFillShade="D9"/>
           </w:tcPr>
           <w:p>
             <w:pPr>
@@ -18854,7 +18854,7 @@
         <w:tc>
           <w:tcPr>
             <w:tcW w:w="5836" w:type="dxa"/>
-            <w:shd w:val="clear" w:color="auto" w:fill="FFFFFF" w:themeFill="background1"/>
+            <w:shd w:val="clear" w:color="auto" w:fill="D9D9D9" w:themeFill="background1" w:themeFillShade="D9"/>
           </w:tcPr>
           <w:p>
             <w:pPr>
@@ -18992,7 +18992,7 @@
         <w:tc>
           <w:tcPr>
             <w:tcW w:w="1003" w:type="dxa"/>
-            <w:shd w:val="clear" w:color="auto" w:fill="FFFFFF" w:themeFill="background1"/>
+            <w:shd w:val="clear" w:color="auto" w:fill="D9D9D9" w:themeFill="background1" w:themeFillShade="D9"/>
           </w:tcPr>
           <w:p>
             <w:pPr>
@@ -19014,7 +19014,7 @@
         <w:tc>
           <w:tcPr>
             <w:tcW w:w="1057" w:type="dxa"/>
-            <w:shd w:val="clear" w:color="auto" w:fill="FFFFFF" w:themeFill="background1"/>
+            <w:shd w:val="clear" w:color="auto" w:fill="D9D9D9" w:themeFill="background1" w:themeFillShade="D9"/>
           </w:tcPr>
           <w:p>
             <w:pPr>
@@ -19035,7 +19035,7 @@
         <w:tc>
           <w:tcPr>
             <w:tcW w:w="3580" w:type="dxa"/>
-            <w:shd w:val="clear" w:color="auto" w:fill="FFFFFF" w:themeFill="background1"/>
+            <w:shd w:val="clear" w:color="auto" w:fill="D9D9D9" w:themeFill="background1" w:themeFillShade="D9"/>
           </w:tcPr>
           <w:p>
             <w:pPr>
@@ -19089,7 +19089,7 @@
         <w:tc>
           <w:tcPr>
             <w:tcW w:w="1193" w:type="dxa"/>
-            <w:shd w:val="clear" w:color="auto" w:fill="FFFFFF" w:themeFill="background1"/>
+            <w:shd w:val="clear" w:color="auto" w:fill="D9D9D9" w:themeFill="background1" w:themeFillShade="D9"/>
           </w:tcPr>
           <w:p>
             <w:pPr>
@@ -19103,15 +19103,22 @@
         <w:tc>
           <w:tcPr>
             <w:tcW w:w="1903" w:type="dxa"/>
-            <w:shd w:val="clear" w:color="auto" w:fill="FFFFFF" w:themeFill="background1"/>
-          </w:tcPr>
-          <w:p>
-            <w:pPr>
-              <w:rPr>
-                <w:sz w:val="18"/>
-                <w:szCs w:val="18"/>
-              </w:rPr>
-            </w:pPr>
+            <w:shd w:val="clear" w:color="auto" w:fill="D9D9D9" w:themeFill="background1" w:themeFillShade="D9"/>
+          </w:tcPr>
+          <w:p>
+            <w:pPr>
+              <w:rPr>
+                <w:sz w:val="18"/>
+                <w:szCs w:val="18"/>
+              </w:rPr>
+            </w:pPr>
+            <w:r>
+              <w:rPr>
+                <w:sz w:val="18"/>
+                <w:szCs w:val="18"/>
+              </w:rPr>
+              <w:t>Implemented</w:t>
+            </w:r>
           </w:p>
         </w:tc>
       </w:tr>
@@ -23140,16 +23147,57 @@
           <w:p>
             <w:pPr>
               <w:rPr>
-                <w:sz w:val="18"/>
-                <w:szCs w:val="18"/>
-              </w:rPr>
-            </w:pPr>
-            <w:r>
-              <w:rPr>
+                <w:strike/>
+                <w:sz w:val="18"/>
+                <w:szCs w:val="18"/>
+              </w:rPr>
+            </w:pPr>
+            <w:r>
+              <w:rPr>
+                <w:strike/>
                 <w:sz w:val="18"/>
                 <w:szCs w:val="18"/>
               </w:rPr>
               <w:t>Once Steve comes back from holiday, we will freeze the structure until UAT.</w:t>
+            </w:r>
+          </w:p>
+          <w:p>
+            <w:pPr>
+              <w:rPr>
+                <w:sz w:val="18"/>
+                <w:szCs w:val="18"/>
+              </w:rPr>
+            </w:pPr>
+          </w:p>
+          <w:p>
+            <w:pPr>
+              <w:rPr>
+                <w:sz w:val="18"/>
+                <w:szCs w:val="18"/>
+              </w:rPr>
+            </w:pPr>
+            <w:r>
+              <w:rPr>
+                <w:sz w:val="18"/>
+                <w:szCs w:val="18"/>
+              </w:rPr>
+              <w:t xml:space="preserve">Steve is going to send the table creation </w:t>
+            </w:r>
+            <w:proofErr w:type="spellStart"/>
+            <w:r>
+              <w:rPr>
+                <w:sz w:val="18"/>
+                <w:szCs w:val="18"/>
+              </w:rPr>
+              <w:t>ddl</w:t>
+            </w:r>
+            <w:proofErr w:type="spellEnd"/>
+            <w:r>
+              <w:rPr>
+                <w:sz w:val="18"/>
+                <w:szCs w:val="18"/>
+              </w:rPr>
+              <w:t xml:space="preserve"> and an input sample file for the updated structure.</w:t>
             </w:r>
           </w:p>
         </w:tc>
@@ -23360,6 +23408,7 @@
                 <w:sz w:val="18"/>
                 <w:szCs w:val="18"/>
               </w:rPr>
+              <w:lastRenderedPageBreak/>
               <w:t>68</w:t>
             </w:r>
           </w:p>
@@ -23502,7 +23551,6 @@
                 <w:sz w:val="18"/>
                 <w:szCs w:val="18"/>
               </w:rPr>
-              <w:lastRenderedPageBreak/>
               <w:t>69</w:t>
             </w:r>
           </w:p>
@@ -23601,6 +23649,51 @@
                 <w:szCs w:val="18"/>
               </w:rPr>
             </w:pPr>
+            <w:r>
+              <w:rPr>
+                <w:sz w:val="18"/>
+                <w:szCs w:val="18"/>
+              </w:rPr>
+              <w:t>1 = Observation</w:t>
+            </w:r>
+          </w:p>
+          <w:p>
+            <w:pPr>
+              <w:rPr>
+                <w:sz w:val="18"/>
+                <w:szCs w:val="18"/>
+              </w:rPr>
+            </w:pPr>
+            <w:r>
+              <w:rPr>
+                <w:sz w:val="18"/>
+                <w:szCs w:val="18"/>
+              </w:rPr>
+              <w:t>8 = Track</w:t>
+            </w:r>
+          </w:p>
+          <w:p>
+            <w:pPr>
+              <w:rPr>
+                <w:sz w:val="18"/>
+                <w:szCs w:val="18"/>
+              </w:rPr>
+            </w:pPr>
+          </w:p>
+          <w:p>
+            <w:pPr>
+              <w:rPr>
+                <w:sz w:val="18"/>
+                <w:szCs w:val="18"/>
+              </w:rPr>
+            </w:pPr>
+            <w:r>
+              <w:rPr>
+                <w:sz w:val="18"/>
+                <w:szCs w:val="18"/>
+              </w:rPr>
+              <w:t>The tracks should be entered first, then chosen when entering the observations.</w:t>
+            </w:r>
           </w:p>
         </w:tc>
         <w:tc>
@@ -23695,6 +23788,14 @@
               </w:rPr>
               <w:t xml:space="preserve"> as data type, but that type is not in job lookups</w:t>
             </w:r>
+            <w:r>
+              <w:rPr>
+                <w:bCs/>
+                <w:sz w:val="18"/>
+                <w:szCs w:val="18"/>
+              </w:rPr>
+              <w:t>.</w:t>
+            </w:r>
           </w:p>
         </w:tc>
         <w:tc>
@@ -23752,6 +23853,13 @@
                 <w:szCs w:val="18"/>
               </w:rPr>
             </w:pPr>
+            <w:r>
+              <w:rPr>
+                <w:sz w:val="18"/>
+                <w:szCs w:val="18"/>
+              </w:rPr>
+              <w:t xml:space="preserve">Steve will take a look at MEDS_PROCESSING_JOB, to see if there are more than one type of DATA_TYPE content. </w:t>
+            </w:r>
           </w:p>
         </w:tc>
         <w:tc>
@@ -24363,9 +24471,20 @@
                 <w:szCs w:val="18"/>
               </w:rPr>
             </w:pPr>
-            <w:r>
+          </w:p>
+          <w:p>
+            <w:pPr>
               <w:rPr>
                 <w:bCs/>
+                <w:strike/>
+                <w:sz w:val="18"/>
+                <w:szCs w:val="18"/>
+              </w:rPr>
+            </w:pPr>
+            <w:r>
+              <w:rPr>
+                <w:bCs/>
+                <w:strike/>
                 <w:sz w:val="18"/>
                 <w:szCs w:val="18"/>
               </w:rPr>
@@ -24455,6 +24574,36 @@
                 <w:szCs w:val="18"/>
               </w:rPr>
             </w:pPr>
+            <w:r>
+              <w:rPr>
+                <w:sz w:val="18"/>
+                <w:szCs w:val="18"/>
+              </w:rPr>
+              <w:t xml:space="preserve">There are some jobs with MEIC no. and others without. </w:t>
+            </w:r>
+          </w:p>
+          <w:p>
+            <w:pPr>
+              <w:rPr>
+                <w:sz w:val="18"/>
+                <w:szCs w:val="18"/>
+              </w:rPr>
+            </w:pPr>
+          </w:p>
+          <w:p>
+            <w:pPr>
+              <w:rPr>
+                <w:sz w:val="18"/>
+                <w:szCs w:val="18"/>
+              </w:rPr>
+            </w:pPr>
+            <w:r>
+              <w:rPr>
+                <w:sz w:val="18"/>
+                <w:szCs w:val="18"/>
+              </w:rPr>
+              <w:t>Daniel to ensure they will all be found by the mapping.</w:t>
+            </w:r>
           </w:p>
         </w:tc>
         <w:tc>
@@ -24659,6 +24808,13 @@
                 <w:szCs w:val="18"/>
               </w:rPr>
             </w:pPr>
+            <w:r>
+              <w:rPr>
+                <w:sz w:val="18"/>
+                <w:szCs w:val="18"/>
+              </w:rPr>
+              <w:t>Steve will take a look at MEDS_PROCESSING_JOB, to see if there are more than one type of DATA_TYPE content.</w:t>
+            </w:r>
           </w:p>
         </w:tc>
         <w:tc>
@@ -24707,13 +24863,6 @@
                 <w:szCs w:val="18"/>
               </w:rPr>
             </w:pPr>
-            <w:r>
-              <w:rPr>
-                <w:sz w:val="18"/>
-                <w:szCs w:val="18"/>
-              </w:rPr>
-              <w:t>75</w:t>
-            </w:r>
           </w:p>
         </w:tc>
         <w:tc>
@@ -24729,56 +24878,6 @@
                 <w:szCs w:val="18"/>
               </w:rPr>
             </w:pPr>
-            <w:r>
-              <w:rPr>
-                <w:bCs/>
-                <w:sz w:val="18"/>
-                <w:szCs w:val="18"/>
-              </w:rPr>
-              <w:t>The sample data sent for SERD, all jobs, has ‘</w:t>
-            </w:r>
-            <w:r>
-              <w:rPr>
-                <w:bCs/>
-                <w:sz w:val="18"/>
-                <w:szCs w:val="18"/>
-              </w:rPr>
-              <w:t>Observed Physical Data</w:t>
-            </w:r>
-            <w:r>
-              <w:rPr>
-                <w:bCs/>
-                <w:sz w:val="18"/>
-                <w:szCs w:val="18"/>
-              </w:rPr>
-              <w:t>’ as data type, which is not in JOB_LOOKUPS.</w:t>
-            </w:r>
-          </w:p>
-          <w:p>
-            <w:pPr>
-              <w:rPr>
-                <w:bCs/>
-                <w:sz w:val="18"/>
-                <w:szCs w:val="18"/>
-              </w:rPr>
-            </w:pPr>
-          </w:p>
-          <w:p>
-            <w:pPr>
-              <w:rPr>
-                <w:bCs/>
-                <w:sz w:val="18"/>
-                <w:szCs w:val="18"/>
-              </w:rPr>
-            </w:pPr>
-            <w:r>
-              <w:rPr>
-                <w:bCs/>
-                <w:sz w:val="18"/>
-                <w:szCs w:val="18"/>
-              </w:rPr>
-              <w:t>We recommend update the existing records accordingly.</w:t>
-            </w:r>
           </w:p>
         </w:tc>
         <w:tc>
@@ -24794,13 +24893,6 @@
                 <w:szCs w:val="18"/>
               </w:rPr>
             </w:pPr>
-            <w:r>
-              <w:rPr>
-                <w:sz w:val="18"/>
-                <w:szCs w:val="18"/>
-              </w:rPr>
-              <w:t>n/a</w:t>
-            </w:r>
           </w:p>
         </w:tc>
         <w:tc>
@@ -24816,13 +24908,6 @@
                 <w:szCs w:val="18"/>
               </w:rPr>
             </w:pPr>
-            <w:r>
-              <w:rPr>
-                <w:sz w:val="18"/>
-                <w:szCs w:val="18"/>
-              </w:rPr>
-              <w:t>2024-05-28</w:t>
-            </w:r>
           </w:p>
         </w:tc>
         <w:tc>
@@ -24986,11 +25071,17 @@
           <w:p>
             <w:pPr>
               <w:rPr>
-                <w:i/>
-                <w:sz w:val="18"/>
-                <w:szCs w:val="18"/>
-              </w:rPr>
-            </w:pPr>
+                <w:sz w:val="18"/>
+                <w:szCs w:val="18"/>
+              </w:rPr>
+            </w:pPr>
+            <w:r>
+              <w:rPr>
+                <w:sz w:val="18"/>
+                <w:szCs w:val="18"/>
+              </w:rPr>
+              <w:t xml:space="preserve">Just a point. </w:t>
+            </w:r>
           </w:p>
         </w:tc>
         <w:tc>
@@ -25044,6 +25135,7 @@
                 <w:sz w:val="18"/>
                 <w:szCs w:val="18"/>
               </w:rPr>
+              <w:lastRenderedPageBreak/>
               <w:t>77</w:t>
             </w:r>
           </w:p>
@@ -25123,11 +25215,32 @@
           <w:p>
             <w:pPr>
               <w:rPr>
-                <w:i/>
-                <w:sz w:val="18"/>
-                <w:szCs w:val="18"/>
-              </w:rPr>
-            </w:pPr>
+                <w:sz w:val="18"/>
+                <w:szCs w:val="18"/>
+              </w:rPr>
+            </w:pPr>
+            <w:r>
+              <w:rPr>
+                <w:sz w:val="18"/>
+                <w:szCs w:val="18"/>
+              </w:rPr>
+              <w:t>Dive Site is imported data, so it could be an issue form the original database (it was a commercial date site).</w:t>
+            </w:r>
+          </w:p>
+          <w:p>
+            <w:pPr>
+              <w:rPr>
+                <w:sz w:val="18"/>
+                <w:szCs w:val="18"/>
+              </w:rPr>
+            </w:pPr>
+            <w:r>
+              <w:rPr>
+                <w:sz w:val="18"/>
+                <w:szCs w:val="18"/>
+              </w:rPr>
+              <w:t>Not imported anymore</w:t>
+            </w:r>
           </w:p>
         </w:tc>
         <w:tc>
@@ -25260,11 +25373,63 @@
           <w:p>
             <w:pPr>
               <w:rPr>
-                <w:i/>
-                <w:sz w:val="18"/>
-                <w:szCs w:val="18"/>
-              </w:rPr>
-            </w:pPr>
+                <w:sz w:val="18"/>
+                <w:szCs w:val="18"/>
+              </w:rPr>
+            </w:pPr>
+            <w:r>
+              <w:rPr>
+                <w:sz w:val="18"/>
+                <w:szCs w:val="18"/>
+              </w:rPr>
+              <w:t>Daniel and John will think of way of not having date as mandatory, if the layer does not have dates.</w:t>
+            </w:r>
+          </w:p>
+          <w:p>
+            <w:pPr>
+              <w:rPr>
+                <w:sz w:val="18"/>
+                <w:szCs w:val="18"/>
+              </w:rPr>
+            </w:pPr>
+          </w:p>
+          <w:p>
+            <w:pPr>
+              <w:rPr>
+                <w:sz w:val="18"/>
+                <w:szCs w:val="18"/>
+              </w:rPr>
+            </w:pPr>
+            <w:r>
+              <w:rPr>
+                <w:sz w:val="18"/>
+                <w:szCs w:val="18"/>
+              </w:rPr>
+              <w:t>Steve don’t think data will be updated with any date, and there is no more incoming dates or exports for dive site.</w:t>
+            </w:r>
+          </w:p>
+          <w:p>
+            <w:pPr>
+              <w:rPr>
+                <w:sz w:val="18"/>
+                <w:szCs w:val="18"/>
+              </w:rPr>
+            </w:pPr>
+          </w:p>
+          <w:p>
+            <w:pPr>
+              <w:rPr>
+                <w:sz w:val="18"/>
+                <w:szCs w:val="18"/>
+              </w:rPr>
+            </w:pPr>
+            <w:r>
+              <w:rPr>
+                <w:sz w:val="18"/>
+                <w:szCs w:val="18"/>
+              </w:rPr>
+              <w:t>Current data needs to be seen rarely.</w:t>
+            </w:r>
           </w:p>
         </w:tc>
         <w:tc>
@@ -25318,7 +25483,6 @@
                 <w:sz w:val="18"/>
                 <w:szCs w:val="18"/>
               </w:rPr>
-              <w:lastRenderedPageBreak/>
               <w:t>79</w:t>
             </w:r>
           </w:p>
@@ -25398,11 +25562,47 @@
           <w:p>
             <w:pPr>
               <w:rPr>
-                <w:i/>
-                <w:sz w:val="18"/>
-                <w:szCs w:val="18"/>
-              </w:rPr>
-            </w:pPr>
+                <w:sz w:val="18"/>
+                <w:szCs w:val="18"/>
+              </w:rPr>
+            </w:pPr>
+            <w:r>
+              <w:rPr>
+                <w:sz w:val="18"/>
+                <w:szCs w:val="18"/>
+              </w:rPr>
+              <w:t>Daniel and John will think of way of not having date as mandatory, if the layer does not have dates.</w:t>
+            </w:r>
+          </w:p>
+          <w:p>
+            <w:pPr>
+              <w:rPr>
+                <w:sz w:val="18"/>
+                <w:szCs w:val="18"/>
+              </w:rPr>
+            </w:pPr>
+          </w:p>
+          <w:p>
+            <w:pPr>
+              <w:rPr>
+                <w:sz w:val="18"/>
+                <w:szCs w:val="18"/>
+              </w:rPr>
+            </w:pPr>
+            <w:r>
+              <w:rPr>
+                <w:sz w:val="18"/>
+                <w:szCs w:val="18"/>
+              </w:rPr>
+              <w:t xml:space="preserve">Current data needs </w:t>
+            </w:r>
+            <w:r>
+              <w:rPr>
+                <w:sz w:val="18"/>
+                <w:szCs w:val="18"/>
+              </w:rPr>
+              <w:t>export and visualisation.</w:t>
+            </w:r>
           </w:p>
         </w:tc>
         <w:tc>
@@ -25451,13 +25651,6 @@
                 <w:szCs w:val="18"/>
               </w:rPr>
             </w:pPr>
-            <w:r>
-              <w:rPr>
-                <w:sz w:val="18"/>
-                <w:szCs w:val="18"/>
-              </w:rPr>
-              <w:t>80</w:t>
-            </w:r>
           </w:p>
         </w:tc>
         <w:tc>
@@ -25473,89 +25666,6 @@
                 <w:szCs w:val="18"/>
               </w:rPr>
             </w:pPr>
-            <w:r>
-              <w:rPr>
-                <w:bCs/>
-                <w:sz w:val="18"/>
-                <w:szCs w:val="18"/>
-              </w:rPr>
-              <w:t xml:space="preserve">Job lookups has Seabed contact usage as </w:t>
-            </w:r>
-            <w:r>
-              <w:rPr>
-                <w:bCs/>
-                <w:sz w:val="18"/>
-                <w:szCs w:val="18"/>
-              </w:rPr>
-              <w:t>‘</w:t>
-            </w:r>
-            <w:proofErr w:type="spellStart"/>
-            <w:r>
-              <w:rPr>
-                <w:bCs/>
-                <w:sz w:val="18"/>
-                <w:szCs w:val="18"/>
-              </w:rPr>
-              <w:t>MLO_Seabed_Contacts</w:t>
-            </w:r>
-            <w:proofErr w:type="spellEnd"/>
-            <w:r>
-              <w:rPr>
-                <w:bCs/>
-                <w:sz w:val="18"/>
-                <w:szCs w:val="18"/>
-              </w:rPr>
-              <w:t xml:space="preserve">’ but the sample data sent for job </w:t>
-            </w:r>
-            <w:r>
-              <w:rPr>
-                <w:bCs/>
-                <w:sz w:val="18"/>
-                <w:szCs w:val="18"/>
-              </w:rPr>
-              <w:t>101339</w:t>
-            </w:r>
-            <w:r>
-              <w:rPr>
-                <w:bCs/>
-                <w:sz w:val="18"/>
-                <w:szCs w:val="18"/>
-              </w:rPr>
-              <w:t xml:space="preserve"> has ‘</w:t>
-            </w:r>
-            <w:r>
-              <w:rPr>
-                <w:bCs/>
-                <w:sz w:val="18"/>
-                <w:szCs w:val="18"/>
-              </w:rPr>
-              <w:t>MLO_SEABED_CONTACTS</w:t>
-            </w:r>
-            <w:r>
-              <w:rPr>
-                <w:bCs/>
-                <w:sz w:val="18"/>
-                <w:szCs w:val="18"/>
-              </w:rPr>
-              <w:t>’ as data type.</w:t>
-            </w:r>
-          </w:p>
-          <w:p>
-            <w:pPr>
-              <w:rPr>
-                <w:bCs/>
-                <w:sz w:val="18"/>
-                <w:szCs w:val="18"/>
-              </w:rPr>
-            </w:pPr>
-            <w:r>
-              <w:rPr>
-                <w:bCs/>
-                <w:sz w:val="18"/>
-                <w:szCs w:val="18"/>
-              </w:rPr>
-              <w:t>I updated the sample job so it can be found.</w:t>
-            </w:r>
           </w:p>
         </w:tc>
         <w:tc>
@@ -25571,13 +25681,6 @@
                 <w:szCs w:val="18"/>
               </w:rPr>
             </w:pPr>
-            <w:r>
-              <w:rPr>
-                <w:sz w:val="18"/>
-                <w:szCs w:val="18"/>
-              </w:rPr>
-              <w:t>n/a</w:t>
-            </w:r>
           </w:p>
         </w:tc>
         <w:tc>
@@ -25593,13 +25696,6 @@
                 <w:szCs w:val="18"/>
               </w:rPr>
             </w:pPr>
-            <w:r>
-              <w:rPr>
-                <w:sz w:val="18"/>
-                <w:szCs w:val="18"/>
-              </w:rPr>
-              <w:t>2024-05-30</w:t>
-            </w:r>
           </w:p>
         </w:tc>
         <w:tc>
@@ -25782,11 +25878,17 @@
           <w:p>
             <w:pPr>
               <w:rPr>
-                <w:i/>
-                <w:sz w:val="18"/>
-                <w:szCs w:val="18"/>
-              </w:rPr>
-            </w:pPr>
+                <w:sz w:val="18"/>
+                <w:szCs w:val="18"/>
+              </w:rPr>
+            </w:pPr>
+            <w:r>
+              <w:rPr>
+                <w:sz w:val="18"/>
+                <w:szCs w:val="18"/>
+              </w:rPr>
+              <w:t>DD/MM/YYYY</w:t>
+            </w:r>
           </w:p>
         </w:tc>
         <w:tc>
@@ -25936,11 +26038,17 @@
           <w:p>
             <w:pPr>
               <w:rPr>
-                <w:i/>
-                <w:sz w:val="18"/>
-                <w:szCs w:val="18"/>
-              </w:rPr>
-            </w:pPr>
+                <w:sz w:val="18"/>
+                <w:szCs w:val="18"/>
+              </w:rPr>
+            </w:pPr>
+            <w:r>
+              <w:rPr>
+                <w:sz w:val="18"/>
+                <w:szCs w:val="18"/>
+              </w:rPr>
+              <w:t>Should have leading zero.</w:t>
+            </w:r>
           </w:p>
         </w:tc>
         <w:tc>
@@ -26035,107 +26143,120 @@
               </w:rPr>
               <w:t xml:space="preserve"> </w:t>
             </w:r>
+            <w:r>
+              <w:rPr>
+                <w:bCs/>
+                <w:sz w:val="18"/>
+                <w:szCs w:val="18"/>
+              </w:rPr>
+              <w:t>Satellite</w:t>
+            </w:r>
+            <w:r>
+              <w:rPr>
+                <w:bCs/>
+                <w:sz w:val="18"/>
+                <w:szCs w:val="18"/>
+              </w:rPr>
+              <w:t xml:space="preserve"> and Front Image</w:t>
+            </w:r>
+            <w:r>
+              <w:rPr>
+                <w:bCs/>
+                <w:sz w:val="18"/>
+                <w:szCs w:val="18"/>
+              </w:rPr>
+              <w:t xml:space="preserve"> ha</w:t>
+            </w:r>
+            <w:r>
+              <w:rPr>
+                <w:bCs/>
+                <w:sz w:val="18"/>
+                <w:szCs w:val="18"/>
+              </w:rPr>
+              <w:t>ve</w:t>
+            </w:r>
+            <w:r>
+              <w:rPr>
+                <w:bCs/>
+                <w:sz w:val="18"/>
+                <w:szCs w:val="18"/>
+              </w:rPr>
+              <w:t xml:space="preserve"> ‘”’ around every string field, and the download will respect that, which will cause yet another ‘”’ enclosure.</w:t>
+            </w:r>
+          </w:p>
+        </w:tc>
+        <w:tc>
+          <w:tcPr>
+            <w:tcW w:w="1003" w:type="dxa"/>
+            <w:shd w:val="clear" w:color="auto" w:fill="auto"/>
+          </w:tcPr>
+          <w:p>
+            <w:pPr>
+              <w:jc w:val="center"/>
+              <w:rPr>
+                <w:sz w:val="18"/>
+                <w:szCs w:val="18"/>
+              </w:rPr>
+            </w:pPr>
+            <w:r>
+              <w:rPr>
+                <w:sz w:val="18"/>
+                <w:szCs w:val="18"/>
+              </w:rPr>
+              <w:t>n/a</w:t>
+            </w:r>
+          </w:p>
+        </w:tc>
+        <w:tc>
+          <w:tcPr>
+            <w:tcW w:w="1057" w:type="dxa"/>
+            <w:shd w:val="clear" w:color="auto" w:fill="auto"/>
+          </w:tcPr>
+          <w:p>
+            <w:pPr>
+              <w:jc w:val="center"/>
+              <w:rPr>
+                <w:sz w:val="18"/>
+                <w:szCs w:val="18"/>
+              </w:rPr>
+            </w:pPr>
+            <w:r>
+              <w:rPr>
+                <w:sz w:val="18"/>
+                <w:szCs w:val="18"/>
+              </w:rPr>
+              <w:t>2024-06-03</w:t>
+            </w:r>
+          </w:p>
+        </w:tc>
+        <w:tc>
+          <w:tcPr>
+            <w:tcW w:w="3580" w:type="dxa"/>
+            <w:shd w:val="clear" w:color="auto" w:fill="auto"/>
+          </w:tcPr>
+          <w:p>
+            <w:pPr>
+              <w:rPr>
+                <w:sz w:val="18"/>
+                <w:szCs w:val="18"/>
+              </w:rPr>
+            </w:pPr>
+            <w:r>
+              <w:rPr>
+                <w:sz w:val="18"/>
+                <w:szCs w:val="18"/>
+              </w:rPr>
+              <w:t>The application should export the data as it is in the data base, which will bring</w:t>
+            </w:r>
             <w:bookmarkStart w:id="1" w:name="_GoBack"/>
             <w:bookmarkEnd w:id="1"/>
             <w:r>
               <w:rPr>
-                <w:bCs/>
-                <w:sz w:val="18"/>
-                <w:szCs w:val="18"/>
-              </w:rPr>
-              <w:t>Satellite</w:t>
-            </w:r>
-            <w:r>
-              <w:rPr>
-                <w:bCs/>
-                <w:sz w:val="18"/>
-                <w:szCs w:val="18"/>
-              </w:rPr>
-              <w:t xml:space="preserve"> and Front Image</w:t>
-            </w:r>
-            <w:r>
-              <w:rPr>
-                <w:bCs/>
-                <w:sz w:val="18"/>
-                <w:szCs w:val="18"/>
-              </w:rPr>
-              <w:t xml:space="preserve"> ha</w:t>
-            </w:r>
-            <w:r>
-              <w:rPr>
-                <w:bCs/>
-                <w:sz w:val="18"/>
-                <w:szCs w:val="18"/>
-              </w:rPr>
-              <w:t>ve</w:t>
-            </w:r>
-            <w:r>
-              <w:rPr>
-                <w:bCs/>
-                <w:sz w:val="18"/>
-                <w:szCs w:val="18"/>
-              </w:rPr>
-              <w:t xml:space="preserve"> ‘”’ around every string field, and the download will respect that, which will cause yet another ‘”’ enclosure.</w:t>
-            </w:r>
-          </w:p>
-        </w:tc>
-        <w:tc>
-          <w:tcPr>
-            <w:tcW w:w="1003" w:type="dxa"/>
-            <w:shd w:val="clear" w:color="auto" w:fill="auto"/>
-          </w:tcPr>
-          <w:p>
-            <w:pPr>
-              <w:jc w:val="center"/>
-              <w:rPr>
-                <w:sz w:val="18"/>
-                <w:szCs w:val="18"/>
-              </w:rPr>
-            </w:pPr>
-            <w:r>
-              <w:rPr>
-                <w:sz w:val="18"/>
-                <w:szCs w:val="18"/>
-              </w:rPr>
-              <w:t>n/a</w:t>
-            </w:r>
-          </w:p>
-        </w:tc>
-        <w:tc>
-          <w:tcPr>
-            <w:tcW w:w="1057" w:type="dxa"/>
-            <w:shd w:val="clear" w:color="auto" w:fill="auto"/>
-          </w:tcPr>
-          <w:p>
-            <w:pPr>
-              <w:jc w:val="center"/>
-              <w:rPr>
-                <w:sz w:val="18"/>
-                <w:szCs w:val="18"/>
-              </w:rPr>
-            </w:pPr>
-            <w:r>
-              <w:rPr>
-                <w:sz w:val="18"/>
-                <w:szCs w:val="18"/>
-              </w:rPr>
-              <w:t>2024-06-03</w:t>
-            </w:r>
-          </w:p>
-        </w:tc>
-        <w:tc>
-          <w:tcPr>
-            <w:tcW w:w="3580" w:type="dxa"/>
-            <w:shd w:val="clear" w:color="auto" w:fill="auto"/>
-          </w:tcPr>
-          <w:p>
-            <w:pPr>
-              <w:rPr>
-                <w:i/>
-                <w:sz w:val="18"/>
-                <w:szCs w:val="18"/>
-              </w:rPr>
-            </w:pPr>
+                <w:sz w:val="18"/>
+                <w:szCs w:val="18"/>
+              </w:rPr>
+              <w:t xml:space="preserve"> the double-quotes, and should not add more quotes to it.</w:t>
+            </w:r>
           </w:p>
         </w:tc>
         <w:tc>
@@ -29463,17 +29584,6 @@
 </file>
 
 <file path=customXml/item1.xml><?xml version="1.0" encoding="utf-8"?>
-<p:properties xmlns:p="http://schemas.microsoft.com/office/2006/metadata/properties" xmlns:xsi="http://www.w3.org/2001/XMLSchema-instance" xmlns:pc="http://schemas.microsoft.com/office/infopath/2007/PartnerControls">
-  <documentManagement>
-    <lcf76f155ced4ddcb4097134ff3c332f xmlns="3d161086-4829-409f-9f75-5bde88dcb151">
-      <Terms xmlns="http://schemas.microsoft.com/office/infopath/2007/PartnerControls"/>
-    </lcf76f155ced4ddcb4097134ff3c332f>
-    <TaxCatchAll xmlns="42d8e6db-7b1e-4a51-8fbb-e5e83cc76820" xsi:nil="true"/>
-  </documentManagement>
-</p:properties>
-</file>
-
-<file path=customXml/item2.xml><?xml version="1.0" encoding="utf-8"?>
 <ct:contentTypeSchema xmlns:ct="http://schemas.microsoft.com/office/2006/metadata/contentType" xmlns:ma="http://schemas.microsoft.com/office/2006/metadata/properties/metaAttributes" ct:_="" ma:_="" ma:contentTypeName="Document" ma:contentTypeID="0x010100CEAE28352B96D64C95AA0D5E2FA62FAD" ma:contentTypeVersion="13" ma:contentTypeDescription="Create a new document." ma:contentTypeScope="" ma:versionID="ed183881d36ac1b5d7d67982eda510d1">
   <xsd:schema xmlns:xsd="http://www.w3.org/2001/XMLSchema" xmlns:xs="http://www.w3.org/2001/XMLSchema" xmlns:p="http://schemas.microsoft.com/office/2006/metadata/properties" xmlns:ns2="3d161086-4829-409f-9f75-5bde88dcb151" xmlns:ns3="42d8e6db-7b1e-4a51-8fbb-e5e83cc76820" targetNamespace="http://schemas.microsoft.com/office/2006/metadata/properties" ma:root="true" ma:fieldsID="685f4fda20cf913d28bf77c13cd653dd" ns2:_="" ns3:_="">
     <xsd:import namespace="3d161086-4829-409f-9f75-5bde88dcb151"/>
@@ -29696,7 +29806,7 @@
 </ct:contentTypeSchema>
 </file>
 
-<file path=customXml/item3.xml><?xml version="1.0" encoding="utf-8"?>
+<file path=customXml/item2.xml><?xml version="1.0" encoding="utf-8"?>
 <?mso-contentType ?>
 <FormTemplates xmlns="http://schemas.microsoft.com/sharepoint/v3/contenttype/forms">
   <Display>DocumentLibraryForm</Display>
@@ -29705,24 +29815,18 @@
 </FormTemplates>
 </file>
 
-<file path=customXml/itemProps1.xml><?xml version="1.0" encoding="utf-8"?>
-<ds:datastoreItem xmlns:ds="http://schemas.openxmlformats.org/officeDocument/2006/customXml" ds:itemID="{E83DC1BB-B19F-43BC-B800-B090BE7C2154}">
-  <ds:schemaRefs>
-    <ds:schemaRef ds:uri="http://schemas.microsoft.com/office/2006/documentManagement/types"/>
-    <ds:schemaRef ds:uri="http://schemas.microsoft.com/office/2006/metadata/properties"/>
-    <ds:schemaRef ds:uri="3d161086-4829-409f-9f75-5bde88dcb151"/>
-    <ds:schemaRef ds:uri="42d8e6db-7b1e-4a51-8fbb-e5e83cc76820"/>
-    <ds:schemaRef ds:uri="http://www.w3.org/XML/1998/namespace"/>
-    <ds:schemaRef ds:uri="http://schemas.microsoft.com/office/infopath/2007/PartnerControls"/>
-    <ds:schemaRef ds:uri="http://purl.org/dc/terms/"/>
-    <ds:schemaRef ds:uri="http://schemas.openxmlformats.org/package/2006/metadata/core-properties"/>
-    <ds:schemaRef ds:uri="http://purl.org/dc/dcmitype/"/>
-    <ds:schemaRef ds:uri="http://purl.org/dc/elements/1.1/"/>
-  </ds:schemaRefs>
-</ds:datastoreItem>
+<file path=customXml/item3.xml><?xml version="1.0" encoding="utf-8"?>
+<p:properties xmlns:p="http://schemas.microsoft.com/office/2006/metadata/properties" xmlns:xsi="http://www.w3.org/2001/XMLSchema-instance" xmlns:pc="http://schemas.microsoft.com/office/infopath/2007/PartnerControls">
+  <documentManagement>
+    <lcf76f155ced4ddcb4097134ff3c332f xmlns="3d161086-4829-409f-9f75-5bde88dcb151">
+      <Terms xmlns="http://schemas.microsoft.com/office/infopath/2007/PartnerControls"/>
+    </lcf76f155ced4ddcb4097134ff3c332f>
+    <TaxCatchAll xmlns="42d8e6db-7b1e-4a51-8fbb-e5e83cc76820" xsi:nil="true"/>
+  </documentManagement>
+</p:properties>
 </file>
 
-<file path=customXml/itemProps2.xml><?xml version="1.0" encoding="utf-8"?>
+<file path=customXml/itemProps1.xml><?xml version="1.0" encoding="utf-8"?>
 <ds:datastoreItem xmlns:ds="http://schemas.openxmlformats.org/officeDocument/2006/customXml" ds:itemID="{CF6166F5-315F-478E-B315-0735284DBAB2}">
   <ds:schemaRefs>
     <ds:schemaRef ds:uri="http://schemas.microsoft.com/office/2006/metadata/contentType"/>
@@ -29741,10 +29845,27 @@
 </ds:datastoreItem>
 </file>
 
-<file path=customXml/itemProps3.xml><?xml version="1.0" encoding="utf-8"?>
+<file path=customXml/itemProps2.xml><?xml version="1.0" encoding="utf-8"?>
 <ds:datastoreItem xmlns:ds="http://schemas.openxmlformats.org/officeDocument/2006/customXml" ds:itemID="{D7CC76E2-AAA5-4A50-8A40-CB575903C04C}">
   <ds:schemaRefs>
     <ds:schemaRef ds:uri="http://schemas.microsoft.com/sharepoint/v3/contenttype/forms"/>
   </ds:schemaRefs>
 </ds:datastoreItem>
+</file>
+
+<file path=customXml/itemProps3.xml><?xml version="1.0" encoding="utf-8"?>
+<ds:datastoreItem xmlns:ds="http://schemas.openxmlformats.org/officeDocument/2006/customXml" ds:itemID="{E83DC1BB-B19F-43BC-B800-B090BE7C2154}">
+  <ds:schemaRefs>
+    <ds:schemaRef ds:uri="http://schemas.microsoft.com/office/2006/documentManagement/types"/>
+    <ds:schemaRef ds:uri="42d8e6db-7b1e-4a51-8fbb-e5e83cc76820"/>
+    <ds:schemaRef ds:uri="http://schemas.microsoft.com/office/infopath/2007/PartnerControls"/>
+    <ds:schemaRef ds:uri="http://purl.org/dc/dcmitype/"/>
+    <ds:schemaRef ds:uri="http://purl.org/dc/elements/1.1/"/>
+    <ds:schemaRef ds:uri="http://schemas.openxmlformats.org/package/2006/metadata/core-properties"/>
+    <ds:schemaRef ds:uri="http://purl.org/dc/terms/"/>
+    <ds:schemaRef ds:uri="http://www.w3.org/XML/1998/namespace"/>
+    <ds:schemaRef ds:uri="http://schemas.microsoft.com/office/2006/metadata/properties"/>
+    <ds:schemaRef ds:uri="3d161086-4829-409f-9f75-5bde88dcb151"/>
+  </ds:schemaRefs>
+</ds:datastoreItem>
 </file>
</xml_diff>

<commit_message>
DOWNLOAD_SERD_UTIL version #1 (SV works fine) done
</commit_message>
<xml_diff>
--- a/analysis/User_Questions.docx
+++ b/analysis/User_Questions.docx
@@ -26453,7 +26453,7 @@
                 <w:sz w:val="18"/>
                 <w:szCs w:val="18"/>
               </w:rPr>
-              <w:t xml:space="preserve">For the profiles, once the data is in the tables, how do we know about the </w:t>
+              <w:t>For the profiles</w:t>
             </w:r>
             <w:r>
               <w:rPr>
@@ -26461,7 +26461,7 @@
                 <w:sz w:val="18"/>
                 <w:szCs w:val="18"/>
               </w:rPr>
-              <w:t>Depth indicator (this field applies to Nansen data only)</w:t>
+              <w:t xml:space="preserve"> download </w:t>
             </w:r>
             <w:r>
               <w:rPr>
@@ -26469,7 +26469,64 @@
                 <w:sz w:val="18"/>
                 <w:szCs w:val="18"/>
               </w:rPr>
-              <w:t xml:space="preserve"> when downloading?</w:t>
+              <w:t xml:space="preserve">how do we know </w:t>
+            </w:r>
+            <w:r>
+              <w:rPr>
+                <w:bCs/>
+                <w:sz w:val="18"/>
+                <w:szCs w:val="18"/>
+              </w:rPr>
+              <w:t xml:space="preserve">the values for </w:t>
+            </w:r>
+            <w:r>
+              <w:rPr>
+                <w:bCs/>
+                <w:sz w:val="18"/>
+                <w:szCs w:val="18"/>
+              </w:rPr>
+              <w:t>Data Use code (DUC), used for data management by the HO</w:t>
+            </w:r>
+            <w:r>
+              <w:rPr>
+                <w:bCs/>
+                <w:sz w:val="18"/>
+                <w:szCs w:val="18"/>
+              </w:rPr>
+              <w:t xml:space="preserve"> (position 9) and </w:t>
+            </w:r>
+            <w:r>
+              <w:rPr>
+                <w:bCs/>
+                <w:sz w:val="18"/>
+                <w:szCs w:val="18"/>
+              </w:rPr>
+              <w:t>File code, used for data management by the HO</w:t>
+            </w:r>
+            <w:r>
+              <w:rPr>
+                <w:bCs/>
+                <w:sz w:val="18"/>
+                <w:szCs w:val="18"/>
+              </w:rPr>
+              <w:t xml:space="preserve"> (position 10).</w:t>
+            </w:r>
+          </w:p>
+          <w:p>
+            <w:pPr>
+              <w:rPr>
+                <w:bCs/>
+                <w:sz w:val="18"/>
+                <w:szCs w:val="18"/>
+              </w:rPr>
+            </w:pPr>
+            <w:r>
+              <w:rPr>
+                <w:bCs/>
+                <w:sz w:val="18"/>
+                <w:szCs w:val="18"/>
+              </w:rPr>
+              <w:t>Those fields are not saved in any profile table</w:t>
             </w:r>
           </w:p>
         </w:tc>
@@ -26486,6 +26543,7 @@
                 <w:szCs w:val="18"/>
               </w:rPr>
             </w:pPr>
+            <w:bookmarkStart w:id="1" w:name="_GoBack"/>
             <w:r>
               <w:rPr>
                 <w:sz w:val="18"/>
@@ -26493,6 +26551,7 @@
               </w:rPr>
               <w:t>n/a</w:t>
             </w:r>
+            <w:bookmarkEnd w:id="1"/>
           </w:p>
         </w:tc>
         <w:tc>
@@ -26515,8 +26574,6 @@
               </w:rPr>
               <w:t>2024-06-07</w:t>
             </w:r>
-            <w:bookmarkStart w:id="1" w:name="_GoBack"/>
-            <w:bookmarkEnd w:id="1"/>
           </w:p>
         </w:tc>
         <w:tc>
@@ -29858,15 +29915,6 @@
 </file>
 
 <file path=customXml/item1.xml><?xml version="1.0" encoding="utf-8"?>
-<?mso-contentType ?>
-<FormTemplates xmlns="http://schemas.microsoft.com/sharepoint/v3/contenttype/forms">
-  <Display>DocumentLibraryForm</Display>
-  <Edit>DocumentLibraryForm</Edit>
-  <New>DocumentLibraryForm</New>
-</FormTemplates>
-</file>
-
-<file path=customXml/item2.xml><?xml version="1.0" encoding="utf-8"?>
 <p:properties xmlns:p="http://schemas.microsoft.com/office/2006/metadata/properties" xmlns:xsi="http://www.w3.org/2001/XMLSchema-instance" xmlns:pc="http://schemas.microsoft.com/office/infopath/2007/PartnerControls">
   <documentManagement>
     <lcf76f155ced4ddcb4097134ff3c332f xmlns="3d161086-4829-409f-9f75-5bde88dcb151">
@@ -29875,6 +29923,15 @@
     <TaxCatchAll xmlns="42d8e6db-7b1e-4a51-8fbb-e5e83cc76820" xsi:nil="true"/>
   </documentManagement>
 </p:properties>
+</file>
+
+<file path=customXml/item2.xml><?xml version="1.0" encoding="utf-8"?>
+<?mso-contentType ?>
+<FormTemplates xmlns="http://schemas.microsoft.com/sharepoint/v3/contenttype/forms">
+  <Display>DocumentLibraryForm</Display>
+  <Edit>DocumentLibraryForm</Edit>
+  <New>DocumentLibraryForm</New>
+</FormTemplates>
 </file>
 
 <file path=customXml/item3.xml><?xml version="1.0" encoding="utf-8"?>
@@ -30101,26 +30158,26 @@
 </file>
 
 <file path=customXml/itemProps1.xml><?xml version="1.0" encoding="utf-8"?>
-<ds:datastoreItem xmlns:ds="http://schemas.openxmlformats.org/officeDocument/2006/customXml" ds:itemID="{D7CC76E2-AAA5-4A50-8A40-CB575903C04C}">
+<ds:datastoreItem xmlns:ds="http://schemas.openxmlformats.org/officeDocument/2006/customXml" ds:itemID="{E83DC1BB-B19F-43BC-B800-B090BE7C2154}">
   <ds:schemaRefs>
-    <ds:schemaRef ds:uri="http://schemas.microsoft.com/sharepoint/v3/contenttype/forms"/>
+    <ds:schemaRef ds:uri="3d161086-4829-409f-9f75-5bde88dcb151"/>
+    <ds:schemaRef ds:uri="http://schemas.microsoft.com/office/2006/documentManagement/types"/>
+    <ds:schemaRef ds:uri="http://schemas.microsoft.com/office/2006/metadata/properties"/>
+    <ds:schemaRef ds:uri="http://purl.org/dc/terms/"/>
+    <ds:schemaRef ds:uri="http://purl.org/dc/elements/1.1/"/>
+    <ds:schemaRef ds:uri="http://www.w3.org/XML/1998/namespace"/>
+    <ds:schemaRef ds:uri="http://schemas.microsoft.com/office/infopath/2007/PartnerControls"/>
+    <ds:schemaRef ds:uri="http://schemas.openxmlformats.org/package/2006/metadata/core-properties"/>
+    <ds:schemaRef ds:uri="42d8e6db-7b1e-4a51-8fbb-e5e83cc76820"/>
+    <ds:schemaRef ds:uri="http://purl.org/dc/dcmitype/"/>
   </ds:schemaRefs>
 </ds:datastoreItem>
 </file>
 
 <file path=customXml/itemProps2.xml><?xml version="1.0" encoding="utf-8"?>
-<ds:datastoreItem xmlns:ds="http://schemas.openxmlformats.org/officeDocument/2006/customXml" ds:itemID="{E83DC1BB-B19F-43BC-B800-B090BE7C2154}">
+<ds:datastoreItem xmlns:ds="http://schemas.openxmlformats.org/officeDocument/2006/customXml" ds:itemID="{D7CC76E2-AAA5-4A50-8A40-CB575903C04C}">
   <ds:schemaRefs>
-    <ds:schemaRef ds:uri="http://schemas.openxmlformats.org/package/2006/metadata/core-properties"/>
-    <ds:schemaRef ds:uri="http://schemas.microsoft.com/office/2006/documentManagement/types"/>
-    <ds:schemaRef ds:uri="http://www.w3.org/XML/1998/namespace"/>
-    <ds:schemaRef ds:uri="3d161086-4829-409f-9f75-5bde88dcb151"/>
-    <ds:schemaRef ds:uri="http://purl.org/dc/dcmitype/"/>
-    <ds:schemaRef ds:uri="http://purl.org/dc/terms/"/>
-    <ds:schemaRef ds:uri="42d8e6db-7b1e-4a51-8fbb-e5e83cc76820"/>
-    <ds:schemaRef ds:uri="http://schemas.microsoft.com/office/2006/metadata/properties"/>
-    <ds:schemaRef ds:uri="http://schemas.microsoft.com/office/infopath/2007/PartnerControls"/>
-    <ds:schemaRef ds:uri="http://purl.org/dc/elements/1.1/"/>
+    <ds:schemaRef ds:uri="http://schemas.microsoft.com/sharepoint/v3/contenttype/forms"/>
   </ds:schemaRefs>
 </ds:datastoreItem>
 </file>

</xml_diff>

<commit_message>
V_DOWNLOAD_SERD_DATA_SV, V_DOWNLOAD_SERD_DATA_TONLY, V_DOWNLOAD_SERD_DATA_TS, V_DOWNLOAD_SERD_MAIN_SV, V_DOWNLOAD_SERD_MAIN_TONLY, V_DOWNLOAD_SERD_MAIN_TS added
DOWNLOAD_SERD_UTIL refactored to use the download views
UPLOAD_SERD_UTIL now always creates a ship for the job
</commit_message>
<xml_diff>
--- a/analysis/User_Questions.docx
+++ b/analysis/User_Questions.docx
@@ -26320,6 +26320,23 @@
               <w:t>For SERD input files, if a cruise is not informed in the processing job, no cruise will be informed in the INDEX tables, since there is no field for the cruise name informed in the SERD file.</w:t>
             </w:r>
           </w:p>
+          <w:p>
+            <w:pPr>
+              <w:rPr>
+                <w:bCs/>
+                <w:sz w:val="18"/>
+                <w:szCs w:val="18"/>
+              </w:rPr>
+            </w:pPr>
+            <w:r>
+              <w:rPr>
+                <w:bCs/>
+                <w:sz w:val="18"/>
+                <w:szCs w:val="18"/>
+              </w:rPr>
+              <w:t>Can cruise be mandatory in the processing job?</w:t>
+            </w:r>
+          </w:p>
         </w:tc>
         <w:tc>
           <w:tcPr>
@@ -26543,7 +26560,6 @@
                 <w:szCs w:val="18"/>
               </w:rPr>
             </w:pPr>
-            <w:bookmarkStart w:id="1" w:name="_GoBack"/>
             <w:r>
               <w:rPr>
                 <w:sz w:val="18"/>
@@ -26551,7 +26567,6 @@
               </w:rPr>
               <w:t>n/a</w:t>
             </w:r>
-            <w:bookmarkEnd w:id="1"/>
           </w:p>
         </w:tc>
         <w:tc>
@@ -26574,6 +26589,144 @@
               </w:rPr>
               <w:t>2024-06-07</w:t>
             </w:r>
+          </w:p>
+        </w:tc>
+        <w:tc>
+          <w:tcPr>
+            <w:tcW w:w="3580" w:type="dxa"/>
+            <w:shd w:val="clear" w:color="auto" w:fill="auto"/>
+          </w:tcPr>
+          <w:p>
+            <w:pPr>
+              <w:rPr>
+                <w:sz w:val="18"/>
+                <w:szCs w:val="18"/>
+              </w:rPr>
+            </w:pPr>
+          </w:p>
+        </w:tc>
+        <w:tc>
+          <w:tcPr>
+            <w:tcW w:w="1193" w:type="dxa"/>
+            <w:shd w:val="clear" w:color="auto" w:fill="auto"/>
+          </w:tcPr>
+          <w:p>
+            <w:pPr>
+              <w:rPr>
+                <w:sz w:val="18"/>
+                <w:szCs w:val="18"/>
+              </w:rPr>
+            </w:pPr>
+          </w:p>
+        </w:tc>
+        <w:tc>
+          <w:tcPr>
+            <w:tcW w:w="1903" w:type="dxa"/>
+            <w:shd w:val="clear" w:color="auto" w:fill="auto"/>
+          </w:tcPr>
+          <w:p>
+            <w:pPr>
+              <w:rPr>
+                <w:sz w:val="18"/>
+                <w:szCs w:val="18"/>
+              </w:rPr>
+            </w:pPr>
+          </w:p>
+        </w:tc>
+      </w:tr>
+      <w:tr>
+        <w:trPr>
+          <w:cantSplit/>
+          <w:trHeight w:val="300"/>
+        </w:trPr>
+        <w:tc>
+          <w:tcPr>
+            <w:tcW w:w="413" w:type="dxa"/>
+            <w:shd w:val="clear" w:color="auto" w:fill="auto"/>
+          </w:tcPr>
+          <w:p>
+            <w:pPr>
+              <w:rPr>
+                <w:sz w:val="18"/>
+                <w:szCs w:val="18"/>
+              </w:rPr>
+            </w:pPr>
+            <w:r>
+              <w:rPr>
+                <w:sz w:val="18"/>
+                <w:szCs w:val="18"/>
+              </w:rPr>
+              <w:t>86</w:t>
+            </w:r>
+          </w:p>
+        </w:tc>
+        <w:tc>
+          <w:tcPr>
+            <w:tcW w:w="5836" w:type="dxa"/>
+            <w:shd w:val="clear" w:color="auto" w:fill="auto"/>
+          </w:tcPr>
+          <w:p>
+            <w:pPr>
+              <w:rPr>
+                <w:bCs/>
+                <w:sz w:val="18"/>
+                <w:szCs w:val="18"/>
+              </w:rPr>
+            </w:pPr>
+            <w:r>
+              <w:rPr>
+                <w:bCs/>
+                <w:sz w:val="18"/>
+                <w:szCs w:val="18"/>
+              </w:rPr>
+              <w:t>For SERD input files, can one processing job have more than one ship in its data records?</w:t>
+            </w:r>
+          </w:p>
+        </w:tc>
+        <w:tc>
+          <w:tcPr>
+            <w:tcW w:w="1003" w:type="dxa"/>
+            <w:shd w:val="clear" w:color="auto" w:fill="auto"/>
+          </w:tcPr>
+          <w:p>
+            <w:pPr>
+              <w:jc w:val="center"/>
+              <w:rPr>
+                <w:sz w:val="18"/>
+                <w:szCs w:val="18"/>
+              </w:rPr>
+            </w:pPr>
+            <w:r>
+              <w:rPr>
+                <w:sz w:val="18"/>
+                <w:szCs w:val="18"/>
+              </w:rPr>
+              <w:t>n/a</w:t>
+            </w:r>
+          </w:p>
+        </w:tc>
+        <w:tc>
+          <w:tcPr>
+            <w:tcW w:w="1057" w:type="dxa"/>
+            <w:shd w:val="clear" w:color="auto" w:fill="auto"/>
+          </w:tcPr>
+          <w:p>
+            <w:pPr>
+              <w:jc w:val="center"/>
+              <w:rPr>
+                <w:sz w:val="18"/>
+                <w:szCs w:val="18"/>
+              </w:rPr>
+            </w:pPr>
+            <w:r>
+              <w:rPr>
+                <w:sz w:val="18"/>
+                <w:szCs w:val="18"/>
+              </w:rPr>
+              <w:t>2024-06-10</w:t>
+            </w:r>
+            <w:bookmarkStart w:id="1" w:name="_GoBack"/>
+            <w:bookmarkEnd w:id="1"/>
           </w:p>
         </w:tc>
         <w:tc>
@@ -29915,6 +30068,15 @@
 </file>
 
 <file path=customXml/item1.xml><?xml version="1.0" encoding="utf-8"?>
+<?mso-contentType ?>
+<FormTemplates xmlns="http://schemas.microsoft.com/sharepoint/v3/contenttype/forms">
+  <Display>DocumentLibraryForm</Display>
+  <Edit>DocumentLibraryForm</Edit>
+  <New>DocumentLibraryForm</New>
+</FormTemplates>
+</file>
+
+<file path=customXml/item2.xml><?xml version="1.0" encoding="utf-8"?>
 <p:properties xmlns:p="http://schemas.microsoft.com/office/2006/metadata/properties" xmlns:xsi="http://www.w3.org/2001/XMLSchema-instance" xmlns:pc="http://schemas.microsoft.com/office/infopath/2007/PartnerControls">
   <documentManagement>
     <lcf76f155ced4ddcb4097134ff3c332f xmlns="3d161086-4829-409f-9f75-5bde88dcb151">
@@ -29923,15 +30085,6 @@
     <TaxCatchAll xmlns="42d8e6db-7b1e-4a51-8fbb-e5e83cc76820" xsi:nil="true"/>
   </documentManagement>
 </p:properties>
-</file>
-
-<file path=customXml/item2.xml><?xml version="1.0" encoding="utf-8"?>
-<?mso-contentType ?>
-<FormTemplates xmlns="http://schemas.microsoft.com/sharepoint/v3/contenttype/forms">
-  <Display>DocumentLibraryForm</Display>
-  <Edit>DocumentLibraryForm</Edit>
-  <New>DocumentLibraryForm</New>
-</FormTemplates>
 </file>
 
 <file path=customXml/item3.xml><?xml version="1.0" encoding="utf-8"?>
@@ -30158,26 +30311,26 @@
 </file>
 
 <file path=customXml/itemProps1.xml><?xml version="1.0" encoding="utf-8"?>
-<ds:datastoreItem xmlns:ds="http://schemas.openxmlformats.org/officeDocument/2006/customXml" ds:itemID="{E83DC1BB-B19F-43BC-B800-B090BE7C2154}">
+<ds:datastoreItem xmlns:ds="http://schemas.openxmlformats.org/officeDocument/2006/customXml" ds:itemID="{D7CC76E2-AAA5-4A50-8A40-CB575903C04C}">
   <ds:schemaRefs>
-    <ds:schemaRef ds:uri="3d161086-4829-409f-9f75-5bde88dcb151"/>
-    <ds:schemaRef ds:uri="http://schemas.microsoft.com/office/2006/documentManagement/types"/>
-    <ds:schemaRef ds:uri="http://schemas.microsoft.com/office/2006/metadata/properties"/>
-    <ds:schemaRef ds:uri="http://purl.org/dc/terms/"/>
-    <ds:schemaRef ds:uri="http://purl.org/dc/elements/1.1/"/>
-    <ds:schemaRef ds:uri="http://www.w3.org/XML/1998/namespace"/>
-    <ds:schemaRef ds:uri="http://schemas.microsoft.com/office/infopath/2007/PartnerControls"/>
-    <ds:schemaRef ds:uri="http://schemas.openxmlformats.org/package/2006/metadata/core-properties"/>
-    <ds:schemaRef ds:uri="42d8e6db-7b1e-4a51-8fbb-e5e83cc76820"/>
-    <ds:schemaRef ds:uri="http://purl.org/dc/dcmitype/"/>
+    <ds:schemaRef ds:uri="http://schemas.microsoft.com/sharepoint/v3/contenttype/forms"/>
   </ds:schemaRefs>
 </ds:datastoreItem>
 </file>
 
 <file path=customXml/itemProps2.xml><?xml version="1.0" encoding="utf-8"?>
-<ds:datastoreItem xmlns:ds="http://schemas.openxmlformats.org/officeDocument/2006/customXml" ds:itemID="{D7CC76E2-AAA5-4A50-8A40-CB575903C04C}">
+<ds:datastoreItem xmlns:ds="http://schemas.openxmlformats.org/officeDocument/2006/customXml" ds:itemID="{E83DC1BB-B19F-43BC-B800-B090BE7C2154}">
   <ds:schemaRefs>
-    <ds:schemaRef ds:uri="http://schemas.microsoft.com/sharepoint/v3/contenttype/forms"/>
+    <ds:schemaRef ds:uri="42d8e6db-7b1e-4a51-8fbb-e5e83cc76820"/>
+    <ds:schemaRef ds:uri="http://schemas.openxmlformats.org/package/2006/metadata/core-properties"/>
+    <ds:schemaRef ds:uri="http://schemas.microsoft.com/office/2006/documentManagement/types"/>
+    <ds:schemaRef ds:uri="http://schemas.microsoft.com/office/2006/metadata/properties"/>
+    <ds:schemaRef ds:uri="http://schemas.microsoft.com/office/infopath/2007/PartnerControls"/>
+    <ds:schemaRef ds:uri="3d161086-4829-409f-9f75-5bde88dcb151"/>
+    <ds:schemaRef ds:uri="http://purl.org/dc/elements/1.1/"/>
+    <ds:schemaRef ds:uri="http://www.w3.org/XML/1998/namespace"/>
+    <ds:schemaRef ds:uri="http://purl.org/dc/dcmitype/"/>
+    <ds:schemaRef ds:uri="http://purl.org/dc/terms/"/>
   </ds:schemaRefs>
 </ds:datastoreItem>
 </file>

</xml_diff>

<commit_message>
User_Questions updated to current task status
</commit_message>
<xml_diff>
--- a/analysis/User_Questions.docx
+++ b/analysis/User_Questions.docx
@@ -1496,6 +1496,7 @@
         <w:tc>
           <w:tcPr>
             <w:tcW w:w="413" w:type="dxa"/>
+            <w:shd w:val="clear" w:color="auto" w:fill="D9D9D9" w:themeFill="background1" w:themeFillShade="D9"/>
           </w:tcPr>
           <w:p>
             <w:pPr>
@@ -1514,6 +1515,7 @@
         <w:tc>
           <w:tcPr>
             <w:tcW w:w="5836" w:type="dxa"/>
+            <w:shd w:val="clear" w:color="auto" w:fill="D9D9D9" w:themeFill="background1" w:themeFillShade="D9"/>
           </w:tcPr>
           <w:p>
             <w:pPr>
@@ -1612,6 +1614,7 @@
         <w:tc>
           <w:tcPr>
             <w:tcW w:w="1003" w:type="dxa"/>
+            <w:shd w:val="clear" w:color="auto" w:fill="D9D9D9" w:themeFill="background1" w:themeFillShade="D9"/>
           </w:tcPr>
           <w:p>
             <w:pPr>
@@ -1631,6 +1634,7 @@
         <w:tc>
           <w:tcPr>
             <w:tcW w:w="1057" w:type="dxa"/>
+            <w:shd w:val="clear" w:color="auto" w:fill="D9D9D9" w:themeFill="background1" w:themeFillShade="D9"/>
           </w:tcPr>
           <w:p>
             <w:pPr>
@@ -1649,6 +1653,7 @@
         <w:tc>
           <w:tcPr>
             <w:tcW w:w="3580" w:type="dxa"/>
+            <w:shd w:val="clear" w:color="auto" w:fill="D9D9D9" w:themeFill="background1" w:themeFillShade="D9"/>
           </w:tcPr>
           <w:p>
             <w:pPr>
@@ -1674,6 +1679,7 @@
         <w:tc>
           <w:tcPr>
             <w:tcW w:w="1193" w:type="dxa"/>
+            <w:shd w:val="clear" w:color="auto" w:fill="D9D9D9" w:themeFill="background1" w:themeFillShade="D9"/>
           </w:tcPr>
           <w:p>
             <w:pPr>
@@ -1686,13 +1692,20 @@
         <w:tc>
           <w:tcPr>
             <w:tcW w:w="1903" w:type="dxa"/>
-          </w:tcPr>
-          <w:p>
-            <w:pPr>
-              <w:rPr>
-                <w:sz w:val="18"/>
-              </w:rPr>
-            </w:pPr>
+            <w:shd w:val="clear" w:color="auto" w:fill="D9D9D9" w:themeFill="background1" w:themeFillShade="D9"/>
+          </w:tcPr>
+          <w:p>
+            <w:pPr>
+              <w:rPr>
+                <w:sz w:val="18"/>
+              </w:rPr>
+            </w:pPr>
+            <w:r>
+              <w:rPr>
+                <w:sz w:val="18"/>
+              </w:rPr>
+              <w:t>Implemented</w:t>
+            </w:r>
           </w:p>
         </w:tc>
       </w:tr>
@@ -18665,7 +18678,7 @@
         <w:tc>
           <w:tcPr>
             <w:tcW w:w="413" w:type="dxa"/>
-            <w:shd w:val="clear" w:color="auto" w:fill="FFFFFF" w:themeFill="background1"/>
+            <w:shd w:val="clear" w:color="auto" w:fill="D9D9D9" w:themeFill="background1" w:themeFillShade="D9"/>
           </w:tcPr>
           <w:p>
             <w:pPr>
@@ -18686,7 +18699,7 @@
         <w:tc>
           <w:tcPr>
             <w:tcW w:w="5836" w:type="dxa"/>
-            <w:shd w:val="clear" w:color="auto" w:fill="FFFFFF" w:themeFill="background1"/>
+            <w:shd w:val="clear" w:color="auto" w:fill="D9D9D9" w:themeFill="background1" w:themeFillShade="D9"/>
           </w:tcPr>
           <w:p>
             <w:pPr>
@@ -18742,7 +18755,7 @@
         <w:tc>
           <w:tcPr>
             <w:tcW w:w="1003" w:type="dxa"/>
-            <w:shd w:val="clear" w:color="auto" w:fill="FFFFFF" w:themeFill="background1"/>
+            <w:shd w:val="clear" w:color="auto" w:fill="D9D9D9" w:themeFill="background1" w:themeFillShade="D9"/>
           </w:tcPr>
           <w:p>
             <w:pPr>
@@ -18764,7 +18777,7 @@
         <w:tc>
           <w:tcPr>
             <w:tcW w:w="1057" w:type="dxa"/>
-            <w:shd w:val="clear" w:color="auto" w:fill="FFFFFF" w:themeFill="background1"/>
+            <w:shd w:val="clear" w:color="auto" w:fill="D9D9D9" w:themeFill="background1" w:themeFillShade="D9"/>
           </w:tcPr>
           <w:p>
             <w:pPr>
@@ -18785,43 +18798,64 @@
         <w:tc>
           <w:tcPr>
             <w:tcW w:w="3580" w:type="dxa"/>
-            <w:shd w:val="clear" w:color="auto" w:fill="FFFFFF" w:themeFill="background1"/>
-          </w:tcPr>
-          <w:p>
-            <w:pPr>
-              <w:rPr>
-                <w:sz w:val="18"/>
-                <w:szCs w:val="18"/>
-              </w:rPr>
-            </w:pPr>
+            <w:shd w:val="clear" w:color="auto" w:fill="D9D9D9" w:themeFill="background1" w:themeFillShade="D9"/>
+          </w:tcPr>
+          <w:p>
+            <w:pPr>
+              <w:rPr>
+                <w:sz w:val="18"/>
+                <w:szCs w:val="18"/>
+              </w:rPr>
+            </w:pPr>
+            <w:r>
+              <w:rPr>
+                <w:sz w:val="18"/>
+                <w:szCs w:val="18"/>
+              </w:rPr>
+              <w:t>Leave the fields as they come</w:t>
+            </w:r>
           </w:p>
         </w:tc>
         <w:tc>
           <w:tcPr>
             <w:tcW w:w="1193" w:type="dxa"/>
-            <w:shd w:val="clear" w:color="auto" w:fill="FFFFFF" w:themeFill="background1"/>
-          </w:tcPr>
-          <w:p>
-            <w:pPr>
-              <w:rPr>
-                <w:sz w:val="18"/>
-                <w:szCs w:val="18"/>
-              </w:rPr>
-            </w:pPr>
+            <w:shd w:val="clear" w:color="auto" w:fill="D9D9D9" w:themeFill="background1" w:themeFillShade="D9"/>
+          </w:tcPr>
+          <w:p>
+            <w:pPr>
+              <w:rPr>
+                <w:sz w:val="18"/>
+                <w:szCs w:val="18"/>
+              </w:rPr>
+            </w:pPr>
+            <w:r>
+              <w:rPr>
+                <w:sz w:val="18"/>
+                <w:szCs w:val="18"/>
+              </w:rPr>
+              <w:t>024-06-13</w:t>
+            </w:r>
           </w:p>
         </w:tc>
         <w:tc>
           <w:tcPr>
             <w:tcW w:w="1903" w:type="dxa"/>
-            <w:shd w:val="clear" w:color="auto" w:fill="FFFFFF" w:themeFill="background1"/>
-          </w:tcPr>
-          <w:p>
-            <w:pPr>
-              <w:rPr>
-                <w:sz w:val="18"/>
-                <w:szCs w:val="18"/>
-              </w:rPr>
-            </w:pPr>
+            <w:shd w:val="clear" w:color="auto" w:fill="D9D9D9" w:themeFill="background1" w:themeFillShade="D9"/>
+          </w:tcPr>
+          <w:p>
+            <w:pPr>
+              <w:rPr>
+                <w:sz w:val="18"/>
+                <w:szCs w:val="18"/>
+              </w:rPr>
+            </w:pPr>
+            <w:r>
+              <w:rPr>
+                <w:sz w:val="18"/>
+                <w:szCs w:val="18"/>
+              </w:rPr>
+              <w:t>Implemented</w:t>
+            </w:r>
           </w:p>
         </w:tc>
       </w:tr>
@@ -21692,7 +21726,30 @@
                 <w:sz w:val="18"/>
                 <w:szCs w:val="18"/>
               </w:rPr>
-              <w:t>It is a code from 0  to9, Steve might be able to get the labels for the values</w:t>
+              <w:t xml:space="preserve">It is a code from </w:t>
+            </w:r>
+            <w:proofErr w:type="gramStart"/>
+            <w:r>
+              <w:rPr>
+                <w:sz w:val="18"/>
+                <w:szCs w:val="18"/>
+              </w:rPr>
+              <w:t>0  to</w:t>
+            </w:r>
+            <w:proofErr w:type="gramEnd"/>
+            <w:r>
+              <w:rPr>
+                <w:sz w:val="18"/>
+                <w:szCs w:val="18"/>
+              </w:rPr>
+              <w:t xml:space="preserve"> </w:t>
+            </w:r>
+            <w:r>
+              <w:rPr>
+                <w:sz w:val="18"/>
+                <w:szCs w:val="18"/>
+              </w:rPr>
+              <w:t>9, Steve might be able to get the labels for the values</w:t>
             </w:r>
           </w:p>
         </w:tc>
@@ -22886,7 +22943,7 @@
                 <w:sz w:val="18"/>
                 <w:szCs w:val="18"/>
               </w:rPr>
-              <w:t>Park</w:t>
+              <w:t>Indexes recreated once data was updated</w:t>
             </w:r>
           </w:p>
         </w:tc>
@@ -23200,6 +23257,29 @@
               <w:t xml:space="preserve"> and an input sample file for the updated structure.</w:t>
             </w:r>
           </w:p>
+          <w:p>
+            <w:pPr>
+              <w:rPr>
+                <w:sz w:val="18"/>
+                <w:szCs w:val="18"/>
+              </w:rPr>
+            </w:pPr>
+          </w:p>
+          <w:p>
+            <w:pPr>
+              <w:rPr>
+                <w:sz w:val="18"/>
+                <w:szCs w:val="18"/>
+              </w:rPr>
+            </w:pPr>
+            <w:r>
+              <w:rPr>
+                <w:sz w:val="18"/>
+                <w:szCs w:val="18"/>
+              </w:rPr>
+              <w:t>Steve send the aforementioned items on 2024-06-11.</w:t>
+            </w:r>
+          </w:p>
         </w:tc>
         <w:tc>
           <w:tcPr>
@@ -23213,6 +23293,13 @@
                 <w:szCs w:val="18"/>
               </w:rPr>
             </w:pPr>
+            <w:r>
+              <w:rPr>
+                <w:sz w:val="18"/>
+                <w:szCs w:val="18"/>
+              </w:rPr>
+              <w:t>2024-06-11</w:t>
+            </w:r>
           </w:p>
         </w:tc>
         <w:tc>
@@ -23227,6 +23314,13 @@
                 <w:szCs w:val="18"/>
               </w:rPr>
             </w:pPr>
+            <w:r>
+              <w:rPr>
+                <w:sz w:val="18"/>
+                <w:szCs w:val="18"/>
+              </w:rPr>
+              <w:t>Implemented</w:t>
+            </w:r>
           </w:p>
         </w:tc>
       </w:tr>
@@ -23252,6 +23346,7 @@
                 <w:sz w:val="18"/>
                 <w:szCs w:val="18"/>
               </w:rPr>
+              <w:lastRenderedPageBreak/>
               <w:t>67</w:t>
             </w:r>
           </w:p>
@@ -23408,7 +23503,6 @@
                 <w:sz w:val="18"/>
                 <w:szCs w:val="18"/>
               </w:rPr>
-              <w:lastRenderedPageBreak/>
               <w:t>68</w:t>
             </w:r>
           </w:p>
@@ -23708,6 +23802,13 @@
                 <w:szCs w:val="18"/>
               </w:rPr>
             </w:pPr>
+            <w:r>
+              <w:rPr>
+                <w:sz w:val="18"/>
+                <w:szCs w:val="18"/>
+              </w:rPr>
+              <w:t>2024-06</w:t>
+            </w:r>
           </w:p>
         </w:tc>
         <w:tc>
@@ -24355,6 +24456,13 @@
                 <w:szCs w:val="18"/>
               </w:rPr>
             </w:pPr>
+            <w:r>
+              <w:rPr>
+                <w:sz w:val="18"/>
+                <w:szCs w:val="18"/>
+              </w:rPr>
+              <w:t>n/a</w:t>
+            </w:r>
           </w:p>
         </w:tc>
         <w:tc>
@@ -24370,6 +24478,13 @@
                 <w:szCs w:val="18"/>
               </w:rPr>
             </w:pPr>
+            <w:r>
+              <w:rPr>
+                <w:sz w:val="18"/>
+                <w:szCs w:val="18"/>
+              </w:rPr>
+              <w:t>2024-05-28</w:t>
+            </w:r>
           </w:p>
         </w:tc>
         <w:tc>
@@ -24854,21 +24969,35 @@
         <w:tc>
           <w:tcPr>
             <w:tcW w:w="413" w:type="dxa"/>
-            <w:shd w:val="clear" w:color="auto" w:fill="auto"/>
-          </w:tcPr>
-          <w:p>
-            <w:pPr>
-              <w:rPr>
-                <w:sz w:val="18"/>
-                <w:szCs w:val="18"/>
-              </w:rPr>
-            </w:pPr>
+            <w:shd w:val="clear" w:color="auto" w:fill="D9D9D9" w:themeFill="background1" w:themeFillShade="D9"/>
+          </w:tcPr>
+          <w:p>
+            <w:pPr>
+              <w:rPr>
+                <w:sz w:val="18"/>
+                <w:szCs w:val="18"/>
+              </w:rPr>
+            </w:pPr>
+            <w:r>
+              <w:rPr>
+                <w:sz w:val="18"/>
+                <w:szCs w:val="18"/>
+              </w:rPr>
+              <w:t>7</w:t>
+            </w:r>
+            <w:r>
+              <w:rPr>
+                <w:sz w:val="18"/>
+                <w:szCs w:val="18"/>
+              </w:rPr>
+              <w:t>5</w:t>
+            </w:r>
           </w:p>
         </w:tc>
         <w:tc>
           <w:tcPr>
             <w:tcW w:w="5836" w:type="dxa"/>
-            <w:shd w:val="clear" w:color="auto" w:fill="auto"/>
+            <w:shd w:val="clear" w:color="auto" w:fill="D9D9D9" w:themeFill="background1" w:themeFillShade="D9"/>
           </w:tcPr>
           <w:p>
             <w:pPr>
@@ -24878,12 +25007,36 @@
                 <w:szCs w:val="18"/>
               </w:rPr>
             </w:pPr>
+            <w:r>
+              <w:rPr>
+                <w:bCs/>
+                <w:sz w:val="18"/>
+                <w:szCs w:val="18"/>
+              </w:rPr>
+              <w:t>DIR AMBI</w:t>
+            </w:r>
+            <w:r>
+              <w:rPr>
+                <w:bCs/>
+                <w:sz w:val="18"/>
+                <w:szCs w:val="18"/>
+              </w:rPr>
+              <w:t>ENT</w:t>
+            </w:r>
+            <w:r>
+              <w:rPr>
+                <w:bCs/>
+                <w:sz w:val="18"/>
+                <w:szCs w:val="18"/>
+              </w:rPr>
+              <w:t xml:space="preserve"> has five records and they all have the exact same location. How is that layer visualized in today’s map?</w:t>
+            </w:r>
           </w:p>
         </w:tc>
         <w:tc>
           <w:tcPr>
             <w:tcW w:w="1003" w:type="dxa"/>
-            <w:shd w:val="clear" w:color="auto" w:fill="auto"/>
+            <w:shd w:val="clear" w:color="auto" w:fill="D9D9D9" w:themeFill="background1" w:themeFillShade="D9"/>
           </w:tcPr>
           <w:p>
             <w:pPr>
@@ -24893,12 +25046,19 @@
                 <w:szCs w:val="18"/>
               </w:rPr>
             </w:pPr>
+            <w:r>
+              <w:rPr>
+                <w:sz w:val="18"/>
+                <w:szCs w:val="18"/>
+              </w:rPr>
+              <w:t>n/a</w:t>
+            </w:r>
           </w:p>
         </w:tc>
         <w:tc>
           <w:tcPr>
             <w:tcW w:w="1057" w:type="dxa"/>
-            <w:shd w:val="clear" w:color="auto" w:fill="auto"/>
+            <w:shd w:val="clear" w:color="auto" w:fill="D9D9D9" w:themeFill="background1" w:themeFillShade="D9"/>
           </w:tcPr>
           <w:p>
             <w:pPr>
@@ -24908,49 +25068,76 @@
                 <w:szCs w:val="18"/>
               </w:rPr>
             </w:pPr>
+            <w:r>
+              <w:rPr>
+                <w:sz w:val="18"/>
+                <w:szCs w:val="18"/>
+              </w:rPr>
+              <w:t>2024-05-29</w:t>
+            </w:r>
           </w:p>
         </w:tc>
         <w:tc>
           <w:tcPr>
             <w:tcW w:w="3580" w:type="dxa"/>
-            <w:shd w:val="clear" w:color="auto" w:fill="auto"/>
-          </w:tcPr>
-          <w:p>
-            <w:pPr>
-              <w:rPr>
-                <w:i/>
-                <w:sz w:val="18"/>
-                <w:szCs w:val="18"/>
-              </w:rPr>
-            </w:pPr>
+            <w:shd w:val="clear" w:color="auto" w:fill="D9D9D9" w:themeFill="background1" w:themeFillShade="D9"/>
+          </w:tcPr>
+          <w:p>
+            <w:pPr>
+              <w:rPr>
+                <w:sz w:val="18"/>
+                <w:szCs w:val="18"/>
+              </w:rPr>
+            </w:pPr>
+            <w:r>
+              <w:rPr>
+                <w:sz w:val="18"/>
+                <w:szCs w:val="18"/>
+              </w:rPr>
+              <w:t xml:space="preserve">Just a point. </w:t>
+            </w:r>
           </w:p>
         </w:tc>
         <w:tc>
           <w:tcPr>
             <w:tcW w:w="1193" w:type="dxa"/>
-            <w:shd w:val="clear" w:color="auto" w:fill="auto"/>
-          </w:tcPr>
-          <w:p>
-            <w:pPr>
-              <w:rPr>
-                <w:sz w:val="18"/>
-                <w:szCs w:val="18"/>
-              </w:rPr>
-            </w:pPr>
+            <w:shd w:val="clear" w:color="auto" w:fill="D9D9D9" w:themeFill="background1" w:themeFillShade="D9"/>
+          </w:tcPr>
+          <w:p>
+            <w:pPr>
+              <w:rPr>
+                <w:sz w:val="18"/>
+                <w:szCs w:val="18"/>
+              </w:rPr>
+            </w:pPr>
+            <w:r>
+              <w:rPr>
+                <w:sz w:val="18"/>
+                <w:szCs w:val="18"/>
+              </w:rPr>
+              <w:t>2024-06-11</w:t>
+            </w:r>
           </w:p>
         </w:tc>
         <w:tc>
           <w:tcPr>
             <w:tcW w:w="1903" w:type="dxa"/>
-            <w:shd w:val="clear" w:color="auto" w:fill="auto"/>
-          </w:tcPr>
-          <w:p>
-            <w:pPr>
-              <w:rPr>
-                <w:sz w:val="18"/>
-                <w:szCs w:val="18"/>
-              </w:rPr>
-            </w:pPr>
+            <w:shd w:val="clear" w:color="auto" w:fill="D9D9D9" w:themeFill="background1" w:themeFillShade="D9"/>
+          </w:tcPr>
+          <w:p>
+            <w:pPr>
+              <w:rPr>
+                <w:sz w:val="18"/>
+                <w:szCs w:val="18"/>
+              </w:rPr>
+            </w:pPr>
+            <w:r>
+              <w:rPr>
+                <w:sz w:val="18"/>
+                <w:szCs w:val="18"/>
+              </w:rPr>
+              <w:t>Implemented</w:t>
+            </w:r>
           </w:p>
         </w:tc>
       </w:tr>
@@ -24962,20 +25149,21 @@
         <w:tc>
           <w:tcPr>
             <w:tcW w:w="413" w:type="dxa"/>
-            <w:shd w:val="clear" w:color="auto" w:fill="auto"/>
-          </w:tcPr>
-          <w:p>
-            <w:pPr>
-              <w:rPr>
-                <w:sz w:val="18"/>
-                <w:szCs w:val="18"/>
-              </w:rPr>
-            </w:pPr>
-            <w:r>
-              <w:rPr>
-                <w:sz w:val="18"/>
-                <w:szCs w:val="18"/>
-              </w:rPr>
+            <w:shd w:val="clear" w:color="auto" w:fill="D9D9D9" w:themeFill="background1" w:themeFillShade="D9"/>
+          </w:tcPr>
+          <w:p>
+            <w:pPr>
+              <w:rPr>
+                <w:sz w:val="18"/>
+                <w:szCs w:val="18"/>
+              </w:rPr>
+            </w:pPr>
+            <w:r>
+              <w:rPr>
+                <w:sz w:val="18"/>
+                <w:szCs w:val="18"/>
+              </w:rPr>
+              <w:lastRenderedPageBreak/>
               <w:t>76</w:t>
             </w:r>
           </w:p>
@@ -24983,7 +25171,7 @@
         <w:tc>
           <w:tcPr>
             <w:tcW w:w="5836" w:type="dxa"/>
-            <w:shd w:val="clear" w:color="auto" w:fill="auto"/>
+            <w:shd w:val="clear" w:color="auto" w:fill="D9D9D9" w:themeFill="background1" w:themeFillShade="D9"/>
           </w:tcPr>
           <w:p>
             <w:pPr>
@@ -24999,30 +25187,14 @@
                 <w:sz w:val="18"/>
                 <w:szCs w:val="18"/>
               </w:rPr>
-              <w:t>DIR AMBI</w:t>
-            </w:r>
-            <w:r>
-              <w:rPr>
-                <w:bCs/>
-                <w:sz w:val="18"/>
-                <w:szCs w:val="18"/>
-              </w:rPr>
-              <w:t>ENT</w:t>
-            </w:r>
-            <w:r>
-              <w:rPr>
-                <w:bCs/>
-                <w:sz w:val="18"/>
-                <w:szCs w:val="18"/>
-              </w:rPr>
-              <w:t xml:space="preserve"> has five records and they all have the exact same location. How is that layer visualized in today’s map?</w:t>
+              <w:t>DIVE_SITE_DATA has multiple records with observation keys, but no correspondent observation in DIVE_SITE_OBSERVATION</w:t>
             </w:r>
           </w:p>
         </w:tc>
         <w:tc>
           <w:tcPr>
             <w:tcW w:w="1003" w:type="dxa"/>
-            <w:shd w:val="clear" w:color="auto" w:fill="auto"/>
+            <w:shd w:val="clear" w:color="auto" w:fill="D9D9D9" w:themeFill="background1" w:themeFillShade="D9"/>
           </w:tcPr>
           <w:p>
             <w:pPr>
@@ -25044,7 +25216,7 @@
         <w:tc>
           <w:tcPr>
             <w:tcW w:w="1057" w:type="dxa"/>
-            <w:shd w:val="clear" w:color="auto" w:fill="auto"/>
+            <w:shd w:val="clear" w:color="auto" w:fill="D9D9D9" w:themeFill="background1" w:themeFillShade="D9"/>
           </w:tcPr>
           <w:p>
             <w:pPr>
@@ -25066,50 +25238,79 @@
         <w:tc>
           <w:tcPr>
             <w:tcW w:w="3580" w:type="dxa"/>
-            <w:shd w:val="clear" w:color="auto" w:fill="auto"/>
-          </w:tcPr>
-          <w:p>
-            <w:pPr>
-              <w:rPr>
-                <w:sz w:val="18"/>
-                <w:szCs w:val="18"/>
-              </w:rPr>
-            </w:pPr>
-            <w:r>
-              <w:rPr>
-                <w:sz w:val="18"/>
-                <w:szCs w:val="18"/>
-              </w:rPr>
-              <w:t xml:space="preserve">Just a point. </w:t>
+            <w:shd w:val="clear" w:color="auto" w:fill="D9D9D9" w:themeFill="background1" w:themeFillShade="D9"/>
+          </w:tcPr>
+          <w:p>
+            <w:pPr>
+              <w:rPr>
+                <w:sz w:val="18"/>
+                <w:szCs w:val="18"/>
+              </w:rPr>
+            </w:pPr>
+            <w:r>
+              <w:rPr>
+                <w:sz w:val="18"/>
+                <w:szCs w:val="18"/>
+              </w:rPr>
+              <w:t>Dive Site is imported data, so it could be an issue form the original database (it was a commercial date site).</w:t>
+            </w:r>
+          </w:p>
+          <w:p>
+            <w:pPr>
+              <w:rPr>
+                <w:sz w:val="18"/>
+                <w:szCs w:val="18"/>
+              </w:rPr>
+            </w:pPr>
+            <w:r>
+              <w:rPr>
+                <w:sz w:val="18"/>
+                <w:szCs w:val="18"/>
+              </w:rPr>
+              <w:t>Not imported anymore</w:t>
             </w:r>
           </w:p>
         </w:tc>
         <w:tc>
           <w:tcPr>
             <w:tcW w:w="1193" w:type="dxa"/>
-            <w:shd w:val="clear" w:color="auto" w:fill="auto"/>
-          </w:tcPr>
-          <w:p>
-            <w:pPr>
-              <w:rPr>
-                <w:sz w:val="18"/>
-                <w:szCs w:val="18"/>
-              </w:rPr>
-            </w:pPr>
+            <w:shd w:val="clear" w:color="auto" w:fill="D9D9D9" w:themeFill="background1" w:themeFillShade="D9"/>
+          </w:tcPr>
+          <w:p>
+            <w:pPr>
+              <w:rPr>
+                <w:sz w:val="18"/>
+                <w:szCs w:val="18"/>
+              </w:rPr>
+            </w:pPr>
+            <w:r>
+              <w:rPr>
+                <w:sz w:val="18"/>
+                <w:szCs w:val="18"/>
+              </w:rPr>
+              <w:t>2024-06-11</w:t>
+            </w:r>
           </w:p>
         </w:tc>
         <w:tc>
           <w:tcPr>
             <w:tcW w:w="1903" w:type="dxa"/>
-            <w:shd w:val="clear" w:color="auto" w:fill="auto"/>
-          </w:tcPr>
-          <w:p>
-            <w:pPr>
-              <w:rPr>
-                <w:sz w:val="18"/>
-                <w:szCs w:val="18"/>
-              </w:rPr>
-            </w:pPr>
+            <w:shd w:val="clear" w:color="auto" w:fill="D9D9D9" w:themeFill="background1" w:themeFillShade="D9"/>
+          </w:tcPr>
+          <w:p>
+            <w:pPr>
+              <w:rPr>
+                <w:sz w:val="18"/>
+                <w:szCs w:val="18"/>
+              </w:rPr>
+            </w:pPr>
+            <w:r>
+              <w:rPr>
+                <w:sz w:val="18"/>
+                <w:szCs w:val="18"/>
+              </w:rPr>
+              <w:t>Not relevant</w:t>
+            </w:r>
           </w:p>
         </w:tc>
       </w:tr>
@@ -25135,7 +25336,6 @@
                 <w:sz w:val="18"/>
                 <w:szCs w:val="18"/>
               </w:rPr>
-              <w:lastRenderedPageBreak/>
               <w:t>77</w:t>
             </w:r>
           </w:p>
@@ -25159,7 +25359,7 @@
                 <w:sz w:val="18"/>
                 <w:szCs w:val="18"/>
               </w:rPr>
-              <w:t>DIVE_SITE_DATA has multiple records with observation keys, but no correspondent observation in DIVE_SITE_OBSERVATION</w:t>
+              <w:t>DIVE_SITE_DATA.DATE_RECORDED has all records with null value, so they cannot be found by the filter (start date is mandatory).</w:t>
             </w:r>
           </w:p>
         </w:tc>
@@ -25224,22 +25424,53 @@
                 <w:sz w:val="18"/>
                 <w:szCs w:val="18"/>
               </w:rPr>
-              <w:t>Dive Site is imported data, so it could be an issue form the original database (it was a commercial date site).</w:t>
-            </w:r>
-          </w:p>
-          <w:p>
-            <w:pPr>
-              <w:rPr>
-                <w:sz w:val="18"/>
-                <w:szCs w:val="18"/>
-              </w:rPr>
-            </w:pPr>
-            <w:r>
-              <w:rPr>
-                <w:sz w:val="18"/>
-                <w:szCs w:val="18"/>
-              </w:rPr>
-              <w:t>Not imported anymore</w:t>
+              <w:t>Daniel and John will think of way of not having date as mandatory, if the layer does not have dates.</w:t>
+            </w:r>
+          </w:p>
+          <w:p>
+            <w:pPr>
+              <w:rPr>
+                <w:sz w:val="18"/>
+                <w:szCs w:val="18"/>
+              </w:rPr>
+            </w:pPr>
+          </w:p>
+          <w:p>
+            <w:pPr>
+              <w:rPr>
+                <w:sz w:val="18"/>
+                <w:szCs w:val="18"/>
+              </w:rPr>
+            </w:pPr>
+            <w:r>
+              <w:rPr>
+                <w:sz w:val="18"/>
+                <w:szCs w:val="18"/>
+              </w:rPr>
+              <w:t>Steve don’t think data will be updated with any date, and there is no more incoming dates or exports for dive site.</w:t>
+            </w:r>
+          </w:p>
+          <w:p>
+            <w:pPr>
+              <w:rPr>
+                <w:sz w:val="18"/>
+                <w:szCs w:val="18"/>
+              </w:rPr>
+            </w:pPr>
+          </w:p>
+          <w:p>
+            <w:pPr>
+              <w:rPr>
+                <w:sz w:val="18"/>
+                <w:szCs w:val="18"/>
+              </w:rPr>
+            </w:pPr>
+            <w:r>
+              <w:rPr>
+                <w:sz w:val="18"/>
+                <w:szCs w:val="18"/>
+              </w:rPr>
+              <w:t>Current data needs to be seen rarely.</w:t>
             </w:r>
           </w:p>
         </w:tc>
@@ -25317,7 +25548,7 @@
                 <w:sz w:val="18"/>
                 <w:szCs w:val="18"/>
               </w:rPr>
-              <w:t>DIVE_SITE_DATA.DATE_RECORDED has all records with null value, so they cannot be found by the filter (start date is mandatory).</w:t>
+              <w:t>EDDY has dates as descriptive strings, so they cannot be found by the filter (start date is mandatory).</w:t>
             </w:r>
           </w:p>
         </w:tc>
@@ -25405,30 +25636,7 @@
                 <w:sz w:val="18"/>
                 <w:szCs w:val="18"/>
               </w:rPr>
-              <w:t>Steve don’t think data will be updated with any date, and there is no more incoming dates or exports for dive site.</w:t>
-            </w:r>
-          </w:p>
-          <w:p>
-            <w:pPr>
-              <w:rPr>
-                <w:sz w:val="18"/>
-                <w:szCs w:val="18"/>
-              </w:rPr>
-            </w:pPr>
-          </w:p>
-          <w:p>
-            <w:pPr>
-              <w:rPr>
-                <w:sz w:val="18"/>
-                <w:szCs w:val="18"/>
-              </w:rPr>
-            </w:pPr>
-            <w:r>
-              <w:rPr>
-                <w:sz w:val="18"/>
-                <w:szCs w:val="18"/>
-              </w:rPr>
-              <w:t>Current data needs to be seen rarely.</w:t>
+              <w:t>Current data needs export and visualisation.</w:t>
             </w:r>
           </w:p>
         </w:tc>
@@ -25469,7 +25677,7 @@
         <w:tc>
           <w:tcPr>
             <w:tcW w:w="413" w:type="dxa"/>
-            <w:shd w:val="clear" w:color="auto" w:fill="auto"/>
+            <w:shd w:val="clear" w:color="auto" w:fill="D9D9D9" w:themeFill="background1" w:themeFillShade="D9"/>
           </w:tcPr>
           <w:p>
             <w:pPr>
@@ -25490,7 +25698,7 @@
         <w:tc>
           <w:tcPr>
             <w:tcW w:w="5836" w:type="dxa"/>
-            <w:shd w:val="clear" w:color="auto" w:fill="auto"/>
+            <w:shd w:val="clear" w:color="auto" w:fill="D9D9D9" w:themeFill="background1" w:themeFillShade="D9"/>
           </w:tcPr>
           <w:p>
             <w:pPr>
@@ -25506,14 +25714,49 @@
                 <w:sz w:val="18"/>
                 <w:szCs w:val="18"/>
               </w:rPr>
-              <w:t>EDDY has dates as descriptive strings, so they cannot be found by the filter (start date is mandatory).</w:t>
+              <w:t>What would be the csv downloads date format settings?</w:t>
+            </w:r>
+          </w:p>
+          <w:p>
+            <w:pPr>
+              <w:rPr>
+                <w:bCs/>
+                <w:sz w:val="18"/>
+                <w:szCs w:val="18"/>
+              </w:rPr>
+            </w:pPr>
+            <w:r>
+              <w:rPr>
+                <w:bCs/>
+                <w:sz w:val="18"/>
+                <w:szCs w:val="18"/>
+              </w:rPr>
+              <w:t xml:space="preserve">Currently it is ‘dd Mon </w:t>
+            </w:r>
+            <w:proofErr w:type="spellStart"/>
+            <w:r>
+              <w:rPr>
+                <w:bCs/>
+                <w:sz w:val="18"/>
+                <w:szCs w:val="18"/>
+              </w:rPr>
+              <w:t>yyyy</w:t>
+            </w:r>
+            <w:proofErr w:type="spellEnd"/>
+            <w:r>
+              <w:rPr>
+                <w:bCs/>
+                <w:sz w:val="18"/>
+                <w:szCs w:val="18"/>
+              </w:rPr>
+              <w:t>’ (‘24 Jan 2024’)</w:t>
             </w:r>
           </w:p>
         </w:tc>
         <w:tc>
           <w:tcPr>
             <w:tcW w:w="1003" w:type="dxa"/>
-            <w:shd w:val="clear" w:color="auto" w:fill="auto"/>
+            <w:shd w:val="clear" w:color="auto" w:fill="D9D9D9" w:themeFill="background1" w:themeFillShade="D9"/>
           </w:tcPr>
           <w:p>
             <w:pPr>
@@ -25535,7 +25778,7 @@
         <w:tc>
           <w:tcPr>
             <w:tcW w:w="1057" w:type="dxa"/>
-            <w:shd w:val="clear" w:color="auto" w:fill="auto"/>
+            <w:shd w:val="clear" w:color="auto" w:fill="D9D9D9" w:themeFill="background1" w:themeFillShade="D9"/>
           </w:tcPr>
           <w:p>
             <w:pPr>
@@ -25550,80 +25793,71 @@
                 <w:sz w:val="18"/>
                 <w:szCs w:val="18"/>
               </w:rPr>
-              <w:t>2024-05-29</w:t>
+              <w:t>2024-06-03</w:t>
             </w:r>
           </w:p>
         </w:tc>
         <w:tc>
           <w:tcPr>
             <w:tcW w:w="3580" w:type="dxa"/>
-            <w:shd w:val="clear" w:color="auto" w:fill="auto"/>
-          </w:tcPr>
-          <w:p>
-            <w:pPr>
-              <w:rPr>
-                <w:sz w:val="18"/>
-                <w:szCs w:val="18"/>
-              </w:rPr>
-            </w:pPr>
-            <w:r>
-              <w:rPr>
-                <w:sz w:val="18"/>
-                <w:szCs w:val="18"/>
-              </w:rPr>
-              <w:t>Daniel and John will think of way of not having date as mandatory, if the layer does not have dates.</w:t>
-            </w:r>
-          </w:p>
-          <w:p>
-            <w:pPr>
-              <w:rPr>
-                <w:sz w:val="18"/>
-                <w:szCs w:val="18"/>
-              </w:rPr>
-            </w:pPr>
-          </w:p>
-          <w:p>
-            <w:pPr>
-              <w:rPr>
-                <w:sz w:val="18"/>
-                <w:szCs w:val="18"/>
-              </w:rPr>
-            </w:pPr>
-            <w:r>
-              <w:rPr>
-                <w:sz w:val="18"/>
-                <w:szCs w:val="18"/>
-              </w:rPr>
-              <w:t>Current data needs export and visualisation.</w:t>
+            <w:shd w:val="clear" w:color="auto" w:fill="D9D9D9" w:themeFill="background1" w:themeFillShade="D9"/>
+          </w:tcPr>
+          <w:p>
+            <w:pPr>
+              <w:rPr>
+                <w:sz w:val="18"/>
+                <w:szCs w:val="18"/>
+              </w:rPr>
+            </w:pPr>
+            <w:r>
+              <w:rPr>
+                <w:sz w:val="18"/>
+                <w:szCs w:val="18"/>
+              </w:rPr>
+              <w:t>DD/MM/YYYY</w:t>
             </w:r>
           </w:p>
         </w:tc>
         <w:tc>
           <w:tcPr>
             <w:tcW w:w="1193" w:type="dxa"/>
-            <w:shd w:val="clear" w:color="auto" w:fill="auto"/>
-          </w:tcPr>
-          <w:p>
-            <w:pPr>
-              <w:rPr>
-                <w:sz w:val="18"/>
-                <w:szCs w:val="18"/>
-              </w:rPr>
-            </w:pPr>
+            <w:shd w:val="clear" w:color="auto" w:fill="D9D9D9" w:themeFill="background1" w:themeFillShade="D9"/>
+          </w:tcPr>
+          <w:p>
+            <w:pPr>
+              <w:rPr>
+                <w:sz w:val="18"/>
+                <w:szCs w:val="18"/>
+              </w:rPr>
+            </w:pPr>
+            <w:r>
+              <w:rPr>
+                <w:sz w:val="18"/>
+                <w:szCs w:val="18"/>
+              </w:rPr>
+              <w:t>2024-06-11</w:t>
+            </w:r>
           </w:p>
         </w:tc>
         <w:tc>
           <w:tcPr>
             <w:tcW w:w="1903" w:type="dxa"/>
-            <w:shd w:val="clear" w:color="auto" w:fill="auto"/>
-          </w:tcPr>
-          <w:p>
-            <w:pPr>
-              <w:rPr>
-                <w:sz w:val="18"/>
-                <w:szCs w:val="18"/>
-              </w:rPr>
-            </w:pPr>
+            <w:shd w:val="clear" w:color="auto" w:fill="D9D9D9" w:themeFill="background1" w:themeFillShade="D9"/>
+          </w:tcPr>
+          <w:p>
+            <w:pPr>
+              <w:rPr>
+                <w:sz w:val="18"/>
+                <w:szCs w:val="18"/>
+              </w:rPr>
+            </w:pPr>
+            <w:r>
+              <w:rPr>
+                <w:sz w:val="18"/>
+                <w:szCs w:val="18"/>
+              </w:rPr>
+              <w:t>Implemented</w:t>
+            </w:r>
           </w:p>
         </w:tc>
       </w:tr>
@@ -25644,6 +25878,20 @@
                 <w:szCs w:val="18"/>
               </w:rPr>
             </w:pPr>
+            <w:r>
+              <w:rPr>
+                <w:sz w:val="18"/>
+                <w:szCs w:val="18"/>
+              </w:rPr>
+              <w:t>8</w:t>
+            </w:r>
+            <w:r>
+              <w:rPr>
+                <w:sz w:val="18"/>
+                <w:szCs w:val="18"/>
+              </w:rPr>
+              <w:t>0</w:t>
+            </w:r>
           </w:p>
         </w:tc>
         <w:tc>
@@ -25659,6 +25907,31 @@
                 <w:szCs w:val="18"/>
               </w:rPr>
             </w:pPr>
+            <w:r>
+              <w:rPr>
+                <w:bCs/>
+                <w:sz w:val="18"/>
+                <w:szCs w:val="18"/>
+              </w:rPr>
+              <w:t>What would be the csv downloads decimal mark format settings?</w:t>
+            </w:r>
+          </w:p>
+          <w:p>
+            <w:pPr>
+              <w:rPr>
+                <w:bCs/>
+                <w:sz w:val="18"/>
+                <w:szCs w:val="18"/>
+              </w:rPr>
+            </w:pPr>
+            <w:r>
+              <w:rPr>
+                <w:bCs/>
+                <w:sz w:val="18"/>
+                <w:szCs w:val="18"/>
+              </w:rPr>
+              <w:t>Currently it is ‘0.9’ (0.23 = ‘.23’)</w:t>
+            </w:r>
           </w:p>
         </w:tc>
         <w:tc>
@@ -25674,6 +25947,13 @@
                 <w:szCs w:val="18"/>
               </w:rPr>
             </w:pPr>
+            <w:r>
+              <w:rPr>
+                <w:sz w:val="18"/>
+                <w:szCs w:val="18"/>
+              </w:rPr>
+              <w:t>n/a</w:t>
+            </w:r>
           </w:p>
         </w:tc>
         <w:tc>
@@ -25689,6 +25969,13 @@
                 <w:szCs w:val="18"/>
               </w:rPr>
             </w:pPr>
+            <w:r>
+              <w:rPr>
+                <w:sz w:val="18"/>
+                <w:szCs w:val="18"/>
+              </w:rPr>
+              <w:t>2024-06-03</w:t>
+            </w:r>
           </w:p>
         </w:tc>
         <w:tc>
@@ -25699,11 +25986,17 @@
           <w:p>
             <w:pPr>
               <w:rPr>
-                <w:i/>
-                <w:sz w:val="18"/>
-                <w:szCs w:val="18"/>
-              </w:rPr>
-            </w:pPr>
+                <w:sz w:val="18"/>
+                <w:szCs w:val="18"/>
+              </w:rPr>
+            </w:pPr>
+            <w:r>
+              <w:rPr>
+                <w:sz w:val="18"/>
+                <w:szCs w:val="18"/>
+              </w:rPr>
+              <w:t>Should have leading zero.</w:t>
+            </w:r>
           </w:p>
         </w:tc>
         <w:tc>
@@ -25757,7 +26050,14 @@
                 <w:sz w:val="18"/>
                 <w:szCs w:val="18"/>
               </w:rPr>
-              <w:t>81</w:t>
+              <w:t>8</w:t>
+            </w:r>
+            <w:r>
+              <w:rPr>
+                <w:sz w:val="18"/>
+                <w:szCs w:val="18"/>
+              </w:rPr>
+              <w:t>1</w:t>
             </w:r>
           </w:p>
         </w:tc>
@@ -25780,42 +26080,63 @@
                 <w:sz w:val="18"/>
                 <w:szCs w:val="18"/>
               </w:rPr>
-              <w:t>What would be the csv downloads date format settings?</w:t>
-            </w:r>
-          </w:p>
-          <w:p>
-            <w:pPr>
+              <w:t xml:space="preserve">Eddy, </w:t>
+            </w:r>
+            <w:r>
               <w:rPr>
                 <w:bCs/>
                 <w:sz w:val="18"/>
                 <w:szCs w:val="18"/>
               </w:rPr>
-            </w:pPr>
+              <w:t>Eddy</w:t>
+            </w:r>
             <w:r>
               <w:rPr>
                 <w:bCs/>
                 <w:sz w:val="18"/>
                 <w:szCs w:val="18"/>
               </w:rPr>
-              <w:t xml:space="preserve">Currently it is ‘dd Mon </w:t>
-            </w:r>
-            <w:proofErr w:type="spellStart"/>
+              <w:t xml:space="preserve"> </w:t>
+            </w:r>
             <w:r>
               <w:rPr>
                 <w:bCs/>
                 <w:sz w:val="18"/>
                 <w:szCs w:val="18"/>
               </w:rPr>
-              <w:t>yyyy</w:t>
-            </w:r>
-            <w:proofErr w:type="spellEnd"/>
+              <w:t>Satellite</w:t>
+            </w:r>
             <w:r>
               <w:rPr>
                 <w:bCs/>
                 <w:sz w:val="18"/>
                 <w:szCs w:val="18"/>
               </w:rPr>
-              <w:t>’ (‘24 Jan 2024’)</w:t>
+              <w:t xml:space="preserve"> and Front Image</w:t>
+            </w:r>
+            <w:r>
+              <w:rPr>
+                <w:bCs/>
+                <w:sz w:val="18"/>
+                <w:szCs w:val="18"/>
+              </w:rPr>
+              <w:t xml:space="preserve"> ha</w:t>
+            </w:r>
+            <w:r>
+              <w:rPr>
+                <w:bCs/>
+                <w:sz w:val="18"/>
+                <w:szCs w:val="18"/>
+              </w:rPr>
+              <w:t>ve</w:t>
+            </w:r>
+            <w:r>
+              <w:rPr>
+                <w:bCs/>
+                <w:sz w:val="18"/>
+                <w:szCs w:val="18"/>
+              </w:rPr>
+              <w:t xml:space="preserve"> ‘”’ around every string field, and the download will respect that, which will cause yet another ‘”’ enclosure.</w:t>
             </w:r>
           </w:p>
         </w:tc>
@@ -25880,7 +26201,7 @@
                 <w:sz w:val="18"/>
                 <w:szCs w:val="18"/>
               </w:rPr>
-              <w:t>DD/MM/YYYY</w:t>
+              <w:t>The application should export the data as it is in the data base, which will bring the double-quotes, and should not add more quotes to it.</w:t>
             </w:r>
           </w:p>
         </w:tc>
@@ -25935,7 +26256,14 @@
                 <w:sz w:val="18"/>
                 <w:szCs w:val="18"/>
               </w:rPr>
-              <w:t>82</w:t>
+              <w:t>8</w:t>
+            </w:r>
+            <w:r>
+              <w:rPr>
+                <w:sz w:val="18"/>
+                <w:szCs w:val="18"/>
+              </w:rPr>
+              <w:t>2</w:t>
             </w:r>
           </w:p>
         </w:tc>
@@ -25958,24 +26286,82 @@
                 <w:sz w:val="18"/>
                 <w:szCs w:val="18"/>
               </w:rPr>
-              <w:t>What would be the csv downloads decimal mark format settings?</w:t>
-            </w:r>
-          </w:p>
-          <w:p>
-            <w:pPr>
+              <w:t xml:space="preserve">For SERD input files, if a cruise is not informed in the processing job, no cruise will be informed in the </w:t>
+            </w:r>
+            <w:r>
               <w:rPr>
                 <w:bCs/>
                 <w:sz w:val="18"/>
                 <w:szCs w:val="18"/>
               </w:rPr>
-            </w:pPr>
+              <w:t>PROFILE</w:t>
+            </w:r>
             <w:r>
               <w:rPr>
                 <w:bCs/>
                 <w:sz w:val="18"/>
                 <w:szCs w:val="18"/>
               </w:rPr>
-              <w:t>Currently it is ‘0.9’ (0.23 = ‘.23’)</w:t>
+              <w:t>_</w:t>
+            </w:r>
+            <w:r>
+              <w:rPr>
+                <w:bCs/>
+                <w:sz w:val="18"/>
+                <w:szCs w:val="18"/>
+              </w:rPr>
+              <w:t>INDEX tables</w:t>
+            </w:r>
+            <w:r>
+              <w:rPr>
+                <w:bCs/>
+                <w:sz w:val="18"/>
+                <w:szCs w:val="18"/>
+              </w:rPr>
+              <w:t>.</w:t>
+            </w:r>
+          </w:p>
+          <w:p>
+            <w:pPr>
+              <w:rPr>
+                <w:bCs/>
+                <w:sz w:val="18"/>
+                <w:szCs w:val="18"/>
+              </w:rPr>
+            </w:pPr>
+          </w:p>
+          <w:p>
+            <w:pPr>
+              <w:rPr>
+                <w:bCs/>
+                <w:sz w:val="18"/>
+                <w:szCs w:val="18"/>
+              </w:rPr>
+            </w:pPr>
+            <w:r>
+              <w:rPr>
+                <w:bCs/>
+                <w:sz w:val="18"/>
+                <w:szCs w:val="18"/>
+              </w:rPr>
+              <w:t>Can cruise be mandatory in the processing job?</w:t>
+            </w:r>
+          </w:p>
+          <w:p>
+            <w:pPr>
+              <w:rPr>
+                <w:bCs/>
+                <w:sz w:val="18"/>
+                <w:szCs w:val="18"/>
+              </w:rPr>
+            </w:pPr>
+            <w:r>
+              <w:rPr>
+                <w:bCs/>
+                <w:sz w:val="18"/>
+                <w:szCs w:val="18"/>
+              </w:rPr>
+              <w:t>Should we create a cruise on the fly if the cruise is not informed in the job?</w:t>
             </w:r>
           </w:p>
         </w:tc>
@@ -26019,7 +26405,7 @@
                 <w:sz w:val="18"/>
                 <w:szCs w:val="18"/>
               </w:rPr>
-              <w:t>2024-06-03</w:t>
+              <w:t>2024-06-06</w:t>
             </w:r>
           </w:p>
         </w:tc>
@@ -26040,7 +26426,14 @@
                 <w:sz w:val="18"/>
                 <w:szCs w:val="18"/>
               </w:rPr>
-              <w:t>Should have leading zero.</w:t>
+              <w:t xml:space="preserve">If a cruise is informed in the processing job, the </w:t>
+            </w:r>
+            <w:r>
+              <w:rPr>
+                <w:sz w:val="18"/>
+                <w:szCs w:val="18"/>
+              </w:rPr>
+              <w:t>upload will use it and ignore any originator cruise number that might be in the SERD file</w:t>
             </w:r>
           </w:p>
         </w:tc>
@@ -26056,6 +26449,13 @@
                 <w:szCs w:val="18"/>
               </w:rPr>
             </w:pPr>
+            <w:r>
+              <w:rPr>
+                <w:sz w:val="18"/>
+                <w:szCs w:val="18"/>
+              </w:rPr>
+              <w:t>2024-06-13</w:t>
+            </w:r>
           </w:p>
         </w:tc>
         <w:tc>
@@ -26070,6 +26470,13 @@
                 <w:szCs w:val="18"/>
               </w:rPr>
             </w:pPr>
+            <w:r>
+              <w:rPr>
+                <w:sz w:val="18"/>
+                <w:szCs w:val="18"/>
+              </w:rPr>
+              <w:t>Implemented</w:t>
+            </w:r>
           </w:p>
         </w:tc>
       </w:tr>
@@ -26095,7 +26502,14 @@
                 <w:sz w:val="18"/>
                 <w:szCs w:val="18"/>
               </w:rPr>
-              <w:t>83</w:t>
+              <w:t>8</w:t>
+            </w:r>
+            <w:r>
+              <w:rPr>
+                <w:sz w:val="18"/>
+                <w:szCs w:val="18"/>
+              </w:rPr>
+              <w:t>3</w:t>
             </w:r>
           </w:p>
         </w:tc>
@@ -26118,7 +26532,7 @@
                 <w:sz w:val="18"/>
                 <w:szCs w:val="18"/>
               </w:rPr>
-              <w:t xml:space="preserve">Eddy, </w:t>
+              <w:t>For the profiles</w:t>
             </w:r>
             <w:r>
               <w:rPr>
@@ -26126,7 +26540,7 @@
                 <w:sz w:val="18"/>
                 <w:szCs w:val="18"/>
               </w:rPr>
-              <w:t>Eddy</w:t>
+              <w:t xml:space="preserve"> download</w:t>
             </w:r>
             <w:r>
               <w:rPr>
@@ -26134,6 +26548,14 @@
                 <w:sz w:val="18"/>
                 <w:szCs w:val="18"/>
               </w:rPr>
+              <w:t>,</w:t>
+            </w:r>
+            <w:r>
+              <w:rPr>
+                <w:bCs/>
+                <w:sz w:val="18"/>
+                <w:szCs w:val="18"/>
+              </w:rPr>
               <w:t xml:space="preserve"> </w:t>
             </w:r>
             <w:r>
@@ -26142,7 +26564,7 @@
                 <w:sz w:val="18"/>
                 <w:szCs w:val="18"/>
               </w:rPr>
-              <w:t>Satellite</w:t>
+              <w:t xml:space="preserve">how do we know </w:t>
             </w:r>
             <w:r>
               <w:rPr>
@@ -26150,7 +26572,7 @@
                 <w:sz w:val="18"/>
                 <w:szCs w:val="18"/>
               </w:rPr>
-              <w:t xml:space="preserve"> and Front Image</w:t>
+              <w:t xml:space="preserve">the values for </w:t>
             </w:r>
             <w:r>
               <w:rPr>
@@ -26158,7 +26580,7 @@
                 <w:sz w:val="18"/>
                 <w:szCs w:val="18"/>
               </w:rPr>
-              <w:t xml:space="preserve"> ha</w:t>
+              <w:t>the fields “</w:t>
             </w:r>
             <w:r>
               <w:rPr>
@@ -26166,7 +26588,7 @@
                 <w:sz w:val="18"/>
                 <w:szCs w:val="18"/>
               </w:rPr>
-              <w:t>ve</w:t>
+              <w:t xml:space="preserve">Data Use </w:t>
             </w:r>
             <w:r>
               <w:rPr>
@@ -26174,7 +26596,121 @@
                 <w:sz w:val="18"/>
                 <w:szCs w:val="18"/>
               </w:rPr>
-              <w:t xml:space="preserve"> ‘”’ around every string field, and the download will respect that, which will cause yet another ‘”’ enclosure.</w:t>
+              <w:t>C</w:t>
+            </w:r>
+            <w:r>
+              <w:rPr>
+                <w:bCs/>
+                <w:sz w:val="18"/>
+                <w:szCs w:val="18"/>
+              </w:rPr>
+              <w:t>ode (DUC)</w:t>
+            </w:r>
+            <w:r>
+              <w:rPr>
+                <w:bCs/>
+                <w:sz w:val="18"/>
+                <w:szCs w:val="18"/>
+              </w:rPr>
+              <w:t>”</w:t>
+            </w:r>
+            <w:r>
+              <w:rPr>
+                <w:bCs/>
+                <w:sz w:val="18"/>
+                <w:szCs w:val="18"/>
+              </w:rPr>
+              <w:t>, used for data management by the HO</w:t>
+            </w:r>
+            <w:r>
+              <w:rPr>
+                <w:bCs/>
+                <w:sz w:val="18"/>
+                <w:szCs w:val="18"/>
+              </w:rPr>
+              <w:t xml:space="preserve"> (position 9) and </w:t>
+            </w:r>
+            <w:r>
+              <w:rPr>
+                <w:bCs/>
+                <w:sz w:val="18"/>
+                <w:szCs w:val="18"/>
+              </w:rPr>
+              <w:t>“</w:t>
+            </w:r>
+            <w:r>
+              <w:rPr>
+                <w:bCs/>
+                <w:sz w:val="18"/>
+                <w:szCs w:val="18"/>
+              </w:rPr>
+              <w:t xml:space="preserve">File </w:t>
+            </w:r>
+            <w:r>
+              <w:rPr>
+                <w:bCs/>
+                <w:sz w:val="18"/>
+                <w:szCs w:val="18"/>
+              </w:rPr>
+              <w:t>C</w:t>
+            </w:r>
+            <w:r>
+              <w:rPr>
+                <w:bCs/>
+                <w:sz w:val="18"/>
+                <w:szCs w:val="18"/>
+              </w:rPr>
+              <w:t>ode</w:t>
+            </w:r>
+            <w:r>
+              <w:rPr>
+                <w:bCs/>
+                <w:sz w:val="18"/>
+                <w:szCs w:val="18"/>
+              </w:rPr>
+              <w:t>”</w:t>
+            </w:r>
+            <w:r>
+              <w:rPr>
+                <w:bCs/>
+                <w:sz w:val="18"/>
+                <w:szCs w:val="18"/>
+              </w:rPr>
+              <w:t>, used for data management by the HO</w:t>
+            </w:r>
+            <w:r>
+              <w:rPr>
+                <w:bCs/>
+                <w:sz w:val="18"/>
+                <w:szCs w:val="18"/>
+              </w:rPr>
+              <w:t xml:space="preserve"> (position 10).</w:t>
+            </w:r>
+          </w:p>
+          <w:p>
+            <w:pPr>
+              <w:rPr>
+                <w:bCs/>
+                <w:sz w:val="18"/>
+                <w:szCs w:val="18"/>
+              </w:rPr>
+            </w:pPr>
+          </w:p>
+          <w:p>
+            <w:pPr>
+              <w:rPr>
+                <w:bCs/>
+                <w:sz w:val="18"/>
+                <w:szCs w:val="18"/>
+              </w:rPr>
+            </w:pPr>
+            <w:r>
+              <w:rPr>
+                <w:bCs/>
+                <w:sz w:val="18"/>
+                <w:szCs w:val="18"/>
+              </w:rPr>
+              <w:t>Those fields are not saved in any profile table</w:t>
             </w:r>
           </w:p>
         </w:tc>
@@ -26218,7 +26754,7 @@
                 <w:sz w:val="18"/>
                 <w:szCs w:val="18"/>
               </w:rPr>
-              <w:t>2024-06-03</w:t>
+              <w:t>2024-06-07</w:t>
             </w:r>
           </w:p>
         </w:tc>
@@ -26239,7 +26775,59 @@
                 <w:sz w:val="18"/>
                 <w:szCs w:val="18"/>
               </w:rPr>
-              <w:t>The application should export the data as it is in the data base, which will bring the double-quotes, and should not add more quotes to it.</w:t>
+              <w:t>Both fields are in MEDS_PROCESSING_JOB</w:t>
+            </w:r>
+          </w:p>
+          <w:p>
+            <w:pPr>
+              <w:rPr>
+                <w:sz w:val="18"/>
+                <w:szCs w:val="18"/>
+              </w:rPr>
+            </w:pPr>
+            <w:r>
+              <w:rPr>
+                <w:sz w:val="18"/>
+                <w:szCs w:val="18"/>
+              </w:rPr>
+              <w:t>(</w:t>
+            </w:r>
+            <w:r>
+              <w:rPr>
+                <w:sz w:val="18"/>
+                <w:szCs w:val="18"/>
+              </w:rPr>
+              <w:t>File Code</w:t>
+            </w:r>
+            <w:r>
+              <w:rPr>
+                <w:sz w:val="18"/>
+                <w:szCs w:val="18"/>
+              </w:rPr>
+              <w:t xml:space="preserve"> = Originator)</w:t>
+            </w:r>
+          </w:p>
+          <w:p>
+            <w:pPr>
+              <w:rPr>
+                <w:sz w:val="18"/>
+                <w:szCs w:val="18"/>
+              </w:rPr>
+            </w:pPr>
+          </w:p>
+          <w:p>
+            <w:pPr>
+              <w:rPr>
+                <w:sz w:val="18"/>
+                <w:szCs w:val="18"/>
+              </w:rPr>
+            </w:pPr>
+            <w:r>
+              <w:rPr>
+                <w:sz w:val="18"/>
+                <w:szCs w:val="18"/>
+              </w:rPr>
+              <w:t>Both fields should not be editable for SERD jobs, they will be populated by the upload.</w:t>
             </w:r>
           </w:p>
         </w:tc>
@@ -26255,6 +26843,29 @@
                 <w:szCs w:val="18"/>
               </w:rPr>
             </w:pPr>
+            <w:r>
+              <w:rPr>
+                <w:sz w:val="18"/>
+                <w:szCs w:val="18"/>
+              </w:rPr>
+              <w:t>2</w:t>
+            </w:r>
+            <w:r>
+              <w:rPr>
+                <w:sz w:val="18"/>
+                <w:szCs w:val="18"/>
+              </w:rPr>
+              <w:t>0</w:t>
+            </w:r>
+            <w:bookmarkStart w:id="1" w:name="_GoBack"/>
+            <w:bookmarkEnd w:id="1"/>
+            <w:r>
+              <w:rPr>
+                <w:sz w:val="18"/>
+                <w:szCs w:val="18"/>
+              </w:rPr>
+              <w:t>24-06-13</w:t>
+            </w:r>
           </w:p>
         </w:tc>
         <w:tc>
@@ -26269,6 +26880,13 @@
                 <w:szCs w:val="18"/>
               </w:rPr>
             </w:pPr>
+            <w:r>
+              <w:rPr>
+                <w:sz w:val="18"/>
+                <w:szCs w:val="18"/>
+              </w:rPr>
+              <w:t>Implemented</w:t>
+            </w:r>
           </w:p>
         </w:tc>
       </w:tr>
@@ -26280,28 +26898,35 @@
         <w:tc>
           <w:tcPr>
             <w:tcW w:w="413" w:type="dxa"/>
-            <w:shd w:val="clear" w:color="auto" w:fill="auto"/>
-          </w:tcPr>
-          <w:p>
-            <w:pPr>
-              <w:rPr>
-                <w:sz w:val="18"/>
-                <w:szCs w:val="18"/>
-              </w:rPr>
-            </w:pPr>
-            <w:r>
-              <w:rPr>
-                <w:sz w:val="18"/>
-                <w:szCs w:val="18"/>
-              </w:rPr>
-              <w:t>84</w:t>
+            <w:shd w:val="clear" w:color="auto" w:fill="D9D9D9" w:themeFill="background1" w:themeFillShade="D9"/>
+          </w:tcPr>
+          <w:p>
+            <w:pPr>
+              <w:rPr>
+                <w:sz w:val="18"/>
+                <w:szCs w:val="18"/>
+              </w:rPr>
+            </w:pPr>
+            <w:r>
+              <w:rPr>
+                <w:sz w:val="18"/>
+                <w:szCs w:val="18"/>
+              </w:rPr>
+              <w:t>8</w:t>
+            </w:r>
+            <w:r>
+              <w:rPr>
+                <w:sz w:val="18"/>
+                <w:szCs w:val="18"/>
+              </w:rPr>
+              <w:t>4</w:t>
             </w:r>
           </w:p>
         </w:tc>
         <w:tc>
           <w:tcPr>
             <w:tcW w:w="5836" w:type="dxa"/>
-            <w:shd w:val="clear" w:color="auto" w:fill="auto"/>
+            <w:shd w:val="clear" w:color="auto" w:fill="D9D9D9" w:themeFill="background1" w:themeFillShade="D9"/>
           </w:tcPr>
           <w:p>
             <w:pPr>
@@ -26317,31 +26942,14 @@
                 <w:sz w:val="18"/>
                 <w:szCs w:val="18"/>
               </w:rPr>
-              <w:t>For SERD input files, if a cruise is not informed in the processing job, no cruise will be informed in the INDEX tables, since there is no field for the cruise name informed in the SERD file.</w:t>
-            </w:r>
-          </w:p>
-          <w:p>
-            <w:pPr>
-              <w:rPr>
-                <w:bCs/>
-                <w:sz w:val="18"/>
-                <w:szCs w:val="18"/>
-              </w:rPr>
-            </w:pPr>
-            <w:r>
-              <w:rPr>
-                <w:bCs/>
-                <w:sz w:val="18"/>
-                <w:szCs w:val="18"/>
-              </w:rPr>
-              <w:t>Can cruise be mandatory in the processing job?</w:t>
+              <w:t>For SERD input files, can one processing job have more than one ship in its data records?</w:t>
             </w:r>
           </w:p>
         </w:tc>
         <w:tc>
           <w:tcPr>
             <w:tcW w:w="1003" w:type="dxa"/>
-            <w:shd w:val="clear" w:color="auto" w:fill="auto"/>
+            <w:shd w:val="clear" w:color="auto" w:fill="D9D9D9" w:themeFill="background1" w:themeFillShade="D9"/>
           </w:tcPr>
           <w:p>
             <w:pPr>
@@ -26363,7 +26971,7 @@
         <w:tc>
           <w:tcPr>
             <w:tcW w:w="1057" w:type="dxa"/>
-            <w:shd w:val="clear" w:color="auto" w:fill="auto"/>
+            <w:shd w:val="clear" w:color="auto" w:fill="D9D9D9" w:themeFill="background1" w:themeFillShade="D9"/>
           </w:tcPr>
           <w:p>
             <w:pPr>
@@ -26378,28 +26986,35 @@
                 <w:sz w:val="18"/>
                 <w:szCs w:val="18"/>
               </w:rPr>
-              <w:t>2024-06-06</w:t>
+              <w:t>2024-06-10</w:t>
             </w:r>
           </w:p>
         </w:tc>
         <w:tc>
           <w:tcPr>
             <w:tcW w:w="3580" w:type="dxa"/>
-            <w:shd w:val="clear" w:color="auto" w:fill="auto"/>
-          </w:tcPr>
-          <w:p>
-            <w:pPr>
-              <w:rPr>
-                <w:sz w:val="18"/>
-                <w:szCs w:val="18"/>
-              </w:rPr>
-            </w:pPr>
+            <w:shd w:val="clear" w:color="auto" w:fill="D9D9D9" w:themeFill="background1" w:themeFillShade="D9"/>
+          </w:tcPr>
+          <w:p>
+            <w:pPr>
+              <w:rPr>
+                <w:sz w:val="18"/>
+                <w:szCs w:val="18"/>
+              </w:rPr>
+            </w:pPr>
+            <w:r>
+              <w:rPr>
+                <w:sz w:val="18"/>
+                <w:szCs w:val="18"/>
+              </w:rPr>
+              <w:t>A file is not supposed to have more than one ship or cruise.</w:t>
+            </w:r>
           </w:p>
         </w:tc>
         <w:tc>
           <w:tcPr>
             <w:tcW w:w="1193" w:type="dxa"/>
-            <w:shd w:val="clear" w:color="auto" w:fill="auto"/>
+            <w:shd w:val="clear" w:color="auto" w:fill="D9D9D9" w:themeFill="background1" w:themeFillShade="D9"/>
           </w:tcPr>
           <w:p>
             <w:pPr>
@@ -26413,15 +27028,22 @@
         <w:tc>
           <w:tcPr>
             <w:tcW w:w="1903" w:type="dxa"/>
-            <w:shd w:val="clear" w:color="auto" w:fill="auto"/>
-          </w:tcPr>
-          <w:p>
-            <w:pPr>
-              <w:rPr>
-                <w:sz w:val="18"/>
-                <w:szCs w:val="18"/>
-              </w:rPr>
-            </w:pPr>
+            <w:shd w:val="clear" w:color="auto" w:fill="D9D9D9" w:themeFill="background1" w:themeFillShade="D9"/>
+          </w:tcPr>
+          <w:p>
+            <w:pPr>
+              <w:rPr>
+                <w:sz w:val="18"/>
+                <w:szCs w:val="18"/>
+              </w:rPr>
+            </w:pPr>
+            <w:r>
+              <w:rPr>
+                <w:sz w:val="18"/>
+                <w:szCs w:val="18"/>
+              </w:rPr>
+              <w:t>Closed</w:t>
+            </w:r>
           </w:p>
         </w:tc>
       </w:tr>
@@ -26447,6 +27069,7 @@
                 <w:sz w:val="18"/>
                 <w:szCs w:val="18"/>
               </w:rPr>
+              <w:lastRenderedPageBreak/>
               <w:t>85</w:t>
             </w:r>
           </w:p>
@@ -26470,64 +27093,83 @@
                 <w:sz w:val="18"/>
                 <w:szCs w:val="18"/>
               </w:rPr>
-              <w:t>For the profiles</w:t>
-            </w:r>
-            <w:r>
+              <w:t>Confirm what should be visualized for MLO Cetaceans:</w:t>
+            </w:r>
+          </w:p>
+          <w:p>
+            <w:pPr>
+              <w:pStyle w:val="ListParagraph"/>
+              <w:numPr>
+                <w:ilvl w:val="0"/>
+                <w:numId w:val="23"/>
+              </w:numPr>
               <w:rPr>
                 <w:bCs/>
                 <w:sz w:val="18"/>
                 <w:szCs w:val="18"/>
               </w:rPr>
-              <w:t xml:space="preserve"> download </w:t>
-            </w:r>
+            </w:pPr>
             <w:r>
               <w:rPr>
                 <w:bCs/>
                 <w:sz w:val="18"/>
                 <w:szCs w:val="18"/>
               </w:rPr>
-              <w:t xml:space="preserve">how do we know </w:t>
-            </w:r>
-            <w:r>
+              <w:t>Data</w:t>
+            </w:r>
+          </w:p>
+          <w:p>
+            <w:pPr>
+              <w:pStyle w:val="ListParagraph"/>
+              <w:numPr>
+                <w:ilvl w:val="0"/>
+                <w:numId w:val="23"/>
+              </w:numPr>
               <w:rPr>
                 <w:bCs/>
                 <w:sz w:val="18"/>
                 <w:szCs w:val="18"/>
               </w:rPr>
-              <w:t xml:space="preserve">the values for </w:t>
-            </w:r>
+            </w:pPr>
             <w:r>
               <w:rPr>
                 <w:bCs/>
                 <w:sz w:val="18"/>
                 <w:szCs w:val="18"/>
               </w:rPr>
-              <w:t>Data Use code (DUC), used for data management by the HO</w:t>
-            </w:r>
-            <w:r>
+              <w:t>Observation</w:t>
+            </w:r>
+          </w:p>
+          <w:p>
+            <w:pPr>
+              <w:pStyle w:val="ListParagraph"/>
+              <w:numPr>
+                <w:ilvl w:val="0"/>
+                <w:numId w:val="23"/>
+              </w:numPr>
               <w:rPr>
                 <w:bCs/>
                 <w:sz w:val="18"/>
                 <w:szCs w:val="18"/>
               </w:rPr>
-              <w:t xml:space="preserve"> (position 9) and </w:t>
-            </w:r>
+            </w:pPr>
             <w:r>
               <w:rPr>
                 <w:bCs/>
                 <w:sz w:val="18"/>
                 <w:szCs w:val="18"/>
               </w:rPr>
-              <w:t>File code, used for data management by the HO</w:t>
-            </w:r>
-            <w:r>
+              <w:t>Track</w:t>
+            </w:r>
+          </w:p>
+          <w:p>
+            <w:pPr>
               <w:rPr>
                 <w:bCs/>
                 <w:sz w:val="18"/>
                 <w:szCs w:val="18"/>
               </w:rPr>
-              <w:t xml:space="preserve"> (position 10).</w:t>
-            </w:r>
+            </w:pPr>
           </w:p>
           <w:p>
             <w:pPr>
@@ -26543,7 +27185,7 @@
                 <w:sz w:val="18"/>
                 <w:szCs w:val="18"/>
               </w:rPr>
-              <w:t>Those fields are not saved in any profile table</w:t>
+              <w:t>Confirm MLO envelope are totally out of scope</w:t>
             </w:r>
           </w:p>
         </w:tc>
@@ -26587,7 +27229,7 @@
                 <w:sz w:val="18"/>
                 <w:szCs w:val="18"/>
               </w:rPr>
-              <w:t>2024-06-07</w:t>
+              <w:t>2024-06-12</w:t>
             </w:r>
           </w:p>
         </w:tc>
@@ -26603,6 +27245,13 @@
                 <w:szCs w:val="18"/>
               </w:rPr>
             </w:pPr>
+            <w:r>
+              <w:rPr>
+                <w:sz w:val="18"/>
+                <w:szCs w:val="18"/>
+              </w:rPr>
+              <w:t>There should be visualization for track as well as observations</w:t>
+            </w:r>
           </w:p>
         </w:tc>
         <w:tc>
@@ -26679,7 +27328,7 @@
                 <w:sz w:val="18"/>
                 <w:szCs w:val="18"/>
               </w:rPr>
-              <w:t>For SERD input files, can one processing job have more than one ship in its data records?</w:t>
+              <w:t>Confirm that sea state values for MLO Cetaceans can use the same values as Deep Scattering</w:t>
             </w:r>
           </w:p>
         </w:tc>
@@ -26701,7 +27350,7 @@
                 <w:sz w:val="18"/>
                 <w:szCs w:val="18"/>
               </w:rPr>
-              <w:t>n/a</w:t>
+              <w:t>2141</w:t>
             </w:r>
           </w:p>
         </w:tc>
@@ -26723,10 +27372,1879 @@
                 <w:sz w:val="18"/>
                 <w:szCs w:val="18"/>
               </w:rPr>
-              <w:t>2024-06-10</w:t>
-            </w:r>
-            <w:bookmarkStart w:id="1" w:name="_GoBack"/>
-            <w:bookmarkEnd w:id="1"/>
+              <w:t>2024-06-12</w:t>
+            </w:r>
+          </w:p>
+        </w:tc>
+        <w:tc>
+          <w:tcPr>
+            <w:tcW w:w="3580" w:type="dxa"/>
+            <w:shd w:val="clear" w:color="auto" w:fill="auto"/>
+          </w:tcPr>
+          <w:p>
+            <w:pPr>
+              <w:rPr>
+                <w:sz w:val="18"/>
+                <w:szCs w:val="18"/>
+              </w:rPr>
+            </w:pPr>
+            <w:r>
+              <w:rPr>
+                <w:sz w:val="18"/>
+                <w:szCs w:val="18"/>
+              </w:rPr>
+              <w:t>Yes, same as Deep Scattering</w:t>
+            </w:r>
+          </w:p>
+        </w:tc>
+        <w:tc>
+          <w:tcPr>
+            <w:tcW w:w="1193" w:type="dxa"/>
+            <w:shd w:val="clear" w:color="auto" w:fill="auto"/>
+          </w:tcPr>
+          <w:p>
+            <w:pPr>
+              <w:rPr>
+                <w:sz w:val="18"/>
+                <w:szCs w:val="18"/>
+              </w:rPr>
+            </w:pPr>
+            <w:r>
+              <w:rPr>
+                <w:sz w:val="18"/>
+                <w:szCs w:val="18"/>
+              </w:rPr>
+              <w:t>2024-06-12</w:t>
+            </w:r>
+          </w:p>
+        </w:tc>
+        <w:tc>
+          <w:tcPr>
+            <w:tcW w:w="1903" w:type="dxa"/>
+            <w:shd w:val="clear" w:color="auto" w:fill="auto"/>
+          </w:tcPr>
+          <w:p>
+            <w:pPr>
+              <w:rPr>
+                <w:sz w:val="18"/>
+                <w:szCs w:val="18"/>
+              </w:rPr>
+            </w:pPr>
+            <w:r>
+              <w:rPr>
+                <w:sz w:val="18"/>
+                <w:szCs w:val="18"/>
+              </w:rPr>
+              <w:t>Implemented</w:t>
+            </w:r>
+          </w:p>
+        </w:tc>
+      </w:tr>
+      <w:tr>
+        <w:trPr>
+          <w:cantSplit/>
+          <w:trHeight w:val="300"/>
+        </w:trPr>
+        <w:tc>
+          <w:tcPr>
+            <w:tcW w:w="413" w:type="dxa"/>
+            <w:shd w:val="clear" w:color="auto" w:fill="auto"/>
+          </w:tcPr>
+          <w:p>
+            <w:pPr>
+              <w:rPr>
+                <w:sz w:val="18"/>
+                <w:szCs w:val="18"/>
+              </w:rPr>
+            </w:pPr>
+            <w:r>
+              <w:rPr>
+                <w:sz w:val="18"/>
+                <w:szCs w:val="18"/>
+              </w:rPr>
+              <w:t>87</w:t>
+            </w:r>
+          </w:p>
+        </w:tc>
+        <w:tc>
+          <w:tcPr>
+            <w:tcW w:w="5836" w:type="dxa"/>
+            <w:shd w:val="clear" w:color="auto" w:fill="auto"/>
+          </w:tcPr>
+          <w:p>
+            <w:pPr>
+              <w:rPr>
+                <w:bCs/>
+                <w:sz w:val="18"/>
+                <w:szCs w:val="18"/>
+              </w:rPr>
+            </w:pPr>
+            <w:r>
+              <w:rPr>
+                <w:bCs/>
+                <w:sz w:val="18"/>
+                <w:szCs w:val="18"/>
+              </w:rPr>
+              <w:t>Confirm that MLO Cetaceans track can have the SRID 4326 instead of 8307</w:t>
+            </w:r>
+          </w:p>
+        </w:tc>
+        <w:tc>
+          <w:tcPr>
+            <w:tcW w:w="1003" w:type="dxa"/>
+            <w:shd w:val="clear" w:color="auto" w:fill="auto"/>
+          </w:tcPr>
+          <w:p>
+            <w:pPr>
+              <w:jc w:val="center"/>
+              <w:rPr>
+                <w:sz w:val="18"/>
+                <w:szCs w:val="18"/>
+              </w:rPr>
+            </w:pPr>
+            <w:r>
+              <w:rPr>
+                <w:sz w:val="18"/>
+                <w:szCs w:val="18"/>
+              </w:rPr>
+              <w:t>2141</w:t>
+            </w:r>
+          </w:p>
+        </w:tc>
+        <w:tc>
+          <w:tcPr>
+            <w:tcW w:w="1057" w:type="dxa"/>
+            <w:shd w:val="clear" w:color="auto" w:fill="auto"/>
+          </w:tcPr>
+          <w:p>
+            <w:pPr>
+              <w:jc w:val="center"/>
+              <w:rPr>
+                <w:sz w:val="18"/>
+                <w:szCs w:val="18"/>
+              </w:rPr>
+            </w:pPr>
+            <w:r>
+              <w:rPr>
+                <w:sz w:val="18"/>
+                <w:szCs w:val="18"/>
+              </w:rPr>
+              <w:t>2024-06-12</w:t>
+            </w:r>
+          </w:p>
+        </w:tc>
+        <w:tc>
+          <w:tcPr>
+            <w:tcW w:w="3580" w:type="dxa"/>
+            <w:shd w:val="clear" w:color="auto" w:fill="auto"/>
+          </w:tcPr>
+          <w:p>
+            <w:pPr>
+              <w:rPr>
+                <w:sz w:val="18"/>
+                <w:szCs w:val="18"/>
+              </w:rPr>
+            </w:pPr>
+            <w:r>
+              <w:rPr>
+                <w:sz w:val="18"/>
+                <w:szCs w:val="18"/>
+              </w:rPr>
+              <w:t>We should use 4326 per Oracle recommendation.</w:t>
+            </w:r>
+          </w:p>
+          <w:p>
+            <w:pPr>
+              <w:rPr>
+                <w:sz w:val="18"/>
+                <w:szCs w:val="18"/>
+              </w:rPr>
+            </w:pPr>
+          </w:p>
+          <w:p>
+            <w:pPr>
+              <w:rPr>
+                <w:sz w:val="18"/>
+                <w:szCs w:val="18"/>
+              </w:rPr>
+            </w:pPr>
+            <w:r>
+              <w:rPr>
+                <w:sz w:val="18"/>
+                <w:szCs w:val="18"/>
+              </w:rPr>
+              <w:t>Ensure that all data will be queried successfully:</w:t>
+            </w:r>
+          </w:p>
+          <w:p>
+            <w:pPr>
+              <w:pStyle w:val="ListParagraph"/>
+              <w:numPr>
+                <w:ilvl w:val="0"/>
+                <w:numId w:val="25"/>
+              </w:numPr>
+              <w:rPr>
+                <w:sz w:val="18"/>
+                <w:szCs w:val="18"/>
+              </w:rPr>
+            </w:pPr>
+            <w:r>
+              <w:rPr>
+                <w:sz w:val="18"/>
+                <w:szCs w:val="18"/>
+              </w:rPr>
+              <w:t>Drop the index</w:t>
+            </w:r>
+          </w:p>
+          <w:p>
+            <w:pPr>
+              <w:pStyle w:val="ListParagraph"/>
+              <w:numPr>
+                <w:ilvl w:val="0"/>
+                <w:numId w:val="25"/>
+              </w:numPr>
+              <w:rPr>
+                <w:sz w:val="18"/>
+                <w:szCs w:val="18"/>
+              </w:rPr>
+            </w:pPr>
+            <w:r>
+              <w:rPr>
+                <w:sz w:val="18"/>
+                <w:szCs w:val="18"/>
+              </w:rPr>
+              <w:t>Update SRID of the location field to 4326</w:t>
+            </w:r>
+          </w:p>
+          <w:p>
+            <w:pPr>
+              <w:pStyle w:val="ListParagraph"/>
+              <w:numPr>
+                <w:ilvl w:val="0"/>
+                <w:numId w:val="25"/>
+              </w:numPr>
+              <w:rPr>
+                <w:sz w:val="18"/>
+                <w:szCs w:val="18"/>
+              </w:rPr>
+            </w:pPr>
+            <w:r>
+              <w:rPr>
+                <w:sz w:val="18"/>
+                <w:szCs w:val="18"/>
+              </w:rPr>
+              <w:t>Recreate the index</w:t>
+            </w:r>
+          </w:p>
+        </w:tc>
+        <w:tc>
+          <w:tcPr>
+            <w:tcW w:w="1193" w:type="dxa"/>
+            <w:shd w:val="clear" w:color="auto" w:fill="auto"/>
+          </w:tcPr>
+          <w:p>
+            <w:pPr>
+              <w:rPr>
+                <w:sz w:val="18"/>
+                <w:szCs w:val="18"/>
+              </w:rPr>
+            </w:pPr>
+          </w:p>
+        </w:tc>
+        <w:tc>
+          <w:tcPr>
+            <w:tcW w:w="1903" w:type="dxa"/>
+            <w:shd w:val="clear" w:color="auto" w:fill="auto"/>
+          </w:tcPr>
+          <w:p>
+            <w:pPr>
+              <w:rPr>
+                <w:sz w:val="18"/>
+                <w:szCs w:val="18"/>
+              </w:rPr>
+            </w:pPr>
+          </w:p>
+        </w:tc>
+      </w:tr>
+      <w:tr>
+        <w:trPr>
+          <w:cantSplit/>
+          <w:trHeight w:val="300"/>
+        </w:trPr>
+        <w:tc>
+          <w:tcPr>
+            <w:tcW w:w="413" w:type="dxa"/>
+            <w:shd w:val="clear" w:color="auto" w:fill="auto"/>
+          </w:tcPr>
+          <w:p>
+            <w:pPr>
+              <w:rPr>
+                <w:sz w:val="18"/>
+                <w:szCs w:val="18"/>
+              </w:rPr>
+            </w:pPr>
+            <w:r>
+              <w:rPr>
+                <w:sz w:val="18"/>
+                <w:szCs w:val="18"/>
+              </w:rPr>
+              <w:t>88</w:t>
+            </w:r>
+          </w:p>
+        </w:tc>
+        <w:tc>
+          <w:tcPr>
+            <w:tcW w:w="5836" w:type="dxa"/>
+            <w:shd w:val="clear" w:color="auto" w:fill="auto"/>
+          </w:tcPr>
+          <w:p>
+            <w:pPr>
+              <w:rPr>
+                <w:bCs/>
+                <w:sz w:val="18"/>
+                <w:szCs w:val="18"/>
+              </w:rPr>
+            </w:pPr>
+            <w:r>
+              <w:rPr>
+                <w:bCs/>
+                <w:sz w:val="18"/>
+                <w:szCs w:val="18"/>
+              </w:rPr>
+              <w:t>How is the MLO Cetaceans field Offset calculated?</w:t>
+            </w:r>
+          </w:p>
+        </w:tc>
+        <w:tc>
+          <w:tcPr>
+            <w:tcW w:w="1003" w:type="dxa"/>
+            <w:shd w:val="clear" w:color="auto" w:fill="auto"/>
+          </w:tcPr>
+          <w:p>
+            <w:pPr>
+              <w:jc w:val="center"/>
+              <w:rPr>
+                <w:sz w:val="18"/>
+                <w:szCs w:val="18"/>
+              </w:rPr>
+            </w:pPr>
+            <w:r>
+              <w:rPr>
+                <w:sz w:val="18"/>
+                <w:szCs w:val="18"/>
+              </w:rPr>
+              <w:t>2141</w:t>
+            </w:r>
+          </w:p>
+        </w:tc>
+        <w:tc>
+          <w:tcPr>
+            <w:tcW w:w="1057" w:type="dxa"/>
+            <w:shd w:val="clear" w:color="auto" w:fill="auto"/>
+          </w:tcPr>
+          <w:p>
+            <w:pPr>
+              <w:jc w:val="center"/>
+              <w:rPr>
+                <w:sz w:val="18"/>
+                <w:szCs w:val="18"/>
+              </w:rPr>
+            </w:pPr>
+            <w:r>
+              <w:rPr>
+                <w:sz w:val="18"/>
+                <w:szCs w:val="18"/>
+              </w:rPr>
+              <w:t>2024-06-12</w:t>
+            </w:r>
+          </w:p>
+        </w:tc>
+        <w:tc>
+          <w:tcPr>
+            <w:tcW w:w="3580" w:type="dxa"/>
+            <w:shd w:val="clear" w:color="auto" w:fill="auto"/>
+          </w:tcPr>
+          <w:p>
+            <w:pPr>
+              <w:rPr>
+                <w:sz w:val="18"/>
+                <w:szCs w:val="18"/>
+              </w:rPr>
+            </w:pPr>
+            <w:r>
+              <w:rPr>
+                <w:sz w:val="18"/>
+                <w:szCs w:val="18"/>
+              </w:rPr>
+              <w:t>Use Visibility as the source of both fields.</w:t>
+            </w:r>
+          </w:p>
+        </w:tc>
+        <w:tc>
+          <w:tcPr>
+            <w:tcW w:w="1193" w:type="dxa"/>
+            <w:shd w:val="clear" w:color="auto" w:fill="auto"/>
+          </w:tcPr>
+          <w:p>
+            <w:pPr>
+              <w:rPr>
+                <w:sz w:val="18"/>
+                <w:szCs w:val="18"/>
+              </w:rPr>
+            </w:pPr>
+            <w:r>
+              <w:rPr>
+                <w:sz w:val="18"/>
+                <w:szCs w:val="18"/>
+              </w:rPr>
+              <w:t>2024-06-13</w:t>
+            </w:r>
+          </w:p>
+        </w:tc>
+        <w:tc>
+          <w:tcPr>
+            <w:tcW w:w="1903" w:type="dxa"/>
+            <w:shd w:val="clear" w:color="auto" w:fill="auto"/>
+          </w:tcPr>
+          <w:p>
+            <w:pPr>
+              <w:rPr>
+                <w:sz w:val="18"/>
+                <w:szCs w:val="18"/>
+              </w:rPr>
+            </w:pPr>
+            <w:r>
+              <w:rPr>
+                <w:sz w:val="18"/>
+                <w:szCs w:val="18"/>
+              </w:rPr>
+              <w:t>Implemented</w:t>
+            </w:r>
+          </w:p>
+        </w:tc>
+      </w:tr>
+      <w:tr>
+        <w:trPr>
+          <w:cantSplit/>
+          <w:trHeight w:val="300"/>
+        </w:trPr>
+        <w:tc>
+          <w:tcPr>
+            <w:tcW w:w="413" w:type="dxa"/>
+            <w:shd w:val="clear" w:color="auto" w:fill="auto"/>
+          </w:tcPr>
+          <w:p>
+            <w:pPr>
+              <w:rPr>
+                <w:sz w:val="18"/>
+                <w:szCs w:val="18"/>
+              </w:rPr>
+            </w:pPr>
+            <w:r>
+              <w:rPr>
+                <w:sz w:val="18"/>
+                <w:szCs w:val="18"/>
+              </w:rPr>
+              <w:t>89</w:t>
+            </w:r>
+          </w:p>
+        </w:tc>
+        <w:tc>
+          <w:tcPr>
+            <w:tcW w:w="5836" w:type="dxa"/>
+            <w:shd w:val="clear" w:color="auto" w:fill="auto"/>
+          </w:tcPr>
+          <w:p>
+            <w:pPr>
+              <w:rPr>
+                <w:bCs/>
+                <w:sz w:val="18"/>
+                <w:szCs w:val="18"/>
+              </w:rPr>
+            </w:pPr>
+            <w:r>
+              <w:rPr>
+                <w:bCs/>
+                <w:sz w:val="18"/>
+                <w:szCs w:val="18"/>
+              </w:rPr>
+              <w:t>Confirm basic requirements for Unified Secchi:</w:t>
+            </w:r>
+          </w:p>
+          <w:p>
+            <w:pPr>
+              <w:pStyle w:val="ListParagraph"/>
+              <w:numPr>
+                <w:ilvl w:val="0"/>
+                <w:numId w:val="24"/>
+              </w:numPr>
+              <w:rPr>
+                <w:bCs/>
+                <w:sz w:val="18"/>
+                <w:szCs w:val="18"/>
+              </w:rPr>
+            </w:pPr>
+            <w:r>
+              <w:rPr>
+                <w:bCs/>
+                <w:sz w:val="18"/>
+                <w:szCs w:val="18"/>
+              </w:rPr>
+              <w:t>View to unify the origin of data</w:t>
+            </w:r>
+          </w:p>
+          <w:p>
+            <w:pPr>
+              <w:pStyle w:val="ListParagraph"/>
+              <w:numPr>
+                <w:ilvl w:val="0"/>
+                <w:numId w:val="24"/>
+              </w:numPr>
+              <w:rPr>
+                <w:bCs/>
+                <w:sz w:val="18"/>
+                <w:szCs w:val="18"/>
+              </w:rPr>
+            </w:pPr>
+            <w:r>
+              <w:rPr>
+                <w:bCs/>
+                <w:sz w:val="18"/>
+                <w:szCs w:val="18"/>
+              </w:rPr>
+              <w:t>Map layer to visualis</w:t>
+            </w:r>
+            <w:r>
+              <w:rPr>
+                <w:bCs/>
+                <w:sz w:val="18"/>
+                <w:szCs w:val="18"/>
+              </w:rPr>
+              <w:t>e the unified view</w:t>
+            </w:r>
+          </w:p>
+          <w:p>
+            <w:pPr>
+              <w:pStyle w:val="ListParagraph"/>
+              <w:numPr>
+                <w:ilvl w:val="0"/>
+                <w:numId w:val="24"/>
+              </w:numPr>
+              <w:rPr>
+                <w:bCs/>
+                <w:sz w:val="18"/>
+                <w:szCs w:val="18"/>
+              </w:rPr>
+            </w:pPr>
+            <w:r>
+              <w:rPr>
+                <w:bCs/>
+                <w:sz w:val="18"/>
+                <w:szCs w:val="18"/>
+              </w:rPr>
+              <w:t xml:space="preserve">Ability to export the unified </w:t>
+            </w:r>
+            <w:r>
+              <w:rPr>
+                <w:bCs/>
+                <w:sz w:val="18"/>
+                <w:szCs w:val="18"/>
+              </w:rPr>
+              <w:t>view</w:t>
+            </w:r>
+          </w:p>
+        </w:tc>
+        <w:tc>
+          <w:tcPr>
+            <w:tcW w:w="1003" w:type="dxa"/>
+            <w:shd w:val="clear" w:color="auto" w:fill="auto"/>
+          </w:tcPr>
+          <w:p>
+            <w:pPr>
+              <w:jc w:val="center"/>
+              <w:rPr>
+                <w:sz w:val="18"/>
+                <w:szCs w:val="18"/>
+              </w:rPr>
+            </w:pPr>
+            <w:r>
+              <w:rPr>
+                <w:sz w:val="18"/>
+                <w:szCs w:val="18"/>
+              </w:rPr>
+              <w:t>n/a</w:t>
+            </w:r>
+          </w:p>
+        </w:tc>
+        <w:tc>
+          <w:tcPr>
+            <w:tcW w:w="1057" w:type="dxa"/>
+            <w:shd w:val="clear" w:color="auto" w:fill="auto"/>
+          </w:tcPr>
+          <w:p>
+            <w:pPr>
+              <w:jc w:val="center"/>
+              <w:rPr>
+                <w:sz w:val="18"/>
+                <w:szCs w:val="18"/>
+              </w:rPr>
+            </w:pPr>
+            <w:r>
+              <w:rPr>
+                <w:sz w:val="18"/>
+                <w:szCs w:val="18"/>
+              </w:rPr>
+              <w:t>2024-06-12</w:t>
+            </w:r>
+          </w:p>
+        </w:tc>
+        <w:tc>
+          <w:tcPr>
+            <w:tcW w:w="3580" w:type="dxa"/>
+            <w:shd w:val="clear" w:color="auto" w:fill="auto"/>
+          </w:tcPr>
+          <w:p>
+            <w:pPr>
+              <w:rPr>
+                <w:sz w:val="18"/>
+                <w:szCs w:val="18"/>
+              </w:rPr>
+            </w:pPr>
+            <w:r>
+              <w:rPr>
+                <w:sz w:val="18"/>
+                <w:szCs w:val="18"/>
+              </w:rPr>
+              <w:t>Confirmed by Steve on 2024-06-12</w:t>
+            </w:r>
+          </w:p>
+          <w:p>
+            <w:pPr>
+              <w:rPr>
+                <w:sz w:val="18"/>
+                <w:szCs w:val="18"/>
+              </w:rPr>
+            </w:pPr>
+          </w:p>
+          <w:p>
+            <w:pPr>
+              <w:rPr>
+                <w:sz w:val="18"/>
+                <w:szCs w:val="18"/>
+              </w:rPr>
+            </w:pPr>
+          </w:p>
+        </w:tc>
+        <w:tc>
+          <w:tcPr>
+            <w:tcW w:w="1193" w:type="dxa"/>
+            <w:shd w:val="clear" w:color="auto" w:fill="auto"/>
+          </w:tcPr>
+          <w:p>
+            <w:pPr>
+              <w:rPr>
+                <w:sz w:val="18"/>
+                <w:szCs w:val="18"/>
+              </w:rPr>
+            </w:pPr>
+          </w:p>
+        </w:tc>
+        <w:tc>
+          <w:tcPr>
+            <w:tcW w:w="1903" w:type="dxa"/>
+            <w:shd w:val="clear" w:color="auto" w:fill="auto"/>
+          </w:tcPr>
+          <w:p>
+            <w:pPr>
+              <w:rPr>
+                <w:sz w:val="18"/>
+                <w:szCs w:val="18"/>
+              </w:rPr>
+            </w:pPr>
+          </w:p>
+        </w:tc>
+      </w:tr>
+      <w:tr>
+        <w:trPr>
+          <w:cantSplit/>
+          <w:trHeight w:val="300"/>
+        </w:trPr>
+        <w:tc>
+          <w:tcPr>
+            <w:tcW w:w="413" w:type="dxa"/>
+            <w:shd w:val="clear" w:color="auto" w:fill="auto"/>
+          </w:tcPr>
+          <w:p>
+            <w:pPr>
+              <w:rPr>
+                <w:sz w:val="18"/>
+                <w:szCs w:val="18"/>
+              </w:rPr>
+            </w:pPr>
+            <w:r>
+              <w:rPr>
+                <w:sz w:val="18"/>
+                <w:szCs w:val="18"/>
+              </w:rPr>
+              <w:t>90</w:t>
+            </w:r>
+          </w:p>
+        </w:tc>
+        <w:tc>
+          <w:tcPr>
+            <w:tcW w:w="5836" w:type="dxa"/>
+            <w:shd w:val="clear" w:color="auto" w:fill="auto"/>
+          </w:tcPr>
+          <w:p>
+            <w:pPr>
+              <w:rPr>
+                <w:bCs/>
+                <w:sz w:val="18"/>
+                <w:szCs w:val="18"/>
+              </w:rPr>
+            </w:pPr>
+            <w:r>
+              <w:rPr>
+                <w:bCs/>
+                <w:sz w:val="18"/>
+                <w:szCs w:val="18"/>
+              </w:rPr>
+              <w:t>F</w:t>
+            </w:r>
+            <w:r>
+              <w:rPr>
+                <w:bCs/>
+                <w:sz w:val="18"/>
+                <w:szCs w:val="18"/>
+              </w:rPr>
+              <w:t>r</w:t>
+            </w:r>
+            <w:r>
+              <w:rPr>
+                <w:bCs/>
+                <w:sz w:val="18"/>
+                <w:szCs w:val="18"/>
+              </w:rPr>
+              <w:t xml:space="preserve">om Steve email </w:t>
+            </w:r>
+            <w:r>
+              <w:rPr>
+                <w:bCs/>
+                <w:sz w:val="18"/>
+                <w:szCs w:val="18"/>
+              </w:rPr>
+              <w:t>2024-06-11:</w:t>
+            </w:r>
+          </w:p>
+          <w:p>
+            <w:pPr>
+              <w:rPr>
+                <w:bCs/>
+                <w:sz w:val="18"/>
+                <w:szCs w:val="18"/>
+              </w:rPr>
+            </w:pPr>
+          </w:p>
+          <w:p>
+            <w:pPr>
+              <w:rPr>
+                <w:bCs/>
+                <w:sz w:val="18"/>
+                <w:szCs w:val="18"/>
+              </w:rPr>
+            </w:pPr>
+            <w:r>
+              <w:rPr>
+                <w:bCs/>
+                <w:sz w:val="18"/>
+                <w:szCs w:val="18"/>
+              </w:rPr>
+              <w:t>1.I have created a new DDL of the Omni Ambient tables which have new frequencies added recently.</w:t>
+            </w:r>
+          </w:p>
+          <w:p>
+            <w:pPr>
+              <w:rPr>
+                <w:bCs/>
+                <w:sz w:val="18"/>
+                <w:szCs w:val="18"/>
+              </w:rPr>
+            </w:pPr>
+          </w:p>
+          <w:p>
+            <w:pPr>
+              <w:rPr>
+                <w:bCs/>
+                <w:sz w:val="18"/>
+                <w:szCs w:val="18"/>
+              </w:rPr>
+            </w:pPr>
+            <w:r>
+              <w:rPr>
+                <w:bCs/>
+                <w:sz w:val="18"/>
+                <w:szCs w:val="18"/>
+              </w:rPr>
+              <w:t xml:space="preserve">2.There is </w:t>
+            </w:r>
+            <w:proofErr w:type="gramStart"/>
+            <w:r>
+              <w:rPr>
+                <w:bCs/>
+                <w:sz w:val="18"/>
+                <w:szCs w:val="18"/>
+              </w:rPr>
+              <w:t>a</w:t>
+            </w:r>
+            <w:proofErr w:type="gramEnd"/>
+            <w:r>
+              <w:rPr>
+                <w:bCs/>
+                <w:sz w:val="18"/>
+                <w:szCs w:val="18"/>
+              </w:rPr>
+              <w:t xml:space="preserve"> Omni Ambient data file “an_all.csv” which has been recently loaded.</w:t>
+            </w:r>
+          </w:p>
+          <w:p>
+            <w:pPr>
+              <w:rPr>
+                <w:bCs/>
+                <w:sz w:val="18"/>
+                <w:szCs w:val="18"/>
+              </w:rPr>
+            </w:pPr>
+          </w:p>
+          <w:p>
+            <w:pPr>
+              <w:rPr>
+                <w:bCs/>
+                <w:sz w:val="18"/>
+                <w:szCs w:val="18"/>
+              </w:rPr>
+            </w:pPr>
+            <w:r>
+              <w:rPr>
+                <w:bCs/>
+                <w:sz w:val="18"/>
+                <w:szCs w:val="18"/>
+              </w:rPr>
+              <w:t xml:space="preserve">3.The </w:t>
+            </w:r>
+            <w:proofErr w:type="spellStart"/>
+            <w:r>
+              <w:rPr>
+                <w:bCs/>
+                <w:sz w:val="18"/>
+                <w:szCs w:val="18"/>
+              </w:rPr>
+              <w:t>field_lookup</w:t>
+            </w:r>
+            <w:proofErr w:type="spellEnd"/>
+            <w:r>
+              <w:rPr>
+                <w:bCs/>
+                <w:sz w:val="18"/>
+                <w:szCs w:val="18"/>
+              </w:rPr>
+              <w:t xml:space="preserve"> table has been amended with the new </w:t>
+            </w:r>
+            <w:r>
+              <w:rPr>
+                <w:bCs/>
+                <w:sz w:val="18"/>
+                <w:szCs w:val="18"/>
+              </w:rPr>
+              <w:t>frequencies, there</w:t>
+            </w:r>
+            <w:r>
+              <w:rPr>
+                <w:bCs/>
+                <w:sz w:val="18"/>
+                <w:szCs w:val="18"/>
+              </w:rPr>
+              <w:t xml:space="preserve"> is a file “</w:t>
+            </w:r>
+            <w:proofErr w:type="spellStart"/>
+            <w:r>
+              <w:rPr>
+                <w:bCs/>
+                <w:sz w:val="18"/>
+                <w:szCs w:val="18"/>
+              </w:rPr>
+              <w:t>field_lookup_omni_ambient.sql</w:t>
+            </w:r>
+            <w:proofErr w:type="spellEnd"/>
+            <w:r>
+              <w:rPr>
+                <w:bCs/>
+                <w:sz w:val="18"/>
+                <w:szCs w:val="18"/>
+              </w:rPr>
+              <w:t xml:space="preserve">” with updates to the </w:t>
+            </w:r>
+            <w:proofErr w:type="spellStart"/>
+            <w:r>
+              <w:rPr>
+                <w:bCs/>
+                <w:sz w:val="18"/>
+                <w:szCs w:val="18"/>
+              </w:rPr>
+              <w:t>omni_ambient</w:t>
+            </w:r>
+            <w:proofErr w:type="spellEnd"/>
+            <w:r>
+              <w:rPr>
+                <w:bCs/>
+                <w:sz w:val="18"/>
+                <w:szCs w:val="18"/>
+              </w:rPr>
+              <w:t xml:space="preserve"> data type in the table.</w:t>
+            </w:r>
+          </w:p>
+          <w:p>
+            <w:pPr>
+              <w:rPr>
+                <w:bCs/>
+                <w:sz w:val="18"/>
+                <w:szCs w:val="18"/>
+              </w:rPr>
+            </w:pPr>
+          </w:p>
+        </w:tc>
+        <w:tc>
+          <w:tcPr>
+            <w:tcW w:w="1003" w:type="dxa"/>
+            <w:shd w:val="clear" w:color="auto" w:fill="auto"/>
+          </w:tcPr>
+          <w:p>
+            <w:pPr>
+              <w:jc w:val="center"/>
+              <w:rPr>
+                <w:sz w:val="18"/>
+                <w:szCs w:val="18"/>
+              </w:rPr>
+            </w:pPr>
+            <w:r>
+              <w:rPr>
+                <w:sz w:val="18"/>
+                <w:szCs w:val="18"/>
+              </w:rPr>
+              <w:t>n/a</w:t>
+            </w:r>
+          </w:p>
+        </w:tc>
+        <w:tc>
+          <w:tcPr>
+            <w:tcW w:w="1057" w:type="dxa"/>
+            <w:shd w:val="clear" w:color="auto" w:fill="auto"/>
+          </w:tcPr>
+          <w:p>
+            <w:pPr>
+              <w:jc w:val="center"/>
+              <w:rPr>
+                <w:sz w:val="18"/>
+                <w:szCs w:val="18"/>
+              </w:rPr>
+            </w:pPr>
+            <w:r>
+              <w:rPr>
+                <w:sz w:val="18"/>
+                <w:szCs w:val="18"/>
+              </w:rPr>
+              <w:t>2024-06-13</w:t>
+            </w:r>
+          </w:p>
+        </w:tc>
+        <w:tc>
+          <w:tcPr>
+            <w:tcW w:w="3580" w:type="dxa"/>
+            <w:shd w:val="clear" w:color="auto" w:fill="auto"/>
+          </w:tcPr>
+          <w:p>
+            <w:pPr>
+              <w:pStyle w:val="ListParagraph"/>
+              <w:numPr>
+                <w:ilvl w:val="0"/>
+                <w:numId w:val="27"/>
+              </w:numPr>
+              <w:ind w:left="372" w:hanging="284"/>
+              <w:rPr>
+                <w:sz w:val="18"/>
+                <w:szCs w:val="18"/>
+              </w:rPr>
+            </w:pPr>
+            <w:r>
+              <w:rPr>
+                <w:sz w:val="18"/>
+                <w:szCs w:val="18"/>
+              </w:rPr>
+              <w:t>New columns added to OMNI_AMBIENT_DATA</w:t>
+            </w:r>
+            <w:r>
+              <w:rPr>
+                <w:sz w:val="18"/>
+                <w:szCs w:val="18"/>
+              </w:rPr>
+              <w:t>.</w:t>
+            </w:r>
+          </w:p>
+          <w:p>
+            <w:pPr>
+              <w:pStyle w:val="ListParagraph"/>
+              <w:numPr>
+                <w:ilvl w:val="0"/>
+                <w:numId w:val="27"/>
+              </w:numPr>
+              <w:ind w:left="372" w:hanging="284"/>
+              <w:rPr>
+                <w:sz w:val="18"/>
+                <w:szCs w:val="18"/>
+              </w:rPr>
+            </w:pPr>
+            <w:r>
+              <w:rPr>
+                <w:sz w:val="18"/>
+                <w:szCs w:val="18"/>
+              </w:rPr>
+              <w:t>FIELD_LOOKUP updated for OMNI_AMBIENT_DATA and OMNI_AMBIENT_OBSERVATION</w:t>
+            </w:r>
+            <w:r>
+              <w:rPr>
+                <w:sz w:val="18"/>
+                <w:szCs w:val="18"/>
+              </w:rPr>
+              <w:t xml:space="preserve"> using </w:t>
+            </w:r>
+            <w:proofErr w:type="spellStart"/>
+            <w:r>
+              <w:rPr>
+                <w:bCs/>
+                <w:sz w:val="18"/>
+                <w:szCs w:val="18"/>
+              </w:rPr>
+              <w:t>field_lookup_omni_ambient.sql</w:t>
+            </w:r>
+            <w:proofErr w:type="spellEnd"/>
+            <w:r>
+              <w:rPr>
+                <w:bCs/>
+                <w:sz w:val="18"/>
+                <w:szCs w:val="18"/>
+              </w:rPr>
+              <w:t>.</w:t>
+            </w:r>
+          </w:p>
+          <w:p>
+            <w:pPr>
+              <w:pStyle w:val="ListParagraph"/>
+              <w:numPr>
+                <w:ilvl w:val="0"/>
+                <w:numId w:val="27"/>
+              </w:numPr>
+              <w:ind w:left="372" w:hanging="284"/>
+              <w:rPr>
+                <w:sz w:val="18"/>
+                <w:szCs w:val="18"/>
+              </w:rPr>
+            </w:pPr>
+            <w:r>
+              <w:rPr>
+                <w:sz w:val="18"/>
+                <w:szCs w:val="18"/>
+              </w:rPr>
+              <w:t xml:space="preserve">View </w:t>
+            </w:r>
+            <w:r>
+              <w:rPr>
+                <w:sz w:val="18"/>
+                <w:szCs w:val="18"/>
+              </w:rPr>
+              <w:t>V_D_OMNI_AMBIENT</w:t>
+            </w:r>
+            <w:r>
+              <w:rPr>
+                <w:sz w:val="18"/>
+                <w:szCs w:val="18"/>
+              </w:rPr>
+              <w:t xml:space="preserve"> updated with new fields</w:t>
+            </w:r>
+            <w:r>
+              <w:rPr>
+                <w:sz w:val="18"/>
+                <w:szCs w:val="18"/>
+              </w:rPr>
+              <w:t xml:space="preserve"> (used for csv download)</w:t>
+            </w:r>
+            <w:r>
+              <w:rPr>
+                <w:sz w:val="18"/>
+                <w:szCs w:val="18"/>
+              </w:rPr>
+              <w:t>.</w:t>
+            </w:r>
+          </w:p>
+          <w:p>
+            <w:pPr>
+              <w:pStyle w:val="ListParagraph"/>
+              <w:numPr>
+                <w:ilvl w:val="0"/>
+                <w:numId w:val="27"/>
+              </w:numPr>
+              <w:ind w:left="372" w:hanging="284"/>
+              <w:rPr>
+                <w:sz w:val="18"/>
+                <w:szCs w:val="18"/>
+              </w:rPr>
+            </w:pPr>
+            <w:r>
+              <w:rPr>
+                <w:sz w:val="18"/>
+                <w:szCs w:val="18"/>
+              </w:rPr>
+              <w:t>Download page 4238 updated with new fields</w:t>
+            </w:r>
+            <w:r>
+              <w:rPr>
+                <w:sz w:val="18"/>
+                <w:szCs w:val="18"/>
+              </w:rPr>
+              <w:t xml:space="preserve"> (</w:t>
+            </w:r>
+            <w:r>
+              <w:rPr>
+                <w:sz w:val="18"/>
+                <w:szCs w:val="18"/>
+              </w:rPr>
+              <w:t>used for csv download)</w:t>
+            </w:r>
+            <w:r>
+              <w:rPr>
+                <w:sz w:val="18"/>
+                <w:szCs w:val="18"/>
+              </w:rPr>
+              <w:t>.</w:t>
+            </w:r>
+          </w:p>
+          <w:p>
+            <w:pPr>
+              <w:pStyle w:val="ListParagraph"/>
+              <w:numPr>
+                <w:ilvl w:val="0"/>
+                <w:numId w:val="27"/>
+              </w:numPr>
+              <w:ind w:left="372" w:hanging="284"/>
+              <w:rPr>
+                <w:sz w:val="18"/>
+                <w:szCs w:val="18"/>
+              </w:rPr>
+            </w:pPr>
+            <w:r>
+              <w:rPr>
+                <w:sz w:val="18"/>
+                <w:szCs w:val="18"/>
+              </w:rPr>
+              <w:t xml:space="preserve">Procedure </w:t>
+            </w:r>
+            <w:proofErr w:type="spellStart"/>
+            <w:r>
+              <w:rPr>
+                <w:sz w:val="18"/>
+                <w:szCs w:val="18"/>
+              </w:rPr>
+              <w:t>upload_csv_util</w:t>
+            </w:r>
+            <w:proofErr w:type="spellEnd"/>
+            <w:r>
+              <w:rPr>
+                <w:sz w:val="18"/>
+                <w:szCs w:val="18"/>
+              </w:rPr>
+              <w:t>.</w:t>
+            </w:r>
+            <w:r>
+              <w:t xml:space="preserve"> </w:t>
+            </w:r>
+            <w:proofErr w:type="spellStart"/>
+            <w:r>
+              <w:rPr>
+                <w:sz w:val="18"/>
+                <w:szCs w:val="18"/>
+              </w:rPr>
+              <w:t>parse_datatype_omni_ambient</w:t>
+            </w:r>
+            <w:proofErr w:type="spellEnd"/>
+            <w:r>
+              <w:rPr>
+                <w:sz w:val="18"/>
+                <w:szCs w:val="18"/>
+              </w:rPr>
+              <w:t xml:space="preserve"> updated to upload the new fields.</w:t>
+            </w:r>
+          </w:p>
+          <w:p>
+            <w:pPr>
+              <w:rPr>
+                <w:sz w:val="18"/>
+                <w:szCs w:val="18"/>
+              </w:rPr>
+            </w:pPr>
+          </w:p>
+        </w:tc>
+        <w:tc>
+          <w:tcPr>
+            <w:tcW w:w="1193" w:type="dxa"/>
+            <w:shd w:val="clear" w:color="auto" w:fill="auto"/>
+          </w:tcPr>
+          <w:p>
+            <w:pPr>
+              <w:rPr>
+                <w:sz w:val="18"/>
+                <w:szCs w:val="18"/>
+              </w:rPr>
+            </w:pPr>
+            <w:r>
+              <w:rPr>
+                <w:sz w:val="18"/>
+                <w:szCs w:val="18"/>
+              </w:rPr>
+              <w:t>2024-06-13</w:t>
+            </w:r>
+          </w:p>
+        </w:tc>
+        <w:tc>
+          <w:tcPr>
+            <w:tcW w:w="1903" w:type="dxa"/>
+            <w:shd w:val="clear" w:color="auto" w:fill="auto"/>
+          </w:tcPr>
+          <w:p>
+            <w:pPr>
+              <w:rPr>
+                <w:sz w:val="18"/>
+                <w:szCs w:val="18"/>
+              </w:rPr>
+            </w:pPr>
+            <w:r>
+              <w:rPr>
+                <w:sz w:val="18"/>
+                <w:szCs w:val="18"/>
+              </w:rPr>
+              <w:t>Implemented</w:t>
+            </w:r>
+          </w:p>
+        </w:tc>
+      </w:tr>
+      <w:tr>
+        <w:trPr>
+          <w:cantSplit/>
+          <w:trHeight w:val="300"/>
+        </w:trPr>
+        <w:tc>
+          <w:tcPr>
+            <w:tcW w:w="413" w:type="dxa"/>
+            <w:shd w:val="clear" w:color="auto" w:fill="auto"/>
+          </w:tcPr>
+          <w:p>
+            <w:pPr>
+              <w:rPr>
+                <w:sz w:val="18"/>
+                <w:szCs w:val="18"/>
+              </w:rPr>
+            </w:pPr>
+            <w:r>
+              <w:rPr>
+                <w:sz w:val="18"/>
+                <w:szCs w:val="18"/>
+              </w:rPr>
+              <w:lastRenderedPageBreak/>
+              <w:t>91</w:t>
+            </w:r>
+          </w:p>
+        </w:tc>
+        <w:tc>
+          <w:tcPr>
+            <w:tcW w:w="5836" w:type="dxa"/>
+            <w:shd w:val="clear" w:color="auto" w:fill="auto"/>
+          </w:tcPr>
+          <w:p>
+            <w:pPr>
+              <w:rPr>
+                <w:bCs/>
+                <w:sz w:val="18"/>
+                <w:szCs w:val="18"/>
+              </w:rPr>
+            </w:pPr>
+            <w:r>
+              <w:rPr>
+                <w:bCs/>
+                <w:sz w:val="18"/>
+                <w:szCs w:val="18"/>
+              </w:rPr>
+              <w:t>From Steve email 2024-06-11:</w:t>
+            </w:r>
+          </w:p>
+          <w:p>
+            <w:pPr>
+              <w:rPr>
+                <w:bCs/>
+                <w:sz w:val="18"/>
+                <w:szCs w:val="18"/>
+              </w:rPr>
+            </w:pPr>
+          </w:p>
+          <w:p>
+            <w:pPr>
+              <w:rPr>
+                <w:bCs/>
+                <w:sz w:val="18"/>
+                <w:szCs w:val="18"/>
+              </w:rPr>
+            </w:pPr>
+            <w:r>
+              <w:rPr>
+                <w:bCs/>
+                <w:sz w:val="18"/>
+                <w:szCs w:val="18"/>
+              </w:rPr>
+              <w:t>4.There is a file “marine life procedures.doc” which documents input of marine life data, page 9 has the values for certain fields you asked for.</w:t>
+            </w:r>
+          </w:p>
+          <w:p>
+            <w:pPr>
+              <w:rPr>
+                <w:bCs/>
+                <w:sz w:val="18"/>
+                <w:szCs w:val="18"/>
+              </w:rPr>
+            </w:pPr>
+          </w:p>
+          <w:p>
+            <w:pPr>
+              <w:rPr>
+                <w:bCs/>
+                <w:sz w:val="18"/>
+                <w:szCs w:val="18"/>
+              </w:rPr>
+            </w:pPr>
+          </w:p>
+        </w:tc>
+        <w:tc>
+          <w:tcPr>
+            <w:tcW w:w="1003" w:type="dxa"/>
+            <w:shd w:val="clear" w:color="auto" w:fill="auto"/>
+          </w:tcPr>
+          <w:p>
+            <w:pPr>
+              <w:jc w:val="center"/>
+              <w:rPr>
+                <w:sz w:val="18"/>
+                <w:szCs w:val="18"/>
+              </w:rPr>
+            </w:pPr>
+            <w:r>
+              <w:rPr>
+                <w:sz w:val="18"/>
+                <w:szCs w:val="18"/>
+              </w:rPr>
+              <w:t>n/a</w:t>
+            </w:r>
+          </w:p>
+        </w:tc>
+        <w:tc>
+          <w:tcPr>
+            <w:tcW w:w="1057" w:type="dxa"/>
+            <w:shd w:val="clear" w:color="auto" w:fill="auto"/>
+          </w:tcPr>
+          <w:p>
+            <w:pPr>
+              <w:jc w:val="center"/>
+              <w:rPr>
+                <w:sz w:val="18"/>
+                <w:szCs w:val="18"/>
+              </w:rPr>
+            </w:pPr>
+            <w:r>
+              <w:rPr>
+                <w:sz w:val="18"/>
+                <w:szCs w:val="18"/>
+              </w:rPr>
+              <w:t>2024-06-13</w:t>
+            </w:r>
+          </w:p>
+        </w:tc>
+        <w:tc>
+          <w:tcPr>
+            <w:tcW w:w="3580" w:type="dxa"/>
+            <w:shd w:val="clear" w:color="auto" w:fill="auto"/>
+          </w:tcPr>
+          <w:p>
+            <w:pPr>
+              <w:rPr>
+                <w:sz w:val="18"/>
+                <w:szCs w:val="18"/>
+              </w:rPr>
+            </w:pPr>
+            <w:r>
+              <w:rPr>
+                <w:sz w:val="18"/>
+                <w:szCs w:val="18"/>
+              </w:rPr>
+              <w:t>Values lists created for:</w:t>
+            </w:r>
+          </w:p>
+          <w:p>
+            <w:pPr>
+              <w:pStyle w:val="ListParagraph"/>
+              <w:numPr>
+                <w:ilvl w:val="0"/>
+                <w:numId w:val="28"/>
+              </w:numPr>
+              <w:rPr>
+                <w:sz w:val="18"/>
+                <w:szCs w:val="18"/>
+              </w:rPr>
+            </w:pPr>
+            <w:r>
+              <w:rPr>
+                <w:sz w:val="18"/>
+                <w:szCs w:val="18"/>
+              </w:rPr>
+              <w:t>Bottom material</w:t>
+            </w:r>
+          </w:p>
+          <w:p>
+            <w:pPr>
+              <w:pStyle w:val="ListParagraph"/>
+              <w:numPr>
+                <w:ilvl w:val="0"/>
+                <w:numId w:val="28"/>
+              </w:numPr>
+              <w:rPr>
+                <w:sz w:val="18"/>
+                <w:szCs w:val="18"/>
+              </w:rPr>
+            </w:pPr>
+            <w:r>
+              <w:rPr>
+                <w:sz w:val="18"/>
+                <w:szCs w:val="18"/>
+              </w:rPr>
+              <w:t>Bottom type</w:t>
+            </w:r>
+          </w:p>
+          <w:p>
+            <w:pPr>
+              <w:pStyle w:val="ListParagraph"/>
+              <w:numPr>
+                <w:ilvl w:val="0"/>
+                <w:numId w:val="28"/>
+              </w:numPr>
+              <w:rPr>
+                <w:sz w:val="18"/>
+                <w:szCs w:val="18"/>
+              </w:rPr>
+            </w:pPr>
+            <w:r>
+              <w:rPr>
+                <w:sz w:val="18"/>
+                <w:szCs w:val="18"/>
+              </w:rPr>
+              <w:t>Count quality</w:t>
+            </w:r>
+          </w:p>
+          <w:p>
+            <w:pPr>
+              <w:pStyle w:val="ListParagraph"/>
+              <w:numPr>
+                <w:ilvl w:val="0"/>
+                <w:numId w:val="28"/>
+              </w:numPr>
+              <w:rPr>
+                <w:sz w:val="18"/>
+                <w:szCs w:val="18"/>
+              </w:rPr>
+            </w:pPr>
+            <w:r>
+              <w:rPr>
+                <w:sz w:val="18"/>
+                <w:szCs w:val="18"/>
+              </w:rPr>
+              <w:t>Distance range</w:t>
+            </w:r>
+          </w:p>
+          <w:p>
+            <w:pPr>
+              <w:pStyle w:val="ListParagraph"/>
+              <w:numPr>
+                <w:ilvl w:val="0"/>
+                <w:numId w:val="28"/>
+              </w:numPr>
+              <w:rPr>
+                <w:sz w:val="18"/>
+                <w:szCs w:val="18"/>
+              </w:rPr>
+            </w:pPr>
+            <w:r>
+              <w:rPr>
+                <w:sz w:val="18"/>
+                <w:szCs w:val="18"/>
+              </w:rPr>
+              <w:t>Marine growth</w:t>
+            </w:r>
+          </w:p>
+          <w:p>
+            <w:pPr>
+              <w:pStyle w:val="ListParagraph"/>
+              <w:numPr>
+                <w:ilvl w:val="0"/>
+                <w:numId w:val="28"/>
+              </w:numPr>
+              <w:rPr>
+                <w:sz w:val="18"/>
+                <w:szCs w:val="18"/>
+              </w:rPr>
+            </w:pPr>
+            <w:r>
+              <w:rPr>
+                <w:sz w:val="18"/>
+                <w:szCs w:val="18"/>
+              </w:rPr>
+              <w:t>Marine life</w:t>
+            </w:r>
+          </w:p>
+          <w:p>
+            <w:pPr>
+              <w:pStyle w:val="ListParagraph"/>
+              <w:numPr>
+                <w:ilvl w:val="0"/>
+                <w:numId w:val="28"/>
+              </w:numPr>
+              <w:rPr>
+                <w:sz w:val="18"/>
+                <w:szCs w:val="18"/>
+              </w:rPr>
+            </w:pPr>
+            <w:r>
+              <w:rPr>
+                <w:sz w:val="18"/>
+                <w:szCs w:val="18"/>
+              </w:rPr>
+              <w:t>Sea state</w:t>
+            </w:r>
+          </w:p>
+          <w:p>
+            <w:pPr>
+              <w:pStyle w:val="ListParagraph"/>
+              <w:numPr>
+                <w:ilvl w:val="0"/>
+                <w:numId w:val="28"/>
+              </w:numPr>
+              <w:rPr>
+                <w:sz w:val="18"/>
+                <w:szCs w:val="18"/>
+              </w:rPr>
+            </w:pPr>
+            <w:r>
+              <w:rPr>
+                <w:sz w:val="18"/>
+                <w:szCs w:val="18"/>
+              </w:rPr>
+              <w:t>Slope</w:t>
+            </w:r>
+          </w:p>
+          <w:p>
+            <w:pPr>
+              <w:pStyle w:val="ListParagraph"/>
+              <w:numPr>
+                <w:ilvl w:val="0"/>
+                <w:numId w:val="28"/>
+              </w:numPr>
+              <w:rPr>
+                <w:sz w:val="18"/>
+                <w:szCs w:val="18"/>
+              </w:rPr>
+            </w:pPr>
+            <w:r>
+              <w:rPr>
+                <w:sz w:val="18"/>
+                <w:szCs w:val="18"/>
+              </w:rPr>
+              <w:t>Specie identification quality</w:t>
+            </w:r>
+          </w:p>
+          <w:p>
+            <w:pPr>
+              <w:pStyle w:val="ListParagraph"/>
+              <w:numPr>
+                <w:ilvl w:val="0"/>
+                <w:numId w:val="28"/>
+              </w:numPr>
+              <w:rPr>
+                <w:sz w:val="18"/>
+                <w:szCs w:val="18"/>
+              </w:rPr>
+            </w:pPr>
+            <w:r>
+              <w:rPr>
+                <w:sz w:val="18"/>
+                <w:szCs w:val="18"/>
+              </w:rPr>
+              <w:t>Specie size class</w:t>
+            </w:r>
+          </w:p>
+        </w:tc>
+        <w:tc>
+          <w:tcPr>
+            <w:tcW w:w="1193" w:type="dxa"/>
+            <w:shd w:val="clear" w:color="auto" w:fill="auto"/>
+          </w:tcPr>
+          <w:p>
+            <w:pPr>
+              <w:rPr>
+                <w:sz w:val="18"/>
+                <w:szCs w:val="18"/>
+              </w:rPr>
+            </w:pPr>
+            <w:r>
+              <w:rPr>
+                <w:sz w:val="18"/>
+                <w:szCs w:val="18"/>
+              </w:rPr>
+              <w:t>2024-06-14</w:t>
+            </w:r>
+          </w:p>
+        </w:tc>
+        <w:tc>
+          <w:tcPr>
+            <w:tcW w:w="1903" w:type="dxa"/>
+            <w:shd w:val="clear" w:color="auto" w:fill="auto"/>
+          </w:tcPr>
+          <w:p>
+            <w:pPr>
+              <w:rPr>
+                <w:sz w:val="18"/>
+                <w:szCs w:val="18"/>
+              </w:rPr>
+            </w:pPr>
+            <w:r>
+              <w:rPr>
+                <w:sz w:val="18"/>
+                <w:szCs w:val="18"/>
+              </w:rPr>
+              <w:t>Implemented</w:t>
+            </w:r>
+          </w:p>
+        </w:tc>
+      </w:tr>
+      <w:tr>
+        <w:trPr>
+          <w:cantSplit/>
+          <w:trHeight w:val="300"/>
+        </w:trPr>
+        <w:tc>
+          <w:tcPr>
+            <w:tcW w:w="413" w:type="dxa"/>
+            <w:shd w:val="clear" w:color="auto" w:fill="auto"/>
+          </w:tcPr>
+          <w:p>
+            <w:pPr>
+              <w:rPr>
+                <w:sz w:val="18"/>
+                <w:szCs w:val="18"/>
+              </w:rPr>
+            </w:pPr>
+            <w:r>
+              <w:rPr>
+                <w:sz w:val="18"/>
+                <w:szCs w:val="18"/>
+              </w:rPr>
+              <w:t>92</w:t>
+            </w:r>
+          </w:p>
+        </w:tc>
+        <w:tc>
+          <w:tcPr>
+            <w:tcW w:w="5836" w:type="dxa"/>
+            <w:shd w:val="clear" w:color="auto" w:fill="auto"/>
+          </w:tcPr>
+          <w:p>
+            <w:pPr>
+              <w:rPr>
+                <w:bCs/>
+                <w:sz w:val="18"/>
+                <w:szCs w:val="18"/>
+              </w:rPr>
+            </w:pPr>
+            <w:r>
+              <w:rPr>
+                <w:bCs/>
+                <w:sz w:val="18"/>
+                <w:szCs w:val="18"/>
+              </w:rPr>
+              <w:t>From Steve email 2024-06-11:</w:t>
+            </w:r>
+          </w:p>
+          <w:p>
+            <w:pPr>
+              <w:rPr>
+                <w:bCs/>
+                <w:sz w:val="18"/>
+                <w:szCs w:val="18"/>
+              </w:rPr>
+            </w:pPr>
+          </w:p>
+          <w:p>
+            <w:pPr>
+              <w:rPr>
+                <w:bCs/>
+                <w:sz w:val="18"/>
+                <w:szCs w:val="18"/>
+              </w:rPr>
+            </w:pPr>
+            <w:r>
+              <w:rPr>
+                <w:bCs/>
+                <w:sz w:val="18"/>
+                <w:szCs w:val="18"/>
+              </w:rPr>
+              <w:t xml:space="preserve">5.The issue with the differing data types in the </w:t>
+            </w:r>
+            <w:proofErr w:type="spellStart"/>
+            <w:r>
+              <w:rPr>
+                <w:bCs/>
+                <w:sz w:val="18"/>
+                <w:szCs w:val="18"/>
+              </w:rPr>
+              <w:t>Meds_processing_job</w:t>
+            </w:r>
+            <w:proofErr w:type="spellEnd"/>
+            <w:r>
+              <w:rPr>
+                <w:bCs/>
+                <w:sz w:val="18"/>
+                <w:szCs w:val="18"/>
+              </w:rPr>
+              <w:t xml:space="preserve"> table and the </w:t>
+            </w:r>
+            <w:proofErr w:type="spellStart"/>
+            <w:r>
+              <w:rPr>
+                <w:bCs/>
+                <w:sz w:val="18"/>
+                <w:szCs w:val="18"/>
+              </w:rPr>
+              <w:t>job_lookups</w:t>
+            </w:r>
+            <w:proofErr w:type="spellEnd"/>
+            <w:r>
+              <w:rPr>
+                <w:bCs/>
+                <w:sz w:val="18"/>
+                <w:szCs w:val="18"/>
+              </w:rPr>
+              <w:t xml:space="preserve"> table. There is a spreadsheet file “Data_types.xlsx” which lists both tables unique values.</w:t>
+            </w:r>
+          </w:p>
+          <w:p>
+            <w:pPr>
+              <w:rPr>
+                <w:bCs/>
+                <w:sz w:val="18"/>
+                <w:szCs w:val="18"/>
+              </w:rPr>
+            </w:pPr>
+            <w:r>
+              <w:rPr>
+                <w:bCs/>
+                <w:sz w:val="18"/>
+                <w:szCs w:val="18"/>
+              </w:rPr>
+              <w:t xml:space="preserve">Probably need to discuss a way forward </w:t>
+            </w:r>
+            <w:proofErr w:type="spellStart"/>
+            <w:r>
+              <w:rPr>
+                <w:bCs/>
+                <w:sz w:val="18"/>
+                <w:szCs w:val="18"/>
+              </w:rPr>
+              <w:t>e.g</w:t>
+            </w:r>
+            <w:proofErr w:type="spellEnd"/>
+            <w:r>
+              <w:rPr>
+                <w:b/>
+                <w:bCs/>
+                <w:sz w:val="18"/>
+                <w:szCs w:val="18"/>
+              </w:rPr>
+              <w:t xml:space="preserve"> amend </w:t>
+            </w:r>
+            <w:proofErr w:type="spellStart"/>
+            <w:r>
+              <w:rPr>
+                <w:b/>
+                <w:bCs/>
+                <w:sz w:val="18"/>
+                <w:szCs w:val="18"/>
+              </w:rPr>
+              <w:t>job_lookups</w:t>
+            </w:r>
+            <w:proofErr w:type="spellEnd"/>
+            <w:r>
+              <w:rPr>
+                <w:b/>
+                <w:bCs/>
+                <w:sz w:val="18"/>
+                <w:szCs w:val="18"/>
+              </w:rPr>
+              <w:t xml:space="preserve"> to the values in the processing table.</w:t>
+            </w:r>
+          </w:p>
+        </w:tc>
+        <w:tc>
+          <w:tcPr>
+            <w:tcW w:w="1003" w:type="dxa"/>
+            <w:shd w:val="clear" w:color="auto" w:fill="auto"/>
+          </w:tcPr>
+          <w:p>
+            <w:pPr>
+              <w:jc w:val="center"/>
+              <w:rPr>
+                <w:sz w:val="18"/>
+                <w:szCs w:val="18"/>
+              </w:rPr>
+            </w:pPr>
+            <w:r>
+              <w:rPr>
+                <w:sz w:val="18"/>
+                <w:szCs w:val="18"/>
+              </w:rPr>
+              <w:t>n/a</w:t>
+            </w:r>
+          </w:p>
+        </w:tc>
+        <w:tc>
+          <w:tcPr>
+            <w:tcW w:w="1057" w:type="dxa"/>
+            <w:shd w:val="clear" w:color="auto" w:fill="auto"/>
+          </w:tcPr>
+          <w:p>
+            <w:pPr>
+              <w:jc w:val="center"/>
+              <w:rPr>
+                <w:sz w:val="18"/>
+                <w:szCs w:val="18"/>
+              </w:rPr>
+            </w:pPr>
+            <w:r>
+              <w:rPr>
+                <w:sz w:val="18"/>
+                <w:szCs w:val="18"/>
+              </w:rPr>
+              <w:t>2024-06-13</w:t>
+            </w:r>
           </w:p>
         </w:tc>
         <w:tc>
@@ -28116,6 +30634,119 @@
     </w:lvl>
   </w:abstractNum>
   <w:abstractNum w:abstractNumId="12" w15:restartNumberingAfterBreak="0">
+    <w:nsid w:val="39CA479C"/>
+    <w:multiLevelType w:val="hybridMultilevel"/>
+    <w:tmpl w:val="D3700F8A"/>
+    <w:lvl w:ilvl="0" w:tplc="08090001">
+      <w:start w:val="1"/>
+      <w:numFmt w:val="bullet"/>
+      <w:lvlText w:val=""/>
+      <w:lvlJc w:val="left"/>
+      <w:pPr>
+        <w:ind w:left="720" w:hanging="360"/>
+      </w:pPr>
+      <w:rPr>
+        <w:rFonts w:ascii="Symbol" w:hAnsi="Symbol" w:hint="default"/>
+      </w:rPr>
+    </w:lvl>
+    <w:lvl w:ilvl="1" w:tplc="08090003" w:tentative="1">
+      <w:start w:val="1"/>
+      <w:numFmt w:val="bullet"/>
+      <w:lvlText w:val="o"/>
+      <w:lvlJc w:val="left"/>
+      <w:pPr>
+        <w:ind w:left="1440" w:hanging="360"/>
+      </w:pPr>
+      <w:rPr>
+        <w:rFonts w:ascii="Courier New" w:hAnsi="Courier New" w:cs="Courier New" w:hint="default"/>
+      </w:rPr>
+    </w:lvl>
+    <w:lvl w:ilvl="2" w:tplc="08090005" w:tentative="1">
+      <w:start w:val="1"/>
+      <w:numFmt w:val="bullet"/>
+      <w:lvlText w:val=""/>
+      <w:lvlJc w:val="left"/>
+      <w:pPr>
+        <w:ind w:left="2160" w:hanging="360"/>
+      </w:pPr>
+      <w:rPr>
+        <w:rFonts w:ascii="Wingdings" w:hAnsi="Wingdings" w:hint="default"/>
+      </w:rPr>
+    </w:lvl>
+    <w:lvl w:ilvl="3" w:tplc="08090001" w:tentative="1">
+      <w:start w:val="1"/>
+      <w:numFmt w:val="bullet"/>
+      <w:lvlText w:val=""/>
+      <w:lvlJc w:val="left"/>
+      <w:pPr>
+        <w:ind w:left="2880" w:hanging="360"/>
+      </w:pPr>
+      <w:rPr>
+        <w:rFonts w:ascii="Symbol" w:hAnsi="Symbol" w:hint="default"/>
+      </w:rPr>
+    </w:lvl>
+    <w:lvl w:ilvl="4" w:tplc="08090003" w:tentative="1">
+      <w:start w:val="1"/>
+      <w:numFmt w:val="bullet"/>
+      <w:lvlText w:val="o"/>
+      <w:lvlJc w:val="left"/>
+      <w:pPr>
+        <w:ind w:left="3600" w:hanging="360"/>
+      </w:pPr>
+      <w:rPr>
+        <w:rFonts w:ascii="Courier New" w:hAnsi="Courier New" w:cs="Courier New" w:hint="default"/>
+      </w:rPr>
+    </w:lvl>
+    <w:lvl w:ilvl="5" w:tplc="08090005" w:tentative="1">
+      <w:start w:val="1"/>
+      <w:numFmt w:val="bullet"/>
+      <w:lvlText w:val=""/>
+      <w:lvlJc w:val="left"/>
+      <w:pPr>
+        <w:ind w:left="4320" w:hanging="360"/>
+      </w:pPr>
+      <w:rPr>
+        <w:rFonts w:ascii="Wingdings" w:hAnsi="Wingdings" w:hint="default"/>
+      </w:rPr>
+    </w:lvl>
+    <w:lvl w:ilvl="6" w:tplc="08090001" w:tentative="1">
+      <w:start w:val="1"/>
+      <w:numFmt w:val="bullet"/>
+      <w:lvlText w:val=""/>
+      <w:lvlJc w:val="left"/>
+      <w:pPr>
+        <w:ind w:left="5040" w:hanging="360"/>
+      </w:pPr>
+      <w:rPr>
+        <w:rFonts w:ascii="Symbol" w:hAnsi="Symbol" w:hint="default"/>
+      </w:rPr>
+    </w:lvl>
+    <w:lvl w:ilvl="7" w:tplc="08090003" w:tentative="1">
+      <w:start w:val="1"/>
+      <w:numFmt w:val="bullet"/>
+      <w:lvlText w:val="o"/>
+      <w:lvlJc w:val="left"/>
+      <w:pPr>
+        <w:ind w:left="5760" w:hanging="360"/>
+      </w:pPr>
+      <w:rPr>
+        <w:rFonts w:ascii="Courier New" w:hAnsi="Courier New" w:cs="Courier New" w:hint="default"/>
+      </w:rPr>
+    </w:lvl>
+    <w:lvl w:ilvl="8" w:tplc="08090005" w:tentative="1">
+      <w:start w:val="1"/>
+      <w:numFmt w:val="bullet"/>
+      <w:lvlText w:val=""/>
+      <w:lvlJc w:val="left"/>
+      <w:pPr>
+        <w:ind w:left="6480" w:hanging="360"/>
+      </w:pPr>
+      <w:rPr>
+        <w:rFonts w:ascii="Wingdings" w:hAnsi="Wingdings" w:hint="default"/>
+      </w:rPr>
+    </w:lvl>
+  </w:abstractNum>
+  <w:abstractNum w:abstractNumId="13" w15:restartNumberingAfterBreak="0">
     <w:nsid w:val="3A11500C"/>
     <w:multiLevelType w:val="hybridMultilevel"/>
     <w:tmpl w:val="32B6E532"/>
@@ -28228,7 +30859,7 @@
       </w:rPr>
     </w:lvl>
   </w:abstractNum>
-  <w:abstractNum w:abstractNumId="13" w15:restartNumberingAfterBreak="0">
+  <w:abstractNum w:abstractNumId="14" w15:restartNumberingAfterBreak="0">
     <w:nsid w:val="401A5924"/>
     <w:multiLevelType w:val="hybridMultilevel"/>
     <w:tmpl w:val="1042F4BA"/>
@@ -28341,7 +30972,120 @@
       </w:rPr>
     </w:lvl>
   </w:abstractNum>
-  <w:abstractNum w:abstractNumId="14" w15:restartNumberingAfterBreak="0">
+  <w:abstractNum w:abstractNumId="15" w15:restartNumberingAfterBreak="0">
+    <w:nsid w:val="4C49589C"/>
+    <w:multiLevelType w:val="hybridMultilevel"/>
+    <w:tmpl w:val="3530B952"/>
+    <w:lvl w:ilvl="0" w:tplc="08090001">
+      <w:start w:val="1"/>
+      <w:numFmt w:val="bullet"/>
+      <w:lvlText w:val=""/>
+      <w:lvlJc w:val="left"/>
+      <w:pPr>
+        <w:ind w:left="720" w:hanging="360"/>
+      </w:pPr>
+      <w:rPr>
+        <w:rFonts w:ascii="Symbol" w:hAnsi="Symbol" w:hint="default"/>
+      </w:rPr>
+    </w:lvl>
+    <w:lvl w:ilvl="1" w:tplc="08090003" w:tentative="1">
+      <w:start w:val="1"/>
+      <w:numFmt w:val="bullet"/>
+      <w:lvlText w:val="o"/>
+      <w:lvlJc w:val="left"/>
+      <w:pPr>
+        <w:ind w:left="1440" w:hanging="360"/>
+      </w:pPr>
+      <w:rPr>
+        <w:rFonts w:ascii="Courier New" w:hAnsi="Courier New" w:cs="Courier New" w:hint="default"/>
+      </w:rPr>
+    </w:lvl>
+    <w:lvl w:ilvl="2" w:tplc="08090005" w:tentative="1">
+      <w:start w:val="1"/>
+      <w:numFmt w:val="bullet"/>
+      <w:lvlText w:val=""/>
+      <w:lvlJc w:val="left"/>
+      <w:pPr>
+        <w:ind w:left="2160" w:hanging="360"/>
+      </w:pPr>
+      <w:rPr>
+        <w:rFonts w:ascii="Wingdings" w:hAnsi="Wingdings" w:hint="default"/>
+      </w:rPr>
+    </w:lvl>
+    <w:lvl w:ilvl="3" w:tplc="08090001" w:tentative="1">
+      <w:start w:val="1"/>
+      <w:numFmt w:val="bullet"/>
+      <w:lvlText w:val=""/>
+      <w:lvlJc w:val="left"/>
+      <w:pPr>
+        <w:ind w:left="2880" w:hanging="360"/>
+      </w:pPr>
+      <w:rPr>
+        <w:rFonts w:ascii="Symbol" w:hAnsi="Symbol" w:hint="default"/>
+      </w:rPr>
+    </w:lvl>
+    <w:lvl w:ilvl="4" w:tplc="08090003" w:tentative="1">
+      <w:start w:val="1"/>
+      <w:numFmt w:val="bullet"/>
+      <w:lvlText w:val="o"/>
+      <w:lvlJc w:val="left"/>
+      <w:pPr>
+        <w:ind w:left="3600" w:hanging="360"/>
+      </w:pPr>
+      <w:rPr>
+        <w:rFonts w:ascii="Courier New" w:hAnsi="Courier New" w:cs="Courier New" w:hint="default"/>
+      </w:rPr>
+    </w:lvl>
+    <w:lvl w:ilvl="5" w:tplc="08090005" w:tentative="1">
+      <w:start w:val="1"/>
+      <w:numFmt w:val="bullet"/>
+      <w:lvlText w:val=""/>
+      <w:lvlJc w:val="left"/>
+      <w:pPr>
+        <w:ind w:left="4320" w:hanging="360"/>
+      </w:pPr>
+      <w:rPr>
+        <w:rFonts w:ascii="Wingdings" w:hAnsi="Wingdings" w:hint="default"/>
+      </w:rPr>
+    </w:lvl>
+    <w:lvl w:ilvl="6" w:tplc="08090001" w:tentative="1">
+      <w:start w:val="1"/>
+      <w:numFmt w:val="bullet"/>
+      <w:lvlText w:val=""/>
+      <w:lvlJc w:val="left"/>
+      <w:pPr>
+        <w:ind w:left="5040" w:hanging="360"/>
+      </w:pPr>
+      <w:rPr>
+        <w:rFonts w:ascii="Symbol" w:hAnsi="Symbol" w:hint="default"/>
+      </w:rPr>
+    </w:lvl>
+    <w:lvl w:ilvl="7" w:tplc="08090003" w:tentative="1">
+      <w:start w:val="1"/>
+      <w:numFmt w:val="bullet"/>
+      <w:lvlText w:val="o"/>
+      <w:lvlJc w:val="left"/>
+      <w:pPr>
+        <w:ind w:left="5760" w:hanging="360"/>
+      </w:pPr>
+      <w:rPr>
+        <w:rFonts w:ascii="Courier New" w:hAnsi="Courier New" w:cs="Courier New" w:hint="default"/>
+      </w:rPr>
+    </w:lvl>
+    <w:lvl w:ilvl="8" w:tplc="08090005" w:tentative="1">
+      <w:start w:val="1"/>
+      <w:numFmt w:val="bullet"/>
+      <w:lvlText w:val=""/>
+      <w:lvlJc w:val="left"/>
+      <w:pPr>
+        <w:ind w:left="6480" w:hanging="360"/>
+      </w:pPr>
+      <w:rPr>
+        <w:rFonts w:ascii="Wingdings" w:hAnsi="Wingdings" w:hint="default"/>
+      </w:rPr>
+    </w:lvl>
+  </w:abstractNum>
+  <w:abstractNum w:abstractNumId="16" w15:restartNumberingAfterBreak="0">
     <w:nsid w:val="4E653929"/>
     <w:multiLevelType w:val="hybridMultilevel"/>
     <w:tmpl w:val="27C0766A"/>
@@ -28454,7 +31198,7 @@
       </w:rPr>
     </w:lvl>
   </w:abstractNum>
-  <w:abstractNum w:abstractNumId="15" w15:restartNumberingAfterBreak="0">
+  <w:abstractNum w:abstractNumId="17" w15:restartNumberingAfterBreak="0">
     <w:nsid w:val="54B732E9"/>
     <w:multiLevelType w:val="hybridMultilevel"/>
     <w:tmpl w:val="988CC480"/>
@@ -28567,7 +31311,120 @@
       </w:rPr>
     </w:lvl>
   </w:abstractNum>
-  <w:abstractNum w:abstractNumId="16" w15:restartNumberingAfterBreak="0">
+  <w:abstractNum w:abstractNumId="18" w15:restartNumberingAfterBreak="0">
+    <w:nsid w:val="56D20EC5"/>
+    <w:multiLevelType w:val="hybridMultilevel"/>
+    <w:tmpl w:val="7D021C36"/>
+    <w:lvl w:ilvl="0" w:tplc="08090001">
+      <w:start w:val="1"/>
+      <w:numFmt w:val="bullet"/>
+      <w:lvlText w:val=""/>
+      <w:lvlJc w:val="left"/>
+      <w:pPr>
+        <w:ind w:left="720" w:hanging="360"/>
+      </w:pPr>
+      <w:rPr>
+        <w:rFonts w:ascii="Symbol" w:hAnsi="Symbol" w:hint="default"/>
+      </w:rPr>
+    </w:lvl>
+    <w:lvl w:ilvl="1" w:tplc="08090003" w:tentative="1">
+      <w:start w:val="1"/>
+      <w:numFmt w:val="bullet"/>
+      <w:lvlText w:val="o"/>
+      <w:lvlJc w:val="left"/>
+      <w:pPr>
+        <w:ind w:left="1440" w:hanging="360"/>
+      </w:pPr>
+      <w:rPr>
+        <w:rFonts w:ascii="Courier New" w:hAnsi="Courier New" w:cs="Courier New" w:hint="default"/>
+      </w:rPr>
+    </w:lvl>
+    <w:lvl w:ilvl="2" w:tplc="08090005" w:tentative="1">
+      <w:start w:val="1"/>
+      <w:numFmt w:val="bullet"/>
+      <w:lvlText w:val=""/>
+      <w:lvlJc w:val="left"/>
+      <w:pPr>
+        <w:ind w:left="2160" w:hanging="360"/>
+      </w:pPr>
+      <w:rPr>
+        <w:rFonts w:ascii="Wingdings" w:hAnsi="Wingdings" w:hint="default"/>
+      </w:rPr>
+    </w:lvl>
+    <w:lvl w:ilvl="3" w:tplc="08090001" w:tentative="1">
+      <w:start w:val="1"/>
+      <w:numFmt w:val="bullet"/>
+      <w:lvlText w:val=""/>
+      <w:lvlJc w:val="left"/>
+      <w:pPr>
+        <w:ind w:left="2880" w:hanging="360"/>
+      </w:pPr>
+      <w:rPr>
+        <w:rFonts w:ascii="Symbol" w:hAnsi="Symbol" w:hint="default"/>
+      </w:rPr>
+    </w:lvl>
+    <w:lvl w:ilvl="4" w:tplc="08090003" w:tentative="1">
+      <w:start w:val="1"/>
+      <w:numFmt w:val="bullet"/>
+      <w:lvlText w:val="o"/>
+      <w:lvlJc w:val="left"/>
+      <w:pPr>
+        <w:ind w:left="3600" w:hanging="360"/>
+      </w:pPr>
+      <w:rPr>
+        <w:rFonts w:ascii="Courier New" w:hAnsi="Courier New" w:cs="Courier New" w:hint="default"/>
+      </w:rPr>
+    </w:lvl>
+    <w:lvl w:ilvl="5" w:tplc="08090005" w:tentative="1">
+      <w:start w:val="1"/>
+      <w:numFmt w:val="bullet"/>
+      <w:lvlText w:val=""/>
+      <w:lvlJc w:val="left"/>
+      <w:pPr>
+        <w:ind w:left="4320" w:hanging="360"/>
+      </w:pPr>
+      <w:rPr>
+        <w:rFonts w:ascii="Wingdings" w:hAnsi="Wingdings" w:hint="default"/>
+      </w:rPr>
+    </w:lvl>
+    <w:lvl w:ilvl="6" w:tplc="08090001" w:tentative="1">
+      <w:start w:val="1"/>
+      <w:numFmt w:val="bullet"/>
+      <w:lvlText w:val=""/>
+      <w:lvlJc w:val="left"/>
+      <w:pPr>
+        <w:ind w:left="5040" w:hanging="360"/>
+      </w:pPr>
+      <w:rPr>
+        <w:rFonts w:ascii="Symbol" w:hAnsi="Symbol" w:hint="default"/>
+      </w:rPr>
+    </w:lvl>
+    <w:lvl w:ilvl="7" w:tplc="08090003" w:tentative="1">
+      <w:start w:val="1"/>
+      <w:numFmt w:val="bullet"/>
+      <w:lvlText w:val="o"/>
+      <w:lvlJc w:val="left"/>
+      <w:pPr>
+        <w:ind w:left="5760" w:hanging="360"/>
+      </w:pPr>
+      <w:rPr>
+        <w:rFonts w:ascii="Courier New" w:hAnsi="Courier New" w:cs="Courier New" w:hint="default"/>
+      </w:rPr>
+    </w:lvl>
+    <w:lvl w:ilvl="8" w:tplc="08090005" w:tentative="1">
+      <w:start w:val="1"/>
+      <w:numFmt w:val="bullet"/>
+      <w:lvlText w:val=""/>
+      <w:lvlJc w:val="left"/>
+      <w:pPr>
+        <w:ind w:left="6480" w:hanging="360"/>
+      </w:pPr>
+      <w:rPr>
+        <w:rFonts w:ascii="Wingdings" w:hAnsi="Wingdings" w:hint="default"/>
+      </w:rPr>
+    </w:lvl>
+  </w:abstractNum>
+  <w:abstractNum w:abstractNumId="19" w15:restartNumberingAfterBreak="0">
     <w:nsid w:val="5E785CE6"/>
     <w:multiLevelType w:val="hybridMultilevel"/>
     <w:tmpl w:val="62E2D70A"/>
@@ -28680,7 +31537,7 @@
       </w:rPr>
     </w:lvl>
   </w:abstractNum>
-  <w:abstractNum w:abstractNumId="17" w15:restartNumberingAfterBreak="0">
+  <w:abstractNum w:abstractNumId="20" w15:restartNumberingAfterBreak="0">
     <w:nsid w:val="5EC0324C"/>
     <w:multiLevelType w:val="hybridMultilevel"/>
     <w:tmpl w:val="81DC5C92"/>
@@ -28793,7 +31650,120 @@
       </w:rPr>
     </w:lvl>
   </w:abstractNum>
-  <w:abstractNum w:abstractNumId="18" w15:restartNumberingAfterBreak="0">
+  <w:abstractNum w:abstractNumId="21" w15:restartNumberingAfterBreak="0">
+    <w:nsid w:val="61D03DAD"/>
+    <w:multiLevelType w:val="hybridMultilevel"/>
+    <w:tmpl w:val="A0C2D238"/>
+    <w:lvl w:ilvl="0" w:tplc="08090001">
+      <w:start w:val="1"/>
+      <w:numFmt w:val="bullet"/>
+      <w:lvlText w:val=""/>
+      <w:lvlJc w:val="left"/>
+      <w:pPr>
+        <w:ind w:left="720" w:hanging="360"/>
+      </w:pPr>
+      <w:rPr>
+        <w:rFonts w:ascii="Symbol" w:hAnsi="Symbol" w:hint="default"/>
+      </w:rPr>
+    </w:lvl>
+    <w:lvl w:ilvl="1" w:tplc="08090003" w:tentative="1">
+      <w:start w:val="1"/>
+      <w:numFmt w:val="bullet"/>
+      <w:lvlText w:val="o"/>
+      <w:lvlJc w:val="left"/>
+      <w:pPr>
+        <w:ind w:left="1440" w:hanging="360"/>
+      </w:pPr>
+      <w:rPr>
+        <w:rFonts w:ascii="Courier New" w:hAnsi="Courier New" w:cs="Courier New" w:hint="default"/>
+      </w:rPr>
+    </w:lvl>
+    <w:lvl w:ilvl="2" w:tplc="08090005" w:tentative="1">
+      <w:start w:val="1"/>
+      <w:numFmt w:val="bullet"/>
+      <w:lvlText w:val=""/>
+      <w:lvlJc w:val="left"/>
+      <w:pPr>
+        <w:ind w:left="2160" w:hanging="360"/>
+      </w:pPr>
+      <w:rPr>
+        <w:rFonts w:ascii="Wingdings" w:hAnsi="Wingdings" w:hint="default"/>
+      </w:rPr>
+    </w:lvl>
+    <w:lvl w:ilvl="3" w:tplc="08090001" w:tentative="1">
+      <w:start w:val="1"/>
+      <w:numFmt w:val="bullet"/>
+      <w:lvlText w:val=""/>
+      <w:lvlJc w:val="left"/>
+      <w:pPr>
+        <w:ind w:left="2880" w:hanging="360"/>
+      </w:pPr>
+      <w:rPr>
+        <w:rFonts w:ascii="Symbol" w:hAnsi="Symbol" w:hint="default"/>
+      </w:rPr>
+    </w:lvl>
+    <w:lvl w:ilvl="4" w:tplc="08090003" w:tentative="1">
+      <w:start w:val="1"/>
+      <w:numFmt w:val="bullet"/>
+      <w:lvlText w:val="o"/>
+      <w:lvlJc w:val="left"/>
+      <w:pPr>
+        <w:ind w:left="3600" w:hanging="360"/>
+      </w:pPr>
+      <w:rPr>
+        <w:rFonts w:ascii="Courier New" w:hAnsi="Courier New" w:cs="Courier New" w:hint="default"/>
+      </w:rPr>
+    </w:lvl>
+    <w:lvl w:ilvl="5" w:tplc="08090005" w:tentative="1">
+      <w:start w:val="1"/>
+      <w:numFmt w:val="bullet"/>
+      <w:lvlText w:val=""/>
+      <w:lvlJc w:val="left"/>
+      <w:pPr>
+        <w:ind w:left="4320" w:hanging="360"/>
+      </w:pPr>
+      <w:rPr>
+        <w:rFonts w:ascii="Wingdings" w:hAnsi="Wingdings" w:hint="default"/>
+      </w:rPr>
+    </w:lvl>
+    <w:lvl w:ilvl="6" w:tplc="08090001" w:tentative="1">
+      <w:start w:val="1"/>
+      <w:numFmt w:val="bullet"/>
+      <w:lvlText w:val=""/>
+      <w:lvlJc w:val="left"/>
+      <w:pPr>
+        <w:ind w:left="5040" w:hanging="360"/>
+      </w:pPr>
+      <w:rPr>
+        <w:rFonts w:ascii="Symbol" w:hAnsi="Symbol" w:hint="default"/>
+      </w:rPr>
+    </w:lvl>
+    <w:lvl w:ilvl="7" w:tplc="08090003" w:tentative="1">
+      <w:start w:val="1"/>
+      <w:numFmt w:val="bullet"/>
+      <w:lvlText w:val="o"/>
+      <w:lvlJc w:val="left"/>
+      <w:pPr>
+        <w:ind w:left="5760" w:hanging="360"/>
+      </w:pPr>
+      <w:rPr>
+        <w:rFonts w:ascii="Courier New" w:hAnsi="Courier New" w:cs="Courier New" w:hint="default"/>
+      </w:rPr>
+    </w:lvl>
+    <w:lvl w:ilvl="8" w:tplc="08090005" w:tentative="1">
+      <w:start w:val="1"/>
+      <w:numFmt w:val="bullet"/>
+      <w:lvlText w:val=""/>
+      <w:lvlJc w:val="left"/>
+      <w:pPr>
+        <w:ind w:left="6480" w:hanging="360"/>
+      </w:pPr>
+      <w:rPr>
+        <w:rFonts w:ascii="Wingdings" w:hAnsi="Wingdings" w:hint="default"/>
+      </w:rPr>
+    </w:lvl>
+  </w:abstractNum>
+  <w:abstractNum w:abstractNumId="22" w15:restartNumberingAfterBreak="0">
     <w:nsid w:val="6D26196A"/>
     <w:multiLevelType w:val="hybridMultilevel"/>
     <w:tmpl w:val="6394A188"/>
@@ -28906,7 +31876,120 @@
       </w:rPr>
     </w:lvl>
   </w:abstractNum>
-  <w:abstractNum w:abstractNumId="19" w15:restartNumberingAfterBreak="0">
+  <w:abstractNum w:abstractNumId="23" w15:restartNumberingAfterBreak="0">
+    <w:nsid w:val="717C014F"/>
+    <w:multiLevelType w:val="hybridMultilevel"/>
+    <w:tmpl w:val="DE669442"/>
+    <w:lvl w:ilvl="0" w:tplc="08090001">
+      <w:start w:val="1"/>
+      <w:numFmt w:val="bullet"/>
+      <w:lvlText w:val=""/>
+      <w:lvlJc w:val="left"/>
+      <w:pPr>
+        <w:ind w:left="720" w:hanging="360"/>
+      </w:pPr>
+      <w:rPr>
+        <w:rFonts w:ascii="Symbol" w:hAnsi="Symbol" w:hint="default"/>
+      </w:rPr>
+    </w:lvl>
+    <w:lvl w:ilvl="1" w:tplc="08090003" w:tentative="1">
+      <w:start w:val="1"/>
+      <w:numFmt w:val="bullet"/>
+      <w:lvlText w:val="o"/>
+      <w:lvlJc w:val="left"/>
+      <w:pPr>
+        <w:ind w:left="1440" w:hanging="360"/>
+      </w:pPr>
+      <w:rPr>
+        <w:rFonts w:ascii="Courier New" w:hAnsi="Courier New" w:cs="Courier New" w:hint="default"/>
+      </w:rPr>
+    </w:lvl>
+    <w:lvl w:ilvl="2" w:tplc="08090005" w:tentative="1">
+      <w:start w:val="1"/>
+      <w:numFmt w:val="bullet"/>
+      <w:lvlText w:val=""/>
+      <w:lvlJc w:val="left"/>
+      <w:pPr>
+        <w:ind w:left="2160" w:hanging="360"/>
+      </w:pPr>
+      <w:rPr>
+        <w:rFonts w:ascii="Wingdings" w:hAnsi="Wingdings" w:hint="default"/>
+      </w:rPr>
+    </w:lvl>
+    <w:lvl w:ilvl="3" w:tplc="08090001" w:tentative="1">
+      <w:start w:val="1"/>
+      <w:numFmt w:val="bullet"/>
+      <w:lvlText w:val=""/>
+      <w:lvlJc w:val="left"/>
+      <w:pPr>
+        <w:ind w:left="2880" w:hanging="360"/>
+      </w:pPr>
+      <w:rPr>
+        <w:rFonts w:ascii="Symbol" w:hAnsi="Symbol" w:hint="default"/>
+      </w:rPr>
+    </w:lvl>
+    <w:lvl w:ilvl="4" w:tplc="08090003" w:tentative="1">
+      <w:start w:val="1"/>
+      <w:numFmt w:val="bullet"/>
+      <w:lvlText w:val="o"/>
+      <w:lvlJc w:val="left"/>
+      <w:pPr>
+        <w:ind w:left="3600" w:hanging="360"/>
+      </w:pPr>
+      <w:rPr>
+        <w:rFonts w:ascii="Courier New" w:hAnsi="Courier New" w:cs="Courier New" w:hint="default"/>
+      </w:rPr>
+    </w:lvl>
+    <w:lvl w:ilvl="5" w:tplc="08090005" w:tentative="1">
+      <w:start w:val="1"/>
+      <w:numFmt w:val="bullet"/>
+      <w:lvlText w:val=""/>
+      <w:lvlJc w:val="left"/>
+      <w:pPr>
+        <w:ind w:left="4320" w:hanging="360"/>
+      </w:pPr>
+      <w:rPr>
+        <w:rFonts w:ascii="Wingdings" w:hAnsi="Wingdings" w:hint="default"/>
+      </w:rPr>
+    </w:lvl>
+    <w:lvl w:ilvl="6" w:tplc="08090001" w:tentative="1">
+      <w:start w:val="1"/>
+      <w:numFmt w:val="bullet"/>
+      <w:lvlText w:val=""/>
+      <w:lvlJc w:val="left"/>
+      <w:pPr>
+        <w:ind w:left="5040" w:hanging="360"/>
+      </w:pPr>
+      <w:rPr>
+        <w:rFonts w:ascii="Symbol" w:hAnsi="Symbol" w:hint="default"/>
+      </w:rPr>
+    </w:lvl>
+    <w:lvl w:ilvl="7" w:tplc="08090003" w:tentative="1">
+      <w:start w:val="1"/>
+      <w:numFmt w:val="bullet"/>
+      <w:lvlText w:val="o"/>
+      <w:lvlJc w:val="left"/>
+      <w:pPr>
+        <w:ind w:left="5760" w:hanging="360"/>
+      </w:pPr>
+      <w:rPr>
+        <w:rFonts w:ascii="Courier New" w:hAnsi="Courier New" w:cs="Courier New" w:hint="default"/>
+      </w:rPr>
+    </w:lvl>
+    <w:lvl w:ilvl="8" w:tplc="08090005" w:tentative="1">
+      <w:start w:val="1"/>
+      <w:numFmt w:val="bullet"/>
+      <w:lvlText w:val=""/>
+      <w:lvlJc w:val="left"/>
+      <w:pPr>
+        <w:ind w:left="6480" w:hanging="360"/>
+      </w:pPr>
+      <w:rPr>
+        <w:rFonts w:ascii="Wingdings" w:hAnsi="Wingdings" w:hint="default"/>
+      </w:rPr>
+    </w:lvl>
+  </w:abstractNum>
+  <w:abstractNum w:abstractNumId="24" w15:restartNumberingAfterBreak="0">
     <w:nsid w:val="718B2B62"/>
     <w:multiLevelType w:val="hybridMultilevel"/>
     <w:tmpl w:val="EE6AD714"/>
@@ -29019,7 +32102,7 @@
       </w:rPr>
     </w:lvl>
   </w:abstractNum>
-  <w:abstractNum w:abstractNumId="20" w15:restartNumberingAfterBreak="0">
+  <w:abstractNum w:abstractNumId="25" w15:restartNumberingAfterBreak="0">
     <w:nsid w:val="72B3125A"/>
     <w:multiLevelType w:val="hybridMultilevel"/>
     <w:tmpl w:val="756C307A"/>
@@ -29132,7 +32215,7 @@
       </w:rPr>
     </w:lvl>
   </w:abstractNum>
-  <w:abstractNum w:abstractNumId="21" w15:restartNumberingAfterBreak="0">
+  <w:abstractNum w:abstractNumId="26" w15:restartNumberingAfterBreak="0">
     <w:nsid w:val="7C0106BF"/>
     <w:multiLevelType w:val="hybridMultilevel"/>
     <w:tmpl w:val="F148D632"/>
@@ -29245,14 +32328,103 @@
       </w:rPr>
     </w:lvl>
   </w:abstractNum>
+  <w:abstractNum w:abstractNumId="27" w15:restartNumberingAfterBreak="0">
+    <w:nsid w:val="7D142A04"/>
+    <w:multiLevelType w:val="hybridMultilevel"/>
+    <w:tmpl w:val="6A861C30"/>
+    <w:lvl w:ilvl="0" w:tplc="0809000F">
+      <w:start w:val="1"/>
+      <w:numFmt w:val="decimal"/>
+      <w:lvlText w:val="%1."/>
+      <w:lvlJc w:val="left"/>
+      <w:pPr>
+        <w:ind w:left="360" w:hanging="360"/>
+      </w:pPr>
+      <w:rPr>
+        <w:rFonts w:hint="default"/>
+      </w:rPr>
+    </w:lvl>
+    <w:lvl w:ilvl="1" w:tplc="08090019" w:tentative="1">
+      <w:start w:val="1"/>
+      <w:numFmt w:val="lowerLetter"/>
+      <w:lvlText w:val="%2."/>
+      <w:lvlJc w:val="left"/>
+      <w:pPr>
+        <w:ind w:left="1080" w:hanging="360"/>
+      </w:pPr>
+    </w:lvl>
+    <w:lvl w:ilvl="2" w:tplc="0809001B" w:tentative="1">
+      <w:start w:val="1"/>
+      <w:numFmt w:val="lowerRoman"/>
+      <w:lvlText w:val="%3."/>
+      <w:lvlJc w:val="right"/>
+      <w:pPr>
+        <w:ind w:left="1800" w:hanging="180"/>
+      </w:pPr>
+    </w:lvl>
+    <w:lvl w:ilvl="3" w:tplc="0809000F" w:tentative="1">
+      <w:start w:val="1"/>
+      <w:numFmt w:val="decimal"/>
+      <w:lvlText w:val="%4."/>
+      <w:lvlJc w:val="left"/>
+      <w:pPr>
+        <w:ind w:left="2520" w:hanging="360"/>
+      </w:pPr>
+    </w:lvl>
+    <w:lvl w:ilvl="4" w:tplc="08090019" w:tentative="1">
+      <w:start w:val="1"/>
+      <w:numFmt w:val="lowerLetter"/>
+      <w:lvlText w:val="%5."/>
+      <w:lvlJc w:val="left"/>
+      <w:pPr>
+        <w:ind w:left="3240" w:hanging="360"/>
+      </w:pPr>
+    </w:lvl>
+    <w:lvl w:ilvl="5" w:tplc="0809001B" w:tentative="1">
+      <w:start w:val="1"/>
+      <w:numFmt w:val="lowerRoman"/>
+      <w:lvlText w:val="%6."/>
+      <w:lvlJc w:val="right"/>
+      <w:pPr>
+        <w:ind w:left="3960" w:hanging="180"/>
+      </w:pPr>
+    </w:lvl>
+    <w:lvl w:ilvl="6" w:tplc="0809000F" w:tentative="1">
+      <w:start w:val="1"/>
+      <w:numFmt w:val="decimal"/>
+      <w:lvlText w:val="%7."/>
+      <w:lvlJc w:val="left"/>
+      <w:pPr>
+        <w:ind w:left="4680" w:hanging="360"/>
+      </w:pPr>
+    </w:lvl>
+    <w:lvl w:ilvl="7" w:tplc="08090019" w:tentative="1">
+      <w:start w:val="1"/>
+      <w:numFmt w:val="lowerLetter"/>
+      <w:lvlText w:val="%8."/>
+      <w:lvlJc w:val="left"/>
+      <w:pPr>
+        <w:ind w:left="5400" w:hanging="360"/>
+      </w:pPr>
+    </w:lvl>
+    <w:lvl w:ilvl="8" w:tplc="0809001B" w:tentative="1">
+      <w:start w:val="1"/>
+      <w:numFmt w:val="lowerRoman"/>
+      <w:lvlText w:val="%9."/>
+      <w:lvlJc w:val="right"/>
+      <w:pPr>
+        <w:ind w:left="6120" w:hanging="180"/>
+      </w:pPr>
+    </w:lvl>
+  </w:abstractNum>
   <w:num w:numId="1">
-    <w:abstractNumId w:val="14"/>
+    <w:abstractNumId w:val="16"/>
   </w:num>
   <w:num w:numId="2">
     <w:abstractNumId w:val="7"/>
   </w:num>
   <w:num w:numId="3">
-    <w:abstractNumId w:val="21"/>
+    <w:abstractNumId w:val="26"/>
   </w:num>
   <w:num w:numId="4">
     <w:abstractNumId w:val="2"/>
@@ -29270,31 +32442,31 @@
     <w:abstractNumId w:val="4"/>
   </w:num>
   <w:num w:numId="9">
-    <w:abstractNumId w:val="18"/>
+    <w:abstractNumId w:val="22"/>
   </w:num>
   <w:num w:numId="10">
-    <w:abstractNumId w:val="19"/>
+    <w:abstractNumId w:val="24"/>
   </w:num>
   <w:num w:numId="11">
-    <w:abstractNumId w:val="20"/>
+    <w:abstractNumId w:val="25"/>
   </w:num>
   <w:num w:numId="12">
     <w:abstractNumId w:val="5"/>
   </w:num>
   <w:num w:numId="13">
-    <w:abstractNumId w:val="12"/>
+    <w:abstractNumId w:val="13"/>
   </w:num>
   <w:num w:numId="14">
     <w:abstractNumId w:val="1"/>
   </w:num>
   <w:num w:numId="15">
-    <w:abstractNumId w:val="16"/>
+    <w:abstractNumId w:val="19"/>
   </w:num>
   <w:num w:numId="16">
-    <w:abstractNumId w:val="15"/>
+    <w:abstractNumId w:val="17"/>
   </w:num>
   <w:num w:numId="17">
-    <w:abstractNumId w:val="13"/>
+    <w:abstractNumId w:val="14"/>
   </w:num>
   <w:num w:numId="18">
     <w:abstractNumId w:val="3"/>
@@ -29303,13 +32475,31 @@
     <w:abstractNumId w:val="11"/>
   </w:num>
   <w:num w:numId="20">
-    <w:abstractNumId w:val="17"/>
+    <w:abstractNumId w:val="20"/>
   </w:num>
   <w:num w:numId="21">
     <w:abstractNumId w:val="10"/>
   </w:num>
   <w:num w:numId="22">
     <w:abstractNumId w:val="0"/>
+  </w:num>
+  <w:num w:numId="23">
+    <w:abstractNumId w:val="23"/>
+  </w:num>
+  <w:num w:numId="24">
+    <w:abstractNumId w:val="15"/>
+  </w:num>
+  <w:num w:numId="25">
+    <w:abstractNumId w:val="18"/>
+  </w:num>
+  <w:num w:numId="26">
+    <w:abstractNumId w:val="27"/>
+  </w:num>
+  <w:num w:numId="27">
+    <w:abstractNumId w:val="21"/>
+  </w:num>
+  <w:num w:numId="28">
+    <w:abstractNumId w:val="12"/>
   </w:num>
 </w:numbering>
 </file>
@@ -30321,16 +33511,16 @@
 <file path=customXml/itemProps2.xml><?xml version="1.0" encoding="utf-8"?>
 <ds:datastoreItem xmlns:ds="http://schemas.openxmlformats.org/officeDocument/2006/customXml" ds:itemID="{E83DC1BB-B19F-43BC-B800-B090BE7C2154}">
   <ds:schemaRefs>
+    <ds:schemaRef ds:uri="http://schemas.microsoft.com/office/infopath/2007/PartnerControls"/>
+    <ds:schemaRef ds:uri="http://schemas.openxmlformats.org/package/2006/metadata/core-properties"/>
+    <ds:schemaRef ds:uri="http://purl.org/dc/elements/1.1/"/>
     <ds:schemaRef ds:uri="42d8e6db-7b1e-4a51-8fbb-e5e83cc76820"/>
-    <ds:schemaRef ds:uri="http://schemas.openxmlformats.org/package/2006/metadata/core-properties"/>
     <ds:schemaRef ds:uri="http://schemas.microsoft.com/office/2006/documentManagement/types"/>
+    <ds:schemaRef ds:uri="http://purl.org/dc/dcmitype/"/>
     <ds:schemaRef ds:uri="http://schemas.microsoft.com/office/2006/metadata/properties"/>
-    <ds:schemaRef ds:uri="http://schemas.microsoft.com/office/infopath/2007/PartnerControls"/>
+    <ds:schemaRef ds:uri="http://purl.org/dc/terms/"/>
     <ds:schemaRef ds:uri="3d161086-4829-409f-9f75-5bde88dcb151"/>
-    <ds:schemaRef ds:uri="http://purl.org/dc/elements/1.1/"/>
     <ds:schemaRef ds:uri="http://www.w3.org/XML/1998/namespace"/>
-    <ds:schemaRef ds:uri="http://purl.org/dc/dcmitype/"/>
-    <ds:schemaRef ds:uri="http://purl.org/dc/terms/"/>
   </ds:schemaRefs>
 </ds:datastoreItem>
 </file>

</xml_diff>

<commit_message>
V_MAP_ADCP_OBSERVATION and V_MAP_MLO_BIRDS_OBSERVATION finalized
</commit_message>
<xml_diff>
--- a/analysis/User_Questions.docx
+++ b/analysis/User_Questions.docx
@@ -31692,6 +31692,23 @@
               </w:rPr>
             </w:pPr>
           </w:p>
+          <w:p>
+            <w:pPr>
+              <w:rPr>
+                <w:i/>
+                <w:sz w:val="18"/>
+                <w:szCs w:val="18"/>
+              </w:rPr>
+            </w:pPr>
+            <w:r>
+              <w:rPr>
+                <w:i/>
+                <w:sz w:val="18"/>
+                <w:szCs w:val="18"/>
+              </w:rPr>
+              <w:t>John created the view V_UNIFIED_SECCHI</w:t>
+            </w:r>
+          </w:p>
         </w:tc>
         <w:tc>
           <w:tcPr>
@@ -31705,6 +31722,13 @@
                 <w:szCs w:val="18"/>
               </w:rPr>
             </w:pPr>
+            <w:r>
+              <w:rPr>
+                <w:sz w:val="18"/>
+                <w:szCs w:val="18"/>
+              </w:rPr>
+              <w:t>2024-06-20</w:t>
+            </w:r>
           </w:p>
         </w:tc>
         <w:tc>
@@ -33507,8 +33531,6 @@
               </w:rPr>
               <w:t>Should the shape be saved in the DB, so could be rendered in the map at any point?</w:t>
             </w:r>
-            <w:bookmarkStart w:id="1" w:name="_GoBack"/>
-            <w:bookmarkEnd w:id="1"/>
           </w:p>
           <w:p>
             <w:pPr>
@@ -33751,6 +33773,179 @@
               </w:rPr>
               <w:t>We suggested updating all existing jobs to the correct field, which could be done during deployment (DEV &amp; PROD).</w:t>
             </w:r>
+          </w:p>
+        </w:tc>
+        <w:tc>
+          <w:tcPr>
+            <w:tcW w:w="1193" w:type="dxa"/>
+            <w:shd w:val="clear" w:color="auto" w:fill="auto"/>
+          </w:tcPr>
+          <w:p>
+            <w:pPr>
+              <w:rPr>
+                <w:sz w:val="18"/>
+                <w:szCs w:val="18"/>
+              </w:rPr>
+            </w:pPr>
+          </w:p>
+        </w:tc>
+        <w:tc>
+          <w:tcPr>
+            <w:tcW w:w="1903" w:type="dxa"/>
+            <w:shd w:val="clear" w:color="auto" w:fill="auto"/>
+          </w:tcPr>
+          <w:p>
+            <w:pPr>
+              <w:rPr>
+                <w:sz w:val="18"/>
+                <w:szCs w:val="18"/>
+              </w:rPr>
+            </w:pPr>
+          </w:p>
+        </w:tc>
+      </w:tr>
+      <w:tr>
+        <w:trPr>
+          <w:cantSplit/>
+          <w:trHeight w:val="300"/>
+        </w:trPr>
+        <w:tc>
+          <w:tcPr>
+            <w:tcW w:w="413" w:type="dxa"/>
+            <w:shd w:val="clear" w:color="auto" w:fill="auto"/>
+          </w:tcPr>
+          <w:p>
+            <w:pPr>
+              <w:rPr>
+                <w:sz w:val="18"/>
+                <w:szCs w:val="18"/>
+              </w:rPr>
+            </w:pPr>
+            <w:r>
+              <w:rPr>
+                <w:sz w:val="18"/>
+                <w:szCs w:val="18"/>
+              </w:rPr>
+              <w:t>97</w:t>
+            </w:r>
+          </w:p>
+        </w:tc>
+        <w:tc>
+          <w:tcPr>
+            <w:tcW w:w="5836" w:type="dxa"/>
+            <w:shd w:val="clear" w:color="auto" w:fill="auto"/>
+          </w:tcPr>
+          <w:p>
+            <w:pPr>
+              <w:rPr>
+                <w:bCs/>
+                <w:sz w:val="18"/>
+                <w:szCs w:val="18"/>
+              </w:rPr>
+            </w:pPr>
+            <w:r>
+              <w:rPr>
+                <w:bCs/>
+                <w:sz w:val="18"/>
+                <w:szCs w:val="18"/>
+              </w:rPr>
+              <w:t>Could we have sample SERD files that contain water colour data?</w:t>
+            </w:r>
+          </w:p>
+          <w:p>
+            <w:pPr>
+              <w:rPr>
+                <w:bCs/>
+                <w:sz w:val="18"/>
+                <w:szCs w:val="18"/>
+              </w:rPr>
+            </w:pPr>
+            <w:r>
+              <w:rPr>
+                <w:bCs/>
+                <w:sz w:val="18"/>
+                <w:szCs w:val="18"/>
+              </w:rPr>
+              <w:t xml:space="preserve">Useful to test import, export and the unified </w:t>
+            </w:r>
+            <w:proofErr w:type="spellStart"/>
+            <w:r>
+              <w:rPr>
+                <w:bCs/>
+                <w:sz w:val="18"/>
+                <w:szCs w:val="18"/>
+              </w:rPr>
+              <w:t>secchi</w:t>
+            </w:r>
+            <w:proofErr w:type="spellEnd"/>
+            <w:r>
+              <w:rPr>
+                <w:bCs/>
+                <w:sz w:val="18"/>
+                <w:szCs w:val="18"/>
+              </w:rPr>
+              <w:t xml:space="preserve"> view.</w:t>
+            </w:r>
+            <w:bookmarkStart w:id="1" w:name="_GoBack"/>
+            <w:bookmarkEnd w:id="1"/>
+          </w:p>
+        </w:tc>
+        <w:tc>
+          <w:tcPr>
+            <w:tcW w:w="1003" w:type="dxa"/>
+            <w:shd w:val="clear" w:color="auto" w:fill="auto"/>
+          </w:tcPr>
+          <w:p>
+            <w:pPr>
+              <w:jc w:val="center"/>
+              <w:rPr>
+                <w:sz w:val="18"/>
+                <w:szCs w:val="18"/>
+              </w:rPr>
+            </w:pPr>
+            <w:r>
+              <w:rPr>
+                <w:sz w:val="18"/>
+                <w:szCs w:val="18"/>
+              </w:rPr>
+              <w:t>n/a</w:t>
+            </w:r>
+          </w:p>
+        </w:tc>
+        <w:tc>
+          <w:tcPr>
+            <w:tcW w:w="1057" w:type="dxa"/>
+            <w:shd w:val="clear" w:color="auto" w:fill="auto"/>
+          </w:tcPr>
+          <w:p>
+            <w:pPr>
+              <w:jc w:val="center"/>
+              <w:rPr>
+                <w:sz w:val="18"/>
+                <w:szCs w:val="18"/>
+              </w:rPr>
+            </w:pPr>
+            <w:r>
+              <w:rPr>
+                <w:sz w:val="18"/>
+                <w:szCs w:val="18"/>
+              </w:rPr>
+              <w:t>2024-06-20</w:t>
+            </w:r>
+          </w:p>
+        </w:tc>
+        <w:tc>
+          <w:tcPr>
+            <w:tcW w:w="3580" w:type="dxa"/>
+            <w:shd w:val="clear" w:color="auto" w:fill="auto"/>
+          </w:tcPr>
+          <w:p>
+            <w:pPr>
+              <w:rPr>
+                <w:sz w:val="18"/>
+                <w:szCs w:val="18"/>
+              </w:rPr>
+            </w:pPr>
           </w:p>
         </w:tc>
         <w:tc>
@@ -37750,15 +37945,6 @@
 </file>
 
 <file path=customXml/item1.xml><?xml version="1.0" encoding="utf-8"?>
-<?mso-contentType ?>
-<FormTemplates xmlns="http://schemas.microsoft.com/sharepoint/v3/contenttype/forms">
-  <Display>DocumentLibraryForm</Display>
-  <Edit>DocumentLibraryForm</Edit>
-  <New>DocumentLibraryForm</New>
-</FormTemplates>
-</file>
-
-<file path=customXml/item2.xml><?xml version="1.0" encoding="utf-8"?>
 <p:properties xmlns:p="http://schemas.microsoft.com/office/2006/metadata/properties" xmlns:xsi="http://www.w3.org/2001/XMLSchema-instance" xmlns:pc="http://schemas.microsoft.com/office/infopath/2007/PartnerControls">
   <documentManagement>
     <lcf76f155ced4ddcb4097134ff3c332f xmlns="3d161086-4829-409f-9f75-5bde88dcb151">
@@ -37767,6 +37953,15 @@
     <TaxCatchAll xmlns="42d8e6db-7b1e-4a51-8fbb-e5e83cc76820" xsi:nil="true"/>
   </documentManagement>
 </p:properties>
+</file>
+
+<file path=customXml/item2.xml><?xml version="1.0" encoding="utf-8"?>
+<?mso-contentType ?>
+<FormTemplates xmlns="http://schemas.microsoft.com/sharepoint/v3/contenttype/forms">
+  <Display>DocumentLibraryForm</Display>
+  <Edit>DocumentLibraryForm</Edit>
+  <New>DocumentLibraryForm</New>
+</FormTemplates>
 </file>
 
 <file path=customXml/item3.xml><?xml version="1.0" encoding="utf-8"?>
@@ -37997,26 +38192,26 @@
 </file>
 
 <file path=customXml/itemProps1.xml><?xml version="1.0" encoding="utf-8"?>
-<ds:datastoreItem xmlns:ds="http://schemas.openxmlformats.org/officeDocument/2006/customXml" ds:itemID="{D7CC76E2-AAA5-4A50-8A40-CB575903C04C}">
+<ds:datastoreItem xmlns:ds="http://schemas.openxmlformats.org/officeDocument/2006/customXml" ds:itemID="{E83DC1BB-B19F-43BC-B800-B090BE7C2154}">
   <ds:schemaRefs>
-    <ds:schemaRef ds:uri="http://schemas.microsoft.com/sharepoint/v3/contenttype/forms"/>
+    <ds:schemaRef ds:uri="http://schemas.microsoft.com/office/2006/documentManagement/types"/>
+    <ds:schemaRef ds:uri="3d161086-4829-409f-9f75-5bde88dcb151"/>
+    <ds:schemaRef ds:uri="http://schemas.microsoft.com/office/2006/metadata/properties"/>
+    <ds:schemaRef ds:uri="http://purl.org/dc/dcmitype/"/>
+    <ds:schemaRef ds:uri="http://www.w3.org/XML/1998/namespace"/>
+    <ds:schemaRef ds:uri="http://purl.org/dc/terms/"/>
+    <ds:schemaRef ds:uri="http://purl.org/dc/elements/1.1/"/>
+    <ds:schemaRef ds:uri="http://schemas.microsoft.com/office/infopath/2007/PartnerControls"/>
+    <ds:schemaRef ds:uri="http://schemas.openxmlformats.org/package/2006/metadata/core-properties"/>
+    <ds:schemaRef ds:uri="42d8e6db-7b1e-4a51-8fbb-e5e83cc76820"/>
   </ds:schemaRefs>
 </ds:datastoreItem>
 </file>
 
 <file path=customXml/itemProps2.xml><?xml version="1.0" encoding="utf-8"?>
-<ds:datastoreItem xmlns:ds="http://schemas.openxmlformats.org/officeDocument/2006/customXml" ds:itemID="{E83DC1BB-B19F-43BC-B800-B090BE7C2154}">
+<ds:datastoreItem xmlns:ds="http://schemas.openxmlformats.org/officeDocument/2006/customXml" ds:itemID="{D7CC76E2-AAA5-4A50-8A40-CB575903C04C}">
   <ds:schemaRefs>
-    <ds:schemaRef ds:uri="http://schemas.microsoft.com/office/2006/metadata/properties"/>
-    <ds:schemaRef ds:uri="http://www.w3.org/XML/1998/namespace"/>
-    <ds:schemaRef ds:uri="3d161086-4829-409f-9f75-5bde88dcb151"/>
-    <ds:schemaRef ds:uri="http://schemas.microsoft.com/office/2006/documentManagement/types"/>
-    <ds:schemaRef ds:uri="http://purl.org/dc/elements/1.1/"/>
-    <ds:schemaRef ds:uri="http://purl.org/dc/terms/"/>
-    <ds:schemaRef ds:uri="http://schemas.microsoft.com/office/infopath/2007/PartnerControls"/>
-    <ds:schemaRef ds:uri="http://schemas.openxmlformats.org/package/2006/metadata/core-properties"/>
-    <ds:schemaRef ds:uri="42d8e6db-7b1e-4a51-8fbb-e5e83cc76820"/>
-    <ds:schemaRef ds:uri="http://purl.org/dc/dcmitype/"/>
+    <ds:schemaRef ds:uri="http://schemas.microsoft.com/sharepoint/v3/contenttype/forms"/>
   </ds:schemaRefs>
 </ds:datastoreItem>
 </file>
@@ -38041,7 +38236,7 @@
 </file>
 
 <file path=customXml/itemProps4.xml><?xml version="1.0" encoding="utf-8"?>
-<ds:datastoreItem xmlns:ds="http://schemas.openxmlformats.org/officeDocument/2006/customXml" ds:itemID="{24060F1C-E627-4682-A68E-BA05B6C51C1E}">
+<ds:datastoreItem xmlns:ds="http://schemas.openxmlformats.org/officeDocument/2006/customXml" ds:itemID="{7BF94648-9A47-4CFE-8644-6F8975C7CE68}">
   <ds:schemaRefs>
     <ds:schemaRef ds:uri="http://schemas.openxmlformats.org/officeDocument/2006/bibliography"/>
   </ds:schemaRefs>

</xml_diff>

<commit_message>
V_MAP_EDDY_SATELLITE_OBSERVATION updated for labels
</commit_message>
<xml_diff>
--- a/analysis/User_Questions.docx
+++ b/analysis/User_Questions.docx
@@ -33316,7 +33316,67 @@
                 <w:sz w:val="18"/>
                 <w:szCs w:val="18"/>
               </w:rPr>
-              <w:t>The labelling solution results in a not very usable display.</w:t>
+              <w:t>Shape Files</w:t>
+            </w:r>
+          </w:p>
+          <w:p>
+            <w:pPr>
+              <w:rPr>
+                <w:bCs/>
+                <w:sz w:val="18"/>
+                <w:szCs w:val="18"/>
+              </w:rPr>
+            </w:pPr>
+          </w:p>
+          <w:p>
+            <w:pPr>
+              <w:rPr>
+                <w:bCs/>
+                <w:sz w:val="18"/>
+                <w:szCs w:val="18"/>
+              </w:rPr>
+            </w:pPr>
+            <w:r>
+              <w:rPr>
+                <w:bCs/>
+                <w:sz w:val="18"/>
+                <w:szCs w:val="18"/>
+              </w:rPr>
+              <w:t>Do they have a library of existing shape files that the application might need to upload/display?</w:t>
+            </w:r>
+          </w:p>
+          <w:p>
+            <w:pPr>
+              <w:rPr>
+                <w:bCs/>
+                <w:sz w:val="18"/>
+                <w:szCs w:val="18"/>
+              </w:rPr>
+            </w:pPr>
+            <w:r>
+              <w:rPr>
+                <w:bCs/>
+                <w:sz w:val="18"/>
+                <w:szCs w:val="18"/>
+              </w:rPr>
+              <w:t>Should the map component be able to create new shape files and retrieve them later?</w:t>
+            </w:r>
+          </w:p>
+          <w:p>
+            <w:pPr>
+              <w:rPr>
+                <w:bCs/>
+                <w:sz w:val="18"/>
+                <w:szCs w:val="18"/>
+              </w:rPr>
+            </w:pPr>
+            <w:r>
+              <w:rPr>
+                <w:bCs/>
+                <w:sz w:val="18"/>
+                <w:szCs w:val="18"/>
+              </w:rPr>
+              <w:t>Should the shape be saved in the DB, so could be rendered in the map at any point?</w:t>
             </w:r>
           </w:p>
           <w:p>
@@ -33469,84 +33529,7 @@
                 <w:sz w:val="18"/>
                 <w:szCs w:val="18"/>
               </w:rPr>
-              <w:t>Shape Files</w:t>
-            </w:r>
-          </w:p>
-          <w:p>
-            <w:pPr>
-              <w:rPr>
-                <w:bCs/>
-                <w:sz w:val="18"/>
-                <w:szCs w:val="18"/>
-              </w:rPr>
-            </w:pPr>
-          </w:p>
-          <w:p>
-            <w:pPr>
-              <w:rPr>
-                <w:bCs/>
-                <w:sz w:val="18"/>
-                <w:szCs w:val="18"/>
-              </w:rPr>
-            </w:pPr>
-            <w:r>
-              <w:rPr>
-                <w:bCs/>
-                <w:sz w:val="18"/>
-                <w:szCs w:val="18"/>
-              </w:rPr>
-              <w:t>Do they have a library of existing shape files that the application might need to upload/display?</w:t>
-            </w:r>
-          </w:p>
-          <w:p>
-            <w:pPr>
-              <w:rPr>
-                <w:bCs/>
-                <w:sz w:val="18"/>
-                <w:szCs w:val="18"/>
-              </w:rPr>
-            </w:pPr>
-            <w:r>
-              <w:rPr>
-                <w:bCs/>
-                <w:sz w:val="18"/>
-                <w:szCs w:val="18"/>
-              </w:rPr>
-              <w:t>Should the map component be able to create new shape files and retrieve them later?</w:t>
-            </w:r>
-          </w:p>
-          <w:p>
-            <w:pPr>
-              <w:rPr>
-                <w:bCs/>
-                <w:sz w:val="18"/>
-                <w:szCs w:val="18"/>
-              </w:rPr>
-            </w:pPr>
-            <w:r>
-              <w:rPr>
-                <w:bCs/>
-                <w:sz w:val="18"/>
-                <w:szCs w:val="18"/>
-              </w:rPr>
-              <w:t>Should the shape be saved in the DB, so could be rendered in the map at any point?</w:t>
-            </w:r>
-          </w:p>
-          <w:p>
-            <w:pPr>
-              <w:rPr>
-                <w:bCs/>
-                <w:sz w:val="18"/>
-                <w:szCs w:val="18"/>
-              </w:rPr>
-            </w:pPr>
-            <w:r>
-              <w:rPr>
-                <w:bCs/>
-                <w:sz w:val="18"/>
-                <w:szCs w:val="18"/>
-              </w:rPr>
-              <w:t>Clarify detailed requirements.</w:t>
+              <w:t>DIR_AMBIENT MEDS_PROCESSING_JOB.DATA_TYPE uses JOB_LOOKUPS.DESCRIPTION instead of JOB_LOOKUPS.USAGE.</w:t>
             </w:r>
           </w:p>
         </w:tc>
@@ -33606,6 +33589,37 @@
                 <w:szCs w:val="18"/>
               </w:rPr>
             </w:pPr>
+            <w:r>
+              <w:rPr>
+                <w:sz w:val="18"/>
+                <w:szCs w:val="18"/>
+              </w:rPr>
+              <w:t>See item #92</w:t>
+            </w:r>
+          </w:p>
+          <w:p>
+            <w:pPr>
+              <w:rPr>
+                <w:sz w:val="18"/>
+                <w:szCs w:val="18"/>
+              </w:rPr>
+            </w:pPr>
+          </w:p>
+          <w:p>
+            <w:pPr>
+              <w:rPr>
+                <w:sz w:val="18"/>
+                <w:szCs w:val="18"/>
+              </w:rPr>
+            </w:pPr>
+            <w:r>
+              <w:rPr>
+                <w:sz w:val="18"/>
+                <w:szCs w:val="18"/>
+                <w:highlight w:val="yellow"/>
+              </w:rPr>
+              <w:t>We suggested updating all existing jobs to the correct field, which could be done during deployment (DEV &amp; PROD).</w:t>
+            </w:r>
           </w:p>
         </w:tc>
         <w:tc>
@@ -33676,218 +33690,59 @@
                 <w:szCs w:val="18"/>
               </w:rPr>
             </w:pPr>
+            <w:bookmarkStart w:id="1" w:name="_GoBack"/>
             <w:r>
               <w:rPr>
                 <w:bCs/>
                 <w:sz w:val="18"/>
                 <w:szCs w:val="18"/>
               </w:rPr>
-              <w:t>DIR_AMBIENT MEDS_PROCESSING_JOB.DATA_TYPE uses JOB_LOOKUPS.DESCRIPTION instead of JOB_LOOKUPS.USAGE.</w:t>
-            </w:r>
-          </w:p>
-        </w:tc>
-        <w:tc>
-          <w:tcPr>
-            <w:tcW w:w="1003" w:type="dxa"/>
-            <w:shd w:val="clear" w:color="auto" w:fill="auto"/>
-          </w:tcPr>
-          <w:p>
-            <w:pPr>
-              <w:jc w:val="center"/>
-              <w:rPr>
-                <w:sz w:val="18"/>
-                <w:szCs w:val="18"/>
-              </w:rPr>
-            </w:pPr>
-            <w:r>
-              <w:rPr>
-                <w:sz w:val="18"/>
-                <w:szCs w:val="18"/>
-              </w:rPr>
-              <w:t>n/a</w:t>
-            </w:r>
-          </w:p>
-        </w:tc>
-        <w:tc>
-          <w:tcPr>
-            <w:tcW w:w="1057" w:type="dxa"/>
-            <w:shd w:val="clear" w:color="auto" w:fill="auto"/>
-          </w:tcPr>
-          <w:p>
-            <w:pPr>
-              <w:jc w:val="center"/>
-              <w:rPr>
-                <w:sz w:val="18"/>
-                <w:szCs w:val="18"/>
-              </w:rPr>
-            </w:pPr>
-            <w:r>
-              <w:rPr>
-                <w:sz w:val="18"/>
-                <w:szCs w:val="18"/>
-              </w:rPr>
-              <w:t>2024-06-17</w:t>
-            </w:r>
-          </w:p>
-        </w:tc>
-        <w:tc>
-          <w:tcPr>
-            <w:tcW w:w="3580" w:type="dxa"/>
-            <w:shd w:val="clear" w:color="auto" w:fill="auto"/>
-          </w:tcPr>
-          <w:p>
-            <w:pPr>
-              <w:rPr>
-                <w:sz w:val="18"/>
-                <w:szCs w:val="18"/>
-              </w:rPr>
-            </w:pPr>
-            <w:r>
-              <w:rPr>
-                <w:sz w:val="18"/>
-                <w:szCs w:val="18"/>
-              </w:rPr>
-              <w:t>See item #92</w:t>
-            </w:r>
-          </w:p>
-          <w:p>
-            <w:pPr>
-              <w:rPr>
-                <w:sz w:val="18"/>
-                <w:szCs w:val="18"/>
-              </w:rPr>
-            </w:pPr>
-          </w:p>
-          <w:p>
-            <w:pPr>
-              <w:rPr>
-                <w:sz w:val="18"/>
-                <w:szCs w:val="18"/>
-              </w:rPr>
-            </w:pPr>
-            <w:r>
-              <w:rPr>
-                <w:sz w:val="18"/>
-                <w:szCs w:val="18"/>
-                <w:highlight w:val="yellow"/>
-              </w:rPr>
-              <w:t>We suggested updating all existing jobs to the correct field, which could be done during deployment (DEV &amp; PROD).</w:t>
-            </w:r>
-          </w:p>
-        </w:tc>
-        <w:tc>
-          <w:tcPr>
-            <w:tcW w:w="1193" w:type="dxa"/>
-            <w:shd w:val="clear" w:color="auto" w:fill="auto"/>
-          </w:tcPr>
-          <w:p>
-            <w:pPr>
-              <w:rPr>
-                <w:sz w:val="18"/>
-                <w:szCs w:val="18"/>
-              </w:rPr>
-            </w:pPr>
-          </w:p>
-        </w:tc>
-        <w:tc>
-          <w:tcPr>
-            <w:tcW w:w="1903" w:type="dxa"/>
-            <w:shd w:val="clear" w:color="auto" w:fill="auto"/>
-          </w:tcPr>
-          <w:p>
-            <w:pPr>
-              <w:rPr>
-                <w:sz w:val="18"/>
-                <w:szCs w:val="18"/>
-              </w:rPr>
-            </w:pPr>
-          </w:p>
-        </w:tc>
-      </w:tr>
-      <w:tr>
-        <w:trPr>
-          <w:cantSplit/>
-          <w:trHeight w:val="300"/>
-        </w:trPr>
-        <w:tc>
-          <w:tcPr>
-            <w:tcW w:w="413" w:type="dxa"/>
-            <w:shd w:val="clear" w:color="auto" w:fill="auto"/>
-          </w:tcPr>
-          <w:p>
-            <w:pPr>
-              <w:rPr>
-                <w:sz w:val="18"/>
-                <w:szCs w:val="18"/>
-              </w:rPr>
-            </w:pPr>
-            <w:r>
-              <w:rPr>
-                <w:sz w:val="18"/>
-                <w:szCs w:val="18"/>
-              </w:rPr>
-              <w:t>97</w:t>
-            </w:r>
-          </w:p>
-        </w:tc>
-        <w:tc>
-          <w:tcPr>
-            <w:tcW w:w="5836" w:type="dxa"/>
-            <w:shd w:val="clear" w:color="auto" w:fill="auto"/>
-          </w:tcPr>
-          <w:p>
-            <w:pPr>
+              <w:t>Could we have sample SERD files that contain water colour data</w:t>
+            </w:r>
+            <w:bookmarkEnd w:id="1"/>
+            <w:r>
               <w:rPr>
                 <w:bCs/>
                 <w:sz w:val="18"/>
                 <w:szCs w:val="18"/>
               </w:rPr>
-            </w:pPr>
-            <w:r>
+              <w:t>?</w:t>
+            </w:r>
+          </w:p>
+          <w:p>
+            <w:pPr>
               <w:rPr>
                 <w:bCs/>
                 <w:sz w:val="18"/>
                 <w:szCs w:val="18"/>
               </w:rPr>
-              <w:t>Could we have sample SERD files that contain water colour data?</w:t>
-            </w:r>
-          </w:p>
-          <w:p>
-            <w:pPr>
+            </w:pPr>
+            <w:r>
               <w:rPr>
                 <w:bCs/>
                 <w:sz w:val="18"/>
                 <w:szCs w:val="18"/>
               </w:rPr>
-            </w:pPr>
+              <w:t xml:space="preserve">Useful to test import, export and the unified </w:t>
+            </w:r>
+            <w:proofErr w:type="spellStart"/>
             <w:r>
               <w:rPr>
                 <w:bCs/>
                 <w:sz w:val="18"/>
                 <w:szCs w:val="18"/>
               </w:rPr>
-              <w:t xml:space="preserve">Useful to test import, export and the unified </w:t>
-            </w:r>
-            <w:proofErr w:type="spellStart"/>
+              <w:t>secchi</w:t>
+            </w:r>
+            <w:proofErr w:type="spellEnd"/>
             <w:r>
               <w:rPr>
                 <w:bCs/>
                 <w:sz w:val="18"/>
                 <w:szCs w:val="18"/>
               </w:rPr>
-              <w:t>secchi</w:t>
-            </w:r>
-            <w:proofErr w:type="spellEnd"/>
-            <w:r>
-              <w:rPr>
-                <w:bCs/>
-                <w:sz w:val="18"/>
-                <w:szCs w:val="18"/>
-              </w:rPr>
               <w:t xml:space="preserve"> view.</w:t>
             </w:r>
-            <w:bookmarkStart w:id="1" w:name="_GoBack"/>
-            <w:bookmarkEnd w:id="1"/>
           </w:p>
         </w:tc>
         <w:tc>
@@ -37945,26 +37800,6 @@
 </file>
 
 <file path=customXml/item1.xml><?xml version="1.0" encoding="utf-8"?>
-<p:properties xmlns:p="http://schemas.microsoft.com/office/2006/metadata/properties" xmlns:xsi="http://www.w3.org/2001/XMLSchema-instance" xmlns:pc="http://schemas.microsoft.com/office/infopath/2007/PartnerControls">
-  <documentManagement>
-    <lcf76f155ced4ddcb4097134ff3c332f xmlns="3d161086-4829-409f-9f75-5bde88dcb151">
-      <Terms xmlns="http://schemas.microsoft.com/office/infopath/2007/PartnerControls"/>
-    </lcf76f155ced4ddcb4097134ff3c332f>
-    <TaxCatchAll xmlns="42d8e6db-7b1e-4a51-8fbb-e5e83cc76820" xsi:nil="true"/>
-  </documentManagement>
-</p:properties>
-</file>
-
-<file path=customXml/item2.xml><?xml version="1.0" encoding="utf-8"?>
-<?mso-contentType ?>
-<FormTemplates xmlns="http://schemas.microsoft.com/sharepoint/v3/contenttype/forms">
-  <Display>DocumentLibraryForm</Display>
-  <Edit>DocumentLibraryForm</Edit>
-  <New>DocumentLibraryForm</New>
-</FormTemplates>
-</file>
-
-<file path=customXml/item3.xml><?xml version="1.0" encoding="utf-8"?>
 <ct:contentTypeSchema xmlns:ct="http://schemas.microsoft.com/office/2006/metadata/contentType" xmlns:ma="http://schemas.microsoft.com/office/2006/metadata/properties/metaAttributes" ct:_="" ma:_="" ma:contentTypeName="Document" ma:contentTypeID="0x010100CEAE28352B96D64C95AA0D5E2FA62FAD" ma:contentTypeVersion="13" ma:contentTypeDescription="Create a new document." ma:contentTypeScope="" ma:versionID="ed183881d36ac1b5d7d67982eda510d1">
   <xsd:schema xmlns:xsd="http://www.w3.org/2001/XMLSchema" xmlns:xs="http://www.w3.org/2001/XMLSchema" xmlns:p="http://schemas.microsoft.com/office/2006/metadata/properties" xmlns:ns2="3d161086-4829-409f-9f75-5bde88dcb151" xmlns:ns3="42d8e6db-7b1e-4a51-8fbb-e5e83cc76820" targetNamespace="http://schemas.microsoft.com/office/2006/metadata/properties" ma:root="true" ma:fieldsID="685f4fda20cf913d28bf77c13cd653dd" ns2:_="" ns3:_="">
     <xsd:import namespace="3d161086-4829-409f-9f75-5bde88dcb151"/>
@@ -38187,36 +38022,31 @@
 </ct:contentTypeSchema>
 </file>
 
+<file path=customXml/item2.xml><?xml version="1.0" encoding="utf-8"?>
+<?mso-contentType ?>
+<FormTemplates xmlns="http://schemas.microsoft.com/sharepoint/v3/contenttype/forms">
+  <Display>DocumentLibraryForm</Display>
+  <Edit>DocumentLibraryForm</Edit>
+  <New>DocumentLibraryForm</New>
+</FormTemplates>
+</file>
+
+<file path=customXml/item3.xml><?xml version="1.0" encoding="utf-8"?>
+<p:properties xmlns:p="http://schemas.microsoft.com/office/2006/metadata/properties" xmlns:xsi="http://www.w3.org/2001/XMLSchema-instance" xmlns:pc="http://schemas.microsoft.com/office/infopath/2007/PartnerControls">
+  <documentManagement>
+    <lcf76f155ced4ddcb4097134ff3c332f xmlns="3d161086-4829-409f-9f75-5bde88dcb151">
+      <Terms xmlns="http://schemas.microsoft.com/office/infopath/2007/PartnerControls"/>
+    </lcf76f155ced4ddcb4097134ff3c332f>
+    <TaxCatchAll xmlns="42d8e6db-7b1e-4a51-8fbb-e5e83cc76820" xsi:nil="true"/>
+  </documentManagement>
+</p:properties>
+</file>
+
 <file path=customXml/item4.xml><?xml version="1.0" encoding="utf-8"?>
 <b:Sources xmlns:b="http://schemas.openxmlformats.org/officeDocument/2006/bibliography" xmlns="http://schemas.openxmlformats.org/officeDocument/2006/bibliography" SelectedStyle="\APASixthEditionOfficeOnline.xsl" StyleName="APA" Version="6"/>
 </file>
 
 <file path=customXml/itemProps1.xml><?xml version="1.0" encoding="utf-8"?>
-<ds:datastoreItem xmlns:ds="http://schemas.openxmlformats.org/officeDocument/2006/customXml" ds:itemID="{E83DC1BB-B19F-43BC-B800-B090BE7C2154}">
-  <ds:schemaRefs>
-    <ds:schemaRef ds:uri="http://schemas.microsoft.com/office/2006/documentManagement/types"/>
-    <ds:schemaRef ds:uri="3d161086-4829-409f-9f75-5bde88dcb151"/>
-    <ds:schemaRef ds:uri="http://schemas.microsoft.com/office/2006/metadata/properties"/>
-    <ds:schemaRef ds:uri="http://purl.org/dc/dcmitype/"/>
-    <ds:schemaRef ds:uri="http://www.w3.org/XML/1998/namespace"/>
-    <ds:schemaRef ds:uri="http://purl.org/dc/terms/"/>
-    <ds:schemaRef ds:uri="http://purl.org/dc/elements/1.1/"/>
-    <ds:schemaRef ds:uri="http://schemas.microsoft.com/office/infopath/2007/PartnerControls"/>
-    <ds:schemaRef ds:uri="http://schemas.openxmlformats.org/package/2006/metadata/core-properties"/>
-    <ds:schemaRef ds:uri="42d8e6db-7b1e-4a51-8fbb-e5e83cc76820"/>
-  </ds:schemaRefs>
-</ds:datastoreItem>
-</file>
-
-<file path=customXml/itemProps2.xml><?xml version="1.0" encoding="utf-8"?>
-<ds:datastoreItem xmlns:ds="http://schemas.openxmlformats.org/officeDocument/2006/customXml" ds:itemID="{D7CC76E2-AAA5-4A50-8A40-CB575903C04C}">
-  <ds:schemaRefs>
-    <ds:schemaRef ds:uri="http://schemas.microsoft.com/sharepoint/v3/contenttype/forms"/>
-  </ds:schemaRefs>
-</ds:datastoreItem>
-</file>
-
-<file path=customXml/itemProps3.xml><?xml version="1.0" encoding="utf-8"?>
 <ds:datastoreItem xmlns:ds="http://schemas.openxmlformats.org/officeDocument/2006/customXml" ds:itemID="{CF6166F5-315F-478E-B315-0735284DBAB2}">
   <ds:schemaRefs>
     <ds:schemaRef ds:uri="http://schemas.microsoft.com/office/2006/metadata/contentType"/>
@@ -38235,8 +38065,33 @@
 </ds:datastoreItem>
 </file>
 
+<file path=customXml/itemProps2.xml><?xml version="1.0" encoding="utf-8"?>
+<ds:datastoreItem xmlns:ds="http://schemas.openxmlformats.org/officeDocument/2006/customXml" ds:itemID="{D7CC76E2-AAA5-4A50-8A40-CB575903C04C}">
+  <ds:schemaRefs>
+    <ds:schemaRef ds:uri="http://schemas.microsoft.com/sharepoint/v3/contenttype/forms"/>
+  </ds:schemaRefs>
+</ds:datastoreItem>
+</file>
+
+<file path=customXml/itemProps3.xml><?xml version="1.0" encoding="utf-8"?>
+<ds:datastoreItem xmlns:ds="http://schemas.openxmlformats.org/officeDocument/2006/customXml" ds:itemID="{E83DC1BB-B19F-43BC-B800-B090BE7C2154}">
+  <ds:schemaRefs>
+    <ds:schemaRef ds:uri="http://purl.org/dc/elements/1.1/"/>
+    <ds:schemaRef ds:uri="http://schemas.openxmlformats.org/package/2006/metadata/core-properties"/>
+    <ds:schemaRef ds:uri="http://schemas.microsoft.com/office/2006/metadata/properties"/>
+    <ds:schemaRef ds:uri="3d161086-4829-409f-9f75-5bde88dcb151"/>
+    <ds:schemaRef ds:uri="http://schemas.microsoft.com/office/2006/documentManagement/types"/>
+    <ds:schemaRef ds:uri="http://www.w3.org/XML/1998/namespace"/>
+    <ds:schemaRef ds:uri="http://purl.org/dc/dcmitype/"/>
+    <ds:schemaRef ds:uri="http://schemas.microsoft.com/office/infopath/2007/PartnerControls"/>
+    <ds:schemaRef ds:uri="42d8e6db-7b1e-4a51-8fbb-e5e83cc76820"/>
+    <ds:schemaRef ds:uri="http://purl.org/dc/terms/"/>
+  </ds:schemaRefs>
+</ds:datastoreItem>
+</file>
+
 <file path=customXml/itemProps4.xml><?xml version="1.0" encoding="utf-8"?>
-<ds:datastoreItem xmlns:ds="http://schemas.openxmlformats.org/officeDocument/2006/customXml" ds:itemID="{7BF94648-9A47-4CFE-8644-6F8975C7CE68}">
+<ds:datastoreItem xmlns:ds="http://schemas.openxmlformats.org/officeDocument/2006/customXml" ds:itemID="{1C97E0F5-96ED-46EE-8891-7A6DF72F8130}">
   <ds:schemaRefs>
     <ds:schemaRef ds:uri="http://schemas.openxmlformats.org/officeDocument/2006/bibliography"/>
   </ds:schemaRefs>

</xml_diff>

<commit_message>
V_MAP_FRONT_SATELLITE_OBSERVATION updated for labels
</commit_message>
<xml_diff>
--- a/analysis/User_Questions.docx
+++ b/analysis/User_Questions.docx
@@ -33453,6 +33453,15 @@
                 <w:szCs w:val="18"/>
               </w:rPr>
             </w:pPr>
+            <w:r>
+              <w:rPr>
+                <w:sz w:val="18"/>
+                <w:szCs w:val="18"/>
+              </w:rPr>
+              <w:t>Steve sent samples files on 2024/06/26</w:t>
+            </w:r>
+            <w:bookmarkStart w:id="1" w:name="_GoBack"/>
+            <w:bookmarkEnd w:id="1"/>
           </w:p>
         </w:tc>
         <w:tc>
@@ -33690,23 +33699,13 @@
                 <w:szCs w:val="18"/>
               </w:rPr>
             </w:pPr>
-            <w:bookmarkStart w:id="1" w:name="_GoBack"/>
             <w:r>
               <w:rPr>
                 <w:bCs/>
                 <w:sz w:val="18"/>
                 <w:szCs w:val="18"/>
               </w:rPr>
-              <w:t>Could we have sample SERD files that contain water colour data</w:t>
-            </w:r>
-            <w:bookmarkEnd w:id="1"/>
-            <w:r>
-              <w:rPr>
-                <w:bCs/>
-                <w:sz w:val="18"/>
-                <w:szCs w:val="18"/>
-              </w:rPr>
-              <w:t>?</w:t>
+              <w:t>Could we have sample SERD files that contain water colour data?</w:t>
             </w:r>
           </w:p>
           <w:p>
@@ -33801,6 +33800,13 @@
                 <w:szCs w:val="18"/>
               </w:rPr>
             </w:pPr>
+            <w:r>
+              <w:rPr>
+                <w:sz w:val="18"/>
+                <w:szCs w:val="18"/>
+              </w:rPr>
+              <w:t>Steve sent samples files on 2024/06/26</w:t>
+            </w:r>
           </w:p>
         </w:tc>
         <w:tc>
@@ -33815,6 +33821,13 @@
                 <w:szCs w:val="18"/>
               </w:rPr>
             </w:pPr>
+            <w:r>
+              <w:rPr>
+                <w:sz w:val="18"/>
+                <w:szCs w:val="18"/>
+              </w:rPr>
+              <w:t>2024/06/26</w:t>
+            </w:r>
           </w:p>
         </w:tc>
         <w:tc>
@@ -37800,6 +37813,26 @@
 </file>
 
 <file path=customXml/item1.xml><?xml version="1.0" encoding="utf-8"?>
+<p:properties xmlns:p="http://schemas.microsoft.com/office/2006/metadata/properties" xmlns:xsi="http://www.w3.org/2001/XMLSchema-instance" xmlns:pc="http://schemas.microsoft.com/office/infopath/2007/PartnerControls">
+  <documentManagement>
+    <lcf76f155ced4ddcb4097134ff3c332f xmlns="3d161086-4829-409f-9f75-5bde88dcb151">
+      <Terms xmlns="http://schemas.microsoft.com/office/infopath/2007/PartnerControls"/>
+    </lcf76f155ced4ddcb4097134ff3c332f>
+    <TaxCatchAll xmlns="42d8e6db-7b1e-4a51-8fbb-e5e83cc76820" xsi:nil="true"/>
+  </documentManagement>
+</p:properties>
+</file>
+
+<file path=customXml/item2.xml><?xml version="1.0" encoding="utf-8"?>
+<?mso-contentType ?>
+<FormTemplates xmlns="http://schemas.microsoft.com/sharepoint/v3/contenttype/forms">
+  <Display>DocumentLibraryForm</Display>
+  <Edit>DocumentLibraryForm</Edit>
+  <New>DocumentLibraryForm</New>
+</FormTemplates>
+</file>
+
+<file path=customXml/item3.xml><?xml version="1.0" encoding="utf-8"?>
 <ct:contentTypeSchema xmlns:ct="http://schemas.microsoft.com/office/2006/metadata/contentType" xmlns:ma="http://schemas.microsoft.com/office/2006/metadata/properties/metaAttributes" ct:_="" ma:_="" ma:contentTypeName="Document" ma:contentTypeID="0x010100CEAE28352B96D64C95AA0D5E2FA62FAD" ma:contentTypeVersion="13" ma:contentTypeDescription="Create a new document." ma:contentTypeScope="" ma:versionID="ed183881d36ac1b5d7d67982eda510d1">
   <xsd:schema xmlns:xsd="http://www.w3.org/2001/XMLSchema" xmlns:xs="http://www.w3.org/2001/XMLSchema" xmlns:p="http://schemas.microsoft.com/office/2006/metadata/properties" xmlns:ns2="3d161086-4829-409f-9f75-5bde88dcb151" xmlns:ns3="42d8e6db-7b1e-4a51-8fbb-e5e83cc76820" targetNamespace="http://schemas.microsoft.com/office/2006/metadata/properties" ma:root="true" ma:fieldsID="685f4fda20cf913d28bf77c13cd653dd" ns2:_="" ns3:_="">
     <xsd:import namespace="3d161086-4829-409f-9f75-5bde88dcb151"/>
@@ -38022,31 +38055,36 @@
 </ct:contentTypeSchema>
 </file>
 
-<file path=customXml/item2.xml><?xml version="1.0" encoding="utf-8"?>
-<?mso-contentType ?>
-<FormTemplates xmlns="http://schemas.microsoft.com/sharepoint/v3/contenttype/forms">
-  <Display>DocumentLibraryForm</Display>
-  <Edit>DocumentLibraryForm</Edit>
-  <New>DocumentLibraryForm</New>
-</FormTemplates>
-</file>
-
-<file path=customXml/item3.xml><?xml version="1.0" encoding="utf-8"?>
-<p:properties xmlns:p="http://schemas.microsoft.com/office/2006/metadata/properties" xmlns:xsi="http://www.w3.org/2001/XMLSchema-instance" xmlns:pc="http://schemas.microsoft.com/office/infopath/2007/PartnerControls">
-  <documentManagement>
-    <lcf76f155ced4ddcb4097134ff3c332f xmlns="3d161086-4829-409f-9f75-5bde88dcb151">
-      <Terms xmlns="http://schemas.microsoft.com/office/infopath/2007/PartnerControls"/>
-    </lcf76f155ced4ddcb4097134ff3c332f>
-    <TaxCatchAll xmlns="42d8e6db-7b1e-4a51-8fbb-e5e83cc76820" xsi:nil="true"/>
-  </documentManagement>
-</p:properties>
-</file>
-
 <file path=customXml/item4.xml><?xml version="1.0" encoding="utf-8"?>
 <b:Sources xmlns:b="http://schemas.openxmlformats.org/officeDocument/2006/bibliography" xmlns="http://schemas.openxmlformats.org/officeDocument/2006/bibliography" SelectedStyle="\APASixthEditionOfficeOnline.xsl" StyleName="APA" Version="6"/>
 </file>
 
 <file path=customXml/itemProps1.xml><?xml version="1.0" encoding="utf-8"?>
+<ds:datastoreItem xmlns:ds="http://schemas.openxmlformats.org/officeDocument/2006/customXml" ds:itemID="{E83DC1BB-B19F-43BC-B800-B090BE7C2154}">
+  <ds:schemaRefs>
+    <ds:schemaRef ds:uri="http://purl.org/dc/dcmitype/"/>
+    <ds:schemaRef ds:uri="http://schemas.microsoft.com/office/infopath/2007/PartnerControls"/>
+    <ds:schemaRef ds:uri="http://purl.org/dc/elements/1.1/"/>
+    <ds:schemaRef ds:uri="http://schemas.openxmlformats.org/package/2006/metadata/core-properties"/>
+    <ds:schemaRef ds:uri="42d8e6db-7b1e-4a51-8fbb-e5e83cc76820"/>
+    <ds:schemaRef ds:uri="http://www.w3.org/XML/1998/namespace"/>
+    <ds:schemaRef ds:uri="http://schemas.microsoft.com/office/2006/metadata/properties"/>
+    <ds:schemaRef ds:uri="http://schemas.microsoft.com/office/2006/documentManagement/types"/>
+    <ds:schemaRef ds:uri="3d161086-4829-409f-9f75-5bde88dcb151"/>
+    <ds:schemaRef ds:uri="http://purl.org/dc/terms/"/>
+  </ds:schemaRefs>
+</ds:datastoreItem>
+</file>
+
+<file path=customXml/itemProps2.xml><?xml version="1.0" encoding="utf-8"?>
+<ds:datastoreItem xmlns:ds="http://schemas.openxmlformats.org/officeDocument/2006/customXml" ds:itemID="{D7CC76E2-AAA5-4A50-8A40-CB575903C04C}">
+  <ds:schemaRefs>
+    <ds:schemaRef ds:uri="http://schemas.microsoft.com/sharepoint/v3/contenttype/forms"/>
+  </ds:schemaRefs>
+</ds:datastoreItem>
+</file>
+
+<file path=customXml/itemProps3.xml><?xml version="1.0" encoding="utf-8"?>
 <ds:datastoreItem xmlns:ds="http://schemas.openxmlformats.org/officeDocument/2006/customXml" ds:itemID="{CF6166F5-315F-478E-B315-0735284DBAB2}">
   <ds:schemaRefs>
     <ds:schemaRef ds:uri="http://schemas.microsoft.com/office/2006/metadata/contentType"/>
@@ -38065,33 +38103,8 @@
 </ds:datastoreItem>
 </file>
 
-<file path=customXml/itemProps2.xml><?xml version="1.0" encoding="utf-8"?>
-<ds:datastoreItem xmlns:ds="http://schemas.openxmlformats.org/officeDocument/2006/customXml" ds:itemID="{D7CC76E2-AAA5-4A50-8A40-CB575903C04C}">
-  <ds:schemaRefs>
-    <ds:schemaRef ds:uri="http://schemas.microsoft.com/sharepoint/v3/contenttype/forms"/>
-  </ds:schemaRefs>
-</ds:datastoreItem>
-</file>
-
-<file path=customXml/itemProps3.xml><?xml version="1.0" encoding="utf-8"?>
-<ds:datastoreItem xmlns:ds="http://schemas.openxmlformats.org/officeDocument/2006/customXml" ds:itemID="{E83DC1BB-B19F-43BC-B800-B090BE7C2154}">
-  <ds:schemaRefs>
-    <ds:schemaRef ds:uri="http://purl.org/dc/elements/1.1/"/>
-    <ds:schemaRef ds:uri="http://schemas.openxmlformats.org/package/2006/metadata/core-properties"/>
-    <ds:schemaRef ds:uri="http://schemas.microsoft.com/office/2006/metadata/properties"/>
-    <ds:schemaRef ds:uri="3d161086-4829-409f-9f75-5bde88dcb151"/>
-    <ds:schemaRef ds:uri="http://schemas.microsoft.com/office/2006/documentManagement/types"/>
-    <ds:schemaRef ds:uri="http://www.w3.org/XML/1998/namespace"/>
-    <ds:schemaRef ds:uri="http://purl.org/dc/dcmitype/"/>
-    <ds:schemaRef ds:uri="http://schemas.microsoft.com/office/infopath/2007/PartnerControls"/>
-    <ds:schemaRef ds:uri="42d8e6db-7b1e-4a51-8fbb-e5e83cc76820"/>
-    <ds:schemaRef ds:uri="http://purl.org/dc/terms/"/>
-  </ds:schemaRefs>
-</ds:datastoreItem>
-</file>
-
 <file path=customXml/itemProps4.xml><?xml version="1.0" encoding="utf-8"?>
-<ds:datastoreItem xmlns:ds="http://schemas.openxmlformats.org/officeDocument/2006/customXml" ds:itemID="{1C97E0F5-96ED-46EE-8891-7A6DF72F8130}">
+<ds:datastoreItem xmlns:ds="http://schemas.openxmlformats.org/officeDocument/2006/customXml" ds:itemID="{87A531EC-6C3B-48B5-A49B-8B495F7FB8EB}">
   <ds:schemaRefs>
     <ds:schemaRef ds:uri="http://schemas.openxmlformats.org/officeDocument/2006/bibliography"/>
   </ds:schemaRefs>

</xml_diff>

<commit_message>
V_MAP_DEEP_SCATTERING_OBSERVATION updated for label
</commit_message>
<xml_diff>
--- a/analysis/User_Questions.docx
+++ b/analysis/User_Questions.docx
@@ -32944,23 +32944,8 @@
                 <w:szCs w:val="18"/>
               </w:rPr>
             </w:pPr>
-            <w:r>
-              <w:rPr>
-                <w:bCs/>
-                <w:sz w:val="18"/>
-                <w:szCs w:val="18"/>
-              </w:rPr>
-              <w:t>MLO_SEABED_CONTACT</w:t>
-            </w:r>
-          </w:p>
-          <w:p>
-            <w:pPr>
-              <w:rPr>
-                <w:bCs/>
-                <w:sz w:val="18"/>
-                <w:szCs w:val="18"/>
-              </w:rPr>
-            </w:pPr>
+            <w:bookmarkStart w:id="1" w:name="_GoBack"/>
+            <w:bookmarkEnd w:id="1"/>
             <w:r>
               <w:rPr>
                 <w:bCs/>
@@ -33460,8 +33445,6 @@
               </w:rPr>
               <w:t>Steve sent samples files on 2024/06/26</w:t>
             </w:r>
-            <w:bookmarkStart w:id="1" w:name="_GoBack"/>
-            <w:bookmarkEnd w:id="1"/>
           </w:p>
         </w:tc>
         <w:tc>
@@ -37813,26 +37796,6 @@
 </file>
 
 <file path=customXml/item1.xml><?xml version="1.0" encoding="utf-8"?>
-<p:properties xmlns:p="http://schemas.microsoft.com/office/2006/metadata/properties" xmlns:xsi="http://www.w3.org/2001/XMLSchema-instance" xmlns:pc="http://schemas.microsoft.com/office/infopath/2007/PartnerControls">
-  <documentManagement>
-    <lcf76f155ced4ddcb4097134ff3c332f xmlns="3d161086-4829-409f-9f75-5bde88dcb151">
-      <Terms xmlns="http://schemas.microsoft.com/office/infopath/2007/PartnerControls"/>
-    </lcf76f155ced4ddcb4097134ff3c332f>
-    <TaxCatchAll xmlns="42d8e6db-7b1e-4a51-8fbb-e5e83cc76820" xsi:nil="true"/>
-  </documentManagement>
-</p:properties>
-</file>
-
-<file path=customXml/item2.xml><?xml version="1.0" encoding="utf-8"?>
-<?mso-contentType ?>
-<FormTemplates xmlns="http://schemas.microsoft.com/sharepoint/v3/contenttype/forms">
-  <Display>DocumentLibraryForm</Display>
-  <Edit>DocumentLibraryForm</Edit>
-  <New>DocumentLibraryForm</New>
-</FormTemplates>
-</file>
-
-<file path=customXml/item3.xml><?xml version="1.0" encoding="utf-8"?>
 <ct:contentTypeSchema xmlns:ct="http://schemas.microsoft.com/office/2006/metadata/contentType" xmlns:ma="http://schemas.microsoft.com/office/2006/metadata/properties/metaAttributes" ct:_="" ma:_="" ma:contentTypeName="Document" ma:contentTypeID="0x010100CEAE28352B96D64C95AA0D5E2FA62FAD" ma:contentTypeVersion="13" ma:contentTypeDescription="Create a new document." ma:contentTypeScope="" ma:versionID="ed183881d36ac1b5d7d67982eda510d1">
   <xsd:schema xmlns:xsd="http://www.w3.org/2001/XMLSchema" xmlns:xs="http://www.w3.org/2001/XMLSchema" xmlns:p="http://schemas.microsoft.com/office/2006/metadata/properties" xmlns:ns2="3d161086-4829-409f-9f75-5bde88dcb151" xmlns:ns3="42d8e6db-7b1e-4a51-8fbb-e5e83cc76820" targetNamespace="http://schemas.microsoft.com/office/2006/metadata/properties" ma:root="true" ma:fieldsID="685f4fda20cf913d28bf77c13cd653dd" ns2:_="" ns3:_="">
     <xsd:import namespace="3d161086-4829-409f-9f75-5bde88dcb151"/>
@@ -38055,36 +38018,31 @@
 </ct:contentTypeSchema>
 </file>
 
+<file path=customXml/item2.xml><?xml version="1.0" encoding="utf-8"?>
+<?mso-contentType ?>
+<FormTemplates xmlns="http://schemas.microsoft.com/sharepoint/v3/contenttype/forms">
+  <Display>DocumentLibraryForm</Display>
+  <Edit>DocumentLibraryForm</Edit>
+  <New>DocumentLibraryForm</New>
+</FormTemplates>
+</file>
+
+<file path=customXml/item3.xml><?xml version="1.0" encoding="utf-8"?>
+<p:properties xmlns:p="http://schemas.microsoft.com/office/2006/metadata/properties" xmlns:xsi="http://www.w3.org/2001/XMLSchema-instance" xmlns:pc="http://schemas.microsoft.com/office/infopath/2007/PartnerControls">
+  <documentManagement>
+    <lcf76f155ced4ddcb4097134ff3c332f xmlns="3d161086-4829-409f-9f75-5bde88dcb151">
+      <Terms xmlns="http://schemas.microsoft.com/office/infopath/2007/PartnerControls"/>
+    </lcf76f155ced4ddcb4097134ff3c332f>
+    <TaxCatchAll xmlns="42d8e6db-7b1e-4a51-8fbb-e5e83cc76820" xsi:nil="true"/>
+  </documentManagement>
+</p:properties>
+</file>
+
 <file path=customXml/item4.xml><?xml version="1.0" encoding="utf-8"?>
 <b:Sources xmlns:b="http://schemas.openxmlformats.org/officeDocument/2006/bibliography" xmlns="http://schemas.openxmlformats.org/officeDocument/2006/bibliography" SelectedStyle="\APASixthEditionOfficeOnline.xsl" StyleName="APA" Version="6"/>
 </file>
 
 <file path=customXml/itemProps1.xml><?xml version="1.0" encoding="utf-8"?>
-<ds:datastoreItem xmlns:ds="http://schemas.openxmlformats.org/officeDocument/2006/customXml" ds:itemID="{E83DC1BB-B19F-43BC-B800-B090BE7C2154}">
-  <ds:schemaRefs>
-    <ds:schemaRef ds:uri="http://purl.org/dc/dcmitype/"/>
-    <ds:schemaRef ds:uri="http://schemas.microsoft.com/office/infopath/2007/PartnerControls"/>
-    <ds:schemaRef ds:uri="http://purl.org/dc/elements/1.1/"/>
-    <ds:schemaRef ds:uri="http://schemas.openxmlformats.org/package/2006/metadata/core-properties"/>
-    <ds:schemaRef ds:uri="42d8e6db-7b1e-4a51-8fbb-e5e83cc76820"/>
-    <ds:schemaRef ds:uri="http://www.w3.org/XML/1998/namespace"/>
-    <ds:schemaRef ds:uri="http://schemas.microsoft.com/office/2006/metadata/properties"/>
-    <ds:schemaRef ds:uri="http://schemas.microsoft.com/office/2006/documentManagement/types"/>
-    <ds:schemaRef ds:uri="3d161086-4829-409f-9f75-5bde88dcb151"/>
-    <ds:schemaRef ds:uri="http://purl.org/dc/terms/"/>
-  </ds:schemaRefs>
-</ds:datastoreItem>
-</file>
-
-<file path=customXml/itemProps2.xml><?xml version="1.0" encoding="utf-8"?>
-<ds:datastoreItem xmlns:ds="http://schemas.openxmlformats.org/officeDocument/2006/customXml" ds:itemID="{D7CC76E2-AAA5-4A50-8A40-CB575903C04C}">
-  <ds:schemaRefs>
-    <ds:schemaRef ds:uri="http://schemas.microsoft.com/sharepoint/v3/contenttype/forms"/>
-  </ds:schemaRefs>
-</ds:datastoreItem>
-</file>
-
-<file path=customXml/itemProps3.xml><?xml version="1.0" encoding="utf-8"?>
 <ds:datastoreItem xmlns:ds="http://schemas.openxmlformats.org/officeDocument/2006/customXml" ds:itemID="{CF6166F5-315F-478E-B315-0735284DBAB2}">
   <ds:schemaRefs>
     <ds:schemaRef ds:uri="http://schemas.microsoft.com/office/2006/metadata/contentType"/>
@@ -38103,8 +38061,33 @@
 </ds:datastoreItem>
 </file>
 
+<file path=customXml/itemProps2.xml><?xml version="1.0" encoding="utf-8"?>
+<ds:datastoreItem xmlns:ds="http://schemas.openxmlformats.org/officeDocument/2006/customXml" ds:itemID="{D7CC76E2-AAA5-4A50-8A40-CB575903C04C}">
+  <ds:schemaRefs>
+    <ds:schemaRef ds:uri="http://schemas.microsoft.com/sharepoint/v3/contenttype/forms"/>
+  </ds:schemaRefs>
+</ds:datastoreItem>
+</file>
+
+<file path=customXml/itemProps3.xml><?xml version="1.0" encoding="utf-8"?>
+<ds:datastoreItem xmlns:ds="http://schemas.openxmlformats.org/officeDocument/2006/customXml" ds:itemID="{E83DC1BB-B19F-43BC-B800-B090BE7C2154}">
+  <ds:schemaRefs>
+    <ds:schemaRef ds:uri="42d8e6db-7b1e-4a51-8fbb-e5e83cc76820"/>
+    <ds:schemaRef ds:uri="http://purl.org/dc/terms/"/>
+    <ds:schemaRef ds:uri="http://schemas.microsoft.com/office/2006/metadata/properties"/>
+    <ds:schemaRef ds:uri="http://www.w3.org/XML/1998/namespace"/>
+    <ds:schemaRef ds:uri="http://schemas.microsoft.com/office/2006/documentManagement/types"/>
+    <ds:schemaRef ds:uri="http://purl.org/dc/elements/1.1/"/>
+    <ds:schemaRef ds:uri="http://purl.org/dc/dcmitype/"/>
+    <ds:schemaRef ds:uri="http://schemas.microsoft.com/office/infopath/2007/PartnerControls"/>
+    <ds:schemaRef ds:uri="http://schemas.openxmlformats.org/package/2006/metadata/core-properties"/>
+    <ds:schemaRef ds:uri="3d161086-4829-409f-9f75-5bde88dcb151"/>
+  </ds:schemaRefs>
+</ds:datastoreItem>
+</file>
+
 <file path=customXml/itemProps4.xml><?xml version="1.0" encoding="utf-8"?>
-<ds:datastoreItem xmlns:ds="http://schemas.openxmlformats.org/officeDocument/2006/customXml" ds:itemID="{87A531EC-6C3B-48B5-A49B-8B495F7FB8EB}">
+<ds:datastoreItem xmlns:ds="http://schemas.openxmlformats.org/officeDocument/2006/customXml" ds:itemID="{1F7CCD37-BAB1-4872-A10D-CA740D41D398}">
   <ds:schemaRefs>
     <ds:schemaRef ds:uri="http://schemas.openxmlformats.org/officeDocument/2006/bibliography"/>
   </ds:schemaRefs>

</xml_diff>

<commit_message>
Question 97 added to User_Questions
</commit_message>
<xml_diff>
--- a/analysis/User_Questions.docx
+++ b/analysis/User_Questions.docx
@@ -32944,8 +32944,6 @@
                 <w:szCs w:val="18"/>
               </w:rPr>
             </w:pPr>
-            <w:bookmarkStart w:id="1" w:name="_GoBack"/>
-            <w:bookmarkEnd w:id="1"/>
             <w:r>
               <w:rPr>
                 <w:bCs/>
@@ -33811,6 +33809,176 @@
               </w:rPr>
               <w:t>2024/06/26</w:t>
             </w:r>
+          </w:p>
+        </w:tc>
+        <w:tc>
+          <w:tcPr>
+            <w:tcW w:w="1903" w:type="dxa"/>
+            <w:shd w:val="clear" w:color="auto" w:fill="auto"/>
+          </w:tcPr>
+          <w:p>
+            <w:pPr>
+              <w:rPr>
+                <w:sz w:val="18"/>
+                <w:szCs w:val="18"/>
+              </w:rPr>
+            </w:pPr>
+          </w:p>
+        </w:tc>
+      </w:tr>
+      <w:tr>
+        <w:trPr>
+          <w:cantSplit/>
+          <w:trHeight w:val="300"/>
+        </w:trPr>
+        <w:tc>
+          <w:tcPr>
+            <w:tcW w:w="413" w:type="dxa"/>
+            <w:shd w:val="clear" w:color="auto" w:fill="auto"/>
+          </w:tcPr>
+          <w:p>
+            <w:pPr>
+              <w:rPr>
+                <w:sz w:val="18"/>
+                <w:szCs w:val="18"/>
+              </w:rPr>
+            </w:pPr>
+            <w:r>
+              <w:rPr>
+                <w:sz w:val="18"/>
+                <w:szCs w:val="18"/>
+              </w:rPr>
+              <w:t>97</w:t>
+            </w:r>
+          </w:p>
+        </w:tc>
+        <w:tc>
+          <w:tcPr>
+            <w:tcW w:w="5836" w:type="dxa"/>
+            <w:shd w:val="clear" w:color="auto" w:fill="auto"/>
+          </w:tcPr>
+          <w:p>
+            <w:pPr>
+              <w:rPr>
+                <w:bCs/>
+                <w:sz w:val="18"/>
+                <w:szCs w:val="18"/>
+              </w:rPr>
+            </w:pPr>
+            <w:r>
+              <w:rPr>
+                <w:bCs/>
+                <w:sz w:val="18"/>
+                <w:szCs w:val="18"/>
+              </w:rPr>
+              <w:t xml:space="preserve">I added </w:t>
+            </w:r>
+            <w:r>
+              <w:rPr>
+                <w:bCs/>
+                <w:sz w:val="18"/>
+                <w:szCs w:val="18"/>
+              </w:rPr>
+              <w:t>39</w:t>
+            </w:r>
+            <w:r>
+              <w:rPr>
+                <w:bCs/>
+                <w:sz w:val="18"/>
+                <w:szCs w:val="18"/>
+              </w:rPr>
+              <w:t xml:space="preserve"> (</w:t>
+            </w:r>
+            <w:r>
+              <w:rPr>
+                <w:bCs/>
+                <w:sz w:val="18"/>
+                <w:szCs w:val="18"/>
+              </w:rPr>
+              <w:t>Dive Sites Database</w:t>
+            </w:r>
+            <w:r>
+              <w:rPr>
+                <w:bCs/>
+                <w:sz w:val="18"/>
+                <w:szCs w:val="18"/>
+              </w:rPr>
+              <w:t>) to MEDS_JOB_TYPE so we can test the layer</w:t>
+            </w:r>
+          </w:p>
+        </w:tc>
+        <w:tc>
+          <w:tcPr>
+            <w:tcW w:w="1003" w:type="dxa"/>
+            <w:shd w:val="clear" w:color="auto" w:fill="auto"/>
+          </w:tcPr>
+          <w:p>
+            <w:pPr>
+              <w:jc w:val="center"/>
+              <w:rPr>
+                <w:sz w:val="18"/>
+                <w:szCs w:val="18"/>
+              </w:rPr>
+            </w:pPr>
+            <w:r>
+              <w:rPr>
+                <w:sz w:val="18"/>
+                <w:szCs w:val="18"/>
+              </w:rPr>
+              <w:t>200</w:t>
+            </w:r>
+          </w:p>
+        </w:tc>
+        <w:tc>
+          <w:tcPr>
+            <w:tcW w:w="1057" w:type="dxa"/>
+            <w:shd w:val="clear" w:color="auto" w:fill="auto"/>
+          </w:tcPr>
+          <w:p>
+            <w:pPr>
+              <w:jc w:val="center"/>
+              <w:rPr>
+                <w:sz w:val="18"/>
+                <w:szCs w:val="18"/>
+              </w:rPr>
+            </w:pPr>
+            <w:r>
+              <w:rPr>
+                <w:sz w:val="18"/>
+                <w:szCs w:val="18"/>
+              </w:rPr>
+              <w:t>2024-06-27</w:t>
+            </w:r>
+            <w:bookmarkStart w:id="1" w:name="_GoBack"/>
+            <w:bookmarkEnd w:id="1"/>
+          </w:p>
+        </w:tc>
+        <w:tc>
+          <w:tcPr>
+            <w:tcW w:w="3580" w:type="dxa"/>
+            <w:shd w:val="clear" w:color="auto" w:fill="auto"/>
+          </w:tcPr>
+          <w:p>
+            <w:pPr>
+              <w:rPr>
+                <w:sz w:val="18"/>
+                <w:szCs w:val="18"/>
+              </w:rPr>
+            </w:pPr>
+          </w:p>
+        </w:tc>
+        <w:tc>
+          <w:tcPr>
+            <w:tcW w:w="1193" w:type="dxa"/>
+            <w:shd w:val="clear" w:color="auto" w:fill="auto"/>
+          </w:tcPr>
+          <w:p>
+            <w:pPr>
+              <w:rPr>
+                <w:sz w:val="18"/>
+                <w:szCs w:val="18"/>
+              </w:rPr>
+            </w:pPr>
           </w:p>
         </w:tc>
         <w:tc>
@@ -37796,6 +37964,26 @@
 </file>
 
 <file path=customXml/item1.xml><?xml version="1.0" encoding="utf-8"?>
+<p:properties xmlns:p="http://schemas.microsoft.com/office/2006/metadata/properties" xmlns:xsi="http://www.w3.org/2001/XMLSchema-instance" xmlns:pc="http://schemas.microsoft.com/office/infopath/2007/PartnerControls">
+  <documentManagement>
+    <lcf76f155ced4ddcb4097134ff3c332f xmlns="3d161086-4829-409f-9f75-5bde88dcb151">
+      <Terms xmlns="http://schemas.microsoft.com/office/infopath/2007/PartnerControls"/>
+    </lcf76f155ced4ddcb4097134ff3c332f>
+    <TaxCatchAll xmlns="42d8e6db-7b1e-4a51-8fbb-e5e83cc76820" xsi:nil="true"/>
+  </documentManagement>
+</p:properties>
+</file>
+
+<file path=customXml/item2.xml><?xml version="1.0" encoding="utf-8"?>
+<?mso-contentType ?>
+<FormTemplates xmlns="http://schemas.microsoft.com/sharepoint/v3/contenttype/forms">
+  <Display>DocumentLibraryForm</Display>
+  <Edit>DocumentLibraryForm</Edit>
+  <New>DocumentLibraryForm</New>
+</FormTemplates>
+</file>
+
+<file path=customXml/item3.xml><?xml version="1.0" encoding="utf-8"?>
 <ct:contentTypeSchema xmlns:ct="http://schemas.microsoft.com/office/2006/metadata/contentType" xmlns:ma="http://schemas.microsoft.com/office/2006/metadata/properties/metaAttributes" ct:_="" ma:_="" ma:contentTypeName="Document" ma:contentTypeID="0x010100CEAE28352B96D64C95AA0D5E2FA62FAD" ma:contentTypeVersion="13" ma:contentTypeDescription="Create a new document." ma:contentTypeScope="" ma:versionID="ed183881d36ac1b5d7d67982eda510d1">
   <xsd:schema xmlns:xsd="http://www.w3.org/2001/XMLSchema" xmlns:xs="http://www.w3.org/2001/XMLSchema" xmlns:p="http://schemas.microsoft.com/office/2006/metadata/properties" xmlns:ns2="3d161086-4829-409f-9f75-5bde88dcb151" xmlns:ns3="42d8e6db-7b1e-4a51-8fbb-e5e83cc76820" targetNamespace="http://schemas.microsoft.com/office/2006/metadata/properties" ma:root="true" ma:fieldsID="685f4fda20cf913d28bf77c13cd653dd" ns2:_="" ns3:_="">
     <xsd:import namespace="3d161086-4829-409f-9f75-5bde88dcb151"/>
@@ -38018,31 +38206,36 @@
 </ct:contentTypeSchema>
 </file>
 
-<file path=customXml/item2.xml><?xml version="1.0" encoding="utf-8"?>
-<?mso-contentType ?>
-<FormTemplates xmlns="http://schemas.microsoft.com/sharepoint/v3/contenttype/forms">
-  <Display>DocumentLibraryForm</Display>
-  <Edit>DocumentLibraryForm</Edit>
-  <New>DocumentLibraryForm</New>
-</FormTemplates>
-</file>
-
-<file path=customXml/item3.xml><?xml version="1.0" encoding="utf-8"?>
-<p:properties xmlns:p="http://schemas.microsoft.com/office/2006/metadata/properties" xmlns:xsi="http://www.w3.org/2001/XMLSchema-instance" xmlns:pc="http://schemas.microsoft.com/office/infopath/2007/PartnerControls">
-  <documentManagement>
-    <lcf76f155ced4ddcb4097134ff3c332f xmlns="3d161086-4829-409f-9f75-5bde88dcb151">
-      <Terms xmlns="http://schemas.microsoft.com/office/infopath/2007/PartnerControls"/>
-    </lcf76f155ced4ddcb4097134ff3c332f>
-    <TaxCatchAll xmlns="42d8e6db-7b1e-4a51-8fbb-e5e83cc76820" xsi:nil="true"/>
-  </documentManagement>
-</p:properties>
-</file>
-
 <file path=customXml/item4.xml><?xml version="1.0" encoding="utf-8"?>
 <b:Sources xmlns:b="http://schemas.openxmlformats.org/officeDocument/2006/bibliography" xmlns="http://schemas.openxmlformats.org/officeDocument/2006/bibliography" SelectedStyle="\APASixthEditionOfficeOnline.xsl" StyleName="APA" Version="6"/>
 </file>
 
 <file path=customXml/itemProps1.xml><?xml version="1.0" encoding="utf-8"?>
+<ds:datastoreItem xmlns:ds="http://schemas.openxmlformats.org/officeDocument/2006/customXml" ds:itemID="{E83DC1BB-B19F-43BC-B800-B090BE7C2154}">
+  <ds:schemaRefs>
+    <ds:schemaRef ds:uri="3d161086-4829-409f-9f75-5bde88dcb151"/>
+    <ds:schemaRef ds:uri="http://purl.org/dc/elements/1.1/"/>
+    <ds:schemaRef ds:uri="http://www.w3.org/XML/1998/namespace"/>
+    <ds:schemaRef ds:uri="http://schemas.microsoft.com/office/2006/metadata/properties"/>
+    <ds:schemaRef ds:uri="http://schemas.microsoft.com/office/2006/documentManagement/types"/>
+    <ds:schemaRef ds:uri="http://schemas.microsoft.com/office/infopath/2007/PartnerControls"/>
+    <ds:schemaRef ds:uri="http://purl.org/dc/dcmitype/"/>
+    <ds:schemaRef ds:uri="http://schemas.openxmlformats.org/package/2006/metadata/core-properties"/>
+    <ds:schemaRef ds:uri="42d8e6db-7b1e-4a51-8fbb-e5e83cc76820"/>
+    <ds:schemaRef ds:uri="http://purl.org/dc/terms/"/>
+  </ds:schemaRefs>
+</ds:datastoreItem>
+</file>
+
+<file path=customXml/itemProps2.xml><?xml version="1.0" encoding="utf-8"?>
+<ds:datastoreItem xmlns:ds="http://schemas.openxmlformats.org/officeDocument/2006/customXml" ds:itemID="{D7CC76E2-AAA5-4A50-8A40-CB575903C04C}">
+  <ds:schemaRefs>
+    <ds:schemaRef ds:uri="http://schemas.microsoft.com/sharepoint/v3/contenttype/forms"/>
+  </ds:schemaRefs>
+</ds:datastoreItem>
+</file>
+
+<file path=customXml/itemProps3.xml><?xml version="1.0" encoding="utf-8"?>
 <ds:datastoreItem xmlns:ds="http://schemas.openxmlformats.org/officeDocument/2006/customXml" ds:itemID="{CF6166F5-315F-478E-B315-0735284DBAB2}">
   <ds:schemaRefs>
     <ds:schemaRef ds:uri="http://schemas.microsoft.com/office/2006/metadata/contentType"/>
@@ -38061,33 +38254,8 @@
 </ds:datastoreItem>
 </file>
 
-<file path=customXml/itemProps2.xml><?xml version="1.0" encoding="utf-8"?>
-<ds:datastoreItem xmlns:ds="http://schemas.openxmlformats.org/officeDocument/2006/customXml" ds:itemID="{D7CC76E2-AAA5-4A50-8A40-CB575903C04C}">
-  <ds:schemaRefs>
-    <ds:schemaRef ds:uri="http://schemas.microsoft.com/sharepoint/v3/contenttype/forms"/>
-  </ds:schemaRefs>
-</ds:datastoreItem>
-</file>
-
-<file path=customXml/itemProps3.xml><?xml version="1.0" encoding="utf-8"?>
-<ds:datastoreItem xmlns:ds="http://schemas.openxmlformats.org/officeDocument/2006/customXml" ds:itemID="{E83DC1BB-B19F-43BC-B800-B090BE7C2154}">
-  <ds:schemaRefs>
-    <ds:schemaRef ds:uri="42d8e6db-7b1e-4a51-8fbb-e5e83cc76820"/>
-    <ds:schemaRef ds:uri="http://purl.org/dc/terms/"/>
-    <ds:schemaRef ds:uri="http://schemas.microsoft.com/office/2006/metadata/properties"/>
-    <ds:schemaRef ds:uri="http://www.w3.org/XML/1998/namespace"/>
-    <ds:schemaRef ds:uri="http://schemas.microsoft.com/office/2006/documentManagement/types"/>
-    <ds:schemaRef ds:uri="http://purl.org/dc/elements/1.1/"/>
-    <ds:schemaRef ds:uri="http://purl.org/dc/dcmitype/"/>
-    <ds:schemaRef ds:uri="http://schemas.microsoft.com/office/infopath/2007/PartnerControls"/>
-    <ds:schemaRef ds:uri="http://schemas.openxmlformats.org/package/2006/metadata/core-properties"/>
-    <ds:schemaRef ds:uri="3d161086-4829-409f-9f75-5bde88dcb151"/>
-  </ds:schemaRefs>
-</ds:datastoreItem>
-</file>
-
 <file path=customXml/itemProps4.xml><?xml version="1.0" encoding="utf-8"?>
-<ds:datastoreItem xmlns:ds="http://schemas.openxmlformats.org/officeDocument/2006/customXml" ds:itemID="{1F7CCD37-BAB1-4872-A10D-CA740D41D398}">
+<ds:datastoreItem xmlns:ds="http://schemas.openxmlformats.org/officeDocument/2006/customXml" ds:itemID="{1850A67F-3089-4BE5-9396-6982A322E73A}">
   <ds:schemaRefs>
     <ds:schemaRef ds:uri="http://schemas.openxmlformats.org/officeDocument/2006/bibliography"/>
   </ds:schemaRefs>

</xml_diff>